<commit_message>
NF control and reference
</commit_message>
<xml_diff>
--- a/SoC-report-Template.docx
+++ b/SoC-report-Template.docx
@@ -343,7 +343,7 @@
           </mc:Choice>
           <mc:Fallback>
             <w:pict>
-              <v:line w14:anchorId="54513B25" id="Straight Connector 4" o:spid="_x0000_s1026" style="position:absolute;left:0;text-align:left;z-index:251659264;visibility:visible;mso-wrap-style:square;mso-width-percent:0;mso-height-percent:0;mso-wrap-distance-left:9pt;mso-wrap-distance-top:0;mso-wrap-distance-right:9pt;mso-wrap-distance-bottom:0;mso-position-horizontal:absolute;mso-position-horizontal-relative:page;mso-position-vertical:absolute;mso-position-vertical-relative:page;mso-width-percent:0;mso-height-percent:0;mso-width-relative:page;mso-height-relative:page" from="13.05pt,197.5pt" to="580pt,197.5pt" o:gfxdata="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">
+              <v:line w14:anchorId="4A6ADFFD" id="Straight Connector 4" o:spid="_x0000_s1026" style="position:absolute;left:0;text-align:left;z-index:251659264;visibility:visible;mso-wrap-style:square;mso-width-percent:0;mso-height-percent:0;mso-wrap-distance-left:9pt;mso-wrap-distance-top:0;mso-wrap-distance-right:9pt;mso-wrap-distance-bottom:0;mso-position-horizontal:absolute;mso-position-horizontal-relative:page;mso-position-vertical:absolute;mso-position-vertical-relative:page;mso-width-percent:0;mso-height-percent:0;mso-width-relative:page;mso-height-relative:page" from="13.05pt,197.5pt" to="580pt,197.5pt" o:gfxdata="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">
                 <w10:wrap anchorx="page" anchory="page"/>
                 <w10:anchorlock/>
               </v:line>
@@ -3848,55 +3848,31 @@
           <w:szCs w:val="18"/>
           <w:lang w:eastAsia="zh-CN"/>
         </w:rPr>
-        <w:t xml:space="preserve"> In other word, it use two system, which is ANN and Fuzzy Inference System (FIS). In the data aspect, </w:t>
-      </w:r>
-      <w:r>
-        <w:rPr>
-          <w:sz w:val="22"/>
-          <w:szCs w:val="18"/>
-          <w:lang w:eastAsia="zh-CN"/>
-        </w:rPr>
-        <w:t xml:space="preserve"> </w:t>
-      </w:r>
-      <w:r>
-        <w:rPr>
-          <w:sz w:val="22"/>
-          <w:szCs w:val="18"/>
-          <w:lang w:eastAsia="zh-CN"/>
-        </w:rPr>
-        <w:t>i</w:t>
-      </w:r>
-      <w:r>
-        <w:rPr>
-          <w:sz w:val="22"/>
-          <w:szCs w:val="18"/>
-          <w:lang w:eastAsia="zh-CN"/>
-        </w:rPr>
-        <w:t>t’s foc</w:t>
-      </w:r>
-      <w:r>
-        <w:rPr>
-          <w:sz w:val="22"/>
-          <w:szCs w:val="18"/>
-          <w:lang w:eastAsia="zh-CN"/>
-        </w:rPr>
-        <w:t>u</w:t>
-      </w:r>
-      <w:r>
-        <w:rPr>
-          <w:sz w:val="22"/>
-          <w:szCs w:val="18"/>
-          <w:lang w:eastAsia="zh-CN"/>
-        </w:rPr>
-        <w:t xml:space="preserve">s on the motors contorl pulses and </w:t>
-      </w:r>
-      <w:r>
-        <w:rPr>
-          <w:sz w:val="22"/>
-          <w:szCs w:val="18"/>
-          <w:lang w:eastAsia="zh-CN"/>
-        </w:rPr>
-        <w:t xml:space="preserve">sensor ouput signals (e.g. the IR sensors). </w:t>
+        <w:t xml:space="preserve"> In other word, it use two system, which is ANN and Fuzzy Inference System (FIS). </w:t>
+      </w:r>
+      <w:r>
+        <w:rPr>
+          <w:sz w:val="22"/>
+          <w:szCs w:val="18"/>
+          <w:lang w:eastAsia="zh-CN"/>
+        </w:rPr>
+        <w:t>FIS is for detecting and tracking the opponent, which relates sensor output</w:t>
+      </w:r>
+      <w:r>
+        <w:rPr>
+          <w:sz w:val="22"/>
+          <w:szCs w:val="18"/>
+          <w:lang w:eastAsia="zh-CN"/>
+        </w:rPr>
+        <w:t xml:space="preserve"> (IR sensor) to motor control pulses. ANN is used for rule extraction and tuning the FIS parameters. And the result shows that this control system can improve the robot responses during competition. This is a good thought to develop a good control system. It’s pettery much the low-level development. It’s just like human work out to improve physical strength, but I would focus on the brain development. However, the method that using ANN to improve the fuzzy logical control is a </w:t>
+      </w:r>
+      <w:r>
+        <w:rPr>
+          <w:sz w:val="22"/>
+          <w:szCs w:val="18"/>
+          <w:lang w:eastAsia="zh-CN"/>
+        </w:rPr>
+        <w:t>good point for high-level control as well.</w:t>
       </w:r>
     </w:p>
     <w:p>
@@ -3915,35 +3891,82 @@
     </w:p>
     <w:p>
       <w:pPr>
-        <w:rPr>
+        <w:spacing w:after="240"/>
+        <w:rPr>
+          <w:rFonts w:ascii="Times New Roman" w:eastAsia="宋体" w:hAnsi="Times New Roman" w:cs="Times New Roman"/>
+          <w:color w:val="000000"/>
+          <w:szCs w:val="24"/>
+          <w:lang w:val="en-US" w:eastAsia="zh-CN"/>
+        </w:rPr>
+      </w:pPr>
+      <w:r>
+        <w:rPr>
+          <w:rFonts w:ascii="Times New Roman" w:eastAsia="宋体" w:hAnsi="Times New Roman" w:cs="Times New Roman"/>
+          <w:color w:val="000000"/>
+          <w:szCs w:val="24"/>
+          <w:lang w:val="en-US" w:eastAsia="zh-CN"/>
+        </w:rPr>
+        <w:t>Erdem, H. 2011. Application of Neuro-Fuzzy Controller for Sumo Robot control. </w:t>
+      </w:r>
+      <w:r>
+        <w:rPr>
+          <w:rFonts w:ascii="Times New Roman" w:eastAsia="宋体" w:hAnsi="Times New Roman" w:cs="Times New Roman"/>
           <w:i/>
-          <w:sz w:val="22"/>
-          <w:szCs w:val="22"/>
-        </w:rPr>
-      </w:pPr>
-      <w:r>
-        <w:rPr>
-          <w:i/>
-          <w:sz w:val="22"/>
-          <w:szCs w:val="22"/>
-        </w:rPr>
-        <w:t>&lt;</w:t>
-      </w:r>
-      <w:r>
-        <w:rPr>
-          <w:i/>
-          <w:sz w:val="22"/>
-          <w:szCs w:val="22"/>
-        </w:rPr>
-        <w:t>It is expected that the list would reflect the breadth and depth of scholarly research undertaken by the student during the course of the project.</w:t>
-      </w:r>
-      <w:r>
-        <w:rPr>
-          <w:i/>
-          <w:sz w:val="22"/>
-          <w:szCs w:val="22"/>
-        </w:rPr>
-        <w:t>&gt;</w:t>
+          <w:iCs/>
+          <w:color w:val="000000"/>
+          <w:szCs w:val="24"/>
+          <w:lang w:val="en-US" w:eastAsia="zh-CN"/>
+        </w:rPr>
+        <w:t>Expert Systems with Applications</w:t>
+      </w:r>
+      <w:r>
+        <w:rPr>
+          <w:rFonts w:ascii="Times New Roman" w:eastAsia="宋体" w:hAnsi="Times New Roman" w:cs="Times New Roman"/>
+          <w:color w:val="000000"/>
+          <w:szCs w:val="24"/>
+          <w:lang w:val="en-US" w:eastAsia="zh-CN"/>
+        </w:rPr>
+        <w:t>. </w:t>
+      </w:r>
+      <w:r>
+        <w:rPr>
+          <w:rFonts w:ascii="Times New Roman" w:eastAsia="宋体" w:hAnsi="Times New Roman" w:cs="Times New Roman"/>
+          <w:b/>
+          <w:bCs/>
+          <w:color w:val="000000"/>
+          <w:szCs w:val="24"/>
+          <w:lang w:val="en-US" w:eastAsia="zh-CN"/>
+        </w:rPr>
+        <w:t>38</w:t>
+      </w:r>
+      <w:r>
+        <w:rPr>
+          <w:rFonts w:ascii="Times New Roman" w:eastAsia="宋体" w:hAnsi="Times New Roman" w:cs="Times New Roman"/>
+          <w:color w:val="000000"/>
+          <w:szCs w:val="24"/>
+          <w:lang w:val="en-US" w:eastAsia="zh-CN"/>
+        </w:rPr>
+        <w:t>(8), pp.9752–9760.</w:t>
+      </w:r>
+    </w:p>
+    <w:p>
+      <w:pPr>
+        <w:spacing w:before="100" w:beforeAutospacing="1" w:after="100" w:afterAutospacing="1" w:line="240" w:lineRule="auto"/>
+        <w:rPr>
+          <w:rFonts w:ascii="Times New Roman" w:eastAsia="宋体" w:hAnsi="Times New Roman" w:cs="Times New Roman"/>
+          <w:color w:val="000000"/>
+          <w:szCs w:val="24"/>
+          <w:lang w:val="en-US" w:eastAsia="zh-CN"/>
+        </w:rPr>
+      </w:pPr>
+      <w:r>
+        <w:rPr>
+          <w:rFonts w:ascii="Times New Roman" w:eastAsia="宋体" w:hAnsi="Times New Roman" w:cs="Times New Roman"/>
+          <w:color w:val="000000"/>
+          <w:szCs w:val="24"/>
+          <w:lang w:val="en-US" w:eastAsia="zh-CN"/>
+        </w:rPr>
+        <w:t>‌</w:t>
       </w:r>
     </w:p>
     <w:p/>

</xml_diff>

<commit_message>
fuzzy update but not completed
</commit_message>
<xml_diff>
--- a/SoC-report-Template.docx
+++ b/SoC-report-Template.docx
@@ -343,7 +343,7 @@
           </mc:Choice>
           <mc:Fallback>
             <w:pict>
-              <v:line w14:anchorId="31477A7A" id="Straight Connector 4" o:spid="_x0000_s1026" style="position:absolute;left:0;text-align:left;z-index:251659264;visibility:visible;mso-wrap-style:square;mso-width-percent:0;mso-height-percent:0;mso-wrap-distance-left:9pt;mso-wrap-distance-top:0;mso-wrap-distance-right:9pt;mso-wrap-distance-bottom:0;mso-position-horizontal:absolute;mso-position-horizontal-relative:page;mso-position-vertical:absolute;mso-position-vertical-relative:page;mso-width-percent:0;mso-height-percent:0;mso-width-relative:page;mso-height-relative:page" from="13.05pt,197.5pt" to="580pt,197.5pt" o:gfxdata="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">
+              <v:line w14:anchorId="30EF35D7" id="Straight Connector 4" o:spid="_x0000_s1026" style="position:absolute;left:0;text-align:left;z-index:251659264;visibility:visible;mso-wrap-style:square;mso-width-percent:0;mso-height-percent:0;mso-wrap-distance-left:9pt;mso-wrap-distance-top:0;mso-wrap-distance-right:9pt;mso-wrap-distance-bottom:0;mso-position-horizontal:absolute;mso-position-horizontal-relative:page;mso-position-vertical:absolute;mso-position-vertical-relative:page;mso-width-percent:0;mso-height-percent:0;mso-width-relative:page;mso-height-relative:page" from="13.05pt,197.5pt" to="580pt,197.5pt" o:gfxdata="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">
                 <w10:wrap anchorx="page" anchory="page"/>
                 <w10:anchorlock/>
               </v:line>
@@ -1148,7 +1148,6 @@
     <w:p>
       <w:pPr>
         <w:rPr>
-          <w:rFonts w:hint="eastAsia"/>
           <w:sz w:val="22"/>
           <w:szCs w:val="18"/>
           <w:lang w:eastAsia="zh-CN"/>
@@ -1186,7 +1185,6 @@
     <w:p>
       <w:pPr>
         <w:rPr>
-          <w:rFonts w:hint="eastAsia"/>
           <w:lang w:eastAsia="zh-CN"/>
         </w:rPr>
       </w:pPr>
@@ -2588,7 +2586,6 @@
     <w:p>
       <w:pPr>
         <w:rPr>
-          <w:rFonts w:hint="eastAsia"/>
           <w:lang w:eastAsia="zh-CN"/>
         </w:rPr>
       </w:pPr>
@@ -2616,7 +2613,6 @@
     <w:p>
       <w:pPr>
         <w:rPr>
-          <w:rFonts w:hint="eastAsia"/>
           <w:sz w:val="22"/>
           <w:szCs w:val="18"/>
           <w:lang w:eastAsia="zh-CN"/>
@@ -2673,8 +2669,8 @@
       </w:r>
       <w:smartTag w:uri="urn:schemas-microsoft-com:office:cs:smarttags" w:element="NumConv6p0">
         <w:smartTagPr>
+          <w:attr w:name="sch" w:val="1"/>
           <w:attr w:name="val" w:val="1"/>
-          <w:attr w:name="sch" w:val="1"/>
         </w:smartTagPr>
         <w:r>
           <w:t>1</w:t>
@@ -3168,7 +3164,6 @@
       <w:pPr>
         <w:jc w:val="center"/>
         <w:rPr>
-          <w:rFonts w:hint="eastAsia"/>
           <w:sz w:val="22"/>
           <w:szCs w:val="18"/>
           <w:lang w:eastAsia="zh-CN"/>
@@ -3663,7 +3658,6 @@
     <w:p>
       <w:pPr>
         <w:rPr>
-          <w:rFonts w:hint="eastAsia"/>
           <w:lang w:eastAsia="zh-CN"/>
         </w:rPr>
       </w:pPr>
@@ -3974,31 +3968,95 @@
           <w:szCs w:val="18"/>
           <w:lang w:eastAsia="zh-CN"/>
         </w:rPr>
-        <w:t xml:space="preserve">imularly, many other papers use the same </w:t>
-      </w:r>
-      <w:r>
-        <w:rPr>
-          <w:sz w:val="22"/>
-          <w:szCs w:val="18"/>
-          <w:lang w:eastAsia="zh-CN"/>
-        </w:rPr>
-        <w:t xml:space="preserve">fuzzy </w:t>
-      </w:r>
-      <w:r>
-        <w:rPr>
-          <w:sz w:val="22"/>
-          <w:szCs w:val="18"/>
-          <w:lang w:eastAsia="zh-CN"/>
-        </w:rPr>
-        <w:t xml:space="preserve">idea. </w:t>
-      </w:r>
-      <w:r>
-        <w:rPr>
-          <w:sz w:val="22"/>
-          <w:szCs w:val="18"/>
-          <w:lang w:eastAsia="zh-CN"/>
-        </w:rPr>
-        <w:t>For example, a project used fuzzy logical control, it use three IR sharp sensors for target detection. Then the fuzzy controller fuses the sensor data and provide the control signal to the motor for driving the robot toward the opponent</w:t>
+        <w:t>imularly,</w:t>
+      </w:r>
+      <w:r>
+        <w:rPr>
+          <w:sz w:val="22"/>
+          <w:szCs w:val="18"/>
+          <w:lang w:eastAsia="zh-CN"/>
+        </w:rPr>
+        <w:t xml:space="preserve"> one project also use fuzzy logic as the main idea of sumo robot control</w:t>
+      </w:r>
+      <w:r>
+        <w:rPr>
+          <w:sz w:val="22"/>
+          <w:szCs w:val="18"/>
+          <w:lang w:eastAsia="zh-CN"/>
+        </w:rPr>
+        <w:t xml:space="preserve">. </w:t>
+      </w:r>
+      <w:r>
+        <w:rPr>
+          <w:sz w:val="22"/>
+          <w:szCs w:val="18"/>
+          <w:lang w:eastAsia="zh-CN"/>
+        </w:rPr>
+        <w:t>It use single fuzzy logic as the microcontroller for detection and tracking of opponenet in competition ring.</w:t>
+      </w:r>
+      <w:r>
+        <w:rPr>
+          <w:sz w:val="22"/>
+          <w:szCs w:val="18"/>
+          <w:lang w:eastAsia="zh-CN"/>
+        </w:rPr>
+        <w:t xml:space="preserve"> </w:t>
+      </w:r>
+      <w:r>
+        <w:rPr>
+          <w:sz w:val="22"/>
+          <w:szCs w:val="18"/>
+          <w:lang w:eastAsia="zh-CN"/>
+        </w:rPr>
+        <w:t>T</w:t>
+      </w:r>
+      <w:r>
+        <w:rPr>
+          <w:sz w:val="22"/>
+          <w:szCs w:val="18"/>
+          <w:lang w:eastAsia="zh-CN"/>
+        </w:rPr>
+        <w:t xml:space="preserve">hree </w:t>
+      </w:r>
+      <w:r>
+        <w:rPr>
+          <w:sz w:val="22"/>
+          <w:szCs w:val="18"/>
+          <w:lang w:eastAsia="zh-CN"/>
+        </w:rPr>
+        <w:t>infrared</w:t>
+      </w:r>
+      <w:r>
+        <w:rPr>
+          <w:sz w:val="22"/>
+          <w:szCs w:val="18"/>
+          <w:lang w:eastAsia="zh-CN"/>
+        </w:rPr>
+        <w:t xml:space="preserve"> sharp sensors for target detection.</w:t>
+      </w:r>
+      <w:r>
+        <w:rPr>
+          <w:sz w:val="22"/>
+          <w:szCs w:val="18"/>
+          <w:lang w:eastAsia="zh-CN"/>
+        </w:rPr>
+        <w:t xml:space="preserve"> Touch sensor for detect collision. Line sensor to detect </w:t>
+      </w:r>
+      <w:r>
+        <w:rPr>
+          <w:sz w:val="22"/>
+          <w:szCs w:val="18"/>
+          <w:lang w:eastAsia="zh-CN"/>
+        </w:rPr>
+        <w:t>if the robot still remian in the ring.</w:t>
+      </w:r>
+      <w:r>
+        <w:rPr>
+          <w:sz w:val="22"/>
+          <w:szCs w:val="18"/>
+          <w:lang w:eastAsia="zh-CN"/>
+        </w:rPr>
+        <w:t xml:space="preserve"> Then the fuzzy controller fuses the sensor data and provide the control signal to the motor for driving the robot toward the opponent</w:t>
       </w:r>
       <w:r>
         <w:rPr>
@@ -4035,6 +4093,32 @@
     </w:p>
     <w:p>
       <w:pPr>
+        <w:rPr>
+          <w:sz w:val="22"/>
+          <w:szCs w:val="18"/>
+          <w:lang w:eastAsia="zh-CN"/>
+        </w:rPr>
+      </w:pPr>
+      <w:r>
+        <w:rPr>
+          <w:rFonts w:hint="eastAsia"/>
+          <w:sz w:val="22"/>
+          <w:szCs w:val="18"/>
+          <w:lang w:eastAsia="zh-CN"/>
+        </w:rPr>
+        <w:t>T</w:t>
+      </w:r>
+      <w:r>
+        <w:rPr>
+          <w:sz w:val="22"/>
+          <w:szCs w:val="18"/>
+          <w:lang w:eastAsia="zh-CN"/>
+        </w:rPr>
+        <w:t xml:space="preserve">here are four operation mode in the project, including searching mode, attack mode, survive mode and opponenet facing mode. Each mode </w:t>
+      </w:r>
+    </w:p>
+    <w:p>
+      <w:pPr>
         <w:tabs>
           <w:tab w:val="left" w:pos="8265"/>
         </w:tabs>
@@ -4176,24 +4260,393 @@
           <w:szCs w:val="18"/>
           <w:lang w:eastAsia="zh-CN"/>
         </w:rPr>
-        <w:t>, which is the characteristic</w:t>
-      </w:r>
-      <w:r>
-        <w:rPr>
-          <w:sz w:val="22"/>
-          <w:szCs w:val="18"/>
-          <w:lang w:eastAsia="zh-CN"/>
-        </w:rPr>
-        <w:t xml:space="preserve"> is expressed with a vale ranging from 1 to 9. </w:t>
-      </w:r>
-      <w:r>
-        <w:rPr>
-          <w:sz w:val="22"/>
-          <w:szCs w:val="18"/>
-          <w:lang w:eastAsia="zh-CN"/>
-        </w:rPr>
-        <w:t>The process is, in the every start of the fight, each robot receives a randomly selected mix of values. Then GA optimizes theses values. The genes for robot attributes and it’s controlled capability is shown below.</w:t>
-      </w:r>
+        <w:t xml:space="preserve"> is the characteristics</w:t>
+      </w:r>
+      <w:r>
+        <w:rPr>
+          <w:sz w:val="22"/>
+          <w:szCs w:val="18"/>
+          <w:lang w:eastAsia="zh-CN"/>
+        </w:rPr>
+        <w:t>, which is</w:t>
+      </w:r>
+      <w:r>
+        <w:rPr>
+          <w:sz w:val="22"/>
+          <w:szCs w:val="18"/>
+          <w:lang w:eastAsia="zh-CN"/>
+        </w:rPr>
+        <w:t xml:space="preserve"> expressed with a vale ranging from 1 to 9. </w:t>
+      </w:r>
+    </w:p>
+    <w:p>
+      <w:pPr>
+        <w:tabs>
+          <w:tab w:val="left" w:pos="8265"/>
+        </w:tabs>
+        <w:rPr>
+          <w:rFonts w:hint="eastAsia"/>
+          <w:sz w:val="22"/>
+          <w:szCs w:val="18"/>
+          <w:lang w:eastAsia="zh-CN"/>
+        </w:rPr>
+      </w:pPr>
+      <w:r>
+        <w:rPr>
+          <w:sz w:val="22"/>
+          <w:szCs w:val="18"/>
+          <w:lang w:eastAsia="zh-CN"/>
+        </w:rPr>
+        <w:t>The genes for robot attributes and it’s controlled capability is shown below.</w:t>
+      </w:r>
+    </w:p>
+    <w:p>
+      <w:pPr>
+        <w:tabs>
+          <w:tab w:val="left" w:pos="8265"/>
+        </w:tabs>
+        <w:jc w:val="center"/>
+        <w:rPr>
+          <w:rFonts w:hint="eastAsia"/>
+          <w:sz w:val="22"/>
+          <w:szCs w:val="18"/>
+          <w:lang w:eastAsia="zh-CN"/>
+        </w:rPr>
+      </w:pPr>
+      <w:r>
+        <w:rPr>
+          <w:noProof/>
+        </w:rPr>
+        <w:lastRenderedPageBreak/>
+        <w:drawing>
+          <wp:inline distT="0" distB="0" distL="0" distR="0" wp14:anchorId="073919E3" wp14:editId="06109773">
+            <wp:extent cx="2962103" cy="3941909"/>
+            <wp:effectExtent l="0" t="0" r="0" b="1905"/>
+            <wp:docPr id="8" name="图片 8"/>
+            <wp:cNvGraphicFramePr>
+              <a:graphicFrameLocks xmlns:a="http://schemas.openxmlformats.org/drawingml/2006/main" noChangeAspect="1"/>
+            </wp:cNvGraphicFramePr>
+            <a:graphic xmlns:a="http://schemas.openxmlformats.org/drawingml/2006/main">
+              <a:graphicData uri="http://schemas.openxmlformats.org/drawingml/2006/picture">
+                <pic:pic xmlns:pic="http://schemas.openxmlformats.org/drawingml/2006/picture">
+                  <pic:nvPicPr>
+                    <pic:cNvPr id="1" name=""/>
+                    <pic:cNvPicPr/>
+                  </pic:nvPicPr>
+                  <pic:blipFill>
+                    <a:blip r:embed="rId12"/>
+                    <a:stretch>
+                      <a:fillRect/>
+                    </a:stretch>
+                  </pic:blipFill>
+                  <pic:spPr>
+                    <a:xfrm>
+                      <a:off x="0" y="0"/>
+                      <a:ext cx="2968032" cy="3949799"/>
+                    </a:xfrm>
+                    <a:prstGeom prst="rect">
+                      <a:avLst/>
+                    </a:prstGeom>
+                  </pic:spPr>
+                </pic:pic>
+              </a:graphicData>
+            </a:graphic>
+          </wp:inline>
+        </w:drawing>
+      </w:r>
+    </w:p>
+    <w:p>
+      <w:pPr>
+        <w:tabs>
+          <w:tab w:val="left" w:pos="8265"/>
+        </w:tabs>
+        <w:jc w:val="center"/>
+        <w:rPr>
+          <w:sz w:val="22"/>
+          <w:szCs w:val="18"/>
+          <w:lang w:eastAsia="zh-CN"/>
+        </w:rPr>
+      </w:pPr>
+      <w:r>
+        <w:rPr>
+          <w:rFonts w:hint="eastAsia"/>
+          <w:sz w:val="22"/>
+          <w:szCs w:val="18"/>
+          <w:lang w:eastAsia="zh-CN"/>
+        </w:rPr>
+        <w:t>T</w:t>
+      </w:r>
+      <w:r>
+        <w:rPr>
+          <w:sz w:val="22"/>
+          <w:szCs w:val="18"/>
+          <w:lang w:eastAsia="zh-CN"/>
+        </w:rPr>
+        <w:t xml:space="preserve">able 2.1: Genes for robot attributes </w:t>
+      </w:r>
+      <w:r>
+        <w:rPr>
+          <w:color w:val="000000"/>
+          <w:sz w:val="22"/>
+          <w:szCs w:val="18"/>
+          <w:shd w:val="clear" w:color="auto" w:fill="FFFFFF"/>
+        </w:rPr>
+        <w:t>(Lehner et al., 2019)</w:t>
+      </w:r>
+    </w:p>
+    <w:p>
+      <w:pPr>
+        <w:tabs>
+          <w:tab w:val="left" w:pos="8265"/>
+        </w:tabs>
+        <w:rPr>
+          <w:sz w:val="22"/>
+          <w:szCs w:val="18"/>
+          <w:lang w:eastAsia="zh-CN"/>
+        </w:rPr>
+      </w:pPr>
+      <w:r>
+        <w:rPr>
+          <w:sz w:val="22"/>
+          <w:szCs w:val="18"/>
+          <w:lang w:eastAsia="zh-CN"/>
+        </w:rPr>
+        <w:t>The process</w:t>
+      </w:r>
+      <w:r>
+        <w:rPr>
+          <w:sz w:val="22"/>
+          <w:szCs w:val="18"/>
+          <w:lang w:eastAsia="zh-CN"/>
+        </w:rPr>
+        <w:t xml:space="preserve"> for each individual robot</w:t>
+      </w:r>
+      <w:r>
+        <w:rPr>
+          <w:sz w:val="22"/>
+          <w:szCs w:val="18"/>
+          <w:lang w:eastAsia="zh-CN"/>
+        </w:rPr>
+        <w:t xml:space="preserve"> is, in the start of the fight, each robot receives a randomly selected mix of values</w:t>
+      </w:r>
+      <w:r>
+        <w:rPr>
+          <w:sz w:val="22"/>
+          <w:szCs w:val="18"/>
+          <w:lang w:eastAsia="zh-CN"/>
+        </w:rPr>
+        <w:t xml:space="preserve">, which is the </w:t>
+      </w:r>
+      <w:r>
+        <w:rPr>
+          <w:sz w:val="22"/>
+          <w:szCs w:val="18"/>
+          <w:lang w:eastAsia="zh-CN"/>
+        </w:rPr>
+        <w:t xml:space="preserve">mix </w:t>
+      </w:r>
+      <w:r>
+        <w:rPr>
+          <w:sz w:val="22"/>
+          <w:szCs w:val="18"/>
+          <w:lang w:eastAsia="zh-CN"/>
+        </w:rPr>
+        <w:t xml:space="preserve">characteristics for </w:t>
+      </w:r>
+      <w:r>
+        <w:rPr>
+          <w:sz w:val="22"/>
+          <w:szCs w:val="18"/>
+          <w:lang w:eastAsia="zh-CN"/>
+        </w:rPr>
+        <w:t>the robot</w:t>
+      </w:r>
+      <w:r>
+        <w:rPr>
+          <w:sz w:val="22"/>
+          <w:szCs w:val="18"/>
+          <w:lang w:eastAsia="zh-CN"/>
+        </w:rPr>
+        <w:t xml:space="preserve">. </w:t>
+      </w:r>
+      <w:r>
+        <w:rPr>
+          <w:sz w:val="22"/>
+          <w:szCs w:val="18"/>
+          <w:lang w:eastAsia="zh-CN"/>
+        </w:rPr>
+        <w:t>Then run the fight to determine highest fitness.</w:t>
+      </w:r>
+      <w:r>
+        <w:rPr>
+          <w:sz w:val="22"/>
+          <w:szCs w:val="18"/>
+          <w:lang w:eastAsia="zh-CN"/>
+        </w:rPr>
+        <w:t xml:space="preserve"> </w:t>
+      </w:r>
+      <w:r>
+        <w:rPr>
+          <w:sz w:val="22"/>
+          <w:szCs w:val="18"/>
+          <w:lang w:eastAsia="zh-CN"/>
+        </w:rPr>
+        <w:t>The fitness is defined as how many movements are requred until it’s lose or stands last.</w:t>
+      </w:r>
+      <w:r>
+        <w:rPr>
+          <w:sz w:val="22"/>
+          <w:szCs w:val="18"/>
+          <w:lang w:eastAsia="zh-CN"/>
+        </w:rPr>
+        <w:t xml:space="preserve"> The next step is the crossover and selection for the next generation.</w:t>
+      </w:r>
+      <w:r>
+        <w:rPr>
+          <w:sz w:val="22"/>
+          <w:szCs w:val="18"/>
+          <w:lang w:eastAsia="zh-CN"/>
+        </w:rPr>
+        <w:t xml:space="preserve"> This project uses </w:t>
+      </w:r>
+      <w:r>
+        <w:rPr>
+          <w:i/>
+          <w:iCs/>
+          <w:sz w:val="22"/>
+          <w:szCs w:val="18"/>
+          <w:lang w:eastAsia="zh-CN"/>
+        </w:rPr>
+        <w:t>roulette wheel selection</w:t>
+      </w:r>
+      <w:r>
+        <w:rPr>
+          <w:sz w:val="22"/>
+          <w:szCs w:val="18"/>
+          <w:lang w:eastAsia="zh-CN"/>
+        </w:rPr>
+        <w:t>, which distributes the probability for the selection of each robot based on their relative probaility</w:t>
+      </w:r>
+      <w:r>
+        <w:rPr>
+          <w:sz w:val="22"/>
+          <w:szCs w:val="18"/>
+          <w:lang w:eastAsia="zh-CN"/>
+        </w:rPr>
+        <w:t xml:space="preserve"> of the fitness</w:t>
+      </w:r>
+      <w:r>
+        <w:rPr>
+          <w:sz w:val="22"/>
+          <w:szCs w:val="18"/>
+          <w:lang w:eastAsia="zh-CN"/>
+        </w:rPr>
+        <w:t>.</w:t>
+      </w:r>
+      <w:r>
+        <w:rPr>
+          <w:sz w:val="22"/>
+          <w:szCs w:val="18"/>
+          <w:lang w:eastAsia="zh-CN"/>
+        </w:rPr>
+        <w:t xml:space="preserve"> And 50% mutation rate </w:t>
+      </w:r>
+      <w:r>
+        <w:rPr>
+          <w:sz w:val="22"/>
+          <w:szCs w:val="18"/>
+          <w:lang w:eastAsia="zh-CN"/>
+        </w:rPr>
+        <w:t>per gene</w:t>
+      </w:r>
+      <w:r>
+        <w:rPr>
+          <w:sz w:val="22"/>
+          <w:szCs w:val="18"/>
+          <w:lang w:eastAsia="zh-CN"/>
+        </w:rPr>
+        <w:t xml:space="preserve"> is also applied to increase the probability of changing the characteristics randomly.</w:t>
+      </w:r>
+      <w:r>
+        <w:rPr>
+          <w:sz w:val="22"/>
+          <w:szCs w:val="18"/>
+          <w:lang w:eastAsia="zh-CN"/>
+        </w:rPr>
+        <w:t xml:space="preserve"> Finally, create new generation and transfers the new generation in a new loop. After </w:t>
+      </w:r>
+      <w:r>
+        <w:rPr>
+          <w:sz w:val="22"/>
+          <w:szCs w:val="18"/>
+          <w:lang w:eastAsia="zh-CN"/>
+        </w:rPr>
+        <w:t>thousands</w:t>
+      </w:r>
+      <w:r>
+        <w:rPr>
+          <w:sz w:val="22"/>
+          <w:szCs w:val="18"/>
+          <w:lang w:eastAsia="zh-CN"/>
+        </w:rPr>
+        <w:t xml:space="preserve"> of generations, the last robot stands in the ring is the final </w:t>
+      </w:r>
+      <w:r>
+        <w:rPr>
+          <w:sz w:val="22"/>
+          <w:szCs w:val="18"/>
+          <w:lang w:eastAsia="zh-CN"/>
+        </w:rPr>
+        <w:t>winning genes</w:t>
+      </w:r>
+      <w:r>
+        <w:rPr>
+          <w:sz w:val="22"/>
+          <w:szCs w:val="18"/>
+          <w:lang w:eastAsia="zh-CN"/>
+        </w:rPr>
+        <w:t xml:space="preserve"> of the GA optimizaiton</w:t>
+      </w:r>
+      <w:r>
+        <w:rPr>
+          <w:sz w:val="22"/>
+          <w:szCs w:val="18"/>
+          <w:lang w:eastAsia="zh-CN"/>
+        </w:rPr>
+        <w:t>.</w:t>
+      </w:r>
+      <w:r>
+        <w:rPr>
+          <w:sz w:val="22"/>
+          <w:szCs w:val="18"/>
+          <w:lang w:eastAsia="zh-CN"/>
+        </w:rPr>
+        <w:t xml:space="preserve"> </w:t>
+      </w:r>
+    </w:p>
+    <w:p>
+      <w:pPr>
+        <w:tabs>
+          <w:tab w:val="left" w:pos="8265"/>
+        </w:tabs>
+        <w:rPr>
+          <w:sz w:val="22"/>
+          <w:szCs w:val="18"/>
+          <w:lang w:eastAsia="zh-CN"/>
+        </w:rPr>
+      </w:pPr>
+    </w:p>
+    <w:p>
+      <w:pPr>
+        <w:tabs>
+          <w:tab w:val="left" w:pos="8265"/>
+        </w:tabs>
+        <w:rPr>
+          <w:sz w:val="22"/>
+          <w:szCs w:val="18"/>
+          <w:lang w:eastAsia="zh-CN"/>
+        </w:rPr>
+      </w:pPr>
     </w:p>
     <w:p>
       <w:pPr>
@@ -4441,6 +4894,672 @@
           <w:szCs w:val="22"/>
         </w:rPr>
         <w:t xml:space="preserve">A.1  Level </w:t>
+      </w:r>
+      <w:smartTag w:uri="urn:schemas-microsoft-com:office:cs:smarttags" w:element="NumConv6p0">
+        <w:smartTagPr>
+          <w:attr w:name="val" w:val="2"/>
+          <w:attr w:name="sch" w:val="1"/>
+        </w:smartTagPr>
+        <w:r>
+          <w:rPr>
+            <w:sz w:val="22"/>
+            <w:szCs w:val="22"/>
+          </w:rPr>
+          <w:t>2</w:t>
+        </w:r>
+      </w:smartTag>
+      <w:r>
+        <w:rPr>
+          <w:sz w:val="22"/>
+          <w:szCs w:val="22"/>
+        </w:rPr>
+        <w:t xml:space="preserve"> Heading with ‘heading </w:t>
+      </w:r>
+      <w:smartTag w:uri="urn:schemas-microsoft-com:office:cs:smarttags" w:element="NumConv6p0">
+        <w:smartTagPr>
+          <w:attr w:name="val" w:val="2"/>
+          <w:attr w:name="sch" w:val="1"/>
+        </w:smartTagPr>
+        <w:r>
+          <w:rPr>
+            <w:sz w:val="22"/>
+            <w:szCs w:val="22"/>
+          </w:rPr>
+          <w:t>2</w:t>
+        </w:r>
+      </w:smartTag>
+      <w:r>
+        <w:rPr>
+          <w:sz w:val="22"/>
+          <w:szCs w:val="22"/>
+        </w:rPr>
+        <w:t>’ Style Applied by Pressing Ctrl Shift </w:t>
+      </w:r>
+      <w:smartTag w:uri="urn:schemas-microsoft-com:office:cs:smarttags" w:element="NumConv6p0">
+        <w:smartTagPr>
+          <w:attr w:name="val" w:val="2"/>
+          <w:attr w:name="sch" w:val="1"/>
+        </w:smartTagPr>
+        <w:r>
+          <w:rPr>
+            <w:sz w:val="22"/>
+            <w:szCs w:val="22"/>
+          </w:rPr>
+          <w:t>2</w:t>
+        </w:r>
+      </w:smartTag>
+      <w:bookmarkEnd w:id="18"/>
+    </w:p>
+    <w:p>
+      <w:pPr>
+        <w:rPr>
+          <w:sz w:val="22"/>
+          <w:szCs w:val="22"/>
+        </w:rPr>
+      </w:pPr>
+      <w:r>
+        <w:rPr>
+          <w:sz w:val="22"/>
+          <w:szCs w:val="22"/>
+        </w:rPr>
+        <w:t>Text under level </w:t>
+      </w:r>
+      <w:smartTag w:uri="urn:schemas-microsoft-com:office:cs:smarttags" w:element="NumConv6p0">
+        <w:smartTagPr>
+          <w:attr w:name="val" w:val="2"/>
+          <w:attr w:name="sch" w:val="1"/>
+        </w:smartTagPr>
+        <w:r>
+          <w:rPr>
+            <w:sz w:val="22"/>
+            <w:szCs w:val="22"/>
+          </w:rPr>
+          <w:t>2</w:t>
+        </w:r>
+      </w:smartTag>
+      <w:r>
+        <w:rPr>
+          <w:sz w:val="22"/>
+          <w:szCs w:val="22"/>
+        </w:rPr>
+        <w:t xml:space="preserve"> heading.  Text under level </w:t>
+      </w:r>
+      <w:smartTag w:uri="urn:schemas-microsoft-com:office:cs:smarttags" w:element="NumConv6p0">
+        <w:smartTagPr>
+          <w:attr w:name="val" w:val="2"/>
+          <w:attr w:name="sch" w:val="1"/>
+        </w:smartTagPr>
+        <w:r>
+          <w:rPr>
+            <w:sz w:val="22"/>
+            <w:szCs w:val="22"/>
+          </w:rPr>
+          <w:t>2</w:t>
+        </w:r>
+      </w:smartTag>
+      <w:r>
+        <w:rPr>
+          <w:sz w:val="22"/>
+          <w:szCs w:val="22"/>
+        </w:rPr>
+        <w:t xml:space="preserve"> heading.  Text under level </w:t>
+      </w:r>
+      <w:smartTag w:uri="urn:schemas-microsoft-com:office:cs:smarttags" w:element="NumConv6p0">
+        <w:smartTagPr>
+          <w:attr w:name="val" w:val="2"/>
+          <w:attr w:name="sch" w:val="1"/>
+        </w:smartTagPr>
+        <w:r>
+          <w:rPr>
+            <w:sz w:val="22"/>
+            <w:szCs w:val="22"/>
+          </w:rPr>
+          <w:t>2</w:t>
+        </w:r>
+      </w:smartTag>
+      <w:r>
+        <w:rPr>
+          <w:sz w:val="22"/>
+          <w:szCs w:val="22"/>
+        </w:rPr>
+        <w:t xml:space="preserve"> heading.  Text under level </w:t>
+      </w:r>
+      <w:smartTag w:uri="urn:schemas-microsoft-com:office:cs:smarttags" w:element="NumConv6p0">
+        <w:smartTagPr>
+          <w:attr w:name="val" w:val="2"/>
+          <w:attr w:name="sch" w:val="1"/>
+        </w:smartTagPr>
+        <w:r>
+          <w:rPr>
+            <w:sz w:val="22"/>
+            <w:szCs w:val="22"/>
+          </w:rPr>
+          <w:t>2</w:t>
+        </w:r>
+      </w:smartTag>
+      <w:r>
+        <w:rPr>
+          <w:sz w:val="22"/>
+          <w:szCs w:val="22"/>
+        </w:rPr>
+        <w:t xml:space="preserve"> heading.</w:t>
+      </w:r>
+    </w:p>
+    <w:p>
+      <w:pPr>
+        <w:pStyle w:val="3"/>
+        <w:rPr>
+          <w:sz w:val="22"/>
+          <w:szCs w:val="22"/>
+        </w:rPr>
+      </w:pPr>
+      <w:bookmarkStart w:id="19" w:name="_Toc407145100"/>
+      <w:r>
+        <w:rPr>
+          <w:sz w:val="22"/>
+          <w:szCs w:val="22"/>
+        </w:rPr>
+        <w:t>A.</w:t>
+      </w:r>
+      <w:smartTag w:uri="urn:schemas-microsoft-com:office:cs:smarttags" w:element="NumConv6p0">
+        <w:smartTagPr>
+          <w:attr w:name="val" w:val="1"/>
+          <w:attr w:name="sch" w:val="1"/>
+        </w:smartTagPr>
+        <w:r>
+          <w:rPr>
+            <w:sz w:val="22"/>
+            <w:szCs w:val="22"/>
+          </w:rPr>
+          <w:t>1</w:t>
+        </w:r>
+      </w:smartTag>
+      <w:r>
+        <w:rPr>
+          <w:sz w:val="22"/>
+          <w:szCs w:val="22"/>
+        </w:rPr>
+        <w:t>.</w:t>
+      </w:r>
+      <w:smartTag w:uri="urn:schemas-microsoft-com:office:cs:smarttags" w:element="NumConv6p0">
+        <w:smartTagPr>
+          <w:attr w:name="val" w:val="1"/>
+          <w:attr w:name="sch" w:val="1"/>
+        </w:smartTagPr>
+        <w:r>
+          <w:rPr>
+            <w:sz w:val="22"/>
+            <w:szCs w:val="22"/>
+          </w:rPr>
+          <w:t>1</w:t>
+        </w:r>
+      </w:smartTag>
+      <w:r>
+        <w:rPr>
+          <w:sz w:val="22"/>
+          <w:szCs w:val="22"/>
+        </w:rPr>
+        <w:t xml:space="preserve">  Level </w:t>
+      </w:r>
+      <w:smartTag w:uri="urn:schemas-microsoft-com:office:cs:smarttags" w:element="NumConv6p0">
+        <w:smartTagPr>
+          <w:attr w:name="val" w:val="3"/>
+          <w:attr w:name="sch" w:val="1"/>
+        </w:smartTagPr>
+        <w:r>
+          <w:rPr>
+            <w:sz w:val="22"/>
+            <w:szCs w:val="22"/>
+          </w:rPr>
+          <w:t>3</w:t>
+        </w:r>
+      </w:smartTag>
+      <w:r>
+        <w:rPr>
+          <w:sz w:val="22"/>
+          <w:szCs w:val="22"/>
+        </w:rPr>
+        <w:t xml:space="preserve"> Heading with ‘heading </w:t>
+      </w:r>
+      <w:smartTag w:uri="urn:schemas-microsoft-com:office:cs:smarttags" w:element="NumConv6p0">
+        <w:smartTagPr>
+          <w:attr w:name="val" w:val="3"/>
+          <w:attr w:name="sch" w:val="1"/>
+        </w:smartTagPr>
+        <w:r>
+          <w:rPr>
+            <w:sz w:val="22"/>
+            <w:szCs w:val="22"/>
+          </w:rPr>
+          <w:t>3</w:t>
+        </w:r>
+      </w:smartTag>
+      <w:r>
+        <w:rPr>
+          <w:sz w:val="22"/>
+          <w:szCs w:val="22"/>
+        </w:rPr>
+        <w:t>’ Style Applied by Pressing Ctrl Shift </w:t>
+      </w:r>
+      <w:smartTag w:uri="urn:schemas-microsoft-com:office:cs:smarttags" w:element="NumConv6p0">
+        <w:smartTagPr>
+          <w:attr w:name="val" w:val="3"/>
+          <w:attr w:name="sch" w:val="1"/>
+        </w:smartTagPr>
+        <w:r>
+          <w:rPr>
+            <w:sz w:val="22"/>
+            <w:szCs w:val="22"/>
+          </w:rPr>
+          <w:t>3</w:t>
+        </w:r>
+      </w:smartTag>
+      <w:bookmarkEnd w:id="19"/>
+    </w:p>
+    <w:p>
+      <w:pPr>
+        <w:rPr>
+          <w:sz w:val="22"/>
+          <w:szCs w:val="22"/>
+        </w:rPr>
+      </w:pPr>
+      <w:r>
+        <w:rPr>
+          <w:sz w:val="22"/>
+          <w:szCs w:val="22"/>
+        </w:rPr>
+        <w:t>Text under level </w:t>
+      </w:r>
+      <w:smartTag w:uri="urn:schemas-microsoft-com:office:cs:smarttags" w:element="NumConv6p0">
+        <w:smartTagPr>
+          <w:attr w:name="val" w:val="3"/>
+          <w:attr w:name="sch" w:val="1"/>
+        </w:smartTagPr>
+        <w:r>
+          <w:rPr>
+            <w:sz w:val="22"/>
+            <w:szCs w:val="22"/>
+          </w:rPr>
+          <w:t>3</w:t>
+        </w:r>
+      </w:smartTag>
+      <w:r>
+        <w:rPr>
+          <w:sz w:val="22"/>
+          <w:szCs w:val="22"/>
+        </w:rPr>
+        <w:t xml:space="preserve"> heading.  Text under level </w:t>
+      </w:r>
+      <w:smartTag w:uri="urn:schemas-microsoft-com:office:cs:smarttags" w:element="NumConv6p0">
+        <w:smartTagPr>
+          <w:attr w:name="val" w:val="3"/>
+          <w:attr w:name="sch" w:val="1"/>
+        </w:smartTagPr>
+        <w:r>
+          <w:rPr>
+            <w:sz w:val="22"/>
+            <w:szCs w:val="22"/>
+          </w:rPr>
+          <w:t>3</w:t>
+        </w:r>
+      </w:smartTag>
+      <w:r>
+        <w:rPr>
+          <w:sz w:val="22"/>
+          <w:szCs w:val="22"/>
+        </w:rPr>
+        <w:t xml:space="preserve"> heading.  Text under level </w:t>
+      </w:r>
+      <w:smartTag w:uri="urn:schemas-microsoft-com:office:cs:smarttags" w:element="NumConv6p0">
+        <w:smartTagPr>
+          <w:attr w:name="val" w:val="3"/>
+          <w:attr w:name="sch" w:val="1"/>
+        </w:smartTagPr>
+        <w:r>
+          <w:rPr>
+            <w:sz w:val="22"/>
+            <w:szCs w:val="22"/>
+          </w:rPr>
+          <w:t>3</w:t>
+        </w:r>
+      </w:smartTag>
+      <w:r>
+        <w:rPr>
+          <w:sz w:val="22"/>
+          <w:szCs w:val="22"/>
+        </w:rPr>
+        <w:t xml:space="preserve"> heading.  Text under level </w:t>
+      </w:r>
+      <w:smartTag w:uri="urn:schemas-microsoft-com:office:cs:smarttags" w:element="NumConv6p0">
+        <w:smartTagPr>
+          <w:attr w:name="val" w:val="3"/>
+          <w:attr w:name="sch" w:val="1"/>
+        </w:smartTagPr>
+        <w:r>
+          <w:rPr>
+            <w:sz w:val="22"/>
+            <w:szCs w:val="22"/>
+          </w:rPr>
+          <w:t>3</w:t>
+        </w:r>
+      </w:smartTag>
+      <w:r>
+        <w:rPr>
+          <w:sz w:val="22"/>
+          <w:szCs w:val="22"/>
+        </w:rPr>
+        <w:t xml:space="preserve"> heading.</w:t>
+      </w:r>
+    </w:p>
+    <w:p>
+      <w:pPr>
+        <w:pStyle w:val="4"/>
+        <w:rPr>
+          <w:sz w:val="22"/>
+          <w:szCs w:val="22"/>
+        </w:rPr>
+      </w:pPr>
+      <w:bookmarkStart w:id="20" w:name="_Toc407145101"/>
+      <w:r>
+        <w:rPr>
+          <w:sz w:val="22"/>
+          <w:szCs w:val="22"/>
+        </w:rPr>
+        <w:t>A.</w:t>
+      </w:r>
+      <w:smartTag w:uri="urn:schemas-microsoft-com:office:cs:smarttags" w:element="NumConv6p0">
+        <w:smartTagPr>
+          <w:attr w:name="val" w:val="1"/>
+          <w:attr w:name="sch" w:val="1"/>
+        </w:smartTagPr>
+        <w:r>
+          <w:rPr>
+            <w:sz w:val="22"/>
+            <w:szCs w:val="22"/>
+          </w:rPr>
+          <w:t>1</w:t>
+        </w:r>
+      </w:smartTag>
+      <w:r>
+        <w:rPr>
+          <w:sz w:val="22"/>
+          <w:szCs w:val="22"/>
+        </w:rPr>
+        <w:t>.</w:t>
+      </w:r>
+      <w:smartTag w:uri="urn:schemas-microsoft-com:office:cs:smarttags" w:element="NumConv6p0">
+        <w:smartTagPr>
+          <w:attr w:name="val" w:val="1"/>
+          <w:attr w:name="sch" w:val="1"/>
+        </w:smartTagPr>
+        <w:r>
+          <w:rPr>
+            <w:sz w:val="22"/>
+            <w:szCs w:val="22"/>
+          </w:rPr>
+          <w:t>1</w:t>
+        </w:r>
+      </w:smartTag>
+      <w:r>
+        <w:rPr>
+          <w:sz w:val="22"/>
+          <w:szCs w:val="22"/>
+        </w:rPr>
+        <w:t>.</w:t>
+      </w:r>
+      <w:smartTag w:uri="urn:schemas-microsoft-com:office:cs:smarttags" w:element="NumConv6p0">
+        <w:smartTagPr>
+          <w:attr w:name="val" w:val="1"/>
+          <w:attr w:name="sch" w:val="1"/>
+        </w:smartTagPr>
+        <w:r>
+          <w:rPr>
+            <w:sz w:val="22"/>
+            <w:szCs w:val="22"/>
+          </w:rPr>
+          <w:t>1</w:t>
+        </w:r>
+      </w:smartTag>
+      <w:r>
+        <w:rPr>
+          <w:sz w:val="22"/>
+          <w:szCs w:val="22"/>
+        </w:rPr>
+        <w:t xml:space="preserve">  Level </w:t>
+      </w:r>
+      <w:smartTag w:uri="urn:schemas-microsoft-com:office:cs:smarttags" w:element="NumConv6p0">
+        <w:smartTagPr>
+          <w:attr w:name="val" w:val="4"/>
+          <w:attr w:name="sch" w:val="1"/>
+        </w:smartTagPr>
+        <w:r>
+          <w:rPr>
+            <w:sz w:val="22"/>
+            <w:szCs w:val="22"/>
+          </w:rPr>
+          <w:t>4</w:t>
+        </w:r>
+      </w:smartTag>
+      <w:r>
+        <w:rPr>
+          <w:sz w:val="22"/>
+          <w:szCs w:val="22"/>
+        </w:rPr>
+        <w:t xml:space="preserve"> Heading with ‘heading </w:t>
+      </w:r>
+      <w:smartTag w:uri="urn:schemas-microsoft-com:office:cs:smarttags" w:element="NumConv6p0">
+        <w:smartTagPr>
+          <w:attr w:name="val" w:val="4"/>
+          <w:attr w:name="sch" w:val="1"/>
+        </w:smartTagPr>
+        <w:r>
+          <w:rPr>
+            <w:sz w:val="22"/>
+            <w:szCs w:val="22"/>
+          </w:rPr>
+          <w:t>4</w:t>
+        </w:r>
+      </w:smartTag>
+      <w:r>
+        <w:rPr>
+          <w:sz w:val="22"/>
+          <w:szCs w:val="22"/>
+        </w:rPr>
+        <w:t>’ Style Applied by Pressing Ctrl Shift </w:t>
+      </w:r>
+      <w:smartTag w:uri="urn:schemas-microsoft-com:office:cs:smarttags" w:element="NumConv6p0">
+        <w:smartTagPr>
+          <w:attr w:name="val" w:val="4"/>
+          <w:attr w:name="sch" w:val="1"/>
+        </w:smartTagPr>
+        <w:r>
+          <w:rPr>
+            <w:sz w:val="22"/>
+            <w:szCs w:val="22"/>
+          </w:rPr>
+          <w:t>4</w:t>
+        </w:r>
+      </w:smartTag>
+      <w:bookmarkEnd w:id="20"/>
+    </w:p>
+    <w:p>
+      <w:pPr>
+        <w:rPr>
+          <w:sz w:val="22"/>
+          <w:szCs w:val="22"/>
+        </w:rPr>
+      </w:pPr>
+      <w:r>
+        <w:rPr>
+          <w:sz w:val="22"/>
+          <w:szCs w:val="22"/>
+        </w:rPr>
+        <w:t>Text under level </w:t>
+      </w:r>
+      <w:smartTag w:uri="urn:schemas-microsoft-com:office:cs:smarttags" w:element="NumConv6p0">
+        <w:smartTagPr>
+          <w:attr w:name="val" w:val="4"/>
+          <w:attr w:name="sch" w:val="1"/>
+        </w:smartTagPr>
+        <w:r>
+          <w:rPr>
+            <w:sz w:val="22"/>
+            <w:szCs w:val="22"/>
+          </w:rPr>
+          <w:t>4</w:t>
+        </w:r>
+      </w:smartTag>
+      <w:r>
+        <w:rPr>
+          <w:sz w:val="22"/>
+          <w:szCs w:val="22"/>
+        </w:rPr>
+        <w:t xml:space="preserve"> heading.  Text under level </w:t>
+      </w:r>
+      <w:smartTag w:uri="urn:schemas-microsoft-com:office:cs:smarttags" w:element="NumConv6p0">
+        <w:smartTagPr>
+          <w:attr w:name="val" w:val="4"/>
+          <w:attr w:name="sch" w:val="1"/>
+        </w:smartTagPr>
+        <w:r>
+          <w:rPr>
+            <w:sz w:val="22"/>
+            <w:szCs w:val="22"/>
+          </w:rPr>
+          <w:t>4</w:t>
+        </w:r>
+      </w:smartTag>
+      <w:r>
+        <w:rPr>
+          <w:sz w:val="22"/>
+          <w:szCs w:val="22"/>
+        </w:rPr>
+        <w:t xml:space="preserve"> heading.  Text under level </w:t>
+      </w:r>
+      <w:smartTag w:uri="urn:schemas-microsoft-com:office:cs:smarttags" w:element="NumConv6p0">
+        <w:smartTagPr>
+          <w:attr w:name="val" w:val="4"/>
+          <w:attr w:name="sch" w:val="1"/>
+        </w:smartTagPr>
+        <w:r>
+          <w:rPr>
+            <w:sz w:val="22"/>
+            <w:szCs w:val="22"/>
+          </w:rPr>
+          <w:t>4</w:t>
+        </w:r>
+      </w:smartTag>
+      <w:r>
+        <w:rPr>
+          <w:sz w:val="22"/>
+          <w:szCs w:val="22"/>
+        </w:rPr>
+        <w:t xml:space="preserve"> heading.  Text under level </w:t>
+      </w:r>
+      <w:smartTag w:uri="urn:schemas-microsoft-com:office:cs:smarttags" w:element="NumConv6p0">
+        <w:smartTagPr>
+          <w:attr w:name="val" w:val="4"/>
+          <w:attr w:name="sch" w:val="1"/>
+        </w:smartTagPr>
+        <w:r>
+          <w:rPr>
+            <w:sz w:val="22"/>
+            <w:szCs w:val="22"/>
+          </w:rPr>
+          <w:t>4</w:t>
+        </w:r>
+      </w:smartTag>
+      <w:r>
+        <w:rPr>
+          <w:sz w:val="22"/>
+          <w:szCs w:val="22"/>
+        </w:rPr>
+        <w:t xml:space="preserve"> heading.</w:t>
+      </w:r>
+    </w:p>
+    <w:p>
+      <w:pPr>
+        <w:pStyle w:val="1"/>
+      </w:pPr>
+      <w:bookmarkStart w:id="21" w:name="_Toc407145102"/>
+      <w:r>
+        <w:lastRenderedPageBreak/>
+        <w:t>Appendix B</w:t>
+      </w:r>
+      <w:r>
+        <w:br/>
+      </w:r>
+      <w:r>
+        <w:t>Ethical Issues Addressed</w:t>
+      </w:r>
+      <w:bookmarkEnd w:id="21"/>
+    </w:p>
+    <w:p>
+      <w:pPr>
+        <w:rPr>
+          <w:sz w:val="22"/>
+          <w:szCs w:val="22"/>
+        </w:rPr>
+      </w:pPr>
+      <w:r>
+        <w:rPr>
+          <w:sz w:val="22"/>
+          <w:szCs w:val="22"/>
+        </w:rPr>
+        <w:t>Text under appendix heading.  Text under appendix heading.  Text under appendix heading.  Text under appendix heading.  Text under appendix heading.  Text under appendix heading.</w:t>
+      </w:r>
+    </w:p>
+    <w:p>
+      <w:pPr>
+        <w:pStyle w:val="2"/>
+        <w:rPr>
+          <w:sz w:val="22"/>
+          <w:szCs w:val="22"/>
+        </w:rPr>
+      </w:pPr>
+      <w:bookmarkStart w:id="22" w:name="_Toc407145103"/>
+      <w:r>
+        <w:rPr>
+          <w:sz w:val="22"/>
+          <w:szCs w:val="22"/>
+        </w:rPr>
+        <w:t xml:space="preserve">B.1  Level </w:t>
+      </w:r>
+      <w:smartTag w:uri="urn:schemas-microsoft-com:office:cs:smarttags" w:element="NumConv6p0">
+        <w:smartTagPr>
+          <w:attr w:name="val" w:val="2"/>
+          <w:attr w:name="sch" w:val="1"/>
+        </w:smartTagPr>
+        <w:r>
+          <w:rPr>
+            <w:sz w:val="22"/>
+            <w:szCs w:val="22"/>
+          </w:rPr>
+          <w:t>2</w:t>
+        </w:r>
+      </w:smartTag>
+      <w:r>
+        <w:rPr>
+          <w:sz w:val="22"/>
+          <w:szCs w:val="22"/>
+        </w:rPr>
+        <w:t xml:space="preserve"> Heading</w:t>
+      </w:r>
+      <w:bookmarkEnd w:id="22"/>
+    </w:p>
+    <w:p>
+      <w:pPr>
+        <w:rPr>
+          <w:sz w:val="22"/>
+          <w:szCs w:val="22"/>
+        </w:rPr>
+      </w:pPr>
+      <w:r>
+        <w:rPr>
+          <w:sz w:val="22"/>
+          <w:szCs w:val="22"/>
+        </w:rPr>
+        <w:t>Text under level </w:t>
       </w:r>
       <w:smartTag w:uri="urn:schemas-microsoft-com:office:cs:smarttags" w:element="NumConv6p0">
         <w:smartTagPr>
@@ -4460,7 +5579,7 @@
           <w:sz w:val="22"/>
           <w:szCs w:val="22"/>
         </w:rPr>
-        <w:t xml:space="preserve"> Heading with ‘heading </w:t>
+        <w:t xml:space="preserve"> heading.  Text under level </w:t>
       </w:r>
       <w:smartTag w:uri="urn:schemas-microsoft-com:office:cs:smarttags" w:element="NumConv6p0">
         <w:smartTagPr>
@@ -4480,7 +5599,7 @@
           <w:sz w:val="22"/>
           <w:szCs w:val="22"/>
         </w:rPr>
-        <w:t>’ Style Applied by Pressing Ctrl Shift </w:t>
+        <w:t xml:space="preserve"> heading.  Text under level </w:t>
       </w:r>
       <w:smartTag w:uri="urn:schemas-microsoft-com:office:cs:smarttags" w:element="NumConv6p0">
         <w:smartTagPr>
@@ -4495,21 +5614,12 @@
           <w:t>2</w:t>
         </w:r>
       </w:smartTag>
-      <w:bookmarkEnd w:id="18"/>
-    </w:p>
-    <w:p>
-      <w:pPr>
-        <w:rPr>
-          <w:sz w:val="22"/>
-          <w:szCs w:val="22"/>
-        </w:rPr>
-      </w:pPr>
-      <w:r>
-        <w:rPr>
-          <w:sz w:val="22"/>
-          <w:szCs w:val="22"/>
-        </w:rPr>
-        <w:t>Text under level </w:t>
+      <w:r>
+        <w:rPr>
+          <w:sz w:val="22"/>
+          <w:szCs w:val="22"/>
+        </w:rPr>
+        <w:t xml:space="preserve"> heading.  Text under level </w:t>
       </w:r>
       <w:smartTag w:uri="urn:schemas-microsoft-com:office:cs:smarttags" w:element="NumConv6p0">
         <w:smartTagPr>
@@ -4529,668 +5639,11 @@
           <w:sz w:val="22"/>
           <w:szCs w:val="22"/>
         </w:rPr>
-        <w:t xml:space="preserve"> heading.  Text under level </w:t>
-      </w:r>
-      <w:smartTag w:uri="urn:schemas-microsoft-com:office:cs:smarttags" w:element="NumConv6p0">
-        <w:smartTagPr>
-          <w:attr w:name="sch" w:val="1"/>
-          <w:attr w:name="val" w:val="2"/>
-        </w:smartTagPr>
-        <w:r>
-          <w:rPr>
-            <w:sz w:val="22"/>
-            <w:szCs w:val="22"/>
-          </w:rPr>
-          <w:t>2</w:t>
-        </w:r>
-      </w:smartTag>
-      <w:r>
-        <w:rPr>
-          <w:sz w:val="22"/>
-          <w:szCs w:val="22"/>
-        </w:rPr>
-        <w:t xml:space="preserve"> heading.  Text under level </w:t>
-      </w:r>
-      <w:smartTag w:uri="urn:schemas-microsoft-com:office:cs:smarttags" w:element="NumConv6p0">
-        <w:smartTagPr>
-          <w:attr w:name="sch" w:val="1"/>
-          <w:attr w:name="val" w:val="2"/>
-        </w:smartTagPr>
-        <w:r>
-          <w:rPr>
-            <w:sz w:val="22"/>
-            <w:szCs w:val="22"/>
-          </w:rPr>
-          <w:t>2</w:t>
-        </w:r>
-      </w:smartTag>
-      <w:r>
-        <w:rPr>
-          <w:sz w:val="22"/>
-          <w:szCs w:val="22"/>
-        </w:rPr>
-        <w:t xml:space="preserve"> heading.  Text under level </w:t>
-      </w:r>
-      <w:smartTag w:uri="urn:schemas-microsoft-com:office:cs:smarttags" w:element="NumConv6p0">
-        <w:smartTagPr>
-          <w:attr w:name="sch" w:val="1"/>
-          <w:attr w:name="val" w:val="2"/>
-        </w:smartTagPr>
-        <w:r>
-          <w:rPr>
-            <w:sz w:val="22"/>
-            <w:szCs w:val="22"/>
-          </w:rPr>
-          <w:t>2</w:t>
-        </w:r>
-      </w:smartTag>
-      <w:r>
-        <w:rPr>
-          <w:sz w:val="22"/>
-          <w:szCs w:val="22"/>
-        </w:rPr>
         <w:t xml:space="preserve"> heading.</w:t>
       </w:r>
     </w:p>
-    <w:p>
-      <w:pPr>
-        <w:pStyle w:val="3"/>
-        <w:rPr>
-          <w:sz w:val="22"/>
-          <w:szCs w:val="22"/>
-        </w:rPr>
-      </w:pPr>
-      <w:bookmarkStart w:id="19" w:name="_Toc407145100"/>
-      <w:r>
-        <w:rPr>
-          <w:sz w:val="22"/>
-          <w:szCs w:val="22"/>
-        </w:rPr>
-        <w:t>A.</w:t>
-      </w:r>
-      <w:smartTag w:uri="urn:schemas-microsoft-com:office:cs:smarttags" w:element="NumConv6p0">
-        <w:smartTagPr>
-          <w:attr w:name="sch" w:val="1"/>
-          <w:attr w:name="val" w:val="1"/>
-        </w:smartTagPr>
-        <w:r>
-          <w:rPr>
-            <w:sz w:val="22"/>
-            <w:szCs w:val="22"/>
-          </w:rPr>
-          <w:t>1</w:t>
-        </w:r>
-      </w:smartTag>
-      <w:r>
-        <w:rPr>
-          <w:sz w:val="22"/>
-          <w:szCs w:val="22"/>
-        </w:rPr>
-        <w:t>.</w:t>
-      </w:r>
-      <w:smartTag w:uri="urn:schemas-microsoft-com:office:cs:smarttags" w:element="NumConv6p0">
-        <w:smartTagPr>
-          <w:attr w:name="sch" w:val="1"/>
-          <w:attr w:name="val" w:val="1"/>
-        </w:smartTagPr>
-        <w:r>
-          <w:rPr>
-            <w:sz w:val="22"/>
-            <w:szCs w:val="22"/>
-          </w:rPr>
-          <w:t>1</w:t>
-        </w:r>
-      </w:smartTag>
-      <w:r>
-        <w:rPr>
-          <w:sz w:val="22"/>
-          <w:szCs w:val="22"/>
-        </w:rPr>
-        <w:t xml:space="preserve">  Level </w:t>
-      </w:r>
-      <w:smartTag w:uri="urn:schemas-microsoft-com:office:cs:smarttags" w:element="NumConv6p0">
-        <w:smartTagPr>
-          <w:attr w:name="sch" w:val="1"/>
-          <w:attr w:name="val" w:val="3"/>
-        </w:smartTagPr>
-        <w:r>
-          <w:rPr>
-            <w:sz w:val="22"/>
-            <w:szCs w:val="22"/>
-          </w:rPr>
-          <w:t>3</w:t>
-        </w:r>
-      </w:smartTag>
-      <w:r>
-        <w:rPr>
-          <w:sz w:val="22"/>
-          <w:szCs w:val="22"/>
-        </w:rPr>
-        <w:t xml:space="preserve"> Heading with ‘heading </w:t>
-      </w:r>
-      <w:smartTag w:uri="urn:schemas-microsoft-com:office:cs:smarttags" w:element="NumConv6p0">
-        <w:smartTagPr>
-          <w:attr w:name="sch" w:val="1"/>
-          <w:attr w:name="val" w:val="3"/>
-        </w:smartTagPr>
-        <w:r>
-          <w:rPr>
-            <w:sz w:val="22"/>
-            <w:szCs w:val="22"/>
-          </w:rPr>
-          <w:t>3</w:t>
-        </w:r>
-      </w:smartTag>
-      <w:r>
-        <w:rPr>
-          <w:sz w:val="22"/>
-          <w:szCs w:val="22"/>
-        </w:rPr>
-        <w:t>’ Style Applied by Pressing Ctrl Shift </w:t>
-      </w:r>
-      <w:smartTag w:uri="urn:schemas-microsoft-com:office:cs:smarttags" w:element="NumConv6p0">
-        <w:smartTagPr>
-          <w:attr w:name="sch" w:val="1"/>
-          <w:attr w:name="val" w:val="3"/>
-        </w:smartTagPr>
-        <w:r>
-          <w:rPr>
-            <w:sz w:val="22"/>
-            <w:szCs w:val="22"/>
-          </w:rPr>
-          <w:t>3</w:t>
-        </w:r>
-      </w:smartTag>
-      <w:bookmarkEnd w:id="19"/>
-    </w:p>
-    <w:p>
-      <w:pPr>
-        <w:rPr>
-          <w:sz w:val="22"/>
-          <w:szCs w:val="22"/>
-        </w:rPr>
-      </w:pPr>
-      <w:r>
-        <w:rPr>
-          <w:sz w:val="22"/>
-          <w:szCs w:val="22"/>
-        </w:rPr>
-        <w:t>Text under level </w:t>
-      </w:r>
-      <w:smartTag w:uri="urn:schemas-microsoft-com:office:cs:smarttags" w:element="NumConv6p0">
-        <w:smartTagPr>
-          <w:attr w:name="sch" w:val="1"/>
-          <w:attr w:name="val" w:val="3"/>
-        </w:smartTagPr>
-        <w:r>
-          <w:rPr>
-            <w:sz w:val="22"/>
-            <w:szCs w:val="22"/>
-          </w:rPr>
-          <w:t>3</w:t>
-        </w:r>
-      </w:smartTag>
-      <w:r>
-        <w:rPr>
-          <w:sz w:val="22"/>
-          <w:szCs w:val="22"/>
-        </w:rPr>
-        <w:t xml:space="preserve"> heading.  Text under level </w:t>
-      </w:r>
-      <w:smartTag w:uri="urn:schemas-microsoft-com:office:cs:smarttags" w:element="NumConv6p0">
-        <w:smartTagPr>
-          <w:attr w:name="sch" w:val="1"/>
-          <w:attr w:name="val" w:val="3"/>
-        </w:smartTagPr>
-        <w:r>
-          <w:rPr>
-            <w:sz w:val="22"/>
-            <w:szCs w:val="22"/>
-          </w:rPr>
-          <w:t>3</w:t>
-        </w:r>
-      </w:smartTag>
-      <w:r>
-        <w:rPr>
-          <w:sz w:val="22"/>
-          <w:szCs w:val="22"/>
-        </w:rPr>
-        <w:t xml:space="preserve"> heading.  Text under level </w:t>
-      </w:r>
-      <w:smartTag w:uri="urn:schemas-microsoft-com:office:cs:smarttags" w:element="NumConv6p0">
-        <w:smartTagPr>
-          <w:attr w:name="sch" w:val="1"/>
-          <w:attr w:name="val" w:val="3"/>
-        </w:smartTagPr>
-        <w:r>
-          <w:rPr>
-            <w:sz w:val="22"/>
-            <w:szCs w:val="22"/>
-          </w:rPr>
-          <w:t>3</w:t>
-        </w:r>
-      </w:smartTag>
-      <w:r>
-        <w:rPr>
-          <w:sz w:val="22"/>
-          <w:szCs w:val="22"/>
-        </w:rPr>
-        <w:t xml:space="preserve"> heading.  Text under level </w:t>
-      </w:r>
-      <w:smartTag w:uri="urn:schemas-microsoft-com:office:cs:smarttags" w:element="NumConv6p0">
-        <w:smartTagPr>
-          <w:attr w:name="sch" w:val="1"/>
-          <w:attr w:name="val" w:val="3"/>
-        </w:smartTagPr>
-        <w:r>
-          <w:rPr>
-            <w:sz w:val="22"/>
-            <w:szCs w:val="22"/>
-          </w:rPr>
-          <w:t>3</w:t>
-        </w:r>
-      </w:smartTag>
-      <w:r>
-        <w:rPr>
-          <w:sz w:val="22"/>
-          <w:szCs w:val="22"/>
-        </w:rPr>
-        <w:t xml:space="preserve"> heading.</w:t>
-      </w:r>
-    </w:p>
-    <w:p>
-      <w:pPr>
-        <w:pStyle w:val="4"/>
-        <w:rPr>
-          <w:sz w:val="22"/>
-          <w:szCs w:val="22"/>
-        </w:rPr>
-      </w:pPr>
-      <w:bookmarkStart w:id="20" w:name="_Toc407145101"/>
-      <w:r>
-        <w:rPr>
-          <w:sz w:val="22"/>
-          <w:szCs w:val="22"/>
-        </w:rPr>
-        <w:t>A.</w:t>
-      </w:r>
-      <w:smartTag w:uri="urn:schemas-microsoft-com:office:cs:smarttags" w:element="NumConv6p0">
-        <w:smartTagPr>
-          <w:attr w:name="sch" w:val="1"/>
-          <w:attr w:name="val" w:val="1"/>
-        </w:smartTagPr>
-        <w:r>
-          <w:rPr>
-            <w:sz w:val="22"/>
-            <w:szCs w:val="22"/>
-          </w:rPr>
-          <w:t>1</w:t>
-        </w:r>
-      </w:smartTag>
-      <w:r>
-        <w:rPr>
-          <w:sz w:val="22"/>
-          <w:szCs w:val="22"/>
-        </w:rPr>
-        <w:t>.</w:t>
-      </w:r>
-      <w:smartTag w:uri="urn:schemas-microsoft-com:office:cs:smarttags" w:element="NumConv6p0">
-        <w:smartTagPr>
-          <w:attr w:name="sch" w:val="1"/>
-          <w:attr w:name="val" w:val="1"/>
-        </w:smartTagPr>
-        <w:r>
-          <w:rPr>
-            <w:sz w:val="22"/>
-            <w:szCs w:val="22"/>
-          </w:rPr>
-          <w:t>1</w:t>
-        </w:r>
-      </w:smartTag>
-      <w:r>
-        <w:rPr>
-          <w:sz w:val="22"/>
-          <w:szCs w:val="22"/>
-        </w:rPr>
-        <w:t>.</w:t>
-      </w:r>
-      <w:smartTag w:uri="urn:schemas-microsoft-com:office:cs:smarttags" w:element="NumConv6p0">
-        <w:smartTagPr>
-          <w:attr w:name="sch" w:val="1"/>
-          <w:attr w:name="val" w:val="1"/>
-        </w:smartTagPr>
-        <w:r>
-          <w:rPr>
-            <w:sz w:val="22"/>
-            <w:szCs w:val="22"/>
-          </w:rPr>
-          <w:t>1</w:t>
-        </w:r>
-      </w:smartTag>
-      <w:r>
-        <w:rPr>
-          <w:sz w:val="22"/>
-          <w:szCs w:val="22"/>
-        </w:rPr>
-        <w:t xml:space="preserve">  Level </w:t>
-      </w:r>
-      <w:smartTag w:uri="urn:schemas-microsoft-com:office:cs:smarttags" w:element="NumConv6p0">
-        <w:smartTagPr>
-          <w:attr w:name="sch" w:val="1"/>
-          <w:attr w:name="val" w:val="4"/>
-        </w:smartTagPr>
-        <w:r>
-          <w:rPr>
-            <w:sz w:val="22"/>
-            <w:szCs w:val="22"/>
-          </w:rPr>
-          <w:t>4</w:t>
-        </w:r>
-      </w:smartTag>
-      <w:r>
-        <w:rPr>
-          <w:sz w:val="22"/>
-          <w:szCs w:val="22"/>
-        </w:rPr>
-        <w:t xml:space="preserve"> Heading with ‘heading </w:t>
-      </w:r>
-      <w:smartTag w:uri="urn:schemas-microsoft-com:office:cs:smarttags" w:element="NumConv6p0">
-        <w:smartTagPr>
-          <w:attr w:name="sch" w:val="1"/>
-          <w:attr w:name="val" w:val="4"/>
-        </w:smartTagPr>
-        <w:r>
-          <w:rPr>
-            <w:sz w:val="22"/>
-            <w:szCs w:val="22"/>
-          </w:rPr>
-          <w:t>4</w:t>
-        </w:r>
-      </w:smartTag>
-      <w:r>
-        <w:rPr>
-          <w:sz w:val="22"/>
-          <w:szCs w:val="22"/>
-        </w:rPr>
-        <w:t>’ Style Applied by Pressing Ctrl Shift </w:t>
-      </w:r>
-      <w:smartTag w:uri="urn:schemas-microsoft-com:office:cs:smarttags" w:element="NumConv6p0">
-        <w:smartTagPr>
-          <w:attr w:name="sch" w:val="1"/>
-          <w:attr w:name="val" w:val="4"/>
-        </w:smartTagPr>
-        <w:r>
-          <w:rPr>
-            <w:sz w:val="22"/>
-            <w:szCs w:val="22"/>
-          </w:rPr>
-          <w:t>4</w:t>
-        </w:r>
-      </w:smartTag>
-      <w:bookmarkEnd w:id="20"/>
-    </w:p>
-    <w:p>
-      <w:pPr>
-        <w:rPr>
-          <w:sz w:val="22"/>
-          <w:szCs w:val="22"/>
-        </w:rPr>
-      </w:pPr>
-      <w:r>
-        <w:rPr>
-          <w:sz w:val="22"/>
-          <w:szCs w:val="22"/>
-        </w:rPr>
-        <w:t>Text under level </w:t>
-      </w:r>
-      <w:smartTag w:uri="urn:schemas-microsoft-com:office:cs:smarttags" w:element="NumConv6p0">
-        <w:smartTagPr>
-          <w:attr w:name="sch" w:val="1"/>
-          <w:attr w:name="val" w:val="4"/>
-        </w:smartTagPr>
-        <w:r>
-          <w:rPr>
-            <w:sz w:val="22"/>
-            <w:szCs w:val="22"/>
-          </w:rPr>
-          <w:t>4</w:t>
-        </w:r>
-      </w:smartTag>
-      <w:r>
-        <w:rPr>
-          <w:sz w:val="22"/>
-          <w:szCs w:val="22"/>
-        </w:rPr>
-        <w:t xml:space="preserve"> heading.  Text under level </w:t>
-      </w:r>
-      <w:smartTag w:uri="urn:schemas-microsoft-com:office:cs:smarttags" w:element="NumConv6p0">
-        <w:smartTagPr>
-          <w:attr w:name="sch" w:val="1"/>
-          <w:attr w:name="val" w:val="4"/>
-        </w:smartTagPr>
-        <w:r>
-          <w:rPr>
-            <w:sz w:val="22"/>
-            <w:szCs w:val="22"/>
-          </w:rPr>
-          <w:t>4</w:t>
-        </w:r>
-      </w:smartTag>
-      <w:r>
-        <w:rPr>
-          <w:sz w:val="22"/>
-          <w:szCs w:val="22"/>
-        </w:rPr>
-        <w:t xml:space="preserve"> heading.  Text under level </w:t>
-      </w:r>
-      <w:smartTag w:uri="urn:schemas-microsoft-com:office:cs:smarttags" w:element="NumConv6p0">
-        <w:smartTagPr>
-          <w:attr w:name="sch" w:val="1"/>
-          <w:attr w:name="val" w:val="4"/>
-        </w:smartTagPr>
-        <w:r>
-          <w:rPr>
-            <w:sz w:val="22"/>
-            <w:szCs w:val="22"/>
-          </w:rPr>
-          <w:t>4</w:t>
-        </w:r>
-      </w:smartTag>
-      <w:r>
-        <w:rPr>
-          <w:sz w:val="22"/>
-          <w:szCs w:val="22"/>
-        </w:rPr>
-        <w:t xml:space="preserve"> heading.  Text under level </w:t>
-      </w:r>
-      <w:smartTag w:uri="urn:schemas-microsoft-com:office:cs:smarttags" w:element="NumConv6p0">
-        <w:smartTagPr>
-          <w:attr w:name="sch" w:val="1"/>
-          <w:attr w:name="val" w:val="4"/>
-        </w:smartTagPr>
-        <w:r>
-          <w:rPr>
-            <w:sz w:val="22"/>
-            <w:szCs w:val="22"/>
-          </w:rPr>
-          <w:t>4</w:t>
-        </w:r>
-      </w:smartTag>
-      <w:r>
-        <w:rPr>
-          <w:sz w:val="22"/>
-          <w:szCs w:val="22"/>
-        </w:rPr>
-        <w:t xml:space="preserve"> heading.</w:t>
-      </w:r>
-    </w:p>
-    <w:p>
-      <w:pPr>
-        <w:pStyle w:val="1"/>
-      </w:pPr>
-      <w:bookmarkStart w:id="21" w:name="_Toc407145102"/>
-      <w:r>
-        <w:lastRenderedPageBreak/>
-        <w:t>Appendix B</w:t>
-      </w:r>
-      <w:r>
-        <w:br/>
-      </w:r>
-      <w:r>
-        <w:t>Ethical Issues Addressed</w:t>
-      </w:r>
-      <w:bookmarkEnd w:id="21"/>
-    </w:p>
-    <w:p>
-      <w:pPr>
-        <w:rPr>
-          <w:sz w:val="22"/>
-          <w:szCs w:val="22"/>
-        </w:rPr>
-      </w:pPr>
-      <w:r>
-        <w:rPr>
-          <w:sz w:val="22"/>
-          <w:szCs w:val="22"/>
-        </w:rPr>
-        <w:t>Text under appendix heading.  Text under appendix heading.  Text under appendix heading.  Text under appendix heading.  Text under appendix heading.  Text under appendix heading.</w:t>
-      </w:r>
-    </w:p>
-    <w:p>
-      <w:pPr>
-        <w:pStyle w:val="2"/>
-        <w:rPr>
-          <w:sz w:val="22"/>
-          <w:szCs w:val="22"/>
-        </w:rPr>
-      </w:pPr>
-      <w:bookmarkStart w:id="22" w:name="_Toc407145103"/>
-      <w:r>
-        <w:rPr>
-          <w:sz w:val="22"/>
-          <w:szCs w:val="22"/>
-        </w:rPr>
-        <w:t xml:space="preserve">B.1  Level </w:t>
-      </w:r>
-      <w:smartTag w:uri="urn:schemas-microsoft-com:office:cs:smarttags" w:element="NumConv6p0">
-        <w:smartTagPr>
-          <w:attr w:name="sch" w:val="1"/>
-          <w:attr w:name="val" w:val="2"/>
-        </w:smartTagPr>
-        <w:r>
-          <w:rPr>
-            <w:sz w:val="22"/>
-            <w:szCs w:val="22"/>
-          </w:rPr>
-          <w:t>2</w:t>
-        </w:r>
-      </w:smartTag>
-      <w:r>
-        <w:rPr>
-          <w:sz w:val="22"/>
-          <w:szCs w:val="22"/>
-        </w:rPr>
-        <w:t xml:space="preserve"> Heading</w:t>
-      </w:r>
-      <w:bookmarkEnd w:id="22"/>
-    </w:p>
-    <w:p>
-      <w:pPr>
-        <w:rPr>
-          <w:sz w:val="22"/>
-          <w:szCs w:val="22"/>
-        </w:rPr>
-      </w:pPr>
-      <w:r>
-        <w:rPr>
-          <w:sz w:val="22"/>
-          <w:szCs w:val="22"/>
-        </w:rPr>
-        <w:t>Text under level </w:t>
-      </w:r>
-      <w:smartTag w:uri="urn:schemas-microsoft-com:office:cs:smarttags" w:element="NumConv6p0">
-        <w:smartTagPr>
-          <w:attr w:name="val" w:val="2"/>
-          <w:attr w:name="sch" w:val="1"/>
-        </w:smartTagPr>
-        <w:r>
-          <w:rPr>
-            <w:sz w:val="22"/>
-            <w:szCs w:val="22"/>
-          </w:rPr>
-          <w:t>2</w:t>
-        </w:r>
-      </w:smartTag>
-      <w:r>
-        <w:rPr>
-          <w:sz w:val="22"/>
-          <w:szCs w:val="22"/>
-        </w:rPr>
-        <w:t xml:space="preserve"> heading.  Text under level </w:t>
-      </w:r>
-      <w:smartTag w:uri="urn:schemas-microsoft-com:office:cs:smarttags" w:element="NumConv6p0">
-        <w:smartTagPr>
-          <w:attr w:name="val" w:val="2"/>
-          <w:attr w:name="sch" w:val="1"/>
-        </w:smartTagPr>
-        <w:r>
-          <w:rPr>
-            <w:sz w:val="22"/>
-            <w:szCs w:val="22"/>
-          </w:rPr>
-          <w:t>2</w:t>
-        </w:r>
-      </w:smartTag>
-      <w:r>
-        <w:rPr>
-          <w:sz w:val="22"/>
-          <w:szCs w:val="22"/>
-        </w:rPr>
-        <w:t xml:space="preserve"> heading.  Text under level </w:t>
-      </w:r>
-      <w:smartTag w:uri="urn:schemas-microsoft-com:office:cs:smarttags" w:element="NumConv6p0">
-        <w:smartTagPr>
-          <w:attr w:name="val" w:val="2"/>
-          <w:attr w:name="sch" w:val="1"/>
-        </w:smartTagPr>
-        <w:r>
-          <w:rPr>
-            <w:sz w:val="22"/>
-            <w:szCs w:val="22"/>
-          </w:rPr>
-          <w:t>2</w:t>
-        </w:r>
-      </w:smartTag>
-      <w:r>
-        <w:rPr>
-          <w:sz w:val="22"/>
-          <w:szCs w:val="22"/>
-        </w:rPr>
-        <w:t xml:space="preserve"> heading.  Text under level </w:t>
-      </w:r>
-      <w:smartTag w:uri="urn:schemas-microsoft-com:office:cs:smarttags" w:element="NumConv6p0">
-        <w:smartTagPr>
-          <w:attr w:name="val" w:val="2"/>
-          <w:attr w:name="sch" w:val="1"/>
-        </w:smartTagPr>
-        <w:r>
-          <w:rPr>
-            <w:sz w:val="22"/>
-            <w:szCs w:val="22"/>
-          </w:rPr>
-          <w:t>2</w:t>
-        </w:r>
-      </w:smartTag>
-      <w:r>
-        <w:rPr>
-          <w:sz w:val="22"/>
-          <w:szCs w:val="22"/>
-        </w:rPr>
-        <w:t xml:space="preserve"> heading.</w:t>
-      </w:r>
-    </w:p>
     <w:sectPr>
-      <w:headerReference w:type="default" r:id="rId12"/>
+      <w:headerReference w:type="default" r:id="rId13"/>
       <w:footnotePr>
         <w:numRestart w:val="eachSect"/>
       </w:footnotePr>

</xml_diff>

<commit_message>
fuzzy in section 2
</commit_message>
<xml_diff>
--- a/SoC-report-Template.docx
+++ b/SoC-report-Template.docx
@@ -343,7 +343,7 @@
           </mc:Choice>
           <mc:Fallback>
             <w:pict>
-              <v:line w14:anchorId="7DE48800" id="Straight Connector 4" o:spid="_x0000_s1026" style="position:absolute;left:0;text-align:left;z-index:251659264;visibility:visible;mso-wrap-style:square;mso-width-percent:0;mso-height-percent:0;mso-wrap-distance-left:9pt;mso-wrap-distance-top:0;mso-wrap-distance-right:9pt;mso-wrap-distance-bottom:0;mso-position-horizontal:absolute;mso-position-horizontal-relative:page;mso-position-vertical:absolute;mso-position-vertical-relative:page;mso-width-percent:0;mso-height-percent:0;mso-width-relative:page;mso-height-relative:page" from="13.05pt,197.5pt" to="580pt,197.5pt" o:gfxdata="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">
+              <v:line w14:anchorId="154F9561" id="Straight Connector 4" o:spid="_x0000_s1026" style="position:absolute;left:0;text-align:left;z-index:251659264;visibility:visible;mso-wrap-style:square;mso-width-percent:0;mso-height-percent:0;mso-wrap-distance-left:9pt;mso-wrap-distance-top:0;mso-wrap-distance-right:9pt;mso-wrap-distance-bottom:0;mso-position-horizontal:absolute;mso-position-horizontal-relative:page;mso-position-vertical:absolute;mso-position-vertical-relative:page;mso-width-percent:0;mso-height-percent:0;mso-width-relative:page;mso-height-relative:page" from="13.05pt,197.5pt" to="580pt,197.5pt" o:gfxdata="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">
                 <w10:wrap anchorx="page" anchory="page"/>
                 <w10:anchorlock/>
               </v:line>
@@ -2747,8 +2747,8 @@
       </w:r>
       <w:smartTag w:uri="urn:schemas-microsoft-com:office:cs:smarttags" w:element="NumConv6p0">
         <w:smartTagPr>
+          <w:attr w:name="val" w:val="1"/>
           <w:attr w:name="sch" w:val="1"/>
-          <w:attr w:name="val" w:val="1"/>
         </w:smartTagPr>
         <w:r>
           <w:t>1</w:t>
@@ -3169,7 +3169,6 @@
       <w:pPr>
         <w:jc w:val="center"/>
         <w:rPr>
-          <w:rFonts w:hint="eastAsia"/>
           <w:sz w:val="22"/>
           <w:szCs w:val="18"/>
           <w:lang w:eastAsia="zh-CN"/>
@@ -4282,21 +4281,21 @@
         <w:shd w:val="clear" w:color="auto" w:fill="FFFFFF"/>
         <w:spacing w:before="100" w:beforeAutospacing="1" w:after="100" w:afterAutospacing="1" w:line="240" w:lineRule="auto"/>
         <w:rPr>
-          <w:rFonts w:eastAsia="宋体" w:hint="eastAsia"/>
-          <w:color w:val="2A2A2A"/>
-          <w:sz w:val="22"/>
-          <w:szCs w:val="22"/>
-          <w:lang w:val="en-US" w:eastAsia="zh-CN"/>
-        </w:rPr>
-      </w:pPr>
-      <w:r>
-        <w:rPr>
           <w:rFonts w:eastAsia="宋体"/>
           <w:color w:val="2A2A2A"/>
           <w:sz w:val="22"/>
           <w:szCs w:val="22"/>
           <w:lang w:val="en-US" w:eastAsia="zh-CN"/>
         </w:rPr>
+      </w:pPr>
+      <w:r>
+        <w:rPr>
+          <w:rFonts w:eastAsia="宋体"/>
+          <w:color w:val="2A2A2A"/>
+          <w:sz w:val="22"/>
+          <w:szCs w:val="22"/>
+          <w:lang w:val="en-US" w:eastAsia="zh-CN"/>
+        </w:rPr>
         <w:t>This project design is based on the sumo rules above.</w:t>
       </w:r>
     </w:p>
@@ -4405,178 +4404,7 @@
           <w:lang w:eastAsia="zh-CN"/>
         </w:rPr>
         <w:lastRenderedPageBreak/>
-        <w:t>One study is to develop the Neuro-Fuzzy (NF) hybrid system as the control system (Hamit, 2011).</w:t>
-      </w:r>
-      <w:r>
-        <w:rPr>
-          <w:sz w:val="22"/>
-          <w:szCs w:val="18"/>
-          <w:lang w:eastAsia="zh-CN"/>
-        </w:rPr>
-        <w:t xml:space="preserve"> In other word, it use two system, which is ANN and Fuzzy Inference System (FIS). </w:t>
-      </w:r>
-      <w:r>
-        <w:rPr>
-          <w:sz w:val="22"/>
-          <w:szCs w:val="18"/>
-          <w:lang w:eastAsia="zh-CN"/>
-        </w:rPr>
-        <w:t>FIS is for detecting and tracking the opponent, which relates sensor output</w:t>
-      </w:r>
-      <w:r>
-        <w:rPr>
-          <w:sz w:val="22"/>
-          <w:szCs w:val="18"/>
-          <w:lang w:eastAsia="zh-CN"/>
-        </w:rPr>
-        <w:t xml:space="preserve"> (IR sensor) to motor control pulses. ANN is used for rule extraction and tuning the FIS parameters. And the result shows that this control system can improve the robot responses during competition. This is a good thought to develop a good control system. It’s pettery much the low-level development. It’s just like human work out to improve physical strength, but I would focus on the brain development. However,</w:t>
-      </w:r>
-      <w:r>
-        <w:rPr>
-          <w:sz w:val="22"/>
-          <w:szCs w:val="18"/>
-          <w:lang w:eastAsia="zh-CN"/>
-        </w:rPr>
-        <w:t xml:space="preserve"> the wrestling environment is uncertain and the data is non-linear. Thus,</w:t>
-      </w:r>
-      <w:r>
-        <w:rPr>
-          <w:sz w:val="22"/>
-          <w:szCs w:val="18"/>
-          <w:lang w:eastAsia="zh-CN"/>
-        </w:rPr>
-        <w:t xml:space="preserve"> the method that using ANN to improve the fuzzy control is a </w:t>
-      </w:r>
-      <w:r>
-        <w:rPr>
-          <w:sz w:val="22"/>
-          <w:szCs w:val="18"/>
-          <w:lang w:eastAsia="zh-CN"/>
-        </w:rPr>
-        <w:t xml:space="preserve">good </w:t>
-      </w:r>
-      <w:r>
-        <w:rPr>
-          <w:rFonts w:hint="eastAsia"/>
-          <w:sz w:val="22"/>
-          <w:szCs w:val="18"/>
-          <w:lang w:eastAsia="zh-CN"/>
-        </w:rPr>
-        <w:t>thought</w:t>
-      </w:r>
-      <w:r>
-        <w:rPr>
-          <w:sz w:val="22"/>
-          <w:szCs w:val="18"/>
-          <w:lang w:eastAsia="zh-CN"/>
-        </w:rPr>
-        <w:t xml:space="preserve"> </w:t>
-      </w:r>
-      <w:r>
-        <w:rPr>
-          <w:sz w:val="22"/>
-          <w:szCs w:val="18"/>
-          <w:lang w:eastAsia="zh-CN"/>
-        </w:rPr>
-        <w:t>for high-level control as well.</w:t>
-      </w:r>
-    </w:p>
-    <w:p>
-      <w:pPr>
-        <w:rPr>
-          <w:sz w:val="22"/>
-          <w:szCs w:val="18"/>
-          <w:lang w:eastAsia="zh-CN"/>
-        </w:rPr>
-      </w:pPr>
-      <w:r>
-        <w:rPr>
-          <w:rFonts w:hint="eastAsia"/>
-          <w:sz w:val="22"/>
-          <w:szCs w:val="18"/>
-          <w:lang w:eastAsia="zh-CN"/>
-        </w:rPr>
-        <w:t>S</w:t>
-      </w:r>
-      <w:r>
-        <w:rPr>
-          <w:sz w:val="22"/>
-          <w:szCs w:val="18"/>
-          <w:lang w:eastAsia="zh-CN"/>
-        </w:rPr>
-        <w:t>imularly,</w:t>
-      </w:r>
-      <w:r>
-        <w:rPr>
-          <w:sz w:val="22"/>
-          <w:szCs w:val="18"/>
-          <w:lang w:eastAsia="zh-CN"/>
-        </w:rPr>
-        <w:t xml:space="preserve"> one project also use fuzzy logic as the main idea of sumo robot control</w:t>
-      </w:r>
-      <w:r>
-        <w:rPr>
-          <w:sz w:val="22"/>
-          <w:szCs w:val="18"/>
-          <w:lang w:eastAsia="zh-CN"/>
-        </w:rPr>
-        <w:t xml:space="preserve">. </w:t>
-      </w:r>
-      <w:r>
-        <w:rPr>
-          <w:sz w:val="22"/>
-          <w:szCs w:val="18"/>
-          <w:lang w:eastAsia="zh-CN"/>
-        </w:rPr>
-        <w:t>It use single fuzzy logic as the microcontroller for detection and tracking of opponenet in competition ring.</w:t>
-      </w:r>
-      <w:r>
-        <w:rPr>
-          <w:sz w:val="22"/>
-          <w:szCs w:val="18"/>
-          <w:lang w:eastAsia="zh-CN"/>
-        </w:rPr>
-        <w:t xml:space="preserve"> </w:t>
-      </w:r>
-      <w:r>
-        <w:rPr>
-          <w:sz w:val="22"/>
-          <w:szCs w:val="18"/>
-          <w:lang w:eastAsia="zh-CN"/>
-        </w:rPr>
-        <w:t>T</w:t>
-      </w:r>
-      <w:r>
-        <w:rPr>
-          <w:sz w:val="22"/>
-          <w:szCs w:val="18"/>
-          <w:lang w:eastAsia="zh-CN"/>
-        </w:rPr>
-        <w:t xml:space="preserve">hree </w:t>
-      </w:r>
-      <w:r>
-        <w:rPr>
-          <w:sz w:val="22"/>
-          <w:szCs w:val="18"/>
-          <w:lang w:eastAsia="zh-CN"/>
-        </w:rPr>
-        <w:t>infrared</w:t>
-      </w:r>
-      <w:r>
-        <w:rPr>
-          <w:sz w:val="22"/>
-          <w:szCs w:val="18"/>
-          <w:lang w:eastAsia="zh-CN"/>
-        </w:rPr>
-        <w:t xml:space="preserve"> sharp sensors for target detection. Then the fuzzy controller fuses the sensor data and provide the control signal to the motor for driving the robot toward the opponent</w:t>
-      </w:r>
-      <w:r>
-        <w:rPr>
-          <w:sz w:val="22"/>
-          <w:szCs w:val="18"/>
-          <w:lang w:eastAsia="zh-CN"/>
-        </w:rPr>
-        <w:t xml:space="preserve"> </w:t>
+        <w:t xml:space="preserve">One study is to develop the Neuro-Fuzzy (NF) hybrid system as the control system </w:t>
       </w:r>
       <w:r>
         <w:rPr>
@@ -4584,23 +4412,219 @@
           <w:color w:val="000000"/>
           <w:shd w:val="clear" w:color="auto" w:fill="FFFFFF"/>
         </w:rPr>
-        <w:t>(Erlan et al., 2013</w:t>
-      </w:r>
-      <w:r>
-        <w:rPr>
-          <w:sz w:val="22"/>
-          <w:szCs w:val="18"/>
-          <w:lang w:eastAsia="zh-CN"/>
+        <w:t>(Erdem, 2011)</w:t>
+      </w:r>
+      <w:r>
+        <w:rPr>
+          <w:sz w:val="22"/>
+          <w:szCs w:val="18"/>
+          <w:lang w:eastAsia="zh-CN"/>
+        </w:rPr>
+        <w:t>.</w:t>
+      </w:r>
+      <w:r>
+        <w:rPr>
+          <w:sz w:val="22"/>
+          <w:szCs w:val="18"/>
+          <w:lang w:eastAsia="zh-CN"/>
+        </w:rPr>
+        <w:t xml:space="preserve"> In other word, it use two system, which is ANN and Fuzzy Inference System (FIS). </w:t>
+      </w:r>
+      <w:r>
+        <w:rPr>
+          <w:sz w:val="22"/>
+          <w:szCs w:val="18"/>
+          <w:lang w:eastAsia="zh-CN"/>
+        </w:rPr>
+        <w:t>FIS is for detecting and tracking the opponent, which relates sensor output</w:t>
+      </w:r>
+      <w:r>
+        <w:rPr>
+          <w:sz w:val="22"/>
+          <w:szCs w:val="18"/>
+          <w:lang w:eastAsia="zh-CN"/>
+        </w:rPr>
+        <w:t xml:space="preserve"> (IR sensor) to motor control pulses. ANN is used for rule extraction and tuning the FIS parameters. And the result shows that this control system can improve the robot responses during competition. This is a good thought to develop a good control system. It’s pettery much the low-level development. It’s just like human work out to improve physical strength, but I would focus on the brain development. However,</w:t>
+      </w:r>
+      <w:r>
+        <w:rPr>
+          <w:sz w:val="22"/>
+          <w:szCs w:val="18"/>
+          <w:lang w:eastAsia="zh-CN"/>
+        </w:rPr>
+        <w:t xml:space="preserve"> the wrestling environment is uncertain and the data is non-linear. Thus,</w:t>
+      </w:r>
+      <w:r>
+        <w:rPr>
+          <w:sz w:val="22"/>
+          <w:szCs w:val="18"/>
+          <w:lang w:eastAsia="zh-CN"/>
+        </w:rPr>
+        <w:t xml:space="preserve"> the method that using ANN to improve the fuzzy control is a </w:t>
+      </w:r>
+      <w:r>
+        <w:rPr>
+          <w:sz w:val="22"/>
+          <w:szCs w:val="18"/>
+          <w:lang w:eastAsia="zh-CN"/>
+        </w:rPr>
+        <w:t xml:space="preserve">good </w:t>
+      </w:r>
+      <w:r>
+        <w:rPr>
+          <w:rFonts w:hint="eastAsia"/>
+          <w:sz w:val="22"/>
+          <w:szCs w:val="18"/>
+          <w:lang w:eastAsia="zh-CN"/>
+        </w:rPr>
+        <w:t>thought</w:t>
+      </w:r>
+      <w:r>
+        <w:rPr>
+          <w:sz w:val="22"/>
+          <w:szCs w:val="18"/>
+          <w:lang w:eastAsia="zh-CN"/>
+        </w:rPr>
+        <w:t xml:space="preserve"> </w:t>
+      </w:r>
+      <w:r>
+        <w:rPr>
+          <w:sz w:val="22"/>
+          <w:szCs w:val="18"/>
+          <w:lang w:eastAsia="zh-CN"/>
+        </w:rPr>
+        <w:t>for high-level control as well.</w:t>
+      </w:r>
+    </w:p>
+    <w:p>
+      <w:pPr>
+        <w:rPr>
+          <w:sz w:val="22"/>
+          <w:szCs w:val="18"/>
+          <w:lang w:eastAsia="zh-CN"/>
+        </w:rPr>
+      </w:pPr>
+      <w:r>
+        <w:rPr>
+          <w:rFonts w:hint="eastAsia"/>
+          <w:sz w:val="22"/>
+          <w:szCs w:val="18"/>
+          <w:lang w:eastAsia="zh-CN"/>
+        </w:rPr>
+        <w:t>S</w:t>
+      </w:r>
+      <w:r>
+        <w:rPr>
+          <w:sz w:val="22"/>
+          <w:szCs w:val="18"/>
+          <w:lang w:eastAsia="zh-CN"/>
+        </w:rPr>
+        <w:t>imularly,</w:t>
+      </w:r>
+      <w:r>
+        <w:rPr>
+          <w:sz w:val="22"/>
+          <w:szCs w:val="18"/>
+          <w:lang w:eastAsia="zh-CN"/>
+        </w:rPr>
+        <w:t xml:space="preserve"> one project also use fuzzy logic as the main idea of sumo robot control</w:t>
+      </w:r>
+      <w:r>
+        <w:rPr>
+          <w:sz w:val="22"/>
+          <w:szCs w:val="18"/>
+          <w:lang w:eastAsia="zh-CN"/>
+        </w:rPr>
+        <w:t xml:space="preserve">. </w:t>
+      </w:r>
+      <w:r>
+        <w:rPr>
+          <w:sz w:val="22"/>
+          <w:szCs w:val="18"/>
+          <w:lang w:eastAsia="zh-CN"/>
+        </w:rPr>
+        <w:t>It use single fuzzy logic as the microcontroller for detection and tracking of opponenet in competition ring.</w:t>
+      </w:r>
+      <w:r>
+        <w:rPr>
+          <w:sz w:val="22"/>
+          <w:szCs w:val="18"/>
+          <w:lang w:eastAsia="zh-CN"/>
+        </w:rPr>
+        <w:t xml:space="preserve"> </w:t>
+      </w:r>
+      <w:r>
+        <w:rPr>
+          <w:sz w:val="22"/>
+          <w:szCs w:val="18"/>
+          <w:lang w:eastAsia="zh-CN"/>
+        </w:rPr>
+        <w:t>T</w:t>
+      </w:r>
+      <w:r>
+        <w:rPr>
+          <w:sz w:val="22"/>
+          <w:szCs w:val="18"/>
+          <w:lang w:eastAsia="zh-CN"/>
+        </w:rPr>
+        <w:t xml:space="preserve">hree </w:t>
+      </w:r>
+      <w:r>
+        <w:rPr>
+          <w:sz w:val="22"/>
+          <w:szCs w:val="18"/>
+          <w:lang w:eastAsia="zh-CN"/>
+        </w:rPr>
+        <w:t>infrared</w:t>
+      </w:r>
+      <w:r>
+        <w:rPr>
+          <w:sz w:val="22"/>
+          <w:szCs w:val="18"/>
+          <w:lang w:eastAsia="zh-CN"/>
+        </w:rPr>
+        <w:t xml:space="preserve"> sharp sensors for target detection. Then the fuzzy controller fuses the sensor data and provide the control signal to the motor for driving the robot toward the opponent</w:t>
+      </w:r>
+      <w:r>
+        <w:rPr>
+          <w:sz w:val="22"/>
+          <w:szCs w:val="18"/>
+          <w:lang w:eastAsia="zh-CN"/>
+        </w:rPr>
+        <w:t xml:space="preserve"> </w:t>
+      </w:r>
+      <w:r>
+        <w:rPr>
+          <w:rFonts w:ascii="Times New Roman" w:hAnsi="Times New Roman" w:cs="Times New Roman"/>
+          <w:color w:val="000000"/>
+          <w:shd w:val="clear" w:color="auto" w:fill="FFFFFF"/>
+        </w:rPr>
+        <w:t>(Erdem, 20</w:t>
+      </w:r>
+      <w:r>
+        <w:rPr>
+          <w:rFonts w:ascii="Times New Roman" w:hAnsi="Times New Roman" w:cs="Times New Roman"/>
+          <w:color w:val="000000"/>
+          <w:shd w:val="clear" w:color="auto" w:fill="FFFFFF"/>
+        </w:rPr>
+        <w:t>07</w:t>
+      </w:r>
+      <w:r>
+        <w:rPr>
+          <w:rFonts w:ascii="Times New Roman" w:hAnsi="Times New Roman" w:cs="Times New Roman"/>
+          <w:color w:val="000000"/>
+          <w:shd w:val="clear" w:color="auto" w:fill="FFFFFF"/>
         </w:rPr>
         <w:t>)</w:t>
       </w:r>
       <w:r>
         <w:rPr>
-          <w:sz w:val="22"/>
-          <w:szCs w:val="18"/>
-          <w:lang w:eastAsia="zh-CN"/>
-        </w:rPr>
-        <w:t xml:space="preserve">. </w:t>
+          <w:rFonts w:ascii="Times New Roman" w:hAnsi="Times New Roman" w:cs="Times New Roman" w:hint="eastAsia"/>
+          <w:color w:val="000000"/>
+          <w:shd w:val="clear" w:color="auto" w:fill="FFFFFF"/>
+          <w:lang w:eastAsia="zh-CN"/>
+        </w:rPr>
+        <w:t>.</w:t>
       </w:r>
     </w:p>
     <w:p>
@@ -4702,13 +4726,29 @@
           <w:color w:val="000000"/>
           <w:shd w:val="clear" w:color="auto" w:fill="FFFFFF"/>
         </w:rPr>
-        <w:t>(Erlan et al., 2013</w:t>
-      </w:r>
-      <w:r>
-        <w:rPr>
-          <w:sz w:val="22"/>
-          <w:szCs w:val="18"/>
-          <w:lang w:eastAsia="zh-CN"/>
+        <w:t xml:space="preserve"> </w:t>
+      </w:r>
+      <w:r>
+        <w:rPr>
+          <w:rFonts w:ascii="Times New Roman" w:hAnsi="Times New Roman" w:cs="Times New Roman"/>
+          <w:color w:val="000000"/>
+          <w:shd w:val="clear" w:color="auto" w:fill="FFFFFF"/>
+        </w:rPr>
+        <w:t>(Erdem, 20</w:t>
+      </w:r>
+      <w:r>
+        <w:rPr>
+          <w:rFonts w:ascii="Times New Roman" w:hAnsi="Times New Roman" w:cs="Times New Roman"/>
+          <w:color w:val="000000"/>
+          <w:shd w:val="clear" w:color="auto" w:fill="FFFFFF"/>
+        </w:rPr>
+        <w:t>07</w:t>
+      </w:r>
+      <w:r>
+        <w:rPr>
+          <w:rFonts w:ascii="Times New Roman" w:hAnsi="Times New Roman" w:cs="Times New Roman"/>
+          <w:color w:val="000000"/>
+          <w:shd w:val="clear" w:color="auto" w:fill="FFFFFF"/>
         </w:rPr>
         <w:t>)</w:t>
       </w:r>
@@ -4716,7 +4756,6 @@
     <w:p>
       <w:pPr>
         <w:rPr>
-          <w:rFonts w:hint="eastAsia"/>
           <w:sz w:val="22"/>
           <w:szCs w:val="18"/>
           <w:lang w:eastAsia="zh-CN"/>
@@ -4917,7 +4956,6 @@
           <w:tab w:val="left" w:pos="8265"/>
         </w:tabs>
         <w:rPr>
-          <w:rFonts w:hint="eastAsia"/>
           <w:sz w:val="22"/>
           <w:szCs w:val="18"/>
           <w:lang w:eastAsia="zh-CN"/>
@@ -4939,7 +4977,6 @@
         </w:tabs>
         <w:jc w:val="center"/>
         <w:rPr>
-          <w:rFonts w:hint="eastAsia"/>
           <w:sz w:val="22"/>
           <w:szCs w:val="18"/>
           <w:lang w:eastAsia="zh-CN"/>
@@ -5196,23 +5233,7 @@
           <w:szCs w:val="18"/>
           <w:lang w:eastAsia="zh-CN"/>
         </w:rPr>
-        <w:t xml:space="preserve"> And 50% mutation rate </w:t>
-      </w:r>
-      <w:r>
-        <w:rPr>
-          <w:sz w:val="22"/>
-          <w:szCs w:val="18"/>
-          <w:lang w:eastAsia="zh-CN"/>
-        </w:rPr>
-        <w:t>per gene</w:t>
-      </w:r>
-      <w:r>
-        <w:rPr>
-          <w:sz w:val="22"/>
-          <w:szCs w:val="18"/>
-          <w:lang w:eastAsia="zh-CN"/>
-        </w:rPr>
-        <w:t xml:space="preserve"> is also applied to increase the probability of changing the characteristics randomly.</w:t>
+        <w:t xml:space="preserve"> And 50% mutation rate per gene is also applied to increase the probability of changing the characteristics randomly.</w:t>
       </w:r>
       <w:r>
         <w:rPr>
@@ -5296,23 +5317,190 @@
         </w:rPr>
         <w:t>2 Methods and Techniques</w:t>
       </w:r>
-      <w:r>
-        <w:rPr>
-          <w:sz w:val="22"/>
-          <w:szCs w:val="22"/>
-        </w:rPr>
-        <w:tab/>
-      </w:r>
-    </w:p>
-    <w:p>
-      <w:pPr>
+    </w:p>
+    <w:p>
+      <w:pPr>
+        <w:rPr>
+          <w:sz w:val="22"/>
+          <w:szCs w:val="18"/>
+          <w:lang w:eastAsia="zh-CN"/>
+        </w:rPr>
+      </w:pPr>
+      <w:r>
         <w:rPr>
           <w:rFonts w:hint="eastAsia"/>
           <w:sz w:val="22"/>
           <w:szCs w:val="18"/>
           <w:lang w:eastAsia="zh-CN"/>
         </w:rPr>
-      </w:pPr>
+        <w:t>2</w:t>
+      </w:r>
+      <w:r>
+        <w:rPr>
+          <w:sz w:val="22"/>
+          <w:szCs w:val="18"/>
+          <w:lang w:eastAsia="zh-CN"/>
+        </w:rPr>
+        <w:t>.2.1 Fuzzy Logical</w:t>
+      </w:r>
+      <w:r>
+        <w:rPr>
+          <w:sz w:val="22"/>
+          <w:szCs w:val="18"/>
+          <w:lang w:eastAsia="zh-CN"/>
+        </w:rPr>
+        <w:t xml:space="preserve"> Control System</w:t>
+      </w:r>
+    </w:p>
+    <w:p>
+      <w:pPr>
+        <w:rPr>
+          <w:sz w:val="22"/>
+          <w:szCs w:val="18"/>
+          <w:lang w:eastAsia="zh-CN"/>
+        </w:rPr>
+      </w:pPr>
+      <w:r>
+        <w:rPr>
+          <w:rFonts w:hint="eastAsia"/>
+          <w:sz w:val="22"/>
+          <w:szCs w:val="18"/>
+          <w:lang w:eastAsia="zh-CN"/>
+        </w:rPr>
+        <w:t>F</w:t>
+      </w:r>
+      <w:r>
+        <w:rPr>
+          <w:sz w:val="22"/>
+          <w:szCs w:val="18"/>
+          <w:lang w:eastAsia="zh-CN"/>
+        </w:rPr>
+        <w:t>uzzy control is an intelligent control method based on fuzzy set theory</w:t>
+      </w:r>
+      <w:r>
+        <w:rPr>
+          <w:sz w:val="22"/>
+          <w:szCs w:val="18"/>
+          <w:lang w:eastAsia="zh-CN"/>
+        </w:rPr>
+        <w:t xml:space="preserve"> and fuzzy logic inference. It’s an intelligent control method that imitates human’s fuzzy inference and </w:t>
+      </w:r>
+      <w:r>
+        <w:rPr>
+          <w:sz w:val="22"/>
+          <w:szCs w:val="18"/>
+          <w:lang w:eastAsia="zh-CN"/>
+        </w:rPr>
+        <w:lastRenderedPageBreak/>
+        <w:t>decision-making process from the behavior.</w:t>
+      </w:r>
+      <w:r>
+        <w:rPr>
+          <w:sz w:val="22"/>
+          <w:szCs w:val="18"/>
+          <w:lang w:eastAsia="zh-CN"/>
+        </w:rPr>
+        <w:t xml:space="preserve"> The method first compiles the experience of the operator or expert into fuzzy rules, then fuzzifies the real-time signal from the sensor. Use the fuzzed signal as the input of the fuzzy rule, completes the fuzzy inference and output the inference. </w:t>
+      </w:r>
+    </w:p>
+    <w:p>
+      <w:pPr>
+        <w:rPr>
+          <w:sz w:val="22"/>
+          <w:szCs w:val="18"/>
+          <w:lang w:eastAsia="zh-CN"/>
+        </w:rPr>
+      </w:pPr>
+      <w:r>
+        <w:rPr>
+          <w:rFonts w:hint="eastAsia"/>
+          <w:sz w:val="22"/>
+          <w:szCs w:val="18"/>
+          <w:lang w:eastAsia="zh-CN"/>
+        </w:rPr>
+        <w:t>S</w:t>
+      </w:r>
+      <w:r>
+        <w:rPr>
+          <w:sz w:val="22"/>
+          <w:szCs w:val="18"/>
+          <w:lang w:eastAsia="zh-CN"/>
+        </w:rPr>
+        <w:t xml:space="preserve">everal things are important for defining a fuzzy controller. </w:t>
+      </w:r>
+      <w:r>
+        <w:rPr>
+          <w:rFonts w:hint="eastAsia"/>
+          <w:sz w:val="22"/>
+          <w:szCs w:val="18"/>
+          <w:lang w:eastAsia="zh-CN"/>
+        </w:rPr>
+        <w:t>F</w:t>
+      </w:r>
+      <w:r>
+        <w:rPr>
+          <w:sz w:val="22"/>
+          <w:szCs w:val="18"/>
+          <w:lang w:eastAsia="zh-CN"/>
+        </w:rPr>
+        <w:t xml:space="preserve">irst is the fuzzy interface, </w:t>
+      </w:r>
+      <w:r>
+        <w:rPr>
+          <w:sz w:val="22"/>
+          <w:szCs w:val="18"/>
+          <w:lang w:eastAsia="zh-CN"/>
+        </w:rPr>
+        <w:t xml:space="preserve">which is for performing a conversion from a </w:t>
+      </w:r>
+      <w:r>
+        <w:rPr>
+          <w:sz w:val="22"/>
+          <w:szCs w:val="18"/>
+          <w:lang w:eastAsia="zh-CN"/>
+        </w:rPr>
+        <w:t>real certain</w:t>
+      </w:r>
+      <w:r>
+        <w:rPr>
+          <w:sz w:val="22"/>
+          <w:szCs w:val="18"/>
+          <w:lang w:eastAsia="zh-CN"/>
+        </w:rPr>
+        <w:t xml:space="preserve"> value</w:t>
+      </w:r>
+      <w:r>
+        <w:rPr>
+          <w:sz w:val="22"/>
+          <w:szCs w:val="18"/>
+          <w:lang w:eastAsia="zh-CN"/>
+        </w:rPr>
+        <w:t xml:space="preserve"> of input</w:t>
+      </w:r>
+      <w:r>
+        <w:rPr>
+          <w:sz w:val="22"/>
+          <w:szCs w:val="18"/>
+          <w:lang w:eastAsia="zh-CN"/>
+        </w:rPr>
+        <w:t xml:space="preserve"> into a fuzzy set. </w:t>
+      </w:r>
+      <w:r>
+        <w:rPr>
+          <w:sz w:val="22"/>
+          <w:szCs w:val="18"/>
+          <w:lang w:eastAsia="zh-CN"/>
+        </w:rPr>
+        <w:t xml:space="preserve">For example, in this project, it may transfer the proximity sensor output, such as a number value, to a fuzzy set, like low, medium or high. Secondly, the knowledge base, which is consist of data base and rule base. The data base stores all the input and fuzzy set. While the rule base is the fuzzy rules usually based on expert knowledge or personal experiment. Fuzzy rules are normally connected by a series of relational words, and the most commonly used relational words are if-then, else, etc. Finally, is the inference and defuzzy-interface. </w:t>
+      </w:r>
+      <w:r>
+        <w:rPr>
+          <w:sz w:val="22"/>
+          <w:szCs w:val="18"/>
+          <w:lang w:eastAsia="zh-CN"/>
+        </w:rPr>
+        <w:t>The result of the inference indicates that the rule inference funtion of fuzzy control has been completed. However, the result obtained still cannot be used directly as a control variable. A conversion must be made to have a clear control variable output, which is the defuzzification. In this project, this could be used for determination of real value for directing of motors or other controls.</w:t>
+      </w:r>
     </w:p>
     <w:p>
       <w:pPr>
@@ -5325,6 +5513,23 @@
           <w:lang w:eastAsia="zh-CN"/>
         </w:rPr>
       </w:pPr>
+      <w:r>
+        <w:rPr>
+          <w:rFonts w:hint="eastAsia"/>
+          <w:sz w:val="22"/>
+          <w:szCs w:val="18"/>
+          <w:lang w:eastAsia="zh-CN"/>
+        </w:rPr>
+        <w:t>F</w:t>
+      </w:r>
+      <w:r>
+        <w:rPr>
+          <w:sz w:val="22"/>
+          <w:szCs w:val="18"/>
+          <w:lang w:eastAsia="zh-CN"/>
+        </w:rPr>
+        <w:t>uzzy logic control doesn’t require accurate mathematical model. However, the factors such as the integrity of fuzzy control rules, the definition of fuzzy subsets and the fuzzy inference mechanism will have an impact on the performance of the fuzzy controller. Thus, most of the factors depend on the experience of experts. For this project, the mian basis of control is based on a large amount of personal experience, knowledge and strategy in the sumo league.</w:t>
+      </w:r>
     </w:p>
     <w:p>
       <w:pPr>
@@ -5356,10 +5561,9 @@
       <w:pPr>
         <w:spacing w:after="240"/>
         <w:rPr>
-          <w:rFonts w:ascii="Times New Roman" w:eastAsia="宋体" w:hAnsi="Times New Roman" w:cs="Times New Roman"/>
+          <w:rFonts w:ascii="Times New Roman" w:hAnsi="Times New Roman" w:cs="Times New Roman"/>
           <w:color w:val="000000"/>
-          <w:szCs w:val="24"/>
-          <w:lang w:val="en-US" w:eastAsia="zh-CN"/>
+          <w:shd w:val="clear" w:color="auto" w:fill="FFFFFF"/>
         </w:rPr>
       </w:pPr>
       <w:r>
@@ -5386,7 +5590,54 @@
           <w:color w:val="000000"/>
           <w:shd w:val="clear" w:color="auto" w:fill="FFFFFF"/>
         </w:rPr>
-        <w:t>. [Online]. Available from: https://www.robotroom.com/SumoRules.html#:~:text=Mini%2Dclass%20Sumo%20robots%20may%20be%2010%20centimeters%20(3.93%20inches</w:t>
+        <w:t xml:space="preserve">. [Online]. Available from: </w:t>
+      </w:r>
+      <w:hyperlink r:id="rId14" w:history="1">
+        <w:r>
+          <w:rPr>
+            <w:rStyle w:val="ac"/>
+            <w:rFonts w:ascii="Times New Roman" w:hAnsi="Times New Roman" w:cs="Times New Roman"/>
+            <w:shd w:val="clear" w:color="auto" w:fill="FFFFFF"/>
+          </w:rPr>
+          <w:t>https://www.robotroom.com/SumoRules.html#:~:text=Mini%2Dclass%20Sumo%20robots%20may%20be%2010%20centimeters%20(3.93%20inches</w:t>
+        </w:r>
+      </w:hyperlink>
+    </w:p>
+    <w:p>
+      <w:pPr>
+        <w:spacing w:after="240"/>
+        <w:rPr>
+          <w:rFonts w:ascii="Times New Roman" w:eastAsia="宋体" w:hAnsi="Times New Roman" w:cs="Times New Roman"/>
+          <w:color w:val="000000"/>
+          <w:szCs w:val="24"/>
+          <w:lang w:val="en-US" w:eastAsia="zh-CN"/>
+        </w:rPr>
+      </w:pPr>
+      <w:r>
+        <w:rPr>
+          <w:rFonts w:ascii="Times New Roman" w:hAnsi="Times New Roman" w:cs="Times New Roman"/>
+          <w:color w:val="000000"/>
+          <w:shd w:val="clear" w:color="auto" w:fill="FFFFFF"/>
+        </w:rPr>
+        <w:t>Erdem, H. 2007. A Practical Fuzzy Logic Controller for Sumo Robot Competition. </w:t>
+      </w:r>
+      <w:r>
+        <w:rPr>
+          <w:rFonts w:ascii="Times New Roman" w:hAnsi="Times New Roman" w:cs="Times New Roman"/>
+          <w:i/>
+          <w:iCs/>
+          <w:color w:val="000000"/>
+          <w:shd w:val="clear" w:color="auto" w:fill="FFFFFF"/>
+        </w:rPr>
+        <w:t>Springer-Verlag Berlin Heidelberg 2007</w:t>
+      </w:r>
+      <w:r>
+        <w:rPr>
+          <w:rFonts w:ascii="Times New Roman" w:hAnsi="Times New Roman" w:cs="Times New Roman"/>
+          <w:color w:val="000000"/>
+          <w:shd w:val="clear" w:color="auto" w:fill="FFFFFF"/>
+        </w:rPr>
+        <w:t>. (LNCS 4815), pp.217–225.</w:t>
       </w:r>
     </w:p>
     <w:p>
@@ -5621,6 +5872,672 @@
           <w:szCs w:val="22"/>
         </w:rPr>
         <w:t xml:space="preserve">A.1  Level </w:t>
+      </w:r>
+      <w:smartTag w:uri="urn:schemas-microsoft-com:office:cs:smarttags" w:element="NumConv6p0">
+        <w:smartTagPr>
+          <w:attr w:name="sch" w:val="1"/>
+          <w:attr w:name="val" w:val="2"/>
+        </w:smartTagPr>
+        <w:r>
+          <w:rPr>
+            <w:sz w:val="22"/>
+            <w:szCs w:val="22"/>
+          </w:rPr>
+          <w:t>2</w:t>
+        </w:r>
+      </w:smartTag>
+      <w:r>
+        <w:rPr>
+          <w:sz w:val="22"/>
+          <w:szCs w:val="22"/>
+        </w:rPr>
+        <w:t xml:space="preserve"> Heading with ‘heading </w:t>
+      </w:r>
+      <w:smartTag w:uri="urn:schemas-microsoft-com:office:cs:smarttags" w:element="NumConv6p0">
+        <w:smartTagPr>
+          <w:attr w:name="sch" w:val="1"/>
+          <w:attr w:name="val" w:val="2"/>
+        </w:smartTagPr>
+        <w:r>
+          <w:rPr>
+            <w:sz w:val="22"/>
+            <w:szCs w:val="22"/>
+          </w:rPr>
+          <w:t>2</w:t>
+        </w:r>
+      </w:smartTag>
+      <w:r>
+        <w:rPr>
+          <w:sz w:val="22"/>
+          <w:szCs w:val="22"/>
+        </w:rPr>
+        <w:t>’ Style Applied by Pressing Ctrl Shift </w:t>
+      </w:r>
+      <w:smartTag w:uri="urn:schemas-microsoft-com:office:cs:smarttags" w:element="NumConv6p0">
+        <w:smartTagPr>
+          <w:attr w:name="sch" w:val="1"/>
+          <w:attr w:name="val" w:val="2"/>
+        </w:smartTagPr>
+        <w:r>
+          <w:rPr>
+            <w:sz w:val="22"/>
+            <w:szCs w:val="22"/>
+          </w:rPr>
+          <w:t>2</w:t>
+        </w:r>
+      </w:smartTag>
+      <w:bookmarkEnd w:id="18"/>
+    </w:p>
+    <w:p>
+      <w:pPr>
+        <w:rPr>
+          <w:sz w:val="22"/>
+          <w:szCs w:val="22"/>
+        </w:rPr>
+      </w:pPr>
+      <w:r>
+        <w:rPr>
+          <w:sz w:val="22"/>
+          <w:szCs w:val="22"/>
+        </w:rPr>
+        <w:t>Text under level </w:t>
+      </w:r>
+      <w:smartTag w:uri="urn:schemas-microsoft-com:office:cs:smarttags" w:element="NumConv6p0">
+        <w:smartTagPr>
+          <w:attr w:name="sch" w:val="1"/>
+          <w:attr w:name="val" w:val="2"/>
+        </w:smartTagPr>
+        <w:r>
+          <w:rPr>
+            <w:sz w:val="22"/>
+            <w:szCs w:val="22"/>
+          </w:rPr>
+          <w:t>2</w:t>
+        </w:r>
+      </w:smartTag>
+      <w:r>
+        <w:rPr>
+          <w:sz w:val="22"/>
+          <w:szCs w:val="22"/>
+        </w:rPr>
+        <w:t xml:space="preserve"> heading.  Text under level </w:t>
+      </w:r>
+      <w:smartTag w:uri="urn:schemas-microsoft-com:office:cs:smarttags" w:element="NumConv6p0">
+        <w:smartTagPr>
+          <w:attr w:name="sch" w:val="1"/>
+          <w:attr w:name="val" w:val="2"/>
+        </w:smartTagPr>
+        <w:r>
+          <w:rPr>
+            <w:sz w:val="22"/>
+            <w:szCs w:val="22"/>
+          </w:rPr>
+          <w:t>2</w:t>
+        </w:r>
+      </w:smartTag>
+      <w:r>
+        <w:rPr>
+          <w:sz w:val="22"/>
+          <w:szCs w:val="22"/>
+        </w:rPr>
+        <w:t xml:space="preserve"> heading.  Text under level </w:t>
+      </w:r>
+      <w:smartTag w:uri="urn:schemas-microsoft-com:office:cs:smarttags" w:element="NumConv6p0">
+        <w:smartTagPr>
+          <w:attr w:name="sch" w:val="1"/>
+          <w:attr w:name="val" w:val="2"/>
+        </w:smartTagPr>
+        <w:r>
+          <w:rPr>
+            <w:sz w:val="22"/>
+            <w:szCs w:val="22"/>
+          </w:rPr>
+          <w:t>2</w:t>
+        </w:r>
+      </w:smartTag>
+      <w:r>
+        <w:rPr>
+          <w:sz w:val="22"/>
+          <w:szCs w:val="22"/>
+        </w:rPr>
+        <w:t xml:space="preserve"> heading.  Text under level </w:t>
+      </w:r>
+      <w:smartTag w:uri="urn:schemas-microsoft-com:office:cs:smarttags" w:element="NumConv6p0">
+        <w:smartTagPr>
+          <w:attr w:name="sch" w:val="1"/>
+          <w:attr w:name="val" w:val="2"/>
+        </w:smartTagPr>
+        <w:r>
+          <w:rPr>
+            <w:sz w:val="22"/>
+            <w:szCs w:val="22"/>
+          </w:rPr>
+          <w:t>2</w:t>
+        </w:r>
+      </w:smartTag>
+      <w:r>
+        <w:rPr>
+          <w:sz w:val="22"/>
+          <w:szCs w:val="22"/>
+        </w:rPr>
+        <w:t xml:space="preserve"> heading.</w:t>
+      </w:r>
+    </w:p>
+    <w:p>
+      <w:pPr>
+        <w:pStyle w:val="3"/>
+        <w:rPr>
+          <w:sz w:val="22"/>
+          <w:szCs w:val="22"/>
+        </w:rPr>
+      </w:pPr>
+      <w:bookmarkStart w:id="19" w:name="_Toc407145100"/>
+      <w:r>
+        <w:rPr>
+          <w:sz w:val="22"/>
+          <w:szCs w:val="22"/>
+        </w:rPr>
+        <w:t>A.</w:t>
+      </w:r>
+      <w:smartTag w:uri="urn:schemas-microsoft-com:office:cs:smarttags" w:element="NumConv6p0">
+        <w:smartTagPr>
+          <w:attr w:name="sch" w:val="1"/>
+          <w:attr w:name="val" w:val="1"/>
+        </w:smartTagPr>
+        <w:r>
+          <w:rPr>
+            <w:sz w:val="22"/>
+            <w:szCs w:val="22"/>
+          </w:rPr>
+          <w:t>1</w:t>
+        </w:r>
+      </w:smartTag>
+      <w:r>
+        <w:rPr>
+          <w:sz w:val="22"/>
+          <w:szCs w:val="22"/>
+        </w:rPr>
+        <w:t>.</w:t>
+      </w:r>
+      <w:smartTag w:uri="urn:schemas-microsoft-com:office:cs:smarttags" w:element="NumConv6p0">
+        <w:smartTagPr>
+          <w:attr w:name="sch" w:val="1"/>
+          <w:attr w:name="val" w:val="1"/>
+        </w:smartTagPr>
+        <w:r>
+          <w:rPr>
+            <w:sz w:val="22"/>
+            <w:szCs w:val="22"/>
+          </w:rPr>
+          <w:t>1</w:t>
+        </w:r>
+      </w:smartTag>
+      <w:r>
+        <w:rPr>
+          <w:sz w:val="22"/>
+          <w:szCs w:val="22"/>
+        </w:rPr>
+        <w:t xml:space="preserve">  Level </w:t>
+      </w:r>
+      <w:smartTag w:uri="urn:schemas-microsoft-com:office:cs:smarttags" w:element="NumConv6p0">
+        <w:smartTagPr>
+          <w:attr w:name="sch" w:val="1"/>
+          <w:attr w:name="val" w:val="3"/>
+        </w:smartTagPr>
+        <w:r>
+          <w:rPr>
+            <w:sz w:val="22"/>
+            <w:szCs w:val="22"/>
+          </w:rPr>
+          <w:t>3</w:t>
+        </w:r>
+      </w:smartTag>
+      <w:r>
+        <w:rPr>
+          <w:sz w:val="22"/>
+          <w:szCs w:val="22"/>
+        </w:rPr>
+        <w:t xml:space="preserve"> Heading with ‘heading </w:t>
+      </w:r>
+      <w:smartTag w:uri="urn:schemas-microsoft-com:office:cs:smarttags" w:element="NumConv6p0">
+        <w:smartTagPr>
+          <w:attr w:name="sch" w:val="1"/>
+          <w:attr w:name="val" w:val="3"/>
+        </w:smartTagPr>
+        <w:r>
+          <w:rPr>
+            <w:sz w:val="22"/>
+            <w:szCs w:val="22"/>
+          </w:rPr>
+          <w:t>3</w:t>
+        </w:r>
+      </w:smartTag>
+      <w:r>
+        <w:rPr>
+          <w:sz w:val="22"/>
+          <w:szCs w:val="22"/>
+        </w:rPr>
+        <w:t>’ Style Applied by Pressing Ctrl Shift </w:t>
+      </w:r>
+      <w:smartTag w:uri="urn:schemas-microsoft-com:office:cs:smarttags" w:element="NumConv6p0">
+        <w:smartTagPr>
+          <w:attr w:name="sch" w:val="1"/>
+          <w:attr w:name="val" w:val="3"/>
+        </w:smartTagPr>
+        <w:r>
+          <w:rPr>
+            <w:sz w:val="22"/>
+            <w:szCs w:val="22"/>
+          </w:rPr>
+          <w:t>3</w:t>
+        </w:r>
+      </w:smartTag>
+      <w:bookmarkEnd w:id="19"/>
+    </w:p>
+    <w:p>
+      <w:pPr>
+        <w:rPr>
+          <w:sz w:val="22"/>
+          <w:szCs w:val="22"/>
+        </w:rPr>
+      </w:pPr>
+      <w:r>
+        <w:rPr>
+          <w:sz w:val="22"/>
+          <w:szCs w:val="22"/>
+        </w:rPr>
+        <w:t>Text under level </w:t>
+      </w:r>
+      <w:smartTag w:uri="urn:schemas-microsoft-com:office:cs:smarttags" w:element="NumConv6p0">
+        <w:smartTagPr>
+          <w:attr w:name="sch" w:val="1"/>
+          <w:attr w:name="val" w:val="3"/>
+        </w:smartTagPr>
+        <w:r>
+          <w:rPr>
+            <w:sz w:val="22"/>
+            <w:szCs w:val="22"/>
+          </w:rPr>
+          <w:t>3</w:t>
+        </w:r>
+      </w:smartTag>
+      <w:r>
+        <w:rPr>
+          <w:sz w:val="22"/>
+          <w:szCs w:val="22"/>
+        </w:rPr>
+        <w:t xml:space="preserve"> heading.  Text under level </w:t>
+      </w:r>
+      <w:smartTag w:uri="urn:schemas-microsoft-com:office:cs:smarttags" w:element="NumConv6p0">
+        <w:smartTagPr>
+          <w:attr w:name="sch" w:val="1"/>
+          <w:attr w:name="val" w:val="3"/>
+        </w:smartTagPr>
+        <w:r>
+          <w:rPr>
+            <w:sz w:val="22"/>
+            <w:szCs w:val="22"/>
+          </w:rPr>
+          <w:t>3</w:t>
+        </w:r>
+      </w:smartTag>
+      <w:r>
+        <w:rPr>
+          <w:sz w:val="22"/>
+          <w:szCs w:val="22"/>
+        </w:rPr>
+        <w:t xml:space="preserve"> heading.  Text under level </w:t>
+      </w:r>
+      <w:smartTag w:uri="urn:schemas-microsoft-com:office:cs:smarttags" w:element="NumConv6p0">
+        <w:smartTagPr>
+          <w:attr w:name="sch" w:val="1"/>
+          <w:attr w:name="val" w:val="3"/>
+        </w:smartTagPr>
+        <w:r>
+          <w:rPr>
+            <w:sz w:val="22"/>
+            <w:szCs w:val="22"/>
+          </w:rPr>
+          <w:t>3</w:t>
+        </w:r>
+      </w:smartTag>
+      <w:r>
+        <w:rPr>
+          <w:sz w:val="22"/>
+          <w:szCs w:val="22"/>
+        </w:rPr>
+        <w:t xml:space="preserve"> heading.  Text under level </w:t>
+      </w:r>
+      <w:smartTag w:uri="urn:schemas-microsoft-com:office:cs:smarttags" w:element="NumConv6p0">
+        <w:smartTagPr>
+          <w:attr w:name="sch" w:val="1"/>
+          <w:attr w:name="val" w:val="3"/>
+        </w:smartTagPr>
+        <w:r>
+          <w:rPr>
+            <w:sz w:val="22"/>
+            <w:szCs w:val="22"/>
+          </w:rPr>
+          <w:t>3</w:t>
+        </w:r>
+      </w:smartTag>
+      <w:r>
+        <w:rPr>
+          <w:sz w:val="22"/>
+          <w:szCs w:val="22"/>
+        </w:rPr>
+        <w:t xml:space="preserve"> heading.</w:t>
+      </w:r>
+    </w:p>
+    <w:p>
+      <w:pPr>
+        <w:pStyle w:val="4"/>
+        <w:rPr>
+          <w:sz w:val="22"/>
+          <w:szCs w:val="22"/>
+        </w:rPr>
+      </w:pPr>
+      <w:bookmarkStart w:id="20" w:name="_Toc407145101"/>
+      <w:r>
+        <w:rPr>
+          <w:sz w:val="22"/>
+          <w:szCs w:val="22"/>
+        </w:rPr>
+        <w:t>A.</w:t>
+      </w:r>
+      <w:smartTag w:uri="urn:schemas-microsoft-com:office:cs:smarttags" w:element="NumConv6p0">
+        <w:smartTagPr>
+          <w:attr w:name="sch" w:val="1"/>
+          <w:attr w:name="val" w:val="1"/>
+        </w:smartTagPr>
+        <w:r>
+          <w:rPr>
+            <w:sz w:val="22"/>
+            <w:szCs w:val="22"/>
+          </w:rPr>
+          <w:t>1</w:t>
+        </w:r>
+      </w:smartTag>
+      <w:r>
+        <w:rPr>
+          <w:sz w:val="22"/>
+          <w:szCs w:val="22"/>
+        </w:rPr>
+        <w:t>.</w:t>
+      </w:r>
+      <w:smartTag w:uri="urn:schemas-microsoft-com:office:cs:smarttags" w:element="NumConv6p0">
+        <w:smartTagPr>
+          <w:attr w:name="sch" w:val="1"/>
+          <w:attr w:name="val" w:val="1"/>
+        </w:smartTagPr>
+        <w:r>
+          <w:rPr>
+            <w:sz w:val="22"/>
+            <w:szCs w:val="22"/>
+          </w:rPr>
+          <w:t>1</w:t>
+        </w:r>
+      </w:smartTag>
+      <w:r>
+        <w:rPr>
+          <w:sz w:val="22"/>
+          <w:szCs w:val="22"/>
+        </w:rPr>
+        <w:t>.</w:t>
+      </w:r>
+      <w:smartTag w:uri="urn:schemas-microsoft-com:office:cs:smarttags" w:element="NumConv6p0">
+        <w:smartTagPr>
+          <w:attr w:name="sch" w:val="1"/>
+          <w:attr w:name="val" w:val="1"/>
+        </w:smartTagPr>
+        <w:r>
+          <w:rPr>
+            <w:sz w:val="22"/>
+            <w:szCs w:val="22"/>
+          </w:rPr>
+          <w:t>1</w:t>
+        </w:r>
+      </w:smartTag>
+      <w:r>
+        <w:rPr>
+          <w:sz w:val="22"/>
+          <w:szCs w:val="22"/>
+        </w:rPr>
+        <w:t xml:space="preserve">  Level </w:t>
+      </w:r>
+      <w:smartTag w:uri="urn:schemas-microsoft-com:office:cs:smarttags" w:element="NumConv6p0">
+        <w:smartTagPr>
+          <w:attr w:name="sch" w:val="1"/>
+          <w:attr w:name="val" w:val="4"/>
+        </w:smartTagPr>
+        <w:r>
+          <w:rPr>
+            <w:sz w:val="22"/>
+            <w:szCs w:val="22"/>
+          </w:rPr>
+          <w:t>4</w:t>
+        </w:r>
+      </w:smartTag>
+      <w:r>
+        <w:rPr>
+          <w:sz w:val="22"/>
+          <w:szCs w:val="22"/>
+        </w:rPr>
+        <w:t xml:space="preserve"> Heading with ‘heading </w:t>
+      </w:r>
+      <w:smartTag w:uri="urn:schemas-microsoft-com:office:cs:smarttags" w:element="NumConv6p0">
+        <w:smartTagPr>
+          <w:attr w:name="sch" w:val="1"/>
+          <w:attr w:name="val" w:val="4"/>
+        </w:smartTagPr>
+        <w:r>
+          <w:rPr>
+            <w:sz w:val="22"/>
+            <w:szCs w:val="22"/>
+          </w:rPr>
+          <w:t>4</w:t>
+        </w:r>
+      </w:smartTag>
+      <w:r>
+        <w:rPr>
+          <w:sz w:val="22"/>
+          <w:szCs w:val="22"/>
+        </w:rPr>
+        <w:t>’ Style Applied by Pressing Ctrl Shift </w:t>
+      </w:r>
+      <w:smartTag w:uri="urn:schemas-microsoft-com:office:cs:smarttags" w:element="NumConv6p0">
+        <w:smartTagPr>
+          <w:attr w:name="sch" w:val="1"/>
+          <w:attr w:name="val" w:val="4"/>
+        </w:smartTagPr>
+        <w:r>
+          <w:rPr>
+            <w:sz w:val="22"/>
+            <w:szCs w:val="22"/>
+          </w:rPr>
+          <w:t>4</w:t>
+        </w:r>
+      </w:smartTag>
+      <w:bookmarkEnd w:id="20"/>
+    </w:p>
+    <w:p>
+      <w:pPr>
+        <w:rPr>
+          <w:sz w:val="22"/>
+          <w:szCs w:val="22"/>
+        </w:rPr>
+      </w:pPr>
+      <w:r>
+        <w:rPr>
+          <w:sz w:val="22"/>
+          <w:szCs w:val="22"/>
+        </w:rPr>
+        <w:t>Text under level </w:t>
+      </w:r>
+      <w:smartTag w:uri="urn:schemas-microsoft-com:office:cs:smarttags" w:element="NumConv6p0">
+        <w:smartTagPr>
+          <w:attr w:name="sch" w:val="1"/>
+          <w:attr w:name="val" w:val="4"/>
+        </w:smartTagPr>
+        <w:r>
+          <w:rPr>
+            <w:sz w:val="22"/>
+            <w:szCs w:val="22"/>
+          </w:rPr>
+          <w:t>4</w:t>
+        </w:r>
+      </w:smartTag>
+      <w:r>
+        <w:rPr>
+          <w:sz w:val="22"/>
+          <w:szCs w:val="22"/>
+        </w:rPr>
+        <w:t xml:space="preserve"> heading.  Text under level </w:t>
+      </w:r>
+      <w:smartTag w:uri="urn:schemas-microsoft-com:office:cs:smarttags" w:element="NumConv6p0">
+        <w:smartTagPr>
+          <w:attr w:name="sch" w:val="1"/>
+          <w:attr w:name="val" w:val="4"/>
+        </w:smartTagPr>
+        <w:r>
+          <w:rPr>
+            <w:sz w:val="22"/>
+            <w:szCs w:val="22"/>
+          </w:rPr>
+          <w:t>4</w:t>
+        </w:r>
+      </w:smartTag>
+      <w:r>
+        <w:rPr>
+          <w:sz w:val="22"/>
+          <w:szCs w:val="22"/>
+        </w:rPr>
+        <w:t xml:space="preserve"> heading.  Text under level </w:t>
+      </w:r>
+      <w:smartTag w:uri="urn:schemas-microsoft-com:office:cs:smarttags" w:element="NumConv6p0">
+        <w:smartTagPr>
+          <w:attr w:name="sch" w:val="1"/>
+          <w:attr w:name="val" w:val="4"/>
+        </w:smartTagPr>
+        <w:r>
+          <w:rPr>
+            <w:sz w:val="22"/>
+            <w:szCs w:val="22"/>
+          </w:rPr>
+          <w:t>4</w:t>
+        </w:r>
+      </w:smartTag>
+      <w:r>
+        <w:rPr>
+          <w:sz w:val="22"/>
+          <w:szCs w:val="22"/>
+        </w:rPr>
+        <w:t xml:space="preserve"> heading.  Text under level </w:t>
+      </w:r>
+      <w:smartTag w:uri="urn:schemas-microsoft-com:office:cs:smarttags" w:element="NumConv6p0">
+        <w:smartTagPr>
+          <w:attr w:name="sch" w:val="1"/>
+          <w:attr w:name="val" w:val="4"/>
+        </w:smartTagPr>
+        <w:r>
+          <w:rPr>
+            <w:sz w:val="22"/>
+            <w:szCs w:val="22"/>
+          </w:rPr>
+          <w:t>4</w:t>
+        </w:r>
+      </w:smartTag>
+      <w:r>
+        <w:rPr>
+          <w:sz w:val="22"/>
+          <w:szCs w:val="22"/>
+        </w:rPr>
+        <w:t xml:space="preserve"> heading.</w:t>
+      </w:r>
+    </w:p>
+    <w:p>
+      <w:pPr>
+        <w:pStyle w:val="1"/>
+      </w:pPr>
+      <w:bookmarkStart w:id="21" w:name="_Toc407145102"/>
+      <w:r>
+        <w:lastRenderedPageBreak/>
+        <w:t>Appendix B</w:t>
+      </w:r>
+      <w:r>
+        <w:br/>
+      </w:r>
+      <w:r>
+        <w:t>Ethical Issues Addressed</w:t>
+      </w:r>
+      <w:bookmarkEnd w:id="21"/>
+    </w:p>
+    <w:p>
+      <w:pPr>
+        <w:rPr>
+          <w:sz w:val="22"/>
+          <w:szCs w:val="22"/>
+        </w:rPr>
+      </w:pPr>
+      <w:r>
+        <w:rPr>
+          <w:sz w:val="22"/>
+          <w:szCs w:val="22"/>
+        </w:rPr>
+        <w:t>Text under appendix heading.  Text under appendix heading.  Text under appendix heading.  Text under appendix heading.  Text under appendix heading.  Text under appendix heading.</w:t>
+      </w:r>
+    </w:p>
+    <w:p>
+      <w:pPr>
+        <w:pStyle w:val="2"/>
+        <w:rPr>
+          <w:sz w:val="22"/>
+          <w:szCs w:val="22"/>
+        </w:rPr>
+      </w:pPr>
+      <w:bookmarkStart w:id="22" w:name="_Toc407145103"/>
+      <w:r>
+        <w:rPr>
+          <w:sz w:val="22"/>
+          <w:szCs w:val="22"/>
+        </w:rPr>
+        <w:t xml:space="preserve">B.1  Level </w:t>
+      </w:r>
+      <w:smartTag w:uri="urn:schemas-microsoft-com:office:cs:smarttags" w:element="NumConv6p0">
+        <w:smartTagPr>
+          <w:attr w:name="sch" w:val="1"/>
+          <w:attr w:name="val" w:val="2"/>
+        </w:smartTagPr>
+        <w:r>
+          <w:rPr>
+            <w:sz w:val="22"/>
+            <w:szCs w:val="22"/>
+          </w:rPr>
+          <w:t>2</w:t>
+        </w:r>
+      </w:smartTag>
+      <w:r>
+        <w:rPr>
+          <w:sz w:val="22"/>
+          <w:szCs w:val="22"/>
+        </w:rPr>
+        <w:t xml:space="preserve"> Heading</w:t>
+      </w:r>
+      <w:bookmarkEnd w:id="22"/>
+    </w:p>
+    <w:p>
+      <w:pPr>
+        <w:rPr>
+          <w:sz w:val="22"/>
+          <w:szCs w:val="22"/>
+        </w:rPr>
+      </w:pPr>
+      <w:r>
+        <w:rPr>
+          <w:sz w:val="22"/>
+          <w:szCs w:val="22"/>
+        </w:rPr>
+        <w:t>Text under level </w:t>
       </w:r>
       <w:smartTag w:uri="urn:schemas-microsoft-com:office:cs:smarttags" w:element="NumConv6p0">
         <w:smartTagPr>
@@ -5640,7 +6557,7 @@
           <w:sz w:val="22"/>
           <w:szCs w:val="22"/>
         </w:rPr>
-        <w:t xml:space="preserve"> Heading with ‘heading </w:t>
+        <w:t xml:space="preserve"> heading.  Text under level </w:t>
       </w:r>
       <w:smartTag w:uri="urn:schemas-microsoft-com:office:cs:smarttags" w:element="NumConv6p0">
         <w:smartTagPr>
@@ -5660,7 +6577,7 @@
           <w:sz w:val="22"/>
           <w:szCs w:val="22"/>
         </w:rPr>
-        <w:t>’ Style Applied by Pressing Ctrl Shift </w:t>
+        <w:t xml:space="preserve"> heading.  Text under level </w:t>
       </w:r>
       <w:smartTag w:uri="urn:schemas-microsoft-com:office:cs:smarttags" w:element="NumConv6p0">
         <w:smartTagPr>
@@ -5675,21 +6592,12 @@
           <w:t>2</w:t>
         </w:r>
       </w:smartTag>
-      <w:bookmarkEnd w:id="18"/>
-    </w:p>
-    <w:p>
-      <w:pPr>
-        <w:rPr>
-          <w:sz w:val="22"/>
-          <w:szCs w:val="22"/>
-        </w:rPr>
-      </w:pPr>
-      <w:r>
-        <w:rPr>
-          <w:sz w:val="22"/>
-          <w:szCs w:val="22"/>
-        </w:rPr>
-        <w:t>Text under level </w:t>
+      <w:r>
+        <w:rPr>
+          <w:sz w:val="22"/>
+          <w:szCs w:val="22"/>
+        </w:rPr>
+        <w:t xml:space="preserve"> heading.  Text under level </w:t>
       </w:r>
       <w:smartTag w:uri="urn:schemas-microsoft-com:office:cs:smarttags" w:element="NumConv6p0">
         <w:smartTagPr>
@@ -5709,668 +6617,11 @@
           <w:sz w:val="22"/>
           <w:szCs w:val="22"/>
         </w:rPr>
-        <w:t xml:space="preserve"> heading.  Text under level </w:t>
-      </w:r>
-      <w:smartTag w:uri="urn:schemas-microsoft-com:office:cs:smarttags" w:element="NumConv6p0">
-        <w:smartTagPr>
-          <w:attr w:name="val" w:val="2"/>
-          <w:attr w:name="sch" w:val="1"/>
-        </w:smartTagPr>
-        <w:r>
-          <w:rPr>
-            <w:sz w:val="22"/>
-            <w:szCs w:val="22"/>
-          </w:rPr>
-          <w:t>2</w:t>
-        </w:r>
-      </w:smartTag>
-      <w:r>
-        <w:rPr>
-          <w:sz w:val="22"/>
-          <w:szCs w:val="22"/>
-        </w:rPr>
-        <w:t xml:space="preserve"> heading.  Text under level </w:t>
-      </w:r>
-      <w:smartTag w:uri="urn:schemas-microsoft-com:office:cs:smarttags" w:element="NumConv6p0">
-        <w:smartTagPr>
-          <w:attr w:name="val" w:val="2"/>
-          <w:attr w:name="sch" w:val="1"/>
-        </w:smartTagPr>
-        <w:r>
-          <w:rPr>
-            <w:sz w:val="22"/>
-            <w:szCs w:val="22"/>
-          </w:rPr>
-          <w:t>2</w:t>
-        </w:r>
-      </w:smartTag>
-      <w:r>
-        <w:rPr>
-          <w:sz w:val="22"/>
-          <w:szCs w:val="22"/>
-        </w:rPr>
-        <w:t xml:space="preserve"> heading.  Text under level </w:t>
-      </w:r>
-      <w:smartTag w:uri="urn:schemas-microsoft-com:office:cs:smarttags" w:element="NumConv6p0">
-        <w:smartTagPr>
-          <w:attr w:name="val" w:val="2"/>
-          <w:attr w:name="sch" w:val="1"/>
-        </w:smartTagPr>
-        <w:r>
-          <w:rPr>
-            <w:sz w:val="22"/>
-            <w:szCs w:val="22"/>
-          </w:rPr>
-          <w:t>2</w:t>
-        </w:r>
-      </w:smartTag>
-      <w:r>
-        <w:rPr>
-          <w:sz w:val="22"/>
-          <w:szCs w:val="22"/>
-        </w:rPr>
         <w:t xml:space="preserve"> heading.</w:t>
       </w:r>
     </w:p>
-    <w:p>
-      <w:pPr>
-        <w:pStyle w:val="3"/>
-        <w:rPr>
-          <w:sz w:val="22"/>
-          <w:szCs w:val="22"/>
-        </w:rPr>
-      </w:pPr>
-      <w:bookmarkStart w:id="19" w:name="_Toc407145100"/>
-      <w:r>
-        <w:rPr>
-          <w:sz w:val="22"/>
-          <w:szCs w:val="22"/>
-        </w:rPr>
-        <w:t>A.</w:t>
-      </w:r>
-      <w:smartTag w:uri="urn:schemas-microsoft-com:office:cs:smarttags" w:element="NumConv6p0">
-        <w:smartTagPr>
-          <w:attr w:name="val" w:val="1"/>
-          <w:attr w:name="sch" w:val="1"/>
-        </w:smartTagPr>
-        <w:r>
-          <w:rPr>
-            <w:sz w:val="22"/>
-            <w:szCs w:val="22"/>
-          </w:rPr>
-          <w:t>1</w:t>
-        </w:r>
-      </w:smartTag>
-      <w:r>
-        <w:rPr>
-          <w:sz w:val="22"/>
-          <w:szCs w:val="22"/>
-        </w:rPr>
-        <w:t>.</w:t>
-      </w:r>
-      <w:smartTag w:uri="urn:schemas-microsoft-com:office:cs:smarttags" w:element="NumConv6p0">
-        <w:smartTagPr>
-          <w:attr w:name="val" w:val="1"/>
-          <w:attr w:name="sch" w:val="1"/>
-        </w:smartTagPr>
-        <w:r>
-          <w:rPr>
-            <w:sz w:val="22"/>
-            <w:szCs w:val="22"/>
-          </w:rPr>
-          <w:t>1</w:t>
-        </w:r>
-      </w:smartTag>
-      <w:r>
-        <w:rPr>
-          <w:sz w:val="22"/>
-          <w:szCs w:val="22"/>
-        </w:rPr>
-        <w:t xml:space="preserve">  Level </w:t>
-      </w:r>
-      <w:smartTag w:uri="urn:schemas-microsoft-com:office:cs:smarttags" w:element="NumConv6p0">
-        <w:smartTagPr>
-          <w:attr w:name="val" w:val="3"/>
-          <w:attr w:name="sch" w:val="1"/>
-        </w:smartTagPr>
-        <w:r>
-          <w:rPr>
-            <w:sz w:val="22"/>
-            <w:szCs w:val="22"/>
-          </w:rPr>
-          <w:t>3</w:t>
-        </w:r>
-      </w:smartTag>
-      <w:r>
-        <w:rPr>
-          <w:sz w:val="22"/>
-          <w:szCs w:val="22"/>
-        </w:rPr>
-        <w:t xml:space="preserve"> Heading with ‘heading </w:t>
-      </w:r>
-      <w:smartTag w:uri="urn:schemas-microsoft-com:office:cs:smarttags" w:element="NumConv6p0">
-        <w:smartTagPr>
-          <w:attr w:name="val" w:val="3"/>
-          <w:attr w:name="sch" w:val="1"/>
-        </w:smartTagPr>
-        <w:r>
-          <w:rPr>
-            <w:sz w:val="22"/>
-            <w:szCs w:val="22"/>
-          </w:rPr>
-          <w:t>3</w:t>
-        </w:r>
-      </w:smartTag>
-      <w:r>
-        <w:rPr>
-          <w:sz w:val="22"/>
-          <w:szCs w:val="22"/>
-        </w:rPr>
-        <w:t>’ Style Applied by Pressing Ctrl Shift </w:t>
-      </w:r>
-      <w:smartTag w:uri="urn:schemas-microsoft-com:office:cs:smarttags" w:element="NumConv6p0">
-        <w:smartTagPr>
-          <w:attr w:name="val" w:val="3"/>
-          <w:attr w:name="sch" w:val="1"/>
-        </w:smartTagPr>
-        <w:r>
-          <w:rPr>
-            <w:sz w:val="22"/>
-            <w:szCs w:val="22"/>
-          </w:rPr>
-          <w:t>3</w:t>
-        </w:r>
-      </w:smartTag>
-      <w:bookmarkEnd w:id="19"/>
-    </w:p>
-    <w:p>
-      <w:pPr>
-        <w:rPr>
-          <w:sz w:val="22"/>
-          <w:szCs w:val="22"/>
-        </w:rPr>
-      </w:pPr>
-      <w:r>
-        <w:rPr>
-          <w:sz w:val="22"/>
-          <w:szCs w:val="22"/>
-        </w:rPr>
-        <w:t>Text under level </w:t>
-      </w:r>
-      <w:smartTag w:uri="urn:schemas-microsoft-com:office:cs:smarttags" w:element="NumConv6p0">
-        <w:smartTagPr>
-          <w:attr w:name="val" w:val="3"/>
-          <w:attr w:name="sch" w:val="1"/>
-        </w:smartTagPr>
-        <w:r>
-          <w:rPr>
-            <w:sz w:val="22"/>
-            <w:szCs w:val="22"/>
-          </w:rPr>
-          <w:t>3</w:t>
-        </w:r>
-      </w:smartTag>
-      <w:r>
-        <w:rPr>
-          <w:sz w:val="22"/>
-          <w:szCs w:val="22"/>
-        </w:rPr>
-        <w:t xml:space="preserve"> heading.  Text under level </w:t>
-      </w:r>
-      <w:smartTag w:uri="urn:schemas-microsoft-com:office:cs:smarttags" w:element="NumConv6p0">
-        <w:smartTagPr>
-          <w:attr w:name="val" w:val="3"/>
-          <w:attr w:name="sch" w:val="1"/>
-        </w:smartTagPr>
-        <w:r>
-          <w:rPr>
-            <w:sz w:val="22"/>
-            <w:szCs w:val="22"/>
-          </w:rPr>
-          <w:t>3</w:t>
-        </w:r>
-      </w:smartTag>
-      <w:r>
-        <w:rPr>
-          <w:sz w:val="22"/>
-          <w:szCs w:val="22"/>
-        </w:rPr>
-        <w:t xml:space="preserve"> heading.  Text under level </w:t>
-      </w:r>
-      <w:smartTag w:uri="urn:schemas-microsoft-com:office:cs:smarttags" w:element="NumConv6p0">
-        <w:smartTagPr>
-          <w:attr w:name="val" w:val="3"/>
-          <w:attr w:name="sch" w:val="1"/>
-        </w:smartTagPr>
-        <w:r>
-          <w:rPr>
-            <w:sz w:val="22"/>
-            <w:szCs w:val="22"/>
-          </w:rPr>
-          <w:t>3</w:t>
-        </w:r>
-      </w:smartTag>
-      <w:r>
-        <w:rPr>
-          <w:sz w:val="22"/>
-          <w:szCs w:val="22"/>
-        </w:rPr>
-        <w:t xml:space="preserve"> heading.  Text under level </w:t>
-      </w:r>
-      <w:smartTag w:uri="urn:schemas-microsoft-com:office:cs:smarttags" w:element="NumConv6p0">
-        <w:smartTagPr>
-          <w:attr w:name="val" w:val="3"/>
-          <w:attr w:name="sch" w:val="1"/>
-        </w:smartTagPr>
-        <w:r>
-          <w:rPr>
-            <w:sz w:val="22"/>
-            <w:szCs w:val="22"/>
-          </w:rPr>
-          <w:t>3</w:t>
-        </w:r>
-      </w:smartTag>
-      <w:r>
-        <w:rPr>
-          <w:sz w:val="22"/>
-          <w:szCs w:val="22"/>
-        </w:rPr>
-        <w:t xml:space="preserve"> heading.</w:t>
-      </w:r>
-    </w:p>
-    <w:p>
-      <w:pPr>
-        <w:pStyle w:val="4"/>
-        <w:rPr>
-          <w:sz w:val="22"/>
-          <w:szCs w:val="22"/>
-        </w:rPr>
-      </w:pPr>
-      <w:bookmarkStart w:id="20" w:name="_Toc407145101"/>
-      <w:r>
-        <w:rPr>
-          <w:sz w:val="22"/>
-          <w:szCs w:val="22"/>
-        </w:rPr>
-        <w:t>A.</w:t>
-      </w:r>
-      <w:smartTag w:uri="urn:schemas-microsoft-com:office:cs:smarttags" w:element="NumConv6p0">
-        <w:smartTagPr>
-          <w:attr w:name="val" w:val="1"/>
-          <w:attr w:name="sch" w:val="1"/>
-        </w:smartTagPr>
-        <w:r>
-          <w:rPr>
-            <w:sz w:val="22"/>
-            <w:szCs w:val="22"/>
-          </w:rPr>
-          <w:t>1</w:t>
-        </w:r>
-      </w:smartTag>
-      <w:r>
-        <w:rPr>
-          <w:sz w:val="22"/>
-          <w:szCs w:val="22"/>
-        </w:rPr>
-        <w:t>.</w:t>
-      </w:r>
-      <w:smartTag w:uri="urn:schemas-microsoft-com:office:cs:smarttags" w:element="NumConv6p0">
-        <w:smartTagPr>
-          <w:attr w:name="val" w:val="1"/>
-          <w:attr w:name="sch" w:val="1"/>
-        </w:smartTagPr>
-        <w:r>
-          <w:rPr>
-            <w:sz w:val="22"/>
-            <w:szCs w:val="22"/>
-          </w:rPr>
-          <w:t>1</w:t>
-        </w:r>
-      </w:smartTag>
-      <w:r>
-        <w:rPr>
-          <w:sz w:val="22"/>
-          <w:szCs w:val="22"/>
-        </w:rPr>
-        <w:t>.</w:t>
-      </w:r>
-      <w:smartTag w:uri="urn:schemas-microsoft-com:office:cs:smarttags" w:element="NumConv6p0">
-        <w:smartTagPr>
-          <w:attr w:name="val" w:val="1"/>
-          <w:attr w:name="sch" w:val="1"/>
-        </w:smartTagPr>
-        <w:r>
-          <w:rPr>
-            <w:sz w:val="22"/>
-            <w:szCs w:val="22"/>
-          </w:rPr>
-          <w:t>1</w:t>
-        </w:r>
-      </w:smartTag>
-      <w:r>
-        <w:rPr>
-          <w:sz w:val="22"/>
-          <w:szCs w:val="22"/>
-        </w:rPr>
-        <w:t xml:space="preserve">  Level </w:t>
-      </w:r>
-      <w:smartTag w:uri="urn:schemas-microsoft-com:office:cs:smarttags" w:element="NumConv6p0">
-        <w:smartTagPr>
-          <w:attr w:name="val" w:val="4"/>
-          <w:attr w:name="sch" w:val="1"/>
-        </w:smartTagPr>
-        <w:r>
-          <w:rPr>
-            <w:sz w:val="22"/>
-            <w:szCs w:val="22"/>
-          </w:rPr>
-          <w:t>4</w:t>
-        </w:r>
-      </w:smartTag>
-      <w:r>
-        <w:rPr>
-          <w:sz w:val="22"/>
-          <w:szCs w:val="22"/>
-        </w:rPr>
-        <w:t xml:space="preserve"> Heading with ‘heading </w:t>
-      </w:r>
-      <w:smartTag w:uri="urn:schemas-microsoft-com:office:cs:smarttags" w:element="NumConv6p0">
-        <w:smartTagPr>
-          <w:attr w:name="val" w:val="4"/>
-          <w:attr w:name="sch" w:val="1"/>
-        </w:smartTagPr>
-        <w:r>
-          <w:rPr>
-            <w:sz w:val="22"/>
-            <w:szCs w:val="22"/>
-          </w:rPr>
-          <w:t>4</w:t>
-        </w:r>
-      </w:smartTag>
-      <w:r>
-        <w:rPr>
-          <w:sz w:val="22"/>
-          <w:szCs w:val="22"/>
-        </w:rPr>
-        <w:t>’ Style Applied by Pressing Ctrl Shift </w:t>
-      </w:r>
-      <w:smartTag w:uri="urn:schemas-microsoft-com:office:cs:smarttags" w:element="NumConv6p0">
-        <w:smartTagPr>
-          <w:attr w:name="val" w:val="4"/>
-          <w:attr w:name="sch" w:val="1"/>
-        </w:smartTagPr>
-        <w:r>
-          <w:rPr>
-            <w:sz w:val="22"/>
-            <w:szCs w:val="22"/>
-          </w:rPr>
-          <w:t>4</w:t>
-        </w:r>
-      </w:smartTag>
-      <w:bookmarkEnd w:id="20"/>
-    </w:p>
-    <w:p>
-      <w:pPr>
-        <w:rPr>
-          <w:sz w:val="22"/>
-          <w:szCs w:val="22"/>
-        </w:rPr>
-      </w:pPr>
-      <w:r>
-        <w:rPr>
-          <w:sz w:val="22"/>
-          <w:szCs w:val="22"/>
-        </w:rPr>
-        <w:t>Text under level </w:t>
-      </w:r>
-      <w:smartTag w:uri="urn:schemas-microsoft-com:office:cs:smarttags" w:element="NumConv6p0">
-        <w:smartTagPr>
-          <w:attr w:name="val" w:val="4"/>
-          <w:attr w:name="sch" w:val="1"/>
-        </w:smartTagPr>
-        <w:r>
-          <w:rPr>
-            <w:sz w:val="22"/>
-            <w:szCs w:val="22"/>
-          </w:rPr>
-          <w:t>4</w:t>
-        </w:r>
-      </w:smartTag>
-      <w:r>
-        <w:rPr>
-          <w:sz w:val="22"/>
-          <w:szCs w:val="22"/>
-        </w:rPr>
-        <w:t xml:space="preserve"> heading.  Text under level </w:t>
-      </w:r>
-      <w:smartTag w:uri="urn:schemas-microsoft-com:office:cs:smarttags" w:element="NumConv6p0">
-        <w:smartTagPr>
-          <w:attr w:name="val" w:val="4"/>
-          <w:attr w:name="sch" w:val="1"/>
-        </w:smartTagPr>
-        <w:r>
-          <w:rPr>
-            <w:sz w:val="22"/>
-            <w:szCs w:val="22"/>
-          </w:rPr>
-          <w:t>4</w:t>
-        </w:r>
-      </w:smartTag>
-      <w:r>
-        <w:rPr>
-          <w:sz w:val="22"/>
-          <w:szCs w:val="22"/>
-        </w:rPr>
-        <w:t xml:space="preserve"> heading.  Text under level </w:t>
-      </w:r>
-      <w:smartTag w:uri="urn:schemas-microsoft-com:office:cs:smarttags" w:element="NumConv6p0">
-        <w:smartTagPr>
-          <w:attr w:name="val" w:val="4"/>
-          <w:attr w:name="sch" w:val="1"/>
-        </w:smartTagPr>
-        <w:r>
-          <w:rPr>
-            <w:sz w:val="22"/>
-            <w:szCs w:val="22"/>
-          </w:rPr>
-          <w:t>4</w:t>
-        </w:r>
-      </w:smartTag>
-      <w:r>
-        <w:rPr>
-          <w:sz w:val="22"/>
-          <w:szCs w:val="22"/>
-        </w:rPr>
-        <w:t xml:space="preserve"> heading.  Text under level </w:t>
-      </w:r>
-      <w:smartTag w:uri="urn:schemas-microsoft-com:office:cs:smarttags" w:element="NumConv6p0">
-        <w:smartTagPr>
-          <w:attr w:name="val" w:val="4"/>
-          <w:attr w:name="sch" w:val="1"/>
-        </w:smartTagPr>
-        <w:r>
-          <w:rPr>
-            <w:sz w:val="22"/>
-            <w:szCs w:val="22"/>
-          </w:rPr>
-          <w:t>4</w:t>
-        </w:r>
-      </w:smartTag>
-      <w:r>
-        <w:rPr>
-          <w:sz w:val="22"/>
-          <w:szCs w:val="22"/>
-        </w:rPr>
-        <w:t xml:space="preserve"> heading.</w:t>
-      </w:r>
-    </w:p>
-    <w:p>
-      <w:pPr>
-        <w:pStyle w:val="1"/>
-      </w:pPr>
-      <w:bookmarkStart w:id="21" w:name="_Toc407145102"/>
-      <w:r>
-        <w:lastRenderedPageBreak/>
-        <w:t>Appendix B</w:t>
-      </w:r>
-      <w:r>
-        <w:br/>
-      </w:r>
-      <w:r>
-        <w:t>Ethical Issues Addressed</w:t>
-      </w:r>
-      <w:bookmarkEnd w:id="21"/>
-    </w:p>
-    <w:p>
-      <w:pPr>
-        <w:rPr>
-          <w:sz w:val="22"/>
-          <w:szCs w:val="22"/>
-        </w:rPr>
-      </w:pPr>
-      <w:r>
-        <w:rPr>
-          <w:sz w:val="22"/>
-          <w:szCs w:val="22"/>
-        </w:rPr>
-        <w:t>Text under appendix heading.  Text under appendix heading.  Text under appendix heading.  Text under appendix heading.  Text under appendix heading.  Text under appendix heading.</w:t>
-      </w:r>
-    </w:p>
-    <w:p>
-      <w:pPr>
-        <w:pStyle w:val="2"/>
-        <w:rPr>
-          <w:sz w:val="22"/>
-          <w:szCs w:val="22"/>
-        </w:rPr>
-      </w:pPr>
-      <w:bookmarkStart w:id="22" w:name="_Toc407145103"/>
-      <w:r>
-        <w:rPr>
-          <w:sz w:val="22"/>
-          <w:szCs w:val="22"/>
-        </w:rPr>
-        <w:t xml:space="preserve">B.1  Level </w:t>
-      </w:r>
-      <w:smartTag w:uri="urn:schemas-microsoft-com:office:cs:smarttags" w:element="NumConv6p0">
-        <w:smartTagPr>
-          <w:attr w:name="val" w:val="2"/>
-          <w:attr w:name="sch" w:val="1"/>
-        </w:smartTagPr>
-        <w:r>
-          <w:rPr>
-            <w:sz w:val="22"/>
-            <w:szCs w:val="22"/>
-          </w:rPr>
-          <w:t>2</w:t>
-        </w:r>
-      </w:smartTag>
-      <w:r>
-        <w:rPr>
-          <w:sz w:val="22"/>
-          <w:szCs w:val="22"/>
-        </w:rPr>
-        <w:t xml:space="preserve"> Heading</w:t>
-      </w:r>
-      <w:bookmarkEnd w:id="22"/>
-    </w:p>
-    <w:p>
-      <w:pPr>
-        <w:rPr>
-          <w:sz w:val="22"/>
-          <w:szCs w:val="22"/>
-        </w:rPr>
-      </w:pPr>
-      <w:r>
-        <w:rPr>
-          <w:sz w:val="22"/>
-          <w:szCs w:val="22"/>
-        </w:rPr>
-        <w:t>Text under level </w:t>
-      </w:r>
-      <w:smartTag w:uri="urn:schemas-microsoft-com:office:cs:smarttags" w:element="NumConv6p0">
-        <w:smartTagPr>
-          <w:attr w:name="sch" w:val="1"/>
-          <w:attr w:name="val" w:val="2"/>
-        </w:smartTagPr>
-        <w:r>
-          <w:rPr>
-            <w:sz w:val="22"/>
-            <w:szCs w:val="22"/>
-          </w:rPr>
-          <w:t>2</w:t>
-        </w:r>
-      </w:smartTag>
-      <w:r>
-        <w:rPr>
-          <w:sz w:val="22"/>
-          <w:szCs w:val="22"/>
-        </w:rPr>
-        <w:t xml:space="preserve"> heading.  Text under level </w:t>
-      </w:r>
-      <w:smartTag w:uri="urn:schemas-microsoft-com:office:cs:smarttags" w:element="NumConv6p0">
-        <w:smartTagPr>
-          <w:attr w:name="sch" w:val="1"/>
-          <w:attr w:name="val" w:val="2"/>
-        </w:smartTagPr>
-        <w:r>
-          <w:rPr>
-            <w:sz w:val="22"/>
-            <w:szCs w:val="22"/>
-          </w:rPr>
-          <w:t>2</w:t>
-        </w:r>
-      </w:smartTag>
-      <w:r>
-        <w:rPr>
-          <w:sz w:val="22"/>
-          <w:szCs w:val="22"/>
-        </w:rPr>
-        <w:t xml:space="preserve"> heading.  Text under level </w:t>
-      </w:r>
-      <w:smartTag w:uri="urn:schemas-microsoft-com:office:cs:smarttags" w:element="NumConv6p0">
-        <w:smartTagPr>
-          <w:attr w:name="sch" w:val="1"/>
-          <w:attr w:name="val" w:val="2"/>
-        </w:smartTagPr>
-        <w:r>
-          <w:rPr>
-            <w:sz w:val="22"/>
-            <w:szCs w:val="22"/>
-          </w:rPr>
-          <w:t>2</w:t>
-        </w:r>
-      </w:smartTag>
-      <w:r>
-        <w:rPr>
-          <w:sz w:val="22"/>
-          <w:szCs w:val="22"/>
-        </w:rPr>
-        <w:t xml:space="preserve"> heading.  Text under level </w:t>
-      </w:r>
-      <w:smartTag w:uri="urn:schemas-microsoft-com:office:cs:smarttags" w:element="NumConv6p0">
-        <w:smartTagPr>
-          <w:attr w:name="sch" w:val="1"/>
-          <w:attr w:name="val" w:val="2"/>
-        </w:smartTagPr>
-        <w:r>
-          <w:rPr>
-            <w:sz w:val="22"/>
-            <w:szCs w:val="22"/>
-          </w:rPr>
-          <w:t>2</w:t>
-        </w:r>
-      </w:smartTag>
-      <w:r>
-        <w:rPr>
-          <w:sz w:val="22"/>
-          <w:szCs w:val="22"/>
-        </w:rPr>
-        <w:t xml:space="preserve"> heading.</w:t>
-      </w:r>
-    </w:p>
     <w:sectPr>
-      <w:headerReference w:type="default" r:id="rId14"/>
+      <w:headerReference w:type="default" r:id="rId15"/>
       <w:footnotePr>
         <w:numRestart w:val="eachSect"/>
       </w:footnotePr>
@@ -9888,6 +10139,18 @@
       <w:ind w:firstLineChars="200" w:firstLine="420"/>
     </w:pPr>
   </w:style>
+  <w:style w:type="character" w:styleId="af6">
+    <w:name w:val="Unresolved Mention"/>
+    <w:basedOn w:val="a0"/>
+    <w:uiPriority w:val="99"/>
+    <w:semiHidden/>
+    <w:unhideWhenUsed/>
+    <w:rsid w:val="008E7151"/>
+    <w:rPr>
+      <w:color w:val="605E5C"/>
+      <w:shd w:val="clear" w:color="auto" w:fill="E1DFDD"/>
+    </w:rPr>
+  </w:style>
 </w:styles>
 </file>
 

</xml_diff>

<commit_message>
ANN and next structure
</commit_message>
<xml_diff>
--- a/SoC-report-Template.docx
+++ b/SoC-report-Template.docx
@@ -343,7 +343,7 @@
           </mc:Choice>
           <mc:Fallback>
             <w:pict>
-              <v:line w14:anchorId="4909300B" id="Straight Connector 4" o:spid="_x0000_s1026" style="position:absolute;left:0;text-align:left;z-index:251659264;visibility:visible;mso-wrap-style:square;mso-width-percent:0;mso-height-percent:0;mso-wrap-distance-left:9pt;mso-wrap-distance-top:0;mso-wrap-distance-right:9pt;mso-wrap-distance-bottom:0;mso-position-horizontal:absolute;mso-position-horizontal-relative:page;mso-position-vertical:absolute;mso-position-vertical-relative:page;mso-width-percent:0;mso-height-percent:0;mso-width-relative:page;mso-height-relative:page" from="13.05pt,197.5pt" to="580pt,197.5pt" o:gfxdata="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">
+              <v:line w14:anchorId="6EDE8310" id="Straight Connector 4" o:spid="_x0000_s1026" style="position:absolute;left:0;text-align:left;z-index:251659264;visibility:visible;mso-wrap-style:square;mso-width-percent:0;mso-height-percent:0;mso-wrap-distance-left:9pt;mso-wrap-distance-top:0;mso-wrap-distance-right:9pt;mso-wrap-distance-bottom:0;mso-position-horizontal:absolute;mso-position-horizontal-relative:page;mso-position-vertical:absolute;mso-position-vertical-relative:page;mso-width-percent:0;mso-height-percent:0;mso-width-relative:page;mso-height-relative:page" from="13.05pt,197.5pt" to="580pt,197.5pt" o:gfxdata="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">
                 <w10:wrap anchorx="page" anchory="page"/>
                 <w10:anchorlock/>
               </v:line>
@@ -5674,7 +5674,23 @@
           <w:szCs w:val="18"/>
           <w:lang w:eastAsia="zh-CN"/>
         </w:rPr>
-        <w:t xml:space="preserve">.2.1 </w:t>
+        <w:t>.2.</w:t>
+      </w:r>
+      <w:r>
+        <w:rPr>
+          <w:sz w:val="22"/>
+          <w:szCs w:val="18"/>
+          <w:lang w:eastAsia="zh-CN"/>
+        </w:rPr>
+        <w:t>2</w:t>
+      </w:r>
+      <w:r>
+        <w:rPr>
+          <w:sz w:val="22"/>
+          <w:szCs w:val="18"/>
+          <w:lang w:eastAsia="zh-CN"/>
+        </w:rPr>
+        <w:t xml:space="preserve"> </w:t>
       </w:r>
       <w:r>
         <w:rPr>
@@ -6148,7 +6164,6 @@
           <w:tab w:val="left" w:pos="8265"/>
         </w:tabs>
         <w:rPr>
-          <w:rFonts w:hint="eastAsia"/>
           <w:sz w:val="22"/>
           <w:szCs w:val="18"/>
           <w:lang w:eastAsia="zh-CN"/>
@@ -6187,6 +6202,272 @@
           <w:lang w:eastAsia="zh-CN"/>
         </w:rPr>
         <w:t>Each decision tree will get its own classification result. And the result that most of the decision tree classified is the final result for the random forest.</w:t>
+      </w:r>
+    </w:p>
+    <w:p>
+      <w:pPr>
+        <w:rPr>
+          <w:sz w:val="22"/>
+          <w:szCs w:val="18"/>
+          <w:lang w:eastAsia="zh-CN"/>
+        </w:rPr>
+      </w:pPr>
+      <w:r>
+        <w:rPr>
+          <w:rFonts w:hint="eastAsia"/>
+          <w:sz w:val="22"/>
+          <w:szCs w:val="18"/>
+          <w:lang w:eastAsia="zh-CN"/>
+        </w:rPr>
+        <w:t>2</w:t>
+      </w:r>
+      <w:r>
+        <w:rPr>
+          <w:sz w:val="22"/>
+          <w:szCs w:val="18"/>
+          <w:lang w:eastAsia="zh-CN"/>
+        </w:rPr>
+        <w:t>.2.</w:t>
+      </w:r>
+      <w:r>
+        <w:rPr>
+          <w:sz w:val="22"/>
+          <w:szCs w:val="18"/>
+          <w:lang w:eastAsia="zh-CN"/>
+        </w:rPr>
+        <w:t>3</w:t>
+      </w:r>
+      <w:r>
+        <w:rPr>
+          <w:sz w:val="22"/>
+          <w:szCs w:val="18"/>
+          <w:lang w:eastAsia="zh-CN"/>
+        </w:rPr>
+        <w:t xml:space="preserve"> </w:t>
+      </w:r>
+      <w:r>
+        <w:rPr>
+          <w:sz w:val="22"/>
+          <w:szCs w:val="18"/>
+          <w:lang w:eastAsia="zh-CN"/>
+        </w:rPr>
+        <w:t>Artificial neural network</w:t>
+      </w:r>
+    </w:p>
+    <w:p>
+      <w:pPr>
+        <w:rPr>
+          <w:sz w:val="22"/>
+          <w:szCs w:val="18"/>
+          <w:lang w:eastAsia="zh-CN"/>
+        </w:rPr>
+      </w:pPr>
+      <w:r>
+        <w:rPr>
+          <w:rFonts w:hint="eastAsia"/>
+          <w:sz w:val="22"/>
+          <w:szCs w:val="18"/>
+          <w:lang w:eastAsia="zh-CN"/>
+        </w:rPr>
+        <w:t>A</w:t>
+      </w:r>
+      <w:r>
+        <w:rPr>
+          <w:sz w:val="22"/>
+          <w:szCs w:val="18"/>
+          <w:lang w:eastAsia="zh-CN"/>
+        </w:rPr>
+        <w:t xml:space="preserve"> artificial neural network (ANN) is a computing model, which is composed of a large number of artificial neurons connected to each other. Each node represents a specific output function. Each connection between two nodes represents a weighted value for signal passing through the connection, which is called the weight. The network itself is usually an approximation of a certain algorithm or function or an expression of a logic strategy. </w:t>
+      </w:r>
+    </w:p>
+    <w:p>
+      <w:pPr>
+        <w:rPr>
+          <w:sz w:val="22"/>
+          <w:szCs w:val="18"/>
+          <w:lang w:eastAsia="zh-CN"/>
+        </w:rPr>
+      </w:pPr>
+      <w:r>
+        <w:rPr>
+          <w:sz w:val="22"/>
+          <w:szCs w:val="18"/>
+          <w:lang w:eastAsia="zh-CN"/>
+        </w:rPr>
+        <w:t>Feedforward neural network (FNN) is one kind of the ANN. It’s the simplest and widely used type of ANN. In this network, the information moves in only by forward. There are no cycles or loops in the network.</w:t>
+      </w:r>
+    </w:p>
+    <w:p>
+      <w:pPr>
+        <w:tabs>
+          <w:tab w:val="left" w:pos="8265"/>
+        </w:tabs>
+        <w:rPr>
+          <w:sz w:val="22"/>
+          <w:szCs w:val="18"/>
+          <w:lang w:eastAsia="zh-CN"/>
+        </w:rPr>
+      </w:pPr>
+      <w:r>
+        <w:rPr>
+          <w:rFonts w:hint="eastAsia"/>
+          <w:sz w:val="22"/>
+          <w:szCs w:val="18"/>
+          <w:lang w:eastAsia="zh-CN"/>
+        </w:rPr>
+        <w:t>F</w:t>
+      </w:r>
+      <w:r>
+        <w:rPr>
+          <w:sz w:val="22"/>
+          <w:szCs w:val="18"/>
+          <w:lang w:eastAsia="zh-CN"/>
+        </w:rPr>
+        <w:t xml:space="preserve">or this project, the sensor value can be the input of the network and output is the generated strategy. Moreover, </w:t>
+      </w:r>
+      <w:r>
+        <w:rPr>
+          <w:sz w:val="22"/>
+          <w:szCs w:val="18"/>
+          <w:lang w:eastAsia="zh-CN"/>
+        </w:rPr>
+        <w:t xml:space="preserve">the ANN’s parameter (e.g. weight, basis) can be adjusted or optimized or evolved through training. Thus, different way of optimization can be applied, such as </w:t>
+      </w:r>
+      <w:r>
+        <w:rPr>
+          <w:sz w:val="22"/>
+          <w:szCs w:val="18"/>
+          <w:lang w:eastAsia="zh-CN"/>
+        </w:rPr>
+        <w:t>Neuro-fuzzy</w:t>
+      </w:r>
+      <w:r>
+        <w:rPr>
+          <w:sz w:val="22"/>
+          <w:szCs w:val="18"/>
+          <w:lang w:eastAsia="zh-CN"/>
+        </w:rPr>
+        <w:t xml:space="preserve"> or GA</w:t>
+      </w:r>
+      <w:r>
+        <w:rPr>
+          <w:sz w:val="22"/>
+          <w:szCs w:val="18"/>
+          <w:lang w:eastAsia="zh-CN"/>
+        </w:rPr>
+        <w:t xml:space="preserve"> with FNN</w:t>
+      </w:r>
+      <w:r>
+        <w:rPr>
+          <w:sz w:val="22"/>
+          <w:szCs w:val="18"/>
+          <w:lang w:eastAsia="zh-CN"/>
+        </w:rPr>
+        <w:t>.</w:t>
+      </w:r>
+    </w:p>
+    <w:p>
+      <w:pPr>
+        <w:tabs>
+          <w:tab w:val="left" w:pos="8265"/>
+        </w:tabs>
+        <w:rPr>
+          <w:sz w:val="22"/>
+          <w:szCs w:val="18"/>
+          <w:lang w:eastAsia="zh-CN"/>
+        </w:rPr>
+      </w:pPr>
+      <w:r>
+        <w:rPr>
+          <w:rFonts w:hint="eastAsia"/>
+          <w:sz w:val="22"/>
+          <w:szCs w:val="18"/>
+          <w:lang w:eastAsia="zh-CN"/>
+        </w:rPr>
+        <w:t>2</w:t>
+      </w:r>
+      <w:r>
+        <w:rPr>
+          <w:sz w:val="22"/>
+          <w:szCs w:val="18"/>
+          <w:lang w:eastAsia="zh-CN"/>
+        </w:rPr>
+        <w:t>.2.4 Naïve Bayesian Model</w:t>
+      </w:r>
+    </w:p>
+    <w:p>
+      <w:pPr>
+        <w:tabs>
+          <w:tab w:val="left" w:pos="8265"/>
+        </w:tabs>
+        <w:rPr>
+          <w:sz w:val="22"/>
+          <w:szCs w:val="18"/>
+          <w:lang w:eastAsia="zh-CN"/>
+        </w:rPr>
+      </w:pPr>
+      <w:r>
+        <w:rPr>
+          <w:rFonts w:hint="eastAsia"/>
+          <w:sz w:val="22"/>
+          <w:szCs w:val="18"/>
+          <w:lang w:eastAsia="zh-CN"/>
+        </w:rPr>
+        <w:t>2</w:t>
+      </w:r>
+      <w:r>
+        <w:rPr>
+          <w:sz w:val="22"/>
+          <w:szCs w:val="18"/>
+          <w:lang w:eastAsia="zh-CN"/>
+        </w:rPr>
+        <w:t>.2.</w:t>
+      </w:r>
+      <w:r>
+        <w:rPr>
+          <w:sz w:val="22"/>
+          <w:szCs w:val="18"/>
+          <w:lang w:eastAsia="zh-CN"/>
+        </w:rPr>
+        <w:t>5</w:t>
+      </w:r>
+      <w:r>
+        <w:rPr>
+          <w:sz w:val="22"/>
+          <w:szCs w:val="18"/>
+          <w:lang w:eastAsia="zh-CN"/>
+        </w:rPr>
+        <w:t xml:space="preserve"> Genetic Algorithm</w:t>
+      </w:r>
+    </w:p>
+    <w:p>
+      <w:pPr>
+        <w:tabs>
+          <w:tab w:val="left" w:pos="8265"/>
+        </w:tabs>
+        <w:rPr>
+          <w:rFonts w:hint="eastAsia"/>
+          <w:sz w:val="22"/>
+          <w:szCs w:val="18"/>
+          <w:lang w:eastAsia="zh-CN"/>
+        </w:rPr>
+      </w:pPr>
+      <w:r>
+        <w:rPr>
+          <w:rFonts w:hint="eastAsia"/>
+          <w:sz w:val="22"/>
+          <w:szCs w:val="18"/>
+          <w:lang w:eastAsia="zh-CN"/>
+        </w:rPr>
+        <w:t>2</w:t>
+      </w:r>
+      <w:r>
+        <w:rPr>
+          <w:sz w:val="22"/>
+          <w:szCs w:val="18"/>
+          <w:lang w:eastAsia="zh-CN"/>
+        </w:rPr>
+        <w:t>.2.6 Reinforcement learning</w:t>
       </w:r>
     </w:p>
     <w:p>

</xml_diff>

<commit_message>
bayesian complete and init GA
</commit_message>
<xml_diff>
--- a/SoC-report-Template.docx
+++ b/SoC-report-Template.docx
@@ -340,7 +340,7 @@
           </mc:Choice>
           <mc:Fallback>
             <w:pict>
-              <v:line w14:anchorId="032AE81A" id="Straight Connector 4" o:spid="_x0000_s1026" style="position:absolute;left:0;text-align:left;z-index:251660288;visibility:visible;mso-wrap-style:square;mso-width-percent:0;mso-height-percent:0;mso-wrap-distance-left:9pt;mso-wrap-distance-top:0;mso-wrap-distance-right:9pt;mso-wrap-distance-bottom:0;mso-position-horizontal:absolute;mso-position-horizontal-relative:page;mso-position-vertical:absolute;mso-position-vertical-relative:page;mso-width-percent:0;mso-height-percent:0;mso-width-relative:page;mso-height-relative:page" from="13.05pt,197.5pt" to="580pt,197.5pt" o:gfxdata="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">
+              <v:line w14:anchorId="73555AFF" id="Straight Connector 4" o:spid="_x0000_s1026" style="position:absolute;left:0;text-align:left;z-index:251660288;visibility:visible;mso-wrap-style:square;mso-width-percent:0;mso-height-percent:0;mso-wrap-distance-left:9pt;mso-wrap-distance-top:0;mso-wrap-distance-right:9pt;mso-wrap-distance-bottom:0;mso-position-horizontal:absolute;mso-position-horizontal-relative:page;mso-position-vertical:absolute;mso-position-vertical-relative:page;mso-width-percent:0;mso-height-percent:0;mso-width-relative:page;mso-height-relative:page" from="13.05pt,197.5pt" to="580pt,197.5pt" o:gfxdata="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">
                 <w10:wrap anchorx="page" anchory="page"/>
                 <w10:anchorlock/>
               </v:line>
@@ -2335,277 +2335,10 @@
           <w:tab w:val="left" w:pos="8265"/>
         </w:tabs>
         <w:rPr>
-          <w:sz w:val="22"/>
-          <w:szCs w:val="18"/>
-          <w:lang w:eastAsia="zh-CN"/>
-        </w:rPr>
-      </w:pPr>
-      <w:r>
-        <w:rPr>
-          <w:rFonts w:hint="eastAsia"/>
-          <w:sz w:val="22"/>
-          <w:szCs w:val="18"/>
-          <w:lang w:eastAsia="zh-CN"/>
-        </w:rPr>
-        <w:t>F</w:t>
-      </w:r>
-      <w:r>
-        <w:rPr>
-          <w:sz w:val="22"/>
-          <w:szCs w:val="18"/>
-          <w:lang w:eastAsia="zh-CN"/>
-        </w:rPr>
-        <w:t xml:space="preserve">igure 2.1      </w:t>
-      </w:r>
-      <w:r>
-        <w:rPr>
-          <w:sz w:val="22"/>
-          <w:szCs w:val="18"/>
-          <w:lang w:eastAsia="zh-CN"/>
-        </w:rPr>
-        <w:t xml:space="preserve"> Decision tree example for surviver on Titanic </w:t>
-      </w:r>
-      <w:r>
-        <w:rPr>
           <w:rFonts w:ascii="Times New Roman" w:hAnsi="Times New Roman" w:cs="Times New Roman"/>
           <w:color w:val="000000"/>
           <w:shd w:val="clear" w:color="auto" w:fill="FFFFFF"/>
         </w:rPr>
-        <w:t>(Wikipedia Contributors, 2019)</w:t>
-      </w:r>
-    </w:p>
-    <w:p>
-      <w:pPr>
-        <w:rPr>
-          <w:sz w:val="22"/>
-          <w:szCs w:val="18"/>
-          <w:lang w:eastAsia="zh-CN"/>
-        </w:rPr>
-      </w:pPr>
-    </w:p>
-    <w:p>
-      <w:pPr>
-        <w:rPr>
-          <w:sz w:val="22"/>
-          <w:szCs w:val="18"/>
-          <w:lang w:eastAsia="zh-CN"/>
-        </w:rPr>
-      </w:pPr>
-    </w:p>
-    <w:p>
-      <w:pPr>
-        <w:rPr>
-          <w:sz w:val="22"/>
-          <w:szCs w:val="18"/>
-          <w:lang w:eastAsia="zh-CN"/>
-        </w:rPr>
-      </w:pPr>
-    </w:p>
-    <w:p>
-      <w:pPr>
-        <w:rPr>
-          <w:sz w:val="22"/>
-          <w:szCs w:val="18"/>
-          <w:lang w:eastAsia="zh-CN"/>
-        </w:rPr>
-      </w:pPr>
-    </w:p>
-    <w:p>
-      <w:pPr>
-        <w:rPr>
-          <w:sz w:val="22"/>
-          <w:szCs w:val="18"/>
-          <w:lang w:eastAsia="zh-CN"/>
-        </w:rPr>
-      </w:pPr>
-    </w:p>
-    <w:p>
-      <w:pPr>
-        <w:rPr>
-          <w:sz w:val="22"/>
-          <w:szCs w:val="18"/>
-          <w:lang w:eastAsia="zh-CN"/>
-        </w:rPr>
-      </w:pPr>
-    </w:p>
-    <w:p>
-      <w:pPr>
-        <w:rPr>
-          <w:sz w:val="22"/>
-          <w:szCs w:val="18"/>
-          <w:lang w:eastAsia="zh-CN"/>
-        </w:rPr>
-      </w:pPr>
-    </w:p>
-    <w:p>
-      <w:pPr>
-        <w:rPr>
-          <w:sz w:val="22"/>
-          <w:szCs w:val="18"/>
-          <w:lang w:eastAsia="zh-CN"/>
-        </w:rPr>
-      </w:pPr>
-    </w:p>
-    <w:p>
-      <w:pPr>
-        <w:rPr>
-          <w:sz w:val="22"/>
-          <w:szCs w:val="18"/>
-          <w:lang w:eastAsia="zh-CN"/>
-        </w:rPr>
-      </w:pPr>
-    </w:p>
-    <w:p>
-      <w:pPr>
-        <w:rPr>
-          <w:sz w:val="22"/>
-          <w:szCs w:val="18"/>
-          <w:lang w:eastAsia="zh-CN"/>
-        </w:rPr>
-      </w:pPr>
-    </w:p>
-    <w:p>
-      <w:pPr>
-        <w:rPr>
-          <w:sz w:val="22"/>
-          <w:szCs w:val="18"/>
-          <w:lang w:eastAsia="zh-CN"/>
-        </w:rPr>
-      </w:pPr>
-    </w:p>
-    <w:p>
-      <w:pPr>
-        <w:rPr>
-          <w:sz w:val="22"/>
-          <w:szCs w:val="18"/>
-          <w:lang w:eastAsia="zh-CN"/>
-        </w:rPr>
-      </w:pPr>
-    </w:p>
-    <w:p>
-      <w:pPr>
-        <w:rPr>
-          <w:sz w:val="22"/>
-          <w:szCs w:val="18"/>
-          <w:lang w:eastAsia="zh-CN"/>
-        </w:rPr>
-      </w:pPr>
-    </w:p>
-    <w:p>
-      <w:pPr>
-        <w:rPr>
-          <w:sz w:val="22"/>
-          <w:szCs w:val="18"/>
-          <w:lang w:eastAsia="zh-CN"/>
-        </w:rPr>
-      </w:pPr>
-    </w:p>
-    <w:p>
-      <w:pPr>
-        <w:rPr>
-          <w:sz w:val="22"/>
-          <w:szCs w:val="18"/>
-          <w:lang w:eastAsia="zh-CN"/>
-        </w:rPr>
-      </w:pPr>
-    </w:p>
-    <w:p>
-      <w:pPr>
-        <w:rPr>
-          <w:sz w:val="22"/>
-          <w:szCs w:val="18"/>
-          <w:lang w:eastAsia="zh-CN"/>
-        </w:rPr>
-      </w:pPr>
-    </w:p>
-    <w:p>
-      <w:pPr>
-        <w:rPr>
-          <w:sz w:val="22"/>
-          <w:szCs w:val="18"/>
-          <w:lang w:eastAsia="zh-CN"/>
-        </w:rPr>
-      </w:pPr>
-    </w:p>
-    <w:p>
-      <w:pPr>
-        <w:rPr>
-          <w:sz w:val="22"/>
-          <w:szCs w:val="18"/>
-          <w:lang w:eastAsia="zh-CN"/>
-        </w:rPr>
-      </w:pPr>
-    </w:p>
-    <w:p>
-      <w:pPr>
-        <w:rPr>
-          <w:sz w:val="22"/>
-          <w:szCs w:val="18"/>
-          <w:lang w:eastAsia="zh-CN"/>
-        </w:rPr>
-      </w:pPr>
-    </w:p>
-    <w:p>
-      <w:pPr>
-        <w:rPr>
-          <w:sz w:val="22"/>
-          <w:szCs w:val="18"/>
-          <w:lang w:eastAsia="zh-CN"/>
-        </w:rPr>
-      </w:pPr>
-    </w:p>
-    <w:p>
-      <w:pPr>
-        <w:rPr>
-          <w:sz w:val="22"/>
-          <w:szCs w:val="18"/>
-          <w:lang w:eastAsia="zh-CN"/>
-        </w:rPr>
-      </w:pPr>
-    </w:p>
-    <w:p>
-      <w:pPr>
-        <w:rPr>
-          <w:sz w:val="22"/>
-          <w:szCs w:val="18"/>
-          <w:lang w:eastAsia="zh-CN"/>
-        </w:rPr>
-      </w:pPr>
-    </w:p>
-    <w:p>
-      <w:pPr>
-        <w:rPr>
-          <w:sz w:val="22"/>
-          <w:szCs w:val="18"/>
-          <w:lang w:eastAsia="zh-CN"/>
-        </w:rPr>
-      </w:pPr>
-    </w:p>
-    <w:p>
-      <w:pPr>
-        <w:rPr>
-          <w:sz w:val="22"/>
-          <w:szCs w:val="18"/>
-          <w:lang w:eastAsia="zh-CN"/>
-        </w:rPr>
-      </w:pPr>
-    </w:p>
-    <w:p>
-      <w:pPr>
-        <w:pStyle w:val="1"/>
-      </w:pPr>
-      <w:r>
-        <w:lastRenderedPageBreak/>
-        <w:t>List of Tables</w:t>
-      </w:r>
-    </w:p>
-    <w:p>
-      <w:pPr>
-        <w:rPr>
-          <w:sz w:val="22"/>
-          <w:szCs w:val="18"/>
-          <w:lang w:eastAsia="zh-CN"/>
-        </w:rPr>
       </w:pPr>
       <w:r>
         <w:rPr>
@@ -2614,15 +2347,23 @@
           <w:szCs w:val="18"/>
           <w:lang w:eastAsia="zh-CN"/>
         </w:rPr>
-        <w:t>T</w:t>
-      </w:r>
-      <w:r>
-        <w:rPr>
-          <w:sz w:val="22"/>
-          <w:szCs w:val="18"/>
-          <w:lang w:eastAsia="zh-CN"/>
-        </w:rPr>
-        <w:t xml:space="preserve">able 2.1: Fuzzy rules for sumo robot </w:t>
+        <w:t>F</w:t>
+      </w:r>
+      <w:r>
+        <w:rPr>
+          <w:sz w:val="22"/>
+          <w:szCs w:val="18"/>
+          <w:lang w:eastAsia="zh-CN"/>
+        </w:rPr>
+        <w:t xml:space="preserve">igure 2.1      </w:t>
+      </w:r>
+      <w:r>
+        <w:rPr>
+          <w:sz w:val="22"/>
+          <w:szCs w:val="18"/>
+          <w:lang w:eastAsia="zh-CN"/>
+        </w:rPr>
+        <w:t xml:space="preserve"> Decision tree example for surviver on Titanic </w:t>
       </w:r>
       <w:r>
         <w:rPr>
@@ -2630,15 +2371,7 @@
           <w:color w:val="000000"/>
           <w:shd w:val="clear" w:color="auto" w:fill="FFFFFF"/>
         </w:rPr>
-        <w:t>(Erlan et al., 2013</w:t>
-      </w:r>
-      <w:r>
-        <w:rPr>
-          <w:sz w:val="22"/>
-          <w:szCs w:val="18"/>
-          <w:lang w:eastAsia="zh-CN"/>
-        </w:rPr>
-        <w:t>)</w:t>
+        <w:t>(Wikipedia Contributors, 2019)</w:t>
       </w:r>
     </w:p>
     <w:p>
@@ -2647,18 +2380,288 @@
           <w:tab w:val="left" w:pos="8265"/>
         </w:tabs>
         <w:rPr>
-          <w:sz w:val="22"/>
-          <w:szCs w:val="18"/>
-          <w:lang w:eastAsia="zh-CN"/>
-        </w:rPr>
-      </w:pPr>
-      <w:r>
-        <w:rPr>
           <w:rFonts w:hint="eastAsia"/>
           <w:sz w:val="22"/>
           <w:szCs w:val="18"/>
           <w:lang w:eastAsia="zh-CN"/>
         </w:rPr>
+      </w:pPr>
+      <w:r>
+        <w:rPr>
+          <w:sz w:val="22"/>
+          <w:szCs w:val="18"/>
+          <w:lang w:eastAsia="zh-CN"/>
+        </w:rPr>
+        <w:t>Figure</w:t>
+      </w:r>
+      <w:r>
+        <w:rPr>
+          <w:sz w:val="22"/>
+          <w:szCs w:val="18"/>
+          <w:lang w:eastAsia="zh-CN"/>
+        </w:rPr>
+        <w:t xml:space="preserve"> </w:t>
+      </w:r>
+      <w:r>
+        <w:rPr>
+          <w:sz w:val="22"/>
+          <w:szCs w:val="18"/>
+          <w:lang w:eastAsia="zh-CN"/>
+        </w:rPr>
+        <w:t>2.</w:t>
+      </w:r>
+      <w:r>
+        <w:rPr>
+          <w:sz w:val="22"/>
+          <w:szCs w:val="18"/>
+          <w:lang w:eastAsia="zh-CN"/>
+        </w:rPr>
+        <w:t xml:space="preserve">2      </w:t>
+      </w:r>
+      <w:r>
+        <w:rPr>
+          <w:sz w:val="22"/>
+          <w:szCs w:val="18"/>
+          <w:lang w:eastAsia="zh-CN"/>
+        </w:rPr>
+        <w:t xml:space="preserve"> General process for GA</w:t>
+      </w:r>
+    </w:p>
+    <w:p>
+      <w:pPr>
+        <w:tabs>
+          <w:tab w:val="left" w:pos="8265"/>
+        </w:tabs>
+        <w:rPr>
+          <w:sz w:val="22"/>
+          <w:szCs w:val="18"/>
+          <w:lang w:eastAsia="zh-CN"/>
+        </w:rPr>
+      </w:pPr>
+    </w:p>
+    <w:p>
+      <w:pPr>
+        <w:rPr>
+          <w:sz w:val="22"/>
+          <w:szCs w:val="18"/>
+          <w:lang w:eastAsia="zh-CN"/>
+        </w:rPr>
+      </w:pPr>
+    </w:p>
+    <w:p>
+      <w:pPr>
+        <w:rPr>
+          <w:sz w:val="22"/>
+          <w:szCs w:val="18"/>
+          <w:lang w:eastAsia="zh-CN"/>
+        </w:rPr>
+      </w:pPr>
+    </w:p>
+    <w:p>
+      <w:pPr>
+        <w:rPr>
+          <w:sz w:val="22"/>
+          <w:szCs w:val="18"/>
+          <w:lang w:eastAsia="zh-CN"/>
+        </w:rPr>
+      </w:pPr>
+    </w:p>
+    <w:p>
+      <w:pPr>
+        <w:rPr>
+          <w:sz w:val="22"/>
+          <w:szCs w:val="18"/>
+          <w:lang w:eastAsia="zh-CN"/>
+        </w:rPr>
+      </w:pPr>
+    </w:p>
+    <w:p>
+      <w:pPr>
+        <w:rPr>
+          <w:sz w:val="22"/>
+          <w:szCs w:val="18"/>
+          <w:lang w:eastAsia="zh-CN"/>
+        </w:rPr>
+      </w:pPr>
+    </w:p>
+    <w:p>
+      <w:pPr>
+        <w:rPr>
+          <w:sz w:val="22"/>
+          <w:szCs w:val="18"/>
+          <w:lang w:eastAsia="zh-CN"/>
+        </w:rPr>
+      </w:pPr>
+    </w:p>
+    <w:p>
+      <w:pPr>
+        <w:rPr>
+          <w:sz w:val="22"/>
+          <w:szCs w:val="18"/>
+          <w:lang w:eastAsia="zh-CN"/>
+        </w:rPr>
+      </w:pPr>
+    </w:p>
+    <w:p>
+      <w:pPr>
+        <w:rPr>
+          <w:sz w:val="22"/>
+          <w:szCs w:val="18"/>
+          <w:lang w:eastAsia="zh-CN"/>
+        </w:rPr>
+      </w:pPr>
+    </w:p>
+    <w:p>
+      <w:pPr>
+        <w:rPr>
+          <w:sz w:val="22"/>
+          <w:szCs w:val="18"/>
+          <w:lang w:eastAsia="zh-CN"/>
+        </w:rPr>
+      </w:pPr>
+    </w:p>
+    <w:p>
+      <w:pPr>
+        <w:rPr>
+          <w:sz w:val="22"/>
+          <w:szCs w:val="18"/>
+          <w:lang w:eastAsia="zh-CN"/>
+        </w:rPr>
+      </w:pPr>
+    </w:p>
+    <w:p>
+      <w:pPr>
+        <w:rPr>
+          <w:sz w:val="22"/>
+          <w:szCs w:val="18"/>
+          <w:lang w:eastAsia="zh-CN"/>
+        </w:rPr>
+      </w:pPr>
+    </w:p>
+    <w:p>
+      <w:pPr>
+        <w:rPr>
+          <w:sz w:val="22"/>
+          <w:szCs w:val="18"/>
+          <w:lang w:eastAsia="zh-CN"/>
+        </w:rPr>
+      </w:pPr>
+    </w:p>
+    <w:p>
+      <w:pPr>
+        <w:rPr>
+          <w:sz w:val="22"/>
+          <w:szCs w:val="18"/>
+          <w:lang w:eastAsia="zh-CN"/>
+        </w:rPr>
+      </w:pPr>
+    </w:p>
+    <w:p>
+      <w:pPr>
+        <w:rPr>
+          <w:sz w:val="22"/>
+          <w:szCs w:val="18"/>
+          <w:lang w:eastAsia="zh-CN"/>
+        </w:rPr>
+      </w:pPr>
+    </w:p>
+    <w:p>
+      <w:pPr>
+        <w:rPr>
+          <w:sz w:val="22"/>
+          <w:szCs w:val="18"/>
+          <w:lang w:eastAsia="zh-CN"/>
+        </w:rPr>
+      </w:pPr>
+    </w:p>
+    <w:p>
+      <w:pPr>
+        <w:rPr>
+          <w:sz w:val="22"/>
+          <w:szCs w:val="18"/>
+          <w:lang w:eastAsia="zh-CN"/>
+        </w:rPr>
+      </w:pPr>
+    </w:p>
+    <w:p>
+      <w:pPr>
+        <w:rPr>
+          <w:sz w:val="22"/>
+          <w:szCs w:val="18"/>
+          <w:lang w:eastAsia="zh-CN"/>
+        </w:rPr>
+      </w:pPr>
+    </w:p>
+    <w:p>
+      <w:pPr>
+        <w:rPr>
+          <w:sz w:val="22"/>
+          <w:szCs w:val="18"/>
+          <w:lang w:eastAsia="zh-CN"/>
+        </w:rPr>
+      </w:pPr>
+    </w:p>
+    <w:p>
+      <w:pPr>
+        <w:rPr>
+          <w:sz w:val="22"/>
+          <w:szCs w:val="18"/>
+          <w:lang w:eastAsia="zh-CN"/>
+        </w:rPr>
+      </w:pPr>
+    </w:p>
+    <w:p>
+      <w:pPr>
+        <w:rPr>
+          <w:sz w:val="22"/>
+          <w:szCs w:val="18"/>
+          <w:lang w:eastAsia="zh-CN"/>
+        </w:rPr>
+      </w:pPr>
+    </w:p>
+    <w:p>
+      <w:pPr>
+        <w:rPr>
+          <w:sz w:val="22"/>
+          <w:szCs w:val="18"/>
+          <w:lang w:eastAsia="zh-CN"/>
+        </w:rPr>
+      </w:pPr>
+    </w:p>
+    <w:p>
+      <w:pPr>
+        <w:rPr>
+          <w:rFonts w:hint="eastAsia"/>
+          <w:sz w:val="22"/>
+          <w:szCs w:val="18"/>
+          <w:lang w:eastAsia="zh-CN"/>
+        </w:rPr>
+      </w:pPr>
+    </w:p>
+    <w:p>
+      <w:pPr>
+        <w:pStyle w:val="1"/>
+      </w:pPr>
+      <w:r>
+        <w:lastRenderedPageBreak/>
+        <w:t>List of Tables</w:t>
+      </w:r>
+    </w:p>
+    <w:p>
+      <w:pPr>
+        <w:rPr>
+          <w:sz w:val="22"/>
+          <w:szCs w:val="18"/>
+          <w:lang w:eastAsia="zh-CN"/>
+        </w:rPr>
+      </w:pPr>
+      <w:r>
+        <w:rPr>
+          <w:rFonts w:hint="eastAsia"/>
+          <w:sz w:val="22"/>
+          <w:szCs w:val="18"/>
+          <w:lang w:eastAsia="zh-CN"/>
+        </w:rPr>
         <w:t>T</w:t>
       </w:r>
       <w:r>
@@ -2667,6 +2670,52 @@
           <w:szCs w:val="18"/>
           <w:lang w:eastAsia="zh-CN"/>
         </w:rPr>
+        <w:t xml:space="preserve">able 2.1: Fuzzy rules for sumo robot </w:t>
+      </w:r>
+      <w:r>
+        <w:rPr>
+          <w:rFonts w:ascii="Times New Roman" w:hAnsi="Times New Roman" w:cs="Times New Roman"/>
+          <w:color w:val="000000"/>
+          <w:shd w:val="clear" w:color="auto" w:fill="FFFFFF"/>
+        </w:rPr>
+        <w:t>(Erlan et al., 2013</w:t>
+      </w:r>
+      <w:r>
+        <w:rPr>
+          <w:sz w:val="22"/>
+          <w:szCs w:val="18"/>
+          <w:lang w:eastAsia="zh-CN"/>
+        </w:rPr>
+        <w:t>)</w:t>
+      </w:r>
+    </w:p>
+    <w:p>
+      <w:pPr>
+        <w:tabs>
+          <w:tab w:val="left" w:pos="8265"/>
+        </w:tabs>
+        <w:rPr>
+          <w:color w:val="000000"/>
+          <w:sz w:val="22"/>
+          <w:szCs w:val="18"/>
+          <w:shd w:val="clear" w:color="auto" w:fill="FFFFFF"/>
+        </w:rPr>
+      </w:pPr>
+      <w:r>
+        <w:rPr>
+          <w:rFonts w:hint="eastAsia"/>
+          <w:sz w:val="22"/>
+          <w:szCs w:val="18"/>
+          <w:lang w:eastAsia="zh-CN"/>
+        </w:rPr>
+        <w:t>T</w:t>
+      </w:r>
+      <w:r>
+        <w:rPr>
+          <w:sz w:val="22"/>
+          <w:szCs w:val="18"/>
+          <w:lang w:eastAsia="zh-CN"/>
+        </w:rPr>
         <w:t xml:space="preserve">able 2.2: Genes for robot attributes </w:t>
       </w:r>
       <w:r>
@@ -2678,6 +2727,63 @@
         </w:rPr>
         <w:t>(Lehner et al., 2019)</w:t>
       </w:r>
+    </w:p>
+    <w:p>
+      <w:pPr>
+        <w:tabs>
+          <w:tab w:val="left" w:pos="8265"/>
+        </w:tabs>
+        <w:rPr>
+          <w:sz w:val="22"/>
+          <w:szCs w:val="18"/>
+          <w:lang w:eastAsia="zh-CN"/>
+        </w:rPr>
+      </w:pPr>
+      <w:r>
+        <w:rPr>
+          <w:rFonts w:hint="eastAsia"/>
+          <w:sz w:val="22"/>
+          <w:szCs w:val="18"/>
+          <w:lang w:eastAsia="zh-CN"/>
+        </w:rPr>
+        <w:t>T</w:t>
+      </w:r>
+      <w:r>
+        <w:rPr>
+          <w:sz w:val="22"/>
+          <w:szCs w:val="18"/>
+          <w:lang w:eastAsia="zh-CN"/>
+        </w:rPr>
+        <w:t>able 2.3</w:t>
+      </w:r>
+      <w:r>
+        <w:rPr>
+          <w:sz w:val="22"/>
+          <w:szCs w:val="18"/>
+          <w:lang w:eastAsia="zh-CN"/>
+        </w:rPr>
+        <w:t>:</w:t>
+      </w:r>
+      <w:r>
+        <w:rPr>
+          <w:sz w:val="22"/>
+          <w:szCs w:val="18"/>
+          <w:lang w:eastAsia="zh-CN"/>
+        </w:rPr>
+        <w:t xml:space="preserve"> Bayesian example for sumo robot</w:t>
+      </w:r>
+    </w:p>
+    <w:p>
+      <w:pPr>
+        <w:tabs>
+          <w:tab w:val="left" w:pos="8265"/>
+        </w:tabs>
+        <w:rPr>
+          <w:sz w:val="22"/>
+          <w:szCs w:val="18"/>
+          <w:lang w:eastAsia="zh-CN"/>
+        </w:rPr>
+      </w:pPr>
     </w:p>
     <w:p/>
     <w:p/>
@@ -7878,12 +7984,30 @@
         <w:tabs>
           <w:tab w:val="left" w:pos="8265"/>
         </w:tabs>
-        <w:rPr>
-          <w:sz w:val="22"/>
-          <w:szCs w:val="18"/>
-          <w:lang w:eastAsia="zh-CN"/>
-        </w:rPr>
-      </w:pPr>
+        <w:jc w:val="center"/>
+        <w:rPr>
+          <w:sz w:val="22"/>
+          <w:szCs w:val="18"/>
+          <w:lang w:eastAsia="zh-CN"/>
+        </w:rPr>
+      </w:pPr>
+      <w:r>
+        <w:rPr>
+          <w:rFonts w:hint="eastAsia"/>
+          <w:sz w:val="22"/>
+          <w:szCs w:val="18"/>
+          <w:lang w:eastAsia="zh-CN"/>
+        </w:rPr>
+        <w:t>T</w:t>
+      </w:r>
+      <w:r>
+        <w:rPr>
+          <w:sz w:val="22"/>
+          <w:szCs w:val="18"/>
+          <w:lang w:eastAsia="zh-CN"/>
+        </w:rPr>
+        <w:t>able 2.3 Bayesian example for sumo robot</w:t>
+      </w:r>
     </w:p>
     <w:p>
       <w:pPr>
@@ -8673,7 +8797,23 @@
           <w:szCs w:val="18"/>
           <w:lang w:eastAsia="zh-CN"/>
         </w:rPr>
-        <w:t xml:space="preserve"> The posibliity with the largest value is the predicted result.</w:t>
+        <w:t xml:space="preserve"> The posibliity with the largest value is the </w:t>
+      </w:r>
+      <w:r>
+        <w:rPr>
+          <w:sz w:val="22"/>
+          <w:szCs w:val="18"/>
+          <w:lang w:eastAsia="zh-CN"/>
+        </w:rPr>
+        <w:t xml:space="preserve">final </w:t>
+      </w:r>
+      <w:r>
+        <w:rPr>
+          <w:sz w:val="22"/>
+          <w:szCs w:val="18"/>
+          <w:lang w:eastAsia="zh-CN"/>
+        </w:rPr>
+        <w:t>predicted result.</w:t>
       </w:r>
     </w:p>
     <w:p>
@@ -8690,12 +8830,11 @@
       </w:pPr>
       <w:r>
         <w:rPr>
-          <w:rFonts w:hint="eastAsia"/>
-          <w:sz w:val="22"/>
-          <w:szCs w:val="18"/>
-          <w:lang w:eastAsia="zh-CN"/>
-        </w:rPr>
-        <w:t>T</w:t>
+          <w:sz w:val="22"/>
+          <w:szCs w:val="18"/>
+          <w:lang w:eastAsia="zh-CN"/>
+        </w:rPr>
+        <w:t>In general, t</w:t>
       </w:r>
       <w:r>
         <w:rPr>
@@ -8704,6 +8843,22 @@
           <w:lang w:eastAsia="zh-CN"/>
         </w:rPr>
         <w:t>he good thing about bayesian is that</w:t>
+      </w:r>
+      <w:r>
+        <w:rPr>
+          <w:sz w:val="22"/>
+          <w:szCs w:val="18"/>
+          <w:lang w:eastAsia="zh-CN"/>
+        </w:rPr>
+        <w:t xml:space="preserve"> it’s easy to implement and supposed to have less </w:t>
+      </w:r>
+      <w:r>
+        <w:rPr>
+          <w:sz w:val="22"/>
+          <w:szCs w:val="18"/>
+          <w:lang w:eastAsia="zh-CN"/>
+        </w:rPr>
+        <w:t>error rate.</w:t>
       </w:r>
     </w:p>
     <w:p>
@@ -8769,15 +8924,352 @@
           <w:szCs w:val="18"/>
           <w:lang w:eastAsia="zh-CN"/>
         </w:rPr>
-        <w:t>p</w:t>
-      </w:r>
-      <w:r>
-        <w:rPr>
-          <w:sz w:val="22"/>
-          <w:szCs w:val="18"/>
-          <w:lang w:eastAsia="zh-CN"/>
-        </w:rPr>
-        <w:t>ass</w:t>
+        <w:t>G</w:t>
+      </w:r>
+      <w:r>
+        <w:rPr>
+          <w:sz w:val="22"/>
+          <w:szCs w:val="18"/>
+          <w:lang w:eastAsia="zh-CN"/>
+        </w:rPr>
+        <w:t>enetic Algorithm (GA) is based on Darwin’s theory of evolution, simulating natural selection, natural selection, survival of the fittest. The main purpose of GA is to keep the best gene so that it will evlove better and more fit gene or individuals.</w:t>
+      </w:r>
+      <w:r>
+        <w:rPr>
+          <w:sz w:val="22"/>
+          <w:szCs w:val="18"/>
+          <w:lang w:eastAsia="zh-CN"/>
+        </w:rPr>
+        <w:t xml:space="preserve"> </w:t>
+      </w:r>
+    </w:p>
+    <w:p>
+      <w:pPr>
+        <w:tabs>
+          <w:tab w:val="left" w:pos="8265"/>
+        </w:tabs>
+        <w:rPr>
+          <w:sz w:val="22"/>
+          <w:szCs w:val="18"/>
+          <w:lang w:eastAsia="zh-CN"/>
+        </w:rPr>
+      </w:pPr>
+      <w:r>
+        <w:rPr>
+          <w:rFonts w:hint="eastAsia"/>
+          <w:sz w:val="22"/>
+          <w:szCs w:val="18"/>
+          <w:lang w:eastAsia="zh-CN"/>
+        </w:rPr>
+        <w:t>G</w:t>
+      </w:r>
+      <w:r>
+        <w:rPr>
+          <w:sz w:val="22"/>
+          <w:szCs w:val="18"/>
+          <w:lang w:eastAsia="zh-CN"/>
+        </w:rPr>
+        <w:t xml:space="preserve">A normally uses a fixed-length linear binary representation for it’s genotype. It’s can be designed as containing the control strategy of the sumo robot. And it’s a heuristic algorithm, which is suitable for </w:t>
+      </w:r>
+      <w:r>
+        <w:rPr>
+          <w:sz w:val="22"/>
+          <w:szCs w:val="18"/>
+          <w:lang w:eastAsia="zh-CN"/>
+        </w:rPr>
+        <w:t>Non-deterministic polynomial (NP) problem. This will be explained in the next section.</w:t>
+      </w:r>
+    </w:p>
+    <w:p>
+      <w:pPr>
+        <w:tabs>
+          <w:tab w:val="left" w:pos="8265"/>
+        </w:tabs>
+        <w:rPr>
+          <w:sz w:val="22"/>
+          <w:szCs w:val="18"/>
+          <w:lang w:eastAsia="zh-CN"/>
+        </w:rPr>
+      </w:pPr>
+      <w:r>
+        <w:rPr>
+          <w:rFonts w:hint="eastAsia"/>
+          <w:sz w:val="22"/>
+          <w:szCs w:val="18"/>
+          <w:lang w:eastAsia="zh-CN"/>
+        </w:rPr>
+        <w:t>T</w:t>
+      </w:r>
+      <w:r>
+        <w:rPr>
+          <w:sz w:val="22"/>
+          <w:szCs w:val="18"/>
+          <w:lang w:eastAsia="zh-CN"/>
+        </w:rPr>
+        <w:t>he general steps of GA is shown below.</w:t>
+      </w:r>
+    </w:p>
+    <w:p>
+      <w:pPr>
+        <w:tabs>
+          <w:tab w:val="left" w:pos="8265"/>
+        </w:tabs>
+        <w:rPr>
+          <w:sz w:val="22"/>
+          <w:szCs w:val="18"/>
+          <w:lang w:eastAsia="zh-CN"/>
+        </w:rPr>
+      </w:pPr>
+      <w:r>
+        <w:rPr>
+          <w:noProof/>
+        </w:rPr>
+        <w:lastRenderedPageBreak/>
+        <w:drawing>
+          <wp:inline distT="0" distB="0" distL="0" distR="0" wp14:anchorId="3CD466CD" wp14:editId="19BC29B6">
+            <wp:extent cx="5731510" cy="3092450"/>
+            <wp:effectExtent l="0" t="0" r="2540" b="0"/>
+            <wp:docPr id="6" name="图片 6"/>
+            <wp:cNvGraphicFramePr>
+              <a:graphicFrameLocks xmlns:a="http://schemas.openxmlformats.org/drawingml/2006/main" noChangeAspect="1"/>
+            </wp:cNvGraphicFramePr>
+            <a:graphic xmlns:a="http://schemas.openxmlformats.org/drawingml/2006/main">
+              <a:graphicData uri="http://schemas.openxmlformats.org/drawingml/2006/picture">
+                <pic:pic xmlns:pic="http://schemas.openxmlformats.org/drawingml/2006/picture">
+                  <pic:nvPicPr>
+                    <pic:cNvPr id="1" name=""/>
+                    <pic:cNvPicPr/>
+                  </pic:nvPicPr>
+                  <pic:blipFill>
+                    <a:blip r:embed="rId15"/>
+                    <a:stretch>
+                      <a:fillRect/>
+                    </a:stretch>
+                  </pic:blipFill>
+                  <pic:spPr>
+                    <a:xfrm>
+                      <a:off x="0" y="0"/>
+                      <a:ext cx="5731510" cy="3092450"/>
+                    </a:xfrm>
+                    <a:prstGeom prst="rect">
+                      <a:avLst/>
+                    </a:prstGeom>
+                  </pic:spPr>
+                </pic:pic>
+              </a:graphicData>
+            </a:graphic>
+          </wp:inline>
+        </w:drawing>
+      </w:r>
+    </w:p>
+    <w:p>
+      <w:pPr>
+        <w:tabs>
+          <w:tab w:val="left" w:pos="8265"/>
+        </w:tabs>
+        <w:jc w:val="center"/>
+        <w:rPr>
+          <w:rFonts w:hint="eastAsia"/>
+          <w:sz w:val="22"/>
+          <w:szCs w:val="18"/>
+          <w:lang w:eastAsia="zh-CN"/>
+        </w:rPr>
+      </w:pPr>
+      <w:r>
+        <w:rPr>
+          <w:sz w:val="22"/>
+          <w:szCs w:val="18"/>
+          <w:lang w:eastAsia="zh-CN"/>
+        </w:rPr>
+        <w:t>Figure2.</w:t>
+      </w:r>
+      <w:r>
+        <w:rPr>
+          <w:sz w:val="22"/>
+          <w:szCs w:val="18"/>
+          <w:lang w:eastAsia="zh-CN"/>
+        </w:rPr>
+        <w:t>2</w:t>
+      </w:r>
+      <w:r>
+        <w:rPr>
+          <w:sz w:val="22"/>
+          <w:szCs w:val="18"/>
+          <w:lang w:eastAsia="zh-CN"/>
+        </w:rPr>
+        <w:t>: General process for GA</w:t>
+      </w:r>
+    </w:p>
+    <w:p>
+      <w:pPr>
+        <w:tabs>
+          <w:tab w:val="left" w:pos="8265"/>
+        </w:tabs>
+        <w:rPr>
+          <w:sz w:val="22"/>
+          <w:szCs w:val="18"/>
+          <w:lang w:eastAsia="zh-CN"/>
+        </w:rPr>
+      </w:pPr>
+      <w:r>
+        <w:rPr>
+          <w:rFonts w:hint="eastAsia"/>
+          <w:sz w:val="22"/>
+          <w:szCs w:val="18"/>
+          <w:lang w:eastAsia="zh-CN"/>
+        </w:rPr>
+        <w:t>A</w:t>
+      </w:r>
+      <w:r>
+        <w:rPr>
+          <w:sz w:val="22"/>
+          <w:szCs w:val="18"/>
+          <w:lang w:eastAsia="zh-CN"/>
+        </w:rPr>
+        <w:t xml:space="preserve">t the first generation, the population will be the group of randomly generated solution. Then use the fitness function to calculate the fitness of each individual separately. </w:t>
+      </w:r>
+    </w:p>
+    <w:p>
+      <w:pPr>
+        <w:tabs>
+          <w:tab w:val="left" w:pos="8265"/>
+        </w:tabs>
+        <w:rPr>
+          <w:sz w:val="22"/>
+          <w:szCs w:val="18"/>
+          <w:lang w:eastAsia="zh-CN"/>
+        </w:rPr>
+      </w:pPr>
+      <w:r>
+        <w:rPr>
+          <w:sz w:val="22"/>
+          <w:szCs w:val="18"/>
+          <w:lang w:eastAsia="zh-CN"/>
+        </w:rPr>
+        <w:t xml:space="preserve">The fitness is the most crucial thing of GA. It’s play the role of ‘God’ in GA, which measure the pros and cons of individual and decide who is going to stay or being eliminated. </w:t>
+      </w:r>
+      <w:r>
+        <w:rPr>
+          <w:sz w:val="22"/>
+          <w:szCs w:val="18"/>
+          <w:lang w:eastAsia="zh-CN"/>
+        </w:rPr>
+        <w:t xml:space="preserve">For example, in sumo cases, the fitness can be if the robot win the most matches, then it’ll get more fitness score, while the one lose the most matches are tend to be eliminated. </w:t>
+      </w:r>
+      <w:r>
+        <w:rPr>
+          <w:sz w:val="22"/>
+          <w:szCs w:val="18"/>
+          <w:lang w:eastAsia="zh-CN"/>
+        </w:rPr>
+        <w:t>GA will perform N generations and each generation will generate several individuals, which is population. The fitness function will give a score to all the individual to judge the fitness for each individual. Only the individual with higher fitness are retained, so the quality of population will become better and better after several iterations.</w:t>
+      </w:r>
+    </w:p>
+    <w:p>
+      <w:pPr>
+        <w:tabs>
+          <w:tab w:val="left" w:pos="8265"/>
+        </w:tabs>
+        <w:rPr>
+          <w:sz w:val="22"/>
+          <w:szCs w:val="18"/>
+          <w:lang w:eastAsia="zh-CN"/>
+        </w:rPr>
+      </w:pPr>
+      <w:r>
+        <w:rPr>
+          <w:rFonts w:hint="eastAsia"/>
+          <w:sz w:val="22"/>
+          <w:szCs w:val="18"/>
+          <w:lang w:eastAsia="zh-CN"/>
+        </w:rPr>
+        <w:t>A</w:t>
+      </w:r>
+      <w:r>
+        <w:rPr>
+          <w:sz w:val="22"/>
+          <w:szCs w:val="18"/>
+          <w:lang w:eastAsia="zh-CN"/>
+        </w:rPr>
+        <w:t>fter calculating the fitness score, the next step will be the selection</w:t>
+      </w:r>
+      <w:r>
+        <w:rPr>
+          <w:sz w:val="22"/>
+          <w:szCs w:val="18"/>
+          <w:lang w:eastAsia="zh-CN"/>
+        </w:rPr>
+        <w:t>, which is also quite important for GA</w:t>
+      </w:r>
+      <w:r>
+        <w:rPr>
+          <w:sz w:val="22"/>
+          <w:szCs w:val="18"/>
+          <w:lang w:eastAsia="zh-CN"/>
+        </w:rPr>
+        <w:t xml:space="preserve">. There are several ways of selection. </w:t>
+      </w:r>
+      <w:r>
+        <w:rPr>
+          <w:sz w:val="22"/>
+          <w:szCs w:val="18"/>
+          <w:lang w:eastAsia="zh-CN"/>
+        </w:rPr>
+        <w:t>For example, the main idea of roulette wheel selection is that individuals with better fitness values are more likely to be selected. The tournament selection takes a certain number of individuals from the population each time, and selects the best one to enter the offspring population. Repeat this operation until the new population size reaches the original population size. Ranked based selection, only select the top individual according to fitness score. There are also many other selection method, like stochastic tournament, excepted value selection, truncation selection, and so on.</w:t>
+      </w:r>
+    </w:p>
+    <w:p>
+      <w:pPr>
+        <w:tabs>
+          <w:tab w:val="left" w:pos="8265"/>
+        </w:tabs>
+        <w:rPr>
+          <w:sz w:val="22"/>
+          <w:szCs w:val="18"/>
+          <w:lang w:eastAsia="zh-CN"/>
+        </w:rPr>
+      </w:pPr>
+      <w:r>
+        <w:rPr>
+          <w:rFonts w:hint="eastAsia"/>
+          <w:sz w:val="22"/>
+          <w:szCs w:val="18"/>
+          <w:lang w:eastAsia="zh-CN"/>
+        </w:rPr>
+        <w:t>A</w:t>
+      </w:r>
+      <w:r>
+        <w:rPr>
+          <w:sz w:val="22"/>
+          <w:szCs w:val="18"/>
+          <w:lang w:eastAsia="zh-CN"/>
+        </w:rPr>
+        <w:t xml:space="preserve">fter selection, GA will finally </w:t>
+      </w:r>
+      <w:r>
+        <w:rPr>
+          <w:sz w:val="22"/>
+          <w:szCs w:val="18"/>
+          <w:lang w:eastAsia="zh-CN"/>
+        </w:rPr>
+        <w:t xml:space="preserve">going to evolution process. Do the crossover first, then mutation. The crossover need to find two chromosomes from the selected individuals of the previous generation. Then cut a certain position of the two chromosomes and splice them </w:t>
+      </w:r>
+      <w:r>
+        <w:rPr>
+          <w:sz w:val="22"/>
+          <w:szCs w:val="18"/>
+          <w:lang w:eastAsia="zh-CN"/>
+        </w:rPr>
+        <w:lastRenderedPageBreak/>
+        <w:t xml:space="preserve">together to generate a new chromosome. This new chromosome contains a certain number of the two individuals’ genes from the last generations. Mutation simply means to change the small part of the genes randomly. </w:t>
+      </w:r>
+      <w:r>
+        <w:rPr>
+          <w:sz w:val="22"/>
+          <w:szCs w:val="18"/>
+          <w:lang w:eastAsia="zh-CN"/>
+        </w:rPr>
+        <w:t>Introduce mutation can help the solution escape from local optimal, and is helpful for the algorithm to find the global optimal solution.</w:t>
       </w:r>
     </w:p>
     <w:p>
@@ -9025,7 +9517,7 @@
         </w:rPr>
         <w:t xml:space="preserve">. [Online]. Available from: </w:t>
       </w:r>
-      <w:hyperlink r:id="rId15" w:anchor=":~:text=Mini%2Dclass%20Sumo%20robots%20may%20be%2010%20centimeters%20(3.93%20inches" w:history="1">
+      <w:hyperlink r:id="rId16" w:anchor=":~:text=Mini%2Dclass%20Sumo%20robots%20may%20be%2010%20centimeters%20(3.93%20inches" w:history="1">
         <w:r>
           <w:rPr>
             <w:rStyle w:val="ac"/>
@@ -10138,7 +10630,7 @@
       </w:r>
     </w:p>
     <w:sectPr>
-      <w:headerReference w:type="default" r:id="rId16"/>
+      <w:headerReference w:type="default" r:id="rId17"/>
       <w:footnotePr>
         <w:numRestart w:val="eachSect"/>
       </w:footnotePr>

</xml_diff>

<commit_message>
chapter 2 draft complete
</commit_message>
<xml_diff>
--- a/SoC-report-Template.docx
+++ b/SoC-report-Template.docx
@@ -340,7 +340,7 @@
           </mc:Choice>
           <mc:Fallback>
             <w:pict>
-              <v:line w14:anchorId="65F8A622" id="Straight Connector 4" o:spid="_x0000_s1026" style="position:absolute;left:0;text-align:left;z-index:251660288;visibility:visible;mso-wrap-style:square;mso-width-percent:0;mso-height-percent:0;mso-wrap-distance-left:9pt;mso-wrap-distance-top:0;mso-wrap-distance-right:9pt;mso-wrap-distance-bottom:0;mso-position-horizontal:absolute;mso-position-horizontal-relative:page;mso-position-vertical:absolute;mso-position-vertical-relative:page;mso-width-percent:0;mso-height-percent:0;mso-width-relative:page;mso-height-relative:page" from="13.05pt,197.5pt" to="580pt,197.5pt" o:gfxdata="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">
+              <v:line w14:anchorId="46A23CDA" id="Straight Connector 4" o:spid="_x0000_s1026" style="position:absolute;left:0;text-align:left;z-index:251660288;visibility:visible;mso-wrap-style:square;mso-width-percent:0;mso-height-percent:0;mso-wrap-distance-left:9pt;mso-wrap-distance-top:0;mso-wrap-distance-right:9pt;mso-wrap-distance-bottom:0;mso-position-horizontal:absolute;mso-position-horizontal-relative:page;mso-position-vertical:absolute;mso-position-vertical-relative:page;mso-width-percent:0;mso-height-percent:0;mso-width-relative:page;mso-height-relative:page" from="13.05pt,197.5pt" to="580pt,197.5pt" o:gfxdata="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">
                 <w10:wrap anchorx="page" anchory="page"/>
                 <w10:anchorlock/>
               </v:line>
@@ -10081,37 +10081,231 @@
     <w:p>
       <w:pPr>
         <w:rPr>
+          <w:sz w:val="22"/>
+          <w:szCs w:val="18"/>
+          <w:lang w:eastAsia="zh-CN"/>
+        </w:rPr>
+      </w:pPr>
+      <w:r>
+        <w:rPr>
           <w:rFonts w:hint="eastAsia"/>
           <w:sz w:val="22"/>
           <w:szCs w:val="18"/>
           <w:lang w:eastAsia="zh-CN"/>
         </w:rPr>
-      </w:pPr>
-      <w:r>
+        <w:t>G</w:t>
+      </w:r>
+      <w:r>
+        <w:rPr>
+          <w:sz w:val="22"/>
+          <w:szCs w:val="18"/>
+          <w:lang w:eastAsia="zh-CN"/>
+        </w:rPr>
+        <w:t xml:space="preserve">A is a kind of unsupervised learning as well as a heuristic algorithm, which is suitable for this project. </w:t>
+      </w:r>
+      <w:r>
+        <w:rPr>
+          <w:sz w:val="22"/>
+          <w:szCs w:val="18"/>
+          <w:lang w:eastAsia="zh-CN"/>
+        </w:rPr>
+        <w:t xml:space="preserve">GA also has large search space, which reducing the risk of falling into a local optimal solution. Fitness funciton can be customize, which can have more possibilities. </w:t>
+      </w:r>
+      <w:r>
+        <w:rPr>
+          <w:sz w:val="22"/>
+          <w:szCs w:val="18"/>
+          <w:lang w:eastAsia="zh-CN"/>
+        </w:rPr>
+        <w:t xml:space="preserve">The GA does not use deterministic rules, but uses probabilistic transition rules to guide his search direction. And these characteristics of GA </w:t>
+      </w:r>
+      <w:r>
+        <w:rPr>
+          <w:sz w:val="22"/>
+          <w:szCs w:val="18"/>
+          <w:lang w:eastAsia="zh-CN"/>
+        </w:rPr>
+        <w:t xml:space="preserve">makes </w:t>
+      </w:r>
+      <w:r>
+        <w:rPr>
+          <w:sz w:val="22"/>
+          <w:szCs w:val="18"/>
+          <w:lang w:eastAsia="zh-CN"/>
+        </w:rPr>
+        <w:t xml:space="preserve">GA get </w:t>
+      </w:r>
+      <w:r>
+        <w:rPr>
+          <w:sz w:val="22"/>
+          <w:szCs w:val="18"/>
+          <w:lang w:eastAsia="zh-CN"/>
+        </w:rPr>
+        <w:t>more ‘fitness score’ in this project.</w:t>
+      </w:r>
+    </w:p>
+    <w:p>
+      <w:pPr>
+        <w:rPr>
+          <w:sz w:val="22"/>
+          <w:szCs w:val="18"/>
+          <w:lang w:eastAsia="zh-CN"/>
+        </w:rPr>
+      </w:pPr>
+    </w:p>
+    <w:p>
+      <w:pPr>
+        <w:rPr>
+          <w:sz w:val="22"/>
+          <w:szCs w:val="18"/>
+          <w:lang w:eastAsia="zh-CN"/>
+        </w:rPr>
+      </w:pPr>
+    </w:p>
+    <w:p>
+      <w:pPr>
+        <w:rPr>
+          <w:sz w:val="22"/>
+          <w:szCs w:val="18"/>
+          <w:lang w:eastAsia="zh-CN"/>
+        </w:rPr>
+      </w:pPr>
+    </w:p>
+    <w:p>
+      <w:pPr>
+        <w:rPr>
+          <w:sz w:val="22"/>
+          <w:szCs w:val="18"/>
+          <w:lang w:eastAsia="zh-CN"/>
+        </w:rPr>
+      </w:pPr>
+    </w:p>
+    <w:p>
+      <w:pPr>
+        <w:rPr>
+          <w:sz w:val="22"/>
+          <w:szCs w:val="18"/>
+          <w:lang w:eastAsia="zh-CN"/>
+        </w:rPr>
+      </w:pPr>
+    </w:p>
+    <w:p>
+      <w:pPr>
+        <w:rPr>
+          <w:sz w:val="22"/>
+          <w:szCs w:val="18"/>
+          <w:lang w:eastAsia="zh-CN"/>
+        </w:rPr>
+      </w:pPr>
+    </w:p>
+    <w:p>
+      <w:pPr>
+        <w:rPr>
+          <w:sz w:val="22"/>
+          <w:szCs w:val="18"/>
+          <w:lang w:eastAsia="zh-CN"/>
+        </w:rPr>
+      </w:pPr>
+    </w:p>
+    <w:p>
+      <w:pPr>
+        <w:rPr>
+          <w:sz w:val="22"/>
+          <w:szCs w:val="18"/>
+          <w:lang w:eastAsia="zh-CN"/>
+        </w:rPr>
+      </w:pPr>
+    </w:p>
+    <w:p>
+      <w:pPr>
+        <w:rPr>
+          <w:sz w:val="22"/>
+          <w:szCs w:val="18"/>
+          <w:lang w:eastAsia="zh-CN"/>
+        </w:rPr>
+      </w:pPr>
+    </w:p>
+    <w:p>
+      <w:pPr>
+        <w:rPr>
+          <w:sz w:val="22"/>
+          <w:szCs w:val="18"/>
+          <w:lang w:eastAsia="zh-CN"/>
+        </w:rPr>
+      </w:pPr>
+    </w:p>
+    <w:p>
+      <w:pPr>
+        <w:rPr>
+          <w:sz w:val="22"/>
+          <w:szCs w:val="18"/>
+          <w:lang w:eastAsia="zh-CN"/>
+        </w:rPr>
+      </w:pPr>
+    </w:p>
+    <w:p>
+      <w:pPr>
+        <w:rPr>
+          <w:sz w:val="22"/>
+          <w:szCs w:val="18"/>
+          <w:lang w:eastAsia="zh-CN"/>
+        </w:rPr>
+      </w:pPr>
+    </w:p>
+    <w:p>
+      <w:pPr>
+        <w:rPr>
+          <w:sz w:val="22"/>
+          <w:szCs w:val="18"/>
+          <w:lang w:eastAsia="zh-CN"/>
+        </w:rPr>
+      </w:pPr>
+    </w:p>
+    <w:p>
+      <w:pPr>
+        <w:pStyle w:val="1"/>
+      </w:pPr>
+      <w:r>
+        <w:lastRenderedPageBreak/>
+        <w:t xml:space="preserve">Chapter </w:t>
+      </w:r>
+      <w:r>
+        <w:t>3</w:t>
+      </w:r>
+      <w:r>
+        <w:br/>
+      </w:r>
+      <w:r>
+        <w:t>Software Requirements and System Design</w:t>
+      </w:r>
+    </w:p>
+    <w:p>
+      <w:pPr>
+        <w:pStyle w:val="2"/>
+        <w:ind w:left="0" w:firstLine="0"/>
+        <w:rPr>
+          <w:sz w:val="22"/>
+          <w:szCs w:val="22"/>
+        </w:rPr>
+      </w:pPr>
+      <w:r>
+        <w:rPr>
+          <w:sz w:val="22"/>
+          <w:szCs w:val="22"/>
+          <w:lang w:eastAsia="zh-CN"/>
+        </w:rPr>
+        <w:t>3.1 Software Requirements</w:t>
+      </w:r>
+    </w:p>
+    <w:p>
+      <w:pPr>
         <w:rPr>
           <w:rFonts w:hint="eastAsia"/>
           <w:sz w:val="22"/>
           <w:szCs w:val="18"/>
           <w:lang w:eastAsia="zh-CN"/>
         </w:rPr>
-        <w:t>G</w:t>
-      </w:r>
-      <w:r>
-        <w:rPr>
-          <w:sz w:val="22"/>
-          <w:szCs w:val="18"/>
-          <w:lang w:eastAsia="zh-CN"/>
-        </w:rPr>
-        <w:t xml:space="preserve">A is a kind of unsupervised learning as well as a heuristic algorithm, which is suitable for this project. </w:t>
-      </w:r>
-      <w:r>
-        <w:rPr>
-          <w:sz w:val="22"/>
-          <w:szCs w:val="18"/>
-          <w:lang w:eastAsia="zh-CN"/>
-        </w:rPr>
-        <w:t xml:space="preserve">GA also has large search space, which reducing the risk of falling into a local optimal solution. Fitness funciton can be customize, which can have more possibilities. </w:t>
-      </w:r>
+      </w:pPr>
     </w:p>
     <w:p>
       <w:pPr>

</xml_diff>

<commit_message>
fuzzy and dt refactory
</commit_message>
<xml_diff>
--- a/SoC-report-Template.docx
+++ b/SoC-report-Template.docx
@@ -340,7 +340,7 @@
           </mc:Choice>
           <mc:Fallback>
             <w:pict>
-              <v:line w14:anchorId="65B36570" id="Straight Connector 4" o:spid="_x0000_s1026" style="position:absolute;left:0;text-align:left;z-index:251660288;visibility:visible;mso-wrap-style:square;mso-width-percent:0;mso-height-percent:0;mso-wrap-distance-left:9pt;mso-wrap-distance-top:0;mso-wrap-distance-right:9pt;mso-wrap-distance-bottom:0;mso-position-horizontal:absolute;mso-position-horizontal-relative:page;mso-position-vertical:absolute;mso-position-vertical-relative:page;mso-width-percent:0;mso-height-percent:0;mso-width-relative:page;mso-height-relative:page" from="13.05pt,197.5pt" to="580pt,197.5pt" o:gfxdata="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">
+              <v:line w14:anchorId="51BBFB67" id="Straight Connector 4" o:spid="_x0000_s1026" style="position:absolute;left:0;text-align:left;z-index:251660288;visibility:visible;mso-wrap-style:square;mso-width-percent:0;mso-height-percent:0;mso-wrap-distance-left:9pt;mso-wrap-distance-top:0;mso-wrap-distance-right:9pt;mso-wrap-distance-bottom:0;mso-position-horizontal:absolute;mso-position-horizontal-relative:page;mso-position-vertical:absolute;mso-position-vertical-relative:page;mso-width-percent:0;mso-height-percent:0;mso-width-relative:page;mso-height-relative:page" from="13.05pt,197.5pt" to="580pt,197.5pt" o:gfxdata="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">
                 <w10:wrap anchorx="page" anchory="page"/>
                 <w10:anchorlock/>
               </v:line>
@@ -5568,115 +5568,23 @@
           <w:szCs w:val="18"/>
           <w:lang w:eastAsia="zh-CN"/>
         </w:rPr>
-        <w:t xml:space="preserve"> The method first compiles the experience of the operator or expert into fuzzy rules, then fuzzifies the real-time signal from the sensor. Use the fuzzed signal as the input of the fuzzy rule, completes the fuzzy inference and output the inference. </w:t>
-      </w:r>
-    </w:p>
-    <w:p>
-      <w:pPr>
-        <w:rPr>
-          <w:sz w:val="22"/>
-          <w:szCs w:val="18"/>
-          <w:lang w:eastAsia="zh-CN"/>
-        </w:rPr>
-      </w:pPr>
-      <w:r>
-        <w:rPr>
-          <w:rFonts w:hint="eastAsia"/>
-          <w:sz w:val="22"/>
-          <w:szCs w:val="18"/>
-          <w:lang w:eastAsia="zh-CN"/>
-        </w:rPr>
-        <w:t>S</w:t>
-      </w:r>
-      <w:r>
-        <w:rPr>
-          <w:sz w:val="22"/>
-          <w:szCs w:val="18"/>
-          <w:lang w:eastAsia="zh-CN"/>
-        </w:rPr>
-        <w:t xml:space="preserve">everal things are important for defining a fuzzy controller. </w:t>
-      </w:r>
-      <w:r>
-        <w:rPr>
-          <w:rFonts w:hint="eastAsia"/>
-          <w:sz w:val="22"/>
-          <w:szCs w:val="18"/>
-          <w:lang w:eastAsia="zh-CN"/>
-        </w:rPr>
-        <w:t>F</w:t>
-      </w:r>
-      <w:r>
-        <w:rPr>
-          <w:sz w:val="22"/>
-          <w:szCs w:val="18"/>
-          <w:lang w:eastAsia="zh-CN"/>
-        </w:rPr>
-        <w:t xml:space="preserve">irst is the fuzzy interface, </w:t>
-      </w:r>
-      <w:r>
-        <w:rPr>
-          <w:sz w:val="22"/>
-          <w:szCs w:val="18"/>
-          <w:lang w:eastAsia="zh-CN"/>
-        </w:rPr>
-        <w:t xml:space="preserve">which is for performing a conversion from a </w:t>
-      </w:r>
-      <w:r>
-        <w:rPr>
-          <w:sz w:val="22"/>
-          <w:szCs w:val="18"/>
-          <w:lang w:eastAsia="zh-CN"/>
-        </w:rPr>
-        <w:t>certain</w:t>
-      </w:r>
-      <w:r>
-        <w:rPr>
-          <w:sz w:val="22"/>
-          <w:szCs w:val="18"/>
-          <w:lang w:eastAsia="zh-CN"/>
-        </w:rPr>
-        <w:t xml:space="preserve"> real value</w:t>
-      </w:r>
-      <w:r>
-        <w:rPr>
-          <w:sz w:val="22"/>
-          <w:szCs w:val="18"/>
-          <w:lang w:eastAsia="zh-CN"/>
-        </w:rPr>
-        <w:t xml:space="preserve"> of the input</w:t>
-      </w:r>
-      <w:r>
-        <w:rPr>
-          <w:sz w:val="22"/>
-          <w:szCs w:val="18"/>
-          <w:lang w:eastAsia="zh-CN"/>
-        </w:rPr>
-        <w:t xml:space="preserve"> into a fuzzy set. </w:t>
-      </w:r>
-      <w:r>
-        <w:rPr>
-          <w:sz w:val="22"/>
-          <w:szCs w:val="18"/>
-          <w:lang w:eastAsia="zh-CN"/>
-        </w:rPr>
-        <w:t xml:space="preserve">For example, in this project, it may transfer the proximity sensor output, such as a number value, to a fuzzy set, like low, medium or high. Secondly, the knowledge base, which is consist of data base and rule base. The data base stores all the input and fuzzy set. While the rule base is the fuzzy rules usually based on expert knowledge or personal experiment. Fuzzy rules are normally connected by a series of relational words, and the most commonly used relational words are if-then, else, etc. Finally, is the inference and defuzzy-interface. </w:t>
-      </w:r>
-      <w:r>
-        <w:rPr>
-          <w:sz w:val="22"/>
-          <w:szCs w:val="18"/>
-          <w:lang w:eastAsia="zh-CN"/>
-        </w:rPr>
-        <w:t xml:space="preserve">The result of the inference indicates that the rule inference function of fuzzy control has been </w:t>
-      </w:r>
-      <w:r>
-        <w:rPr>
-          <w:sz w:val="22"/>
-          <w:szCs w:val="18"/>
-          <w:lang w:eastAsia="zh-CN"/>
-        </w:rPr>
-        <w:lastRenderedPageBreak/>
-        <w:t>completed. However, the result obtained still cannot be used directly as a control variable. A conversion must be made to have a clear control variable output, which is the defuzzification. In this project, this could be used for determination of real value for directing of motors or other controls.</w:t>
+        <w:t xml:space="preserve"> The </w:t>
+      </w:r>
+      <w:r>
+        <w:rPr>
+          <w:sz w:val="22"/>
+          <w:szCs w:val="18"/>
+          <w:lang w:eastAsia="zh-CN"/>
+        </w:rPr>
+        <w:t>technique</w:t>
+      </w:r>
+      <w:r>
+        <w:rPr>
+          <w:sz w:val="22"/>
+          <w:szCs w:val="18"/>
+          <w:lang w:eastAsia="zh-CN"/>
+        </w:rPr>
+        <w:t xml:space="preserve"> first compiles the experience of the operator or expert into fuzzy rules, then fuzzifies the real-time signal from the sensor. Use the fuzzed signal as the input of the fuzzy rule, completes the fuzzy inference and output the inference. </w:t>
       </w:r>
     </w:p>
     <w:p>
@@ -5692,62 +5600,20 @@
       </w:pPr>
       <w:r>
         <w:rPr>
-          <w:rFonts w:hint="eastAsia"/>
-          <w:sz w:val="22"/>
-          <w:szCs w:val="18"/>
-          <w:lang w:eastAsia="zh-CN"/>
-        </w:rPr>
-        <w:t>F</w:t>
-      </w:r>
-      <w:r>
-        <w:rPr>
-          <w:sz w:val="22"/>
-          <w:szCs w:val="18"/>
-          <w:lang w:eastAsia="zh-CN"/>
-        </w:rPr>
-        <w:t>uzzy logic control doesn't require an accurate mathematical model. However, the factors such as the integrity of fuzzy control rules, the definition of fuzzy subsets and the fuzzy inference mechanism will have an impact on the performance of the fuzzy controller. Thus, most of the factors depend on the experience of experts. For this project, the main basis of control is based on a large amount of personal experience, knowledge and strategy in the sumo league.</w:t>
-      </w:r>
-    </w:p>
-    <w:p>
-      <w:pPr>
-        <w:rPr>
-          <w:sz w:val="22"/>
-          <w:szCs w:val="18"/>
-          <w:lang w:eastAsia="zh-CN"/>
-        </w:rPr>
-      </w:pPr>
-      <w:r>
-        <w:rPr>
-          <w:rFonts w:hint="eastAsia"/>
-          <w:sz w:val="22"/>
-          <w:szCs w:val="18"/>
-          <w:lang w:eastAsia="zh-CN"/>
-        </w:rPr>
-        <w:t>2</w:t>
-      </w:r>
-      <w:r>
-        <w:rPr>
-          <w:sz w:val="22"/>
-          <w:szCs w:val="18"/>
-          <w:lang w:eastAsia="zh-CN"/>
-        </w:rPr>
-        <w:t>.2.</w:t>
-      </w:r>
-      <w:r>
-        <w:rPr>
-          <w:sz w:val="22"/>
-          <w:szCs w:val="18"/>
-          <w:lang w:eastAsia="zh-CN"/>
-        </w:rPr>
-        <w:t>2</w:t>
-      </w:r>
-      <w:r>
-        <w:rPr>
-          <w:sz w:val="22"/>
-          <w:szCs w:val="18"/>
-          <w:lang w:eastAsia="zh-CN"/>
-        </w:rPr>
-        <w:t xml:space="preserve"> Decision tree based Control System</w:t>
+          <w:sz w:val="22"/>
+          <w:szCs w:val="18"/>
+          <w:lang w:eastAsia="zh-CN"/>
+        </w:rPr>
+        <w:t xml:space="preserve">Several things are essential for defining a fuzzy controller. First is the fuzzy interface, which is for performing a conversion from a specific real value of the input into a fuzzy set. For example, in this project, it may transfer the proximity sensor output, such as a number value, to a fuzzy set, like low, medium or high. Secondly, the knowledge base, which is consist of data base and rule base. The data base stores all the input and the fuzzy set. At the same time, the rule base is the fuzzy rules usually based on expert knowledge or personal experiment. A series of relational words often connect fuzzy rules, and the most commonly used relational words are if-then, else, etc. Finally, is the inference and defuzzy-interface. The result of the inference indicates that the rule inference function of fuzzy control has </w:t>
+      </w:r>
+      <w:r>
+        <w:rPr>
+          <w:sz w:val="22"/>
+          <w:szCs w:val="18"/>
+          <w:lang w:eastAsia="zh-CN"/>
+        </w:rPr>
+        <w:lastRenderedPageBreak/>
+        <w:t>completed. However, the result obtained still cannot be used directly as a control variable. A conversion must be made to have a precise control variable output, which is the defuzzification. In this project, this could be used for determination of real value for directing of motors or other controls.</w:t>
       </w:r>
     </w:p>
     <w:p>
@@ -5763,107 +5629,78 @@
       </w:pPr>
       <w:r>
         <w:rPr>
-          <w:sz w:val="22"/>
-          <w:szCs w:val="18"/>
-          <w:lang w:eastAsia="zh-CN"/>
-        </w:rPr>
-        <w:t>Similarly</w:t>
-      </w:r>
-      <w:r>
-        <w:rPr>
-          <w:sz w:val="22"/>
-          <w:szCs w:val="18"/>
-          <w:lang w:eastAsia="zh-CN"/>
-        </w:rPr>
-        <w:t xml:space="preserve"> to FLC, the performance of decision tree based control system also depends more on personal experience and strategy in a wrestling robot</w:t>
-      </w:r>
-      <w:r>
-        <w:rPr>
-          <w:sz w:val="22"/>
-          <w:szCs w:val="18"/>
-          <w:lang w:eastAsia="zh-CN"/>
-        </w:rPr>
-        <w:t>. A</w:t>
-      </w:r>
-      <w:r>
-        <w:rPr>
-          <w:sz w:val="22"/>
-          <w:szCs w:val="18"/>
-          <w:lang w:eastAsia="zh-CN"/>
-        </w:rPr>
-        <w:t xml:space="preserve">s </w:t>
-      </w:r>
-      <w:r>
-        <w:rPr>
-          <w:sz w:val="22"/>
-          <w:szCs w:val="18"/>
-          <w:lang w:eastAsia="zh-CN"/>
-        </w:rPr>
-        <w:t>one</w:t>
-      </w:r>
-      <w:r>
-        <w:rPr>
-          <w:sz w:val="22"/>
-          <w:szCs w:val="18"/>
-          <w:lang w:eastAsia="zh-CN"/>
-        </w:rPr>
-        <w:t xml:space="preserve"> kind of</w:t>
-      </w:r>
-      <w:r>
-        <w:rPr>
-          <w:sz w:val="22"/>
-          <w:szCs w:val="18"/>
-          <w:lang w:eastAsia="zh-CN"/>
-        </w:rPr>
-        <w:t xml:space="preserve"> </w:t>
-      </w:r>
-      <w:r>
-        <w:rPr>
-          <w:sz w:val="22"/>
-          <w:szCs w:val="18"/>
-          <w:lang w:eastAsia="zh-CN"/>
-        </w:rPr>
-        <w:t>supervised learning</w:t>
-      </w:r>
-      <w:r>
-        <w:rPr>
-          <w:sz w:val="22"/>
-          <w:szCs w:val="18"/>
-          <w:lang w:eastAsia="zh-CN"/>
-        </w:rPr>
-        <w:t>, decision tree</w:t>
-      </w:r>
-      <w:r>
-        <w:rPr>
-          <w:sz w:val="22"/>
-          <w:szCs w:val="18"/>
-          <w:lang w:eastAsia="zh-CN"/>
-        </w:rPr>
-        <w:t xml:space="preserve"> can be well applied in the classification </w:t>
-      </w:r>
-      <w:r>
-        <w:rPr>
-          <w:sz w:val="22"/>
-          <w:szCs w:val="18"/>
-          <w:lang w:eastAsia="zh-CN"/>
-        </w:rPr>
-        <w:t xml:space="preserve">as well as regression </w:t>
-      </w:r>
-      <w:r>
-        <w:rPr>
-          <w:sz w:val="22"/>
-          <w:szCs w:val="18"/>
-          <w:lang w:eastAsia="zh-CN"/>
-        </w:rPr>
-        <w:t>problem.</w:t>
-      </w:r>
-      <w:r>
-        <w:rPr>
-          <w:sz w:val="22"/>
-          <w:szCs w:val="18"/>
-          <w:lang w:eastAsia="zh-CN"/>
-        </w:rPr>
-        <w:t xml:space="preserve"> </w:t>
+          <w:rFonts w:hint="eastAsia"/>
+          <w:sz w:val="22"/>
+          <w:szCs w:val="18"/>
+          <w:lang w:eastAsia="zh-CN"/>
+        </w:rPr>
+        <w:t>F</w:t>
+      </w:r>
+      <w:r>
+        <w:rPr>
+          <w:sz w:val="22"/>
+          <w:szCs w:val="18"/>
+          <w:lang w:eastAsia="zh-CN"/>
+        </w:rPr>
+        <w:t xml:space="preserve">uzzy logic control doesn't require an accurate mathematical model. However, the factors such as the integrity of fuzzy control rules, the definition of fuzzy subsets and the fuzzy inference mechanism will have an impact on the performance of the fuzzy controller. Thus, most of the factors depend on the experience of experts. For this project, the </w:t>
+      </w:r>
+      <w:r>
+        <w:rPr>
+          <w:sz w:val="22"/>
+          <w:szCs w:val="18"/>
+          <w:lang w:eastAsia="zh-CN"/>
+        </w:rPr>
+        <w:t>primary</w:t>
+      </w:r>
+      <w:r>
+        <w:rPr>
+          <w:sz w:val="22"/>
+          <w:szCs w:val="18"/>
+          <w:lang w:eastAsia="zh-CN"/>
+        </w:rPr>
+        <w:t xml:space="preserve"> basis of control based on a large amount of personal experience, knowledge and strategy in the sumo league.</w:t>
+      </w:r>
+    </w:p>
+    <w:p>
+      <w:pPr>
+        <w:rPr>
+          <w:sz w:val="22"/>
+          <w:szCs w:val="18"/>
+          <w:lang w:eastAsia="zh-CN"/>
+        </w:rPr>
+      </w:pPr>
+      <w:r>
+        <w:rPr>
+          <w:rFonts w:hint="eastAsia"/>
+          <w:sz w:val="22"/>
+          <w:szCs w:val="18"/>
+          <w:lang w:eastAsia="zh-CN"/>
+        </w:rPr>
+        <w:t>2</w:t>
+      </w:r>
+      <w:r>
+        <w:rPr>
+          <w:sz w:val="22"/>
+          <w:szCs w:val="18"/>
+          <w:lang w:eastAsia="zh-CN"/>
+        </w:rPr>
+        <w:t>.2.</w:t>
+      </w:r>
+      <w:r>
+        <w:rPr>
+          <w:sz w:val="22"/>
+          <w:szCs w:val="18"/>
+          <w:lang w:eastAsia="zh-CN"/>
+        </w:rPr>
+        <w:t>2</w:t>
+      </w:r>
+      <w:r>
+        <w:rPr>
+          <w:sz w:val="22"/>
+          <w:szCs w:val="18"/>
+          <w:lang w:eastAsia="zh-CN"/>
+        </w:rPr>
+        <w:t xml:space="preserve"> Decision tree based Control System</w:t>
       </w:r>
     </w:p>
     <w:p>
@@ -5879,36 +5716,11 @@
       </w:pPr>
       <w:r>
         <w:rPr>
-          <w:rFonts w:hint="eastAsia"/>
-          <w:sz w:val="22"/>
-          <w:szCs w:val="18"/>
-          <w:lang w:eastAsia="zh-CN"/>
-        </w:rPr>
-        <w:t>T</w:t>
-      </w:r>
-      <w:r>
-        <w:rPr>
-          <w:sz w:val="22"/>
-          <w:szCs w:val="18"/>
-          <w:lang w:eastAsia="zh-CN"/>
-        </w:rPr>
-        <w:t>he decision tree algorithm uses a tree structure and uses layers of reasoning to achieve the final classification.</w:t>
-      </w:r>
-      <w:r>
-        <w:rPr>
-          <w:sz w:val="22"/>
-          <w:szCs w:val="18"/>
-          <w:lang w:eastAsia="zh-CN"/>
-        </w:rPr>
-        <w:t xml:space="preserve"> </w:t>
-      </w:r>
-      <w:r>
-        <w:rPr>
-          <w:sz w:val="22"/>
-          <w:szCs w:val="18"/>
-          <w:lang w:eastAsia="zh-CN"/>
-        </w:rPr>
-        <w:t>It’s consist of one root node, leaf node and internal node. Root node contains full set of samples, internal node corresponding characteristic attribute and the internal node represented the final result or decision.</w:t>
+          <w:sz w:val="22"/>
+          <w:szCs w:val="18"/>
+          <w:lang w:eastAsia="zh-CN"/>
+        </w:rPr>
+        <w:t>Similarly to FLC, the performance of the decision tree based control system also depends more on personal experience and strategy in a wrestling robot. As one kind of supervised learning, the decision tree can be well applied in the classification as well as the regression problem.</w:t>
       </w:r>
     </w:p>
     <w:p>
@@ -5924,6 +5736,26 @@
       </w:pPr>
       <w:r>
         <w:rPr>
+          <w:sz w:val="22"/>
+          <w:szCs w:val="18"/>
+          <w:lang w:eastAsia="zh-CN"/>
+        </w:rPr>
+        <w:t>The decision tree algorithm uses a tree structure and uses layers of reasoning to achieve the final classification. It’s consist of one root node, leaf node and internal node. Root node contains a full set of samples; the internal node corresponding characteristic attribute and the internal node represented the final result or decision.</w:t>
+      </w:r>
+    </w:p>
+    <w:p>
+      <w:pPr>
+        <w:tabs>
+          <w:tab w:val="left" w:pos="8265"/>
+        </w:tabs>
+        <w:rPr>
+          <w:sz w:val="22"/>
+          <w:szCs w:val="18"/>
+          <w:lang w:eastAsia="zh-CN"/>
+        </w:rPr>
+      </w:pPr>
+      <w:r>
+        <w:rPr>
           <w:rFonts w:hint="eastAsia"/>
           <w:sz w:val="22"/>
           <w:szCs w:val="18"/>
@@ -5937,7 +5769,23 @@
           <w:szCs w:val="18"/>
           <w:lang w:eastAsia="zh-CN"/>
         </w:rPr>
-        <w:t>or example, in the figure</w:t>
+        <w:t xml:space="preserve">or example, in </w:t>
+      </w:r>
+      <w:r>
+        <w:rPr>
+          <w:sz w:val="22"/>
+          <w:szCs w:val="18"/>
+          <w:lang w:eastAsia="zh-CN"/>
+        </w:rPr>
+        <w:t>F</w:t>
+      </w:r>
+      <w:r>
+        <w:rPr>
+          <w:sz w:val="22"/>
+          <w:szCs w:val="18"/>
+          <w:lang w:eastAsia="zh-CN"/>
+        </w:rPr>
+        <w:t>igure</w:t>
       </w:r>
       <w:r>
         <w:rPr>
@@ -5981,8 +5829,8 @@
           <w:noProof/>
         </w:rPr>
         <w:drawing>
-          <wp:inline distT="0" distB="0" distL="0" distR="0" wp14:anchorId="3129DB6A" wp14:editId="2DD3522B">
-            <wp:extent cx="3342555" cy="3151727"/>
+          <wp:inline distT="0" distB="0" distL="0" distR="0" wp14:anchorId="3129DB6A" wp14:editId="07EF1445">
+            <wp:extent cx="3258030" cy="3072028"/>
             <wp:effectExtent l="0" t="0" r="0" b="0"/>
             <wp:docPr id="5" name="图片 5"/>
             <wp:cNvGraphicFramePr>
@@ -6004,7 +5852,7 @@
                   <pic:spPr>
                     <a:xfrm>
                       <a:off x="0" y="0"/>
-                      <a:ext cx="3350388" cy="3159113"/>
+                      <a:ext cx="3272313" cy="3085495"/>
                     </a:xfrm>
                     <a:prstGeom prst="rect">
                       <a:avLst/>
@@ -6097,15 +5945,7 @@
           <w:lang w:eastAsia="zh-CN"/>
         </w:rPr>
         <w:lastRenderedPageBreak/>
-        <w:t>Basically, there are three-step to build the decision tree. First is the feature selection, and it's determins which features are used to make judgements. In the training data set, there may be many attributes of each sample, and the effects of different attributes are different. Therefore, the function of feature selection is to screen out the features that are more relevant to the classification results. In short, it's intended to find out the features with strong classification ability. After the features are selected, the next step is to generate the decision tree. It's triggered from the root node,</w:t>
-      </w:r>
-      <w:r>
-        <w:rPr>
-          <w:sz w:val="22"/>
-          <w:szCs w:val="18"/>
-          <w:lang w:eastAsia="zh-CN"/>
-        </w:rPr>
-        <w:t xml:space="preserve"> calculated purity for the node. The feature with the most purity is selected as the node feature, and the child nodes are established according to the different values of the feature. Each child node is generated in the same way until purity is the lowest or there are no features to choose from.  </w:t>
+        <w:t xml:space="preserve">Basically, there are three-step to build the decision tree. First is the feature selection, and it's determining which features are going to make judgements. In the training data set, there may be many attributes of each sample, and the effects of different attributes are different. Therefore, the function of feature selection is to screen out the features that are more relevant to the classification results. In short, it's intended to find out the features with strong classification ability. After the features are selected, the next step is to generate the decision tree. It's triggered from the root node, calculated purity for the node. The feature with the most purity is selected as the node feature, and the child nodes are established according to different values of the feature. Each child node is generated in the same way until purity is the lowest, or there are no features to choose from.  </w:t>
       </w:r>
     </w:p>
     <w:p>
@@ -6121,117 +5961,45 @@
       </w:pPr>
       <w:r>
         <w:rPr>
-          <w:rFonts w:hint="eastAsia"/>
-          <w:sz w:val="22"/>
-          <w:szCs w:val="18"/>
-          <w:lang w:eastAsia="zh-CN"/>
-        </w:rPr>
-        <w:t>T</w:t>
-      </w:r>
-      <w:r>
-        <w:rPr>
-          <w:sz w:val="22"/>
-          <w:szCs w:val="18"/>
-          <w:lang w:eastAsia="zh-CN"/>
-        </w:rPr>
-        <w:t xml:space="preserve">he key things here is the word ‘purity’. It’s decide which is the optimal partition feature. And it’s means </w:t>
-      </w:r>
-      <w:r>
-        <w:rPr>
-          <w:sz w:val="22"/>
-          <w:szCs w:val="18"/>
-          <w:lang w:eastAsia="zh-CN"/>
-        </w:rPr>
-        <w:t>if most of the sample that contained in one tree node belongs to one category, then we say this tree node is pretty pure. There are mainly two way</w:t>
-      </w:r>
-      <w:r>
-        <w:rPr>
-          <w:sz w:val="22"/>
-          <w:szCs w:val="18"/>
-          <w:lang w:eastAsia="zh-CN"/>
-        </w:rPr>
-        <w:t>s</w:t>
-      </w:r>
-      <w:r>
-        <w:rPr>
-          <w:sz w:val="22"/>
-          <w:szCs w:val="18"/>
-          <w:lang w:eastAsia="zh-CN"/>
-        </w:rPr>
-        <w:t xml:space="preserve"> of representing the purity, which is the information entropy</w:t>
-      </w:r>
-      <w:r>
-        <w:rPr>
-          <w:sz w:val="22"/>
-          <w:szCs w:val="18"/>
-          <w:lang w:eastAsia="zh-CN"/>
-        </w:rPr>
-        <w:t xml:space="preserve"> and gini index. According to this, three decision tree algorithm is introduced, including ID3, C4.5 and CRAT. ID3 is based on information gain to choose feature. C4.5 is quite similar to ID3, which use </w:t>
-      </w:r>
-      <w:r>
-        <w:rPr>
-          <w:sz w:val="22"/>
-          <w:szCs w:val="18"/>
-          <w:lang w:eastAsia="zh-CN"/>
-        </w:rPr>
-        <w:t xml:space="preserve">information gain ratio. And CRAT use gini index to choose feature, which can be used in both classificaiton and regression problem. </w:t>
-      </w:r>
-    </w:p>
-    <w:p>
-      <w:pPr>
-        <w:tabs>
-          <w:tab w:val="left" w:pos="8265"/>
-        </w:tabs>
-        <w:rPr>
-          <w:sz w:val="22"/>
-          <w:szCs w:val="18"/>
-          <w:lang w:eastAsia="zh-CN"/>
-        </w:rPr>
-      </w:pPr>
-      <w:r>
-        <w:rPr>
-          <w:sz w:val="22"/>
-          <w:szCs w:val="18"/>
-          <w:lang w:eastAsia="zh-CN"/>
-        </w:rPr>
-        <w:t>After generating the decision tree, the final step is an option, which is pruning. The main purpose of pruning is to prevent overfitting by removing unnecessary branches.</w:t>
-      </w:r>
-    </w:p>
-    <w:p>
-      <w:pPr>
-        <w:tabs>
-          <w:tab w:val="left" w:pos="8265"/>
-        </w:tabs>
-        <w:rPr>
-          <w:sz w:val="22"/>
-          <w:szCs w:val="18"/>
-          <w:lang w:eastAsia="zh-CN"/>
-        </w:rPr>
-      </w:pPr>
-      <w:r>
-        <w:rPr>
-          <w:rFonts w:hint="eastAsia"/>
-          <w:sz w:val="22"/>
-          <w:szCs w:val="18"/>
-          <w:lang w:eastAsia="zh-CN"/>
-        </w:rPr>
-        <w:t>F</w:t>
-      </w:r>
-      <w:r>
-        <w:rPr>
-          <w:sz w:val="22"/>
-          <w:szCs w:val="18"/>
-          <w:lang w:eastAsia="zh-CN"/>
-        </w:rPr>
-        <w:t xml:space="preserve">urthermore, random forest is another possible solution for the control system, which is made of many independent decision trees. When performing a classification task, new input samples are entered, and each decision tree in the forest is judged and classified separately. </w:t>
-      </w:r>
-      <w:r>
-        <w:rPr>
-          <w:sz w:val="22"/>
-          <w:szCs w:val="18"/>
-          <w:lang w:eastAsia="zh-CN"/>
-        </w:rPr>
-        <w:t>Each decision tree will get its own classification result. And the result that most of the decision tree classified is the final result for the random forest.</w:t>
+          <w:sz w:val="22"/>
+          <w:szCs w:val="18"/>
+          <w:lang w:eastAsia="zh-CN"/>
+        </w:rPr>
+        <w:t>The key things here is the word ‘purity’. It’s deciding which is the optimal partition feature. And it means if most of the sample that contained in one tree node belongs to one category, then we say this tree node is pretty pure. There are mainly two ways of representing purity, which is the information entropy and Gini index. According to this, three decision tree algorithm is introduced, including ID3, C4.5 and CRAT. ID3 based on information gain to choose features. C4.5 is quite similar to ID3, which use information gain ratio. And CRAT uses the Gini index to select features, which can be used in both classification and regression problem.</w:t>
+      </w:r>
+    </w:p>
+    <w:p>
+      <w:pPr>
+        <w:rPr>
+          <w:sz w:val="22"/>
+          <w:szCs w:val="18"/>
+          <w:lang w:eastAsia="zh-CN"/>
+        </w:rPr>
+      </w:pPr>
+      <w:r>
+        <w:rPr>
+          <w:sz w:val="22"/>
+          <w:szCs w:val="18"/>
+          <w:lang w:eastAsia="zh-CN"/>
+        </w:rPr>
+        <w:t>After generating the decision tree, a final step is an option, which is pruning. The primary purpose of pruning is to prevent overfitting by removing unnecessary branches.</w:t>
+      </w:r>
+    </w:p>
+    <w:p>
+      <w:pPr>
+        <w:rPr>
+          <w:sz w:val="22"/>
+          <w:szCs w:val="18"/>
+          <w:lang w:eastAsia="zh-CN"/>
+        </w:rPr>
+      </w:pPr>
+      <w:r>
+        <w:rPr>
+          <w:sz w:val="22"/>
+          <w:szCs w:val="18"/>
+          <w:lang w:eastAsia="zh-CN"/>
+        </w:rPr>
+        <w:t xml:space="preserve">Furthermore, random forest is another possible solution for the control system, which made of many independent decision trees. When performing a classification task, new input samples are entered, and each decision tree in the forest is judging and classified separately. Each decision tree will get its own classification result. And the conclusion that most of the decision tree classified is the final result for the random forest. </w:t>
       </w:r>
     </w:p>
     <w:p>
@@ -8894,7 +8662,32 @@
           <w:lang w:eastAsia="zh-CN"/>
         </w:rPr>
         <w:lastRenderedPageBreak/>
-        <w:t xml:space="preserve">more fitness score, while the one lose the most matches are tend to be eliminated. </w:t>
+        <w:t xml:space="preserve">more fitness score, while the one lose the most matches are tend to </w:t>
+      </w:r>
+      <w:r>
+        <w:rPr>
+          <w:rFonts w:hint="eastAsia"/>
+          <w:sz w:val="22"/>
+          <w:szCs w:val="18"/>
+          <w:lang w:eastAsia="zh-CN"/>
+        </w:rPr>
+        <w:t>get</w:t>
+      </w:r>
+      <w:r>
+        <w:rPr>
+          <w:sz w:val="22"/>
+          <w:szCs w:val="18"/>
+          <w:lang w:eastAsia="zh-CN"/>
+        </w:rPr>
+        <w:t xml:space="preserve"> lower score</w:t>
+      </w:r>
+      <w:r>
+        <w:rPr>
+          <w:sz w:val="22"/>
+          <w:szCs w:val="18"/>
+          <w:lang w:eastAsia="zh-CN"/>
+        </w:rPr>
+        <w:t xml:space="preserve">. </w:t>
       </w:r>
       <w:r>
         <w:rPr>
@@ -8992,7 +8785,23 @@
           <w:szCs w:val="18"/>
           <w:lang w:eastAsia="zh-CN"/>
         </w:rPr>
-        <w:t xml:space="preserve">going to evolution process. Do the crossover first, then mutation. The crossover need to find two chromosomes from the selected individuals of the previous generation. Then cut a certain position of the two chromosomes and splice them together to generate a new chromosome. This new chromosome contains a certain number of the two individuals’ genes from the last generations. Mutation simply means to change the small part of the genes randomly. </w:t>
+        <w:t>going to evolution process. Do the crossover first, then mutation. The crossover need to find two chromosomes from the selected individuals of the previous generation. Then cut a certain position of the two chromosomes and splice them together to generate a new chromosome. This new chromosome contains a certain number of the two individuals’ genes from the last generations.</w:t>
+      </w:r>
+      <w:r>
+        <w:rPr>
+          <w:sz w:val="22"/>
+          <w:szCs w:val="18"/>
+          <w:lang w:eastAsia="zh-CN"/>
+        </w:rPr>
+        <w:t xml:space="preserve"> And there are many different way of design the crossover proportion. For example, 70% of the new chromosome are came from the highest fitness score, 30% from the second.</w:t>
+      </w:r>
+      <w:r>
+        <w:rPr>
+          <w:sz w:val="22"/>
+          <w:szCs w:val="18"/>
+          <w:lang w:eastAsia="zh-CN"/>
+        </w:rPr>
+        <w:t xml:space="preserve"> Mutation simply means to change the small part of the genes randomly. </w:t>
       </w:r>
       <w:r>
         <w:rPr>
@@ -10105,7 +9914,23 @@
           <w:szCs w:val="18"/>
           <w:lang w:eastAsia="zh-CN"/>
         </w:rPr>
-        <w:t xml:space="preserve">s for unsupervised learning, which gonna be the majority part of this project. </w:t>
+        <w:t xml:space="preserve">s for unsupervised learning, which gonna be </w:t>
+      </w:r>
+      <w:r>
+        <w:rPr>
+          <w:sz w:val="22"/>
+          <w:szCs w:val="18"/>
+          <w:lang w:eastAsia="zh-CN"/>
+        </w:rPr>
+        <w:t xml:space="preserve">considered as </w:t>
+      </w:r>
+      <w:r>
+        <w:rPr>
+          <w:sz w:val="22"/>
+          <w:szCs w:val="18"/>
+          <w:lang w:eastAsia="zh-CN"/>
+        </w:rPr>
+        <w:t xml:space="preserve">the majority part of this project. </w:t>
       </w:r>
       <w:r>
         <w:rPr>
@@ -10199,6 +10024,91 @@
         </w:rPr>
         <w:t xml:space="preserve">A is a kind of unsupervised learning as well as a heuristic algorithm, which is suitable for this project. </w:t>
       </w:r>
+      <w:r>
+        <w:rPr>
+          <w:sz w:val="22"/>
+          <w:szCs w:val="18"/>
+          <w:lang w:eastAsia="zh-CN"/>
+        </w:rPr>
+        <w:t xml:space="preserve">GA </w:t>
+      </w:r>
+      <w:r>
+        <w:rPr>
+          <w:sz w:val="22"/>
+          <w:szCs w:val="18"/>
+          <w:lang w:eastAsia="zh-CN"/>
+        </w:rPr>
+        <w:t>was</w:t>
+      </w:r>
+      <w:r>
+        <w:rPr>
+          <w:sz w:val="22"/>
+          <w:szCs w:val="18"/>
+          <w:lang w:eastAsia="zh-CN"/>
+        </w:rPr>
+        <w:t xml:space="preserve"> introducted in </w:t>
+      </w:r>
+      <w:r>
+        <w:rPr>
+          <w:i/>
+          <w:iCs/>
+          <w:sz w:val="22"/>
+          <w:szCs w:val="18"/>
+          <w:lang w:eastAsia="zh-CN"/>
+        </w:rPr>
+        <w:t xml:space="preserve">COMP5400M </w:t>
+      </w:r>
+      <w:r>
+        <w:rPr>
+          <w:i/>
+          <w:iCs/>
+          <w:sz w:val="22"/>
+          <w:szCs w:val="18"/>
+          <w:lang w:eastAsia="zh-CN"/>
+        </w:rPr>
+        <w:t>Bio-inspired computing</w:t>
+      </w:r>
+      <w:r>
+        <w:rPr>
+          <w:sz w:val="22"/>
+          <w:szCs w:val="18"/>
+          <w:lang w:eastAsia="zh-CN"/>
+        </w:rPr>
+        <w:t xml:space="preserve"> module last semester, which gives me a general understanding of GA</w:t>
+      </w:r>
+      <w:r>
+        <w:rPr>
+          <w:sz w:val="22"/>
+          <w:szCs w:val="18"/>
+          <w:lang w:eastAsia="zh-CN"/>
+        </w:rPr>
+        <w:t>, including the conpect of heredity, variation, selection, etc. Also</w:t>
+      </w:r>
+      <w:r>
+        <w:rPr>
+          <w:sz w:val="22"/>
+          <w:szCs w:val="18"/>
+          <w:lang w:eastAsia="zh-CN"/>
+        </w:rPr>
+        <w:t xml:space="preserve"> knowing that GA has many applications, including </w:t>
+      </w:r>
+      <w:r>
+        <w:rPr>
+          <w:sz w:val="22"/>
+          <w:szCs w:val="18"/>
+          <w:lang w:eastAsia="zh-CN"/>
+        </w:rPr>
+        <w:t>design a LEGO bridge using modified CAD software, optimise the shape of airfoils and so on.</w:t>
+      </w:r>
+    </w:p>
+    <w:p>
+      <w:pPr>
+        <w:rPr>
+          <w:sz w:val="22"/>
+          <w:szCs w:val="18"/>
+          <w:lang w:eastAsia="zh-CN"/>
+        </w:rPr>
+      </w:pPr>
       <w:r>
         <w:rPr>
           <w:sz w:val="22"/>

</xml_diff>

<commit_message>
ga FR and design section inti
</commit_message>
<xml_diff>
--- a/SoC-report-Template.docx
+++ b/SoC-report-Template.docx
@@ -340,7 +340,7 @@
           </mc:Choice>
           <mc:Fallback>
             <w:pict>
-              <v:line w14:anchorId="75C273BB" id="Straight Connector 4" o:spid="_x0000_s1026" style="position:absolute;left:0;text-align:left;z-index:251660288;visibility:visible;mso-wrap-style:square;mso-width-percent:0;mso-height-percent:0;mso-wrap-distance-left:9pt;mso-wrap-distance-top:0;mso-wrap-distance-right:9pt;mso-wrap-distance-bottom:0;mso-position-horizontal:absolute;mso-position-horizontal-relative:page;mso-position-vertical:absolute;mso-position-vertical-relative:page;mso-width-percent:0;mso-height-percent:0;mso-width-relative:page;mso-height-relative:page" from="13.05pt,197.5pt" to="580pt,197.5pt" o:gfxdata="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">
+              <v:line w14:anchorId="363E2B0E" id="Straight Connector 4" o:spid="_x0000_s1026" style="position:absolute;left:0;text-align:left;z-index:251660288;visibility:visible;mso-wrap-style:square;mso-width-percent:0;mso-height-percent:0;mso-wrap-distance-left:9pt;mso-wrap-distance-top:0;mso-wrap-distance-right:9pt;mso-wrap-distance-bottom:0;mso-position-horizontal:absolute;mso-position-horizontal-relative:page;mso-position-vertical:absolute;mso-position-vertical-relative:page;mso-width-percent:0;mso-height-percent:0;mso-width-relative:page;mso-height-relative:page" from="13.05pt,197.5pt" to="580pt,197.5pt" o:gfxdata="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">
                 <w10:wrap anchorx="page" anchory="page"/>
                 <w10:anchorlock/>
               </v:line>
@@ -2484,9 +2484,10 @@
           <w:tab w:val="left" w:pos="8265"/>
         </w:tabs>
         <w:rPr>
-          <w:sz w:val="22"/>
-          <w:szCs w:val="18"/>
-          <w:lang w:eastAsia="zh-CN"/>
+          <w:color w:val="000000"/>
+          <w:sz w:val="22"/>
+          <w:szCs w:val="18"/>
+          <w:shd w:val="clear" w:color="auto" w:fill="FFFFFF"/>
         </w:rPr>
       </w:pPr>
       <w:r>
@@ -2504,23 +2505,16 @@
           <w:szCs w:val="18"/>
           <w:lang w:eastAsia="zh-CN"/>
         </w:rPr>
-        <w:t>able 2.3</w:t>
-      </w:r>
-      <w:r>
-        <w:rPr>
-          <w:sz w:val="22"/>
-          <w:szCs w:val="18"/>
-          <w:lang w:eastAsia="zh-CN"/>
-        </w:rPr>
-        <w:t>:</w:t>
-      </w:r>
-      <w:r>
-        <w:rPr>
-          <w:sz w:val="22"/>
-          <w:szCs w:val="18"/>
-          <w:lang w:eastAsia="zh-CN"/>
-        </w:rPr>
-        <w:t xml:space="preserve"> Bayesian example for sumo robot</w:t>
+        <w:t xml:space="preserve">able 2.3 Occurrence of top 10 fittest genetic combinations </w:t>
+      </w:r>
+      <w:r>
+        <w:rPr>
+          <w:color w:val="000000"/>
+          <w:sz w:val="22"/>
+          <w:szCs w:val="18"/>
+          <w:shd w:val="clear" w:color="auto" w:fill="FFFFFF"/>
+        </w:rPr>
+        <w:t>(Lehner et al., 2019)</w:t>
       </w:r>
     </w:p>
     <w:p>
@@ -2534,16 +2528,138 @@
           <w:lang w:eastAsia="zh-CN"/>
         </w:rPr>
       </w:pPr>
-    </w:p>
-    <w:p/>
-    <w:p/>
-    <w:p/>
-    <w:p/>
-    <w:p/>
-    <w:p/>
-    <w:p/>
-    <w:p/>
-    <w:p/>
+      <w:r>
+        <w:rPr>
+          <w:rFonts w:hint="eastAsia"/>
+          <w:sz w:val="22"/>
+          <w:szCs w:val="18"/>
+          <w:lang w:eastAsia="zh-CN"/>
+        </w:rPr>
+        <w:t>T</w:t>
+      </w:r>
+      <w:r>
+        <w:rPr>
+          <w:sz w:val="22"/>
+          <w:szCs w:val="18"/>
+          <w:lang w:eastAsia="zh-CN"/>
+        </w:rPr>
+        <w:t>able 2.</w:t>
+      </w:r>
+      <w:r>
+        <w:rPr>
+          <w:sz w:val="22"/>
+          <w:szCs w:val="18"/>
+          <w:lang w:eastAsia="zh-CN"/>
+        </w:rPr>
+        <w:t>4</w:t>
+      </w:r>
+      <w:r>
+        <w:rPr>
+          <w:sz w:val="22"/>
+          <w:szCs w:val="18"/>
+          <w:lang w:eastAsia="zh-CN"/>
+        </w:rPr>
+        <w:t>:</w:t>
+      </w:r>
+      <w:r>
+        <w:rPr>
+          <w:sz w:val="22"/>
+          <w:szCs w:val="18"/>
+          <w:lang w:eastAsia="zh-CN"/>
+        </w:rPr>
+        <w:t xml:space="preserve"> Bayesian example for sumo robot</w:t>
+      </w:r>
+    </w:p>
+    <w:p>
+      <w:pPr>
+        <w:rPr>
+          <w:sz w:val="22"/>
+          <w:szCs w:val="18"/>
+          <w:lang w:eastAsia="zh-CN"/>
+        </w:rPr>
+      </w:pPr>
+      <w:r>
+        <w:rPr>
+          <w:rFonts w:hint="eastAsia"/>
+          <w:sz w:val="22"/>
+          <w:szCs w:val="18"/>
+          <w:lang w:eastAsia="zh-CN"/>
+        </w:rPr>
+        <w:t>T</w:t>
+      </w:r>
+      <w:r>
+        <w:rPr>
+          <w:sz w:val="22"/>
+          <w:szCs w:val="18"/>
+          <w:lang w:eastAsia="zh-CN"/>
+        </w:rPr>
+        <w:t>able 3.1 Function requirement for decision tree based control system</w:t>
+      </w:r>
+    </w:p>
+    <w:p>
+      <w:pPr>
+        <w:rPr>
+          <w:sz w:val="22"/>
+          <w:szCs w:val="18"/>
+          <w:lang w:eastAsia="zh-CN"/>
+        </w:rPr>
+      </w:pPr>
+      <w:r>
+        <w:rPr>
+          <w:rFonts w:hint="eastAsia"/>
+          <w:sz w:val="22"/>
+          <w:szCs w:val="18"/>
+          <w:lang w:eastAsia="zh-CN"/>
+        </w:rPr>
+        <w:t>T</w:t>
+      </w:r>
+      <w:r>
+        <w:rPr>
+          <w:sz w:val="22"/>
+          <w:szCs w:val="18"/>
+          <w:lang w:eastAsia="zh-CN"/>
+        </w:rPr>
+        <w:t xml:space="preserve">able 3.1 Function requirement for </w:t>
+      </w:r>
+      <w:r>
+        <w:rPr>
+          <w:sz w:val="22"/>
+          <w:szCs w:val="18"/>
+          <w:lang w:eastAsia="zh-CN"/>
+        </w:rPr>
+        <w:t>GA</w:t>
+      </w:r>
+      <w:r>
+        <w:rPr>
+          <w:sz w:val="22"/>
+          <w:szCs w:val="18"/>
+          <w:lang w:eastAsia="zh-CN"/>
+        </w:rPr>
+        <w:t xml:space="preserve"> based control system</w:t>
+      </w:r>
+    </w:p>
+    <w:p>
+      <w:pPr>
+        <w:jc w:val="center"/>
+        <w:rPr>
+          <w:sz w:val="22"/>
+          <w:szCs w:val="18"/>
+          <w:lang w:eastAsia="zh-CN"/>
+        </w:rPr>
+      </w:pPr>
+    </w:p>
+    <w:p>
+      <w:pPr>
+        <w:tabs>
+          <w:tab w:val="left" w:pos="8265"/>
+        </w:tabs>
+        <w:rPr>
+          <w:sz w:val="22"/>
+          <w:szCs w:val="18"/>
+          <w:lang w:eastAsia="zh-CN"/>
+        </w:rPr>
+      </w:pPr>
+    </w:p>
     <w:p/>
     <w:p/>
     <w:p/>
@@ -4072,6 +4188,16 @@
         </w:rPr>
         <w:t xml:space="preserve"> out.</w:t>
       </w:r>
+      <w:r>
+        <w:rPr>
+          <w:color w:val="000000"/>
+          <w:sz w:val="22"/>
+          <w:szCs w:val="18"/>
+          <w:shd w:val="clear" w:color="auto" w:fill="FFFFFF"/>
+          <w:lang w:eastAsia="zh-CN"/>
+        </w:rPr>
+        <w:t xml:space="preserve"> Or the components of the robot is fall out of the ring is also considered as lose the round.</w:t>
+      </w:r>
     </w:p>
     <w:p>
       <w:pPr>
@@ -4350,7 +4476,7 @@
           <w:szCs w:val="22"/>
           <w:lang w:val="en-US" w:eastAsia="zh-CN"/>
         </w:rPr>
-        <w:t xml:space="preserve"> For example, the robot’s should not stay stil</w:t>
+        <w:t xml:space="preserve"> For </w:t>
       </w:r>
       <w:r>
         <w:rPr>
@@ -4360,7 +4486,8 @@
           <w:szCs w:val="22"/>
           <w:lang w:val="en-US" w:eastAsia="zh-CN"/>
         </w:rPr>
-        <w:t>l</w:t>
+        <w:lastRenderedPageBreak/>
+        <w:t>example, the robot’s should not stay stil</w:t>
       </w:r>
       <w:r>
         <w:rPr>
@@ -4370,7 +4497,7 @@
           <w:szCs w:val="22"/>
           <w:lang w:val="en-US" w:eastAsia="zh-CN"/>
         </w:rPr>
-        <w:t xml:space="preserve"> to</w:t>
+        <w:t>l</w:t>
       </w:r>
       <w:r>
         <w:rPr>
@@ -4380,7 +4507,7 @@
           <w:szCs w:val="22"/>
           <w:lang w:val="en-US" w:eastAsia="zh-CN"/>
         </w:rPr>
-        <w:t>o</w:t>
+        <w:t xml:space="preserve"> to</w:t>
       </w:r>
       <w:r>
         <w:rPr>
@@ -4390,7 +4517,7 @@
           <w:szCs w:val="22"/>
           <w:lang w:val="en-US" w:eastAsia="zh-CN"/>
         </w:rPr>
-        <w:t xml:space="preserve"> long, even this is part of </w:t>
+        <w:t>o</w:t>
       </w:r>
       <w:r>
         <w:rPr>
@@ -4400,7 +4527,7 @@
           <w:szCs w:val="22"/>
           <w:lang w:val="en-US" w:eastAsia="zh-CN"/>
         </w:rPr>
-        <w:t xml:space="preserve">the </w:t>
+        <w:t xml:space="preserve"> long, even this is part of </w:t>
       </w:r>
       <w:r>
         <w:rPr>
@@ -4410,7 +4537,7 @@
           <w:szCs w:val="22"/>
           <w:lang w:val="en-US" w:eastAsia="zh-CN"/>
         </w:rPr>
-        <w:t>strateg</w:t>
+        <w:t xml:space="preserve">the </w:t>
       </w:r>
       <w:r>
         <w:rPr>
@@ -4420,7 +4547,7 @@
           <w:szCs w:val="22"/>
           <w:lang w:val="en-US" w:eastAsia="zh-CN"/>
         </w:rPr>
-        <w:t>y</w:t>
+        <w:t>strateg</w:t>
       </w:r>
       <w:r>
         <w:rPr>
@@ -4430,7 +4557,7 @@
           <w:szCs w:val="22"/>
           <w:lang w:val="en-US" w:eastAsia="zh-CN"/>
         </w:rPr>
-        <w:t>, b</w:t>
+        <w:t>y</w:t>
       </w:r>
       <w:r>
         <w:rPr>
@@ -4440,7 +4567,7 @@
           <w:szCs w:val="22"/>
           <w:lang w:val="en-US" w:eastAsia="zh-CN"/>
         </w:rPr>
-        <w:t xml:space="preserve">ecause </w:t>
+        <w:t>, b</w:t>
       </w:r>
       <w:r>
         <w:rPr>
@@ -4450,7 +4577,7 @@
           <w:szCs w:val="22"/>
           <w:lang w:val="en-US" w:eastAsia="zh-CN"/>
         </w:rPr>
-        <w:t>the rule will punish the robot that doesn’t move for a</w:t>
+        <w:t xml:space="preserve">ecause </w:t>
       </w:r>
       <w:r>
         <w:rPr>
@@ -4460,7 +4587,7 @@
           <w:szCs w:val="22"/>
           <w:lang w:val="en-US" w:eastAsia="zh-CN"/>
         </w:rPr>
-        <w:t xml:space="preserve">n extended </w:t>
+        <w:t>the rule will punish the robot that doesn’t move for a</w:t>
       </w:r>
       <w:r>
         <w:rPr>
@@ -4470,6 +4597,16 @@
           <w:szCs w:val="22"/>
           <w:lang w:val="en-US" w:eastAsia="zh-CN"/>
         </w:rPr>
+        <w:t xml:space="preserve">n extended </w:t>
+      </w:r>
+      <w:r>
+        <w:rPr>
+          <w:rFonts w:eastAsia="宋体"/>
+          <w:color w:val="2A2A2A"/>
+          <w:sz w:val="22"/>
+          <w:szCs w:val="22"/>
+          <w:lang w:val="en-US" w:eastAsia="zh-CN"/>
+        </w:rPr>
         <w:t>period.</w:t>
       </w:r>
     </w:p>
@@ -4487,7 +4624,6 @@
           <w:szCs w:val="18"/>
           <w:lang w:eastAsia="zh-CN"/>
         </w:rPr>
-        <w:lastRenderedPageBreak/>
         <w:t>There are pretty much studies in Sumo robot control and even more research on the general intelligence control system. And there are also different aspects of this project. Some are fucus on the low-level development, and some aim to design the hardware or the construction of the Sumo robot, others are focus on electronics aspect and so on. And this project is going to focus on the high-level design.</w:t>
       </w:r>
     </w:p>
@@ -4804,7 +4940,7 @@
           <w:szCs w:val="18"/>
           <w:lang w:eastAsia="zh-CN"/>
         </w:rPr>
-        <w:t xml:space="preserve">The experiments result concluded as two aspects. First is the sensors perception area, when sumo robot is staying still, three proximity sensors detect moving object nearly for 0.02 second. The second experiment is when the head of the robot is against the object, and sensors cannot sense the opponent. Robot can starts in search mode and turn its head directed to the object, then speed up until hitting the object and push the opponent out of the ring. And the result shows, in this condition, which is in searching mode and rotational </w:t>
+        <w:t xml:space="preserve">The experiments result concluded as two aspects. First is the sensors perception area, when sumo robot is staying still, three proximity sensors detect moving object nearly for 0.02 second. The second experiment is when the head of the robot is against the object, and sensors cannot sense the opponent. Robot can starts in search mode and turn its head directed to the object, then speed up until hitting the object and push the opponent out of the </w:t>
       </w:r>
       <w:r>
         <w:rPr>
@@ -4813,7 +4949,7 @@
           <w:lang w:eastAsia="zh-CN"/>
         </w:rPr>
         <w:lastRenderedPageBreak/>
-        <w:t>motion, the robot can response and rotate, detect an opponent in 0.2 seconds as it’s within the sensor range and hit the opponents every time.</w:t>
+        <w:t>ring. And the result shows, in this condition, which is in searching mode and rotational motion, the robot can response and rotate, detect an opponent in 0.2 seconds as it’s within the sensor range and hit the opponents every time.</w:t>
       </w:r>
     </w:p>
     <w:p>
@@ -5094,7 +5230,16 @@
           <w:szCs w:val="18"/>
           <w:lang w:eastAsia="zh-CN"/>
         </w:rPr>
-        <w:t>, which are allocated to gene positions and can be controlled by the GA. The intensity of each genetically controlled capability</w:t>
+        <w:t xml:space="preserve">, which are allocated to gene positions and can be controlled by the GA. The intensity of each </w:t>
+      </w:r>
+      <w:r>
+        <w:rPr>
+          <w:sz w:val="22"/>
+          <w:szCs w:val="18"/>
+          <w:lang w:eastAsia="zh-CN"/>
+        </w:rPr>
+        <w:lastRenderedPageBreak/>
+        <w:t>genetically controlled capability</w:t>
       </w:r>
       <w:r>
         <w:rPr>
@@ -5138,7 +5283,6 @@
           <w:szCs w:val="18"/>
           <w:lang w:eastAsia="zh-CN"/>
         </w:rPr>
-        <w:lastRenderedPageBreak/>
         <w:t>The genes for robot attributes and it’s controlled capability is shown below.</w:t>
       </w:r>
     </w:p>
@@ -5301,7 +5445,7 @@
           <w:szCs w:val="18"/>
           <w:lang w:eastAsia="zh-CN"/>
         </w:rPr>
-        <w:t xml:space="preserve">The experiment concludes the top fittest genetic combinations and has generated 630 different sets of genes from 1200 generations. The result shows that there is no winning genes appeared in different variants. Therefore, the dominance of winning genes is random because no winning genetic combination appears in more than one variant. Isolated analysis of single capability levels does not provide the winning tactic for a robot. When comparing </w:t>
+        <w:t xml:space="preserve">The experiment concludes the top fittest genetic combinations and has generated 630 different sets of genes from 1200 generations. The result shows that there is no winning genes appeared in different variants. Therefore, the dominance of winning genes is random </w:t>
       </w:r>
       <w:r>
         <w:rPr>
@@ -5310,7 +5454,7 @@
           <w:lang w:eastAsia="zh-CN"/>
         </w:rPr>
         <w:lastRenderedPageBreak/>
-        <w:t>the individual with the combined genes, no pattern seems to exist because, in the winning genes, the dominant attributes do not possess the highest characteristic value. Probably because the random starting positions of each robot for each new fight, and the researchers say this need further study.</w:t>
+        <w:t>because no winning genetic combination appears in more than one variant. Isolated analysis of single capability levels does not provide the winning tactic for a robot. When comparing the individual with the combined genes, no pattern seems to exist because, in the winning genes, the dominant attributes do not possess the highest characteristic value. Probably because the random starting positions of each robot for each new fight, and the researchers say this need further study.</w:t>
       </w:r>
     </w:p>
     <w:p>
@@ -5575,7 +5719,7 @@
           <w:szCs w:val="18"/>
           <w:lang w:eastAsia="zh-CN"/>
         </w:rPr>
-        <w:t xml:space="preserve">Several things are essential for defining a fuzzy controller. First is the fuzzy interface, which is for performing a conversion from a specific real value of the input into a fuzzy set. For example, in this project, it may transfer the proximity sensor output, such as a number value, to a fuzzy set, like low, medium or high. Secondly, the knowledge base, which is consist of data base and rule base. The data base stores all the input and the fuzzy set. At the same time, the rule base is the fuzzy rules usually based on expert knowledge or personal experiment. A series of relational words often connect fuzzy rules, and the most commonly used relational words are if-then, else, etc. Finally, is the inference and defuzzy-interface. The result of the inference indicates that the rule inference function of fuzzy control has </w:t>
+        <w:t xml:space="preserve">Several things are essential for defining a fuzzy controller. First is the fuzzy interface, which is for performing a conversion from a specific real value of the input into a fuzzy set. For example, in this project, it may transfer the proximity sensor output, such as a number value, to a fuzzy set, like low, medium or high. Secondly, the knowledge base, which is consist of data base and rule base. The data base stores all the input and the fuzzy set. At the same time, the rule base is the fuzzy rules usually based on expert knowledge or personal experiment. A series of relational words often connect fuzzy rules, and the most commonly </w:t>
       </w:r>
       <w:r>
         <w:rPr>
@@ -5584,7 +5728,7 @@
           <w:lang w:eastAsia="zh-CN"/>
         </w:rPr>
         <w:lastRenderedPageBreak/>
-        <w:t>completed. However, the result obtained still cannot be used directly as a control variable. A conversion must be made to have a precise control variable output, which is the defuzzification. In this project, this could be used for determination of real value for directing of motors or other controls.</w:t>
+        <w:t>used relational words are if-then, else, etc. Finally, is the inference and defuzzy-interface. The result of the inference indicates that the rule inference function of fuzzy control has completed. However, the result obtained still cannot be used directly as a control variable. A conversion must be made to have a precise control variable output, which is the defuzzification. In this project, this could be used for determination of real value for directing of motors or other controls.</w:t>
       </w:r>
     </w:p>
     <w:p>
@@ -5799,9 +5943,10 @@
         <w:rPr>
           <w:noProof/>
         </w:rPr>
+        <w:lastRenderedPageBreak/>
         <w:drawing>
-          <wp:inline distT="0" distB="0" distL="0" distR="0" wp14:anchorId="3129DB6A" wp14:editId="07EF1445">
-            <wp:extent cx="3258030" cy="3072028"/>
+          <wp:inline distT="0" distB="0" distL="0" distR="0" wp14:anchorId="3129DB6A" wp14:editId="5DCD7F81">
+            <wp:extent cx="3219610" cy="3035801"/>
             <wp:effectExtent l="0" t="0" r="0" b="0"/>
             <wp:docPr id="5" name="图片 5"/>
             <wp:cNvGraphicFramePr>
@@ -5823,7 +5968,7 @@
                   <pic:spPr>
                     <a:xfrm>
                       <a:off x="0" y="0"/>
-                      <a:ext cx="3272313" cy="3085495"/>
+                      <a:ext cx="3241041" cy="3056008"/>
                     </a:xfrm>
                     <a:prstGeom prst="rect">
                       <a:avLst/>
@@ -5915,7 +6060,6 @@
           <w:szCs w:val="18"/>
           <w:lang w:eastAsia="zh-CN"/>
         </w:rPr>
-        <w:lastRenderedPageBreak/>
         <w:t xml:space="preserve">Basically, there are three-step to build the decision tree. First is the feature selection, and it's determining which features are going to make judgements. In the training data set, there may be many attributes of each sample, and the effects of different attributes are different. Therefore, the function of feature selection is to screen out the features that are more relevant to the classification results. In short, it's intended to find out the features with strong classification ability. After the features are selected, the next step is to generate the decision tree. It's triggered from the root node, calculated purity for the node. The feature with the most purity is selected as the node feature, and the child nodes are established according to different values of the feature. Each child node is generated in the same way until purity is the lowest, or there are no features to choose from.  </w:t>
       </w:r>
     </w:p>
@@ -5970,7 +6114,16 @@
           <w:szCs w:val="18"/>
           <w:lang w:eastAsia="zh-CN"/>
         </w:rPr>
-        <w:t xml:space="preserve">Furthermore, random forest is another possible solution for the control system, which made of many independent decision trees. When performing a classification task, new input samples are entered, and each decision tree in the forest is judging and classified separately. Each decision tree will get its own classification result. And the conclusion that most of the decision tree classified is the final result for the random forest. </w:t>
+        <w:t xml:space="preserve">Furthermore, random forest is another possible solution for the control system, which made of many independent decision trees. When performing a classification task, new input </w:t>
+      </w:r>
+      <w:r>
+        <w:rPr>
+          <w:sz w:val="22"/>
+          <w:szCs w:val="18"/>
+          <w:lang w:eastAsia="zh-CN"/>
+        </w:rPr>
+        <w:lastRenderedPageBreak/>
+        <w:t xml:space="preserve">samples are entered, and each decision tree in the forest is judging and classified separately. Each decision tree will get its own classification result. And the conclusion that most of the decision tree classified is the final result for the random forest. </w:t>
       </w:r>
     </w:p>
     <w:p>
@@ -6100,16 +6253,7 @@
           <w:szCs w:val="18"/>
           <w:lang w:eastAsia="zh-CN"/>
         </w:rPr>
-        <w:t xml:space="preserve">For this project, the sensor value can be the input of the network, and output is the generated strategy. Moreover, the ANN’s parameter (e.g. weight, basis) can be adjusted or </w:t>
-      </w:r>
-      <w:r>
-        <w:rPr>
-          <w:sz w:val="22"/>
-          <w:szCs w:val="18"/>
-          <w:lang w:eastAsia="zh-CN"/>
-        </w:rPr>
-        <w:lastRenderedPageBreak/>
-        <w:t>optimized or evolved through training. Thus, a different way of optimization can be applied, such as Neuro-fuzzy or GA with FNN.</w:t>
+        <w:t>For this project, the sensor value can be the input of the network, and output is the generated strategy. Moreover, the ANN’s parameter (e.g. weight, basis) can be adjusted or optimized or evolved through training. Thus, a different way of optimization can be applied, such as Neuro-fuzzy or GA with FNN.</w:t>
       </w:r>
     </w:p>
     <w:p>
@@ -7254,6 +7398,7 @@
                 <w:szCs w:val="18"/>
                 <w:lang w:eastAsia="zh-CN"/>
               </w:rPr>
+              <w:lastRenderedPageBreak/>
               <w:t>1</w:t>
             </w:r>
           </w:p>
@@ -7526,7 +7671,23 @@
           <w:szCs w:val="18"/>
           <w:lang w:eastAsia="zh-CN"/>
         </w:rPr>
-        <w:t>able 2.3 Bayesian example for sumo robot</w:t>
+        <w:t>able 2.</w:t>
+      </w:r>
+      <w:r>
+        <w:rPr>
+          <w:sz w:val="22"/>
+          <w:szCs w:val="18"/>
+          <w:lang w:eastAsia="zh-CN"/>
+        </w:rPr>
+        <w:t>4</w:t>
+      </w:r>
+      <w:r>
+        <w:rPr>
+          <w:sz w:val="22"/>
+          <w:szCs w:val="18"/>
+          <w:lang w:eastAsia="zh-CN"/>
+        </w:rPr>
+        <w:t xml:space="preserve"> Bayesian example for sumo robot</w:t>
       </w:r>
     </w:p>
     <w:p>
@@ -8027,7 +8188,6 @@
           <w:szCs w:val="18"/>
           <w:lang w:eastAsia="zh-CN"/>
         </w:rPr>
-        <w:lastRenderedPageBreak/>
         <w:t xml:space="preserve">After getting everything we need, </w:t>
       </w:r>
       <m:oMath>
@@ -8429,6 +8589,7 @@
         <w:rPr>
           <w:noProof/>
         </w:rPr>
+        <w:lastRenderedPageBreak/>
         <w:drawing>
           <wp:inline distT="0" distB="0" distL="0" distR="0" wp14:anchorId="3CD466CD" wp14:editId="19BC29B6">
             <wp:extent cx="5731510" cy="3092450"/>
@@ -8540,16 +8701,7 @@
           <w:szCs w:val="18"/>
           <w:lang w:eastAsia="zh-CN"/>
         </w:rPr>
-        <w:t xml:space="preserve">Fitness is the most crucial thing about GA. It’s playing the role of ‘God’ in GA. Fitness score measures the pros and cons of individual and decides who is going to stay or be eliminated. For example, in sumo cases, the fitness can be if the robot wins the most matches, then it’ll </w:t>
-      </w:r>
-      <w:r>
-        <w:rPr>
-          <w:sz w:val="22"/>
-          <w:szCs w:val="18"/>
-          <w:lang w:eastAsia="zh-CN"/>
-        </w:rPr>
-        <w:lastRenderedPageBreak/>
-        <w:t>get more fitness score, while the one loses the most games are tend to get a lower score. GA will perform N generations, and each generation will generate several individuals, which is population. The fitness function will give a score to all the individual to judge the fitness for each individual. Only the individual with higher fitness are retained, so the quality of the population will become better and better after several iterations.</w:t>
+        <w:t>Fitness is the most crucial thing about GA. It’s playing the role of ‘God’ in GA. Fitness score measures the pros and cons of individual and decides who is going to stay or be eliminated. For example, in sumo cases, the fitness can be if the robot wins the most matches, then it’ll get more fitness score, while the one loses the most games are tend to get a lower score. GA will perform N generations, and each generation will generate several individuals, which is population. The fitness function will give a score to all the individual to judge the fitness for each individual. Only the individual with higher fitness are retained, so the quality of the population will become better and better after several iterations.</w:t>
       </w:r>
     </w:p>
     <w:p>
@@ -8589,7 +8741,16 @@
           <w:szCs w:val="18"/>
           <w:lang w:eastAsia="zh-CN"/>
         </w:rPr>
-        <w:t>After selection, GA will finally go to the evolution process. Do the crossover first, then mutation. The crossover needs to find two chromosomes from the selected individuals of the previous generation. Then cut a specific position of the two chromosomes and splice them together to generate a new chromosome. This new chromosome contains a certain number of the two individuals’ genes from the last generations. And there are many different ways of design the crossover proportion. For example, 70% of the new chromosome comes from the highest fitness score, 30% from the second. Mutation means to change the small part of the genes randomly. Introduce mutation can help the solution escape from local optimal and is helpful for the algorithm to find the global optimal solution.</w:t>
+        <w:t xml:space="preserve">After selection, GA will finally go to the evolution process. Do the crossover first, then mutation. The crossover needs to find two chromosomes from the selected individuals of the previous generation. Then cut a specific position of the two chromosomes and splice them </w:t>
+      </w:r>
+      <w:r>
+        <w:rPr>
+          <w:sz w:val="22"/>
+          <w:szCs w:val="18"/>
+          <w:lang w:eastAsia="zh-CN"/>
+        </w:rPr>
+        <w:lastRenderedPageBreak/>
+        <w:t>together to generate a new chromosome. This new chromosome contains a certain number of the two individuals’ genes from the last generations. And there are many different ways of design the crossover proportion. For example, 70% of the new chromosome comes from the highest fitness score, 30% from the second. Mutation means to change the small part of the genes randomly. Introduce mutation can help the solution escape from local optimal and is helpful for the algorithm to find the global optimal solution.</w:t>
       </w:r>
     </w:p>
     <w:p>
@@ -8737,7 +8898,6 @@
         <w:rPr>
           <w:noProof/>
         </w:rPr>
-        <w:lastRenderedPageBreak/>
         <w:drawing>
           <wp:inline distT="0" distB="0" distL="0" distR="0" wp14:anchorId="67F97B2A" wp14:editId="62571765">
             <wp:extent cx="5731510" cy="1933575"/>
@@ -8868,7 +9028,16 @@
           <w:szCs w:val="18"/>
           <w:lang w:eastAsia="zh-CN"/>
         </w:rPr>
-        <w:t>n this project, the agent would be the Zumo robot. And state including the environment state, which is the sumo ring, agent state, which is the input data for agent and information state, which include useful information needed for future prediction. Environment is the partially observable environment, which means the agent will discover the environment by with it’s sensor.</w:t>
+        <w:t xml:space="preserve">n this project, the agent would be the Zumo robot. And state including the environment state, which is the sumo ring, agent state, which is the input data for agent and information state, which include useful information needed for future prediction. Environment is the partially </w:t>
+      </w:r>
+      <w:r>
+        <w:rPr>
+          <w:sz w:val="22"/>
+          <w:szCs w:val="18"/>
+          <w:lang w:eastAsia="zh-CN"/>
+        </w:rPr>
+        <w:lastRenderedPageBreak/>
+        <w:t>observable environment, which means the agent will discover the environment by with it’s sensor.</w:t>
       </w:r>
     </w:p>
     <w:p>
@@ -9360,16 +9529,7 @@
           <w:szCs w:val="18"/>
           <w:lang w:eastAsia="zh-CN"/>
         </w:rPr>
-        <w:t xml:space="preserve"> so multiply the max value by an attenuation value gamma (e.g. 0.8) and add the reward when reaching S2. And this value be seen as the actual value. Now we got the actual and estimated value, the Q chart is able to be updated. According to </w:t>
-      </w:r>
-      <w:r>
-        <w:rPr>
-          <w:sz w:val="22"/>
-          <w:szCs w:val="18"/>
-          <w:lang w:eastAsia="zh-CN"/>
-        </w:rPr>
-        <w:lastRenderedPageBreak/>
-        <w:t xml:space="preserve">the difference between estimation and actual, multiply this difference by a learning rate and add the old estimation value </w:t>
+        <w:t xml:space="preserve"> so multiply the max value by an attenuation value gamma (e.g. 0.8) and add the reward when reaching S2. And this value be seen as the actual value. Now we got the actual and estimated value, the Q chart is able to be updated. According to the difference between estimation and actual, multiply this difference by a learning rate and add the old estimation value </w:t>
       </w:r>
       <m:oMath>
         <m:r>
@@ -9651,7 +9811,16 @@
           <w:szCs w:val="18"/>
           <w:lang w:eastAsia="zh-CN"/>
         </w:rPr>
-        <w:t>, when dealing with data set, the program run time can be very fast, which means the time complexity is low. This is quite important, because the Zumo robot is off the shelf robot, the processor and memory on the Zumo robot is fixed. And it can’t compile too many code and unable to run the code opportune with much time complexity. The sensor output of the robot can be outdated soon, so the robot should react timely according to the current sensor output. And these condition emphasize that the code should not be too complex</w:t>
+        <w:t xml:space="preserve">, when dealing with data set, the program run time can be very fast, which means the time complexity is low. This is quite important, because the Zumo robot is off the </w:t>
+      </w:r>
+      <w:r>
+        <w:rPr>
+          <w:sz w:val="22"/>
+          <w:szCs w:val="18"/>
+          <w:lang w:eastAsia="zh-CN"/>
+        </w:rPr>
+        <w:lastRenderedPageBreak/>
+        <w:t>shelf robot, the processor and memory on the Zumo robot is fixed. And it can’t compile too many code and unable to run the code opportune with much time complexity. The sensor output of the robot can be outdated soon, so the robot should react timely according to the current sensor output. And these condition emphasize that the code should not be too complex</w:t>
       </w:r>
       <w:r>
         <w:rPr>
@@ -9784,7 +9953,6 @@
           <w:szCs w:val="18"/>
           <w:lang w:eastAsia="zh-CN"/>
         </w:rPr>
-        <w:lastRenderedPageBreak/>
         <w:t>G</w:t>
       </w:r>
       <w:r>
@@ -10023,123 +10191,7 @@
     <w:p>
       <w:pPr>
         <w:rPr>
-          <w:sz w:val="22"/>
-          <w:szCs w:val="18"/>
-          <w:lang w:eastAsia="zh-CN"/>
-        </w:rPr>
-      </w:pPr>
-    </w:p>
-    <w:p>
-      <w:pPr>
-        <w:rPr>
-          <w:sz w:val="22"/>
-          <w:szCs w:val="18"/>
-          <w:lang w:eastAsia="zh-CN"/>
-        </w:rPr>
-      </w:pPr>
-    </w:p>
-    <w:p>
-      <w:pPr>
-        <w:rPr>
-          <w:sz w:val="22"/>
-          <w:szCs w:val="18"/>
-          <w:lang w:eastAsia="zh-CN"/>
-        </w:rPr>
-      </w:pPr>
-    </w:p>
-    <w:p>
-      <w:pPr>
-        <w:rPr>
-          <w:sz w:val="22"/>
-          <w:szCs w:val="18"/>
-          <w:lang w:eastAsia="zh-CN"/>
-        </w:rPr>
-      </w:pPr>
-    </w:p>
-    <w:p>
-      <w:pPr>
-        <w:rPr>
-          <w:sz w:val="22"/>
-          <w:szCs w:val="18"/>
-          <w:lang w:eastAsia="zh-CN"/>
-        </w:rPr>
-      </w:pPr>
-    </w:p>
-    <w:p>
-      <w:pPr>
-        <w:rPr>
-          <w:sz w:val="22"/>
-          <w:szCs w:val="18"/>
-          <w:lang w:eastAsia="zh-CN"/>
-        </w:rPr>
-      </w:pPr>
-    </w:p>
-    <w:p>
-      <w:pPr>
-        <w:rPr>
-          <w:sz w:val="22"/>
-          <w:szCs w:val="18"/>
-          <w:lang w:eastAsia="zh-CN"/>
-        </w:rPr>
-      </w:pPr>
-    </w:p>
-    <w:p>
-      <w:pPr>
-        <w:rPr>
-          <w:sz w:val="22"/>
-          <w:szCs w:val="18"/>
-          <w:lang w:eastAsia="zh-CN"/>
-        </w:rPr>
-      </w:pPr>
-    </w:p>
-    <w:p>
-      <w:pPr>
-        <w:rPr>
-          <w:sz w:val="22"/>
-          <w:szCs w:val="18"/>
-          <w:lang w:eastAsia="zh-CN"/>
-        </w:rPr>
-      </w:pPr>
-    </w:p>
-    <w:p>
-      <w:pPr>
-        <w:rPr>
-          <w:sz w:val="22"/>
-          <w:szCs w:val="18"/>
-          <w:lang w:eastAsia="zh-CN"/>
-        </w:rPr>
-      </w:pPr>
-    </w:p>
-    <w:p>
-      <w:pPr>
-        <w:rPr>
-          <w:sz w:val="22"/>
-          <w:szCs w:val="18"/>
-          <w:lang w:eastAsia="zh-CN"/>
-        </w:rPr>
-      </w:pPr>
-    </w:p>
-    <w:p>
-      <w:pPr>
-        <w:rPr>
-          <w:sz w:val="22"/>
-          <w:szCs w:val="18"/>
-          <w:lang w:eastAsia="zh-CN"/>
-        </w:rPr>
-      </w:pPr>
-    </w:p>
-    <w:p>
-      <w:pPr>
-        <w:rPr>
-          <w:sz w:val="22"/>
-          <w:szCs w:val="18"/>
-          <w:lang w:eastAsia="zh-CN"/>
-        </w:rPr>
-      </w:pPr>
-    </w:p>
-    <w:p>
-      <w:pPr>
-        <w:rPr>
+          <w:rFonts w:hint="eastAsia"/>
           <w:sz w:val="22"/>
           <w:szCs w:val="18"/>
           <w:lang w:eastAsia="zh-CN"/>
@@ -10232,22 +10284,66 @@
           <w:lang w:eastAsia="zh-CN"/>
         </w:rPr>
         <w:t>Thus, two different system with different functional requirements (FR) are going to be listed in this chapter.</w:t>
+      </w:r>
+    </w:p>
+    <w:p>
+      <w:pPr>
+        <w:rPr>
+          <w:sz w:val="22"/>
+          <w:szCs w:val="18"/>
+          <w:lang w:eastAsia="zh-CN"/>
+        </w:rPr>
+      </w:pPr>
+      <w:r>
+        <w:rPr>
+          <w:rFonts w:hint="eastAsia"/>
+          <w:sz w:val="22"/>
+          <w:szCs w:val="18"/>
+          <w:lang w:eastAsia="zh-CN"/>
+        </w:rPr>
+        <w:t>T</w:t>
+      </w:r>
+      <w:r>
+        <w:rPr>
+          <w:sz w:val="22"/>
+          <w:szCs w:val="18"/>
+          <w:lang w:eastAsia="zh-CN"/>
+        </w:rPr>
+        <w:t>able 3.1 state the decision tree based control system.</w:t>
+      </w:r>
+      <w:r>
+        <w:rPr>
+          <w:rFonts w:hint="eastAsia"/>
+          <w:sz w:val="22"/>
+          <w:szCs w:val="18"/>
+          <w:lang w:eastAsia="zh-CN"/>
+        </w:rPr>
+        <w:t xml:space="preserve"> T</w:t>
+      </w:r>
+      <w:r>
+        <w:rPr>
+          <w:sz w:val="22"/>
+          <w:szCs w:val="18"/>
+          <w:lang w:eastAsia="zh-CN"/>
+        </w:rPr>
+        <w:t>able 3.2 state the GA based control system.</w:t>
       </w:r>
     </w:p>
     <w:tbl>
       <w:tblPr>
         <w:tblStyle w:val="af2"/>
         <w:tblW w:w="0" w:type="auto"/>
+        <w:tblInd w:w="108" w:type="dxa"/>
         <w:tblLook w:val="04A0" w:firstRow="1" w:lastRow="0" w:firstColumn="1" w:lastColumn="0" w:noHBand="0" w:noVBand="1"/>
       </w:tblPr>
       <w:tblGrid>
-        <w:gridCol w:w="1526"/>
+        <w:gridCol w:w="1418"/>
         <w:gridCol w:w="7716"/>
       </w:tblGrid>
       <w:tr>
         <w:tc>
           <w:tcPr>
-            <w:tcW w:w="1526" w:type="dxa"/>
+            <w:tcW w:w="1418" w:type="dxa"/>
             <w:shd w:val="clear" w:color="auto" w:fill="EEECE1" w:themeFill="background2"/>
           </w:tcPr>
           <w:p>
@@ -10307,13 +10403,21 @@
               </w:rPr>
               <w:t>equirement</w:t>
             </w:r>
+            <w:r>
+              <w:rPr>
+                <w:sz w:val="22"/>
+                <w:szCs w:val="18"/>
+                <w:lang w:eastAsia="zh-CN"/>
+              </w:rPr>
+              <w:t>s</w:t>
+            </w:r>
           </w:p>
         </w:tc>
       </w:tr>
       <w:tr>
         <w:tc>
           <w:tcPr>
-            <w:tcW w:w="1526" w:type="dxa"/>
+            <w:tcW w:w="1418" w:type="dxa"/>
           </w:tcPr>
           <w:p>
             <w:pPr>
@@ -10377,7 +10481,7 @@
       <w:tr>
         <w:tc>
           <w:tcPr>
-            <w:tcW w:w="1526" w:type="dxa"/>
+            <w:tcW w:w="1418" w:type="dxa"/>
           </w:tcPr>
           <w:p>
             <w:pPr>
@@ -10458,7 +10562,7 @@
       <w:tr>
         <w:tc>
           <w:tcPr>
-            <w:tcW w:w="1526" w:type="dxa"/>
+            <w:tcW w:w="1418" w:type="dxa"/>
           </w:tcPr>
           <w:p>
             <w:pPr>
@@ -10539,7 +10643,7 @@
       <w:tr>
         <w:tc>
           <w:tcPr>
-            <w:tcW w:w="1526" w:type="dxa"/>
+            <w:tcW w:w="1418" w:type="dxa"/>
           </w:tcPr>
           <w:p>
             <w:pPr>
@@ -10611,7 +10715,7 @@
       <w:tr>
         <w:tc>
           <w:tcPr>
-            <w:tcW w:w="1526" w:type="dxa"/>
+            <w:tcW w:w="1418" w:type="dxa"/>
           </w:tcPr>
           <w:p>
             <w:pPr>
@@ -10666,7 +10770,7 @@
       <w:tr>
         <w:tc>
           <w:tcPr>
-            <w:tcW w:w="1526" w:type="dxa"/>
+            <w:tcW w:w="1418" w:type="dxa"/>
           </w:tcPr>
           <w:p>
             <w:pPr>
@@ -10783,7 +10887,1155 @@
     </w:p>
     <w:p>
       <w:pPr>
-        <w:rPr>
+        <w:jc w:val="center"/>
+        <w:rPr>
+          <w:sz w:val="22"/>
+          <w:szCs w:val="18"/>
+          <w:lang w:eastAsia="zh-CN"/>
+        </w:rPr>
+      </w:pPr>
+    </w:p>
+    <w:tbl>
+      <w:tblPr>
+        <w:tblStyle w:val="af2"/>
+        <w:tblW w:w="0" w:type="auto"/>
+        <w:tblInd w:w="108" w:type="dxa"/>
+        <w:tblLook w:val="04A0" w:firstRow="1" w:lastRow="0" w:firstColumn="1" w:lastColumn="0" w:noHBand="0" w:noVBand="1"/>
+      </w:tblPr>
+      <w:tblGrid>
+        <w:gridCol w:w="1418"/>
+        <w:gridCol w:w="7716"/>
+      </w:tblGrid>
+      <w:tr>
+        <w:tc>
+          <w:tcPr>
+            <w:tcW w:w="1418" w:type="dxa"/>
+            <w:shd w:val="clear" w:color="auto" w:fill="EEECE1" w:themeFill="background2"/>
+          </w:tcPr>
+          <w:p>
+            <w:pPr>
+              <w:rPr>
+                <w:sz w:val="22"/>
+                <w:szCs w:val="18"/>
+                <w:lang w:eastAsia="zh-CN"/>
+              </w:rPr>
+            </w:pPr>
+            <w:r>
+              <w:rPr>
+                <w:rFonts w:hint="eastAsia"/>
+                <w:sz w:val="22"/>
+                <w:szCs w:val="18"/>
+                <w:lang w:eastAsia="zh-CN"/>
+              </w:rPr>
+              <w:t>F</w:t>
+            </w:r>
+            <w:r>
+              <w:rPr>
+                <w:sz w:val="22"/>
+                <w:szCs w:val="18"/>
+                <w:lang w:eastAsia="zh-CN"/>
+              </w:rPr>
+              <w:t>R 3.2</w:t>
+            </w:r>
+          </w:p>
+        </w:tc>
+        <w:tc>
+          <w:tcPr>
+            <w:tcW w:w="7716" w:type="dxa"/>
+            <w:shd w:val="clear" w:color="auto" w:fill="EEECE1" w:themeFill="background2"/>
+          </w:tcPr>
+          <w:p>
+            <w:pPr>
+              <w:rPr>
+                <w:sz w:val="22"/>
+                <w:szCs w:val="18"/>
+                <w:lang w:eastAsia="zh-CN"/>
+              </w:rPr>
+            </w:pPr>
+            <w:r>
+              <w:rPr>
+                <w:rFonts w:hint="eastAsia"/>
+                <w:sz w:val="22"/>
+                <w:szCs w:val="18"/>
+                <w:lang w:eastAsia="zh-CN"/>
+              </w:rPr>
+              <w:t>R</w:t>
+            </w:r>
+            <w:r>
+              <w:rPr>
+                <w:sz w:val="22"/>
+                <w:szCs w:val="18"/>
+                <w:lang w:eastAsia="zh-CN"/>
+              </w:rPr>
+              <w:t>equirements</w:t>
+            </w:r>
+          </w:p>
+        </w:tc>
+      </w:tr>
+      <w:tr>
+        <w:tc>
+          <w:tcPr>
+            <w:tcW w:w="1418" w:type="dxa"/>
+          </w:tcPr>
+          <w:p>
+            <w:pPr>
+              <w:rPr>
+                <w:sz w:val="22"/>
+                <w:szCs w:val="18"/>
+                <w:lang w:eastAsia="zh-CN"/>
+              </w:rPr>
+            </w:pPr>
+            <w:r>
+              <w:rPr>
+                <w:rFonts w:hint="eastAsia"/>
+                <w:sz w:val="22"/>
+                <w:szCs w:val="18"/>
+                <w:lang w:eastAsia="zh-CN"/>
+              </w:rPr>
+              <w:t>F</w:t>
+            </w:r>
+            <w:r>
+              <w:rPr>
+                <w:sz w:val="22"/>
+                <w:szCs w:val="18"/>
+                <w:lang w:eastAsia="zh-CN"/>
+              </w:rPr>
+              <w:t>R 3.2.1</w:t>
+            </w:r>
+          </w:p>
+        </w:tc>
+        <w:tc>
+          <w:tcPr>
+            <w:tcW w:w="7716" w:type="dxa"/>
+          </w:tcPr>
+          <w:p>
+            <w:pPr>
+              <w:rPr>
+                <w:sz w:val="22"/>
+                <w:szCs w:val="18"/>
+                <w:lang w:eastAsia="zh-CN"/>
+              </w:rPr>
+            </w:pPr>
+            <w:r>
+              <w:rPr>
+                <w:rFonts w:hint="eastAsia"/>
+                <w:sz w:val="22"/>
+                <w:szCs w:val="18"/>
+                <w:lang w:eastAsia="zh-CN"/>
+              </w:rPr>
+              <w:t>S</w:t>
+            </w:r>
+            <w:r>
+              <w:rPr>
+                <w:sz w:val="22"/>
+                <w:szCs w:val="18"/>
+                <w:lang w:eastAsia="zh-CN"/>
+              </w:rPr>
+              <w:t xml:space="preserve">ystem shall have </w:t>
+            </w:r>
+            <w:r>
+              <w:rPr>
+                <w:sz w:val="22"/>
+                <w:szCs w:val="18"/>
+                <w:lang w:eastAsia="zh-CN"/>
+              </w:rPr>
+              <w:t>two</w:t>
+            </w:r>
+            <w:r>
+              <w:rPr>
+                <w:sz w:val="22"/>
+                <w:szCs w:val="18"/>
+                <w:lang w:eastAsia="zh-CN"/>
+              </w:rPr>
+              <w:t xml:space="preserve"> independent agent class</w:t>
+            </w:r>
+            <w:r>
+              <w:rPr>
+                <w:sz w:val="22"/>
+                <w:szCs w:val="18"/>
+                <w:lang w:eastAsia="zh-CN"/>
+              </w:rPr>
+              <w:t xml:space="preserve"> represent two Zumo robot</w:t>
+            </w:r>
+            <w:r>
+              <w:rPr>
+                <w:sz w:val="22"/>
+                <w:szCs w:val="18"/>
+                <w:lang w:eastAsia="zh-CN"/>
+              </w:rPr>
+              <w:t>.</w:t>
+            </w:r>
+          </w:p>
+        </w:tc>
+      </w:tr>
+      <w:tr>
+        <w:tc>
+          <w:tcPr>
+            <w:tcW w:w="1418" w:type="dxa"/>
+          </w:tcPr>
+          <w:p>
+            <w:pPr>
+              <w:rPr>
+                <w:sz w:val="22"/>
+                <w:szCs w:val="18"/>
+                <w:lang w:eastAsia="zh-CN"/>
+              </w:rPr>
+            </w:pPr>
+            <w:r>
+              <w:rPr>
+                <w:rFonts w:hint="eastAsia"/>
+                <w:sz w:val="22"/>
+                <w:szCs w:val="18"/>
+                <w:lang w:eastAsia="zh-CN"/>
+              </w:rPr>
+              <w:t>F</w:t>
+            </w:r>
+            <w:r>
+              <w:rPr>
+                <w:sz w:val="22"/>
+                <w:szCs w:val="18"/>
+                <w:lang w:eastAsia="zh-CN"/>
+              </w:rPr>
+              <w:t>R 3.2.2</w:t>
+            </w:r>
+          </w:p>
+        </w:tc>
+        <w:tc>
+          <w:tcPr>
+            <w:tcW w:w="7716" w:type="dxa"/>
+          </w:tcPr>
+          <w:p>
+            <w:pPr>
+              <w:rPr>
+                <w:sz w:val="22"/>
+                <w:szCs w:val="18"/>
+                <w:lang w:eastAsia="zh-CN"/>
+              </w:rPr>
+            </w:pPr>
+            <w:r>
+              <w:rPr>
+                <w:rFonts w:hint="eastAsia"/>
+                <w:sz w:val="22"/>
+                <w:szCs w:val="18"/>
+                <w:lang w:eastAsia="zh-CN"/>
+              </w:rPr>
+              <w:t>S</w:t>
+            </w:r>
+            <w:r>
+              <w:rPr>
+                <w:sz w:val="22"/>
+                <w:szCs w:val="18"/>
+                <w:lang w:eastAsia="zh-CN"/>
+              </w:rPr>
+              <w:t>ystem shall create the simulation wrestling environment.</w:t>
+            </w:r>
+          </w:p>
+          <w:p>
+            <w:pPr>
+              <w:rPr>
+                <w:sz w:val="22"/>
+                <w:szCs w:val="18"/>
+                <w:lang w:eastAsia="zh-CN"/>
+              </w:rPr>
+            </w:pPr>
+            <w:r>
+              <w:rPr>
+                <w:sz w:val="22"/>
+                <w:szCs w:val="18"/>
+                <w:lang w:eastAsia="zh-CN"/>
+              </w:rPr>
+              <w:t>(Two robots and one ring with the same proportional when compared to the real world)</w:t>
+            </w:r>
+          </w:p>
+        </w:tc>
+      </w:tr>
+      <w:tr>
+        <w:tc>
+          <w:tcPr>
+            <w:tcW w:w="1418" w:type="dxa"/>
+          </w:tcPr>
+          <w:p>
+            <w:pPr>
+              <w:rPr>
+                <w:sz w:val="22"/>
+                <w:szCs w:val="18"/>
+                <w:lang w:eastAsia="zh-CN"/>
+              </w:rPr>
+            </w:pPr>
+            <w:r>
+              <w:rPr>
+                <w:rFonts w:hint="eastAsia"/>
+                <w:sz w:val="22"/>
+                <w:szCs w:val="18"/>
+                <w:lang w:eastAsia="zh-CN"/>
+              </w:rPr>
+              <w:t>F</w:t>
+            </w:r>
+            <w:r>
+              <w:rPr>
+                <w:sz w:val="22"/>
+                <w:szCs w:val="18"/>
+                <w:lang w:eastAsia="zh-CN"/>
+              </w:rPr>
+              <w:t>R 3.2.3</w:t>
+            </w:r>
+          </w:p>
+        </w:tc>
+        <w:tc>
+          <w:tcPr>
+            <w:tcW w:w="7716" w:type="dxa"/>
+          </w:tcPr>
+          <w:p>
+            <w:pPr>
+              <w:rPr>
+                <w:sz w:val="22"/>
+                <w:szCs w:val="18"/>
+                <w:lang w:eastAsia="zh-CN"/>
+              </w:rPr>
+            </w:pPr>
+            <w:r>
+              <w:rPr>
+                <w:rFonts w:hint="eastAsia"/>
+                <w:sz w:val="22"/>
+                <w:szCs w:val="18"/>
+                <w:lang w:eastAsia="zh-CN"/>
+              </w:rPr>
+              <w:t>S</w:t>
+            </w:r>
+            <w:r>
+              <w:rPr>
+                <w:sz w:val="22"/>
+                <w:szCs w:val="18"/>
+                <w:lang w:eastAsia="zh-CN"/>
+              </w:rPr>
+              <w:t>ystem shall have the same kind of sensor that Zumo robot has in real world.</w:t>
+            </w:r>
+          </w:p>
+          <w:p>
+            <w:pPr>
+              <w:rPr>
+                <w:sz w:val="22"/>
+                <w:szCs w:val="18"/>
+                <w:lang w:eastAsia="zh-CN"/>
+              </w:rPr>
+            </w:pPr>
+            <w:r>
+              <w:rPr>
+                <w:rFonts w:hint="eastAsia"/>
+                <w:sz w:val="22"/>
+                <w:szCs w:val="18"/>
+                <w:lang w:eastAsia="zh-CN"/>
+              </w:rPr>
+              <w:t>(</w:t>
+            </w:r>
+            <w:r>
+              <w:rPr>
+                <w:sz w:val="22"/>
+                <w:szCs w:val="18"/>
+                <w:lang w:eastAsia="zh-CN"/>
+              </w:rPr>
+              <w:t>Proximity sensor, line sensor)</w:t>
+            </w:r>
+          </w:p>
+        </w:tc>
+      </w:tr>
+      <w:tr>
+        <w:tc>
+          <w:tcPr>
+            <w:tcW w:w="1418" w:type="dxa"/>
+          </w:tcPr>
+          <w:p>
+            <w:pPr>
+              <w:rPr>
+                <w:sz w:val="22"/>
+                <w:szCs w:val="18"/>
+                <w:lang w:eastAsia="zh-CN"/>
+              </w:rPr>
+            </w:pPr>
+            <w:r>
+              <w:rPr>
+                <w:sz w:val="22"/>
+                <w:szCs w:val="18"/>
+                <w:lang w:eastAsia="zh-CN"/>
+              </w:rPr>
+              <w:lastRenderedPageBreak/>
+              <w:t>FR 3.2.4</w:t>
+            </w:r>
+          </w:p>
+        </w:tc>
+        <w:tc>
+          <w:tcPr>
+            <w:tcW w:w="7716" w:type="dxa"/>
+          </w:tcPr>
+          <w:p>
+            <w:pPr>
+              <w:rPr>
+                <w:sz w:val="22"/>
+                <w:szCs w:val="18"/>
+                <w:lang w:eastAsia="zh-CN"/>
+              </w:rPr>
+            </w:pPr>
+            <w:r>
+              <w:rPr>
+                <w:rFonts w:hint="eastAsia"/>
+                <w:sz w:val="22"/>
+                <w:szCs w:val="18"/>
+                <w:lang w:eastAsia="zh-CN"/>
+              </w:rPr>
+              <w:t>S</w:t>
+            </w:r>
+            <w:r>
+              <w:rPr>
+                <w:sz w:val="22"/>
+                <w:szCs w:val="18"/>
+                <w:lang w:eastAsia="zh-CN"/>
+              </w:rPr>
+              <w:t xml:space="preserve">ystem shall have </w:t>
+            </w:r>
+            <w:r>
+              <w:rPr>
+                <w:sz w:val="22"/>
+                <w:szCs w:val="18"/>
+                <w:lang w:eastAsia="zh-CN"/>
+              </w:rPr>
+              <w:t>three selections algorithm options.</w:t>
+            </w:r>
+          </w:p>
+          <w:p>
+            <w:pPr>
+              <w:rPr>
+                <w:sz w:val="22"/>
+                <w:szCs w:val="18"/>
+                <w:lang w:eastAsia="zh-CN"/>
+              </w:rPr>
+            </w:pPr>
+            <w:r>
+              <w:rPr>
+                <w:rFonts w:hint="eastAsia"/>
+                <w:sz w:val="22"/>
+                <w:szCs w:val="18"/>
+                <w:lang w:eastAsia="zh-CN"/>
+              </w:rPr>
+              <w:t>(</w:t>
+            </w:r>
+            <w:r>
+              <w:rPr>
+                <w:sz w:val="22"/>
+                <w:szCs w:val="18"/>
+                <w:lang w:eastAsia="zh-CN"/>
+              </w:rPr>
+              <w:t>Roulette wheel selection, ranking selection, tournament selection)</w:t>
+            </w:r>
+          </w:p>
+        </w:tc>
+      </w:tr>
+      <w:tr>
+        <w:tc>
+          <w:tcPr>
+            <w:tcW w:w="1418" w:type="dxa"/>
+          </w:tcPr>
+          <w:p>
+            <w:pPr>
+              <w:rPr>
+                <w:sz w:val="22"/>
+                <w:szCs w:val="18"/>
+                <w:lang w:eastAsia="zh-CN"/>
+              </w:rPr>
+            </w:pPr>
+            <w:r>
+              <w:rPr>
+                <w:rFonts w:hint="eastAsia"/>
+                <w:sz w:val="22"/>
+                <w:szCs w:val="18"/>
+                <w:lang w:eastAsia="zh-CN"/>
+              </w:rPr>
+              <w:t>F</w:t>
+            </w:r>
+            <w:r>
+              <w:rPr>
+                <w:sz w:val="22"/>
+                <w:szCs w:val="18"/>
+                <w:lang w:eastAsia="zh-CN"/>
+              </w:rPr>
+              <w:t>R 3.2.5</w:t>
+            </w:r>
+          </w:p>
+        </w:tc>
+        <w:tc>
+          <w:tcPr>
+            <w:tcW w:w="7716" w:type="dxa"/>
+          </w:tcPr>
+          <w:p>
+            <w:pPr>
+              <w:rPr>
+                <w:sz w:val="22"/>
+                <w:szCs w:val="18"/>
+                <w:lang w:eastAsia="zh-CN"/>
+              </w:rPr>
+            </w:pPr>
+            <w:r>
+              <w:rPr>
+                <w:rFonts w:hint="eastAsia"/>
+                <w:sz w:val="22"/>
+                <w:szCs w:val="18"/>
+                <w:lang w:eastAsia="zh-CN"/>
+              </w:rPr>
+              <w:t>S</w:t>
+            </w:r>
+            <w:r>
+              <w:rPr>
+                <w:sz w:val="22"/>
+                <w:szCs w:val="18"/>
+                <w:lang w:eastAsia="zh-CN"/>
+              </w:rPr>
+              <w:t>ystem shall allow the changes of parameter of GA.</w:t>
+            </w:r>
+          </w:p>
+          <w:p>
+            <w:pPr>
+              <w:rPr>
+                <w:sz w:val="22"/>
+                <w:szCs w:val="18"/>
+                <w:lang w:eastAsia="zh-CN"/>
+              </w:rPr>
+            </w:pPr>
+            <w:r>
+              <w:rPr>
+                <w:sz w:val="22"/>
+                <w:szCs w:val="18"/>
+                <w:lang w:eastAsia="zh-CN"/>
+              </w:rPr>
+              <w:t>(number of population, crossover proportion, mutation pability)</w:t>
+            </w:r>
+          </w:p>
+        </w:tc>
+      </w:tr>
+      <w:tr>
+        <w:tc>
+          <w:tcPr>
+            <w:tcW w:w="1418" w:type="dxa"/>
+          </w:tcPr>
+          <w:p>
+            <w:pPr>
+              <w:rPr>
+                <w:rFonts w:hint="eastAsia"/>
+                <w:sz w:val="22"/>
+                <w:szCs w:val="18"/>
+                <w:lang w:eastAsia="zh-CN"/>
+              </w:rPr>
+            </w:pPr>
+            <w:r>
+              <w:rPr>
+                <w:rFonts w:hint="eastAsia"/>
+                <w:sz w:val="22"/>
+                <w:szCs w:val="18"/>
+                <w:lang w:eastAsia="zh-CN"/>
+              </w:rPr>
+              <w:t>F</w:t>
+            </w:r>
+            <w:r>
+              <w:rPr>
+                <w:sz w:val="22"/>
+                <w:szCs w:val="18"/>
+                <w:lang w:eastAsia="zh-CN"/>
+              </w:rPr>
+              <w:t>R 3.2.6</w:t>
+            </w:r>
+          </w:p>
+        </w:tc>
+        <w:tc>
+          <w:tcPr>
+            <w:tcW w:w="7716" w:type="dxa"/>
+          </w:tcPr>
+          <w:p>
+            <w:pPr>
+              <w:rPr>
+                <w:sz w:val="22"/>
+                <w:szCs w:val="18"/>
+                <w:lang w:eastAsia="zh-CN"/>
+              </w:rPr>
+            </w:pPr>
+            <w:r>
+              <w:rPr>
+                <w:rFonts w:hint="eastAsia"/>
+                <w:sz w:val="22"/>
+                <w:szCs w:val="18"/>
+                <w:lang w:eastAsia="zh-CN"/>
+              </w:rPr>
+              <w:t>S</w:t>
+            </w:r>
+            <w:r>
+              <w:rPr>
+                <w:sz w:val="22"/>
+                <w:szCs w:val="18"/>
+                <w:lang w:eastAsia="zh-CN"/>
+              </w:rPr>
+              <w:t>ystem shall allow the changes of FNN.</w:t>
+            </w:r>
+          </w:p>
+          <w:p>
+            <w:pPr>
+              <w:rPr>
+                <w:rFonts w:hint="eastAsia"/>
+                <w:sz w:val="22"/>
+                <w:szCs w:val="18"/>
+                <w:lang w:eastAsia="zh-CN"/>
+              </w:rPr>
+            </w:pPr>
+            <w:r>
+              <w:rPr>
+                <w:rFonts w:hint="eastAsia"/>
+                <w:sz w:val="22"/>
+                <w:szCs w:val="18"/>
+                <w:lang w:eastAsia="zh-CN"/>
+              </w:rPr>
+              <w:t>(</w:t>
+            </w:r>
+            <w:r>
+              <w:rPr>
+                <w:sz w:val="22"/>
+                <w:szCs w:val="18"/>
+                <w:lang w:eastAsia="zh-CN"/>
+              </w:rPr>
+              <w:t>The number of input, output and hidden layer)</w:t>
+            </w:r>
+          </w:p>
+        </w:tc>
+      </w:tr>
+      <w:tr>
+        <w:tc>
+          <w:tcPr>
+            <w:tcW w:w="1418" w:type="dxa"/>
+          </w:tcPr>
+          <w:p>
+            <w:pPr>
+              <w:rPr>
+                <w:sz w:val="22"/>
+                <w:szCs w:val="18"/>
+                <w:lang w:eastAsia="zh-CN"/>
+              </w:rPr>
+            </w:pPr>
+            <w:r>
+              <w:rPr>
+                <w:rFonts w:hint="eastAsia"/>
+                <w:sz w:val="22"/>
+                <w:szCs w:val="18"/>
+                <w:lang w:eastAsia="zh-CN"/>
+              </w:rPr>
+              <w:t>F</w:t>
+            </w:r>
+            <w:r>
+              <w:rPr>
+                <w:sz w:val="22"/>
+                <w:szCs w:val="18"/>
+                <w:lang w:eastAsia="zh-CN"/>
+              </w:rPr>
+              <w:t>R 3.2.7</w:t>
+            </w:r>
+          </w:p>
+        </w:tc>
+        <w:tc>
+          <w:tcPr>
+            <w:tcW w:w="7716" w:type="dxa"/>
+          </w:tcPr>
+          <w:p>
+            <w:pPr>
+              <w:rPr>
+                <w:sz w:val="22"/>
+                <w:szCs w:val="18"/>
+                <w:lang w:eastAsia="zh-CN"/>
+              </w:rPr>
+            </w:pPr>
+            <w:r>
+              <w:rPr>
+                <w:rFonts w:hint="eastAsia"/>
+                <w:sz w:val="22"/>
+                <w:szCs w:val="18"/>
+                <w:lang w:eastAsia="zh-CN"/>
+              </w:rPr>
+              <w:t>S</w:t>
+            </w:r>
+            <w:r>
+              <w:rPr>
+                <w:sz w:val="22"/>
+                <w:szCs w:val="18"/>
+                <w:lang w:eastAsia="zh-CN"/>
+              </w:rPr>
+              <w:t>ystem shall present the average fitness and the best fitness score in each generation.</w:t>
+            </w:r>
+          </w:p>
+        </w:tc>
+      </w:tr>
+      <w:tr>
+        <w:tc>
+          <w:tcPr>
+            <w:tcW w:w="1418" w:type="dxa"/>
+          </w:tcPr>
+          <w:p>
+            <w:pPr>
+              <w:rPr>
+                <w:sz w:val="22"/>
+                <w:szCs w:val="18"/>
+                <w:lang w:eastAsia="zh-CN"/>
+              </w:rPr>
+            </w:pPr>
+            <w:r>
+              <w:rPr>
+                <w:rFonts w:hint="eastAsia"/>
+                <w:sz w:val="22"/>
+                <w:szCs w:val="18"/>
+                <w:lang w:eastAsia="zh-CN"/>
+              </w:rPr>
+              <w:t>F</w:t>
+            </w:r>
+            <w:r>
+              <w:rPr>
+                <w:sz w:val="22"/>
+                <w:szCs w:val="18"/>
+                <w:lang w:eastAsia="zh-CN"/>
+              </w:rPr>
+              <w:t>R 3.2.8</w:t>
+            </w:r>
+          </w:p>
+        </w:tc>
+        <w:tc>
+          <w:tcPr>
+            <w:tcW w:w="7716" w:type="dxa"/>
+          </w:tcPr>
+          <w:p>
+            <w:pPr>
+              <w:rPr>
+                <w:sz w:val="22"/>
+                <w:szCs w:val="18"/>
+                <w:lang w:eastAsia="zh-CN"/>
+              </w:rPr>
+            </w:pPr>
+            <w:r>
+              <w:rPr>
+                <w:rFonts w:hint="eastAsia"/>
+                <w:sz w:val="22"/>
+                <w:szCs w:val="18"/>
+                <w:lang w:eastAsia="zh-CN"/>
+              </w:rPr>
+              <w:t>S</w:t>
+            </w:r>
+            <w:r>
+              <w:rPr>
+                <w:sz w:val="22"/>
+                <w:szCs w:val="18"/>
+                <w:lang w:eastAsia="zh-CN"/>
+              </w:rPr>
+              <w:t>ystem shall present the time of each generation.</w:t>
+            </w:r>
+          </w:p>
+        </w:tc>
+      </w:tr>
+      <w:tr>
+        <w:tc>
+          <w:tcPr>
+            <w:tcW w:w="1418" w:type="dxa"/>
+          </w:tcPr>
+          <w:p>
+            <w:pPr>
+              <w:rPr>
+                <w:rFonts w:hint="eastAsia"/>
+                <w:sz w:val="22"/>
+                <w:szCs w:val="18"/>
+                <w:lang w:eastAsia="zh-CN"/>
+              </w:rPr>
+            </w:pPr>
+            <w:r>
+              <w:rPr>
+                <w:rFonts w:hint="eastAsia"/>
+                <w:sz w:val="22"/>
+                <w:szCs w:val="18"/>
+                <w:lang w:eastAsia="zh-CN"/>
+              </w:rPr>
+              <w:t>F</w:t>
+            </w:r>
+            <w:r>
+              <w:rPr>
+                <w:sz w:val="22"/>
+                <w:szCs w:val="18"/>
+                <w:lang w:eastAsia="zh-CN"/>
+              </w:rPr>
+              <w:t>R 3.2.9</w:t>
+            </w:r>
+          </w:p>
+        </w:tc>
+        <w:tc>
+          <w:tcPr>
+            <w:tcW w:w="7716" w:type="dxa"/>
+          </w:tcPr>
+          <w:p>
+            <w:pPr>
+              <w:rPr>
+                <w:sz w:val="22"/>
+                <w:szCs w:val="18"/>
+                <w:lang w:eastAsia="zh-CN"/>
+              </w:rPr>
+            </w:pPr>
+            <w:r>
+              <w:rPr>
+                <w:rFonts w:hint="eastAsia"/>
+                <w:sz w:val="22"/>
+                <w:szCs w:val="18"/>
+                <w:lang w:eastAsia="zh-CN"/>
+              </w:rPr>
+              <w:t>S</w:t>
+            </w:r>
+            <w:r>
+              <w:rPr>
+                <w:sz w:val="22"/>
+                <w:szCs w:val="18"/>
+                <w:lang w:eastAsia="zh-CN"/>
+              </w:rPr>
+              <w:t>ystem shall include the sumo robot league rules.</w:t>
+            </w:r>
+          </w:p>
+          <w:p>
+            <w:pPr>
+              <w:rPr>
+                <w:rFonts w:hint="eastAsia"/>
+                <w:sz w:val="22"/>
+                <w:szCs w:val="18"/>
+                <w:lang w:eastAsia="zh-CN"/>
+              </w:rPr>
+            </w:pPr>
+            <w:r>
+              <w:rPr>
+                <w:rFonts w:hint="eastAsia"/>
+                <w:sz w:val="22"/>
+                <w:szCs w:val="18"/>
+                <w:lang w:eastAsia="zh-CN"/>
+              </w:rPr>
+              <w:t>(</w:t>
+            </w:r>
+            <w:r>
+              <w:rPr>
+                <w:sz w:val="22"/>
+                <w:szCs w:val="18"/>
+                <w:lang w:eastAsia="zh-CN"/>
+              </w:rPr>
+              <w:t xml:space="preserve">If one of the robot run out of the ring, restart the game and reset both robot’s location, </w:t>
+            </w:r>
+            <w:r>
+              <w:rPr>
+                <w:sz w:val="22"/>
+                <w:szCs w:val="18"/>
+                <w:lang w:eastAsia="zh-CN"/>
+              </w:rPr>
+              <w:t>orientation</w:t>
+            </w:r>
+            <w:r>
+              <w:rPr>
+                <w:sz w:val="22"/>
+                <w:szCs w:val="18"/>
+                <w:lang w:eastAsia="zh-CN"/>
+              </w:rPr>
+              <w:t>, etc.)</w:t>
+            </w:r>
+          </w:p>
+        </w:tc>
+      </w:tr>
+      <w:tr>
+        <w:tc>
+          <w:tcPr>
+            <w:tcW w:w="1418" w:type="dxa"/>
+          </w:tcPr>
+          <w:p>
+            <w:pPr>
+              <w:rPr>
+                <w:rFonts w:hint="eastAsia"/>
+                <w:sz w:val="22"/>
+                <w:szCs w:val="18"/>
+                <w:lang w:eastAsia="zh-CN"/>
+              </w:rPr>
+            </w:pPr>
+            <w:r>
+              <w:rPr>
+                <w:rFonts w:hint="eastAsia"/>
+                <w:sz w:val="22"/>
+                <w:szCs w:val="18"/>
+                <w:lang w:eastAsia="zh-CN"/>
+              </w:rPr>
+              <w:t>F</w:t>
+            </w:r>
+            <w:r>
+              <w:rPr>
+                <w:sz w:val="22"/>
+                <w:szCs w:val="18"/>
+                <w:lang w:eastAsia="zh-CN"/>
+              </w:rPr>
+              <w:t>R 3.2.</w:t>
+            </w:r>
+            <w:r>
+              <w:rPr>
+                <w:sz w:val="22"/>
+                <w:szCs w:val="18"/>
+                <w:lang w:eastAsia="zh-CN"/>
+              </w:rPr>
+              <w:t>10</w:t>
+            </w:r>
+          </w:p>
+        </w:tc>
+        <w:tc>
+          <w:tcPr>
+            <w:tcW w:w="7716" w:type="dxa"/>
+          </w:tcPr>
+          <w:p>
+            <w:pPr>
+              <w:rPr>
+                <w:sz w:val="22"/>
+                <w:szCs w:val="18"/>
+                <w:lang w:eastAsia="zh-CN"/>
+              </w:rPr>
+            </w:pPr>
+            <w:r>
+              <w:rPr>
+                <w:rFonts w:hint="eastAsia"/>
+                <w:sz w:val="22"/>
+                <w:szCs w:val="18"/>
+                <w:lang w:eastAsia="zh-CN"/>
+              </w:rPr>
+              <w:t>S</w:t>
+            </w:r>
+            <w:r>
+              <w:rPr>
+                <w:sz w:val="22"/>
+                <w:szCs w:val="18"/>
+                <w:lang w:eastAsia="zh-CN"/>
+              </w:rPr>
+              <w:t>ystem shall draw the plot for the final results after evolution.</w:t>
+            </w:r>
+          </w:p>
+          <w:p>
+            <w:pPr>
+              <w:rPr>
+                <w:rFonts w:hint="eastAsia"/>
+                <w:sz w:val="22"/>
+                <w:szCs w:val="18"/>
+                <w:lang w:eastAsia="zh-CN"/>
+              </w:rPr>
+            </w:pPr>
+            <w:r>
+              <w:rPr>
+                <w:sz w:val="22"/>
+                <w:szCs w:val="18"/>
+                <w:lang w:eastAsia="zh-CN"/>
+              </w:rPr>
+              <w:t>(Two agents’ average and best fitness score in each generation)</w:t>
+            </w:r>
+          </w:p>
+        </w:tc>
+      </w:tr>
+    </w:tbl>
+    <w:p>
+      <w:pPr>
+        <w:jc w:val="center"/>
+        <w:rPr>
+          <w:sz w:val="22"/>
+          <w:szCs w:val="18"/>
+          <w:lang w:eastAsia="zh-CN"/>
+        </w:rPr>
+      </w:pPr>
+      <w:r>
+        <w:rPr>
+          <w:rFonts w:hint="eastAsia"/>
+          <w:sz w:val="22"/>
+          <w:szCs w:val="18"/>
+          <w:lang w:eastAsia="zh-CN"/>
+        </w:rPr>
+        <w:t>T</w:t>
+      </w:r>
+      <w:r>
+        <w:rPr>
+          <w:sz w:val="22"/>
+          <w:szCs w:val="18"/>
+          <w:lang w:eastAsia="zh-CN"/>
+        </w:rPr>
+        <w:t>able 3.2 Function requirement for GA based control system</w:t>
+      </w:r>
+    </w:p>
+    <w:p>
+      <w:pPr>
+        <w:rPr>
+          <w:sz w:val="22"/>
+          <w:szCs w:val="18"/>
+          <w:lang w:eastAsia="zh-CN"/>
+        </w:rPr>
+      </w:pPr>
+      <w:r>
+        <w:rPr>
+          <w:sz w:val="22"/>
+          <w:szCs w:val="18"/>
+          <w:lang w:eastAsia="zh-CN"/>
+        </w:rPr>
+        <w:t>Both two systems’ requirements will be evaluted</w:t>
+      </w:r>
+      <w:r>
+        <w:rPr>
+          <w:sz w:val="22"/>
+          <w:szCs w:val="18"/>
+          <w:lang w:eastAsia="zh-CN"/>
+        </w:rPr>
+        <w:t xml:space="preserve"> and addressed</w:t>
+      </w:r>
+      <w:r>
+        <w:rPr>
+          <w:sz w:val="22"/>
+          <w:szCs w:val="18"/>
+          <w:lang w:eastAsia="zh-CN"/>
+        </w:rPr>
+        <w:t xml:space="preserve"> in the </w:t>
+      </w:r>
+      <w:r>
+        <w:rPr>
+          <w:sz w:val="22"/>
+          <w:szCs w:val="18"/>
+          <w:lang w:eastAsia="zh-CN"/>
+        </w:rPr>
+        <w:t>Chapter 4 and 5, which are implementation and software testing chapter. Moreover, the README file will be provided.</w:t>
+      </w:r>
+    </w:p>
+    <w:p>
+      <w:pPr>
+        <w:rPr>
+          <w:sz w:val="22"/>
+          <w:szCs w:val="18"/>
+          <w:lang w:eastAsia="zh-CN"/>
+        </w:rPr>
+      </w:pPr>
+      <w:r>
+        <w:rPr>
+          <w:rFonts w:hint="eastAsia"/>
+          <w:sz w:val="22"/>
+          <w:szCs w:val="18"/>
+          <w:lang w:eastAsia="zh-CN"/>
+        </w:rPr>
+        <w:t>F</w:t>
+      </w:r>
+      <w:r>
+        <w:rPr>
+          <w:sz w:val="22"/>
+          <w:szCs w:val="18"/>
+          <w:lang w:eastAsia="zh-CN"/>
+        </w:rPr>
+        <w:t>or the record, because hardware and structure are not considered in this project. The sumo robot league rules like</w:t>
+      </w:r>
+      <w:r>
+        <w:rPr>
+          <w:i/>
+          <w:iCs/>
+          <w:sz w:val="22"/>
+          <w:szCs w:val="18"/>
+          <w:lang w:eastAsia="zh-CN"/>
+        </w:rPr>
+        <w:t xml:space="preserve"> ‘if any piece of the robot touches or fall outside the ring, the robot is considered out’</w:t>
+      </w:r>
+      <w:r>
+        <w:rPr>
+          <w:i/>
+          <w:iCs/>
+          <w:sz w:val="22"/>
+          <w:szCs w:val="18"/>
+          <w:lang w:eastAsia="zh-CN"/>
+        </w:rPr>
+        <w:t xml:space="preserve"> </w:t>
+      </w:r>
+      <w:r>
+        <w:rPr>
+          <w:sz w:val="22"/>
+          <w:szCs w:val="18"/>
+          <w:lang w:eastAsia="zh-CN"/>
+        </w:rPr>
+        <w:t>are not part of this project’s requirement.</w:t>
+      </w:r>
+    </w:p>
+    <w:p>
+      <w:pPr>
+        <w:pStyle w:val="2"/>
+        <w:ind w:left="0" w:firstLine="0"/>
+        <w:rPr>
+          <w:rFonts w:hint="eastAsia"/>
+          <w:sz w:val="22"/>
+          <w:szCs w:val="22"/>
+          <w:lang w:eastAsia="zh-CN"/>
+        </w:rPr>
+      </w:pPr>
+      <w:r>
+        <w:rPr>
+          <w:sz w:val="22"/>
+          <w:szCs w:val="22"/>
+          <w:lang w:eastAsia="zh-CN"/>
+        </w:rPr>
+        <w:t>3.</w:t>
+      </w:r>
+      <w:r>
+        <w:rPr>
+          <w:sz w:val="22"/>
+          <w:szCs w:val="22"/>
+          <w:lang w:eastAsia="zh-CN"/>
+        </w:rPr>
+        <w:t>2 System Design</w:t>
+      </w:r>
+    </w:p>
+    <w:p>
+      <w:pPr>
+        <w:rPr>
+          <w:sz w:val="22"/>
+          <w:szCs w:val="18"/>
+          <w:lang w:eastAsia="zh-CN"/>
+        </w:rPr>
+      </w:pPr>
+      <w:r>
+        <w:rPr>
+          <w:rFonts w:hint="eastAsia"/>
+          <w:sz w:val="22"/>
+          <w:szCs w:val="18"/>
+          <w:lang w:eastAsia="zh-CN"/>
+        </w:rPr>
+        <w:t>A</w:t>
+      </w:r>
+      <w:r>
+        <w:rPr>
+          <w:sz w:val="22"/>
+          <w:szCs w:val="18"/>
+          <w:lang w:eastAsia="zh-CN"/>
+        </w:rPr>
+        <w:t>s description above, this project will design two control system for Zumo robot, one is unsupervised, another is supervised learning. In this design section, two control systems’ architecture and technology will be discussed respectively.</w:t>
+      </w:r>
+    </w:p>
+    <w:p>
+      <w:pPr>
+        <w:rPr>
+          <w:sz w:val="22"/>
+          <w:szCs w:val="18"/>
+          <w:lang w:eastAsia="zh-CN"/>
+        </w:rPr>
+      </w:pPr>
+      <w:r>
+        <w:rPr>
+          <w:rFonts w:hint="eastAsia"/>
+          <w:sz w:val="22"/>
+          <w:szCs w:val="18"/>
+          <w:lang w:eastAsia="zh-CN"/>
+        </w:rPr>
+        <w:t>3</w:t>
+      </w:r>
+      <w:r>
+        <w:rPr>
+          <w:sz w:val="22"/>
+          <w:szCs w:val="18"/>
+          <w:lang w:eastAsia="zh-CN"/>
+        </w:rPr>
+        <w:t>.2.1 Decision tree based control system design</w:t>
+      </w:r>
+    </w:p>
+    <w:p>
+      <w:pPr>
+        <w:rPr>
+          <w:rFonts w:hint="eastAsia"/>
           <w:sz w:val="22"/>
           <w:szCs w:val="18"/>
           <w:lang w:eastAsia="zh-CN"/>

</xml_diff>

<commit_message>
decision design need to be done
</commit_message>
<xml_diff>
--- a/SoC-report-Template.docx
+++ b/SoC-report-Template.docx
@@ -340,7 +340,7 @@
           </mc:Choice>
           <mc:Fallback>
             <w:pict>
-              <v:line w14:anchorId="363E2B0E" id="Straight Connector 4" o:spid="_x0000_s1026" style="position:absolute;left:0;text-align:left;z-index:251660288;visibility:visible;mso-wrap-style:square;mso-width-percent:0;mso-height-percent:0;mso-wrap-distance-left:9pt;mso-wrap-distance-top:0;mso-wrap-distance-right:9pt;mso-wrap-distance-bottom:0;mso-position-horizontal:absolute;mso-position-horizontal-relative:page;mso-position-vertical:absolute;mso-position-vertical-relative:page;mso-width-percent:0;mso-height-percent:0;mso-width-relative:page;mso-height-relative:page" from="13.05pt,197.5pt" to="580pt,197.5pt" o:gfxdata="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">
+              <v:line w14:anchorId="79A5656B" id="Straight Connector 4" o:spid="_x0000_s1026" style="position:absolute;left:0;text-align:left;z-index:251660288;visibility:visible;mso-wrap-style:square;mso-width-percent:0;mso-height-percent:0;mso-wrap-distance-left:9pt;mso-wrap-distance-top:0;mso-wrap-distance-right:9pt;mso-wrap-distance-bottom:0;mso-position-horizontal:absolute;mso-position-horizontal-relative:page;mso-position-vertical:absolute;mso-position-vertical-relative:page;mso-width-percent:0;mso-height-percent:0;mso-width-relative:page;mso-height-relative:page" from="13.05pt,197.5pt" to="580pt,197.5pt" o:gfxdata="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">
                 <w10:wrap anchorx="page" anchory="page"/>
                 <w10:anchorlock/>
               </v:line>
@@ -2619,23 +2619,7 @@
           <w:szCs w:val="18"/>
           <w:lang w:eastAsia="zh-CN"/>
         </w:rPr>
-        <w:t xml:space="preserve">able 3.1 Function requirement for </w:t>
-      </w:r>
-      <w:r>
-        <w:rPr>
-          <w:sz w:val="22"/>
-          <w:szCs w:val="18"/>
-          <w:lang w:eastAsia="zh-CN"/>
-        </w:rPr>
-        <w:t>GA</w:t>
-      </w:r>
-      <w:r>
-        <w:rPr>
-          <w:sz w:val="22"/>
-          <w:szCs w:val="18"/>
-          <w:lang w:eastAsia="zh-CN"/>
-        </w:rPr>
-        <w:t xml:space="preserve"> based control system</w:t>
+        <w:t>able 3.1 Function requirement for GA based control system</w:t>
       </w:r>
     </w:p>
     <w:p>
@@ -11969,15 +11953,7 @@
           <w:szCs w:val="22"/>
           <w:lang w:eastAsia="zh-CN"/>
         </w:rPr>
-        <w:t>3.</w:t>
-      </w:r>
-      <w:r>
-        <w:rPr>
-          <w:sz w:val="22"/>
-          <w:szCs w:val="22"/>
-          <w:lang w:eastAsia="zh-CN"/>
-        </w:rPr>
-        <w:t>2 System Design</w:t>
+        <w:t>3.2 System Design</w:t>
       </w:r>
     </w:p>
     <w:p>
@@ -12030,6 +12006,133 @@
           <w:lang w:eastAsia="zh-CN"/>
         </w:rPr>
         <w:t>.2.1 Decision tree based control system design</w:t>
+      </w:r>
+    </w:p>
+    <w:p>
+      <w:pPr>
+        <w:rPr>
+          <w:sz w:val="22"/>
+          <w:szCs w:val="18"/>
+          <w:lang w:eastAsia="zh-CN"/>
+        </w:rPr>
+      </w:pPr>
+      <w:r>
+        <w:rPr>
+          <w:rFonts w:hint="eastAsia"/>
+          <w:sz w:val="22"/>
+          <w:szCs w:val="18"/>
+          <w:lang w:eastAsia="zh-CN"/>
+        </w:rPr>
+        <w:t>T</w:t>
+      </w:r>
+      <w:r>
+        <w:rPr>
+          <w:sz w:val="22"/>
+          <w:szCs w:val="18"/>
+          <w:lang w:eastAsia="zh-CN"/>
+        </w:rPr>
+        <w:t xml:space="preserve">he Zumo robot is controlled by an Arduino-compatible Atmega32U4 microcontroller, which is a fine chip but it’s memory and calculates ability are limited. So the process of generating the decision tree are going to execute in another environment. Then transfer the generated decision tree into the Zumo robot program. </w:t>
+      </w:r>
+    </w:p>
+    <w:p>
+      <w:pPr>
+        <w:rPr>
+          <w:sz w:val="22"/>
+          <w:szCs w:val="18"/>
+          <w:lang w:eastAsia="zh-CN"/>
+        </w:rPr>
+      </w:pPr>
+      <w:r>
+        <w:rPr>
+          <w:rFonts w:hint="eastAsia"/>
+          <w:sz w:val="22"/>
+          <w:szCs w:val="18"/>
+          <w:lang w:eastAsia="zh-CN"/>
+        </w:rPr>
+        <w:t>A</w:t>
+      </w:r>
+      <w:r>
+        <w:rPr>
+          <w:sz w:val="22"/>
+          <w:szCs w:val="18"/>
+          <w:lang w:eastAsia="zh-CN"/>
+        </w:rPr>
+        <w:t>nd the data</w:t>
+      </w:r>
+      <w:r>
+        <w:rPr>
+          <w:sz w:val="22"/>
+          <w:szCs w:val="18"/>
+          <w:lang w:eastAsia="zh-CN"/>
+        </w:rPr>
+        <w:t>set</w:t>
+      </w:r>
+      <w:r>
+        <w:rPr>
+          <w:sz w:val="22"/>
+          <w:szCs w:val="18"/>
+          <w:lang w:eastAsia="zh-CN"/>
+        </w:rPr>
+        <w:t xml:space="preserve"> that used to generate decision tree would be written by hand</w:t>
+      </w:r>
+      <w:r>
+        <w:rPr>
+          <w:sz w:val="22"/>
+          <w:szCs w:val="18"/>
+          <w:lang w:eastAsia="zh-CN"/>
+        </w:rPr>
+        <w:t xml:space="preserve">, but also comes from the real experiment result. First, writing a simple program that the LCD screen </w:t>
+      </w:r>
+      <w:r>
+        <w:rPr>
+          <w:sz w:val="22"/>
+          <w:szCs w:val="18"/>
+          <w:lang w:eastAsia="zh-CN"/>
+        </w:rPr>
+        <w:lastRenderedPageBreak/>
+        <w:t xml:space="preserve">would display the sensors real-time data. Then use a cup as the robot’s opponent, put the cup at different position of the robot and observe the sensor readings. </w:t>
+      </w:r>
+      <w:r>
+        <w:rPr>
+          <w:sz w:val="22"/>
+          <w:szCs w:val="18"/>
+          <w:lang w:eastAsia="zh-CN"/>
+        </w:rPr>
+        <w:t>Assign different label or action mode to different sensor reading. Then come up with the data, each line of the data has the reading from different sensor and along with a label.</w:t>
+      </w:r>
+    </w:p>
+    <w:p>
+      <w:pPr>
+        <w:rPr>
+          <w:sz w:val="22"/>
+          <w:szCs w:val="18"/>
+          <w:lang w:eastAsia="zh-CN"/>
+        </w:rPr>
+      </w:pPr>
+      <w:r>
+        <w:rPr>
+          <w:rFonts w:hint="eastAsia"/>
+          <w:sz w:val="22"/>
+          <w:szCs w:val="18"/>
+          <w:lang w:eastAsia="zh-CN"/>
+        </w:rPr>
+        <w:t>T</w:t>
+      </w:r>
+      <w:r>
+        <w:rPr>
+          <w:sz w:val="22"/>
+          <w:szCs w:val="18"/>
+          <w:lang w:eastAsia="zh-CN"/>
+        </w:rPr>
+        <w:t>he general architecture from a logical point of view shown below in Figure 3.1</w:t>
+      </w:r>
+      <w:r>
+        <w:rPr>
+          <w:sz w:val="22"/>
+          <w:szCs w:val="18"/>
+          <w:lang w:eastAsia="zh-CN"/>
+        </w:rPr>
+        <w:t>.</w:t>
       </w:r>
     </w:p>
     <w:p>

</xml_diff>

<commit_message>
GA design without diagram
</commit_message>
<xml_diff>
--- a/SoC-report-Template.docx
+++ b/SoC-report-Template.docx
@@ -340,7 +340,7 @@
           </mc:Choice>
           <mc:Fallback>
             <w:pict>
-              <v:line w14:anchorId="7A784869" id="Straight Connector 4" o:spid="_x0000_s1026" style="position:absolute;left:0;text-align:left;z-index:251660288;visibility:visible;mso-wrap-style:square;mso-width-percent:0;mso-height-percent:0;mso-wrap-distance-left:9pt;mso-wrap-distance-top:0;mso-wrap-distance-right:9pt;mso-wrap-distance-bottom:0;mso-position-horizontal:absolute;mso-position-horizontal-relative:page;mso-position-vertical:absolute;mso-position-vertical-relative:page;mso-width-percent:0;mso-height-percent:0;mso-width-relative:page;mso-height-relative:page" from="13.05pt,197.5pt" to="580pt,197.5pt" o:gfxdata="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">
+              <v:line w14:anchorId="30176692" id="Straight Connector 4" o:spid="_x0000_s1026" style="position:absolute;left:0;text-align:left;z-index:251660288;visibility:visible;mso-wrap-style:square;mso-width-percent:0;mso-height-percent:0;mso-wrap-distance-left:9pt;mso-wrap-distance-top:0;mso-wrap-distance-right:9pt;mso-wrap-distance-bottom:0;mso-position-horizontal:absolute;mso-position-horizontal-relative:page;mso-position-vertical:absolute;mso-position-vertical-relative:page;mso-width-percent:0;mso-height-percent:0;mso-width-relative:page;mso-height-relative:page" from="13.05pt,197.5pt" to="580pt,197.5pt" o:gfxdata="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">
                 <w10:wrap anchorx="page" anchory="page"/>
                 <w10:anchorlock/>
               </v:line>
@@ -2211,23 +2211,7 @@
           <w:szCs w:val="18"/>
           <w:lang w:eastAsia="zh-CN"/>
         </w:rPr>
-        <w:t>igure 3.1</w:t>
-      </w:r>
-      <w:r>
-        <w:rPr>
-          <w:sz w:val="22"/>
-          <w:szCs w:val="18"/>
-          <w:lang w:eastAsia="zh-CN"/>
-        </w:rPr>
-        <w:t xml:space="preserve">      </w:t>
-      </w:r>
-      <w:r>
-        <w:rPr>
-          <w:sz w:val="22"/>
-          <w:szCs w:val="18"/>
-          <w:lang w:eastAsia="zh-CN"/>
-        </w:rPr>
-        <w:t xml:space="preserve"> Decision tree based control system general architecture</w:t>
+        <w:t>igure 3.1       Decision tree based control system general architecture</w:t>
       </w:r>
     </w:p>
     <w:p>
@@ -10291,6 +10275,80 @@
           <w:lang w:eastAsia="zh-CN"/>
         </w:rPr>
         <w:t>would be: feed the input from the sensor into the FNN and then sets the motors using the network’s output. And the way to optimize the parameter of FNN and configure the network would be using GA.</w:t>
+      </w:r>
+    </w:p>
+    <w:p>
+      <w:pPr>
+        <w:rPr>
+          <w:sz w:val="22"/>
+          <w:szCs w:val="18"/>
+          <w:lang w:eastAsia="zh-CN"/>
+        </w:rPr>
+      </w:pPr>
+      <w:r>
+        <w:rPr>
+          <w:sz w:val="22"/>
+          <w:szCs w:val="18"/>
+          <w:lang w:eastAsia="zh-CN"/>
+        </w:rPr>
+        <w:lastRenderedPageBreak/>
+        <w:t>One</w:t>
+      </w:r>
+      <w:r>
+        <w:rPr>
+          <w:sz w:val="22"/>
+          <w:szCs w:val="18"/>
+          <w:lang w:eastAsia="zh-CN"/>
+        </w:rPr>
+        <w:t xml:space="preserve"> reason </w:t>
+      </w:r>
+      <w:r>
+        <w:rPr>
+          <w:sz w:val="22"/>
+          <w:szCs w:val="18"/>
+          <w:lang w:eastAsia="zh-CN"/>
+        </w:rPr>
+        <w:t>that</w:t>
+      </w:r>
+      <w:r>
+        <w:rPr>
+          <w:sz w:val="22"/>
+          <w:szCs w:val="18"/>
+          <w:lang w:eastAsia="zh-CN"/>
+        </w:rPr>
+        <w:t xml:space="preserve"> why I perfer the simulation </w:t>
+      </w:r>
+      <w:r>
+        <w:rPr>
+          <w:sz w:val="22"/>
+          <w:szCs w:val="18"/>
+          <w:lang w:eastAsia="zh-CN"/>
+        </w:rPr>
+        <w:t xml:space="preserve">in this project, </w:t>
+      </w:r>
+      <w:r>
+        <w:rPr>
+          <w:sz w:val="22"/>
+          <w:szCs w:val="18"/>
+          <w:lang w:eastAsia="zh-CN"/>
+        </w:rPr>
+        <w:t xml:space="preserve">is </w:t>
+      </w:r>
+      <w:r>
+        <w:rPr>
+          <w:sz w:val="22"/>
+          <w:szCs w:val="18"/>
+          <w:lang w:eastAsia="zh-CN"/>
+        </w:rPr>
+        <w:t>because GA usually going through hundreds or even thounsands of generations. There are tons of experiments in GA, and it’s would be impossible to experiment the whole evolution progress in real world. Another reason is because this year is a special year due to Covid-19, and the close down of the school, lockdown of the country make it’s hard to find another real sumo robot as opponents. Many competitions are cancelled, including the School of Computing Zumo Wrestling league</w:t>
+      </w:r>
+      <w:r>
+        <w:rPr>
+          <w:sz w:val="22"/>
+          <w:szCs w:val="18"/>
+          <w:lang w:eastAsia="zh-CN"/>
+        </w:rPr>
+        <w:t>. Thus, simulation robot wrestling would fit this project best, and this project is also going to emphasis more on simulation.</w:t>
       </w:r>
     </w:p>
     <w:p>
@@ -12357,6 +12415,204 @@
           <w:lang w:eastAsia="zh-CN"/>
         </w:rPr>
         <w:t>.3.2 GA based control system</w:t>
+      </w:r>
+    </w:p>
+    <w:p>
+      <w:pPr>
+        <w:rPr>
+          <w:sz w:val="22"/>
+          <w:szCs w:val="18"/>
+          <w:lang w:eastAsia="zh-CN"/>
+        </w:rPr>
+      </w:pPr>
+      <w:r>
+        <w:rPr>
+          <w:rFonts w:hint="eastAsia"/>
+          <w:sz w:val="22"/>
+          <w:szCs w:val="18"/>
+          <w:lang w:eastAsia="zh-CN"/>
+        </w:rPr>
+        <w:t>T</w:t>
+      </w:r>
+      <w:r>
+        <w:rPr>
+          <w:sz w:val="22"/>
+          <w:szCs w:val="18"/>
+          <w:lang w:eastAsia="zh-CN"/>
+        </w:rPr>
+        <w:t>he GA based control system is going to have experiment in simulat</w:t>
+      </w:r>
+      <w:r>
+        <w:rPr>
+          <w:sz w:val="22"/>
+          <w:szCs w:val="18"/>
+          <w:lang w:eastAsia="zh-CN"/>
+        </w:rPr>
+        <w:t>ed</w:t>
+      </w:r>
+      <w:r>
+        <w:rPr>
+          <w:sz w:val="22"/>
+          <w:szCs w:val="18"/>
+          <w:lang w:eastAsia="zh-CN"/>
+        </w:rPr>
+        <w:t xml:space="preserve"> environment, including the simulated agent, sumo environment, etc. </w:t>
+      </w:r>
+    </w:p>
+    <w:p>
+      <w:pPr>
+        <w:rPr>
+          <w:sz w:val="22"/>
+          <w:szCs w:val="18"/>
+          <w:lang w:eastAsia="zh-CN"/>
+        </w:rPr>
+      </w:pPr>
+      <w:r>
+        <w:rPr>
+          <w:sz w:val="22"/>
+          <w:szCs w:val="18"/>
+          <w:lang w:eastAsia="zh-CN"/>
+        </w:rPr>
+        <w:t>There are two agents class in the environment because two robot in the sumo league. And thses two agents class are not sharing the same GA process, which means their evolutions are independent, but also can be seen as co-evolution</w:t>
+      </w:r>
+      <w:r>
+        <w:rPr>
+          <w:sz w:val="22"/>
+          <w:szCs w:val="18"/>
+          <w:lang w:eastAsia="zh-CN"/>
+        </w:rPr>
+        <w:t xml:space="preserve"> or competition relationship</w:t>
+      </w:r>
+      <w:r>
+        <w:rPr>
+          <w:sz w:val="22"/>
+          <w:szCs w:val="18"/>
+          <w:lang w:eastAsia="zh-CN"/>
+        </w:rPr>
+        <w:t>.</w:t>
+      </w:r>
+      <w:r>
+        <w:rPr>
+          <w:sz w:val="22"/>
+          <w:szCs w:val="18"/>
+          <w:lang w:eastAsia="zh-CN"/>
+        </w:rPr>
+        <w:t xml:space="preserve"> This relationship just like predator and prey, </w:t>
+      </w:r>
+      <w:r>
+        <w:rPr>
+          <w:sz w:val="22"/>
+          <w:szCs w:val="18"/>
+          <w:lang w:eastAsia="zh-CN"/>
+        </w:rPr>
+        <w:t>they are two different speices, but their evolution progress can affect each other.</w:t>
+      </w:r>
+      <w:r>
+        <w:rPr>
+          <w:sz w:val="22"/>
+          <w:szCs w:val="18"/>
+          <w:lang w:eastAsia="zh-CN"/>
+        </w:rPr>
+        <w:t xml:space="preserve"> The common things of these</w:t>
+      </w:r>
+      <w:r>
+        <w:rPr>
+          <w:sz w:val="22"/>
+          <w:szCs w:val="18"/>
+          <w:lang w:eastAsia="zh-CN"/>
+        </w:rPr>
+        <w:t xml:space="preserve"> two</w:t>
+      </w:r>
+      <w:r>
+        <w:rPr>
+          <w:sz w:val="22"/>
+          <w:szCs w:val="18"/>
+          <w:lang w:eastAsia="zh-CN"/>
+        </w:rPr>
+        <w:t xml:space="preserve"> agent is that they have the same framework, which are both controlled by FNN, and GA is used to adjust the parameter of FNN. Also, the physical structure of agents are the same, including the same sensors, same size and same motors, which means same </w:t>
+      </w:r>
+      <w:r>
+        <w:rPr>
+          <w:sz w:val="22"/>
+          <w:szCs w:val="18"/>
+          <w:lang w:eastAsia="zh-CN"/>
+        </w:rPr>
+        <w:t xml:space="preserve">maximum speed. </w:t>
+      </w:r>
+    </w:p>
+    <w:p>
+      <w:pPr>
+        <w:rPr>
+          <w:sz w:val="22"/>
+          <w:szCs w:val="18"/>
+          <w:lang w:eastAsia="zh-CN"/>
+        </w:rPr>
+      </w:pPr>
+      <w:r>
+        <w:rPr>
+          <w:rFonts w:hint="eastAsia"/>
+          <w:sz w:val="22"/>
+          <w:szCs w:val="18"/>
+          <w:lang w:eastAsia="zh-CN"/>
+        </w:rPr>
+        <w:t>T</w:t>
+      </w:r>
+      <w:r>
+        <w:rPr>
+          <w:sz w:val="22"/>
+          <w:szCs w:val="18"/>
+          <w:lang w:eastAsia="zh-CN"/>
+        </w:rPr>
+        <w:t>he assessment means the wrestling robot fight in within time. It’s can be called as test time or bettle time. Consider of that even the agent with better behaviour could lose one or two battles</w:t>
+      </w:r>
+      <w:r>
+        <w:rPr>
+          <w:sz w:val="22"/>
+          <w:szCs w:val="18"/>
+          <w:lang w:eastAsia="zh-CN"/>
+        </w:rPr>
+        <w:t xml:space="preserve">, the assessment won’t be stopped just because one agent is out of the ring. Only when the time is up, the assessment </w:t>
+      </w:r>
+      <w:r>
+        <w:rPr>
+          <w:sz w:val="22"/>
+          <w:szCs w:val="18"/>
+          <w:lang w:eastAsia="zh-CN"/>
+        </w:rPr>
+        <w:t xml:space="preserve">is </w:t>
+      </w:r>
+      <w:r>
+        <w:rPr>
+          <w:sz w:val="22"/>
+          <w:szCs w:val="18"/>
+          <w:lang w:eastAsia="zh-CN"/>
+        </w:rPr>
+        <w:t xml:space="preserve">end. And if one agent is out of the ring while the </w:t>
+      </w:r>
+      <w:r>
+        <w:rPr>
+          <w:sz w:val="22"/>
+          <w:szCs w:val="18"/>
+          <w:lang w:eastAsia="zh-CN"/>
+        </w:rPr>
+        <w:t>assessment is not over, the system will reset everything in the environment, including the agents’ position, orientation and so on. Also, there are two counters, which record how many times that each agent has run out of the ring within one assessment. And the counters can be seen as one major factor to calculate the fitness score.</w:t>
+      </w:r>
+    </w:p>
+    <w:p>
+      <w:pPr>
+        <w:rPr>
+          <w:sz w:val="22"/>
+          <w:szCs w:val="18"/>
+          <w:lang w:eastAsia="zh-CN"/>
+        </w:rPr>
+      </w:pPr>
+      <w:r>
+        <w:rPr>
+          <w:sz w:val="22"/>
+          <w:szCs w:val="18"/>
+          <w:lang w:eastAsia="zh-CN"/>
+        </w:rPr>
+        <w:t>Then general architecture of GA control system are shown below.</w:t>
       </w:r>
     </w:p>
     <w:p>

</xml_diff>

<commit_message>
chapter 3 draft complete
</commit_message>
<xml_diff>
--- a/SoC-report-Template.docx
+++ b/SoC-report-Template.docx
@@ -340,7 +340,7 @@
           </mc:Choice>
           <mc:Fallback>
             <w:pict>
-              <v:line w14:anchorId="30176692" id="Straight Connector 4" o:spid="_x0000_s1026" style="position:absolute;left:0;text-align:left;z-index:251660288;visibility:visible;mso-wrap-style:square;mso-width-percent:0;mso-height-percent:0;mso-wrap-distance-left:9pt;mso-wrap-distance-top:0;mso-wrap-distance-right:9pt;mso-wrap-distance-bottom:0;mso-position-horizontal:absolute;mso-position-horizontal-relative:page;mso-position-vertical:absolute;mso-position-vertical-relative:page;mso-width-percent:0;mso-height-percent:0;mso-width-relative:page;mso-height-relative:page" from="13.05pt,197.5pt" to="580pt,197.5pt" o:gfxdata="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">
+              <v:line w14:anchorId="1076463D" id="Straight Connector 4" o:spid="_x0000_s1026" style="position:absolute;left:0;text-align:left;z-index:251660288;visibility:visible;mso-wrap-style:square;mso-width-percent:0;mso-height-percent:0;mso-wrap-distance-left:9pt;mso-wrap-distance-top:0;mso-wrap-distance-right:9pt;mso-wrap-distance-bottom:0;mso-position-horizontal:absolute;mso-position-horizontal-relative:page;mso-position-vertical:absolute;mso-position-vertical-relative:page;mso-width-percent:0;mso-height-percent:0;mso-width-relative:page;mso-height-relative:page" from="13.05pt,197.5pt" to="580pt,197.5pt" o:gfxdata="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">
                 <w10:wrap anchorx="page" anchory="page"/>
                 <w10:anchorlock/>
               </v:line>
@@ -2216,6 +2216,49 @@
     </w:p>
     <w:p>
       <w:pPr>
+        <w:rPr>
+          <w:rFonts w:hint="eastAsia"/>
+          <w:sz w:val="22"/>
+          <w:szCs w:val="18"/>
+          <w:lang w:eastAsia="zh-CN"/>
+        </w:rPr>
+      </w:pPr>
+      <w:r>
+        <w:rPr>
+          <w:rFonts w:hint="eastAsia"/>
+          <w:sz w:val="22"/>
+          <w:szCs w:val="18"/>
+          <w:lang w:eastAsia="zh-CN"/>
+        </w:rPr>
+        <w:t>F</w:t>
+      </w:r>
+      <w:r>
+        <w:rPr>
+          <w:sz w:val="22"/>
+          <w:szCs w:val="18"/>
+          <w:lang w:eastAsia="zh-CN"/>
+        </w:rPr>
+        <w:t>igure 3.2</w:t>
+      </w:r>
+      <w:r>
+        <w:rPr>
+          <w:sz w:val="22"/>
+          <w:szCs w:val="18"/>
+          <w:lang w:eastAsia="zh-CN"/>
+        </w:rPr>
+        <w:t xml:space="preserve">      </w:t>
+      </w:r>
+      <w:r>
+        <w:rPr>
+          <w:sz w:val="22"/>
+          <w:szCs w:val="18"/>
+          <w:lang w:eastAsia="zh-CN"/>
+        </w:rPr>
+        <w:t xml:space="preserve"> The general architecture of GA control system</w:t>
+      </w:r>
+    </w:p>
+    <w:p>
+      <w:pPr>
         <w:tabs>
           <w:tab w:val="left" w:pos="8265"/>
         </w:tabs>
@@ -2391,24 +2434,7 @@
     <w:p>
       <w:pPr>
         <w:rPr>
-          <w:sz w:val="22"/>
-          <w:szCs w:val="18"/>
-          <w:lang w:eastAsia="zh-CN"/>
-        </w:rPr>
-      </w:pPr>
-    </w:p>
-    <w:p>
-      <w:pPr>
-        <w:rPr>
-          <w:sz w:val="22"/>
-          <w:szCs w:val="18"/>
-          <w:lang w:eastAsia="zh-CN"/>
-        </w:rPr>
-      </w:pPr>
-    </w:p>
-    <w:p>
-      <w:pPr>
-        <w:rPr>
+          <w:rFonts w:hint="eastAsia"/>
           <w:sz w:val="22"/>
           <w:szCs w:val="18"/>
           <w:lang w:eastAsia="zh-CN"/>
@@ -12617,7 +12643,115 @@
     </w:p>
     <w:p>
       <w:pPr>
-        <w:rPr>
+        <w:jc w:val="center"/>
+        <w:rPr>
+          <w:rFonts w:hint="eastAsia"/>
+          <w:sz w:val="22"/>
+          <w:szCs w:val="18"/>
+          <w:lang w:eastAsia="zh-CN"/>
+        </w:rPr>
+      </w:pPr>
+      <w:r>
+        <w:rPr>
+          <w:noProof/>
+        </w:rPr>
+        <w:drawing>
+          <wp:inline distT="0" distB="0" distL="0" distR="0" wp14:anchorId="5B83CEEF" wp14:editId="4E57EE63">
+            <wp:extent cx="3972646" cy="3560390"/>
+            <wp:effectExtent l="0" t="0" r="8890" b="2540"/>
+            <wp:docPr id="12" name="图片 12"/>
+            <wp:cNvGraphicFramePr>
+              <a:graphicFrameLocks xmlns:a="http://schemas.openxmlformats.org/drawingml/2006/main" noChangeAspect="1"/>
+            </wp:cNvGraphicFramePr>
+            <a:graphic xmlns:a="http://schemas.openxmlformats.org/drawingml/2006/main">
+              <a:graphicData uri="http://schemas.openxmlformats.org/drawingml/2006/picture">
+                <pic:pic xmlns:pic="http://schemas.openxmlformats.org/drawingml/2006/picture">
+                  <pic:nvPicPr>
+                    <pic:cNvPr id="0" name="Picture 3"/>
+                    <pic:cNvPicPr>
+                      <a:picLocks noChangeAspect="1" noChangeArrowheads="1"/>
+                    </pic:cNvPicPr>
+                  </pic:nvPicPr>
+                  <pic:blipFill rotWithShape="1">
+                    <a:blip r:embed="rId19" cstate="print">
+                      <a:extLst>
+                        <a:ext uri="{28A0092B-C50C-407E-A947-70E740481C1C}">
+                          <a14:useLocalDpi xmlns:a14="http://schemas.microsoft.com/office/drawing/2010/main" val="0"/>
+                        </a:ext>
+                      </a:extLst>
+                    </a:blip>
+                    <a:srcRect r="523" b="10846"/>
+                    <a:stretch/>
+                  </pic:blipFill>
+                  <pic:spPr bwMode="auto">
+                    <a:xfrm>
+                      <a:off x="0" y="0"/>
+                      <a:ext cx="3997700" cy="3582844"/>
+                    </a:xfrm>
+                    <a:prstGeom prst="rect">
+                      <a:avLst/>
+                    </a:prstGeom>
+                    <a:noFill/>
+                    <a:ln>
+                      <a:noFill/>
+                    </a:ln>
+                    <a:extLst>
+                      <a:ext uri="{53640926-AAD7-44D8-BBD7-CCE9431645EC}">
+                        <a14:shadowObscured xmlns:a14="http://schemas.microsoft.com/office/drawing/2010/main"/>
+                      </a:ext>
+                    </a:extLst>
+                  </pic:spPr>
+                </pic:pic>
+              </a:graphicData>
+            </a:graphic>
+          </wp:inline>
+        </w:drawing>
+      </w:r>
+    </w:p>
+    <w:p>
+      <w:pPr>
+        <w:jc w:val="center"/>
+        <w:rPr>
+          <w:sz w:val="22"/>
+          <w:szCs w:val="18"/>
+          <w:lang w:eastAsia="zh-CN"/>
+        </w:rPr>
+      </w:pPr>
+      <w:r>
+        <w:rPr>
+          <w:rFonts w:hint="eastAsia"/>
+          <w:sz w:val="22"/>
+          <w:szCs w:val="18"/>
+          <w:lang w:eastAsia="zh-CN"/>
+        </w:rPr>
+        <w:t>F</w:t>
+      </w:r>
+      <w:r>
+        <w:rPr>
+          <w:sz w:val="22"/>
+          <w:szCs w:val="18"/>
+          <w:lang w:eastAsia="zh-CN"/>
+        </w:rPr>
+        <w:t>igure 3.2: The general architecture of GA control system</w:t>
+      </w:r>
+    </w:p>
+    <w:p>
+      <w:pPr>
+        <w:pStyle w:val="1"/>
+      </w:pPr>
+      <w:r>
+        <w:lastRenderedPageBreak/>
+        <w:t>Chapter 3</w:t>
+      </w:r>
+      <w:r>
+        <w:br/>
+        <w:t>Software Requirements and System Design</w:t>
+      </w:r>
+    </w:p>
+    <w:p>
+      <w:pPr>
+        <w:rPr>
+          <w:rFonts w:hint="eastAsia"/>
           <w:sz w:val="22"/>
           <w:szCs w:val="18"/>
           <w:lang w:eastAsia="zh-CN"/>
@@ -12673,7 +12807,7 @@
         </w:rPr>
         <w:t xml:space="preserve">. [Online]. Available from: </w:t>
       </w:r>
-      <w:hyperlink r:id="rId19" w:anchor=":~:text=Mini%2Dclass%20Sumo%20robots%20may%20be%2010%20centimeters%20(3.93%20inches" w:history="1">
+      <w:hyperlink r:id="rId20" w:anchor=":~:text=Mini%2Dclass%20Sumo%20robots%20may%20be%2010%20centimeters%20(3.93%20inches" w:history="1">
         <w:r>
           <w:rPr>
             <w:rStyle w:val="ac"/>
@@ -13731,7 +13865,7 @@
       </w:r>
     </w:p>
     <w:sectPr>
-      <w:headerReference w:type="default" r:id="rId20"/>
+      <w:headerReference w:type="default" r:id="rId21"/>
       <w:footnotePr>
         <w:numRestart w:val="eachSect"/>
       </w:footnotePr>

</xml_diff>

<commit_message>
refactor before chapter 3
</commit_message>
<xml_diff>
--- a/SoC-report-Template.docx
+++ b/SoC-report-Template.docx
@@ -340,7 +340,7 @@
           </mc:Choice>
           <mc:Fallback>
             <w:pict>
-              <v:line w14:anchorId="1076463D" id="Straight Connector 4" o:spid="_x0000_s1026" style="position:absolute;left:0;text-align:left;z-index:251660288;visibility:visible;mso-wrap-style:square;mso-width-percent:0;mso-height-percent:0;mso-wrap-distance-left:9pt;mso-wrap-distance-top:0;mso-wrap-distance-right:9pt;mso-wrap-distance-bottom:0;mso-position-horizontal:absolute;mso-position-horizontal-relative:page;mso-position-vertical:absolute;mso-position-vertical-relative:page;mso-width-percent:0;mso-height-percent:0;mso-width-relative:page;mso-height-relative:page" from="13.05pt,197.5pt" to="580pt,197.5pt" o:gfxdata="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">
+              <v:line w14:anchorId="18A5079C" id="Straight Connector 4" o:spid="_x0000_s1026" style="position:absolute;left:0;text-align:left;z-index:251660288;visibility:visible;mso-wrap-style:square;mso-width-percent:0;mso-height-percent:0;mso-wrap-distance-left:9pt;mso-wrap-distance-top:0;mso-wrap-distance-right:9pt;mso-wrap-distance-bottom:0;mso-position-horizontal:absolute;mso-position-horizontal-relative:page;mso-position-vertical:absolute;mso-position-vertical-relative:page;mso-width-percent:0;mso-height-percent:0;mso-width-relative:page;mso-height-relative:page" from="13.05pt,197.5pt" to="580pt,197.5pt" o:gfxdata="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">
                 <w10:wrap anchorx="page" anchory="page"/>
                 <w10:anchorlock/>
               </v:line>
@@ -9722,211 +9722,41 @@
           <w:szCs w:val="18"/>
           <w:lang w:eastAsia="zh-CN"/>
         </w:rPr>
-        <w:t xml:space="preserve">There are many AI methods out there for designing the control system for Zumo robot. </w:t>
-      </w:r>
-      <w:r>
-        <w:rPr>
-          <w:sz w:val="22"/>
-          <w:szCs w:val="18"/>
-          <w:lang w:eastAsia="zh-CN"/>
-        </w:rPr>
-        <w:t xml:space="preserve">I always do believe the same that the best way to evalute one method or idea is to experiment with it. </w:t>
-      </w:r>
-      <w:r>
-        <w:rPr>
-          <w:sz w:val="22"/>
-          <w:szCs w:val="18"/>
-          <w:lang w:eastAsia="zh-CN"/>
-        </w:rPr>
-        <w:t xml:space="preserve">However, there is no time for me to </w:t>
-      </w:r>
-      <w:r>
-        <w:rPr>
-          <w:sz w:val="22"/>
-          <w:szCs w:val="18"/>
-          <w:lang w:eastAsia="zh-CN"/>
-        </w:rPr>
-        <w:t>implement and test</w:t>
-      </w:r>
-      <w:r>
-        <w:rPr>
-          <w:sz w:val="22"/>
-          <w:szCs w:val="18"/>
-          <w:lang w:eastAsia="zh-CN"/>
-        </w:rPr>
-        <w:t xml:space="preserve"> all the AI technologies in Zumo robot. So I have to choose the suitable method according to theoretical research.</w:t>
-      </w:r>
-    </w:p>
-    <w:p>
-      <w:pPr>
-        <w:rPr>
-          <w:sz w:val="22"/>
-          <w:szCs w:val="18"/>
-          <w:lang w:eastAsia="zh-CN"/>
-        </w:rPr>
-      </w:pPr>
-      <w:r>
-        <w:rPr>
-          <w:sz w:val="22"/>
-          <w:szCs w:val="18"/>
-          <w:lang w:eastAsia="zh-CN"/>
-        </w:rPr>
-        <w:t>In my opinion, t</w:t>
-      </w:r>
-      <w:r>
-        <w:rPr>
-          <w:sz w:val="22"/>
-          <w:szCs w:val="18"/>
-          <w:lang w:eastAsia="zh-CN"/>
-        </w:rPr>
-        <w:t>wo different kind of methods are necessary</w:t>
-      </w:r>
-      <w:r>
-        <w:rPr>
-          <w:sz w:val="22"/>
-          <w:szCs w:val="18"/>
-          <w:lang w:eastAsia="zh-CN"/>
-        </w:rPr>
-        <w:t xml:space="preserve"> to be implement to the control system in this project</w:t>
-      </w:r>
-      <w:r>
-        <w:rPr>
-          <w:sz w:val="22"/>
-          <w:szCs w:val="18"/>
-          <w:lang w:eastAsia="zh-CN"/>
-        </w:rPr>
-        <w:t xml:space="preserve">, one is </w:t>
-      </w:r>
-      <w:r>
-        <w:rPr>
-          <w:rFonts w:hint="eastAsia"/>
-          <w:sz w:val="22"/>
-          <w:szCs w:val="18"/>
-          <w:lang w:eastAsia="zh-CN"/>
-        </w:rPr>
-        <w:t>sup</w:t>
-      </w:r>
-      <w:r>
-        <w:rPr>
-          <w:sz w:val="22"/>
-          <w:szCs w:val="18"/>
-          <w:lang w:eastAsia="zh-CN"/>
-        </w:rPr>
-        <w:t>ervised learning, another is unsupervised learning.</w:t>
-      </w:r>
-      <w:r>
-        <w:rPr>
-          <w:sz w:val="22"/>
-          <w:szCs w:val="18"/>
-          <w:lang w:eastAsia="zh-CN"/>
-        </w:rPr>
-        <w:t xml:space="preserve"> </w:t>
-      </w:r>
-    </w:p>
-    <w:p>
-      <w:pPr>
-        <w:rPr>
-          <w:sz w:val="22"/>
-          <w:szCs w:val="18"/>
-          <w:lang w:eastAsia="zh-CN"/>
-        </w:rPr>
-      </w:pPr>
-      <w:r>
-        <w:rPr>
-          <w:sz w:val="22"/>
-          <w:szCs w:val="18"/>
-          <w:lang w:eastAsia="zh-CN"/>
-        </w:rPr>
-        <w:t xml:space="preserve">Supervised learning means that with input variable and output variable, and use a certain algorithm to learn the function from input to output. By this method, human strategy can be implemented into Zumo robot, and the control system can be designed as what people want the </w:t>
-      </w:r>
-      <w:r>
-        <w:rPr>
-          <w:sz w:val="22"/>
-          <w:szCs w:val="18"/>
-          <w:lang w:eastAsia="zh-CN"/>
-        </w:rPr>
-        <w:t>behaviours</w:t>
-      </w:r>
-      <w:r>
-        <w:rPr>
-          <w:sz w:val="22"/>
-          <w:szCs w:val="18"/>
-          <w:lang w:eastAsia="zh-CN"/>
-        </w:rPr>
-        <w:t xml:space="preserve"> of the robot.</w:t>
-      </w:r>
-      <w:r>
-        <w:rPr>
-          <w:sz w:val="22"/>
-          <w:szCs w:val="18"/>
-          <w:lang w:eastAsia="zh-CN"/>
-        </w:rPr>
-        <w:t xml:space="preserve"> As for decision tree, which is one kind of supervised learning,</w:t>
-      </w:r>
-      <w:r>
-        <w:rPr>
-          <w:sz w:val="22"/>
-          <w:szCs w:val="18"/>
-          <w:lang w:eastAsia="zh-CN"/>
-        </w:rPr>
-        <w:t xml:space="preserve"> it’s easy to understand and explain, can be visualized and analyzed. </w:t>
-      </w:r>
-      <w:r>
-        <w:rPr>
-          <w:rFonts w:hint="eastAsia"/>
-          <w:sz w:val="22"/>
-          <w:szCs w:val="18"/>
-          <w:lang w:eastAsia="zh-CN"/>
-        </w:rPr>
-        <w:t>A</w:t>
-      </w:r>
-      <w:r>
-        <w:rPr>
-          <w:sz w:val="22"/>
-          <w:szCs w:val="18"/>
-          <w:lang w:eastAsia="zh-CN"/>
-        </w:rPr>
-        <w:t>nd it’s a good way to get start</w:t>
-      </w:r>
-      <w:r>
-        <w:rPr>
-          <w:sz w:val="22"/>
-          <w:szCs w:val="18"/>
-          <w:lang w:eastAsia="zh-CN"/>
-        </w:rPr>
-        <w:t xml:space="preserve"> and familiar</w:t>
-      </w:r>
-      <w:r>
-        <w:rPr>
-          <w:sz w:val="22"/>
-          <w:szCs w:val="18"/>
-          <w:lang w:eastAsia="zh-CN"/>
-        </w:rPr>
-        <w:t xml:space="preserve"> with this project. </w:t>
-      </w:r>
-      <w:r>
-        <w:rPr>
-          <w:sz w:val="22"/>
-          <w:szCs w:val="18"/>
-          <w:lang w:eastAsia="zh-CN"/>
-        </w:rPr>
-        <w:t xml:space="preserve">It’s able to handle both data type and regular type attributes. </w:t>
-      </w:r>
-      <w:r>
-        <w:rPr>
-          <w:sz w:val="22"/>
-          <w:szCs w:val="18"/>
-          <w:lang w:eastAsia="zh-CN"/>
-        </w:rPr>
-        <w:t>Also</w:t>
-      </w:r>
-      <w:r>
-        <w:rPr>
-          <w:sz w:val="22"/>
-          <w:szCs w:val="18"/>
-          <w:lang w:eastAsia="zh-CN"/>
-        </w:rPr>
-        <w:t xml:space="preserve">, when dealing with data set, the program run time can be very fast, which </w:t>
+        <w:t>There are many AI methods out there for designing the control system for the Zumo robot. I always do believe the same that the best way to evaluate one method or idea is to experiment with it. However, there is no time for me to implement and test all the AI technologies in the Zumo robot. So I have to choose a suitable method according to theoretical research.</w:t>
+      </w:r>
+    </w:p>
+    <w:p>
+      <w:pPr>
+        <w:rPr>
+          <w:sz w:val="22"/>
+          <w:szCs w:val="18"/>
+          <w:lang w:eastAsia="zh-CN"/>
+        </w:rPr>
+      </w:pPr>
+      <w:r>
+        <w:rPr>
+          <w:sz w:val="22"/>
+          <w:szCs w:val="18"/>
+          <w:lang w:eastAsia="zh-CN"/>
+        </w:rPr>
+        <w:t xml:space="preserve">In my opinion, two different kinds of methods are necessary to be implemented to the control system in this project. One is supervised learning, and another is unsupervised learning. </w:t>
+      </w:r>
+    </w:p>
+    <w:p>
+      <w:pPr>
+        <w:rPr>
+          <w:sz w:val="22"/>
+          <w:szCs w:val="18"/>
+          <w:lang w:eastAsia="zh-CN"/>
+        </w:rPr>
+      </w:pPr>
+      <w:r>
+        <w:rPr>
+          <w:sz w:val="22"/>
+          <w:szCs w:val="18"/>
+          <w:lang w:eastAsia="zh-CN"/>
+        </w:rPr>
+        <w:t xml:space="preserve">Supervised learning means that with input variable and output variable, and use a certain algorithm to learn the function from input to output. By this method, the human strategy can be implemented into the Zumo robot, and the control system can design as what people want the behaviours of the robot. As for the decision tree, which is one kind of supervised learning, it’s easy to understand and explain, can be visualized and analyzed. And it’s an excellent way to get a start and familiar with this project. It’s able to handle both data type </w:t>
       </w:r>
       <w:r>
         <w:rPr>
@@ -9935,382 +9765,108 @@
           <w:lang w:eastAsia="zh-CN"/>
         </w:rPr>
         <w:lastRenderedPageBreak/>
-        <w:t>means the time complexity is low. This is quite important, because the Zumo robot is off the shelf robot, the processor and memory on the Zumo robot is fixed. And it can’t compile too many code and unable to run the code opportune with much time complexity. The sensor output of the robot can be outdated soon, so the robot should react timely according to the current sensor output. And these condition emphasize that the code should not be too complex</w:t>
-      </w:r>
-      <w:r>
-        <w:rPr>
-          <w:sz w:val="22"/>
-          <w:szCs w:val="18"/>
-          <w:lang w:eastAsia="zh-CN"/>
-        </w:rPr>
-        <w:t>, and it should be as easy as possible. For decision tree, the code can be less complex and easy to compile and run, and it will perform the strategy correctly as expected.</w:t>
-      </w:r>
-    </w:p>
-    <w:p>
-      <w:pPr>
-        <w:rPr>
-          <w:sz w:val="22"/>
-          <w:szCs w:val="18"/>
-          <w:lang w:eastAsia="zh-CN"/>
-        </w:rPr>
-      </w:pPr>
-      <w:r>
-        <w:rPr>
-          <w:rFonts w:hint="eastAsia"/>
-          <w:sz w:val="22"/>
-          <w:szCs w:val="18"/>
-          <w:lang w:eastAsia="zh-CN"/>
-        </w:rPr>
-        <w:t>A</w:t>
-      </w:r>
-      <w:r>
-        <w:rPr>
-          <w:sz w:val="22"/>
-          <w:szCs w:val="18"/>
-          <w:lang w:eastAsia="zh-CN"/>
-        </w:rPr>
-        <w:t xml:space="preserve">s for unsupervised learning, which gonna be </w:t>
-      </w:r>
-      <w:r>
-        <w:rPr>
-          <w:sz w:val="22"/>
-          <w:szCs w:val="18"/>
-          <w:lang w:eastAsia="zh-CN"/>
-        </w:rPr>
-        <w:t xml:space="preserve">considered as </w:t>
-      </w:r>
-      <w:r>
-        <w:rPr>
-          <w:sz w:val="22"/>
-          <w:szCs w:val="18"/>
-          <w:lang w:eastAsia="zh-CN"/>
-        </w:rPr>
-        <w:t xml:space="preserve">the majority part of this project. </w:t>
-      </w:r>
-      <w:r>
-        <w:rPr>
-          <w:sz w:val="22"/>
-          <w:szCs w:val="18"/>
-          <w:lang w:eastAsia="zh-CN"/>
-        </w:rPr>
-        <w:t>Because in the sumo league, it’s hard to say what is the right thing to do and what is wrong. And no one knows the</w:t>
-      </w:r>
-      <w:r>
-        <w:rPr>
-          <w:sz w:val="22"/>
-          <w:szCs w:val="18"/>
-          <w:lang w:eastAsia="zh-CN"/>
-        </w:rPr>
-        <w:t xml:space="preserve"> absolutely</w:t>
-      </w:r>
-      <w:r>
-        <w:rPr>
-          <w:sz w:val="22"/>
-          <w:szCs w:val="18"/>
-          <w:lang w:eastAsia="zh-CN"/>
-        </w:rPr>
-        <w:t xml:space="preserve"> </w:t>
-      </w:r>
-      <w:r>
-        <w:rPr>
-          <w:sz w:val="22"/>
-          <w:szCs w:val="18"/>
-          <w:lang w:eastAsia="zh-CN"/>
-        </w:rPr>
-        <w:t xml:space="preserve">undefeated, unrivaled strategy. It’s seems wrong that people train the robot with the right strategy while people themselves don’t even know what is correct. However, this is just subjective thinking, which kind of learning method have better performance has to be determined by experiment. </w:t>
-      </w:r>
-    </w:p>
-    <w:p>
-      <w:pPr>
-        <w:rPr>
-          <w:sz w:val="22"/>
-          <w:szCs w:val="18"/>
-          <w:lang w:eastAsia="zh-CN"/>
-        </w:rPr>
-      </w:pPr>
-      <w:r>
-        <w:rPr>
-          <w:sz w:val="22"/>
-          <w:szCs w:val="18"/>
-          <w:lang w:eastAsia="zh-CN"/>
-        </w:rPr>
-        <w:t xml:space="preserve">Wrestling robot fight can be define as a NP problem. </w:t>
-      </w:r>
-      <w:r>
-        <w:rPr>
-          <w:sz w:val="22"/>
-          <w:szCs w:val="18"/>
-          <w:lang w:eastAsia="zh-CN"/>
-        </w:rPr>
-        <w:t>Don’t know if a correct solution or strategy exist for sumo league. However, for any possible solution or strategy can be verified in polynomial time. For NP problem as well as sumo league,</w:t>
-      </w:r>
-      <w:r>
-        <w:rPr>
-          <w:sz w:val="22"/>
-          <w:szCs w:val="18"/>
-          <w:lang w:eastAsia="zh-CN"/>
-        </w:rPr>
-        <w:t xml:space="preserve"> there are no prefect solution or global optimal. In this case, heuristic algorithm is suitable for this kind of problem, it will provide a feasible solution within an acceptable time.</w:t>
-      </w:r>
-    </w:p>
-    <w:p>
-      <w:pPr>
-        <w:rPr>
-          <w:sz w:val="22"/>
-          <w:szCs w:val="18"/>
-          <w:lang w:eastAsia="zh-CN"/>
-        </w:rPr>
-      </w:pPr>
-      <w:r>
-        <w:rPr>
-          <w:rFonts w:hint="eastAsia"/>
-          <w:sz w:val="22"/>
-          <w:szCs w:val="18"/>
-          <w:lang w:eastAsia="zh-CN"/>
-        </w:rPr>
-        <w:t>G</w:t>
-      </w:r>
-      <w:r>
-        <w:rPr>
-          <w:sz w:val="22"/>
-          <w:szCs w:val="18"/>
-          <w:lang w:eastAsia="zh-CN"/>
-        </w:rPr>
-        <w:t xml:space="preserve">A is a kind of unsupervised learning as well as a heuristic algorithm, which is suitable for this project. </w:t>
-      </w:r>
-      <w:r>
-        <w:rPr>
-          <w:sz w:val="22"/>
-          <w:szCs w:val="18"/>
-          <w:lang w:eastAsia="zh-CN"/>
-        </w:rPr>
-        <w:t xml:space="preserve">GA </w:t>
-      </w:r>
-      <w:r>
-        <w:rPr>
-          <w:sz w:val="22"/>
-          <w:szCs w:val="18"/>
-          <w:lang w:eastAsia="zh-CN"/>
-        </w:rPr>
-        <w:t>was</w:t>
-      </w:r>
-      <w:r>
-        <w:rPr>
-          <w:sz w:val="22"/>
-          <w:szCs w:val="18"/>
-          <w:lang w:eastAsia="zh-CN"/>
-        </w:rPr>
-        <w:t xml:space="preserve"> introducted in </w:t>
-      </w:r>
-      <w:r>
-        <w:rPr>
-          <w:i/>
-          <w:iCs/>
-          <w:sz w:val="22"/>
-          <w:szCs w:val="18"/>
-          <w:lang w:eastAsia="zh-CN"/>
-        </w:rPr>
-        <w:t xml:space="preserve">COMP5400M </w:t>
-      </w:r>
-      <w:r>
-        <w:rPr>
-          <w:i/>
-          <w:iCs/>
-          <w:sz w:val="22"/>
-          <w:szCs w:val="18"/>
-          <w:lang w:eastAsia="zh-CN"/>
-        </w:rPr>
-        <w:t>Bio-inspired computing</w:t>
-      </w:r>
-      <w:r>
-        <w:rPr>
-          <w:sz w:val="22"/>
-          <w:szCs w:val="18"/>
-          <w:lang w:eastAsia="zh-CN"/>
-        </w:rPr>
-        <w:t xml:space="preserve"> module last semester, which gives me a general understanding of GA</w:t>
-      </w:r>
-      <w:r>
-        <w:rPr>
-          <w:sz w:val="22"/>
-          <w:szCs w:val="18"/>
-          <w:lang w:eastAsia="zh-CN"/>
-        </w:rPr>
-        <w:t>, including the conpect of heredity, variation, selection, etc. Also</w:t>
-      </w:r>
-      <w:r>
-        <w:rPr>
-          <w:sz w:val="22"/>
-          <w:szCs w:val="18"/>
-          <w:lang w:eastAsia="zh-CN"/>
-        </w:rPr>
-        <w:t xml:space="preserve"> knowing that GA has many applications, including </w:t>
-      </w:r>
-      <w:r>
-        <w:rPr>
-          <w:sz w:val="22"/>
-          <w:szCs w:val="18"/>
-          <w:lang w:eastAsia="zh-CN"/>
-        </w:rPr>
-        <w:t>design a LEGO bridge using modified CAD software, optimise the shape of airfoils and so on.</w:t>
-      </w:r>
-      <w:r>
-        <w:rPr>
-          <w:sz w:val="22"/>
-          <w:szCs w:val="18"/>
-          <w:lang w:eastAsia="zh-CN"/>
-        </w:rPr>
-        <w:t xml:space="preserve"> Also a GA simulation toolkit called BEAST is also introducted in this module. BEAST can be used to simulate many cases using GA, like the mouse with cheese</w:t>
-      </w:r>
-      <w:r>
-        <w:rPr>
-          <w:sz w:val="22"/>
-          <w:szCs w:val="18"/>
-          <w:lang w:eastAsia="zh-CN"/>
-        </w:rPr>
-        <w:t>,</w:t>
-      </w:r>
-      <w:r>
-        <w:rPr>
-          <w:sz w:val="22"/>
-          <w:szCs w:val="18"/>
-          <w:lang w:eastAsia="zh-CN"/>
-        </w:rPr>
-        <w:t xml:space="preserve"> predators and prey </w:t>
-      </w:r>
-      <w:r>
-        <w:rPr>
-          <w:sz w:val="22"/>
-          <w:szCs w:val="18"/>
-          <w:lang w:eastAsia="zh-CN"/>
-        </w:rPr>
-        <w:t>simulation.</w:t>
-      </w:r>
-    </w:p>
-    <w:p>
-      <w:pPr>
-        <w:rPr>
-          <w:sz w:val="22"/>
-          <w:szCs w:val="18"/>
-          <w:lang w:eastAsia="zh-CN"/>
-        </w:rPr>
-      </w:pPr>
-      <w:r>
-        <w:rPr>
-          <w:sz w:val="22"/>
-          <w:szCs w:val="18"/>
-          <w:lang w:eastAsia="zh-CN"/>
-        </w:rPr>
-        <w:t xml:space="preserve">GA also has large search space, which reducing the risk of falling into a local optimal solution. Fitness funciton can be customize, which can have more possibilities. </w:t>
-      </w:r>
-      <w:r>
-        <w:rPr>
-          <w:sz w:val="22"/>
-          <w:szCs w:val="18"/>
-          <w:lang w:eastAsia="zh-CN"/>
-        </w:rPr>
-        <w:t xml:space="preserve">The GA does not use deterministic rules, but uses probabilistic transition rules to guide his search direction. And these characteristics of GA </w:t>
-      </w:r>
-      <w:r>
-        <w:rPr>
-          <w:sz w:val="22"/>
-          <w:szCs w:val="18"/>
-          <w:lang w:eastAsia="zh-CN"/>
-        </w:rPr>
-        <w:t xml:space="preserve">makes </w:t>
-      </w:r>
-      <w:r>
-        <w:rPr>
-          <w:sz w:val="22"/>
-          <w:szCs w:val="18"/>
-          <w:lang w:eastAsia="zh-CN"/>
-        </w:rPr>
-        <w:t xml:space="preserve">GA get </w:t>
-      </w:r>
-      <w:r>
-        <w:rPr>
-          <w:sz w:val="22"/>
-          <w:szCs w:val="18"/>
-          <w:lang w:eastAsia="zh-CN"/>
-        </w:rPr>
-        <w:t>more ‘fitness score’ in this project.</w:t>
-      </w:r>
-    </w:p>
-    <w:p>
-      <w:pPr>
-        <w:rPr>
-          <w:sz w:val="22"/>
-          <w:szCs w:val="18"/>
-          <w:lang w:eastAsia="zh-CN"/>
-        </w:rPr>
-      </w:pPr>
-      <w:r>
-        <w:rPr>
-          <w:rFonts w:hint="eastAsia"/>
-          <w:sz w:val="22"/>
-          <w:szCs w:val="18"/>
-          <w:lang w:eastAsia="zh-CN"/>
-        </w:rPr>
-        <w:t>W</w:t>
-      </w:r>
-      <w:r>
-        <w:rPr>
-          <w:sz w:val="22"/>
-          <w:szCs w:val="18"/>
-          <w:lang w:eastAsia="zh-CN"/>
-        </w:rPr>
-        <w:t xml:space="preserve">ith BEAST, an Animat class with a built in feed-forward network and GA compatibility is already provided. </w:t>
-      </w:r>
-      <w:r>
-        <w:rPr>
-          <w:rFonts w:hint="eastAsia"/>
-          <w:sz w:val="22"/>
-          <w:szCs w:val="18"/>
-          <w:lang w:eastAsia="zh-CN"/>
-        </w:rPr>
-        <w:t>This</w:t>
-      </w:r>
-      <w:r>
-        <w:rPr>
-          <w:sz w:val="22"/>
-          <w:szCs w:val="18"/>
-          <w:lang w:eastAsia="zh-CN"/>
-        </w:rPr>
-        <w:t xml:space="preserve"> class returns the neural net’s configuration vector as its genotype, it initialises the net with one input per sensor and one output per control (e.g. the right and left wheel in the basic Animat).</w:t>
-      </w:r>
-      <w:r>
-        <w:rPr>
-          <w:sz w:val="22"/>
-          <w:szCs w:val="18"/>
-          <w:lang w:eastAsia="zh-CN"/>
-        </w:rPr>
-        <w:t xml:space="preserve"> The built-in FNN’s input, output, number of hidden layer are able to set. All in all, the control method</w:t>
-      </w:r>
-      <w:r>
-        <w:rPr>
-          <w:sz w:val="22"/>
-          <w:szCs w:val="18"/>
-          <w:lang w:eastAsia="zh-CN"/>
-        </w:rPr>
-        <w:t xml:space="preserve"> </w:t>
-      </w:r>
-      <w:r>
-        <w:rPr>
-          <w:sz w:val="22"/>
-          <w:szCs w:val="18"/>
-          <w:lang w:eastAsia="zh-CN"/>
-        </w:rPr>
-        <w:t>would be: feed the input from the sensor into the FNN and then sets the motors using the network’s output. And the way to optimize the parameter of FNN and configure the network would be using GA.</w:t>
-      </w:r>
-    </w:p>
-    <w:p>
-      <w:pPr>
-        <w:rPr>
-          <w:sz w:val="22"/>
-          <w:szCs w:val="18"/>
-          <w:lang w:eastAsia="zh-CN"/>
-        </w:rPr>
-      </w:pPr>
+        <w:t>and regular type attributes. Also, when dealing with the data set, the program run time can be very fast, which means the time complexity is low. The speed of running code is quite important because the Zumo robot is off the shelf robot, the processor and memory on the Zumo robot are fixed. And it can’t compile too many codes and unable to run the code with much time complexity. The sensor output of the robot can be outdated soon, so the robot should react timely according to the current sensor output. And these conditions emphasize that the code should not be too complicated, and it should be as easy as possible. For the decision tree, the code can be less complex and easy to compile and run, and it will perform the strategy correctly as expected.</w:t>
+      </w:r>
+    </w:p>
+    <w:p>
+      <w:pPr>
+        <w:rPr>
+          <w:sz w:val="22"/>
+          <w:szCs w:val="18"/>
+          <w:lang w:eastAsia="zh-CN"/>
+        </w:rPr>
+      </w:pPr>
+      <w:r>
+        <w:rPr>
+          <w:sz w:val="22"/>
+          <w:szCs w:val="18"/>
+          <w:lang w:eastAsia="zh-CN"/>
+        </w:rPr>
+        <w:t>As for unsupervised learning, which is going to be considered as the majority part of this project. Because in the sumo league, it’s hard to say what is the right thing to do and what is wrong. And no one knows the absolutely undefeated, unrivalled strategy. It seems wrong that people are trying to train the robot with the best strategy while people themselves don’t even know what is best. However, this is just subjective thinking, which kind of learning method have better performance has to be determined by experiment.</w:t>
+      </w:r>
+    </w:p>
+    <w:p>
+      <w:pPr>
+        <w:rPr>
+          <w:sz w:val="22"/>
+          <w:szCs w:val="18"/>
+          <w:lang w:eastAsia="zh-CN"/>
+        </w:rPr>
+      </w:pPr>
+      <w:r>
+        <w:rPr>
+          <w:sz w:val="22"/>
+          <w:szCs w:val="18"/>
+          <w:lang w:eastAsia="zh-CN"/>
+        </w:rPr>
+        <w:t>Wrestling robot fight can be defined as an NP problem. Don’t know if a correct solution or strategy exists for sumo league. However, for any possible solution or strategy can be verified in polynomial time. For NP problem as well as sumo league, there are no perfect solution or global optimal. In this case, the heuristic algorithm is suitable for this kind of problem, and it will provide a feasible solution within an acceptable time.</w:t>
+      </w:r>
+    </w:p>
+    <w:p>
+      <w:pPr>
+        <w:rPr>
+          <w:sz w:val="21"/>
+          <w:szCs w:val="16"/>
+          <w:lang w:eastAsia="zh-CN"/>
+        </w:rPr>
+      </w:pPr>
+      <w:r>
+        <w:rPr>
+          <w:sz w:val="22"/>
+          <w:szCs w:val="18"/>
+        </w:rPr>
+        <w:t>GA is a kind of unsupervised learning as well as a heuristic algorithm, which is suitable for this project. GA was introduced in </w:t>
+      </w:r>
+      <w:r>
+        <w:rPr>
+          <w:rStyle w:val="af7"/>
+          <w:color w:val="0E101A"/>
+          <w:sz w:val="22"/>
+          <w:szCs w:val="18"/>
+        </w:rPr>
+        <w:t>COMP5400M Bio-inspired computing</w:t>
+      </w:r>
+      <w:r>
+        <w:rPr>
+          <w:sz w:val="22"/>
+          <w:szCs w:val="18"/>
+        </w:rPr>
+        <w:t> module last semester, which gives me a general understanding of GA, including the concept of heredity, variation, selection, etc. Also knowing that GA has many applications, including designing a LEGO bridge using modified CAD software, optimise the shape of airfoils and so on. A GA simulation toolkit called BEAST is also introduced in this module. BEAST can be used to simulate many cases using GA, like the mouse with cheese, predators and prey simulation.</w:t>
+      </w:r>
+    </w:p>
+    <w:p>
+      <w:pPr>
+        <w:rPr>
+          <w:sz w:val="22"/>
+          <w:szCs w:val="18"/>
+          <w:lang w:eastAsia="zh-CN"/>
+        </w:rPr>
+      </w:pPr>
+      <w:r>
+        <w:rPr>
+          <w:sz w:val="22"/>
+          <w:szCs w:val="18"/>
+          <w:lang w:eastAsia="zh-CN"/>
+        </w:rPr>
+        <w:t>GA also has large search space, which reduces the risk of falling into a local optimal.  The GA does not use deterministic rules, but uses probabilistic transition rules to guide his search direction. The fitness funciton can be customize, which can have more possibilities. And these characteristics of GA makes GA get more ‘fitness score’ in this project.</w:t>
+      </w:r>
+    </w:p>
+    <w:p>
+      <w:pPr>
+        <w:rPr>
+          <w:sz w:val="22"/>
+          <w:szCs w:val="18"/>
+          <w:lang w:eastAsia="zh-CN"/>
+        </w:rPr>
+      </w:pPr>
+      <w:r>
+        <w:rPr>
+          <w:sz w:val="22"/>
+          <w:szCs w:val="18"/>
+          <w:lang w:eastAsia="zh-CN"/>
+        </w:rPr>
+        <w:t xml:space="preserve">With BEAST, an Animat class with a built-in feed-forward network and GA compatibility is already provided. This class returns the neural net’s configuration vector as its genotype. It initialises the net with one input per sensor and one output per control (e.g. the right and left wheel in the basic Animat). The built-in FNN’s input, output, number of the hidden layer are able to set. All in all, the control method would be: feed the input from the sensor into the </w:t>
+      </w:r>
       <w:r>
         <w:rPr>
           <w:sz w:val="22"/>
@@ -10318,63 +9874,24 @@
           <w:lang w:eastAsia="zh-CN"/>
         </w:rPr>
         <w:lastRenderedPageBreak/>
-        <w:t>One</w:t>
-      </w:r>
-      <w:r>
-        <w:rPr>
-          <w:sz w:val="22"/>
-          <w:szCs w:val="18"/>
-          <w:lang w:eastAsia="zh-CN"/>
-        </w:rPr>
-        <w:t xml:space="preserve"> reason </w:t>
-      </w:r>
-      <w:r>
-        <w:rPr>
-          <w:sz w:val="22"/>
-          <w:szCs w:val="18"/>
-          <w:lang w:eastAsia="zh-CN"/>
-        </w:rPr>
-        <w:t>that</w:t>
-      </w:r>
-      <w:r>
-        <w:rPr>
-          <w:sz w:val="22"/>
-          <w:szCs w:val="18"/>
-          <w:lang w:eastAsia="zh-CN"/>
-        </w:rPr>
-        <w:t xml:space="preserve"> why I perfer the simulation </w:t>
-      </w:r>
-      <w:r>
-        <w:rPr>
-          <w:sz w:val="22"/>
-          <w:szCs w:val="18"/>
-          <w:lang w:eastAsia="zh-CN"/>
-        </w:rPr>
-        <w:t xml:space="preserve">in this project, </w:t>
-      </w:r>
-      <w:r>
-        <w:rPr>
-          <w:sz w:val="22"/>
-          <w:szCs w:val="18"/>
-          <w:lang w:eastAsia="zh-CN"/>
-        </w:rPr>
-        <w:t xml:space="preserve">is </w:t>
-      </w:r>
-      <w:r>
-        <w:rPr>
-          <w:sz w:val="22"/>
-          <w:szCs w:val="18"/>
-          <w:lang w:eastAsia="zh-CN"/>
-        </w:rPr>
-        <w:t>because GA usually going through hundreds or even thounsands of generations. There are tons of experiments in GA, and it’s would be impossible to experiment the whole evolution progress in real world. Another reason is because this year is a special year due to Covid-19, and the close down of the school, lockdown of the country make it’s hard to find another real sumo robot as opponents. Many competitions are cancelled, including the School of Computing Zumo Wrestling league</w:t>
-      </w:r>
-      <w:r>
-        <w:rPr>
-          <w:sz w:val="22"/>
-          <w:szCs w:val="18"/>
-          <w:lang w:eastAsia="zh-CN"/>
-        </w:rPr>
-        <w:t>. Thus, simulation robot wrestling would fit this project best, and this project is also going to emphasis more on simulation.</w:t>
+        <w:t>FNN and then sets the motors using the network’s output. And the way to optimise the parameter of FNN and configure the network would be using GA.</w:t>
+      </w:r>
+    </w:p>
+    <w:p>
+      <w:pPr>
+        <w:rPr>
+          <w:sz w:val="22"/>
+          <w:szCs w:val="18"/>
+          <w:lang w:eastAsia="zh-CN"/>
+        </w:rPr>
+      </w:pPr>
+      <w:r>
+        <w:rPr>
+          <w:sz w:val="22"/>
+          <w:szCs w:val="18"/>
+          <w:lang w:eastAsia="zh-CN"/>
+        </w:rPr>
+        <w:t>One reason why I prefer the simulation in this project is that GA is usually going through hundreds or even thousands of generations. There are tons of experiments in GA, and it would be impossible to experiment with the whole evolution progress in the real world. Another reason is that this year is a special year due to Covid-19, and the closedown of the school, the lockdown of the country make it’s hard to find another real sumo robot as opponents. Many competitions are cancelled, including the School of Computing Zumo Wrestling league. Thus, simulation robot wrestling would fit this project best, and this project is also going to emphasis more on simulation.</w:t>
       </w:r>
     </w:p>
     <w:p>

</xml_diff>

<commit_message>
dt libraries and purpose
</commit_message>
<xml_diff>
--- a/SoC-report-Template.docx
+++ b/SoC-report-Template.docx
@@ -340,7 +340,7 @@
           </mc:Choice>
           <mc:Fallback>
             <w:pict>
-              <v:line w14:anchorId="18A5079C" id="Straight Connector 4" o:spid="_x0000_s1026" style="position:absolute;left:0;text-align:left;z-index:251660288;visibility:visible;mso-wrap-style:square;mso-width-percent:0;mso-height-percent:0;mso-wrap-distance-left:9pt;mso-wrap-distance-top:0;mso-wrap-distance-right:9pt;mso-wrap-distance-bottom:0;mso-position-horizontal:absolute;mso-position-horizontal-relative:page;mso-position-vertical:absolute;mso-position-vertical-relative:page;mso-width-percent:0;mso-height-percent:0;mso-width-relative:page;mso-height-relative:page" from="13.05pt,197.5pt" to="580pt,197.5pt" o:gfxdata="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">
+              <v:line w14:anchorId="1F562355" id="Straight Connector 4" o:spid="_x0000_s1026" style="position:absolute;left:0;text-align:left;z-index:251660288;visibility:visible;mso-wrap-style:square;mso-width-percent:0;mso-height-percent:0;mso-wrap-distance-left:9pt;mso-wrap-distance-top:0;mso-wrap-distance-right:9pt;mso-wrap-distance-bottom:0;mso-position-horizontal:absolute;mso-position-horizontal-relative:page;mso-position-vertical:absolute;mso-position-vertical-relative:page;mso-width-percent:0;mso-height-percent:0;mso-width-relative:page;mso-height-relative:page" from="13.05pt,197.5pt" to="580pt,197.5pt" o:gfxdata="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">
                 <w10:wrap anchorx="page" anchory="page"/>
                 <w10:anchorlock/>
               </v:line>
@@ -2190,11 +2190,36 @@
     <w:p>
       <w:pPr>
         <w:rPr>
+          <w:sz w:val="22"/>
+          <w:szCs w:val="18"/>
+          <w:lang w:eastAsia="zh-CN"/>
+        </w:rPr>
+      </w:pPr>
+      <w:r>
+        <w:rPr>
           <w:rFonts w:hint="eastAsia"/>
           <w:sz w:val="22"/>
           <w:szCs w:val="18"/>
           <w:lang w:eastAsia="zh-CN"/>
         </w:rPr>
+        <w:t>F</w:t>
+      </w:r>
+      <w:r>
+        <w:rPr>
+          <w:sz w:val="22"/>
+          <w:szCs w:val="18"/>
+          <w:lang w:eastAsia="zh-CN"/>
+        </w:rPr>
+        <w:t>igure 3.1       Decision tree based control system general architecture</w:t>
+      </w:r>
+    </w:p>
+    <w:p>
+      <w:pPr>
+        <w:rPr>
+          <w:sz w:val="22"/>
+          <w:szCs w:val="18"/>
+          <w:lang w:eastAsia="zh-CN"/>
+        </w:rPr>
       </w:pPr>
       <w:r>
         <w:rPr>
@@ -2211,50 +2236,7 @@
           <w:szCs w:val="18"/>
           <w:lang w:eastAsia="zh-CN"/>
         </w:rPr>
-        <w:t>igure 3.1       Decision tree based control system general architecture</w:t>
-      </w:r>
-    </w:p>
-    <w:p>
-      <w:pPr>
-        <w:rPr>
-          <w:rFonts w:hint="eastAsia"/>
-          <w:sz w:val="22"/>
-          <w:szCs w:val="18"/>
-          <w:lang w:eastAsia="zh-CN"/>
-        </w:rPr>
-      </w:pPr>
-      <w:r>
-        <w:rPr>
-          <w:rFonts w:hint="eastAsia"/>
-          <w:sz w:val="22"/>
-          <w:szCs w:val="18"/>
-          <w:lang w:eastAsia="zh-CN"/>
-        </w:rPr>
-        <w:t>F</w:t>
-      </w:r>
-      <w:r>
-        <w:rPr>
-          <w:sz w:val="22"/>
-          <w:szCs w:val="18"/>
-          <w:lang w:eastAsia="zh-CN"/>
-        </w:rPr>
-        <w:t>igure 3.2</w:t>
-      </w:r>
-      <w:r>
-        <w:rPr>
-          <w:sz w:val="22"/>
-          <w:szCs w:val="18"/>
-          <w:lang w:eastAsia="zh-CN"/>
-        </w:rPr>
-        <w:t xml:space="preserve">      </w:t>
-      </w:r>
-      <w:r>
-        <w:rPr>
-          <w:sz w:val="22"/>
-          <w:szCs w:val="18"/>
-          <w:lang w:eastAsia="zh-CN"/>
-        </w:rPr>
-        <w:t xml:space="preserve"> The general architecture of GA control system</w:t>
+        <w:t>igure 3.2       The general architecture of GA control system</w:t>
       </w:r>
     </w:p>
     <w:p>
@@ -2434,7 +2416,6 @@
     <w:p>
       <w:pPr>
         <w:rPr>
-          <w:rFonts w:hint="eastAsia"/>
           <w:sz w:val="22"/>
           <w:szCs w:val="18"/>
           <w:lang w:eastAsia="zh-CN"/>
@@ -2672,13 +2653,55 @@
           <w:szCs w:val="18"/>
           <w:lang w:eastAsia="zh-CN"/>
         </w:rPr>
-        <w:t>able 3.1 Function requirement for GA based control system</w:t>
-      </w:r>
-    </w:p>
-    <w:p>
-      <w:pPr>
-        <w:jc w:val="center"/>
-        <w:rPr>
+        <w:t>able 3.</w:t>
+      </w:r>
+      <w:r>
+        <w:rPr>
+          <w:sz w:val="22"/>
+          <w:szCs w:val="18"/>
+          <w:lang w:eastAsia="zh-CN"/>
+        </w:rPr>
+        <w:t>2</w:t>
+      </w:r>
+      <w:r>
+        <w:rPr>
+          <w:sz w:val="22"/>
+          <w:szCs w:val="18"/>
+          <w:lang w:eastAsia="zh-CN"/>
+        </w:rPr>
+        <w:t xml:space="preserve"> Function requirement for GA based control system</w:t>
+      </w:r>
+    </w:p>
+    <w:p>
+      <w:pPr>
+        <w:rPr>
+          <w:sz w:val="22"/>
+          <w:szCs w:val="18"/>
+          <w:lang w:eastAsia="zh-CN"/>
+        </w:rPr>
+      </w:pPr>
+      <w:r>
+        <w:rPr>
+          <w:rFonts w:hint="eastAsia"/>
+          <w:sz w:val="22"/>
+          <w:szCs w:val="18"/>
+          <w:lang w:eastAsia="zh-CN"/>
+        </w:rPr>
+        <w:t>T</w:t>
+      </w:r>
+      <w:r>
+        <w:rPr>
+          <w:sz w:val="22"/>
+          <w:szCs w:val="18"/>
+          <w:lang w:eastAsia="zh-CN"/>
+        </w:rPr>
+        <w:t>able 4.1 Libraries and purposes in decision tree based control system</w:t>
+      </w:r>
+    </w:p>
+    <w:p>
+      <w:pPr>
+        <w:rPr>
+          <w:rFonts w:hint="eastAsia"/>
           <w:sz w:val="22"/>
           <w:szCs w:val="18"/>
           <w:lang w:eastAsia="zh-CN"/>
@@ -2855,8 +2878,8 @@
       </w:r>
       <w:smartTag w:uri="urn:schemas-microsoft-com:office:cs:smarttags" w:element="NumConv6p0">
         <w:smartTagPr>
+          <w:attr w:name="val" w:val="1"/>
           <w:attr w:name="sch" w:val="1"/>
-          <w:attr w:name="val" w:val="1"/>
         </w:smartTagPr>
         <w:r>
           <w:t>1</w:t>
@@ -11754,6 +11777,49 @@
           <w:szCs w:val="18"/>
           <w:lang w:eastAsia="zh-CN"/>
         </w:rPr>
+        <w:t>I</w:t>
+      </w:r>
+      <w:r>
+        <w:rPr>
+          <w:sz w:val="22"/>
+          <w:szCs w:val="18"/>
+          <w:lang w:eastAsia="zh-CN"/>
+        </w:rPr>
+        <w:t xml:space="preserve">n Zumo robot program, input the sensor reading to the decision tree, then the output would be the label. The label then corresponding to a control mode. The control mode can be </w:t>
+      </w:r>
+      <w:r>
+        <w:rPr>
+          <w:sz w:val="22"/>
+          <w:szCs w:val="18"/>
+          <w:lang w:eastAsia="zh-CN"/>
+        </w:rPr>
+        <w:lastRenderedPageBreak/>
+        <w:t xml:space="preserve">written as function, and the content of </w:t>
+      </w:r>
+      <w:r>
+        <w:rPr>
+          <w:sz w:val="22"/>
+          <w:szCs w:val="18"/>
+          <w:lang w:eastAsia="zh-CN"/>
+        </w:rPr>
+        <w:t>this kind of function would be the motor control. For example, if one label or control mode comes to ‘Charge’, then the content of this function would be set both motor at maximum speed.</w:t>
+      </w:r>
+    </w:p>
+    <w:p>
+      <w:pPr>
+        <w:rPr>
+          <w:sz w:val="22"/>
+          <w:szCs w:val="18"/>
+          <w:lang w:eastAsia="zh-CN"/>
+        </w:rPr>
+      </w:pPr>
+      <w:r>
+        <w:rPr>
+          <w:rFonts w:hint="eastAsia"/>
+          <w:sz w:val="22"/>
+          <w:szCs w:val="18"/>
+          <w:lang w:eastAsia="zh-CN"/>
+        </w:rPr>
         <w:t>A</w:t>
       </w:r>
       <w:r>
@@ -11786,73 +11852,158 @@
           <w:szCs w:val="18"/>
           <w:lang w:eastAsia="zh-CN"/>
         </w:rPr>
-        <w:t xml:space="preserve">, but also comes from the real experiment result. First, writing a simple program that the LCD screen </w:t>
-      </w:r>
-      <w:r>
-        <w:rPr>
-          <w:sz w:val="22"/>
-          <w:szCs w:val="18"/>
-          <w:lang w:eastAsia="zh-CN"/>
+        <w:t xml:space="preserve">, but also comes from the real experiment result. First, writing a simple program that the LCD screen would display the sensors real-time data. Then use a cup as the robot’s opponent, put the cup at different position of the robot and observe the sensor readings. </w:t>
+      </w:r>
+      <w:r>
+        <w:rPr>
+          <w:sz w:val="22"/>
+          <w:szCs w:val="18"/>
+          <w:lang w:eastAsia="zh-CN"/>
+        </w:rPr>
+        <w:t>Assign different label or action mode to different sensor reading. Then come up with the data, each line of the data has the reading from different sensor and along with a label.</w:t>
+      </w:r>
+      <w:r>
+        <w:rPr>
+          <w:sz w:val="22"/>
+          <w:szCs w:val="18"/>
+          <w:lang w:eastAsia="zh-CN"/>
+        </w:rPr>
+        <w:t xml:space="preserve"> And</w:t>
+      </w:r>
+      <w:r>
+        <w:rPr>
+          <w:sz w:val="22"/>
+          <w:szCs w:val="18"/>
+          <w:lang w:eastAsia="zh-CN"/>
+        </w:rPr>
+        <w:t xml:space="preserve"> the data set would be saved in a txt file, the code should read the file and extract the data and label from it.</w:t>
+      </w:r>
+    </w:p>
+    <w:p>
+      <w:pPr>
+        <w:rPr>
+          <w:sz w:val="22"/>
+          <w:szCs w:val="18"/>
+          <w:lang w:eastAsia="zh-CN"/>
+        </w:rPr>
+      </w:pPr>
+      <w:r>
+        <w:rPr>
+          <w:sz w:val="22"/>
+          <w:szCs w:val="18"/>
+          <w:lang w:eastAsia="zh-CN"/>
+        </w:rPr>
+        <w:t xml:space="preserve">The dataset would be small, one reason is the microcontroller wouldn’t process too much data, another reason is because the explination in </w:t>
+      </w:r>
+      <w:r>
+        <w:rPr>
+          <w:i/>
+          <w:iCs/>
+          <w:sz w:val="22"/>
+          <w:szCs w:val="18"/>
+          <w:lang w:eastAsia="zh-CN"/>
+        </w:rPr>
+        <w:t>section 2.3 choice of method</w:t>
+      </w:r>
+      <w:r>
+        <w:rPr>
+          <w:sz w:val="22"/>
+          <w:szCs w:val="18"/>
+          <w:lang w:eastAsia="zh-CN"/>
+        </w:rPr>
+        <w:t xml:space="preserve"> that the decision tree are not going to be the major part of this project. Thus, a feasible but not very detailed dataset would fit this project.</w:t>
+      </w:r>
+    </w:p>
+    <w:p>
+      <w:pPr>
+        <w:rPr>
+          <w:sz w:val="22"/>
+          <w:szCs w:val="18"/>
+          <w:lang w:eastAsia="zh-CN"/>
+        </w:rPr>
+      </w:pPr>
+      <w:r>
+        <w:rPr>
+          <w:rFonts w:hint="eastAsia"/>
+          <w:sz w:val="22"/>
+          <w:szCs w:val="18"/>
+          <w:lang w:eastAsia="zh-CN"/>
+        </w:rPr>
+        <w:t>A</w:t>
+      </w:r>
+      <w:r>
+        <w:rPr>
+          <w:sz w:val="22"/>
+          <w:szCs w:val="18"/>
+          <w:lang w:eastAsia="zh-CN"/>
+        </w:rPr>
+        <w:t>s for the algorithm for generating the decision tree</w:t>
+      </w:r>
+      <w:r>
+        <w:rPr>
+          <w:sz w:val="22"/>
+          <w:szCs w:val="18"/>
+          <w:lang w:eastAsia="zh-CN"/>
+        </w:rPr>
+        <w:t>, there will be slightly different between different algorithm because the dataset is quite small. This project would use CRAT</w:t>
+      </w:r>
+      <w:r>
+        <w:rPr>
+          <w:sz w:val="22"/>
+          <w:szCs w:val="18"/>
+          <w:lang w:eastAsia="zh-CN"/>
+        </w:rPr>
+        <w:t xml:space="preserve"> algorithm, which means use Gini index minimization criterion to select features and divide. However, the system would still provide three options for choosing algorithm, and use CRAT as implementation. And the comparsion of these algorithms wouldn’t be involved in this report.</w:t>
+      </w:r>
+    </w:p>
+    <w:p>
+      <w:pPr>
+        <w:rPr>
+          <w:sz w:val="22"/>
+          <w:szCs w:val="18"/>
+          <w:lang w:eastAsia="zh-CN"/>
+        </w:rPr>
+      </w:pPr>
+      <w:r>
+        <w:rPr>
+          <w:rFonts w:hint="eastAsia"/>
+          <w:sz w:val="22"/>
+          <w:szCs w:val="18"/>
+          <w:lang w:eastAsia="zh-CN"/>
+        </w:rPr>
+        <w:t>T</w:t>
+      </w:r>
+      <w:r>
+        <w:rPr>
+          <w:sz w:val="22"/>
+          <w:szCs w:val="18"/>
+          <w:lang w:eastAsia="zh-CN"/>
+        </w:rPr>
+        <w:t>he general architecture from a logical point of view shown below in Figure 3.1</w:t>
+      </w:r>
+      <w:r>
+        <w:rPr>
+          <w:sz w:val="22"/>
+          <w:szCs w:val="18"/>
+          <w:lang w:eastAsia="zh-CN"/>
+        </w:rPr>
+        <w:t>.</w:t>
+      </w:r>
+    </w:p>
+    <w:p>
+      <w:pPr>
+        <w:jc w:val="center"/>
+        <w:rPr>
+          <w:sz w:val="22"/>
+          <w:szCs w:val="18"/>
+          <w:lang w:eastAsia="zh-CN"/>
+        </w:rPr>
+      </w:pPr>
+      <w:r>
+        <w:rPr>
+          <w:noProof/>
         </w:rPr>
         <w:lastRenderedPageBreak/>
-        <w:t xml:space="preserve">would display the sensors real-time data. Then use a cup as the robot’s opponent, put the cup at different position of the robot and observe the sensor readings. </w:t>
-      </w:r>
-      <w:r>
-        <w:rPr>
-          <w:sz w:val="22"/>
-          <w:szCs w:val="18"/>
-          <w:lang w:eastAsia="zh-CN"/>
-        </w:rPr>
-        <w:t>Assign different label or action mode to different sensor reading. Then come up with the data, each line of the data has the reading from different sensor and along with a label.</w:t>
-      </w:r>
-    </w:p>
-    <w:p>
-      <w:pPr>
-        <w:rPr>
-          <w:sz w:val="22"/>
-          <w:szCs w:val="18"/>
-          <w:lang w:eastAsia="zh-CN"/>
-        </w:rPr>
-      </w:pPr>
-      <w:r>
-        <w:rPr>
-          <w:rFonts w:hint="eastAsia"/>
-          <w:sz w:val="22"/>
-          <w:szCs w:val="18"/>
-          <w:lang w:eastAsia="zh-CN"/>
-        </w:rPr>
-        <w:t>T</w:t>
-      </w:r>
-      <w:r>
-        <w:rPr>
-          <w:sz w:val="22"/>
-          <w:szCs w:val="18"/>
-          <w:lang w:eastAsia="zh-CN"/>
-        </w:rPr>
-        <w:t>he general architecture from a logical point of view shown below in Figure 3.1</w:t>
-      </w:r>
-      <w:r>
-        <w:rPr>
-          <w:sz w:val="22"/>
-          <w:szCs w:val="18"/>
-          <w:lang w:eastAsia="zh-CN"/>
-        </w:rPr>
-        <w:t>.</w:t>
-      </w:r>
-    </w:p>
-    <w:p>
-      <w:pPr>
-        <w:jc w:val="center"/>
-        <w:rPr>
-          <w:sz w:val="22"/>
-          <w:szCs w:val="18"/>
-          <w:lang w:eastAsia="zh-CN"/>
-        </w:rPr>
-      </w:pPr>
-      <w:r>
-        <w:rPr>
-          <w:noProof/>
-        </w:rPr>
         <w:drawing>
           <wp:inline distT="0" distB="0" distL="0" distR="0" wp14:anchorId="0EDECFB3" wp14:editId="036EB7F2">
             <wp:extent cx="4510528" cy="7074131"/>
@@ -11948,16 +12099,147 @@
           <w:szCs w:val="18"/>
           <w:lang w:eastAsia="zh-CN"/>
         </w:rPr>
+        <w:t>3</w:t>
+      </w:r>
+      <w:r>
+        <w:rPr>
+          <w:sz w:val="22"/>
+          <w:szCs w:val="18"/>
+          <w:lang w:eastAsia="zh-CN"/>
+        </w:rPr>
+        <w:t>.3.2 GA based control system</w:t>
+      </w:r>
+    </w:p>
+    <w:p>
+      <w:pPr>
+        <w:rPr>
+          <w:sz w:val="22"/>
+          <w:szCs w:val="18"/>
+          <w:lang w:eastAsia="zh-CN"/>
+        </w:rPr>
+      </w:pPr>
+      <w:r>
+        <w:rPr>
+          <w:rFonts w:hint="eastAsia"/>
+          <w:sz w:val="22"/>
+          <w:szCs w:val="18"/>
+          <w:lang w:eastAsia="zh-CN"/>
+        </w:rPr>
+        <w:t>T</w:t>
+      </w:r>
+      <w:r>
+        <w:rPr>
+          <w:sz w:val="22"/>
+          <w:szCs w:val="18"/>
+          <w:lang w:eastAsia="zh-CN"/>
+        </w:rPr>
+        <w:t>he GA based control system is going to have experiment in simulat</w:t>
+      </w:r>
+      <w:r>
+        <w:rPr>
+          <w:sz w:val="22"/>
+          <w:szCs w:val="18"/>
+          <w:lang w:eastAsia="zh-CN"/>
+        </w:rPr>
+        <w:t>ed</w:t>
+      </w:r>
+      <w:r>
+        <w:rPr>
+          <w:sz w:val="22"/>
+          <w:szCs w:val="18"/>
+          <w:lang w:eastAsia="zh-CN"/>
+        </w:rPr>
+        <w:t xml:space="preserve"> environment, including the simulated agent, sumo environment, etc. </w:t>
+      </w:r>
+    </w:p>
+    <w:p>
+      <w:pPr>
+        <w:rPr>
+          <w:sz w:val="22"/>
+          <w:szCs w:val="18"/>
+          <w:lang w:eastAsia="zh-CN"/>
+        </w:rPr>
+      </w:pPr>
+      <w:r>
+        <w:rPr>
+          <w:sz w:val="22"/>
+          <w:szCs w:val="18"/>
+          <w:lang w:eastAsia="zh-CN"/>
+        </w:rPr>
+        <w:t xml:space="preserve">There are two agents class in the environment because two robot in the sumo league. And thses two agents class are not sharing the same GA process, which means their evolutions </w:t>
+      </w:r>
+      <w:r>
+        <w:rPr>
+          <w:sz w:val="22"/>
+          <w:szCs w:val="18"/>
+          <w:lang w:eastAsia="zh-CN"/>
+        </w:rPr>
         <w:lastRenderedPageBreak/>
-        <w:t>3</w:t>
-      </w:r>
-      <w:r>
-        <w:rPr>
-          <w:sz w:val="22"/>
-          <w:szCs w:val="18"/>
-          <w:lang w:eastAsia="zh-CN"/>
-        </w:rPr>
-        <w:t>.3.2 GA based control system</w:t>
+        <w:t>are independent, but also can be seen as co-evolution</w:t>
+      </w:r>
+      <w:r>
+        <w:rPr>
+          <w:sz w:val="22"/>
+          <w:szCs w:val="18"/>
+          <w:lang w:eastAsia="zh-CN"/>
+        </w:rPr>
+        <w:t xml:space="preserve"> or competition relationship</w:t>
+      </w:r>
+      <w:r>
+        <w:rPr>
+          <w:sz w:val="22"/>
+          <w:szCs w:val="18"/>
+          <w:lang w:eastAsia="zh-CN"/>
+        </w:rPr>
+        <w:t>.</w:t>
+      </w:r>
+      <w:r>
+        <w:rPr>
+          <w:sz w:val="22"/>
+          <w:szCs w:val="18"/>
+          <w:lang w:eastAsia="zh-CN"/>
+        </w:rPr>
+        <w:t xml:space="preserve"> This relationship just like predator and prey, </w:t>
+      </w:r>
+      <w:r>
+        <w:rPr>
+          <w:sz w:val="22"/>
+          <w:szCs w:val="18"/>
+          <w:lang w:eastAsia="zh-CN"/>
+        </w:rPr>
+        <w:t>they are two different speices, but their evolution progress can affect each other.</w:t>
+      </w:r>
+      <w:r>
+        <w:rPr>
+          <w:sz w:val="22"/>
+          <w:szCs w:val="18"/>
+          <w:lang w:eastAsia="zh-CN"/>
+        </w:rPr>
+        <w:t xml:space="preserve"> The common things of these</w:t>
+      </w:r>
+      <w:r>
+        <w:rPr>
+          <w:sz w:val="22"/>
+          <w:szCs w:val="18"/>
+          <w:lang w:eastAsia="zh-CN"/>
+        </w:rPr>
+        <w:t xml:space="preserve"> two</w:t>
+      </w:r>
+      <w:r>
+        <w:rPr>
+          <w:sz w:val="22"/>
+          <w:szCs w:val="18"/>
+          <w:lang w:eastAsia="zh-CN"/>
+        </w:rPr>
+        <w:t xml:space="preserve"> agent is that they have the same framework, which are both controlled by FNN, and GA is used to adjust the parameter of FNN. Also, the physical structure of agents are the same, including the same sensors, same size and same motors, which means same </w:t>
+      </w:r>
+      <w:r>
+        <w:rPr>
+          <w:sz w:val="22"/>
+          <w:szCs w:val="18"/>
+          <w:lang w:eastAsia="zh-CN"/>
+        </w:rPr>
+        <w:t xml:space="preserve">maximum speed. </w:t>
       </w:r>
     </w:p>
     <w:p>
@@ -11983,129 +12265,6 @@
           <w:szCs w:val="18"/>
           <w:lang w:eastAsia="zh-CN"/>
         </w:rPr>
-        <w:t>he GA based control system is going to have experiment in simulat</w:t>
-      </w:r>
-      <w:r>
-        <w:rPr>
-          <w:sz w:val="22"/>
-          <w:szCs w:val="18"/>
-          <w:lang w:eastAsia="zh-CN"/>
-        </w:rPr>
-        <w:t>ed</w:t>
-      </w:r>
-      <w:r>
-        <w:rPr>
-          <w:sz w:val="22"/>
-          <w:szCs w:val="18"/>
-          <w:lang w:eastAsia="zh-CN"/>
-        </w:rPr>
-        <w:t xml:space="preserve"> environment, including the simulated agent, sumo environment, etc. </w:t>
-      </w:r>
-    </w:p>
-    <w:p>
-      <w:pPr>
-        <w:rPr>
-          <w:sz w:val="22"/>
-          <w:szCs w:val="18"/>
-          <w:lang w:eastAsia="zh-CN"/>
-        </w:rPr>
-      </w:pPr>
-      <w:r>
-        <w:rPr>
-          <w:sz w:val="22"/>
-          <w:szCs w:val="18"/>
-          <w:lang w:eastAsia="zh-CN"/>
-        </w:rPr>
-        <w:t>There are two agents class in the environment because two robot in the sumo league. And thses two agents class are not sharing the same GA process, which means their evolutions are independent, but also can be seen as co-evolution</w:t>
-      </w:r>
-      <w:r>
-        <w:rPr>
-          <w:sz w:val="22"/>
-          <w:szCs w:val="18"/>
-          <w:lang w:eastAsia="zh-CN"/>
-        </w:rPr>
-        <w:t xml:space="preserve"> or competition relationship</w:t>
-      </w:r>
-      <w:r>
-        <w:rPr>
-          <w:sz w:val="22"/>
-          <w:szCs w:val="18"/>
-          <w:lang w:eastAsia="zh-CN"/>
-        </w:rPr>
-        <w:t>.</w:t>
-      </w:r>
-      <w:r>
-        <w:rPr>
-          <w:sz w:val="22"/>
-          <w:szCs w:val="18"/>
-          <w:lang w:eastAsia="zh-CN"/>
-        </w:rPr>
-        <w:t xml:space="preserve"> This relationship just like predator and prey, </w:t>
-      </w:r>
-      <w:r>
-        <w:rPr>
-          <w:sz w:val="22"/>
-          <w:szCs w:val="18"/>
-          <w:lang w:eastAsia="zh-CN"/>
-        </w:rPr>
-        <w:t>they are two different speices, but their evolution progress can affect each other.</w:t>
-      </w:r>
-      <w:r>
-        <w:rPr>
-          <w:sz w:val="22"/>
-          <w:szCs w:val="18"/>
-          <w:lang w:eastAsia="zh-CN"/>
-        </w:rPr>
-        <w:t xml:space="preserve"> The common things of these</w:t>
-      </w:r>
-      <w:r>
-        <w:rPr>
-          <w:sz w:val="22"/>
-          <w:szCs w:val="18"/>
-          <w:lang w:eastAsia="zh-CN"/>
-        </w:rPr>
-        <w:t xml:space="preserve"> two</w:t>
-      </w:r>
-      <w:r>
-        <w:rPr>
-          <w:sz w:val="22"/>
-          <w:szCs w:val="18"/>
-          <w:lang w:eastAsia="zh-CN"/>
-        </w:rPr>
-        <w:t xml:space="preserve"> agent is that they have the same framework, which are both controlled by FNN, and GA is used to adjust the parameter of FNN. Also, the physical structure of agents are the same, including the same sensors, same size and same motors, which means same </w:t>
-      </w:r>
-      <w:r>
-        <w:rPr>
-          <w:sz w:val="22"/>
-          <w:szCs w:val="18"/>
-          <w:lang w:eastAsia="zh-CN"/>
-        </w:rPr>
-        <w:t xml:space="preserve">maximum speed. </w:t>
-      </w:r>
-    </w:p>
-    <w:p>
-      <w:pPr>
-        <w:rPr>
-          <w:sz w:val="22"/>
-          <w:szCs w:val="18"/>
-          <w:lang w:eastAsia="zh-CN"/>
-        </w:rPr>
-      </w:pPr>
-      <w:r>
-        <w:rPr>
-          <w:rFonts w:hint="eastAsia"/>
-          <w:sz w:val="22"/>
-          <w:szCs w:val="18"/>
-          <w:lang w:eastAsia="zh-CN"/>
-        </w:rPr>
-        <w:t>T</w:t>
-      </w:r>
-      <w:r>
-        <w:rPr>
-          <w:sz w:val="22"/>
-          <w:szCs w:val="18"/>
-          <w:lang w:eastAsia="zh-CN"/>
-        </w:rPr>
         <w:t>he assessment means the wrestling robot fight in within time. It’s can be called as test time or bettle time. Consider of that even the agent with better behaviour could lose one or two battles</w:t>
       </w:r>
       <w:r>
@@ -12162,7 +12321,6 @@
       <w:pPr>
         <w:jc w:val="center"/>
         <w:rPr>
-          <w:rFonts w:hint="eastAsia"/>
           <w:sz w:val="22"/>
           <w:szCs w:val="18"/>
           <w:lang w:eastAsia="zh-CN"/>
@@ -12173,9 +12331,9 @@
           <w:noProof/>
         </w:rPr>
         <w:drawing>
-          <wp:inline distT="0" distB="0" distL="0" distR="0" wp14:anchorId="5B83CEEF" wp14:editId="4E57EE63">
-            <wp:extent cx="3972646" cy="3560390"/>
-            <wp:effectExtent l="0" t="0" r="8890" b="2540"/>
+          <wp:inline distT="0" distB="0" distL="0" distR="0" wp14:anchorId="5B83CEEF" wp14:editId="7A08081A">
+            <wp:extent cx="4964209" cy="4449055"/>
+            <wp:effectExtent l="0" t="0" r="8255" b="8890"/>
             <wp:docPr id="12" name="图片 12"/>
             <wp:cNvGraphicFramePr>
               <a:graphicFrameLocks xmlns:a="http://schemas.openxmlformats.org/drawingml/2006/main" noChangeAspect="1"/>
@@ -12203,7 +12361,7 @@
                   <pic:spPr bwMode="auto">
                     <a:xfrm>
                       <a:off x="0" y="0"/>
-                      <a:ext cx="3997700" cy="3582844"/>
+                      <a:ext cx="5002463" cy="4483339"/>
                     </a:xfrm>
                     <a:prstGeom prst="rect">
                       <a:avLst/>
@@ -12258,12 +12416,1122 @@
       </w:pPr>
       <w:r>
         <w:lastRenderedPageBreak/>
-        <w:t>Chapter 3</w:t>
+        <w:t xml:space="preserve">Chapter </w:t>
+      </w:r>
+      <w:r>
+        <w:rPr>
+          <w:rFonts w:hint="eastAsia"/>
+          <w:lang w:eastAsia="zh-CN"/>
+        </w:rPr>
+        <w:t>4</w:t>
       </w:r>
       <w:r>
         <w:br/>
-        <w:t>Software Requirements and System Design</w:t>
-      </w:r>
+      </w:r>
+      <w:r>
+        <w:rPr>
+          <w:rFonts w:hint="eastAsia"/>
+          <w:lang w:eastAsia="zh-CN"/>
+        </w:rPr>
+        <w:t>S</w:t>
+      </w:r>
+      <w:r>
+        <w:t>oftware Implementation</w:t>
+      </w:r>
+    </w:p>
+    <w:p>
+      <w:pPr>
+        <w:rPr>
+          <w:sz w:val="22"/>
+          <w:szCs w:val="18"/>
+          <w:lang w:eastAsia="zh-CN"/>
+        </w:rPr>
+      </w:pPr>
+      <w:r>
+        <w:rPr>
+          <w:sz w:val="22"/>
+          <w:szCs w:val="18"/>
+          <w:lang w:eastAsia="zh-CN"/>
+        </w:rPr>
+        <w:t>This project has designed two control system as metioned above. Therefore, this chapter are going to discuss the two system implementation respectively.</w:t>
+      </w:r>
+    </w:p>
+    <w:p>
+      <w:pPr>
+        <w:pStyle w:val="af5"/>
+        <w:numPr>
+          <w:ilvl w:val="1"/>
+          <w:numId w:val="26"/>
+        </w:numPr>
+        <w:ind w:firstLineChars="0"/>
+        <w:rPr>
+          <w:sz w:val="22"/>
+          <w:szCs w:val="18"/>
+          <w:lang w:eastAsia="zh-CN"/>
+        </w:rPr>
+      </w:pPr>
+      <w:r>
+        <w:rPr>
+          <w:sz w:val="22"/>
+          <w:szCs w:val="18"/>
+          <w:lang w:eastAsia="zh-CN"/>
+        </w:rPr>
+        <w:t>Decision tree based control system implementation</w:t>
+      </w:r>
+    </w:p>
+    <w:p>
+      <w:pPr>
+        <w:rPr>
+          <w:sz w:val="22"/>
+          <w:szCs w:val="18"/>
+          <w:lang w:eastAsia="zh-CN"/>
+        </w:rPr>
+      </w:pPr>
+      <w:r>
+        <w:rPr>
+          <w:sz w:val="22"/>
+          <w:szCs w:val="18"/>
+          <w:lang w:eastAsia="zh-CN"/>
+        </w:rPr>
+        <w:t>Follow the discuss in Chapter 3, this system are going to implement in two different environment, one is for generating the decision tree, another is to guide the robot’s behavior according to the dicision tree output. The next few section are going to dicuss the implementation in detail.</w:t>
+      </w:r>
+    </w:p>
+    <w:p>
+      <w:pPr>
+        <w:pStyle w:val="af5"/>
+        <w:numPr>
+          <w:ilvl w:val="2"/>
+          <w:numId w:val="26"/>
+        </w:numPr>
+        <w:ind w:firstLineChars="0"/>
+        <w:rPr>
+          <w:sz w:val="22"/>
+          <w:szCs w:val="18"/>
+          <w:lang w:eastAsia="zh-CN"/>
+        </w:rPr>
+      </w:pPr>
+      <w:r>
+        <w:rPr>
+          <w:sz w:val="22"/>
+          <w:szCs w:val="18"/>
+          <w:lang w:eastAsia="zh-CN"/>
+        </w:rPr>
+        <w:t>Technologies employed in this system</w:t>
+      </w:r>
+    </w:p>
+    <w:p>
+      <w:pPr>
+        <w:rPr>
+          <w:sz w:val="22"/>
+          <w:szCs w:val="18"/>
+          <w:lang w:eastAsia="zh-CN"/>
+        </w:rPr>
+      </w:pPr>
+      <w:r>
+        <w:rPr>
+          <w:sz w:val="22"/>
+          <w:szCs w:val="18"/>
+          <w:lang w:eastAsia="zh-CN"/>
+        </w:rPr>
+        <w:t xml:space="preserve">Because this project is about hight-level control system design, so it’s resonable to use object-oriented programming language. </w:t>
+      </w:r>
+    </w:p>
+    <w:p>
+      <w:pPr>
+        <w:rPr>
+          <w:sz w:val="22"/>
+          <w:szCs w:val="18"/>
+          <w:lang w:eastAsia="zh-CN"/>
+        </w:rPr>
+      </w:pPr>
+      <w:r>
+        <w:rPr>
+          <w:sz w:val="22"/>
+          <w:szCs w:val="18"/>
+          <w:lang w:eastAsia="zh-CN"/>
+        </w:rPr>
+        <w:t xml:space="preserve">The decision tree generating progress would use Python, and several libraries, which will be listed in Table 4.1. The </w:t>
+      </w:r>
+      <w:r>
+        <w:rPr>
+          <w:sz w:val="22"/>
+          <w:szCs w:val="18"/>
+          <w:lang w:eastAsia="zh-CN"/>
+        </w:rPr>
+        <w:t>file type of this code would be .ipynb, which means this code is able to run in Colab or Jupyter notebook environment. For some of the library may not be pre-installed in user’s local machine, run the code in Colab would be my recommodation.</w:t>
+      </w:r>
+    </w:p>
+    <w:tbl>
+      <w:tblPr>
+        <w:tblStyle w:val="af2"/>
+        <w:tblW w:w="0" w:type="auto"/>
+        <w:tblLook w:val="04A0" w:firstRow="1" w:lastRow="0" w:firstColumn="1" w:lastColumn="0" w:noHBand="0" w:noVBand="1"/>
+      </w:tblPr>
+      <w:tblGrid>
+        <w:gridCol w:w="1101"/>
+        <w:gridCol w:w="3402"/>
+        <w:gridCol w:w="4739"/>
+      </w:tblGrid>
+      <w:tr>
+        <w:tc>
+          <w:tcPr>
+            <w:tcW w:w="1101" w:type="dxa"/>
+          </w:tcPr>
+          <w:p>
+            <w:pPr>
+              <w:rPr>
+                <w:sz w:val="22"/>
+                <w:szCs w:val="18"/>
+                <w:lang w:eastAsia="zh-CN"/>
+              </w:rPr>
+            </w:pPr>
+            <w:r>
+              <w:rPr>
+                <w:rFonts w:hint="eastAsia"/>
+                <w:sz w:val="22"/>
+                <w:szCs w:val="18"/>
+                <w:lang w:eastAsia="zh-CN"/>
+              </w:rPr>
+              <w:t>T</w:t>
+            </w:r>
+            <w:r>
+              <w:rPr>
+                <w:sz w:val="22"/>
+                <w:szCs w:val="18"/>
+                <w:lang w:eastAsia="zh-CN"/>
+              </w:rPr>
+              <w:t>able 4.1</w:t>
+            </w:r>
+          </w:p>
+        </w:tc>
+        <w:tc>
+          <w:tcPr>
+            <w:tcW w:w="3402" w:type="dxa"/>
+          </w:tcPr>
+          <w:p>
+            <w:pPr>
+              <w:rPr>
+                <w:sz w:val="22"/>
+                <w:szCs w:val="18"/>
+                <w:lang w:eastAsia="zh-CN"/>
+              </w:rPr>
+            </w:pPr>
+            <w:r>
+              <w:rPr>
+                <w:rFonts w:hint="eastAsia"/>
+                <w:sz w:val="22"/>
+                <w:szCs w:val="18"/>
+                <w:lang w:eastAsia="zh-CN"/>
+              </w:rPr>
+              <w:t>L</w:t>
+            </w:r>
+            <w:r>
+              <w:rPr>
+                <w:sz w:val="22"/>
+                <w:szCs w:val="18"/>
+                <w:lang w:eastAsia="zh-CN"/>
+              </w:rPr>
+              <w:t>ibrary</w:t>
+            </w:r>
+          </w:p>
+        </w:tc>
+        <w:tc>
+          <w:tcPr>
+            <w:tcW w:w="4739" w:type="dxa"/>
+          </w:tcPr>
+          <w:p>
+            <w:pPr>
+              <w:rPr>
+                <w:sz w:val="22"/>
+                <w:szCs w:val="18"/>
+                <w:lang w:eastAsia="zh-CN"/>
+              </w:rPr>
+            </w:pPr>
+            <w:r>
+              <w:rPr>
+                <w:rFonts w:hint="eastAsia"/>
+                <w:sz w:val="22"/>
+                <w:szCs w:val="18"/>
+                <w:lang w:eastAsia="zh-CN"/>
+              </w:rPr>
+              <w:t>P</w:t>
+            </w:r>
+            <w:r>
+              <w:rPr>
+                <w:sz w:val="22"/>
+                <w:szCs w:val="18"/>
+                <w:lang w:eastAsia="zh-CN"/>
+              </w:rPr>
+              <w:t>urpose</w:t>
+            </w:r>
+          </w:p>
+        </w:tc>
+      </w:tr>
+      <w:tr>
+        <w:tc>
+          <w:tcPr>
+            <w:tcW w:w="1101" w:type="dxa"/>
+          </w:tcPr>
+          <w:p>
+            <w:pPr>
+              <w:rPr>
+                <w:sz w:val="22"/>
+                <w:szCs w:val="18"/>
+                <w:lang w:eastAsia="zh-CN"/>
+              </w:rPr>
+            </w:pPr>
+            <w:r>
+              <w:rPr>
+                <w:rFonts w:hint="eastAsia"/>
+                <w:sz w:val="22"/>
+                <w:szCs w:val="18"/>
+                <w:lang w:eastAsia="zh-CN"/>
+              </w:rPr>
+              <w:t>T</w:t>
+            </w:r>
+            <w:r>
+              <w:rPr>
+                <w:sz w:val="22"/>
+                <w:szCs w:val="18"/>
+                <w:lang w:eastAsia="zh-CN"/>
+              </w:rPr>
+              <w:t xml:space="preserve"> 4.1.1</w:t>
+            </w:r>
+          </w:p>
+        </w:tc>
+        <w:tc>
+          <w:tcPr>
+            <w:tcW w:w="3402" w:type="dxa"/>
+          </w:tcPr>
+          <w:p>
+            <w:pPr>
+              <w:rPr>
+                <w:sz w:val="22"/>
+                <w:szCs w:val="18"/>
+                <w:lang w:eastAsia="zh-CN"/>
+              </w:rPr>
+            </w:pPr>
+            <w:r>
+              <w:rPr>
+                <w:sz w:val="22"/>
+                <w:szCs w:val="18"/>
+                <w:lang w:eastAsia="zh-CN"/>
+              </w:rPr>
+              <w:t>f</w:t>
+            </w:r>
+            <w:r>
+              <w:rPr>
+                <w:sz w:val="22"/>
+                <w:szCs w:val="18"/>
+                <w:lang w:eastAsia="zh-CN"/>
+              </w:rPr>
+              <w:t>rom sklearn.preprocessing import LabelEncoder</w:t>
+            </w:r>
+          </w:p>
+        </w:tc>
+        <w:tc>
+          <w:tcPr>
+            <w:tcW w:w="4739" w:type="dxa"/>
+          </w:tcPr>
+          <w:p>
+            <w:pPr>
+              <w:rPr>
+                <w:sz w:val="22"/>
+                <w:szCs w:val="18"/>
+                <w:lang w:eastAsia="zh-CN"/>
+              </w:rPr>
+            </w:pPr>
+            <w:r>
+              <w:rPr>
+                <w:rFonts w:hint="eastAsia"/>
+                <w:sz w:val="22"/>
+                <w:szCs w:val="18"/>
+                <w:lang w:eastAsia="zh-CN"/>
+              </w:rPr>
+              <w:t>F</w:t>
+            </w:r>
+            <w:r>
+              <w:rPr>
+                <w:sz w:val="22"/>
+                <w:szCs w:val="18"/>
+                <w:lang w:eastAsia="zh-CN"/>
+              </w:rPr>
+              <w:t xml:space="preserve">or data preprocess, </w:t>
+            </w:r>
+            <w:r>
+              <w:rPr>
+                <w:sz w:val="22"/>
+                <w:szCs w:val="18"/>
+                <w:lang w:eastAsia="zh-CN"/>
+              </w:rPr>
+              <w:t xml:space="preserve">convert </w:t>
+            </w:r>
+            <w:r>
+              <w:rPr>
+                <w:sz w:val="22"/>
+                <w:szCs w:val="18"/>
+                <w:lang w:eastAsia="zh-CN"/>
+              </w:rPr>
+              <w:t>s</w:t>
+            </w:r>
+            <w:r>
+              <w:rPr>
+                <w:sz w:val="22"/>
+                <w:szCs w:val="18"/>
+                <w:lang w:eastAsia="zh-CN"/>
+              </w:rPr>
+              <w:t>tring to incremental value for serialization</w:t>
+            </w:r>
+            <w:r>
+              <w:rPr>
+                <w:sz w:val="22"/>
+                <w:szCs w:val="18"/>
+                <w:lang w:eastAsia="zh-CN"/>
+              </w:rPr>
+              <w:t>.</w:t>
+            </w:r>
+          </w:p>
+        </w:tc>
+      </w:tr>
+      <w:tr>
+        <w:tc>
+          <w:tcPr>
+            <w:tcW w:w="1101" w:type="dxa"/>
+          </w:tcPr>
+          <w:p>
+            <w:pPr>
+              <w:rPr>
+                <w:sz w:val="22"/>
+                <w:szCs w:val="18"/>
+                <w:lang w:eastAsia="zh-CN"/>
+              </w:rPr>
+            </w:pPr>
+            <w:r>
+              <w:rPr>
+                <w:rFonts w:hint="eastAsia"/>
+                <w:sz w:val="22"/>
+                <w:szCs w:val="18"/>
+                <w:lang w:eastAsia="zh-CN"/>
+              </w:rPr>
+              <w:t>T</w:t>
+            </w:r>
+            <w:r>
+              <w:rPr>
+                <w:sz w:val="22"/>
+                <w:szCs w:val="18"/>
+                <w:lang w:eastAsia="zh-CN"/>
+              </w:rPr>
+              <w:t xml:space="preserve"> 4.1.2</w:t>
+            </w:r>
+          </w:p>
+        </w:tc>
+        <w:tc>
+          <w:tcPr>
+            <w:tcW w:w="3402" w:type="dxa"/>
+          </w:tcPr>
+          <w:p>
+            <w:pPr>
+              <w:rPr>
+                <w:sz w:val="22"/>
+                <w:szCs w:val="18"/>
+                <w:lang w:eastAsia="zh-CN"/>
+              </w:rPr>
+            </w:pPr>
+            <w:r>
+              <w:rPr>
+                <w:rFonts w:hint="eastAsia"/>
+                <w:sz w:val="22"/>
+                <w:szCs w:val="18"/>
+                <w:lang w:eastAsia="zh-CN"/>
+              </w:rPr>
+              <w:t>f</w:t>
+            </w:r>
+            <w:r>
+              <w:rPr>
+                <w:sz w:val="22"/>
+                <w:szCs w:val="18"/>
+                <w:lang w:eastAsia="zh-CN"/>
+              </w:rPr>
+              <w:t>rom sklearn.externals.six import StringIO</w:t>
+            </w:r>
+          </w:p>
+        </w:tc>
+        <w:tc>
+          <w:tcPr>
+            <w:tcW w:w="4739" w:type="dxa"/>
+          </w:tcPr>
+          <w:p>
+            <w:pPr>
+              <w:tabs>
+                <w:tab w:val="left" w:pos="1150"/>
+              </w:tabs>
+              <w:rPr>
+                <w:rFonts w:hint="eastAsia"/>
+                <w:sz w:val="22"/>
+                <w:szCs w:val="18"/>
+                <w:lang w:eastAsia="zh-CN"/>
+              </w:rPr>
+            </w:pPr>
+            <w:r>
+              <w:rPr>
+                <w:rFonts w:hint="eastAsia"/>
+                <w:sz w:val="22"/>
+                <w:szCs w:val="18"/>
+                <w:lang w:eastAsia="zh-CN"/>
+              </w:rPr>
+              <w:t>M</w:t>
+            </w:r>
+            <w:r>
+              <w:rPr>
+                <w:sz w:val="22"/>
+                <w:szCs w:val="18"/>
+                <w:lang w:eastAsia="zh-CN"/>
+              </w:rPr>
+              <w:t>ainly used to read and write data in the memory buffer</w:t>
+            </w:r>
+            <w:r>
+              <w:rPr>
+                <w:sz w:val="22"/>
+                <w:szCs w:val="18"/>
+                <w:lang w:eastAsia="zh-CN"/>
+              </w:rPr>
+              <w:t>.</w:t>
+            </w:r>
+          </w:p>
+        </w:tc>
+      </w:tr>
+      <w:tr>
+        <w:tc>
+          <w:tcPr>
+            <w:tcW w:w="1101" w:type="dxa"/>
+          </w:tcPr>
+          <w:p>
+            <w:pPr>
+              <w:rPr>
+                <w:sz w:val="22"/>
+                <w:szCs w:val="18"/>
+                <w:lang w:eastAsia="zh-CN"/>
+              </w:rPr>
+            </w:pPr>
+            <w:r>
+              <w:rPr>
+                <w:rFonts w:hint="eastAsia"/>
+                <w:sz w:val="22"/>
+                <w:szCs w:val="18"/>
+                <w:lang w:eastAsia="zh-CN"/>
+              </w:rPr>
+              <w:t>T</w:t>
+            </w:r>
+            <w:r>
+              <w:rPr>
+                <w:sz w:val="22"/>
+                <w:szCs w:val="18"/>
+                <w:lang w:eastAsia="zh-CN"/>
+              </w:rPr>
+              <w:t xml:space="preserve"> 4.1.3</w:t>
+            </w:r>
+          </w:p>
+        </w:tc>
+        <w:tc>
+          <w:tcPr>
+            <w:tcW w:w="3402" w:type="dxa"/>
+          </w:tcPr>
+          <w:p>
+            <w:pPr>
+              <w:rPr>
+                <w:sz w:val="22"/>
+                <w:szCs w:val="18"/>
+                <w:lang w:eastAsia="zh-CN"/>
+              </w:rPr>
+            </w:pPr>
+            <w:r>
+              <w:rPr>
+                <w:sz w:val="22"/>
+                <w:szCs w:val="18"/>
+                <w:lang w:eastAsia="zh-CN"/>
+              </w:rPr>
+              <w:t>from sklearn import tree</w:t>
+            </w:r>
+          </w:p>
+        </w:tc>
+        <w:tc>
+          <w:tcPr>
+            <w:tcW w:w="4739" w:type="dxa"/>
+          </w:tcPr>
+          <w:p>
+            <w:pPr>
+              <w:rPr>
+                <w:sz w:val="22"/>
+                <w:szCs w:val="18"/>
+                <w:lang w:eastAsia="zh-CN"/>
+              </w:rPr>
+            </w:pPr>
+            <w:r>
+              <w:rPr>
+                <w:rFonts w:hint="eastAsia"/>
+                <w:sz w:val="22"/>
+                <w:szCs w:val="18"/>
+                <w:lang w:eastAsia="zh-CN"/>
+              </w:rPr>
+              <w:t>M</w:t>
+            </w:r>
+            <w:r>
+              <w:rPr>
+                <w:sz w:val="22"/>
+                <w:szCs w:val="18"/>
+                <w:lang w:eastAsia="zh-CN"/>
+              </w:rPr>
+              <w:t>ain library for generating the decision. Provide decision tree model for solving classification and regression problems</w:t>
+            </w:r>
+            <w:r>
+              <w:rPr>
+                <w:sz w:val="22"/>
+                <w:szCs w:val="18"/>
+                <w:lang w:eastAsia="zh-CN"/>
+              </w:rPr>
+              <w:t>.</w:t>
+            </w:r>
+          </w:p>
+        </w:tc>
+      </w:tr>
+      <w:tr>
+        <w:tc>
+          <w:tcPr>
+            <w:tcW w:w="1101" w:type="dxa"/>
+          </w:tcPr>
+          <w:p>
+            <w:pPr>
+              <w:rPr>
+                <w:sz w:val="22"/>
+                <w:szCs w:val="18"/>
+                <w:lang w:eastAsia="zh-CN"/>
+              </w:rPr>
+            </w:pPr>
+            <w:r>
+              <w:rPr>
+                <w:rFonts w:hint="eastAsia"/>
+                <w:sz w:val="22"/>
+                <w:szCs w:val="18"/>
+                <w:lang w:eastAsia="zh-CN"/>
+              </w:rPr>
+              <w:t>T</w:t>
+            </w:r>
+            <w:r>
+              <w:rPr>
+                <w:sz w:val="22"/>
+                <w:szCs w:val="18"/>
+                <w:lang w:eastAsia="zh-CN"/>
+              </w:rPr>
+              <w:t xml:space="preserve"> 4.1.4</w:t>
+            </w:r>
+          </w:p>
+        </w:tc>
+        <w:tc>
+          <w:tcPr>
+            <w:tcW w:w="3402" w:type="dxa"/>
+          </w:tcPr>
+          <w:p>
+            <w:pPr>
+              <w:rPr>
+                <w:sz w:val="22"/>
+                <w:szCs w:val="18"/>
+                <w:lang w:eastAsia="zh-CN"/>
+              </w:rPr>
+            </w:pPr>
+            <w:r>
+              <w:rPr>
+                <w:sz w:val="22"/>
+                <w:szCs w:val="18"/>
+                <w:lang w:eastAsia="zh-CN"/>
+              </w:rPr>
+              <w:t>import pandas</w:t>
+            </w:r>
+          </w:p>
+        </w:tc>
+        <w:tc>
+          <w:tcPr>
+            <w:tcW w:w="4739" w:type="dxa"/>
+          </w:tcPr>
+          <w:p>
+            <w:pPr>
+              <w:rPr>
+                <w:sz w:val="22"/>
+                <w:szCs w:val="18"/>
+                <w:lang w:eastAsia="zh-CN"/>
+              </w:rPr>
+            </w:pPr>
+            <w:r>
+              <w:rPr>
+                <w:rFonts w:hint="eastAsia"/>
+                <w:sz w:val="22"/>
+                <w:szCs w:val="18"/>
+                <w:lang w:eastAsia="zh-CN"/>
+              </w:rPr>
+              <w:t>I</w:t>
+            </w:r>
+            <w:r>
+              <w:rPr>
+                <w:sz w:val="22"/>
+                <w:szCs w:val="18"/>
+                <w:lang w:eastAsia="zh-CN"/>
+              </w:rPr>
+              <w:t>n order to serialize string type data, pandas data was needed, which is convenient for the serialization work.</w:t>
+            </w:r>
+          </w:p>
+        </w:tc>
+      </w:tr>
+      <w:tr>
+        <w:tc>
+          <w:tcPr>
+            <w:tcW w:w="1101" w:type="dxa"/>
+          </w:tcPr>
+          <w:p>
+            <w:pPr>
+              <w:rPr>
+                <w:rFonts w:hint="eastAsia"/>
+                <w:sz w:val="22"/>
+                <w:szCs w:val="18"/>
+                <w:lang w:eastAsia="zh-CN"/>
+              </w:rPr>
+            </w:pPr>
+            <w:r>
+              <w:rPr>
+                <w:rFonts w:hint="eastAsia"/>
+                <w:sz w:val="22"/>
+                <w:szCs w:val="18"/>
+                <w:lang w:eastAsia="zh-CN"/>
+              </w:rPr>
+              <w:t>T</w:t>
+            </w:r>
+            <w:r>
+              <w:rPr>
+                <w:sz w:val="22"/>
+                <w:szCs w:val="18"/>
+                <w:lang w:eastAsia="zh-CN"/>
+              </w:rPr>
+              <w:t xml:space="preserve"> 4.1.5</w:t>
+            </w:r>
+          </w:p>
+        </w:tc>
+        <w:tc>
+          <w:tcPr>
+            <w:tcW w:w="3402" w:type="dxa"/>
+          </w:tcPr>
+          <w:p>
+            <w:pPr>
+              <w:rPr>
+                <w:sz w:val="22"/>
+                <w:szCs w:val="18"/>
+                <w:lang w:eastAsia="zh-CN"/>
+              </w:rPr>
+            </w:pPr>
+            <w:r>
+              <w:rPr>
+                <w:sz w:val="22"/>
+                <w:szCs w:val="18"/>
+                <w:lang w:eastAsia="zh-CN"/>
+              </w:rPr>
+              <w:t>import pydotplus</w:t>
+            </w:r>
+          </w:p>
+        </w:tc>
+        <w:tc>
+          <w:tcPr>
+            <w:tcW w:w="4739" w:type="dxa"/>
+          </w:tcPr>
+          <w:p>
+            <w:pPr>
+              <w:rPr>
+                <w:rFonts w:hint="eastAsia"/>
+                <w:sz w:val="22"/>
+                <w:szCs w:val="18"/>
+                <w:lang w:eastAsia="zh-CN"/>
+              </w:rPr>
+            </w:pPr>
+            <w:r>
+              <w:rPr>
+                <w:rFonts w:hint="eastAsia"/>
+                <w:sz w:val="22"/>
+                <w:szCs w:val="18"/>
+                <w:lang w:eastAsia="zh-CN"/>
+              </w:rPr>
+              <w:t>U</w:t>
+            </w:r>
+            <w:r>
+              <w:rPr>
+                <w:sz w:val="22"/>
+                <w:szCs w:val="18"/>
+                <w:lang w:eastAsia="zh-CN"/>
+              </w:rPr>
+              <w:t xml:space="preserve">sed for </w:t>
+            </w:r>
+            <w:r>
+              <w:rPr>
+                <w:rFonts w:hint="eastAsia"/>
+                <w:sz w:val="22"/>
+                <w:szCs w:val="18"/>
+                <w:lang w:eastAsia="zh-CN"/>
+              </w:rPr>
+              <w:t>t</w:t>
+            </w:r>
+            <w:r>
+              <w:rPr>
+                <w:sz w:val="22"/>
+                <w:szCs w:val="18"/>
+                <w:lang w:eastAsia="zh-CN"/>
+              </w:rPr>
+              <w:t>he visualization of decision tree.</w:t>
+            </w:r>
+          </w:p>
+        </w:tc>
+      </w:tr>
+      <w:tr>
+        <w:tc>
+          <w:tcPr>
+            <w:tcW w:w="1101" w:type="dxa"/>
+          </w:tcPr>
+          <w:p>
+            <w:pPr>
+              <w:rPr>
+                <w:rFonts w:hint="eastAsia"/>
+                <w:sz w:val="22"/>
+                <w:szCs w:val="18"/>
+                <w:lang w:eastAsia="zh-CN"/>
+              </w:rPr>
+            </w:pPr>
+            <w:r>
+              <w:rPr>
+                <w:rFonts w:hint="eastAsia"/>
+                <w:sz w:val="22"/>
+                <w:szCs w:val="18"/>
+                <w:lang w:eastAsia="zh-CN"/>
+              </w:rPr>
+              <w:t>T</w:t>
+            </w:r>
+            <w:r>
+              <w:rPr>
+                <w:sz w:val="22"/>
+                <w:szCs w:val="18"/>
+                <w:lang w:eastAsia="zh-CN"/>
+              </w:rPr>
+              <w:t xml:space="preserve"> 4.1.6</w:t>
+            </w:r>
+          </w:p>
+        </w:tc>
+        <w:tc>
+          <w:tcPr>
+            <w:tcW w:w="3402" w:type="dxa"/>
+          </w:tcPr>
+          <w:p>
+            <w:pPr>
+              <w:rPr>
+                <w:sz w:val="22"/>
+                <w:szCs w:val="18"/>
+                <w:lang w:eastAsia="zh-CN"/>
+              </w:rPr>
+            </w:pPr>
+            <w:r>
+              <w:rPr>
+                <w:sz w:val="22"/>
+                <w:szCs w:val="18"/>
+                <w:lang w:eastAsia="zh-CN"/>
+              </w:rPr>
+              <w:t>import JSON</w:t>
+            </w:r>
+          </w:p>
+        </w:tc>
+        <w:tc>
+          <w:tcPr>
+            <w:tcW w:w="4739" w:type="dxa"/>
+          </w:tcPr>
+          <w:p>
+            <w:pPr>
+              <w:rPr>
+                <w:rFonts w:hint="eastAsia"/>
+                <w:sz w:val="22"/>
+                <w:szCs w:val="18"/>
+                <w:lang w:eastAsia="zh-CN"/>
+              </w:rPr>
+            </w:pPr>
+            <w:r>
+              <w:rPr>
+                <w:rFonts w:hint="eastAsia"/>
+                <w:sz w:val="22"/>
+                <w:szCs w:val="18"/>
+                <w:lang w:eastAsia="zh-CN"/>
+              </w:rPr>
+              <w:t>U</w:t>
+            </w:r>
+            <w:r>
+              <w:rPr>
+                <w:sz w:val="22"/>
+                <w:szCs w:val="18"/>
+                <w:lang w:eastAsia="zh-CN"/>
+              </w:rPr>
+              <w:t>sed for transfer the generated decision tree to the Zumo robot code.</w:t>
+            </w:r>
+          </w:p>
+        </w:tc>
+      </w:tr>
+    </w:tbl>
+    <w:p>
+      <w:pPr>
+        <w:jc w:val="center"/>
+        <w:rPr>
+          <w:sz w:val="22"/>
+          <w:szCs w:val="18"/>
+          <w:lang w:eastAsia="zh-CN"/>
+        </w:rPr>
+      </w:pPr>
+      <w:r>
+        <w:rPr>
+          <w:rFonts w:hint="eastAsia"/>
+          <w:sz w:val="22"/>
+          <w:szCs w:val="18"/>
+          <w:lang w:eastAsia="zh-CN"/>
+        </w:rPr>
+        <w:t>T</w:t>
+      </w:r>
+      <w:r>
+        <w:rPr>
+          <w:sz w:val="22"/>
+          <w:szCs w:val="18"/>
+          <w:lang w:eastAsia="zh-CN"/>
+        </w:rPr>
+        <w:t>able 4.1 Libraries and purposes in decision tree based control system</w:t>
+      </w:r>
+    </w:p>
+    <w:p>
+      <w:pPr>
+        <w:rPr>
+          <w:sz w:val="22"/>
+          <w:szCs w:val="18"/>
+          <w:lang w:eastAsia="zh-CN"/>
+        </w:rPr>
+      </w:pPr>
+      <w:r>
+        <w:rPr>
+          <w:rFonts w:hint="eastAsia"/>
+          <w:sz w:val="22"/>
+          <w:szCs w:val="18"/>
+          <w:lang w:eastAsia="zh-CN"/>
+        </w:rPr>
+        <w:lastRenderedPageBreak/>
+        <w:t>A</w:t>
+      </w:r>
+      <w:r>
+        <w:rPr>
+          <w:sz w:val="22"/>
+          <w:szCs w:val="18"/>
+          <w:lang w:eastAsia="zh-CN"/>
+        </w:rPr>
+        <w:t xml:space="preserve">s for the code that is going to compile and run in Zumo robot. It’s written in C++, and the </w:t>
+      </w:r>
+      <w:r>
+        <w:rPr>
+          <w:sz w:val="22"/>
+          <w:szCs w:val="18"/>
+          <w:lang w:eastAsia="zh-CN"/>
+        </w:rPr>
+        <w:t>software for compile and run is Arduino IDE. The type of the file is .ino, which are able to be upload to Zumo robot microcontrollor. And the libraries and purpose are shown in Table 4.2 below.</w:t>
+      </w:r>
+    </w:p>
+    <w:tbl>
+      <w:tblPr>
+        <w:tblStyle w:val="af2"/>
+        <w:tblW w:w="0" w:type="auto"/>
+        <w:tblLook w:val="04A0" w:firstRow="1" w:lastRow="0" w:firstColumn="1" w:lastColumn="0" w:noHBand="0" w:noVBand="1"/>
+      </w:tblPr>
+      <w:tblGrid>
+        <w:gridCol w:w="1384"/>
+        <w:gridCol w:w="4777"/>
+        <w:gridCol w:w="3081"/>
+      </w:tblGrid>
+      <w:tr>
+        <w:tc>
+          <w:tcPr>
+            <w:tcW w:w="1384" w:type="dxa"/>
+          </w:tcPr>
+          <w:p>
+            <w:pPr>
+              <w:rPr>
+                <w:sz w:val="22"/>
+                <w:szCs w:val="18"/>
+                <w:lang w:eastAsia="zh-CN"/>
+              </w:rPr>
+            </w:pPr>
+          </w:p>
+        </w:tc>
+        <w:tc>
+          <w:tcPr>
+            <w:tcW w:w="4777" w:type="dxa"/>
+          </w:tcPr>
+          <w:p>
+            <w:pPr>
+              <w:rPr>
+                <w:sz w:val="22"/>
+                <w:szCs w:val="18"/>
+                <w:lang w:eastAsia="zh-CN"/>
+              </w:rPr>
+            </w:pPr>
+          </w:p>
+        </w:tc>
+        <w:tc>
+          <w:tcPr>
+            <w:tcW w:w="3081" w:type="dxa"/>
+          </w:tcPr>
+          <w:p>
+            <w:pPr>
+              <w:rPr>
+                <w:sz w:val="22"/>
+                <w:szCs w:val="18"/>
+                <w:lang w:eastAsia="zh-CN"/>
+              </w:rPr>
+            </w:pPr>
+          </w:p>
+        </w:tc>
+      </w:tr>
+      <w:tr>
+        <w:tc>
+          <w:tcPr>
+            <w:tcW w:w="1384" w:type="dxa"/>
+          </w:tcPr>
+          <w:p>
+            <w:pPr>
+              <w:rPr>
+                <w:sz w:val="22"/>
+                <w:szCs w:val="18"/>
+                <w:lang w:eastAsia="zh-CN"/>
+              </w:rPr>
+            </w:pPr>
+          </w:p>
+        </w:tc>
+        <w:tc>
+          <w:tcPr>
+            <w:tcW w:w="4777" w:type="dxa"/>
+          </w:tcPr>
+          <w:p>
+            <w:pPr>
+              <w:rPr>
+                <w:sz w:val="22"/>
+                <w:szCs w:val="18"/>
+                <w:lang w:eastAsia="zh-CN"/>
+              </w:rPr>
+            </w:pPr>
+          </w:p>
+        </w:tc>
+        <w:tc>
+          <w:tcPr>
+            <w:tcW w:w="3081" w:type="dxa"/>
+          </w:tcPr>
+          <w:p>
+            <w:pPr>
+              <w:rPr>
+                <w:sz w:val="22"/>
+                <w:szCs w:val="18"/>
+                <w:lang w:eastAsia="zh-CN"/>
+              </w:rPr>
+            </w:pPr>
+          </w:p>
+        </w:tc>
+      </w:tr>
+      <w:tr>
+        <w:tc>
+          <w:tcPr>
+            <w:tcW w:w="1384" w:type="dxa"/>
+          </w:tcPr>
+          <w:p>
+            <w:pPr>
+              <w:rPr>
+                <w:sz w:val="22"/>
+                <w:szCs w:val="18"/>
+                <w:lang w:eastAsia="zh-CN"/>
+              </w:rPr>
+            </w:pPr>
+          </w:p>
+        </w:tc>
+        <w:tc>
+          <w:tcPr>
+            <w:tcW w:w="4777" w:type="dxa"/>
+          </w:tcPr>
+          <w:p>
+            <w:pPr>
+              <w:rPr>
+                <w:sz w:val="22"/>
+                <w:szCs w:val="18"/>
+                <w:lang w:eastAsia="zh-CN"/>
+              </w:rPr>
+            </w:pPr>
+          </w:p>
+        </w:tc>
+        <w:tc>
+          <w:tcPr>
+            <w:tcW w:w="3081" w:type="dxa"/>
+          </w:tcPr>
+          <w:p>
+            <w:pPr>
+              <w:rPr>
+                <w:sz w:val="22"/>
+                <w:szCs w:val="18"/>
+                <w:lang w:eastAsia="zh-CN"/>
+              </w:rPr>
+            </w:pPr>
+          </w:p>
+        </w:tc>
+      </w:tr>
+      <w:tr>
+        <w:tc>
+          <w:tcPr>
+            <w:tcW w:w="1384" w:type="dxa"/>
+          </w:tcPr>
+          <w:p>
+            <w:pPr>
+              <w:rPr>
+                <w:sz w:val="22"/>
+                <w:szCs w:val="18"/>
+                <w:lang w:eastAsia="zh-CN"/>
+              </w:rPr>
+            </w:pPr>
+          </w:p>
+        </w:tc>
+        <w:tc>
+          <w:tcPr>
+            <w:tcW w:w="4777" w:type="dxa"/>
+          </w:tcPr>
+          <w:p>
+            <w:pPr>
+              <w:rPr>
+                <w:sz w:val="22"/>
+                <w:szCs w:val="18"/>
+                <w:lang w:eastAsia="zh-CN"/>
+              </w:rPr>
+            </w:pPr>
+          </w:p>
+        </w:tc>
+        <w:tc>
+          <w:tcPr>
+            <w:tcW w:w="3081" w:type="dxa"/>
+          </w:tcPr>
+          <w:p>
+            <w:pPr>
+              <w:rPr>
+                <w:sz w:val="22"/>
+                <w:szCs w:val="18"/>
+                <w:lang w:eastAsia="zh-CN"/>
+              </w:rPr>
+            </w:pPr>
+          </w:p>
+        </w:tc>
+      </w:tr>
+    </w:tbl>
+    <w:p>
+      <w:pPr>
+        <w:rPr>
+          <w:sz w:val="22"/>
+          <w:szCs w:val="18"/>
+          <w:lang w:eastAsia="zh-CN"/>
+        </w:rPr>
+      </w:pPr>
     </w:p>
     <w:p>
       <w:pPr>
@@ -12636,8 +13904,8 @@
       </w:r>
       <w:smartTag w:uri="urn:schemas-microsoft-com:office:cs:smarttags" w:element="NumConv6p0">
         <w:smartTagPr>
+          <w:attr w:name="val" w:val="2"/>
           <w:attr w:name="sch" w:val="1"/>
-          <w:attr w:name="val" w:val="2"/>
         </w:smartTagPr>
         <w:r>
           <w:rPr>
@@ -12656,8 +13924,8 @@
       </w:r>
       <w:smartTag w:uri="urn:schemas-microsoft-com:office:cs:smarttags" w:element="NumConv6p0">
         <w:smartTagPr>
+          <w:attr w:name="val" w:val="2"/>
           <w:attr w:name="sch" w:val="1"/>
-          <w:attr w:name="val" w:val="2"/>
         </w:smartTagPr>
         <w:r>
           <w:rPr>
@@ -12676,8 +13944,8 @@
       </w:r>
       <w:smartTag w:uri="urn:schemas-microsoft-com:office:cs:smarttags" w:element="NumConv6p0">
         <w:smartTagPr>
+          <w:attr w:name="val" w:val="2"/>
           <w:attr w:name="sch" w:val="1"/>
-          <w:attr w:name="val" w:val="2"/>
         </w:smartTagPr>
         <w:r>
           <w:rPr>
@@ -12705,8 +13973,8 @@
       </w:r>
       <w:smartTag w:uri="urn:schemas-microsoft-com:office:cs:smarttags" w:element="NumConv6p0">
         <w:smartTagPr>
+          <w:attr w:name="val" w:val="2"/>
           <w:attr w:name="sch" w:val="1"/>
-          <w:attr w:name="val" w:val="2"/>
         </w:smartTagPr>
         <w:r>
           <w:rPr>
@@ -12725,8 +13993,8 @@
       </w:r>
       <w:smartTag w:uri="urn:schemas-microsoft-com:office:cs:smarttags" w:element="NumConv6p0">
         <w:smartTagPr>
+          <w:attr w:name="val" w:val="2"/>
           <w:attr w:name="sch" w:val="1"/>
-          <w:attr w:name="val" w:val="2"/>
         </w:smartTagPr>
         <w:r>
           <w:rPr>
@@ -12745,8 +14013,8 @@
       </w:r>
       <w:smartTag w:uri="urn:schemas-microsoft-com:office:cs:smarttags" w:element="NumConv6p0">
         <w:smartTagPr>
+          <w:attr w:name="val" w:val="2"/>
           <w:attr w:name="sch" w:val="1"/>
-          <w:attr w:name="val" w:val="2"/>
         </w:smartTagPr>
         <w:r>
           <w:rPr>
@@ -12765,8 +14033,8 @@
       </w:r>
       <w:smartTag w:uri="urn:schemas-microsoft-com:office:cs:smarttags" w:element="NumConv6p0">
         <w:smartTagPr>
+          <w:attr w:name="val" w:val="2"/>
           <w:attr w:name="sch" w:val="1"/>
-          <w:attr w:name="val" w:val="2"/>
         </w:smartTagPr>
         <w:r>
           <w:rPr>
@@ -12802,8 +14070,8 @@
       </w:r>
       <w:smartTag w:uri="urn:schemas-microsoft-com:office:cs:smarttags" w:element="NumConv6p0">
         <w:smartTagPr>
+          <w:attr w:name="val" w:val="1"/>
           <w:attr w:name="sch" w:val="1"/>
-          <w:attr w:name="val" w:val="1"/>
         </w:smartTagPr>
         <w:r>
           <w:rPr>
@@ -12822,8 +14090,8 @@
       </w:r>
       <w:smartTag w:uri="urn:schemas-microsoft-com:office:cs:smarttags" w:element="NumConv6p0">
         <w:smartTagPr>
+          <w:attr w:name="val" w:val="1"/>
           <w:attr w:name="sch" w:val="1"/>
-          <w:attr w:name="val" w:val="1"/>
         </w:smartTagPr>
         <w:r>
           <w:rPr>
@@ -12842,8 +14110,8 @@
       </w:r>
       <w:smartTag w:uri="urn:schemas-microsoft-com:office:cs:smarttags" w:element="NumConv6p0">
         <w:smartTagPr>
+          <w:attr w:name="val" w:val="3"/>
           <w:attr w:name="sch" w:val="1"/>
-          <w:attr w:name="val" w:val="3"/>
         </w:smartTagPr>
         <w:r>
           <w:rPr>
@@ -12862,8 +14130,8 @@
       </w:r>
       <w:smartTag w:uri="urn:schemas-microsoft-com:office:cs:smarttags" w:element="NumConv6p0">
         <w:smartTagPr>
+          <w:attr w:name="val" w:val="3"/>
           <w:attr w:name="sch" w:val="1"/>
-          <w:attr w:name="val" w:val="3"/>
         </w:smartTagPr>
         <w:r>
           <w:rPr>
@@ -12882,8 +14150,8 @@
       </w:r>
       <w:smartTag w:uri="urn:schemas-microsoft-com:office:cs:smarttags" w:element="NumConv6p0">
         <w:smartTagPr>
+          <w:attr w:name="val" w:val="3"/>
           <w:attr w:name="sch" w:val="1"/>
-          <w:attr w:name="val" w:val="3"/>
         </w:smartTagPr>
         <w:r>
           <w:rPr>
@@ -12911,8 +14179,8 @@
       </w:r>
       <w:smartTag w:uri="urn:schemas-microsoft-com:office:cs:smarttags" w:element="NumConv6p0">
         <w:smartTagPr>
+          <w:attr w:name="val" w:val="3"/>
           <w:attr w:name="sch" w:val="1"/>
-          <w:attr w:name="val" w:val="3"/>
         </w:smartTagPr>
         <w:r>
           <w:rPr>
@@ -12931,8 +14199,8 @@
       </w:r>
       <w:smartTag w:uri="urn:schemas-microsoft-com:office:cs:smarttags" w:element="NumConv6p0">
         <w:smartTagPr>
+          <w:attr w:name="val" w:val="3"/>
           <w:attr w:name="sch" w:val="1"/>
-          <w:attr w:name="val" w:val="3"/>
         </w:smartTagPr>
         <w:r>
           <w:rPr>
@@ -12951,8 +14219,8 @@
       </w:r>
       <w:smartTag w:uri="urn:schemas-microsoft-com:office:cs:smarttags" w:element="NumConv6p0">
         <w:smartTagPr>
+          <w:attr w:name="val" w:val="3"/>
           <w:attr w:name="sch" w:val="1"/>
-          <w:attr w:name="val" w:val="3"/>
         </w:smartTagPr>
         <w:r>
           <w:rPr>
@@ -12971,8 +14239,8 @@
       </w:r>
       <w:smartTag w:uri="urn:schemas-microsoft-com:office:cs:smarttags" w:element="NumConv6p0">
         <w:smartTagPr>
+          <w:attr w:name="val" w:val="3"/>
           <w:attr w:name="sch" w:val="1"/>
-          <w:attr w:name="val" w:val="3"/>
         </w:smartTagPr>
         <w:r>
           <w:rPr>
@@ -13008,8 +14276,8 @@
       </w:r>
       <w:smartTag w:uri="urn:schemas-microsoft-com:office:cs:smarttags" w:element="NumConv6p0">
         <w:smartTagPr>
+          <w:attr w:name="val" w:val="1"/>
           <w:attr w:name="sch" w:val="1"/>
-          <w:attr w:name="val" w:val="1"/>
         </w:smartTagPr>
         <w:r>
           <w:rPr>
@@ -13028,8 +14296,8 @@
       </w:r>
       <w:smartTag w:uri="urn:schemas-microsoft-com:office:cs:smarttags" w:element="NumConv6p0">
         <w:smartTagPr>
+          <w:attr w:name="val" w:val="1"/>
           <w:attr w:name="sch" w:val="1"/>
-          <w:attr w:name="val" w:val="1"/>
         </w:smartTagPr>
         <w:r>
           <w:rPr>
@@ -13048,8 +14316,8 @@
       </w:r>
       <w:smartTag w:uri="urn:schemas-microsoft-com:office:cs:smarttags" w:element="NumConv6p0">
         <w:smartTagPr>
+          <w:attr w:name="val" w:val="1"/>
           <w:attr w:name="sch" w:val="1"/>
-          <w:attr w:name="val" w:val="1"/>
         </w:smartTagPr>
         <w:r>
           <w:rPr>
@@ -13068,8 +14336,8 @@
       </w:r>
       <w:smartTag w:uri="urn:schemas-microsoft-com:office:cs:smarttags" w:element="NumConv6p0">
         <w:smartTagPr>
+          <w:attr w:name="val" w:val="4"/>
           <w:attr w:name="sch" w:val="1"/>
-          <w:attr w:name="val" w:val="4"/>
         </w:smartTagPr>
         <w:r>
           <w:rPr>
@@ -13088,8 +14356,8 @@
       </w:r>
       <w:smartTag w:uri="urn:schemas-microsoft-com:office:cs:smarttags" w:element="NumConv6p0">
         <w:smartTagPr>
+          <w:attr w:name="val" w:val="4"/>
           <w:attr w:name="sch" w:val="1"/>
-          <w:attr w:name="val" w:val="4"/>
         </w:smartTagPr>
         <w:r>
           <w:rPr>
@@ -13108,8 +14376,8 @@
       </w:r>
       <w:smartTag w:uri="urn:schemas-microsoft-com:office:cs:smarttags" w:element="NumConv6p0">
         <w:smartTagPr>
+          <w:attr w:name="val" w:val="4"/>
           <w:attr w:name="sch" w:val="1"/>
-          <w:attr w:name="val" w:val="4"/>
         </w:smartTagPr>
         <w:r>
           <w:rPr>
@@ -13137,8 +14405,8 @@
       </w:r>
       <w:smartTag w:uri="urn:schemas-microsoft-com:office:cs:smarttags" w:element="NumConv6p0">
         <w:smartTagPr>
+          <w:attr w:name="val" w:val="4"/>
           <w:attr w:name="sch" w:val="1"/>
-          <w:attr w:name="val" w:val="4"/>
         </w:smartTagPr>
         <w:r>
           <w:rPr>
@@ -13157,8 +14425,8 @@
       </w:r>
       <w:smartTag w:uri="urn:schemas-microsoft-com:office:cs:smarttags" w:element="NumConv6p0">
         <w:smartTagPr>
+          <w:attr w:name="val" w:val="4"/>
           <w:attr w:name="sch" w:val="1"/>
-          <w:attr w:name="val" w:val="4"/>
         </w:smartTagPr>
         <w:r>
           <w:rPr>
@@ -13177,8 +14445,8 @@
       </w:r>
       <w:smartTag w:uri="urn:schemas-microsoft-com:office:cs:smarttags" w:element="NumConv6p0">
         <w:smartTagPr>
+          <w:attr w:name="val" w:val="4"/>
           <w:attr w:name="sch" w:val="1"/>
-          <w:attr w:name="val" w:val="4"/>
         </w:smartTagPr>
         <w:r>
           <w:rPr>
@@ -13197,8 +14465,8 @@
       </w:r>
       <w:smartTag w:uri="urn:schemas-microsoft-com:office:cs:smarttags" w:element="NumConv6p0">
         <w:smartTagPr>
+          <w:attr w:name="val" w:val="4"/>
           <w:attr w:name="sch" w:val="1"/>
-          <w:attr w:name="val" w:val="4"/>
         </w:smartTagPr>
         <w:r>
           <w:rPr>
@@ -13266,8 +14534,8 @@
       </w:r>
       <w:smartTag w:uri="urn:schemas-microsoft-com:office:cs:smarttags" w:element="NumConv6p0">
         <w:smartTagPr>
+          <w:attr w:name="val" w:val="2"/>
           <w:attr w:name="sch" w:val="1"/>
-          <w:attr w:name="val" w:val="2"/>
         </w:smartTagPr>
         <w:r>
           <w:rPr>
@@ -13302,8 +14570,8 @@
       </w:r>
       <w:smartTag w:uri="urn:schemas-microsoft-com:office:cs:smarttags" w:element="NumConv6p0">
         <w:smartTagPr>
+          <w:attr w:name="val" w:val="2"/>
           <w:attr w:name="sch" w:val="1"/>
-          <w:attr w:name="val" w:val="2"/>
         </w:smartTagPr>
         <w:r>
           <w:rPr>
@@ -13322,8 +14590,8 @@
       </w:r>
       <w:smartTag w:uri="urn:schemas-microsoft-com:office:cs:smarttags" w:element="NumConv6p0">
         <w:smartTagPr>
+          <w:attr w:name="val" w:val="2"/>
           <w:attr w:name="sch" w:val="1"/>
-          <w:attr w:name="val" w:val="2"/>
         </w:smartTagPr>
         <w:r>
           <w:rPr>
@@ -13342,8 +14610,8 @@
       </w:r>
       <w:smartTag w:uri="urn:schemas-microsoft-com:office:cs:smarttags" w:element="NumConv6p0">
         <w:smartTagPr>
+          <w:attr w:name="val" w:val="2"/>
           <w:attr w:name="sch" w:val="1"/>
-          <w:attr w:name="val" w:val="2"/>
         </w:smartTagPr>
         <w:r>
           <w:rPr>
@@ -13362,8 +14630,8 @@
       </w:r>
       <w:smartTag w:uri="urn:schemas-microsoft-com:office:cs:smarttags" w:element="NumConv6p0">
         <w:smartTagPr>
+          <w:attr w:name="val" w:val="2"/>
           <w:attr w:name="sch" w:val="1"/>
-          <w:attr w:name="val" w:val="2"/>
         </w:smartTagPr>
         <w:r>
           <w:rPr>
@@ -15277,9 +16545,9 @@
   </w:abstractNum>
   <w:abstractNum w:abstractNumId="24" w15:restartNumberingAfterBreak="0">
     <w:nsid w:val="5FA057FF"/>
-    <w:multiLevelType w:val="hybridMultilevel"/>
-    <w:tmpl w:val="931890B2"/>
-    <w:lvl w:ilvl="0" w:tplc="3788ACA6">
+    <w:multiLevelType w:val="multilevel"/>
+    <w:tmpl w:val="0F0A3B90"/>
+    <w:lvl w:ilvl="0">
       <w:start w:val="1"/>
       <w:numFmt w:val="decimal"/>
       <w:lvlText w:val="%1."/>
@@ -15291,77 +16559,109 @@
         <w:rFonts w:hint="default"/>
       </w:rPr>
     </w:lvl>
-    <w:lvl w:ilvl="1" w:tplc="D21AE22C" w:tentative="1">
-      <w:start w:val="1"/>
-      <w:numFmt w:val="lowerLetter"/>
-      <w:lvlText w:val="%2)"/>
-      <w:lvlJc w:val="left"/>
-      <w:pPr>
-        <w:ind w:left="840" w:hanging="420"/>
-      </w:pPr>
-    </w:lvl>
-    <w:lvl w:ilvl="2" w:tplc="5CA6E53E" w:tentative="1">
-      <w:start w:val="1"/>
-      <w:numFmt w:val="lowerRoman"/>
-      <w:lvlText w:val="%3."/>
-      <w:lvlJc w:val="right"/>
-      <w:pPr>
-        <w:ind w:left="1260" w:hanging="420"/>
-      </w:pPr>
-    </w:lvl>
-    <w:lvl w:ilvl="3" w:tplc="01625606" w:tentative="1">
+    <w:lvl w:ilvl="1">
       <w:start w:val="1"/>
       <w:numFmt w:val="decimal"/>
-      <w:lvlText w:val="%4."/>
+      <w:isLgl/>
+      <w:lvlText w:val="%1.%2"/>
       <w:lvlJc w:val="left"/>
       <w:pPr>
-        <w:ind w:left="1680" w:hanging="420"/>
-      </w:pPr>
+        <w:ind w:left="363" w:hanging="363"/>
+      </w:pPr>
+      <w:rPr>
+        <w:rFonts w:hint="default"/>
+      </w:rPr>
     </w:lvl>
-    <w:lvl w:ilvl="4" w:tplc="B004FCC0" w:tentative="1">
-      <w:start w:val="1"/>
-      <w:numFmt w:val="lowerLetter"/>
-      <w:lvlText w:val="%5)"/>
-      <w:lvlJc w:val="left"/>
-      <w:pPr>
-        <w:ind w:left="2100" w:hanging="420"/>
-      </w:pPr>
-    </w:lvl>
-    <w:lvl w:ilvl="5" w:tplc="EE26B65A" w:tentative="1">
-      <w:start w:val="1"/>
-      <w:numFmt w:val="lowerRoman"/>
-      <w:lvlText w:val="%6."/>
-      <w:lvlJc w:val="right"/>
-      <w:pPr>
-        <w:ind w:left="2520" w:hanging="420"/>
-      </w:pPr>
-    </w:lvl>
-    <w:lvl w:ilvl="6" w:tplc="0F5CA932" w:tentative="1">
+    <w:lvl w:ilvl="2">
       <w:start w:val="1"/>
       <w:numFmt w:val="decimal"/>
-      <w:lvlText w:val="%7."/>
+      <w:isLgl/>
+      <w:lvlText w:val="%1.%2.%3"/>
       <w:lvlJc w:val="left"/>
       <w:pPr>
-        <w:ind w:left="2940" w:hanging="420"/>
-      </w:pPr>
+        <w:ind w:left="720" w:hanging="720"/>
+      </w:pPr>
+      <w:rPr>
+        <w:rFonts w:hint="default"/>
+      </w:rPr>
     </w:lvl>
-    <w:lvl w:ilvl="7" w:tplc="94F61F94" w:tentative="1">
+    <w:lvl w:ilvl="3">
       <w:start w:val="1"/>
-      <w:numFmt w:val="lowerLetter"/>
-      <w:lvlText w:val="%8)"/>
+      <w:numFmt w:val="decimal"/>
+      <w:isLgl/>
+      <w:lvlText w:val="%1.%2.%3.%4"/>
       <w:lvlJc w:val="left"/>
       <w:pPr>
-        <w:ind w:left="3360" w:hanging="420"/>
-      </w:pPr>
+        <w:ind w:left="720" w:hanging="720"/>
+      </w:pPr>
+      <w:rPr>
+        <w:rFonts w:hint="default"/>
+      </w:rPr>
     </w:lvl>
-    <w:lvl w:ilvl="8" w:tplc="F7F04672" w:tentative="1">
+    <w:lvl w:ilvl="4">
       <w:start w:val="1"/>
-      <w:numFmt w:val="lowerRoman"/>
-      <w:lvlText w:val="%9."/>
-      <w:lvlJc w:val="right"/>
-      <w:pPr>
-        <w:ind w:left="3780" w:hanging="420"/>
-      </w:pPr>
+      <w:numFmt w:val="decimal"/>
+      <w:isLgl/>
+      <w:lvlText w:val="%1.%2.%3.%4.%5"/>
+      <w:lvlJc w:val="left"/>
+      <w:pPr>
+        <w:ind w:left="1080" w:hanging="1080"/>
+      </w:pPr>
+      <w:rPr>
+        <w:rFonts w:hint="default"/>
+      </w:rPr>
+    </w:lvl>
+    <w:lvl w:ilvl="5">
+      <w:start w:val="1"/>
+      <w:numFmt w:val="decimal"/>
+      <w:isLgl/>
+      <w:lvlText w:val="%1.%2.%3.%4.%5.%6"/>
+      <w:lvlJc w:val="left"/>
+      <w:pPr>
+        <w:ind w:left="1080" w:hanging="1080"/>
+      </w:pPr>
+      <w:rPr>
+        <w:rFonts w:hint="default"/>
+      </w:rPr>
+    </w:lvl>
+    <w:lvl w:ilvl="6">
+      <w:start w:val="1"/>
+      <w:numFmt w:val="decimal"/>
+      <w:isLgl/>
+      <w:lvlText w:val="%1.%2.%3.%4.%5.%6.%7"/>
+      <w:lvlJc w:val="left"/>
+      <w:pPr>
+        <w:ind w:left="1440" w:hanging="1440"/>
+      </w:pPr>
+      <w:rPr>
+        <w:rFonts w:hint="default"/>
+      </w:rPr>
+    </w:lvl>
+    <w:lvl w:ilvl="7">
+      <w:start w:val="1"/>
+      <w:numFmt w:val="decimal"/>
+      <w:isLgl/>
+      <w:lvlText w:val="%1.%2.%3.%4.%5.%6.%7.%8"/>
+      <w:lvlJc w:val="left"/>
+      <w:pPr>
+        <w:ind w:left="1440" w:hanging="1440"/>
+      </w:pPr>
+      <w:rPr>
+        <w:rFonts w:hint="default"/>
+      </w:rPr>
+    </w:lvl>
+    <w:lvl w:ilvl="8">
+      <w:start w:val="1"/>
+      <w:numFmt w:val="decimal"/>
+      <w:isLgl/>
+      <w:lvlText w:val="%1.%2.%3.%4.%5.%6.%7.%8.%9"/>
+      <w:lvlJc w:val="left"/>
+      <w:pPr>
+        <w:ind w:left="1800" w:hanging="1800"/>
+      </w:pPr>
+      <w:rPr>
+        <w:rFonts w:hint="default"/>
+      </w:rPr>
     </w:lvl>
   </w:abstractNum>
   <w:abstractNum w:abstractNumId="25" w15:restartNumberingAfterBreak="0">

</xml_diff>

<commit_message>
DT implementation draft completed
</commit_message>
<xml_diff>
--- a/SoC-report-Template.docx
+++ b/SoC-report-Template.docx
@@ -340,7 +340,7 @@
           </mc:Choice>
           <mc:Fallback>
             <w:pict>
-              <v:line w14:anchorId="183E4D58" id="Straight Connector 4" o:spid="_x0000_s1026" style="position:absolute;left:0;text-align:left;z-index:251660288;visibility:visible;mso-wrap-style:square;mso-width-percent:0;mso-height-percent:0;mso-wrap-distance-left:9pt;mso-wrap-distance-top:0;mso-wrap-distance-right:9pt;mso-wrap-distance-bottom:0;mso-position-horizontal:absolute;mso-position-horizontal-relative:page;mso-position-vertical:absolute;mso-position-vertical-relative:page;mso-width-percent:0;mso-height-percent:0;mso-width-relative:page;mso-height-relative:page" from="13.05pt,197.5pt" to="580pt,197.5pt" o:gfxdata="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">
+              <v:line w14:anchorId="46D46D2A" id="Straight Connector 4" o:spid="_x0000_s1026" style="position:absolute;left:0;text-align:left;z-index:251660288;visibility:visible;mso-wrap-style:square;mso-width-percent:0;mso-height-percent:0;mso-wrap-distance-left:9pt;mso-wrap-distance-top:0;mso-wrap-distance-right:9pt;mso-wrap-distance-bottom:0;mso-position-horizontal:absolute;mso-position-horizontal-relative:page;mso-position-vertical:absolute;mso-position-vertical-relative:page;mso-width-percent:0;mso-height-percent:0;mso-width-relative:page;mso-height-relative:page" from="13.05pt,197.5pt" to="580pt,197.5pt" o:gfxdata="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">
                 <w10:wrap anchorx="page" anchory="page"/>
                 <w10:anchorlock/>
               </v:line>
@@ -16471,19 +16471,581 @@
     <w:p>
       <w:pPr>
         <w:rPr>
+          <w:sz w:val="22"/>
+          <w:szCs w:val="18"/>
+          <w:lang w:eastAsia="zh-CN"/>
+        </w:rPr>
+      </w:pPr>
+      <w:r>
+        <w:rPr>
+          <w:sz w:val="22"/>
+          <w:szCs w:val="18"/>
+          <w:lang w:eastAsia="zh-CN"/>
+        </w:rPr>
+        <w:lastRenderedPageBreak/>
+        <w:t>Then Allocate variables with different sensor values.</w:t>
+      </w:r>
+      <w:r>
+        <w:rPr>
           <w:rFonts w:hint="eastAsia"/>
           <w:sz w:val="22"/>
           <w:szCs w:val="18"/>
           <w:lang w:eastAsia="zh-CN"/>
         </w:rPr>
-      </w:pPr>
-      <w:r>
-        <w:rPr>
-          <w:sz w:val="22"/>
-          <w:szCs w:val="18"/>
-          <w:lang w:eastAsia="zh-CN"/>
-        </w:rPr>
-        <w:t>Then Allocate variables with different sensor values.</w:t>
+        <w:t xml:space="preserve"> </w:t>
+      </w:r>
+      <w:r>
+        <w:rPr>
+          <w:sz w:val="22"/>
+          <w:szCs w:val="18"/>
+          <w:lang w:eastAsia="zh-CN"/>
+        </w:rPr>
+        <w:t>P</w:t>
+      </w:r>
+      <w:r>
+        <w:rPr>
+          <w:sz w:val="22"/>
+          <w:szCs w:val="18"/>
+          <w:lang w:eastAsia="zh-CN"/>
+        </w:rPr>
+        <w:t>ut the JSON format decision tree into the Arduino code.</w:t>
+      </w:r>
+      <w:r>
+        <w:rPr>
+          <w:sz w:val="22"/>
+          <w:szCs w:val="18"/>
+          <w:lang w:eastAsia="zh-CN"/>
+        </w:rPr>
+        <w:t xml:space="preserve"> And input sensor values into the decision tree</w:t>
+      </w:r>
+      <w:r>
+        <w:rPr>
+          <w:sz w:val="22"/>
+          <w:szCs w:val="18"/>
+          <w:lang w:eastAsia="zh-CN"/>
+        </w:rPr>
+        <w:t>, get the output. The code shown below.</w:t>
+      </w:r>
+    </w:p>
+    <w:p>
+      <w:pPr>
+        <w:jc w:val="center"/>
+        <w:rPr>
+          <w:sz w:val="22"/>
+          <w:szCs w:val="18"/>
+          <w:lang w:eastAsia="zh-CN"/>
+        </w:rPr>
+      </w:pPr>
+      <w:r>
+        <w:rPr>
+          <w:noProof/>
+        </w:rPr>
+        <w:drawing>
+          <wp:inline distT="0" distB="0" distL="0" distR="0" wp14:anchorId="7B9A10D3" wp14:editId="3DBB66E0">
+            <wp:extent cx="5731510" cy="1259205"/>
+            <wp:effectExtent l="0" t="0" r="2540" b="0"/>
+            <wp:docPr id="36" name="图片 36"/>
+            <wp:cNvGraphicFramePr>
+              <a:graphicFrameLocks xmlns:a="http://schemas.openxmlformats.org/drawingml/2006/main" noChangeAspect="1"/>
+            </wp:cNvGraphicFramePr>
+            <a:graphic xmlns:a="http://schemas.openxmlformats.org/drawingml/2006/main">
+              <a:graphicData uri="http://schemas.openxmlformats.org/drawingml/2006/picture">
+                <pic:pic xmlns:pic="http://schemas.openxmlformats.org/drawingml/2006/picture">
+                  <pic:nvPicPr>
+                    <pic:cNvPr id="1" name=""/>
+                    <pic:cNvPicPr/>
+                  </pic:nvPicPr>
+                  <pic:blipFill>
+                    <a:blip r:embed="rId40"/>
+                    <a:stretch>
+                      <a:fillRect/>
+                    </a:stretch>
+                  </pic:blipFill>
+                  <pic:spPr>
+                    <a:xfrm>
+                      <a:off x="0" y="0"/>
+                      <a:ext cx="5731510" cy="1259205"/>
+                    </a:xfrm>
+                    <a:prstGeom prst="rect">
+                      <a:avLst/>
+                    </a:prstGeom>
+                  </pic:spPr>
+                </pic:pic>
+              </a:graphicData>
+            </a:graphic>
+          </wp:inline>
+        </w:drawing>
+      </w:r>
+    </w:p>
+    <w:p>
+      <w:pPr>
+        <w:jc w:val="center"/>
+        <w:rPr>
+          <w:rFonts w:hint="eastAsia"/>
+          <w:sz w:val="22"/>
+          <w:szCs w:val="18"/>
+          <w:lang w:eastAsia="zh-CN"/>
+        </w:rPr>
+      </w:pPr>
+      <w:r>
+        <w:rPr>
+          <w:rFonts w:hint="eastAsia"/>
+          <w:sz w:val="22"/>
+          <w:szCs w:val="18"/>
+          <w:lang w:eastAsia="zh-CN"/>
+        </w:rPr>
+        <w:t>F</w:t>
+      </w:r>
+      <w:r>
+        <w:rPr>
+          <w:sz w:val="22"/>
+          <w:szCs w:val="18"/>
+          <w:lang w:eastAsia="zh-CN"/>
+        </w:rPr>
+        <w:t xml:space="preserve">igure 4.15 </w:t>
+      </w:r>
+    </w:p>
+    <w:p>
+      <w:pPr>
+        <w:rPr>
+          <w:sz w:val="22"/>
+          <w:szCs w:val="18"/>
+          <w:lang w:eastAsia="zh-CN"/>
+        </w:rPr>
+      </w:pPr>
+      <w:r>
+        <w:rPr>
+          <w:rFonts w:hint="eastAsia"/>
+          <w:sz w:val="22"/>
+          <w:szCs w:val="18"/>
+          <w:lang w:eastAsia="zh-CN"/>
+        </w:rPr>
+        <w:t>A</w:t>
+      </w:r>
+      <w:r>
+        <w:rPr>
+          <w:sz w:val="22"/>
+          <w:szCs w:val="18"/>
+          <w:lang w:eastAsia="zh-CN"/>
+        </w:rPr>
+        <w:t xml:space="preserve">ccording the decision tree output value, </w:t>
+      </w:r>
+      <w:r>
+        <w:rPr>
+          <w:sz w:val="22"/>
+          <w:szCs w:val="18"/>
+          <w:lang w:eastAsia="zh-CN"/>
+        </w:rPr>
+        <w:t xml:space="preserve">assign it’s control mode. For example, if the label is ‘No object seeing’, then excute </w:t>
+      </w:r>
+      <w:r>
+        <w:rPr>
+          <w:i/>
+          <w:iCs/>
+          <w:sz w:val="22"/>
+          <w:szCs w:val="18"/>
+          <w:lang w:eastAsia="zh-CN"/>
+        </w:rPr>
+        <w:t>serch()</w:t>
+      </w:r>
+      <w:r>
+        <w:rPr>
+          <w:i/>
+          <w:iCs/>
+          <w:sz w:val="22"/>
+          <w:szCs w:val="18"/>
+          <w:lang w:eastAsia="zh-CN"/>
+        </w:rPr>
+        <w:t xml:space="preserve"> </w:t>
+      </w:r>
+      <w:r>
+        <w:rPr>
+          <w:sz w:val="22"/>
+          <w:szCs w:val="18"/>
+          <w:lang w:eastAsia="zh-CN"/>
+        </w:rPr>
+        <w:t>mode. If ‘Object detected’, then excute other modes. The code for object detected in Figure 4.16.</w:t>
+      </w:r>
+    </w:p>
+    <w:p>
+      <w:pPr>
+        <w:jc w:val="center"/>
+        <w:rPr>
+          <w:sz w:val="22"/>
+          <w:szCs w:val="18"/>
+          <w:lang w:eastAsia="zh-CN"/>
+        </w:rPr>
+      </w:pPr>
+      <w:r>
+        <w:rPr>
+          <w:noProof/>
+        </w:rPr>
+        <w:drawing>
+          <wp:inline distT="0" distB="0" distL="0" distR="0" wp14:anchorId="5620F971" wp14:editId="69B1FC33">
+            <wp:extent cx="5731510" cy="4021455"/>
+            <wp:effectExtent l="0" t="0" r="2540" b="0"/>
+            <wp:docPr id="38" name="图片 38"/>
+            <wp:cNvGraphicFramePr>
+              <a:graphicFrameLocks xmlns:a="http://schemas.openxmlformats.org/drawingml/2006/main" noChangeAspect="1"/>
+            </wp:cNvGraphicFramePr>
+            <a:graphic xmlns:a="http://schemas.openxmlformats.org/drawingml/2006/main">
+              <a:graphicData uri="http://schemas.openxmlformats.org/drawingml/2006/picture">
+                <pic:pic xmlns:pic="http://schemas.openxmlformats.org/drawingml/2006/picture">
+                  <pic:nvPicPr>
+                    <pic:cNvPr id="1" name=""/>
+                    <pic:cNvPicPr/>
+                  </pic:nvPicPr>
+                  <pic:blipFill>
+                    <a:blip r:embed="rId41"/>
+                    <a:stretch>
+                      <a:fillRect/>
+                    </a:stretch>
+                  </pic:blipFill>
+                  <pic:spPr>
+                    <a:xfrm>
+                      <a:off x="0" y="0"/>
+                      <a:ext cx="5731510" cy="4021455"/>
+                    </a:xfrm>
+                    <a:prstGeom prst="rect">
+                      <a:avLst/>
+                    </a:prstGeom>
+                  </pic:spPr>
+                </pic:pic>
+              </a:graphicData>
+            </a:graphic>
+          </wp:inline>
+        </w:drawing>
+      </w:r>
+    </w:p>
+    <w:p>
+      <w:pPr>
+        <w:jc w:val="center"/>
+        <w:rPr>
+          <w:sz w:val="22"/>
+          <w:szCs w:val="18"/>
+          <w:lang w:eastAsia="zh-CN"/>
+        </w:rPr>
+      </w:pPr>
+      <w:r>
+        <w:rPr>
+          <w:rFonts w:hint="eastAsia"/>
+          <w:sz w:val="22"/>
+          <w:szCs w:val="18"/>
+          <w:lang w:eastAsia="zh-CN"/>
+        </w:rPr>
+        <w:t>F</w:t>
+      </w:r>
+      <w:r>
+        <w:rPr>
+          <w:sz w:val="22"/>
+          <w:szCs w:val="18"/>
+          <w:lang w:eastAsia="zh-CN"/>
+        </w:rPr>
+        <w:t xml:space="preserve">igure 4.16 </w:t>
+      </w:r>
+      <w:r>
+        <w:rPr>
+          <w:sz w:val="22"/>
+          <w:szCs w:val="18"/>
+          <w:lang w:eastAsia="zh-CN"/>
+        </w:rPr>
+        <w:t>‘Object detected’ corresponding control mode</w:t>
+      </w:r>
+    </w:p>
+    <w:p>
+      <w:pPr>
+        <w:rPr>
+          <w:sz w:val="22"/>
+          <w:szCs w:val="18"/>
+          <w:lang w:eastAsia="zh-CN"/>
+        </w:rPr>
+      </w:pPr>
+      <w:r>
+        <w:rPr>
+          <w:rFonts w:hint="eastAsia"/>
+          <w:sz w:val="22"/>
+          <w:szCs w:val="18"/>
+          <w:lang w:eastAsia="zh-CN"/>
+        </w:rPr>
+        <w:t>A</w:t>
+      </w:r>
+      <w:r>
+        <w:rPr>
+          <w:sz w:val="22"/>
+          <w:szCs w:val="18"/>
+          <w:lang w:eastAsia="zh-CN"/>
+        </w:rPr>
+        <w:t xml:space="preserve">nd one of the control mode, like the </w:t>
+      </w:r>
+      <w:r>
+        <w:rPr>
+          <w:i/>
+          <w:iCs/>
+          <w:sz w:val="22"/>
+          <w:szCs w:val="18"/>
+          <w:lang w:eastAsia="zh-CN"/>
+        </w:rPr>
+        <w:t>turn()</w:t>
+      </w:r>
+      <w:r>
+        <w:rPr>
+          <w:i/>
+          <w:iCs/>
+          <w:sz w:val="22"/>
+          <w:szCs w:val="18"/>
+          <w:lang w:eastAsia="zh-CN"/>
+        </w:rPr>
+        <w:t xml:space="preserve"> </w:t>
+      </w:r>
+      <w:r>
+        <w:rPr>
+          <w:sz w:val="22"/>
+          <w:szCs w:val="18"/>
+          <w:lang w:eastAsia="zh-CN"/>
+        </w:rPr>
+        <w:t>function are shown below. It get the value of direction (e.g. RIGHT or LEFT), and randomize. If it’s true, then the speed of motor will remain uncertain when turning, which increased randomness of the robot’s movement.</w:t>
+      </w:r>
+    </w:p>
+    <w:p>
+      <w:pPr>
+        <w:jc w:val="center"/>
+        <w:rPr>
+          <w:sz w:val="22"/>
+          <w:szCs w:val="18"/>
+          <w:lang w:eastAsia="zh-CN"/>
+        </w:rPr>
+      </w:pPr>
+      <w:r>
+        <w:rPr>
+          <w:noProof/>
+        </w:rPr>
+        <w:lastRenderedPageBreak/>
+        <w:drawing>
+          <wp:inline distT="0" distB="0" distL="0" distR="0" wp14:anchorId="68919937" wp14:editId="45D7703E">
+            <wp:extent cx="5731510" cy="2079625"/>
+            <wp:effectExtent l="0" t="0" r="2540" b="0"/>
+            <wp:docPr id="39" name="图片 39"/>
+            <wp:cNvGraphicFramePr>
+              <a:graphicFrameLocks xmlns:a="http://schemas.openxmlformats.org/drawingml/2006/main" noChangeAspect="1"/>
+            </wp:cNvGraphicFramePr>
+            <a:graphic xmlns:a="http://schemas.openxmlformats.org/drawingml/2006/main">
+              <a:graphicData uri="http://schemas.openxmlformats.org/drawingml/2006/picture">
+                <pic:pic xmlns:pic="http://schemas.openxmlformats.org/drawingml/2006/picture">
+                  <pic:nvPicPr>
+                    <pic:cNvPr id="1" name=""/>
+                    <pic:cNvPicPr/>
+                  </pic:nvPicPr>
+                  <pic:blipFill>
+                    <a:blip r:embed="rId42"/>
+                    <a:stretch>
+                      <a:fillRect/>
+                    </a:stretch>
+                  </pic:blipFill>
+                  <pic:spPr>
+                    <a:xfrm>
+                      <a:off x="0" y="0"/>
+                      <a:ext cx="5731510" cy="2079625"/>
+                    </a:xfrm>
+                    <a:prstGeom prst="rect">
+                      <a:avLst/>
+                    </a:prstGeom>
+                  </pic:spPr>
+                </pic:pic>
+              </a:graphicData>
+            </a:graphic>
+          </wp:inline>
+        </w:drawing>
+      </w:r>
+    </w:p>
+    <w:p>
+      <w:pPr>
+        <w:jc w:val="center"/>
+        <w:rPr>
+          <w:rFonts w:hint="eastAsia"/>
+          <w:sz w:val="22"/>
+          <w:szCs w:val="18"/>
+          <w:lang w:eastAsia="zh-CN"/>
+        </w:rPr>
+      </w:pPr>
+      <w:r>
+        <w:rPr>
+          <w:rFonts w:hint="eastAsia"/>
+          <w:sz w:val="22"/>
+          <w:szCs w:val="18"/>
+          <w:lang w:eastAsia="zh-CN"/>
+        </w:rPr>
+        <w:t>F</w:t>
+      </w:r>
+      <w:r>
+        <w:rPr>
+          <w:sz w:val="22"/>
+          <w:szCs w:val="18"/>
+          <w:lang w:eastAsia="zh-CN"/>
+        </w:rPr>
+        <w:t xml:space="preserve">igure 4.17 </w:t>
+      </w:r>
+      <w:r>
+        <w:rPr>
+          <w:i/>
+          <w:iCs/>
+          <w:sz w:val="22"/>
+          <w:szCs w:val="18"/>
+          <w:lang w:eastAsia="zh-CN"/>
+        </w:rPr>
+        <w:t>turn()</w:t>
+      </w:r>
+      <w:r>
+        <w:rPr>
+          <w:sz w:val="22"/>
+          <w:szCs w:val="18"/>
+          <w:lang w:eastAsia="zh-CN"/>
+        </w:rPr>
+        <w:t xml:space="preserve"> function in control mode</w:t>
+      </w:r>
+    </w:p>
+    <w:p>
+      <w:pPr>
+        <w:rPr>
+          <w:sz w:val="22"/>
+          <w:szCs w:val="18"/>
+          <w:lang w:eastAsia="zh-CN"/>
+        </w:rPr>
+      </w:pPr>
+      <w:r>
+        <w:rPr>
+          <w:rFonts w:hint="eastAsia"/>
+          <w:sz w:val="22"/>
+          <w:szCs w:val="18"/>
+          <w:lang w:eastAsia="zh-CN"/>
+        </w:rPr>
+        <w:t>A</w:t>
+      </w:r>
+      <w:r>
+        <w:rPr>
+          <w:sz w:val="22"/>
+          <w:szCs w:val="18"/>
+          <w:lang w:eastAsia="zh-CN"/>
+        </w:rPr>
+        <w:t>nd the primary condition is to keep the robot remain inside the ring. So at the beginning of the loop function, it will first consider of the value of line sensor, then control the robot behaviour if necessary.</w:t>
+      </w:r>
+    </w:p>
+    <w:p>
+      <w:pPr>
+        <w:jc w:val="center"/>
+        <w:rPr>
+          <w:sz w:val="22"/>
+          <w:szCs w:val="18"/>
+          <w:lang w:eastAsia="zh-CN"/>
+        </w:rPr>
+      </w:pPr>
+      <w:r>
+        <w:rPr>
+          <w:noProof/>
+        </w:rPr>
+        <w:drawing>
+          <wp:inline distT="0" distB="0" distL="0" distR="0" wp14:anchorId="7ECE9C8B" wp14:editId="1C0A3CC7">
+            <wp:extent cx="5731510" cy="3181350"/>
+            <wp:effectExtent l="0" t="0" r="2540" b="0"/>
+            <wp:docPr id="40" name="图片 40"/>
+            <wp:cNvGraphicFramePr>
+              <a:graphicFrameLocks xmlns:a="http://schemas.openxmlformats.org/drawingml/2006/main" noChangeAspect="1"/>
+            </wp:cNvGraphicFramePr>
+            <a:graphic xmlns:a="http://schemas.openxmlformats.org/drawingml/2006/main">
+              <a:graphicData uri="http://schemas.openxmlformats.org/drawingml/2006/picture">
+                <pic:pic xmlns:pic="http://schemas.openxmlformats.org/drawingml/2006/picture">
+                  <pic:nvPicPr>
+                    <pic:cNvPr id="1" name=""/>
+                    <pic:cNvPicPr/>
+                  </pic:nvPicPr>
+                  <pic:blipFill>
+                    <a:blip r:embed="rId43"/>
+                    <a:stretch>
+                      <a:fillRect/>
+                    </a:stretch>
+                  </pic:blipFill>
+                  <pic:spPr>
+                    <a:xfrm>
+                      <a:off x="0" y="0"/>
+                      <a:ext cx="5731510" cy="3181350"/>
+                    </a:xfrm>
+                    <a:prstGeom prst="rect">
+                      <a:avLst/>
+                    </a:prstGeom>
+                  </pic:spPr>
+                </pic:pic>
+              </a:graphicData>
+            </a:graphic>
+          </wp:inline>
+        </w:drawing>
+      </w:r>
+    </w:p>
+    <w:p>
+      <w:pPr>
+        <w:jc w:val="center"/>
+        <w:rPr>
+          <w:rFonts w:hint="eastAsia"/>
+          <w:sz w:val="22"/>
+          <w:szCs w:val="18"/>
+          <w:lang w:eastAsia="zh-CN"/>
+        </w:rPr>
+      </w:pPr>
+      <w:r>
+        <w:rPr>
+          <w:rFonts w:hint="eastAsia"/>
+          <w:sz w:val="22"/>
+          <w:szCs w:val="18"/>
+          <w:lang w:eastAsia="zh-CN"/>
+        </w:rPr>
+        <w:t>T</w:t>
+      </w:r>
+      <w:r>
+        <w:rPr>
+          <w:sz w:val="22"/>
+          <w:szCs w:val="18"/>
+          <w:lang w:eastAsia="zh-CN"/>
+        </w:rPr>
+        <w:t>able 4. 18 Code for not running out of the ring</w:t>
+      </w:r>
+    </w:p>
+    <w:p>
+      <w:pPr>
+        <w:pStyle w:val="af5"/>
+        <w:numPr>
+          <w:ilvl w:val="1"/>
+          <w:numId w:val="26"/>
+        </w:numPr>
+        <w:ind w:firstLineChars="0"/>
+        <w:rPr>
+          <w:sz w:val="22"/>
+          <w:szCs w:val="18"/>
+          <w:lang w:eastAsia="zh-CN"/>
+        </w:rPr>
+      </w:pPr>
+      <w:r>
+        <w:rPr>
+          <w:sz w:val="22"/>
+          <w:szCs w:val="18"/>
+          <w:lang w:eastAsia="zh-CN"/>
+        </w:rPr>
+        <w:t>GA based control system implementation</w:t>
+      </w:r>
+    </w:p>
+    <w:p>
+      <w:pPr>
+        <w:rPr>
+          <w:rFonts w:hint="eastAsia"/>
+          <w:sz w:val="22"/>
+          <w:szCs w:val="18"/>
+          <w:lang w:eastAsia="zh-CN"/>
+        </w:rPr>
+      </w:pPr>
+      <w:r>
+        <w:rPr>
+          <w:sz w:val="22"/>
+          <w:szCs w:val="18"/>
+          <w:lang w:eastAsia="zh-CN"/>
+        </w:rPr>
+        <w:t>4.2.2 Tech</w:t>
       </w:r>
     </w:p>
     <w:p>
@@ -16535,7 +17097,7 @@
         </w:rPr>
         <w:t xml:space="preserve">. [Online]. Available from: </w:t>
       </w:r>
-      <w:hyperlink r:id="rId40" w:anchor=":~:text=Mini%2Dclass%20Sumo%20robots%20may%20be%2010%20centimeters%20(3.93%20inches" w:history="1">
+      <w:hyperlink r:id="rId44" w:anchor=":~:text=Mini%2Dclass%20Sumo%20robots%20may%20be%2010%20centimeters%20(3.93%20inches" w:history="1">
         <w:r>
           <w:rPr>
             <w:rStyle w:val="ac"/>
@@ -17629,7 +18191,7 @@
       </w:r>
     </w:p>
     <w:sectPr>
-      <w:headerReference w:type="default" r:id="rId41"/>
+      <w:headerReference w:type="default" r:id="rId45"/>
       <w:footnotePr>
         <w:numRestart w:val="eachSect"/>
       </w:footnotePr>

</xml_diff>

<commit_message>
refactor of chapter 3 and part of chapter 4
</commit_message>
<xml_diff>
--- a/SoC-report-Template.docx
+++ b/SoC-report-Template.docx
@@ -340,7 +340,7 @@
           </mc:Choice>
           <mc:Fallback>
             <w:pict>
-              <v:line w14:anchorId="3188FE69" id="Straight Connector 4" o:spid="_x0000_s1026" style="position:absolute;left:0;text-align:left;z-index:251660288;visibility:visible;mso-wrap-style:square;mso-width-percent:0;mso-height-percent:0;mso-wrap-distance-left:9pt;mso-wrap-distance-top:0;mso-wrap-distance-right:9pt;mso-wrap-distance-bottom:0;mso-position-horizontal:absolute;mso-position-horizontal-relative:page;mso-position-vertical:absolute;mso-position-vertical-relative:page;mso-width-percent:0;mso-height-percent:0;mso-width-relative:page;mso-height-relative:page" from="13.05pt,197.5pt" to="580pt,197.5pt" o:gfxdata="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">
+              <v:line w14:anchorId="574AFA4D" id="Straight Connector 4" o:spid="_x0000_s1026" style="position:absolute;left:0;text-align:left;z-index:251660288;visibility:visible;mso-wrap-style:square;mso-width-percent:0;mso-height-percent:0;mso-wrap-distance-left:9pt;mso-wrap-distance-top:0;mso-wrap-distance-right:9pt;mso-wrap-distance-bottom:0;mso-position-horizontal:absolute;mso-position-horizontal-relative:page;mso-position-vertical:absolute;mso-position-vertical-relative:page;mso-width-percent:0;mso-height-percent:0;mso-width-relative:page;mso-height-relative:page" from="13.05pt,197.5pt" to="580pt,197.5pt" o:gfxdata="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">
                 <w10:wrap anchorx="page" anchory="page"/>
                 <w10:anchorlock/>
               </v:line>
@@ -2878,8 +2878,8 @@
       </w:r>
       <w:smartTag w:uri="urn:schemas-microsoft-com:office:cs:smarttags" w:element="NumConv6p0">
         <w:smartTagPr>
+          <w:attr w:name="val" w:val="1"/>
           <w:attr w:name="sch" w:val="1"/>
-          <w:attr w:name="val" w:val="1"/>
         </w:smartTagPr>
         <w:r>
           <w:t>1</w:t>
@@ -9962,47 +9962,7 @@
           <w:szCs w:val="18"/>
           <w:lang w:eastAsia="zh-CN"/>
         </w:rPr>
-        <w:t>The project requirements focus on design a well performed high-level control system. And there are two ways of designing the control system</w:t>
-      </w:r>
-      <w:r>
-        <w:rPr>
-          <w:sz w:val="22"/>
-          <w:szCs w:val="18"/>
-          <w:lang w:eastAsia="zh-CN"/>
-        </w:rPr>
-        <w:t xml:space="preserve"> </w:t>
-      </w:r>
-      <w:r>
-        <w:rPr>
-          <w:sz w:val="22"/>
-          <w:szCs w:val="18"/>
-          <w:lang w:eastAsia="zh-CN"/>
-        </w:rPr>
-        <w:t>in this project</w:t>
-      </w:r>
-      <w:r>
-        <w:rPr>
-          <w:sz w:val="22"/>
-          <w:szCs w:val="18"/>
-          <w:lang w:eastAsia="zh-CN"/>
-        </w:rPr>
-        <w:t>, including decision tree and GA based control system</w:t>
-      </w:r>
-      <w:r>
-        <w:rPr>
-          <w:sz w:val="22"/>
-          <w:szCs w:val="18"/>
-          <w:lang w:eastAsia="zh-CN"/>
-        </w:rPr>
-        <w:t xml:space="preserve">. </w:t>
-      </w:r>
-      <w:r>
-        <w:rPr>
-          <w:sz w:val="22"/>
-          <w:szCs w:val="18"/>
-          <w:lang w:eastAsia="zh-CN"/>
-        </w:rPr>
-        <w:t>Thus, two different system with different functional requirements (FR) are going to be listed in this chapter.</w:t>
+        <w:t>The project requirements focus on the design of a well-performed high-level control system. And there are two ways of designing the control system in this project, including decision tree and GA based control system. Thus, two different systems with different functional requirements (FR) are going to be listed in this chapter.</w:t>
       </w:r>
     </w:p>
     <w:p>
@@ -10927,7 +10887,23 @@
                 <w:szCs w:val="18"/>
                 <w:lang w:eastAsia="zh-CN"/>
               </w:rPr>
-              <w:t>ystem shall have the same kind of sensor that Zumo robot has in real world.</w:t>
+              <w:t xml:space="preserve">ystem shall have the same kind of sensor </w:t>
+            </w:r>
+            <w:r>
+              <w:rPr>
+                <w:sz w:val="22"/>
+                <w:szCs w:val="18"/>
+                <w:lang w:eastAsia="zh-CN"/>
+              </w:rPr>
+              <w:t xml:space="preserve">or the same function of sensor </w:t>
+            </w:r>
+            <w:r>
+              <w:rPr>
+                <w:sz w:val="22"/>
+                <w:szCs w:val="18"/>
+                <w:lang w:eastAsia="zh-CN"/>
+              </w:rPr>
+              <w:t>that Zumo robot has in real world.</w:t>
             </w:r>
           </w:p>
           <w:p>
@@ -10945,6 +10921,7 @@
                 <w:szCs w:val="18"/>
                 <w:lang w:eastAsia="zh-CN"/>
               </w:rPr>
+              <w:lastRenderedPageBreak/>
               <w:t>(</w:t>
             </w:r>
             <w:r>
@@ -11584,31 +11561,7 @@
           <w:szCs w:val="18"/>
           <w:lang w:eastAsia="zh-CN"/>
         </w:rPr>
-        <w:t>Both two systems’ requirements will be evaluted</w:t>
-      </w:r>
-      <w:r>
-        <w:rPr>
-          <w:sz w:val="22"/>
-          <w:szCs w:val="18"/>
-          <w:lang w:eastAsia="zh-CN"/>
-        </w:rPr>
-        <w:t xml:space="preserve"> and addressed</w:t>
-      </w:r>
-      <w:r>
-        <w:rPr>
-          <w:sz w:val="22"/>
-          <w:szCs w:val="18"/>
-          <w:lang w:eastAsia="zh-CN"/>
-        </w:rPr>
-        <w:t xml:space="preserve"> in the </w:t>
-      </w:r>
-      <w:r>
-        <w:rPr>
-          <w:sz w:val="22"/>
-          <w:szCs w:val="18"/>
-          <w:lang w:eastAsia="zh-CN"/>
-        </w:rPr>
-        <w:t>Chapter 4 and 5, which are implementation and software testing chapter. Moreover, the README file will be provided.</w:t>
+        <w:t>Both two systems’ requirements will be evaluated and addressed in Chapter 4 and 5, which are implementation and software testing chapter. Moreover, the README file will be provided.</w:t>
       </w:r>
     </w:p>
     <w:p>
@@ -11694,37 +11647,28 @@
       </w:pPr>
       <w:r>
         <w:rPr>
+          <w:sz w:val="22"/>
+          <w:szCs w:val="18"/>
+          <w:lang w:eastAsia="zh-CN"/>
+        </w:rPr>
+        <w:t>As the description above, this project will design two control system for Zumo robot, one is unsupervised, and another is supervised learning. In this design section, two control systems’ architecture and technology will be discussed respectively.</w:t>
+      </w:r>
+    </w:p>
+    <w:p>
+      <w:pPr>
+        <w:rPr>
+          <w:sz w:val="22"/>
+          <w:szCs w:val="18"/>
+          <w:lang w:eastAsia="zh-CN"/>
+        </w:rPr>
+      </w:pPr>
+      <w:r>
+        <w:rPr>
           <w:rFonts w:hint="eastAsia"/>
           <w:sz w:val="22"/>
           <w:szCs w:val="18"/>
           <w:lang w:eastAsia="zh-CN"/>
         </w:rPr>
-        <w:t>A</w:t>
-      </w:r>
-      <w:r>
-        <w:rPr>
-          <w:sz w:val="22"/>
-          <w:szCs w:val="18"/>
-          <w:lang w:eastAsia="zh-CN"/>
-        </w:rPr>
-        <w:t>s description above, this project will design two control system for Zumo robot, one is unsupervised, another is supervised learning. In this design section, two control systems’ architecture and technology will be discussed respectively.</w:t>
-      </w:r>
-    </w:p>
-    <w:p>
-      <w:pPr>
-        <w:rPr>
-          <w:sz w:val="22"/>
-          <w:szCs w:val="18"/>
-          <w:lang w:eastAsia="zh-CN"/>
-        </w:rPr>
-      </w:pPr>
-      <w:r>
-        <w:rPr>
-          <w:rFonts w:hint="eastAsia"/>
-          <w:sz w:val="22"/>
-          <w:szCs w:val="18"/>
-          <w:lang w:eastAsia="zh-CN"/>
-        </w:rPr>
         <w:t>3</w:t>
       </w:r>
       <w:r>
@@ -11746,47 +11690,21 @@
       </w:pPr>
       <w:r>
         <w:rPr>
-          <w:rFonts w:hint="eastAsia"/>
-          <w:sz w:val="22"/>
-          <w:szCs w:val="18"/>
-          <w:lang w:eastAsia="zh-CN"/>
-        </w:rPr>
-        <w:t>T</w:t>
-      </w:r>
-      <w:r>
-        <w:rPr>
-          <w:sz w:val="22"/>
-          <w:szCs w:val="18"/>
-          <w:lang w:eastAsia="zh-CN"/>
-        </w:rPr>
-        <w:t xml:space="preserve">he Zumo robot is controlled by an Arduino-compatible Atmega32U4 microcontroller, which is a fine chip but it’s memory and calculates ability are limited. So the process of generating the decision tree are going to execute in another environment. Then transfer the generated decision tree into the Zumo robot program. </w:t>
-      </w:r>
-    </w:p>
-    <w:p>
-      <w:pPr>
-        <w:rPr>
-          <w:sz w:val="22"/>
-          <w:szCs w:val="18"/>
-          <w:lang w:eastAsia="zh-CN"/>
-        </w:rPr>
-      </w:pPr>
-      <w:r>
-        <w:rPr>
-          <w:rFonts w:hint="eastAsia"/>
-          <w:sz w:val="22"/>
-          <w:szCs w:val="18"/>
-          <w:lang w:eastAsia="zh-CN"/>
-        </w:rPr>
-        <w:t>I</w:t>
-      </w:r>
-      <w:r>
-        <w:rPr>
-          <w:sz w:val="22"/>
-          <w:szCs w:val="18"/>
-          <w:lang w:eastAsia="zh-CN"/>
-        </w:rPr>
-        <w:t xml:space="preserve">n Zumo robot program, input the sensor reading to the decision tree, then the output would be the label. The label then corresponding to a control mode. The control mode can be </w:t>
-      </w:r>
+          <w:sz w:val="22"/>
+          <w:szCs w:val="18"/>
+          <w:lang w:eastAsia="zh-CN"/>
+        </w:rPr>
+        <w:t xml:space="preserve">The Zumo robot is controlled by an Arduino-compatible Atmega32U4 microcontroller, which is a fine chip, but it’s memory and calculates ability are limited. So the process of generating the decision tree is going to execute in another environment. Then transfer the generated decision tree into the Zumo robot program. </w:t>
+      </w:r>
+    </w:p>
+    <w:p>
+      <w:pPr>
+        <w:rPr>
+          <w:sz w:val="22"/>
+          <w:szCs w:val="18"/>
+          <w:lang w:eastAsia="zh-CN"/>
+        </w:rPr>
+      </w:pPr>
       <w:r>
         <w:rPr>
           <w:sz w:val="22"/>
@@ -11794,114 +11712,47 @@
           <w:lang w:eastAsia="zh-CN"/>
         </w:rPr>
         <w:lastRenderedPageBreak/>
-        <w:t xml:space="preserve">written as function, and the content of </w:t>
-      </w:r>
-      <w:r>
-        <w:rPr>
-          <w:sz w:val="22"/>
-          <w:szCs w:val="18"/>
-          <w:lang w:eastAsia="zh-CN"/>
-        </w:rPr>
-        <w:t>this kind of function would be the motor control. For example, if one label or control mode comes to ‘Charge’, then the content of this function would be set both motor at maximum speed.</w:t>
-      </w:r>
-    </w:p>
-    <w:p>
-      <w:pPr>
-        <w:rPr>
-          <w:sz w:val="22"/>
-          <w:szCs w:val="18"/>
-          <w:lang w:eastAsia="zh-CN"/>
-        </w:rPr>
-      </w:pPr>
-      <w:r>
-        <w:rPr>
-          <w:rFonts w:hint="eastAsia"/>
-          <w:sz w:val="22"/>
-          <w:szCs w:val="18"/>
-          <w:lang w:eastAsia="zh-CN"/>
-        </w:rPr>
-        <w:t>A</w:t>
-      </w:r>
-      <w:r>
-        <w:rPr>
-          <w:sz w:val="22"/>
-          <w:szCs w:val="18"/>
-          <w:lang w:eastAsia="zh-CN"/>
-        </w:rPr>
-        <w:t>nd the data</w:t>
-      </w:r>
-      <w:r>
-        <w:rPr>
-          <w:sz w:val="22"/>
-          <w:szCs w:val="18"/>
-          <w:lang w:eastAsia="zh-CN"/>
-        </w:rPr>
-        <w:t>set</w:t>
-      </w:r>
-      <w:r>
-        <w:rPr>
-          <w:sz w:val="22"/>
-          <w:szCs w:val="18"/>
-          <w:lang w:eastAsia="zh-CN"/>
-        </w:rPr>
-        <w:t xml:space="preserve"> that used to generate decision tree would be written by hand</w:t>
-      </w:r>
-      <w:r>
-        <w:rPr>
-          <w:sz w:val="22"/>
-          <w:szCs w:val="18"/>
-          <w:lang w:eastAsia="zh-CN"/>
-        </w:rPr>
-        <w:t xml:space="preserve">, but also comes from the real experiment result. First, writing a simple program that the LCD screen would display the sensors real-time data. Then use a cup as the robot’s opponent, put the cup at different position of the robot and observe the sensor readings. </w:t>
-      </w:r>
-      <w:r>
-        <w:rPr>
-          <w:sz w:val="22"/>
-          <w:szCs w:val="18"/>
-          <w:lang w:eastAsia="zh-CN"/>
-        </w:rPr>
-        <w:t>Assign different label or action mode to different sensor reading. Then come up with the data, each line of the data has the reading from different sensor and along with a label.</w:t>
-      </w:r>
-      <w:r>
-        <w:rPr>
-          <w:sz w:val="22"/>
-          <w:szCs w:val="18"/>
-          <w:lang w:eastAsia="zh-CN"/>
-        </w:rPr>
-        <w:t xml:space="preserve"> And</w:t>
-      </w:r>
-      <w:r>
-        <w:rPr>
-          <w:sz w:val="22"/>
-          <w:szCs w:val="18"/>
-          <w:lang w:eastAsia="zh-CN"/>
-        </w:rPr>
-        <w:t xml:space="preserve"> the data set would be saved in a txt file, the code should read the file and extract the data and label from it.</w:t>
-      </w:r>
-    </w:p>
-    <w:p>
-      <w:pPr>
-        <w:rPr>
-          <w:sz w:val="22"/>
-          <w:szCs w:val="18"/>
-          <w:lang w:eastAsia="zh-CN"/>
-        </w:rPr>
-      </w:pPr>
-      <w:r>
-        <w:rPr>
-          <w:sz w:val="22"/>
-          <w:szCs w:val="18"/>
-          <w:lang w:eastAsia="zh-CN"/>
-        </w:rPr>
-        <w:t xml:space="preserve">The dataset would be small, one reason is the microcontroller wouldn’t process too much data, another reason is because the explination in </w:t>
-      </w:r>
-      <w:r>
-        <w:rPr>
-          <w:i/>
-          <w:iCs/>
-          <w:sz w:val="22"/>
-          <w:szCs w:val="18"/>
-          <w:lang w:eastAsia="zh-CN"/>
+        <w:t>In the Zumo robot program, input the sensor reading to the decision tree, then the output would be the label. The label is then corresponding to a control mode. The control mode can be written as a function, and the content of this kind of function would be the motor control. For example, if one label or control mode comes to ‘Charge’, then the content of this function would be set both motors at maximum speed.</w:t>
+      </w:r>
+    </w:p>
+    <w:p>
+      <w:pPr>
+        <w:rPr>
+          <w:sz w:val="22"/>
+          <w:szCs w:val="18"/>
+          <w:lang w:eastAsia="zh-CN"/>
+        </w:rPr>
+      </w:pPr>
+      <w:r>
+        <w:rPr>
+          <w:sz w:val="22"/>
+          <w:szCs w:val="18"/>
+          <w:lang w:eastAsia="zh-CN"/>
+        </w:rPr>
+        <w:t>And the dataset that used to generate decision tree would be written by hand, but also comes from the real experiment result. First, writing a simple program that the LCD screen would display the sensors real-time data. Then use a cup as the robot’s opponent put the cup at different position of the robot and observe the sensor readings. Assign a different label or action mode to different sensor reading. Then come up with the data; each line of the data has the reading from a separate sensor and a label. And the data set would be saved in a txt file. The code should read the file and extract the data and label from it.</w:t>
+      </w:r>
+    </w:p>
+    <w:p>
+      <w:pPr>
+        <w:rPr>
+          <w:sz w:val="21"/>
+          <w:szCs w:val="16"/>
+          <w:lang w:eastAsia="zh-CN"/>
+        </w:rPr>
+      </w:pPr>
+      <w:r>
+        <w:rPr>
+          <w:sz w:val="22"/>
+          <w:szCs w:val="18"/>
+        </w:rPr>
+        <w:t>The dataset would be small. One reason is the microcontroller wouldn’t process too much data. Another reason is that the explanation in </w:t>
+      </w:r>
+      <w:r>
+        <w:rPr>
+          <w:rStyle w:val="af7"/>
+          <w:color w:val="0E101A"/>
+          <w:sz w:val="22"/>
+          <w:szCs w:val="18"/>
         </w:rPr>
         <w:t>section 2.3 choice of method</w:t>
       </w:r>
@@ -11909,51 +11760,25 @@
         <w:rPr>
           <w:sz w:val="22"/>
           <w:szCs w:val="18"/>
-          <w:lang w:eastAsia="zh-CN"/>
-        </w:rPr>
-        <w:t xml:space="preserve"> that the decision tree are not going to be the major part of this project. Thus, a feasible but not very detailed dataset would fit this project.</w:t>
-      </w:r>
-    </w:p>
-    <w:p>
-      <w:pPr>
-        <w:rPr>
-          <w:sz w:val="22"/>
-          <w:szCs w:val="18"/>
-          <w:lang w:eastAsia="zh-CN"/>
-        </w:rPr>
-      </w:pPr>
-      <w:r>
-        <w:rPr>
-          <w:rFonts w:hint="eastAsia"/>
-          <w:sz w:val="22"/>
-          <w:szCs w:val="18"/>
-          <w:lang w:eastAsia="zh-CN"/>
-        </w:rPr>
-        <w:t>A</w:t>
-      </w:r>
-      <w:r>
-        <w:rPr>
-          <w:sz w:val="22"/>
-          <w:szCs w:val="18"/>
-          <w:lang w:eastAsia="zh-CN"/>
-        </w:rPr>
-        <w:t>s for the algorithm for generating the decision tree</w:t>
-      </w:r>
-      <w:r>
-        <w:rPr>
-          <w:sz w:val="22"/>
-          <w:szCs w:val="18"/>
-          <w:lang w:eastAsia="zh-CN"/>
-        </w:rPr>
-        <w:t>, there will be slightly different between different algorithm because the dataset is quite small. This project would use CRAT</w:t>
-      </w:r>
-      <w:r>
-        <w:rPr>
-          <w:sz w:val="22"/>
-          <w:szCs w:val="18"/>
-          <w:lang w:eastAsia="zh-CN"/>
-        </w:rPr>
-        <w:t xml:space="preserve"> algorithm, which means use Gini index minimization criterion to select features and divide. However, the system would still provide three options for choosing algorithm, and use CRAT as implementation. And the comparsion of these algorithms wouldn’t be involved in this report.</w:t>
+        </w:rPr>
+        <w:t> that the decision tree is not going to be the major part of this project. Thus, a feasible but not very detailed dataset would fit this project.</w:t>
+      </w:r>
+    </w:p>
+    <w:p>
+      <w:pPr>
+        <w:rPr>
+          <w:sz w:val="22"/>
+          <w:szCs w:val="18"/>
+          <w:lang w:eastAsia="zh-CN"/>
+        </w:rPr>
+      </w:pPr>
+      <w:r>
+        <w:rPr>
+          <w:sz w:val="22"/>
+          <w:szCs w:val="18"/>
+          <w:lang w:eastAsia="zh-CN"/>
+        </w:rPr>
+        <w:t>As for the algorithm for generating the decision tree, there will be slightly different between different algorithm because the dataset is quite small. This project would use the CRAT algorithm, which means to use the Gini index minimization criterion to select features and divide. However, the system would still provide three options for choosing an algorithm and use CRAT as implementation. And the comparison of these algorithms wouldn’t be involved in this report.</w:t>
       </w:r>
     </w:p>
     <w:p>
@@ -12120,53 +11945,28 @@
       </w:pPr>
       <w:r>
         <w:rPr>
-          <w:rFonts w:hint="eastAsia"/>
-          <w:sz w:val="22"/>
-          <w:szCs w:val="18"/>
-          <w:lang w:eastAsia="zh-CN"/>
-        </w:rPr>
-        <w:t>T</w:t>
-      </w:r>
-      <w:r>
-        <w:rPr>
-          <w:sz w:val="22"/>
-          <w:szCs w:val="18"/>
-          <w:lang w:eastAsia="zh-CN"/>
-        </w:rPr>
-        <w:t>he GA based control system is going to have experiment in simulat</w:t>
-      </w:r>
-      <w:r>
-        <w:rPr>
-          <w:sz w:val="22"/>
-          <w:szCs w:val="18"/>
-          <w:lang w:eastAsia="zh-CN"/>
-        </w:rPr>
-        <w:t>ed</w:t>
-      </w:r>
-      <w:r>
-        <w:rPr>
-          <w:sz w:val="22"/>
-          <w:szCs w:val="18"/>
-          <w:lang w:eastAsia="zh-CN"/>
-        </w:rPr>
-        <w:t xml:space="preserve"> environment, including the simulated agent, sumo environment, etc. </w:t>
-      </w:r>
-    </w:p>
-    <w:p>
-      <w:pPr>
-        <w:rPr>
-          <w:sz w:val="22"/>
-          <w:szCs w:val="18"/>
-          <w:lang w:eastAsia="zh-CN"/>
-        </w:rPr>
-      </w:pPr>
-      <w:r>
-        <w:rPr>
-          <w:sz w:val="22"/>
-          <w:szCs w:val="18"/>
-          <w:lang w:eastAsia="zh-CN"/>
-        </w:rPr>
-        <w:t xml:space="preserve">There are two agents class in the environment because two robot in the sumo league. And thses two agents class are not sharing the same GA process, which means their evolutions </w:t>
+          <w:sz w:val="22"/>
+          <w:szCs w:val="18"/>
+          <w:lang w:eastAsia="zh-CN"/>
+        </w:rPr>
+        <w:t xml:space="preserve">The GA based control system is going to have an experiment in a simulated environment, including the simulated agent, sumo environment, etc. </w:t>
+      </w:r>
+    </w:p>
+    <w:p>
+      <w:pPr>
+        <w:rPr>
+          <w:sz w:val="22"/>
+          <w:szCs w:val="18"/>
+          <w:lang w:eastAsia="zh-CN"/>
+        </w:rPr>
+      </w:pPr>
+      <w:r>
+        <w:rPr>
+          <w:sz w:val="22"/>
+          <w:szCs w:val="18"/>
+          <w:lang w:eastAsia="zh-CN"/>
+        </w:rPr>
+        <w:t xml:space="preserve">There are two agents class in the environment. And these two agents class are not sharing the same GA process, which means their evolutions are independent, but also can be seen </w:t>
       </w:r>
       <w:r>
         <w:rPr>
@@ -12175,129 +11975,24 @@
           <w:lang w:eastAsia="zh-CN"/>
         </w:rPr>
         <w:lastRenderedPageBreak/>
-        <w:t>are independent, but also can be seen as co-evolution</w:t>
-      </w:r>
-      <w:r>
-        <w:rPr>
-          <w:sz w:val="22"/>
-          <w:szCs w:val="18"/>
-          <w:lang w:eastAsia="zh-CN"/>
-        </w:rPr>
-        <w:t xml:space="preserve"> or competition relationship</w:t>
-      </w:r>
-      <w:r>
-        <w:rPr>
-          <w:sz w:val="22"/>
-          <w:szCs w:val="18"/>
-          <w:lang w:eastAsia="zh-CN"/>
-        </w:rPr>
-        <w:t>.</w:t>
-      </w:r>
-      <w:r>
-        <w:rPr>
-          <w:sz w:val="22"/>
-          <w:szCs w:val="18"/>
-          <w:lang w:eastAsia="zh-CN"/>
-        </w:rPr>
-        <w:t xml:space="preserve"> This relationship just like predator and prey, </w:t>
-      </w:r>
-      <w:r>
-        <w:rPr>
-          <w:sz w:val="22"/>
-          <w:szCs w:val="18"/>
-          <w:lang w:eastAsia="zh-CN"/>
-        </w:rPr>
-        <w:t>they are two different speices, but their evolution progress can affect each other.</w:t>
-      </w:r>
-      <w:r>
-        <w:rPr>
-          <w:sz w:val="22"/>
-          <w:szCs w:val="18"/>
-          <w:lang w:eastAsia="zh-CN"/>
-        </w:rPr>
-        <w:t xml:space="preserve"> The common things of these</w:t>
-      </w:r>
-      <w:r>
-        <w:rPr>
-          <w:sz w:val="22"/>
-          <w:szCs w:val="18"/>
-          <w:lang w:eastAsia="zh-CN"/>
-        </w:rPr>
-        <w:t xml:space="preserve"> two</w:t>
-      </w:r>
-      <w:r>
-        <w:rPr>
-          <w:sz w:val="22"/>
-          <w:szCs w:val="18"/>
-          <w:lang w:eastAsia="zh-CN"/>
-        </w:rPr>
-        <w:t xml:space="preserve"> agent is that they have the same framework, which are both controlled by FNN, and GA is used to adjust the parameter of FNN. Also, the physical structure of agents are the same, including the same sensors, same size and same motors, which means same </w:t>
-      </w:r>
-      <w:r>
-        <w:rPr>
-          <w:sz w:val="22"/>
-          <w:szCs w:val="18"/>
-          <w:lang w:eastAsia="zh-CN"/>
-        </w:rPr>
-        <w:t xml:space="preserve">maximum speed. </w:t>
-      </w:r>
-    </w:p>
-    <w:p>
-      <w:pPr>
-        <w:rPr>
-          <w:sz w:val="22"/>
-          <w:szCs w:val="18"/>
-          <w:lang w:eastAsia="zh-CN"/>
-        </w:rPr>
-      </w:pPr>
-      <w:r>
-        <w:rPr>
-          <w:rFonts w:hint="eastAsia"/>
-          <w:sz w:val="22"/>
-          <w:szCs w:val="18"/>
-          <w:lang w:eastAsia="zh-CN"/>
-        </w:rPr>
-        <w:t>T</w:t>
-      </w:r>
-      <w:r>
-        <w:rPr>
-          <w:sz w:val="22"/>
-          <w:szCs w:val="18"/>
-          <w:lang w:eastAsia="zh-CN"/>
-        </w:rPr>
-        <w:t>he assessment means the wrestling robot fight in within time. It’s can be called as test time or bettle time. Consider of that even the agent with better behaviour could lose one or two battles</w:t>
-      </w:r>
-      <w:r>
-        <w:rPr>
-          <w:sz w:val="22"/>
-          <w:szCs w:val="18"/>
-          <w:lang w:eastAsia="zh-CN"/>
-        </w:rPr>
-        <w:t xml:space="preserve">, the assessment won’t be stopped just because one agent is out of the ring. Only when the time is up, the assessment </w:t>
-      </w:r>
-      <w:r>
-        <w:rPr>
-          <w:sz w:val="22"/>
-          <w:szCs w:val="18"/>
-          <w:lang w:eastAsia="zh-CN"/>
-        </w:rPr>
-        <w:t xml:space="preserve">is </w:t>
-      </w:r>
-      <w:r>
-        <w:rPr>
-          <w:sz w:val="22"/>
-          <w:szCs w:val="18"/>
-          <w:lang w:eastAsia="zh-CN"/>
-        </w:rPr>
-        <w:t xml:space="preserve">end. And if one agent is out of the ring while the </w:t>
-      </w:r>
-      <w:r>
-        <w:rPr>
-          <w:sz w:val="22"/>
-          <w:szCs w:val="18"/>
-          <w:lang w:eastAsia="zh-CN"/>
-        </w:rPr>
-        <w:t>assessment is not over, the system will reset everything in the environment, including the agents’ position, orientation and so on. Also, there are two counters, which record how many times that each agent has run out of the ring within one assessment. And the counters can be seen as one major factor to calculate the fitness score.</w:t>
+        <w:t xml:space="preserve">as co-evolution or competition relationship. This relationship just like predator and prey, they are two different species, but their evolution progress can affect each other. The common things of these two agents are that they have the same framework, which is both controlled by FNN, and GA is used to adjust the parameter of FNN. Also, the physical structure of agents is the same, including the same sensors, same size and same motors, which means the same maximum speed. </w:t>
+      </w:r>
+    </w:p>
+    <w:p>
+      <w:pPr>
+        <w:rPr>
+          <w:sz w:val="22"/>
+          <w:szCs w:val="18"/>
+          <w:lang w:eastAsia="zh-CN"/>
+        </w:rPr>
+      </w:pPr>
+      <w:r>
+        <w:rPr>
+          <w:sz w:val="22"/>
+          <w:szCs w:val="18"/>
+          <w:lang w:eastAsia="zh-CN"/>
+        </w:rPr>
+        <w:t>The assessment means the wrestling robot fight in within time. It can be called as test time or battle time. Consider that even the agent with better behaviour could lose one or two battles, the assessment won’t stop just because one agent is out of the ring. Only when the time is up, the assessment ends. And suppose one agent is out of the ring while the assessment is not over. In that case, the system will reset everything in the environment, including the agents’ position, orientation and so on. Also, there are two counters, which record how many times each agent has run out of the ring within one single assessment. And the counters can be seen as one major factor to calculate the fitness score.</w:t>
       </w:r>
     </w:p>
     <w:p>
@@ -12453,7 +12148,7 @@
           <w:szCs w:val="18"/>
           <w:lang w:eastAsia="zh-CN"/>
         </w:rPr>
-        <w:t>This project has designed two control system as metioned above. Therefore, this chapter are going to discuss the two system implementation respectively.</w:t>
+        <w:t>This project has designed two control system, as mentioned above. Therefore, this chapter is going to discuss the two system implementation, respectively.</w:t>
       </w:r>
     </w:p>
     <w:p>
@@ -12493,7 +12188,7 @@
           <w:szCs w:val="18"/>
           <w:lang w:eastAsia="zh-CN"/>
         </w:rPr>
-        <w:t>Follow the discuss in Chapter 3, this system are going to implement in two different environment, one is for generating the decision tree, another is to guide the robot’s behavior according to the dicision tree output. The next few section are going to dicuss the implementation in detail.</w:t>
+        <w:t>Follow the discussion in Chapter 3. This system is going to implement in two different environments, one is for generating the decision tree; another is to guide the robot’s behaviour according to the decision tree output. The next few sections are going to discuss the implementation in detail.</w:t>
       </w:r>
     </w:p>
     <w:p>
@@ -12533,32 +12228,40 @@
           <w:szCs w:val="18"/>
           <w:lang w:eastAsia="zh-CN"/>
         </w:rPr>
-        <w:t xml:space="preserve">Because this project is about hight-level control system design, so it’s resonable to use object-oriented programming language. </w:t>
-      </w:r>
-    </w:p>
-    <w:p>
-      <w:pPr>
-        <w:rPr>
-          <w:sz w:val="22"/>
-          <w:szCs w:val="18"/>
-          <w:lang w:eastAsia="zh-CN"/>
-        </w:rPr>
-      </w:pPr>
-      <w:r>
-        <w:rPr>
-          <w:sz w:val="22"/>
-          <w:szCs w:val="18"/>
-          <w:lang w:eastAsia="zh-CN"/>
-        </w:rPr>
-        <w:t xml:space="preserve">The decision tree generating progress would use Python, and several libraries, which will be listed in Table 4.1. The </w:t>
-      </w:r>
-      <w:r>
-        <w:rPr>
-          <w:sz w:val="22"/>
-          <w:szCs w:val="18"/>
-          <w:lang w:eastAsia="zh-CN"/>
-        </w:rPr>
-        <w:t>file type of this code would be .ipynb, which means this code is able to run in Colab or Jupyter notebook environment. For some of the library may not be pre-installed in user’s local machine, run the code in Colab would be my recommodation.</w:t>
+        <w:t xml:space="preserve">Because this project is about hight-level control system design, so it’s </w:t>
+      </w:r>
+      <w:r>
+        <w:rPr>
+          <w:sz w:val="22"/>
+          <w:szCs w:val="18"/>
+          <w:lang w:eastAsia="zh-CN"/>
+        </w:rPr>
+        <w:t>reasonable</w:t>
+      </w:r>
+      <w:r>
+        <w:rPr>
+          <w:sz w:val="22"/>
+          <w:szCs w:val="18"/>
+          <w:lang w:eastAsia="zh-CN"/>
+        </w:rPr>
+        <w:t xml:space="preserve"> to use object-oriented programming language. </w:t>
+      </w:r>
+    </w:p>
+    <w:p>
+      <w:pPr>
+        <w:rPr>
+          <w:sz w:val="22"/>
+          <w:szCs w:val="18"/>
+          <w:lang w:eastAsia="zh-CN"/>
+        </w:rPr>
+      </w:pPr>
+      <w:r>
+        <w:rPr>
+          <w:sz w:val="22"/>
+          <w:szCs w:val="18"/>
+          <w:lang w:eastAsia="zh-CN"/>
+        </w:rPr>
+        <w:t>The decision tree generating progress would use Python, and several libraries, which will be listed in Table 4.1. The file type of this code would be .ipynb, which means this code is able to run in Colab or Jupyter notebook environment. For some of the library may not be pre-installed in the user’s local machine, run the code in Colab would be my recommendation.</w:t>
       </w:r>
     </w:p>
     <w:tbl>
@@ -13306,29 +13009,12 @@
       </w:pPr>
       <w:r>
         <w:rPr>
-          <w:rFonts w:hint="eastAsia"/>
           <w:sz w:val="22"/>
           <w:szCs w:val="18"/>
           <w:lang w:eastAsia="zh-CN"/>
         </w:rPr>
         <w:lastRenderedPageBreak/>
-        <w:t>A</w:t>
-      </w:r>
-      <w:r>
-        <w:rPr>
-          <w:sz w:val="22"/>
-          <w:szCs w:val="18"/>
-          <w:lang w:eastAsia="zh-CN"/>
-        </w:rPr>
-        <w:t xml:space="preserve">s for the code that is going to compile and run in Zumo robot. It’s written in C++, and the </w:t>
-      </w:r>
-      <w:r>
-        <w:rPr>
-          <w:sz w:val="22"/>
-          <w:szCs w:val="18"/>
-          <w:lang w:eastAsia="zh-CN"/>
-        </w:rPr>
-        <w:t>software for compile and run is Arduino IDE. The type of the file is .ino, which are able to be upload to Zumo robot microcontrollor. And the libraries and purpose are shown in Table 4.2 below.</w:t>
+        <w:t>As for the code that is going to compile and run in Zumo robot, it’s written in C++, and the software for compile and run is Arduino IDE. The type of the file is .ino, which are able to be upload to Zumo robot microcontroller. And the libraries and purpose are shown in Table 4.2 below.</w:t>
       </w:r>
     </w:p>
     <w:tbl>
@@ -13695,28 +13381,11 @@
       </w:pPr>
       <w:r>
         <w:rPr>
-          <w:rFonts w:hint="eastAsia"/>
-          <w:sz w:val="22"/>
-          <w:szCs w:val="18"/>
-          <w:lang w:eastAsia="zh-CN"/>
-        </w:rPr>
-        <w:t>A</w:t>
-      </w:r>
-      <w:r>
-        <w:rPr>
-          <w:sz w:val="22"/>
-          <w:szCs w:val="18"/>
-          <w:lang w:eastAsia="zh-CN"/>
-        </w:rPr>
-        <w:t>s mentioned in section 3.2, the idea of creating the dataset to generate decision tree is to write by hand. Then write and upload a simple code to Zumo robot, which is to display the real-time sensor reading</w:t>
-      </w:r>
-      <w:r>
-        <w:rPr>
-          <w:sz w:val="22"/>
-          <w:szCs w:val="18"/>
-          <w:lang w:eastAsia="zh-CN"/>
-        </w:rPr>
-        <w:t xml:space="preserve"> in the LCD screen. Part of the code shown as Figure 4.1.</w:t>
+          <w:sz w:val="22"/>
+          <w:szCs w:val="18"/>
+          <w:lang w:eastAsia="zh-CN"/>
+        </w:rPr>
+        <w:t>As mentioned in section 3.2, the idea of creating the dataset to generate the decision tree is to write by hand. Then write and upload a simple code to Zumo robot, which is to display the real-time sensor reading in the LCD screen. Part of the code shown in Figure 4.1.</w:t>
       </w:r>
     </w:p>
     <w:p>
@@ -13809,23 +13478,41 @@
           <w:szCs w:val="18"/>
           <w:lang w:eastAsia="zh-CN"/>
         </w:rPr>
-        <w:t>Do the experiment and find out the sensor reading corresponding to the distance by using a cup as the opponenet.</w:t>
-      </w:r>
-      <w:r>
-        <w:rPr>
-          <w:sz w:val="22"/>
-          <w:szCs w:val="18"/>
-          <w:lang w:eastAsia="zh-CN"/>
-        </w:rPr>
-        <w:t xml:space="preserve"> About the proximity, I only experiment the front left one, because the proximity in Zumo robot are the sam. And result are shown as below.</w:t>
-      </w:r>
-      <w:r>
-        <w:rPr>
-          <w:sz w:val="22"/>
-          <w:szCs w:val="18"/>
-          <w:lang w:eastAsia="zh-CN"/>
-        </w:rPr>
-        <w:t xml:space="preserve"> (Note: the distance is approximately value, there is a deviation of two or three centimeters).</w:t>
+        <w:t>Experiment and find out the sensor reading corresponding to the distance by using a cup as the opponent. About the proximity, I only experiment the front left one, because the proximity sensor in the Zumo robot is the same. And the result is shown below. (Note: the distance is an approximate value, measured by using the</w:t>
+      </w:r>
+      <w:r>
+        <w:rPr>
+          <w:i/>
+          <w:iCs/>
+          <w:sz w:val="22"/>
+          <w:szCs w:val="18"/>
+          <w:lang w:eastAsia="zh-CN"/>
+        </w:rPr>
+        <w:t xml:space="preserve"> 'Measure'</w:t>
+      </w:r>
+      <w:r>
+        <w:rPr>
+          <w:sz w:val="22"/>
+          <w:szCs w:val="18"/>
+          <w:lang w:eastAsia="zh-CN"/>
+        </w:rPr>
+        <w:t xml:space="preserve"> app in </w:t>
+      </w:r>
+      <w:r>
+        <w:rPr>
+          <w:sz w:val="22"/>
+          <w:szCs w:val="18"/>
+          <w:lang w:eastAsia="zh-CN"/>
+        </w:rPr>
+        <w:t>iP</w:t>
+      </w:r>
+      <w:r>
+        <w:rPr>
+          <w:sz w:val="22"/>
+          <w:szCs w:val="18"/>
+          <w:lang w:eastAsia="zh-CN"/>
+        </w:rPr>
+        <w:t>ad. There is a deviation of two or three centimetres).</w:t>
       </w:r>
     </w:p>
     <w:tbl>
@@ -14228,6 +13915,7 @@
                 <w:szCs w:val="18"/>
                 <w:lang w:eastAsia="zh-CN"/>
               </w:rPr>
+              <w:lastRenderedPageBreak/>
               <w:t>3</w:t>
             </w:r>
           </w:p>
@@ -14312,7 +14000,6 @@
           <w:szCs w:val="18"/>
           <w:lang w:eastAsia="zh-CN"/>
         </w:rPr>
-        <w:lastRenderedPageBreak/>
         <w:t>T</w:t>
       </w:r>
       <w:r>
@@ -14635,78 +14322,33 @@
       </w:pPr>
       <w:r>
         <w:rPr>
-          <w:rFonts w:hint="eastAsia"/>
-          <w:sz w:val="22"/>
-          <w:szCs w:val="18"/>
-          <w:lang w:eastAsia="zh-CN"/>
-        </w:rPr>
-        <w:t>A</w:t>
-      </w:r>
-      <w:r>
-        <w:rPr>
-          <w:sz w:val="22"/>
-          <w:szCs w:val="18"/>
-          <w:lang w:eastAsia="zh-CN"/>
-        </w:rPr>
-        <w:t>nd do the same for line sensor, which is used to detect the black ground. After experiment, the threshold is approximate 1100. If any line sensor’s reading is large than 1100, then it’s out of the ring</w:t>
-      </w:r>
-      <w:r>
-        <w:rPr>
-          <w:sz w:val="22"/>
-          <w:szCs w:val="18"/>
-          <w:lang w:eastAsia="zh-CN"/>
-        </w:rPr>
-        <w:t xml:space="preserve"> or touching the white border. Else, it’s still inside the ring.</w:t>
-      </w:r>
-    </w:p>
-    <w:p>
-      <w:pPr>
-        <w:rPr>
-          <w:sz w:val="22"/>
-          <w:szCs w:val="18"/>
-          <w:lang w:eastAsia="zh-CN"/>
-        </w:rPr>
-      </w:pPr>
-      <w:r>
-        <w:rPr>
-          <w:rFonts w:hint="eastAsia"/>
-          <w:sz w:val="22"/>
-          <w:szCs w:val="18"/>
-          <w:lang w:eastAsia="zh-CN"/>
-        </w:rPr>
-        <w:t>A</w:t>
-      </w:r>
-      <w:r>
-        <w:rPr>
-          <w:sz w:val="22"/>
-          <w:szCs w:val="18"/>
-          <w:lang w:eastAsia="zh-CN"/>
-        </w:rPr>
-        <w:t xml:space="preserve">fter knowing the reading and distance, </w:t>
-      </w:r>
-      <w:r>
-        <w:rPr>
-          <w:sz w:val="22"/>
-          <w:szCs w:val="18"/>
-          <w:lang w:eastAsia="zh-CN"/>
-        </w:rPr>
-        <w:t>the next work would be assign the label.</w:t>
-      </w:r>
-      <w:r>
-        <w:rPr>
-          <w:sz w:val="22"/>
-          <w:szCs w:val="18"/>
-          <w:lang w:eastAsia="zh-CN"/>
-        </w:rPr>
-        <w:t xml:space="preserve"> For example, if the both proximity sensor reading are 2 or 3, which means opponents detected, and the label would be </w:t>
-      </w:r>
-      <w:r>
-        <w:rPr>
-          <w:i/>
-          <w:iCs/>
-          <w:sz w:val="22"/>
-          <w:szCs w:val="18"/>
-          <w:lang w:eastAsia="zh-CN"/>
+          <w:sz w:val="22"/>
+          <w:szCs w:val="18"/>
+          <w:lang w:eastAsia="zh-CN"/>
+        </w:rPr>
+        <w:t>And do the same for the line sensor, which is used to detect the black ground. After the experiment, the threshold is approximate 1100. If any line sensor’s reading is large than 1100, then it’s out of the ring or touching the white border. Else, it’s still inside the ring.</w:t>
+      </w:r>
+    </w:p>
+    <w:p>
+      <w:pPr>
+        <w:rPr>
+          <w:sz w:val="22"/>
+          <w:szCs w:val="18"/>
+        </w:rPr>
+      </w:pPr>
+      <w:r>
+        <w:rPr>
+          <w:sz w:val="22"/>
+          <w:szCs w:val="18"/>
+        </w:rPr>
+        <w:t>After knowing the reading and distance, the next work would be assigned the label. For example, if both proximity sensor reading is 2 or 3, which means opponents detected, and the label would be </w:t>
+      </w:r>
+      <w:r>
+        <w:rPr>
+          <w:rStyle w:val="af7"/>
+          <w:color w:val="0E101A"/>
+          <w:sz w:val="22"/>
+          <w:szCs w:val="18"/>
         </w:rPr>
         <w:t>object seeing</w:t>
       </w:r>
@@ -14714,66 +14356,25 @@
         <w:rPr>
           <w:sz w:val="22"/>
           <w:szCs w:val="18"/>
-          <w:lang w:eastAsia="zh-CN"/>
-        </w:rPr>
-        <w:t xml:space="preserve">. </w:t>
-      </w:r>
-    </w:p>
-    <w:p>
-      <w:pPr>
-        <w:rPr>
-          <w:sz w:val="22"/>
-          <w:szCs w:val="18"/>
-          <w:lang w:eastAsia="zh-CN"/>
-        </w:rPr>
-      </w:pPr>
-      <w:r>
-        <w:rPr>
-          <w:sz w:val="22"/>
-          <w:szCs w:val="18"/>
-          <w:lang w:eastAsia="zh-CN"/>
-        </w:rPr>
-        <w:t>If the reading are 0 or 1, there are two possibi</w:t>
-      </w:r>
-      <w:r>
-        <w:rPr>
-          <w:sz w:val="22"/>
-          <w:szCs w:val="18"/>
-          <w:lang w:eastAsia="zh-CN"/>
-        </w:rPr>
-        <w:t xml:space="preserve">ties. One is the robot has hit or extremly close with the opponents, Another situation is the robot is extremly far from the opponents or no opponents detected. Thus, only two proximity sensor </w:t>
-      </w:r>
-      <w:r>
-        <w:rPr>
-          <w:sz w:val="22"/>
-          <w:szCs w:val="18"/>
-          <w:lang w:eastAsia="zh-CN"/>
-        </w:rPr>
-        <w:t xml:space="preserve">reading </w:t>
-      </w:r>
-      <w:r>
-        <w:rPr>
-          <w:sz w:val="22"/>
-          <w:szCs w:val="18"/>
-          <w:lang w:eastAsia="zh-CN"/>
-        </w:rPr>
-        <w:t>could be misleading, so the accelerometer</w:t>
-      </w:r>
-      <w:r>
-        <w:rPr>
-          <w:sz w:val="22"/>
-          <w:szCs w:val="18"/>
-          <w:lang w:eastAsia="zh-CN"/>
-        </w:rPr>
-        <w:t xml:space="preserve"> is introduced in this project. 1 represent detect speed change, which means hit the opponents. 0 means everthing is normal. </w:t>
-      </w:r>
-      <w:r>
-        <w:rPr>
-          <w:sz w:val="22"/>
-          <w:szCs w:val="18"/>
-          <w:lang w:eastAsia="zh-CN"/>
-        </w:rPr>
-        <w:t>Therefore, with accelerometer, it’ll be more clear for the generated decision tree to make decision.</w:t>
+        </w:rPr>
+        <w:t>. </w:t>
+      </w:r>
+    </w:p>
+    <w:p>
+      <w:pPr>
+        <w:rPr>
+          <w:sz w:val="22"/>
+          <w:szCs w:val="18"/>
+          <w:lang w:eastAsia="zh-CN"/>
+        </w:rPr>
+      </w:pPr>
+      <w:r>
+        <w:rPr>
+          <w:sz w:val="22"/>
+          <w:szCs w:val="18"/>
+          <w:lang w:eastAsia="zh-CN"/>
+        </w:rPr>
+        <w:t>If the reading is 0 or 1, there are two possibilities. One is the robot has hit, or extremely close with the opponents, Another situation is the robot is extremely far from the opponents or no opponents detected. Thus, only two proximity sensor reading could be misleading, so the accelerometer is introduced in this project. One represents detecting speed change, which means hit the opponents. 0 means everything is normal. Therefore, with an accelerometer, it’ll be more transparent for the generated decision tree to make a decision.</w:t>
       </w:r>
     </w:p>
     <w:p>
@@ -15130,7 +14731,33 @@
           <w:szCs w:val="18"/>
           <w:lang w:eastAsia="zh-CN"/>
         </w:rPr>
-        <w:t>. Then the key is the feature label, value is the the rest data in each line, except the label.</w:t>
+        <w:t xml:space="preserve">. </w:t>
+      </w:r>
+      <w:r>
+        <w:rPr>
+          <w:sz w:val="22"/>
+          <w:szCs w:val="18"/>
+          <w:lang w:eastAsia="zh-CN"/>
+        </w:rPr>
+        <w:t xml:space="preserve">In </w:t>
+      </w:r>
+      <w:r>
+        <w:rPr>
+          <w:i/>
+          <w:iCs/>
+          <w:sz w:val="22"/>
+          <w:szCs w:val="18"/>
+          <w:lang w:eastAsia="zh-CN"/>
+        </w:rPr>
+        <w:t>mode_dict</w:t>
+      </w:r>
+      <w:r>
+        <w:rPr>
+          <w:sz w:val="22"/>
+          <w:szCs w:val="18"/>
+          <w:lang w:eastAsia="zh-CN"/>
+        </w:rPr>
+        <w:t xml:space="preserve"> the key is the feature label, value is the the rest data in each line, except the label.</w:t>
       </w:r>
     </w:p>
     <w:p>
@@ -15503,11 +15130,44 @@
       <w:pPr>
         <w:jc w:val="center"/>
         <w:rPr>
+          <w:sz w:val="22"/>
+          <w:szCs w:val="18"/>
+          <w:lang w:eastAsia="zh-CN"/>
+        </w:rPr>
+      </w:pPr>
+      <w:r>
+        <w:rPr>
           <w:rFonts w:hint="eastAsia"/>
           <w:sz w:val="22"/>
           <w:szCs w:val="18"/>
           <w:lang w:eastAsia="zh-CN"/>
         </w:rPr>
+        <w:t>F</w:t>
+      </w:r>
+      <w:r>
+        <w:rPr>
+          <w:sz w:val="22"/>
+          <w:szCs w:val="18"/>
+          <w:lang w:eastAsia="zh-CN"/>
+        </w:rPr>
+        <w:t xml:space="preserve">igure 4.7 </w:t>
+      </w:r>
+      <w:r>
+        <w:rPr>
+          <w:sz w:val="22"/>
+          <w:szCs w:val="18"/>
+          <w:lang w:eastAsia="zh-CN"/>
+        </w:rPr>
+        <w:t>Code of data serialization</w:t>
+      </w:r>
+    </w:p>
+    <w:p>
+      <w:pPr>
+        <w:rPr>
+          <w:sz w:val="22"/>
+          <w:szCs w:val="18"/>
+          <w:lang w:eastAsia="zh-CN"/>
+        </w:rPr>
       </w:pPr>
       <w:r>
         <w:rPr>
@@ -15516,33 +15176,33 @@
           <w:szCs w:val="18"/>
           <w:lang w:eastAsia="zh-CN"/>
         </w:rPr>
-        <w:t>F</w:t>
-      </w:r>
-      <w:r>
-        <w:rPr>
-          <w:sz w:val="22"/>
-          <w:szCs w:val="18"/>
-          <w:lang w:eastAsia="zh-CN"/>
-        </w:rPr>
-        <w:t xml:space="preserve">igure 4.7 </w:t>
-      </w:r>
-      <w:r>
-        <w:rPr>
-          <w:sz w:val="22"/>
-          <w:szCs w:val="18"/>
-          <w:lang w:eastAsia="zh-CN"/>
-        </w:rPr>
-        <w:t>Code of data serialization</w:t>
-      </w:r>
-    </w:p>
-    <w:p>
-      <w:pPr>
-        <w:rPr>
-          <w:sz w:val="22"/>
-          <w:szCs w:val="18"/>
-          <w:lang w:eastAsia="zh-CN"/>
-        </w:rPr>
-      </w:pPr>
+        <w:t>S</w:t>
+      </w:r>
+      <w:r>
+        <w:rPr>
+          <w:sz w:val="22"/>
+          <w:szCs w:val="18"/>
+          <w:lang w:eastAsia="zh-CN"/>
+        </w:rPr>
+        <w:t xml:space="preserve">tep four: Generate decision tree by using sklearn. </w:t>
+      </w:r>
+    </w:p>
+    <w:p>
+      <w:pPr>
+        <w:rPr>
+          <w:sz w:val="22"/>
+          <w:szCs w:val="18"/>
+          <w:lang w:eastAsia="zh-CN"/>
+        </w:rPr>
+      </w:pPr>
+      <w:r>
+        <w:rPr>
+          <w:sz w:val="22"/>
+          <w:szCs w:val="18"/>
+          <w:lang w:eastAsia="zh-CN"/>
+        </w:rPr>
+        <w:t>Sklearn.tree provide decision model, which makes it’s easy to generate, only b</w:t>
+      </w:r>
       <w:r>
         <w:rPr>
           <w:rFonts w:hint="eastAsia"/>
@@ -15550,40 +15210,6 @@
           <w:szCs w:val="18"/>
           <w:lang w:eastAsia="zh-CN"/>
         </w:rPr>
-        <w:t>S</w:t>
-      </w:r>
-      <w:r>
-        <w:rPr>
-          <w:sz w:val="22"/>
-          <w:szCs w:val="18"/>
-          <w:lang w:eastAsia="zh-CN"/>
-        </w:rPr>
-        <w:t xml:space="preserve">tep four: Generate decision tree by using sklearn. </w:t>
-      </w:r>
-    </w:p>
-    <w:p>
-      <w:pPr>
-        <w:rPr>
-          <w:sz w:val="22"/>
-          <w:szCs w:val="18"/>
-          <w:lang w:eastAsia="zh-CN"/>
-        </w:rPr>
-      </w:pPr>
-      <w:r>
-        <w:rPr>
-          <w:sz w:val="22"/>
-          <w:szCs w:val="18"/>
-          <w:lang w:eastAsia="zh-CN"/>
-        </w:rPr>
-        <w:t>Sklearn.tree provide decision model, which makes it’s easy to generate, only b</w:t>
-      </w:r>
-      <w:r>
-        <w:rPr>
-          <w:rFonts w:hint="eastAsia"/>
-          <w:sz w:val="22"/>
-          <w:szCs w:val="18"/>
-          <w:lang w:eastAsia="zh-CN"/>
-        </w:rPr>
         <w:t>y</w:t>
       </w:r>
       <w:r>
@@ -15592,7 +15218,23 @@
           <w:szCs w:val="18"/>
           <w:lang w:eastAsia="zh-CN"/>
         </w:rPr>
-        <w:t xml:space="preserve"> selecting the criterion and put the data into the decision tree. Once generated,</w:t>
+        <w:t xml:space="preserve"> selecting the criterion and put the data into the decision tree. Once </w:t>
+      </w:r>
+      <w:r>
+        <w:rPr>
+          <w:sz w:val="22"/>
+          <w:szCs w:val="18"/>
+          <w:lang w:eastAsia="zh-CN"/>
+        </w:rPr>
+        <w:t>created</w:t>
+      </w:r>
+      <w:r>
+        <w:rPr>
+          <w:sz w:val="22"/>
+          <w:szCs w:val="18"/>
+          <w:lang w:eastAsia="zh-CN"/>
+        </w:rPr>
+        <w:t>,</w:t>
       </w:r>
       <w:r>
         <w:rPr>
@@ -15734,7 +15376,6 @@
       <w:pPr>
         <w:jc w:val="center"/>
         <w:rPr>
-          <w:rFonts w:hint="eastAsia"/>
           <w:sz w:val="22"/>
           <w:szCs w:val="18"/>
           <w:lang w:eastAsia="zh-CN"/>
@@ -15838,7 +15479,6 @@
     <w:p>
       <w:pPr>
         <w:rPr>
-          <w:rFonts w:hint="eastAsia"/>
           <w:sz w:val="22"/>
           <w:szCs w:val="18"/>
           <w:lang w:eastAsia="zh-CN"/>
@@ -16035,7 +15675,6 @@
       <w:pPr>
         <w:jc w:val="center"/>
         <w:rPr>
-          <w:rFonts w:hint="eastAsia"/>
           <w:sz w:val="22"/>
           <w:szCs w:val="18"/>
           <w:lang w:eastAsia="zh-CN"/>
@@ -16302,39 +15941,7 @@
           <w:szCs w:val="18"/>
           <w:lang w:eastAsia="zh-CN"/>
         </w:rPr>
-        <w:t>First,</w:t>
-      </w:r>
-      <w:r>
-        <w:rPr>
-          <w:sz w:val="22"/>
-          <w:szCs w:val="18"/>
-          <w:lang w:eastAsia="zh-CN"/>
-        </w:rPr>
-        <w:t xml:space="preserve"> </w:t>
-      </w:r>
-      <w:r>
-        <w:rPr>
-          <w:sz w:val="22"/>
-          <w:szCs w:val="18"/>
-          <w:lang w:eastAsia="zh-CN"/>
-        </w:rPr>
-        <w:t>d</w:t>
-      </w:r>
-      <w:r>
-        <w:rPr>
-          <w:sz w:val="22"/>
-          <w:szCs w:val="18"/>
-          <w:lang w:eastAsia="zh-CN"/>
-        </w:rPr>
-        <w:t>efine some useful</w:t>
-      </w:r>
-      <w:r>
-        <w:rPr>
-          <w:sz w:val="22"/>
-          <w:szCs w:val="18"/>
-          <w:lang w:eastAsia="zh-CN"/>
-        </w:rPr>
-        <w:t xml:space="preserve"> sensors, including line sensors, proximity sensors and accelerometer. For accelerometer, it’s controlled by LSM303 chip. Thus, initialize the LSM303 is equivalent to accelerometer.</w:t>
+        <w:t>First, define some useful sensors, including line sensors, proximity sensors and accelerometer. For the accelerometer, it’s controlled by LSM303 chip. Thus, initialize the LSM303 is equivalent to the accelerometer.</w:t>
       </w:r>
     </w:p>
     <w:p>
@@ -16419,53 +16026,30 @@
         <w:rPr>
           <w:sz w:val="22"/>
           <w:szCs w:val="18"/>
-          <w:lang w:eastAsia="zh-CN"/>
-        </w:rPr>
-      </w:pPr>
-      <w:r>
-        <w:rPr>
-          <w:rFonts w:hint="eastAsia"/>
-          <w:sz w:val="22"/>
-          <w:szCs w:val="18"/>
-          <w:lang w:eastAsia="zh-CN"/>
-        </w:rPr>
-        <w:t>A</w:t>
-      </w:r>
-      <w:r>
-        <w:rPr>
-          <w:sz w:val="22"/>
-          <w:szCs w:val="18"/>
-          <w:lang w:eastAsia="zh-CN"/>
-        </w:rPr>
-        <w:t xml:space="preserve">nd the </w:t>
-      </w:r>
-      <w:r>
-        <w:rPr>
-          <w:i/>
-          <w:iCs/>
-          <w:sz w:val="22"/>
-          <w:szCs w:val="18"/>
-          <w:lang w:eastAsia="zh-CN"/>
-        </w:rPr>
-        <w:t>waitForButtonAndCountDown</w:t>
-      </w:r>
-      <w:r>
-        <w:rPr>
-          <w:i/>
-          <w:iCs/>
-          <w:sz w:val="22"/>
-          <w:szCs w:val="18"/>
-          <w:lang w:eastAsia="zh-CN"/>
-        </w:rPr>
-        <w:t xml:space="preserve"> </w:t>
-      </w:r>
-      <w:r>
-        <w:rPr>
-          <w:sz w:val="22"/>
-          <w:szCs w:val="18"/>
-          <w:lang w:eastAsia="zh-CN"/>
-        </w:rPr>
-        <w:t>function are written for satify the sumo rule. When the reference start the competition, press botton A. And it’ll go for this function. Zumo robot then delay for 5 seconds, while the yellow led blink every second. After 5 second, the program go for the rest of the program.</w:t>
+        </w:rPr>
+      </w:pPr>
+      <w:r>
+        <w:rPr>
+          <w:sz w:val="22"/>
+          <w:szCs w:val="18"/>
+        </w:rPr>
+        <w:t>And the </w:t>
+      </w:r>
+      <w:r>
+        <w:rPr>
+          <w:rStyle w:val="af7"/>
+          <w:color w:val="0E101A"/>
+          <w:sz w:val="22"/>
+          <w:szCs w:val="18"/>
+        </w:rPr>
+        <w:t>waitForButtonAndCountDown </w:t>
+      </w:r>
+      <w:r>
+        <w:rPr>
+          <w:sz w:val="22"/>
+          <w:szCs w:val="18"/>
+        </w:rPr>
+        <w:t>function is written to satisfy the sumo rule. When the reference starts the competition, press button A. And it’ll go for this function. Zumo robot then delays for 5 seconds, while the yellow led blink every second. After 5 seconds, the program goes for the rest of the program.</w:t>
       </w:r>
     </w:p>
     <w:p>
@@ -16524,7 +16108,23 @@
           <w:szCs w:val="18"/>
           <w:lang w:eastAsia="zh-CN"/>
         </w:rPr>
-        <w:t>, get the output. The code shown below.</w:t>
+        <w:t xml:space="preserve">, get the output. The code </w:t>
+      </w:r>
+      <w:r>
+        <w:rPr>
+          <w:sz w:val="22"/>
+          <w:szCs w:val="18"/>
+          <w:lang w:eastAsia="zh-CN"/>
+        </w:rPr>
+        <w:t xml:space="preserve">is </w:t>
+      </w:r>
+      <w:r>
+        <w:rPr>
+          <w:sz w:val="22"/>
+          <w:szCs w:val="18"/>
+          <w:lang w:eastAsia="zh-CN"/>
+        </w:rPr>
+        <w:t>shown below.</w:t>
       </w:r>
     </w:p>
     <w:p>
@@ -16581,19 +16181,18 @@
       <w:pPr>
         <w:jc w:val="center"/>
         <w:rPr>
+          <w:sz w:val="22"/>
+          <w:szCs w:val="18"/>
+          <w:lang w:eastAsia="zh-CN"/>
+        </w:rPr>
+      </w:pPr>
+      <w:r>
+        <w:rPr>
           <w:rFonts w:hint="eastAsia"/>
           <w:sz w:val="22"/>
           <w:szCs w:val="18"/>
           <w:lang w:eastAsia="zh-CN"/>
         </w:rPr>
-      </w:pPr>
-      <w:r>
-        <w:rPr>
-          <w:rFonts w:hint="eastAsia"/>
-          <w:sz w:val="22"/>
-          <w:szCs w:val="18"/>
-          <w:lang w:eastAsia="zh-CN"/>
-        </w:rPr>
         <w:t>F</w:t>
       </w:r>
       <w:r>
@@ -16610,61 +16209,30 @@
         <w:rPr>
           <w:sz w:val="22"/>
           <w:szCs w:val="18"/>
-          <w:lang w:eastAsia="zh-CN"/>
-        </w:rPr>
-      </w:pPr>
-      <w:r>
-        <w:rPr>
-          <w:rFonts w:hint="eastAsia"/>
-          <w:sz w:val="22"/>
-          <w:szCs w:val="18"/>
-          <w:lang w:eastAsia="zh-CN"/>
-        </w:rPr>
-        <w:t>A</w:t>
-      </w:r>
-      <w:r>
-        <w:rPr>
-          <w:sz w:val="22"/>
-          <w:szCs w:val="18"/>
-          <w:lang w:eastAsia="zh-CN"/>
-        </w:rPr>
-        <w:t xml:space="preserve">ccording the decision tree output value, </w:t>
-      </w:r>
-      <w:r>
-        <w:rPr>
-          <w:sz w:val="22"/>
-          <w:szCs w:val="18"/>
-          <w:lang w:eastAsia="zh-CN"/>
-        </w:rPr>
-        <w:t xml:space="preserve">assign it’s control mode. For example, if the label is ‘No object seeing’, then excute </w:t>
-      </w:r>
-      <w:r>
-        <w:rPr>
-          <w:i/>
-          <w:iCs/>
-          <w:sz w:val="22"/>
-          <w:szCs w:val="18"/>
-          <w:lang w:eastAsia="zh-CN"/>
-        </w:rPr>
-        <w:t>serch()</w:t>
-      </w:r>
-      <w:r>
-        <w:rPr>
-          <w:i/>
-          <w:iCs/>
-          <w:sz w:val="22"/>
-          <w:szCs w:val="18"/>
-          <w:lang w:eastAsia="zh-CN"/>
-        </w:rPr>
-        <w:t xml:space="preserve"> </w:t>
-      </w:r>
-      <w:r>
-        <w:rPr>
-          <w:sz w:val="22"/>
-          <w:szCs w:val="18"/>
-          <w:lang w:eastAsia="zh-CN"/>
-        </w:rPr>
-        <w:t>mode. If ‘Object detected’, then excute other modes. The code for object detected in Figure 4.16.</w:t>
+        </w:rPr>
+      </w:pPr>
+      <w:r>
+        <w:rPr>
+          <w:sz w:val="22"/>
+          <w:szCs w:val="18"/>
+        </w:rPr>
+        <w:t>According to the decision tree output value, assign its control mode. For example, if the label is ‘No object seeing’, then execute </w:t>
+      </w:r>
+      <w:r>
+        <w:rPr>
+          <w:rStyle w:val="af7"/>
+          <w:color w:val="0E101A"/>
+          <w:sz w:val="22"/>
+          <w:szCs w:val="18"/>
+        </w:rPr>
+        <w:t>search() </w:t>
+      </w:r>
+      <w:r>
+        <w:rPr>
+          <w:sz w:val="22"/>
+          <w:szCs w:val="18"/>
+        </w:rPr>
+        <w:t>mode. If ‘Object detected’, then execute other modes. The code for object detected in Figure 4.16.</w:t>
       </w:r>
     </w:p>
     <w:p>
@@ -16756,54 +16324,32 @@
       <w:pPr>
         <w:rPr>
           <w:sz w:val="22"/>
-          <w:szCs w:val="18"/>
-          <w:lang w:eastAsia="zh-CN"/>
-        </w:rPr>
-      </w:pPr>
-      <w:r>
-        <w:rPr>
-          <w:rFonts w:hint="eastAsia"/>
-          <w:sz w:val="22"/>
-          <w:szCs w:val="18"/>
-          <w:lang w:eastAsia="zh-CN"/>
-        </w:rPr>
-        <w:t>A</w:t>
-      </w:r>
-      <w:r>
-        <w:rPr>
-          <w:sz w:val="22"/>
-          <w:szCs w:val="18"/>
-          <w:lang w:eastAsia="zh-CN"/>
-        </w:rPr>
-        <w:t xml:space="preserve">nd one of the control mode, like the </w:t>
-      </w:r>
-      <w:r>
-        <w:rPr>
-          <w:i/>
-          <w:iCs/>
-          <w:sz w:val="22"/>
-          <w:szCs w:val="18"/>
-          <w:lang w:eastAsia="zh-CN"/>
-        </w:rPr>
-        <w:t>turn()</w:t>
-      </w:r>
-      <w:r>
-        <w:rPr>
-          <w:i/>
-          <w:iCs/>
-          <w:sz w:val="22"/>
-          <w:szCs w:val="18"/>
-          <w:lang w:eastAsia="zh-CN"/>
-        </w:rPr>
-        <w:t xml:space="preserve"> </w:t>
-      </w:r>
-      <w:r>
-        <w:rPr>
-          <w:sz w:val="22"/>
-          <w:szCs w:val="18"/>
-          <w:lang w:eastAsia="zh-CN"/>
-        </w:rPr>
-        <w:t>function are shown below. It get the value of direction (e.g. RIGHT or LEFT), and randomize. If it’s true, then the speed of motor will remain uncertain when turning, which increased randomness of the robot’s movement.</w:t>
+          <w:szCs w:val="22"/>
+          <w:lang w:eastAsia="zh-CN"/>
+        </w:rPr>
+      </w:pPr>
+      <w:r>
+        <w:rPr>
+          <w:sz w:val="22"/>
+          <w:szCs w:val="22"/>
+        </w:rPr>
+        <w:t>And one of the control modes, like the </w:t>
+      </w:r>
+      <w:r>
+        <w:rPr>
+          <w:rStyle w:val="af7"/>
+          <w:color w:val="0E101A"/>
+          <w:sz w:val="22"/>
+          <w:szCs w:val="22"/>
+        </w:rPr>
+        <w:t>turn() </w:t>
+      </w:r>
+      <w:r>
+        <w:rPr>
+          <w:sz w:val="22"/>
+          <w:szCs w:val="22"/>
+        </w:rPr>
+        <w:t>function, are shown below. It gets the value of direction (e.g. RIGHT or LEFT), and randomize. If it’s true, then the speed of the motor will remain uncertain when turning, which increased randomness of the robot’s movement.</w:t>
       </w:r>
     </w:p>
     <w:p>
@@ -16861,7 +16407,6 @@
       <w:pPr>
         <w:jc w:val="center"/>
         <w:rPr>
-          <w:rFonts w:hint="eastAsia"/>
           <w:sz w:val="22"/>
           <w:szCs w:val="18"/>
           <w:lang w:eastAsia="zh-CN"/>
@@ -16913,20 +16458,11 @@
       </w:pPr>
       <w:r>
         <w:rPr>
-          <w:rFonts w:hint="eastAsia"/>
-          <w:sz w:val="22"/>
-          <w:szCs w:val="18"/>
-          <w:lang w:eastAsia="zh-CN"/>
-        </w:rPr>
-        <w:t>A</w:t>
-      </w:r>
-      <w:r>
-        <w:rPr>
-          <w:sz w:val="22"/>
-          <w:szCs w:val="18"/>
-          <w:lang w:eastAsia="zh-CN"/>
-        </w:rPr>
-        <w:t>nd the primary condition is to keep the robot remain inside the ring. So at the beginning of the loop function, it will first consider of the value of line sensor, then control the robot behaviour if necessary.</w:t>
+          <w:sz w:val="22"/>
+          <w:szCs w:val="18"/>
+          <w:lang w:eastAsia="zh-CN"/>
+        </w:rPr>
+        <w:t>And the primary condition is to keep the robot remain inside the ring. So at the beginning of the loop function, it will first consider the value of the line sensor, then control the robot behaviour if necessary.</w:t>
       </w:r>
     </w:p>
     <w:p>
@@ -16983,7 +16519,6 @@
       <w:pPr>
         <w:jc w:val="center"/>
         <w:rPr>
-          <w:rFonts w:hint="eastAsia"/>
           <w:sz w:val="22"/>
           <w:szCs w:val="18"/>
           <w:lang w:eastAsia="zh-CN"/>
@@ -17064,52 +16599,11 @@
       </w:pPr>
       <w:r>
         <w:rPr>
-          <w:rFonts w:hint="eastAsia"/>
-          <w:sz w:val="22"/>
-          <w:szCs w:val="18"/>
-          <w:lang w:eastAsia="zh-CN"/>
-        </w:rPr>
-        <w:t>S</w:t>
-      </w:r>
-      <w:r>
-        <w:rPr>
-          <w:sz w:val="22"/>
-          <w:szCs w:val="18"/>
-          <w:lang w:eastAsia="zh-CN"/>
-        </w:rPr>
-        <w:t xml:space="preserve">ame reason as the descision tree based control system, this is going to use </w:t>
-      </w:r>
-      <w:r>
-        <w:rPr>
-          <w:sz w:val="22"/>
-          <w:szCs w:val="18"/>
-          <w:lang w:eastAsia="zh-CN"/>
-        </w:rPr>
-        <w:t>use object-oriented programming language.</w:t>
-      </w:r>
-      <w:r>
-        <w:rPr>
-          <w:sz w:val="22"/>
-          <w:szCs w:val="18"/>
-          <w:lang w:eastAsia="zh-CN"/>
-        </w:rPr>
-        <w:t xml:space="preserve"> The whole GA based control system are going to implemented in the simulation environment, which is in the BEAST. And the BEAST is using C++, so </w:t>
-      </w:r>
-      <w:r>
-        <w:rPr>
-          <w:sz w:val="22"/>
-          <w:szCs w:val="18"/>
-          <w:lang w:eastAsia="zh-CN"/>
-        </w:rPr>
-        <w:t>this project in GA</w:t>
-      </w:r>
-      <w:r>
-        <w:rPr>
-          <w:sz w:val="22"/>
-          <w:szCs w:val="18"/>
-          <w:lang w:eastAsia="zh-CN"/>
-        </w:rPr>
-        <w:t xml:space="preserve"> is going to use C++ as well.</w:t>
+          <w:sz w:val="22"/>
+          <w:szCs w:val="18"/>
+          <w:lang w:eastAsia="zh-CN"/>
+        </w:rPr>
+        <w:t>Same reason as the decision tree based control system, this is going to use object-oriented programming language. The whole GA based control system is going to implemented in the simulation environment, which is in the BEAST. And the BEAST is using C++, so this project in GA is going to use C++ as well.</w:t>
       </w:r>
     </w:p>
     <w:p>
@@ -17216,7 +16710,6 @@
           <w:p>
             <w:pPr>
               <w:rPr>
-                <w:rFonts w:hint="eastAsia"/>
                 <w:sz w:val="22"/>
                 <w:szCs w:val="18"/>
                 <w:lang w:eastAsia="zh-CN"/>
@@ -17248,7 +16741,6 @@
           <w:p>
             <w:pPr>
               <w:rPr>
-                <w:rFonts w:hint="eastAsia"/>
                 <w:sz w:val="22"/>
                 <w:szCs w:val="18"/>
                 <w:lang w:eastAsia="zh-CN"/>
@@ -17280,7 +16772,6 @@
           <w:p>
             <w:pPr>
               <w:rPr>
-                <w:rFonts w:hint="eastAsia"/>
                 <w:sz w:val="22"/>
                 <w:szCs w:val="18"/>
                 <w:lang w:eastAsia="zh-CN"/>
@@ -17314,7 +16805,6 @@
           <w:p>
             <w:pPr>
               <w:rPr>
-                <w:rFonts w:hint="eastAsia"/>
                 <w:sz w:val="22"/>
                 <w:szCs w:val="18"/>
                 <w:lang w:eastAsia="zh-CN"/>
@@ -17346,7 +16836,6 @@
           <w:p>
             <w:pPr>
               <w:rPr>
-                <w:rFonts w:hint="eastAsia"/>
                 <w:sz w:val="22"/>
                 <w:szCs w:val="18"/>
                 <w:lang w:eastAsia="zh-CN"/>
@@ -17386,7 +16875,6 @@
           <w:p>
             <w:pPr>
               <w:rPr>
-                <w:rFonts w:hint="eastAsia"/>
                 <w:sz w:val="22"/>
                 <w:szCs w:val="18"/>
                 <w:lang w:eastAsia="zh-CN"/>
@@ -17411,7 +16899,6 @@
           <w:p>
             <w:pPr>
               <w:rPr>
-                <w:rFonts w:hint="eastAsia"/>
                 <w:sz w:val="22"/>
                 <w:szCs w:val="18"/>
                 <w:lang w:eastAsia="zh-CN"/>
@@ -17443,7 +16930,6 @@
           <w:p>
             <w:pPr>
               <w:rPr>
-                <w:rFonts w:hint="eastAsia"/>
                 <w:sz w:val="22"/>
                 <w:szCs w:val="18"/>
                 <w:lang w:eastAsia="zh-CN"/>
@@ -17458,7 +16944,6 @@
           <w:p>
             <w:pPr>
               <w:rPr>
-                <w:rFonts w:hint="eastAsia"/>
                 <w:sz w:val="22"/>
                 <w:szCs w:val="18"/>
                 <w:lang w:eastAsia="zh-CN"/>
@@ -17475,7 +16960,6 @@
           <w:p>
             <w:pPr>
               <w:rPr>
-                <w:rFonts w:hint="eastAsia"/>
                 <w:sz w:val="22"/>
                 <w:szCs w:val="18"/>
                 <w:lang w:eastAsia="zh-CN"/>
@@ -17490,7 +16974,6 @@
           <w:p>
             <w:pPr>
               <w:rPr>
-                <w:rFonts w:hint="eastAsia"/>
                 <w:sz w:val="22"/>
                 <w:szCs w:val="18"/>
                 <w:lang w:eastAsia="zh-CN"/>
@@ -17505,7 +16988,6 @@
           <w:p>
             <w:pPr>
               <w:rPr>
-                <w:rFonts w:hint="eastAsia"/>
                 <w:sz w:val="22"/>
                 <w:szCs w:val="18"/>
                 <w:lang w:eastAsia="zh-CN"/>
@@ -17522,7 +17004,6 @@
           <w:p>
             <w:pPr>
               <w:rPr>
-                <w:rFonts w:hint="eastAsia"/>
                 <w:sz w:val="22"/>
                 <w:szCs w:val="18"/>
                 <w:lang w:eastAsia="zh-CN"/>
@@ -17537,7 +17018,6 @@
           <w:p>
             <w:pPr>
               <w:rPr>
-                <w:rFonts w:hint="eastAsia"/>
                 <w:sz w:val="22"/>
                 <w:szCs w:val="18"/>
                 <w:lang w:eastAsia="zh-CN"/>
@@ -17552,7 +17032,6 @@
           <w:p>
             <w:pPr>
               <w:rPr>
-                <w:rFonts w:hint="eastAsia"/>
                 <w:sz w:val="22"/>
                 <w:szCs w:val="18"/>
                 <w:lang w:eastAsia="zh-CN"/>
@@ -17569,7 +17048,6 @@
           <w:p>
             <w:pPr>
               <w:rPr>
-                <w:rFonts w:hint="eastAsia"/>
                 <w:sz w:val="22"/>
                 <w:szCs w:val="18"/>
                 <w:lang w:eastAsia="zh-CN"/>
@@ -17584,7 +17062,6 @@
           <w:p>
             <w:pPr>
               <w:rPr>
-                <w:rFonts w:hint="eastAsia"/>
                 <w:sz w:val="22"/>
                 <w:szCs w:val="18"/>
                 <w:lang w:eastAsia="zh-CN"/>
@@ -17599,7 +17076,6 @@
           <w:p>
             <w:pPr>
               <w:rPr>
-                <w:rFonts w:hint="eastAsia"/>
                 <w:sz w:val="22"/>
                 <w:szCs w:val="18"/>
                 <w:lang w:eastAsia="zh-CN"/>
@@ -17616,7 +17092,6 @@
           <w:p>
             <w:pPr>
               <w:rPr>
-                <w:rFonts w:hint="eastAsia"/>
                 <w:sz w:val="22"/>
                 <w:szCs w:val="18"/>
                 <w:lang w:eastAsia="zh-CN"/>
@@ -17631,7 +17106,6 @@
           <w:p>
             <w:pPr>
               <w:rPr>
-                <w:rFonts w:hint="eastAsia"/>
                 <w:sz w:val="22"/>
                 <w:szCs w:val="18"/>
                 <w:lang w:eastAsia="zh-CN"/>
@@ -17646,7 +17120,6 @@
           <w:p>
             <w:pPr>
               <w:rPr>
-                <w:rFonts w:hint="eastAsia"/>
                 <w:sz w:val="22"/>
                 <w:szCs w:val="18"/>
                 <w:lang w:eastAsia="zh-CN"/>
@@ -17659,7 +17132,6 @@
     <w:p>
       <w:pPr>
         <w:rPr>
-          <w:rFonts w:hint="eastAsia"/>
           <w:sz w:val="22"/>
           <w:szCs w:val="18"/>
           <w:lang w:eastAsia="zh-CN"/>
@@ -18063,8 +17535,8 @@
       </w:r>
       <w:smartTag w:uri="urn:schemas-microsoft-com:office:cs:smarttags" w:element="NumConv6p0">
         <w:smartTagPr>
+          <w:attr w:name="val" w:val="2"/>
           <w:attr w:name="sch" w:val="1"/>
-          <w:attr w:name="val" w:val="2"/>
         </w:smartTagPr>
         <w:r>
           <w:rPr>
@@ -18083,8 +17555,8 @@
       </w:r>
       <w:smartTag w:uri="urn:schemas-microsoft-com:office:cs:smarttags" w:element="NumConv6p0">
         <w:smartTagPr>
+          <w:attr w:name="val" w:val="2"/>
           <w:attr w:name="sch" w:val="1"/>
-          <w:attr w:name="val" w:val="2"/>
         </w:smartTagPr>
         <w:r>
           <w:rPr>
@@ -18103,8 +17575,8 @@
       </w:r>
       <w:smartTag w:uri="urn:schemas-microsoft-com:office:cs:smarttags" w:element="NumConv6p0">
         <w:smartTagPr>
+          <w:attr w:name="val" w:val="2"/>
           <w:attr w:name="sch" w:val="1"/>
-          <w:attr w:name="val" w:val="2"/>
         </w:smartTagPr>
         <w:r>
           <w:rPr>
@@ -18132,8 +17604,8 @@
       </w:r>
       <w:smartTag w:uri="urn:schemas-microsoft-com:office:cs:smarttags" w:element="NumConv6p0">
         <w:smartTagPr>
+          <w:attr w:name="val" w:val="2"/>
           <w:attr w:name="sch" w:val="1"/>
-          <w:attr w:name="val" w:val="2"/>
         </w:smartTagPr>
         <w:r>
           <w:rPr>
@@ -18152,8 +17624,8 @@
       </w:r>
       <w:smartTag w:uri="urn:schemas-microsoft-com:office:cs:smarttags" w:element="NumConv6p0">
         <w:smartTagPr>
+          <w:attr w:name="val" w:val="2"/>
           <w:attr w:name="sch" w:val="1"/>
-          <w:attr w:name="val" w:val="2"/>
         </w:smartTagPr>
         <w:r>
           <w:rPr>
@@ -18172,8 +17644,8 @@
       </w:r>
       <w:smartTag w:uri="urn:schemas-microsoft-com:office:cs:smarttags" w:element="NumConv6p0">
         <w:smartTagPr>
+          <w:attr w:name="val" w:val="2"/>
           <w:attr w:name="sch" w:val="1"/>
-          <w:attr w:name="val" w:val="2"/>
         </w:smartTagPr>
         <w:r>
           <w:rPr>
@@ -18192,8 +17664,8 @@
       </w:r>
       <w:smartTag w:uri="urn:schemas-microsoft-com:office:cs:smarttags" w:element="NumConv6p0">
         <w:smartTagPr>
+          <w:attr w:name="val" w:val="2"/>
           <w:attr w:name="sch" w:val="1"/>
-          <w:attr w:name="val" w:val="2"/>
         </w:smartTagPr>
         <w:r>
           <w:rPr>
@@ -18229,8 +17701,8 @@
       </w:r>
       <w:smartTag w:uri="urn:schemas-microsoft-com:office:cs:smarttags" w:element="NumConv6p0">
         <w:smartTagPr>
+          <w:attr w:name="val" w:val="1"/>
           <w:attr w:name="sch" w:val="1"/>
-          <w:attr w:name="val" w:val="1"/>
         </w:smartTagPr>
         <w:r>
           <w:rPr>
@@ -18249,8 +17721,8 @@
       </w:r>
       <w:smartTag w:uri="urn:schemas-microsoft-com:office:cs:smarttags" w:element="NumConv6p0">
         <w:smartTagPr>
+          <w:attr w:name="val" w:val="1"/>
           <w:attr w:name="sch" w:val="1"/>
-          <w:attr w:name="val" w:val="1"/>
         </w:smartTagPr>
         <w:r>
           <w:rPr>
@@ -18269,8 +17741,8 @@
       </w:r>
       <w:smartTag w:uri="urn:schemas-microsoft-com:office:cs:smarttags" w:element="NumConv6p0">
         <w:smartTagPr>
+          <w:attr w:name="val" w:val="3"/>
           <w:attr w:name="sch" w:val="1"/>
-          <w:attr w:name="val" w:val="3"/>
         </w:smartTagPr>
         <w:r>
           <w:rPr>
@@ -18289,8 +17761,8 @@
       </w:r>
       <w:smartTag w:uri="urn:schemas-microsoft-com:office:cs:smarttags" w:element="NumConv6p0">
         <w:smartTagPr>
+          <w:attr w:name="val" w:val="3"/>
           <w:attr w:name="sch" w:val="1"/>
-          <w:attr w:name="val" w:val="3"/>
         </w:smartTagPr>
         <w:r>
           <w:rPr>
@@ -18309,8 +17781,8 @@
       </w:r>
       <w:smartTag w:uri="urn:schemas-microsoft-com:office:cs:smarttags" w:element="NumConv6p0">
         <w:smartTagPr>
+          <w:attr w:name="val" w:val="3"/>
           <w:attr w:name="sch" w:val="1"/>
-          <w:attr w:name="val" w:val="3"/>
         </w:smartTagPr>
         <w:r>
           <w:rPr>
@@ -18338,8 +17810,8 @@
       </w:r>
       <w:smartTag w:uri="urn:schemas-microsoft-com:office:cs:smarttags" w:element="NumConv6p0">
         <w:smartTagPr>
+          <w:attr w:name="val" w:val="3"/>
           <w:attr w:name="sch" w:val="1"/>
-          <w:attr w:name="val" w:val="3"/>
         </w:smartTagPr>
         <w:r>
           <w:rPr>
@@ -18358,8 +17830,8 @@
       </w:r>
       <w:smartTag w:uri="urn:schemas-microsoft-com:office:cs:smarttags" w:element="NumConv6p0">
         <w:smartTagPr>
+          <w:attr w:name="val" w:val="3"/>
           <w:attr w:name="sch" w:val="1"/>
-          <w:attr w:name="val" w:val="3"/>
         </w:smartTagPr>
         <w:r>
           <w:rPr>
@@ -18378,8 +17850,8 @@
       </w:r>
       <w:smartTag w:uri="urn:schemas-microsoft-com:office:cs:smarttags" w:element="NumConv6p0">
         <w:smartTagPr>
+          <w:attr w:name="val" w:val="3"/>
           <w:attr w:name="sch" w:val="1"/>
-          <w:attr w:name="val" w:val="3"/>
         </w:smartTagPr>
         <w:r>
           <w:rPr>
@@ -18398,8 +17870,8 @@
       </w:r>
       <w:smartTag w:uri="urn:schemas-microsoft-com:office:cs:smarttags" w:element="NumConv6p0">
         <w:smartTagPr>
+          <w:attr w:name="val" w:val="3"/>
           <w:attr w:name="sch" w:val="1"/>
-          <w:attr w:name="val" w:val="3"/>
         </w:smartTagPr>
         <w:r>
           <w:rPr>
@@ -18435,8 +17907,8 @@
       </w:r>
       <w:smartTag w:uri="urn:schemas-microsoft-com:office:cs:smarttags" w:element="NumConv6p0">
         <w:smartTagPr>
+          <w:attr w:name="val" w:val="1"/>
           <w:attr w:name="sch" w:val="1"/>
-          <w:attr w:name="val" w:val="1"/>
         </w:smartTagPr>
         <w:r>
           <w:rPr>
@@ -18455,8 +17927,8 @@
       </w:r>
       <w:smartTag w:uri="urn:schemas-microsoft-com:office:cs:smarttags" w:element="NumConv6p0">
         <w:smartTagPr>
+          <w:attr w:name="val" w:val="1"/>
           <w:attr w:name="sch" w:val="1"/>
-          <w:attr w:name="val" w:val="1"/>
         </w:smartTagPr>
         <w:r>
           <w:rPr>
@@ -18475,8 +17947,8 @@
       </w:r>
       <w:smartTag w:uri="urn:schemas-microsoft-com:office:cs:smarttags" w:element="NumConv6p0">
         <w:smartTagPr>
+          <w:attr w:name="val" w:val="1"/>
           <w:attr w:name="sch" w:val="1"/>
-          <w:attr w:name="val" w:val="1"/>
         </w:smartTagPr>
         <w:r>
           <w:rPr>
@@ -18495,8 +17967,8 @@
       </w:r>
       <w:smartTag w:uri="urn:schemas-microsoft-com:office:cs:smarttags" w:element="NumConv6p0">
         <w:smartTagPr>
+          <w:attr w:name="val" w:val="4"/>
           <w:attr w:name="sch" w:val="1"/>
-          <w:attr w:name="val" w:val="4"/>
         </w:smartTagPr>
         <w:r>
           <w:rPr>
@@ -18515,8 +17987,8 @@
       </w:r>
       <w:smartTag w:uri="urn:schemas-microsoft-com:office:cs:smarttags" w:element="NumConv6p0">
         <w:smartTagPr>
+          <w:attr w:name="val" w:val="4"/>
           <w:attr w:name="sch" w:val="1"/>
-          <w:attr w:name="val" w:val="4"/>
         </w:smartTagPr>
         <w:r>
           <w:rPr>
@@ -18535,8 +18007,8 @@
       </w:r>
       <w:smartTag w:uri="urn:schemas-microsoft-com:office:cs:smarttags" w:element="NumConv6p0">
         <w:smartTagPr>
+          <w:attr w:name="val" w:val="4"/>
           <w:attr w:name="sch" w:val="1"/>
-          <w:attr w:name="val" w:val="4"/>
         </w:smartTagPr>
         <w:r>
           <w:rPr>
@@ -18564,8 +18036,8 @@
       </w:r>
       <w:smartTag w:uri="urn:schemas-microsoft-com:office:cs:smarttags" w:element="NumConv6p0">
         <w:smartTagPr>
+          <w:attr w:name="val" w:val="4"/>
           <w:attr w:name="sch" w:val="1"/>
-          <w:attr w:name="val" w:val="4"/>
         </w:smartTagPr>
         <w:r>
           <w:rPr>
@@ -18584,8 +18056,8 @@
       </w:r>
       <w:smartTag w:uri="urn:schemas-microsoft-com:office:cs:smarttags" w:element="NumConv6p0">
         <w:smartTagPr>
+          <w:attr w:name="val" w:val="4"/>
           <w:attr w:name="sch" w:val="1"/>
-          <w:attr w:name="val" w:val="4"/>
         </w:smartTagPr>
         <w:r>
           <w:rPr>
@@ -18604,8 +18076,8 @@
       </w:r>
       <w:smartTag w:uri="urn:schemas-microsoft-com:office:cs:smarttags" w:element="NumConv6p0">
         <w:smartTagPr>
+          <w:attr w:name="val" w:val="4"/>
           <w:attr w:name="sch" w:val="1"/>
-          <w:attr w:name="val" w:val="4"/>
         </w:smartTagPr>
         <w:r>
           <w:rPr>
@@ -18624,8 +18096,8 @@
       </w:r>
       <w:smartTag w:uri="urn:schemas-microsoft-com:office:cs:smarttags" w:element="NumConv6p0">
         <w:smartTagPr>
+          <w:attr w:name="val" w:val="4"/>
           <w:attr w:name="sch" w:val="1"/>
-          <w:attr w:name="val" w:val="4"/>
         </w:smartTagPr>
         <w:r>
           <w:rPr>
@@ -18693,8 +18165,8 @@
       </w:r>
       <w:smartTag w:uri="urn:schemas-microsoft-com:office:cs:smarttags" w:element="NumConv6p0">
         <w:smartTagPr>
+          <w:attr w:name="val" w:val="2"/>
           <w:attr w:name="sch" w:val="1"/>
-          <w:attr w:name="val" w:val="2"/>
         </w:smartTagPr>
         <w:r>
           <w:rPr>
@@ -18729,8 +18201,8 @@
       </w:r>
       <w:smartTag w:uri="urn:schemas-microsoft-com:office:cs:smarttags" w:element="NumConv6p0">
         <w:smartTagPr>
+          <w:attr w:name="val" w:val="2"/>
           <w:attr w:name="sch" w:val="1"/>
-          <w:attr w:name="val" w:val="2"/>
         </w:smartTagPr>
         <w:r>
           <w:rPr>
@@ -18749,8 +18221,8 @@
       </w:r>
       <w:smartTag w:uri="urn:schemas-microsoft-com:office:cs:smarttags" w:element="NumConv6p0">
         <w:smartTagPr>
+          <w:attr w:name="val" w:val="2"/>
           <w:attr w:name="sch" w:val="1"/>
-          <w:attr w:name="val" w:val="2"/>
         </w:smartTagPr>
         <w:r>
           <w:rPr>
@@ -18769,8 +18241,8 @@
       </w:r>
       <w:smartTag w:uri="urn:schemas-microsoft-com:office:cs:smarttags" w:element="NumConv6p0">
         <w:smartTagPr>
+          <w:attr w:name="val" w:val="2"/>
           <w:attr w:name="sch" w:val="1"/>
-          <w:attr w:name="val" w:val="2"/>
         </w:smartTagPr>
         <w:r>
           <w:rPr>
@@ -18789,8 +18261,8 @@
       </w:r>
       <w:smartTag w:uri="urn:schemas-microsoft-com:office:cs:smarttags" w:element="NumConv6p0">
         <w:smartTagPr>
+          <w:attr w:name="val" w:val="2"/>
           <w:attr w:name="sch" w:val="1"/>
-          <w:attr w:name="val" w:val="2"/>
         </w:smartTagPr>
         <w:r>
           <w:rPr>

</xml_diff>

<commit_message>
GA library draft completed
</commit_message>
<xml_diff>
--- a/SoC-report-Template.docx
+++ b/SoC-report-Template.docx
@@ -340,7 +340,7 @@
           </mc:Choice>
           <mc:Fallback>
             <w:pict>
-              <v:line w14:anchorId="574AFA4D" id="Straight Connector 4" o:spid="_x0000_s1026" style="position:absolute;left:0;text-align:left;z-index:251660288;visibility:visible;mso-wrap-style:square;mso-width-percent:0;mso-height-percent:0;mso-wrap-distance-left:9pt;mso-wrap-distance-top:0;mso-wrap-distance-right:9pt;mso-wrap-distance-bottom:0;mso-position-horizontal:absolute;mso-position-horizontal-relative:page;mso-position-vertical:absolute;mso-position-vertical-relative:page;mso-width-percent:0;mso-height-percent:0;mso-width-relative:page;mso-height-relative:page" from="13.05pt,197.5pt" to="580pt,197.5pt" o:gfxdata="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">
+              <v:line w14:anchorId="7193010E" id="Straight Connector 4" o:spid="_x0000_s1026" style="position:absolute;left:0;text-align:left;z-index:251660288;visibility:visible;mso-wrap-style:square;mso-width-percent:0;mso-height-percent:0;mso-wrap-distance-left:9pt;mso-wrap-distance-top:0;mso-wrap-distance-right:9pt;mso-wrap-distance-bottom:0;mso-position-horizontal:absolute;mso-position-horizontal-relative:page;mso-position-vertical:absolute;mso-position-vertical-relative:page;mso-width-percent:0;mso-height-percent:0;mso-width-relative:page;mso-height-relative:page" from="13.05pt,197.5pt" to="580pt,197.5pt" o:gfxdata="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">
                 <w10:wrap anchorx="page" anchory="page"/>
                 <w10:anchorlock/>
               </v:line>
@@ -1571,71 +1571,6 @@
         </w:rPr>
         <w:t>2.2  Figures using the ‘figure caption’ and ‘figure description’ Styles</w:t>
       </w:r>
-      <w:r>
-        <w:rPr>
-          <w:noProof/>
-        </w:rPr>
-        <w:tab/>
-      </w:r>
-      <w:r>
-        <w:rPr>
-          <w:noProof/>
-        </w:rPr>
-        <w:fldChar w:fldCharType="begin"/>
-      </w:r>
-      <w:r>
-        <w:rPr>
-          <w:noProof/>
-        </w:rPr>
-        <w:instrText xml:space="preserve"> PAGEREF _Toc407145096 \h </w:instrText>
-      </w:r>
-      <w:r>
-        <w:rPr>
-          <w:noProof/>
-        </w:rPr>
-      </w:r>
-      <w:r>
-        <w:rPr>
-          <w:noProof/>
-        </w:rPr>
-        <w:fldChar w:fldCharType="separate"/>
-      </w:r>
-      <w:r>
-        <w:rPr>
-          <w:rFonts w:hint="eastAsia"/>
-          <w:b/>
-          <w:bCs/>
-          <w:noProof/>
-          <w:lang w:eastAsia="zh-CN"/>
-        </w:rPr>
-        <w:t>错误</w:t>
-      </w:r>
-      <w:r>
-        <w:rPr>
-          <w:rFonts w:hint="eastAsia"/>
-          <w:b/>
-          <w:bCs/>
-          <w:noProof/>
-          <w:lang w:eastAsia="zh-CN"/>
-        </w:rPr>
-        <w:t>!</w:t>
-      </w:r>
-      <w:r>
-        <w:rPr>
-          <w:rFonts w:hint="eastAsia"/>
-          <w:b/>
-          <w:bCs/>
-          <w:noProof/>
-          <w:lang w:eastAsia="zh-CN"/>
-        </w:rPr>
-        <w:t>未定义书签。</w:t>
-      </w:r>
-      <w:r>
-        <w:rPr>
-          <w:noProof/>
-        </w:rPr>
-        <w:fldChar w:fldCharType="end"/>
-      </w:r>
     </w:p>
     <w:p>
       <w:pPr>
@@ -1687,7 +1622,7 @@
         <w:rPr>
           <w:noProof/>
         </w:rPr>
-        <w:t>15</w:t>
+        <w:t>31</w:t>
       </w:r>
       <w:r>
         <w:rPr>
@@ -1746,7 +1681,7 @@
         <w:rPr>
           <w:noProof/>
         </w:rPr>
-        <w:t>16</w:t>
+        <w:t>33</w:t>
       </w:r>
       <w:r>
         <w:rPr>
@@ -1804,7 +1739,7 @@
         <w:rPr>
           <w:noProof/>
         </w:rPr>
-        <w:t>16</w:t>
+        <w:t>33</w:t>
       </w:r>
       <w:r>
         <w:rPr>
@@ -1862,7 +1797,7 @@
         <w:rPr>
           <w:noProof/>
         </w:rPr>
-        <w:t>16</w:t>
+        <w:t>33</w:t>
       </w:r>
       <w:r>
         <w:rPr>
@@ -1920,7 +1855,7 @@
         <w:rPr>
           <w:noProof/>
         </w:rPr>
-        <w:t>16</w:t>
+        <w:t>33</w:t>
       </w:r>
       <w:r>
         <w:rPr>
@@ -1979,7 +1914,7 @@
         <w:rPr>
           <w:noProof/>
         </w:rPr>
-        <w:t>17</w:t>
+        <w:t>34</w:t>
       </w:r>
       <w:r>
         <w:rPr>
@@ -2037,7 +1972,7 @@
         <w:rPr>
           <w:noProof/>
         </w:rPr>
-        <w:t>17</w:t>
+        <w:t>34</w:t>
       </w:r>
       <w:r>
         <w:rPr>
@@ -16578,7 +16513,23 @@
           <w:szCs w:val="18"/>
           <w:lang w:eastAsia="zh-CN"/>
         </w:rPr>
-        <w:t>4.2.2 Tech</w:t>
+        <w:t>4.2.</w:t>
+      </w:r>
+      <w:r>
+        <w:rPr>
+          <w:sz w:val="22"/>
+          <w:szCs w:val="18"/>
+          <w:lang w:eastAsia="zh-CN"/>
+        </w:rPr>
+        <w:t>1</w:t>
+      </w:r>
+      <w:r>
+        <w:rPr>
+          <w:sz w:val="22"/>
+          <w:szCs w:val="18"/>
+          <w:lang w:eastAsia="zh-CN"/>
+        </w:rPr>
+        <w:t xml:space="preserve"> Tech</w:t>
       </w:r>
       <w:r>
         <w:rPr>
@@ -16825,7 +16776,15 @@
                 <w:szCs w:val="18"/>
                 <w:lang w:eastAsia="zh-CN"/>
               </w:rPr>
-              <w:t xml:space="preserve"> 4.1</w:t>
+              <w:t xml:space="preserve"> 4.</w:t>
+            </w:r>
+            <w:r>
+              <w:rPr>
+                <w:sz w:val="22"/>
+                <w:szCs w:val="18"/>
+                <w:lang w:eastAsia="zh-CN"/>
+              </w:rPr>
+              <w:t>4.1</w:t>
             </w:r>
           </w:p>
         </w:tc>
@@ -16919,7 +16878,15 @@
                 <w:szCs w:val="18"/>
                 <w:lang w:eastAsia="zh-CN"/>
               </w:rPr>
-              <w:t xml:space="preserve"> 4.2</w:t>
+              <w:t xml:space="preserve"> 4.</w:t>
+            </w:r>
+            <w:r>
+              <w:rPr>
+                <w:sz w:val="22"/>
+                <w:szCs w:val="18"/>
+                <w:lang w:eastAsia="zh-CN"/>
+              </w:rPr>
+              <w:t>4.2</w:t>
             </w:r>
           </w:p>
         </w:tc>
@@ -16935,6 +16902,14 @@
                 <w:lang w:eastAsia="zh-CN"/>
               </w:rPr>
             </w:pPr>
+            <w:r>
+              <w:rPr>
+                <w:sz w:val="22"/>
+                <w:szCs w:val="18"/>
+                <w:lang w:eastAsia="zh-CN"/>
+              </w:rPr>
+              <w:t>animat.h (BEAST built-in library)</w:t>
+            </w:r>
           </w:p>
         </w:tc>
         <w:tc>
@@ -16949,6 +16924,14 @@
                 <w:lang w:eastAsia="zh-CN"/>
               </w:rPr>
             </w:pPr>
+            <w:r>
+              <w:rPr>
+                <w:sz w:val="22"/>
+                <w:szCs w:val="18"/>
+                <w:lang w:eastAsia="zh-CN"/>
+              </w:rPr>
+              <w:t>Including Animat class and associated constants, which the agent shall inherit this class</w:t>
+            </w:r>
           </w:p>
         </w:tc>
       </w:tr>
@@ -16965,6 +16948,14 @@
                 <w:lang w:eastAsia="zh-CN"/>
               </w:rPr>
             </w:pPr>
+            <w:r>
+              <w:rPr>
+                <w:sz w:val="22"/>
+                <w:szCs w:val="18"/>
+                <w:lang w:eastAsia="zh-CN"/>
+              </w:rPr>
+              <w:t>T 4.4.3</w:t>
+            </w:r>
           </w:p>
         </w:tc>
         <w:tc>
@@ -16979,6 +16970,22 @@
                 <w:lang w:eastAsia="zh-CN"/>
               </w:rPr>
             </w:pPr>
+            <w:r>
+              <w:rPr>
+                <w:sz w:val="22"/>
+                <w:szCs w:val="18"/>
+                <w:lang w:eastAsia="zh-CN"/>
+              </w:rPr>
+              <w:t xml:space="preserve">sensor.h, sensorbased.h </w:t>
+            </w:r>
+            <w:r>
+              <w:rPr>
+                <w:sz w:val="22"/>
+                <w:szCs w:val="18"/>
+                <w:lang w:eastAsia="zh-CN"/>
+              </w:rPr>
+              <w:t>(BEAST built-in library)</w:t>
+            </w:r>
           </w:p>
         </w:tc>
         <w:tc>
@@ -16993,6 +17000,23 @@
                 <w:lang w:eastAsia="zh-CN"/>
               </w:rPr>
             </w:pPr>
+            <w:r>
+              <w:rPr>
+                <w:rFonts w:hint="eastAsia"/>
+                <w:sz w:val="22"/>
+                <w:szCs w:val="18"/>
+                <w:lang w:eastAsia="zh-CN"/>
+              </w:rPr>
+              <w:t>I</w:t>
+            </w:r>
+            <w:r>
+              <w:rPr>
+                <w:sz w:val="22"/>
+                <w:szCs w:val="18"/>
+                <w:lang w:eastAsia="zh-CN"/>
+              </w:rPr>
+              <w:t>nclude some useful functions which set up the most common types of sensor</w:t>
+            </w:r>
           </w:p>
         </w:tc>
       </w:tr>
@@ -17009,6 +17033,23 @@
                 <w:lang w:eastAsia="zh-CN"/>
               </w:rPr>
             </w:pPr>
+            <w:r>
+              <w:rPr>
+                <w:rFonts w:hint="eastAsia"/>
+                <w:sz w:val="22"/>
+                <w:szCs w:val="18"/>
+                <w:lang w:eastAsia="zh-CN"/>
+              </w:rPr>
+              <w:t>T</w:t>
+            </w:r>
+            <w:r>
+              <w:rPr>
+                <w:sz w:val="22"/>
+                <w:szCs w:val="18"/>
+                <w:lang w:eastAsia="zh-CN"/>
+              </w:rPr>
+              <w:t xml:space="preserve"> 4.4.4</w:t>
+            </w:r>
           </w:p>
         </w:tc>
         <w:tc>
@@ -17023,6 +17064,22 @@
                 <w:lang w:eastAsia="zh-CN"/>
               </w:rPr>
             </w:pPr>
+            <w:r>
+              <w:rPr>
+                <w:sz w:val="22"/>
+                <w:szCs w:val="18"/>
+                <w:lang w:eastAsia="zh-CN"/>
+              </w:rPr>
+              <w:t xml:space="preserve">beast.h </w:t>
+            </w:r>
+            <w:r>
+              <w:rPr>
+                <w:sz w:val="22"/>
+                <w:szCs w:val="18"/>
+                <w:lang w:eastAsia="zh-CN"/>
+              </w:rPr>
+              <w:t>(BEAST built-in library)</w:t>
+            </w:r>
           </w:p>
         </w:tc>
         <w:tc>
@@ -17037,6 +17094,23 @@
                 <w:lang w:eastAsia="zh-CN"/>
               </w:rPr>
             </w:pPr>
+            <w:r>
+              <w:rPr>
+                <w:rFonts w:hint="eastAsia"/>
+                <w:sz w:val="22"/>
+                <w:szCs w:val="18"/>
+                <w:lang w:eastAsia="zh-CN"/>
+              </w:rPr>
+              <w:t>T</w:t>
+            </w:r>
+            <w:r>
+              <w:rPr>
+                <w:sz w:val="22"/>
+                <w:szCs w:val="18"/>
+                <w:lang w:eastAsia="zh-CN"/>
+              </w:rPr>
+              <w:t>he main include file for the simulation environment</w:t>
+            </w:r>
           </w:p>
         </w:tc>
       </w:tr>
@@ -17053,6 +17127,23 @@
                 <w:lang w:eastAsia="zh-CN"/>
               </w:rPr>
             </w:pPr>
+            <w:r>
+              <w:rPr>
+                <w:rFonts w:hint="eastAsia"/>
+                <w:sz w:val="22"/>
+                <w:szCs w:val="18"/>
+                <w:lang w:eastAsia="zh-CN"/>
+              </w:rPr>
+              <w:t>T</w:t>
+            </w:r>
+            <w:r>
+              <w:rPr>
+                <w:sz w:val="22"/>
+                <w:szCs w:val="18"/>
+                <w:lang w:eastAsia="zh-CN"/>
+              </w:rPr>
+              <w:t xml:space="preserve"> 4.4.5</w:t>
+            </w:r>
           </w:p>
         </w:tc>
         <w:tc>
@@ -17067,6 +17158,22 @@
                 <w:lang w:eastAsia="zh-CN"/>
               </w:rPr>
             </w:pPr>
+            <w:r>
+              <w:rPr>
+                <w:sz w:val="22"/>
+                <w:szCs w:val="18"/>
+                <w:lang w:eastAsia="zh-CN"/>
+              </w:rPr>
+              <w:t xml:space="preserve">simulation.h </w:t>
+            </w:r>
+            <w:r>
+              <w:rPr>
+                <w:sz w:val="22"/>
+                <w:szCs w:val="18"/>
+                <w:lang w:eastAsia="zh-CN"/>
+              </w:rPr>
+              <w:t>(BEAST built-in library)</w:t>
+            </w:r>
           </w:p>
         </w:tc>
         <w:tc>
@@ -17081,6 +17188,23 @@
                 <w:lang w:eastAsia="zh-CN"/>
               </w:rPr>
             </w:pPr>
+            <w:r>
+              <w:rPr>
+                <w:rFonts w:hint="eastAsia"/>
+                <w:sz w:val="22"/>
+                <w:szCs w:val="18"/>
+                <w:lang w:eastAsia="zh-CN"/>
+              </w:rPr>
+              <w:t>T</w:t>
+            </w:r>
+            <w:r>
+              <w:rPr>
+                <w:sz w:val="22"/>
+                <w:szCs w:val="18"/>
+                <w:lang w:eastAsia="zh-CN"/>
+              </w:rPr>
+              <w:t>he framework providing the facilities for implementing a range of different types of simulation</w:t>
+            </w:r>
           </w:p>
         </w:tc>
       </w:tr>
@@ -17097,6 +17221,23 @@
                 <w:lang w:eastAsia="zh-CN"/>
               </w:rPr>
             </w:pPr>
+            <w:r>
+              <w:rPr>
+                <w:rFonts w:hint="eastAsia"/>
+                <w:sz w:val="22"/>
+                <w:szCs w:val="18"/>
+                <w:lang w:eastAsia="zh-CN"/>
+              </w:rPr>
+              <w:t>T</w:t>
+            </w:r>
+            <w:r>
+              <w:rPr>
+                <w:sz w:val="22"/>
+                <w:szCs w:val="18"/>
+                <w:lang w:eastAsia="zh-CN"/>
+              </w:rPr>
+              <w:t xml:space="preserve"> 4.4.6</w:t>
+            </w:r>
           </w:p>
         </w:tc>
         <w:tc>
@@ -17111,6 +17252,22 @@
                 <w:lang w:eastAsia="zh-CN"/>
               </w:rPr>
             </w:pPr>
+            <w:r>
+              <w:rPr>
+                <w:sz w:val="22"/>
+                <w:szCs w:val="18"/>
+                <w:lang w:eastAsia="zh-CN"/>
+              </w:rPr>
+              <w:t xml:space="preserve">geneticalgorithm.h </w:t>
+            </w:r>
+            <w:r>
+              <w:rPr>
+                <w:sz w:val="22"/>
+                <w:szCs w:val="18"/>
+                <w:lang w:eastAsia="zh-CN"/>
+              </w:rPr>
+              <w:t>(BEAST built-in library)</w:t>
+            </w:r>
           </w:p>
         </w:tc>
         <w:tc>
@@ -17125,27 +17282,240 @@
                 <w:lang w:eastAsia="zh-CN"/>
               </w:rPr>
             </w:pPr>
+            <w:r>
+              <w:rPr>
+                <w:sz w:val="22"/>
+                <w:szCs w:val="18"/>
+                <w:lang w:eastAsia="zh-CN"/>
+              </w:rPr>
+              <w:t>Contains GA process function, including selection, crossover, setting population group, etc.</w:t>
+            </w:r>
+          </w:p>
+        </w:tc>
+      </w:tr>
+      <w:tr>
+        <w:tc>
+          <w:tcPr>
+            <w:tcW w:w="1384" w:type="dxa"/>
+          </w:tcPr>
+          <w:p>
+            <w:pPr>
+              <w:rPr>
+                <w:sz w:val="22"/>
+                <w:szCs w:val="18"/>
+                <w:lang w:eastAsia="zh-CN"/>
+              </w:rPr>
+            </w:pPr>
+            <w:r>
+              <w:rPr>
+                <w:rFonts w:hint="eastAsia"/>
+                <w:sz w:val="22"/>
+                <w:szCs w:val="18"/>
+                <w:lang w:eastAsia="zh-CN"/>
+              </w:rPr>
+              <w:t>T</w:t>
+            </w:r>
+            <w:r>
+              <w:rPr>
+                <w:sz w:val="22"/>
+                <w:szCs w:val="18"/>
+                <w:lang w:eastAsia="zh-CN"/>
+              </w:rPr>
+              <w:t xml:space="preserve"> 4.4.7</w:t>
+            </w:r>
+          </w:p>
+        </w:tc>
+        <w:tc>
+          <w:tcPr>
+            <w:tcW w:w="3686" w:type="dxa"/>
+          </w:tcPr>
+          <w:p>
+            <w:pPr>
+              <w:rPr>
+                <w:sz w:val="22"/>
+                <w:szCs w:val="18"/>
+                <w:lang w:eastAsia="zh-CN"/>
+              </w:rPr>
+            </w:pPr>
+            <w:r>
+              <w:rPr>
+                <w:sz w:val="22"/>
+                <w:szCs w:val="18"/>
+                <w:lang w:eastAsia="zh-CN"/>
+              </w:rPr>
+              <w:t xml:space="preserve">worldobject.h </w:t>
+            </w:r>
+            <w:r>
+              <w:rPr>
+                <w:sz w:val="22"/>
+                <w:szCs w:val="18"/>
+                <w:lang w:eastAsia="zh-CN"/>
+              </w:rPr>
+              <w:t>(BEAST built-in library)</w:t>
+            </w:r>
+          </w:p>
+        </w:tc>
+        <w:tc>
+          <w:tcPr>
+            <w:tcW w:w="4172" w:type="dxa"/>
+          </w:tcPr>
+          <w:p>
+            <w:pPr>
+              <w:rPr>
+                <w:sz w:val="22"/>
+                <w:szCs w:val="18"/>
+                <w:lang w:eastAsia="zh-CN"/>
+              </w:rPr>
+            </w:pPr>
+            <w:r>
+              <w:rPr>
+                <w:rFonts w:hint="eastAsia"/>
+                <w:sz w:val="22"/>
+                <w:szCs w:val="18"/>
+                <w:lang w:eastAsia="zh-CN"/>
+              </w:rPr>
+              <w:t>P</w:t>
+            </w:r>
+            <w:r>
+              <w:rPr>
+                <w:sz w:val="22"/>
+                <w:szCs w:val="18"/>
+                <w:lang w:eastAsia="zh-CN"/>
+              </w:rPr>
+              <w:t>rovide many overridable methods which ensure any kind of thing can be represented in the simulation environment, including the ring in sumo league</w:t>
+            </w:r>
           </w:p>
         </w:tc>
       </w:tr>
     </w:tbl>
     <w:p>
       <w:pPr>
-        <w:rPr>
-          <w:sz w:val="22"/>
-          <w:szCs w:val="18"/>
-          <w:lang w:eastAsia="zh-CN"/>
-        </w:rPr>
-      </w:pPr>
-    </w:p>
-    <w:p>
-      <w:pPr>
-        <w:pStyle w:val="1"/>
+        <w:jc w:val="center"/>
+        <w:rPr>
+          <w:sz w:val="22"/>
+          <w:szCs w:val="18"/>
+          <w:lang w:eastAsia="zh-CN"/>
+        </w:rPr>
       </w:pPr>
       <w:bookmarkStart w:id="16" w:name="_Toc407145097"/>
       <w:bookmarkEnd w:id="13"/>
       <w:bookmarkEnd w:id="14"/>
       <w:bookmarkEnd w:id="15"/>
+      <w:r>
+        <w:rPr>
+          <w:rFonts w:hint="eastAsia"/>
+          <w:sz w:val="22"/>
+          <w:szCs w:val="18"/>
+          <w:lang w:eastAsia="zh-CN"/>
+        </w:rPr>
+        <w:t>T</w:t>
+      </w:r>
+      <w:r>
+        <w:rPr>
+          <w:sz w:val="22"/>
+          <w:szCs w:val="18"/>
+          <w:lang w:eastAsia="zh-CN"/>
+        </w:rPr>
+        <w:t>able 4.</w:t>
+      </w:r>
+      <w:r>
+        <w:rPr>
+          <w:sz w:val="22"/>
+          <w:szCs w:val="18"/>
+          <w:lang w:eastAsia="zh-CN"/>
+        </w:rPr>
+        <w:t>4</w:t>
+      </w:r>
+      <w:r>
+        <w:rPr>
+          <w:sz w:val="22"/>
+          <w:szCs w:val="18"/>
+          <w:lang w:eastAsia="zh-CN"/>
+        </w:rPr>
+        <w:t xml:space="preserve"> Libraries and purposes in </w:t>
+      </w:r>
+      <w:r>
+        <w:rPr>
+          <w:sz w:val="22"/>
+          <w:szCs w:val="18"/>
+          <w:lang w:eastAsia="zh-CN"/>
+        </w:rPr>
+        <w:t xml:space="preserve">GA </w:t>
+      </w:r>
+      <w:r>
+        <w:rPr>
+          <w:sz w:val="22"/>
+          <w:szCs w:val="18"/>
+          <w:lang w:eastAsia="zh-CN"/>
+        </w:rPr>
+        <w:t>based control system</w:t>
+      </w:r>
+    </w:p>
+    <w:p>
+      <w:pPr>
+        <w:rPr>
+          <w:sz w:val="22"/>
+          <w:szCs w:val="18"/>
+          <w:lang w:eastAsia="zh-CN"/>
+        </w:rPr>
+      </w:pPr>
+      <w:r>
+        <w:rPr>
+          <w:rFonts w:hint="eastAsia"/>
+          <w:sz w:val="22"/>
+          <w:szCs w:val="18"/>
+          <w:lang w:eastAsia="zh-CN"/>
+        </w:rPr>
+        <w:t>4</w:t>
+      </w:r>
+      <w:r>
+        <w:rPr>
+          <w:sz w:val="22"/>
+          <w:szCs w:val="18"/>
+          <w:lang w:eastAsia="zh-CN"/>
+        </w:rPr>
+        <w:t>.2.2 Create simulated environment and Zumo robot.</w:t>
+      </w:r>
+    </w:p>
+    <w:p>
+      <w:pPr>
+        <w:rPr>
+          <w:rFonts w:hint="eastAsia"/>
+          <w:sz w:val="22"/>
+          <w:szCs w:val="18"/>
+          <w:lang w:eastAsia="zh-CN"/>
+        </w:rPr>
+      </w:pPr>
+      <w:r>
+        <w:rPr>
+          <w:sz w:val="22"/>
+          <w:szCs w:val="18"/>
+          <w:lang w:eastAsia="zh-CN"/>
+        </w:rPr>
+        <w:t>//</w:t>
+      </w:r>
+      <w:r>
+        <w:rPr>
+          <w:rFonts w:hint="eastAsia"/>
+          <w:sz w:val="22"/>
+          <w:szCs w:val="18"/>
+          <w:lang w:eastAsia="zh-CN"/>
+        </w:rPr>
+        <w:t>T</w:t>
+      </w:r>
+      <w:r>
+        <w:rPr>
+          <w:sz w:val="22"/>
+          <w:szCs w:val="18"/>
+          <w:lang w:eastAsia="zh-CN"/>
+        </w:rPr>
+        <w:t>ODO</w:t>
+      </w:r>
+    </w:p>
+    <w:p>
+      <w:pPr>
+        <w:pStyle w:val="1"/>
+      </w:pPr>
       <w:r>
         <w:lastRenderedPageBreak/>
         <w:t>List of References</w:t>

</xml_diff>

<commit_message>
complete draft fitness in report
</commit_message>
<xml_diff>
--- a/SoC-report-Template.docx
+++ b/SoC-report-Template.docx
@@ -340,7 +340,7 @@
           </mc:Choice>
           <mc:Fallback>
             <w:pict>
-              <v:line w14:anchorId="3514AF3B" id="Straight Connector 4" o:spid="_x0000_s1026" style="position:absolute;left:0;text-align:left;z-index:251660288;visibility:visible;mso-wrap-style:square;mso-width-percent:0;mso-height-percent:0;mso-wrap-distance-left:9pt;mso-wrap-distance-top:0;mso-wrap-distance-right:9pt;mso-wrap-distance-bottom:0;mso-position-horizontal:absolute;mso-position-horizontal-relative:page;mso-position-vertical:absolute;mso-position-vertical-relative:page;mso-width-percent:0;mso-height-percent:0;mso-width-relative:page;mso-height-relative:page" from="13.05pt,197.5pt" to="580pt,197.5pt" o:gfxdata="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">
+              <v:line w14:anchorId="53D381A4" id="Straight Connector 4" o:spid="_x0000_s1026" style="position:absolute;left:0;text-align:left;z-index:251660288;visibility:visible;mso-wrap-style:square;mso-width-percent:0;mso-height-percent:0;mso-wrap-distance-left:9pt;mso-wrap-distance-top:0;mso-wrap-distance-right:9pt;mso-wrap-distance-bottom:0;mso-position-horizontal:absolute;mso-position-horizontal-relative:page;mso-position-vertical:absolute;mso-position-vertical-relative:page;mso-width-percent:0;mso-height-percent:0;mso-width-relative:page;mso-height-relative:page" from="13.05pt,197.5pt" to="580pt,197.5pt" o:gfxdata="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">
                 <w10:wrap anchorx="page" anchory="page"/>
                 <w10:anchorlock/>
               </v:line>
@@ -2813,8 +2813,8 @@
       </w:r>
       <w:smartTag w:uri="urn:schemas-microsoft-com:office:cs:smarttags" w:element="NumConv6p0">
         <w:smartTagPr>
+          <w:attr w:name="val" w:val="1"/>
           <w:attr w:name="sch" w:val="1"/>
-          <w:attr w:name="val" w:val="1"/>
         </w:smartTagPr>
         <w:r>
           <w:t>1</w:t>
@@ -18621,7 +18621,23 @@
           <w:szCs w:val="18"/>
           <w:lang w:eastAsia="zh-CN"/>
         </w:rPr>
-        <w:t xml:space="preserve"> the time of each assessment will set as 10 seconds, and two assessments in each generation.</w:t>
+        <w:t xml:space="preserve"> the time of each assessment will set as 10 seconds, and </w:t>
+      </w:r>
+      <w:r>
+        <w:rPr>
+          <w:sz w:val="22"/>
+          <w:szCs w:val="18"/>
+          <w:lang w:eastAsia="zh-CN"/>
+        </w:rPr>
+        <w:t>five</w:t>
+      </w:r>
+      <w:r>
+        <w:rPr>
+          <w:sz w:val="22"/>
+          <w:szCs w:val="18"/>
+          <w:lang w:eastAsia="zh-CN"/>
+        </w:rPr>
+        <w:t xml:space="preserve"> assessments in each generation.</w:t>
       </w:r>
       <w:r>
         <w:rPr>
@@ -18678,6 +18694,14 @@
           <w:lang w:eastAsia="zh-CN"/>
         </w:rPr>
         <w:t>play the game.</w:t>
+      </w:r>
+      <w:r>
+        <w:rPr>
+          <w:sz w:val="22"/>
+          <w:szCs w:val="18"/>
+          <w:lang w:eastAsia="zh-CN"/>
+        </w:rPr>
+        <w:t xml:space="preserve"> The simulation class will make sure that the next two agents (one from ZumoKing, another from ZumoQueen) are picked. </w:t>
       </w:r>
       <w:r>
         <w:rPr>
@@ -19150,7 +19174,32 @@
           <w:szCs w:val="18"/>
           <w:lang w:eastAsia="zh-CN"/>
         </w:rPr>
-        <w:t xml:space="preserve"> of the function has been implemented in the </w:t>
+        <w:t xml:space="preserve"> of the function has </w:t>
+      </w:r>
+      <w:r>
+        <w:rPr>
+          <w:rFonts w:hint="eastAsia"/>
+          <w:sz w:val="22"/>
+          <w:szCs w:val="18"/>
+          <w:lang w:eastAsia="zh-CN"/>
+        </w:rPr>
+        <w:t>alr</w:t>
+      </w:r>
+      <w:r>
+        <w:rPr>
+          <w:sz w:val="22"/>
+          <w:szCs w:val="18"/>
+          <w:lang w:eastAsia="zh-CN"/>
+        </w:rPr>
+        <w:t xml:space="preserve">eady </w:t>
+      </w:r>
+      <w:r>
+        <w:rPr>
+          <w:sz w:val="22"/>
+          <w:szCs w:val="18"/>
+          <w:lang w:eastAsia="zh-CN"/>
+        </w:rPr>
+        <w:t xml:space="preserve">been implemented in the </w:t>
       </w:r>
       <w:r>
         <w:rPr>
@@ -19178,8 +19227,681 @@
           <w:szCs w:val="18"/>
           <w:lang w:eastAsia="zh-CN"/>
         </w:rPr>
-        <w:t xml:space="preserve">file, all I need to do is to </w:t>
-      </w:r>
+        <w:t>file</w:t>
+      </w:r>
+      <w:r>
+        <w:rPr>
+          <w:sz w:val="22"/>
+          <w:szCs w:val="18"/>
+          <w:lang w:eastAsia="zh-CN"/>
+        </w:rPr>
+        <w:t xml:space="preserve">. </w:t>
+      </w:r>
+    </w:p>
+    <w:p>
+      <w:pPr>
+        <w:rPr>
+          <w:sz w:val="22"/>
+          <w:szCs w:val="18"/>
+          <w:lang w:eastAsia="zh-CN"/>
+        </w:rPr>
+      </w:pPr>
+      <w:r>
+        <w:rPr>
+          <w:sz w:val="22"/>
+          <w:szCs w:val="18"/>
+          <w:lang w:eastAsia="zh-CN"/>
+        </w:rPr>
+        <w:t xml:space="preserve">As for fitness score, this built-in function need to be override. </w:t>
+      </w:r>
+      <w:r>
+        <w:rPr>
+          <w:rFonts w:hint="eastAsia"/>
+          <w:sz w:val="22"/>
+          <w:szCs w:val="18"/>
+          <w:lang w:eastAsia="zh-CN"/>
+        </w:rPr>
+        <w:t>The</w:t>
+      </w:r>
+      <w:r>
+        <w:rPr>
+          <w:sz w:val="22"/>
+          <w:szCs w:val="18"/>
+          <w:lang w:eastAsia="zh-CN"/>
+        </w:rPr>
+        <w:t xml:space="preserve"> </w:t>
+      </w:r>
+      <w:r>
+        <w:rPr>
+          <w:i/>
+          <w:iCs/>
+          <w:sz w:val="22"/>
+          <w:szCs w:val="18"/>
+          <w:lang w:eastAsia="zh-CN"/>
+        </w:rPr>
+        <w:t>ZumoKing</w:t>
+      </w:r>
+      <w:r>
+        <w:rPr>
+          <w:sz w:val="22"/>
+          <w:szCs w:val="18"/>
+          <w:lang w:eastAsia="zh-CN"/>
+        </w:rPr>
+        <w:t xml:space="preserve"> and </w:t>
+      </w:r>
+      <w:r>
+        <w:rPr>
+          <w:i/>
+          <w:iCs/>
+          <w:sz w:val="22"/>
+          <w:szCs w:val="18"/>
+          <w:lang w:eastAsia="zh-CN"/>
+        </w:rPr>
+        <w:t>ZumoQueen</w:t>
+      </w:r>
+      <w:r>
+        <w:rPr>
+          <w:sz w:val="22"/>
+          <w:szCs w:val="18"/>
+          <w:lang w:eastAsia="zh-CN"/>
+        </w:rPr>
+        <w:t xml:space="preserve"> in this project have different fitness function. As for </w:t>
+      </w:r>
+      <w:r>
+        <w:rPr>
+          <w:i/>
+          <w:iCs/>
+          <w:sz w:val="22"/>
+          <w:szCs w:val="18"/>
+          <w:lang w:eastAsia="zh-CN"/>
+        </w:rPr>
+        <w:t>ZumoKing</w:t>
+      </w:r>
+      <w:r>
+        <w:rPr>
+          <w:sz w:val="22"/>
+          <w:szCs w:val="18"/>
+          <w:lang w:eastAsia="zh-CN"/>
+        </w:rPr>
+        <w:t>, the code of fitness is in Figure 4.24.</w:t>
+      </w:r>
+      <w:r>
+        <w:rPr>
+          <w:sz w:val="22"/>
+          <w:szCs w:val="18"/>
+          <w:lang w:eastAsia="zh-CN"/>
+        </w:rPr>
+        <w:t xml:space="preserve"> The score is related to counterA and counterB, which are the number of times it run out of the ring and the number of times it’s opponenets run out of the ring. For ZumoKing, it’s reasonable that fitness score has positive correlation with counterA, while has negative correlation with counterB.</w:t>
+      </w:r>
+      <w:r>
+        <w:rPr>
+          <w:sz w:val="22"/>
+          <w:szCs w:val="18"/>
+          <w:lang w:eastAsia="zh-CN"/>
+        </w:rPr>
+        <w:t xml:space="preserve"> </w:t>
+      </w:r>
+    </w:p>
+    <w:p>
+      <w:pPr>
+        <w:rPr>
+          <w:rFonts w:eastAsia="宋体"/>
+          <w:color w:val="2A2A2A"/>
+          <w:sz w:val="22"/>
+          <w:szCs w:val="22"/>
+          <w:lang w:val="en-US" w:eastAsia="zh-CN"/>
+        </w:rPr>
+      </w:pPr>
+      <w:r>
+        <w:rPr>
+          <w:sz w:val="22"/>
+          <w:szCs w:val="18"/>
+          <w:lang w:eastAsia="zh-CN"/>
+        </w:rPr>
+        <w:t xml:space="preserve">According to the rules, </w:t>
+      </w:r>
+      <w:r>
+        <w:rPr>
+          <w:i/>
+          <w:iCs/>
+          <w:sz w:val="22"/>
+          <w:szCs w:val="18"/>
+          <w:lang w:eastAsia="zh-CN"/>
+        </w:rPr>
+        <w:t>‘</w:t>
+      </w:r>
+      <w:r>
+        <w:rPr>
+          <w:i/>
+          <w:iCs/>
+          <w:color w:val="000000"/>
+          <w:sz w:val="22"/>
+          <w:szCs w:val="18"/>
+          <w:shd w:val="clear" w:color="auto" w:fill="FFFFFF"/>
+          <w:lang w:eastAsia="zh-CN"/>
+        </w:rPr>
+        <w:t>However, if the robot does not move for a long time after the start command. It will be punished or judged for losing the roun</w:t>
+      </w:r>
+      <w:r>
+        <w:rPr>
+          <w:i/>
+          <w:iCs/>
+          <w:color w:val="000000"/>
+          <w:sz w:val="22"/>
+          <w:szCs w:val="18"/>
+          <w:shd w:val="clear" w:color="auto" w:fill="FFFFFF"/>
+          <w:lang w:eastAsia="zh-CN"/>
+        </w:rPr>
+        <w:t>d’</w:t>
+      </w:r>
+      <w:r>
+        <w:rPr>
+          <w:color w:val="000000"/>
+          <w:sz w:val="22"/>
+          <w:szCs w:val="18"/>
+          <w:shd w:val="clear" w:color="auto" w:fill="FFFFFF"/>
+          <w:lang w:eastAsia="zh-CN"/>
+        </w:rPr>
+        <w:t xml:space="preserve"> and </w:t>
+      </w:r>
+      <w:r>
+        <w:rPr>
+          <w:i/>
+          <w:iCs/>
+          <w:color w:val="000000"/>
+          <w:sz w:val="22"/>
+          <w:szCs w:val="18"/>
+          <w:shd w:val="clear" w:color="auto" w:fill="FFFFFF"/>
+          <w:lang w:eastAsia="zh-CN"/>
+        </w:rPr>
+        <w:t xml:space="preserve">‘The robots fail to touch </w:t>
+      </w:r>
+      <w:r>
+        <w:rPr>
+          <w:i/>
+          <w:iCs/>
+          <w:color w:val="000000"/>
+          <w:sz w:val="22"/>
+          <w:szCs w:val="18"/>
+          <w:shd w:val="clear" w:color="auto" w:fill="FFFFFF"/>
+          <w:lang w:eastAsia="zh-CN"/>
+        </w:rPr>
+        <w:lastRenderedPageBreak/>
+        <w:t>each other for some period of time, the reference may choose to restart a round’</w:t>
+      </w:r>
+      <w:r>
+        <w:rPr>
+          <w:color w:val="000000"/>
+          <w:sz w:val="22"/>
+          <w:szCs w:val="18"/>
+          <w:shd w:val="clear" w:color="auto" w:fill="FFFFFF"/>
+          <w:lang w:eastAsia="zh-CN"/>
+        </w:rPr>
+        <w:t xml:space="preserve">. The fitness would encourage robot’s movement rather than stand still by introduce </w:t>
+      </w:r>
+      <w:r>
+        <w:rPr>
+          <w:i/>
+          <w:iCs/>
+          <w:color w:val="000000"/>
+          <w:sz w:val="22"/>
+          <w:szCs w:val="18"/>
+          <w:shd w:val="clear" w:color="auto" w:fill="FFFFFF"/>
+          <w:lang w:eastAsia="zh-CN"/>
+        </w:rPr>
+        <w:t>DistanceTravelled</w:t>
+      </w:r>
+      <w:r>
+        <w:rPr>
+          <w:color w:val="000000"/>
+          <w:sz w:val="22"/>
+          <w:szCs w:val="18"/>
+          <w:shd w:val="clear" w:color="auto" w:fill="FFFFFF"/>
+          <w:lang w:eastAsia="zh-CN"/>
+        </w:rPr>
+        <w:t xml:space="preserve">. </w:t>
+      </w:r>
+      <w:r>
+        <w:rPr>
+          <w:color w:val="000000"/>
+          <w:sz w:val="22"/>
+          <w:szCs w:val="18"/>
+          <w:shd w:val="clear" w:color="auto" w:fill="FFFFFF"/>
+          <w:lang w:eastAsia="zh-CN"/>
+        </w:rPr>
+        <w:t xml:space="preserve">Thus, </w:t>
+      </w:r>
+      <w:r>
+        <w:rPr>
+          <w:i/>
+          <w:iCs/>
+          <w:color w:val="000000"/>
+          <w:sz w:val="22"/>
+          <w:szCs w:val="18"/>
+          <w:shd w:val="clear" w:color="auto" w:fill="FFFFFF"/>
+          <w:lang w:eastAsia="zh-CN"/>
+        </w:rPr>
+        <w:t>DistanceTravelled</w:t>
+      </w:r>
+      <w:r>
+        <w:rPr>
+          <w:color w:val="000000"/>
+          <w:sz w:val="22"/>
+          <w:szCs w:val="18"/>
+          <w:shd w:val="clear" w:color="auto" w:fill="FFFFFF"/>
+          <w:lang w:eastAsia="zh-CN"/>
+        </w:rPr>
+        <w:t xml:space="preserve"> would also has positive correlation with fitness score, but wouldn’t affect the score as much as </w:t>
+      </w:r>
+      <w:r>
+        <w:rPr>
+          <w:i/>
+          <w:iCs/>
+          <w:color w:val="000000"/>
+          <w:sz w:val="22"/>
+          <w:szCs w:val="18"/>
+          <w:shd w:val="clear" w:color="auto" w:fill="FFFFFF"/>
+          <w:lang w:eastAsia="zh-CN"/>
+        </w:rPr>
+        <w:t>counterA</w:t>
+      </w:r>
+      <w:r>
+        <w:rPr>
+          <w:color w:val="000000"/>
+          <w:sz w:val="22"/>
+          <w:szCs w:val="18"/>
+          <w:shd w:val="clear" w:color="auto" w:fill="FFFFFF"/>
+          <w:lang w:eastAsia="zh-CN"/>
+        </w:rPr>
+        <w:t xml:space="preserve"> and </w:t>
+      </w:r>
+      <w:r>
+        <w:rPr>
+          <w:i/>
+          <w:iCs/>
+          <w:color w:val="000000"/>
+          <w:sz w:val="22"/>
+          <w:szCs w:val="18"/>
+          <w:shd w:val="clear" w:color="auto" w:fill="FFFFFF"/>
+          <w:lang w:eastAsia="zh-CN"/>
+        </w:rPr>
+        <w:t>counterB</w:t>
+      </w:r>
+      <w:r>
+        <w:rPr>
+          <w:i/>
+          <w:iCs/>
+          <w:color w:val="000000"/>
+          <w:sz w:val="22"/>
+          <w:szCs w:val="18"/>
+          <w:shd w:val="clear" w:color="auto" w:fill="FFFFFF"/>
+          <w:lang w:eastAsia="zh-CN"/>
+        </w:rPr>
+        <w:t xml:space="preserve">. </w:t>
+      </w:r>
+    </w:p>
+    <w:p>
+      <w:pPr>
+        <w:rPr>
+          <w:color w:val="000000"/>
+          <w:sz w:val="22"/>
+          <w:szCs w:val="18"/>
+          <w:shd w:val="clear" w:color="auto" w:fill="FFFFFF"/>
+          <w:lang w:val="en-US" w:eastAsia="zh-CN"/>
+        </w:rPr>
+      </w:pPr>
+      <w:r>
+        <w:rPr>
+          <w:color w:val="000000"/>
+          <w:sz w:val="22"/>
+          <w:szCs w:val="18"/>
+          <w:shd w:val="clear" w:color="auto" w:fill="FFFFFF"/>
+          <w:lang w:val="en-US" w:eastAsia="zh-CN"/>
+        </w:rPr>
+        <w:t>Because there are three selection choices, including roulette wheel selection, which is the probability selection according to fitness score. Thus, the fitness score should be positive rather than negative number.</w:t>
+      </w:r>
+    </w:p>
+    <w:p>
+      <w:pPr>
+        <w:rPr>
+          <w:color w:val="000000"/>
+          <w:sz w:val="22"/>
+          <w:szCs w:val="18"/>
+          <w:shd w:val="clear" w:color="auto" w:fill="FFFFFF"/>
+          <w:lang w:val="en-US" w:eastAsia="zh-CN"/>
+        </w:rPr>
+      </w:pPr>
+      <w:r>
+        <w:rPr>
+          <w:rFonts w:hint="eastAsia"/>
+          <w:color w:val="000000"/>
+          <w:sz w:val="22"/>
+          <w:szCs w:val="18"/>
+          <w:shd w:val="clear" w:color="auto" w:fill="FFFFFF"/>
+          <w:lang w:val="en-US" w:eastAsia="zh-CN"/>
+        </w:rPr>
+        <w:t>I</w:t>
+      </w:r>
+      <w:r>
+        <w:rPr>
+          <w:color w:val="000000"/>
+          <w:sz w:val="22"/>
+          <w:szCs w:val="18"/>
+          <w:shd w:val="clear" w:color="auto" w:fill="FFFFFF"/>
+          <w:lang w:val="en-US" w:eastAsia="zh-CN"/>
+        </w:rPr>
+        <w:t xml:space="preserve">n Figure 4.24, the ZumoKing would reward 5 times score for each time the opponent out of the ring. And it will be punished </w:t>
+      </w:r>
+      <w:r>
+        <w:rPr>
+          <w:color w:val="000000"/>
+          <w:sz w:val="22"/>
+          <w:szCs w:val="18"/>
+          <w:shd w:val="clear" w:color="auto" w:fill="FFFFFF"/>
+          <w:lang w:val="en-US" w:eastAsia="zh-CN"/>
+        </w:rPr>
+        <w:t>less for out of bounds itself. Because the DistanceTravelled is a large number and we don’t want it affect too much to the score, it’s reasonable to assign it with a small weight.</w:t>
+      </w:r>
+    </w:p>
+    <w:p>
+      <w:pPr>
+        <w:jc w:val="center"/>
+        <w:rPr>
+          <w:color w:val="000000"/>
+          <w:sz w:val="22"/>
+          <w:szCs w:val="18"/>
+          <w:shd w:val="clear" w:color="auto" w:fill="FFFFFF"/>
+          <w:lang w:val="en-US" w:eastAsia="zh-CN"/>
+        </w:rPr>
+      </w:pPr>
+      <w:r>
+        <w:rPr>
+          <w:noProof/>
+        </w:rPr>
+        <w:drawing>
+          <wp:inline distT="0" distB="0" distL="0" distR="0" wp14:anchorId="1516F1E2" wp14:editId="2B66F9B8">
+            <wp:extent cx="5731510" cy="2042160"/>
+            <wp:effectExtent l="0" t="0" r="2540" b="0"/>
+            <wp:docPr id="32" name="图片 32"/>
+            <wp:cNvGraphicFramePr>
+              <a:graphicFrameLocks xmlns:a="http://schemas.openxmlformats.org/drawingml/2006/main" noChangeAspect="1"/>
+            </wp:cNvGraphicFramePr>
+            <a:graphic xmlns:a="http://schemas.openxmlformats.org/drawingml/2006/main">
+              <a:graphicData uri="http://schemas.openxmlformats.org/drawingml/2006/picture">
+                <pic:pic xmlns:pic="http://schemas.openxmlformats.org/drawingml/2006/picture">
+                  <pic:nvPicPr>
+                    <pic:cNvPr id="1" name=""/>
+                    <pic:cNvPicPr/>
+                  </pic:nvPicPr>
+                  <pic:blipFill>
+                    <a:blip r:embed="rId51"/>
+                    <a:stretch>
+                      <a:fillRect/>
+                    </a:stretch>
+                  </pic:blipFill>
+                  <pic:spPr>
+                    <a:xfrm>
+                      <a:off x="0" y="0"/>
+                      <a:ext cx="5731510" cy="2042160"/>
+                    </a:xfrm>
+                    <a:prstGeom prst="rect">
+                      <a:avLst/>
+                    </a:prstGeom>
+                  </pic:spPr>
+                </pic:pic>
+              </a:graphicData>
+            </a:graphic>
+          </wp:inline>
+        </w:drawing>
+      </w:r>
+    </w:p>
+    <w:p>
+      <w:pPr>
+        <w:jc w:val="center"/>
+        <w:rPr>
+          <w:rFonts w:hint="eastAsia"/>
+          <w:color w:val="000000"/>
+          <w:sz w:val="22"/>
+          <w:szCs w:val="18"/>
+          <w:shd w:val="clear" w:color="auto" w:fill="FFFFFF"/>
+          <w:lang w:val="en-US" w:eastAsia="zh-CN"/>
+        </w:rPr>
+      </w:pPr>
+      <w:r>
+        <w:rPr>
+          <w:rFonts w:hint="eastAsia"/>
+          <w:color w:val="000000"/>
+          <w:sz w:val="22"/>
+          <w:szCs w:val="18"/>
+          <w:shd w:val="clear" w:color="auto" w:fill="FFFFFF"/>
+          <w:lang w:val="en-US" w:eastAsia="zh-CN"/>
+        </w:rPr>
+        <w:t>F</w:t>
+      </w:r>
+      <w:r>
+        <w:rPr>
+          <w:color w:val="000000"/>
+          <w:sz w:val="22"/>
+          <w:szCs w:val="18"/>
+          <w:shd w:val="clear" w:color="auto" w:fill="FFFFFF"/>
+          <w:lang w:val="en-US" w:eastAsia="zh-CN"/>
+        </w:rPr>
+        <w:t>igure 4.22 Fitness code for ZumoKing</w:t>
+      </w:r>
+    </w:p>
+    <w:p>
+      <w:pPr>
+        <w:rPr>
+          <w:sz w:val="22"/>
+          <w:szCs w:val="18"/>
+          <w:lang w:eastAsia="zh-CN"/>
+        </w:rPr>
+      </w:pPr>
+      <w:r>
+        <w:rPr>
+          <w:rFonts w:hint="eastAsia"/>
+          <w:sz w:val="22"/>
+          <w:szCs w:val="18"/>
+          <w:lang w:eastAsia="zh-CN"/>
+        </w:rPr>
+        <w:t>T</w:t>
+      </w:r>
+      <w:r>
+        <w:rPr>
+          <w:sz w:val="22"/>
+          <w:szCs w:val="18"/>
+          <w:lang w:eastAsia="zh-CN"/>
+        </w:rPr>
+        <w:t>he same fitness rules for ZumoQueen, but has slightly difference with ZumoKing. In Figure 4.25, the agent would reward for it’s opponenets out of bounds, while it will be punished 5 times more for out of the bounds itself. And the travel distance is the same as ZumoKing.</w:t>
+      </w:r>
+    </w:p>
+    <w:p>
+      <w:pPr>
+        <w:jc w:val="center"/>
+        <w:rPr>
+          <w:sz w:val="22"/>
+          <w:szCs w:val="18"/>
+          <w:lang w:eastAsia="zh-CN"/>
+        </w:rPr>
+      </w:pPr>
+      <w:r>
+        <w:rPr>
+          <w:noProof/>
+        </w:rPr>
+        <w:drawing>
+          <wp:inline distT="0" distB="0" distL="0" distR="0" wp14:anchorId="73F32C8F" wp14:editId="51B3FE5C">
+            <wp:extent cx="5731510" cy="2245360"/>
+            <wp:effectExtent l="0" t="0" r="2540" b="2540"/>
+            <wp:docPr id="34" name="图片 34"/>
+            <wp:cNvGraphicFramePr>
+              <a:graphicFrameLocks xmlns:a="http://schemas.openxmlformats.org/drawingml/2006/main" noChangeAspect="1"/>
+            </wp:cNvGraphicFramePr>
+            <a:graphic xmlns:a="http://schemas.openxmlformats.org/drawingml/2006/main">
+              <a:graphicData uri="http://schemas.openxmlformats.org/drawingml/2006/picture">
+                <pic:pic xmlns:pic="http://schemas.openxmlformats.org/drawingml/2006/picture">
+                  <pic:nvPicPr>
+                    <pic:cNvPr id="1" name=""/>
+                    <pic:cNvPicPr/>
+                  </pic:nvPicPr>
+                  <pic:blipFill>
+                    <a:blip r:embed="rId52"/>
+                    <a:stretch>
+                      <a:fillRect/>
+                    </a:stretch>
+                  </pic:blipFill>
+                  <pic:spPr>
+                    <a:xfrm>
+                      <a:off x="0" y="0"/>
+                      <a:ext cx="5731510" cy="2245360"/>
+                    </a:xfrm>
+                    <a:prstGeom prst="rect">
+                      <a:avLst/>
+                    </a:prstGeom>
+                  </pic:spPr>
+                </pic:pic>
+              </a:graphicData>
+            </a:graphic>
+          </wp:inline>
+        </w:drawing>
+      </w:r>
+    </w:p>
+    <w:p>
+      <w:pPr>
+        <w:jc w:val="center"/>
+        <w:rPr>
+          <w:rFonts w:hint="eastAsia"/>
+          <w:sz w:val="22"/>
+          <w:szCs w:val="18"/>
+          <w:lang w:eastAsia="zh-CN"/>
+        </w:rPr>
+      </w:pPr>
+      <w:r>
+        <w:rPr>
+          <w:rFonts w:hint="eastAsia"/>
+          <w:sz w:val="22"/>
+          <w:szCs w:val="18"/>
+          <w:lang w:eastAsia="zh-CN"/>
+        </w:rPr>
+        <w:t>F</w:t>
+      </w:r>
+      <w:r>
+        <w:rPr>
+          <w:sz w:val="22"/>
+          <w:szCs w:val="18"/>
+          <w:lang w:eastAsia="zh-CN"/>
+        </w:rPr>
+        <w:t>igure 4.23 Fitness code for ZumoQueen</w:t>
+      </w:r>
+    </w:p>
+    <w:p>
+      <w:pPr>
+        <w:rPr>
+          <w:sz w:val="22"/>
+          <w:szCs w:val="18"/>
+          <w:lang w:eastAsia="zh-CN"/>
+        </w:rPr>
+      </w:pPr>
+      <w:r>
+        <w:rPr>
+          <w:rFonts w:hint="eastAsia"/>
+          <w:sz w:val="22"/>
+          <w:szCs w:val="18"/>
+          <w:lang w:eastAsia="zh-CN"/>
+        </w:rPr>
+        <w:lastRenderedPageBreak/>
+        <w:t>A</w:t>
+      </w:r>
+      <w:r>
+        <w:rPr>
+          <w:sz w:val="22"/>
+          <w:szCs w:val="18"/>
+          <w:lang w:eastAsia="zh-CN"/>
+        </w:rPr>
+        <w:t>lthough, only slight difference are made for these two agents</w:t>
+      </w:r>
+      <w:r>
+        <w:rPr>
+          <w:sz w:val="22"/>
+          <w:szCs w:val="18"/>
+          <w:lang w:eastAsia="zh-CN"/>
+        </w:rPr>
+        <w:t>’ fitness</w:t>
+      </w:r>
+      <w:r>
+        <w:rPr>
+          <w:sz w:val="22"/>
+          <w:szCs w:val="18"/>
+          <w:lang w:eastAsia="zh-CN"/>
+        </w:rPr>
+        <w:t>, the expected behaviour</w:t>
+      </w:r>
+      <w:r>
+        <w:rPr>
+          <w:sz w:val="22"/>
+          <w:szCs w:val="18"/>
+          <w:lang w:eastAsia="zh-CN"/>
+        </w:rPr>
+        <w:t>s</w:t>
+      </w:r>
+      <w:r>
+        <w:rPr>
+          <w:sz w:val="22"/>
+          <w:szCs w:val="18"/>
+          <w:lang w:eastAsia="zh-CN"/>
+        </w:rPr>
+        <w:t xml:space="preserve"> can be </w:t>
+      </w:r>
+      <w:r>
+        <w:rPr>
+          <w:sz w:val="22"/>
+          <w:szCs w:val="18"/>
+          <w:lang w:eastAsia="zh-CN"/>
+        </w:rPr>
+        <w:t xml:space="preserve">very different. ZumoKing are expect to be more aggressive as well as offensive, and it will care more about attack and care less about keep it self inside the ring. In the opposite, </w:t>
+      </w:r>
+      <w:r>
+        <w:rPr>
+          <w:rFonts w:hint="eastAsia"/>
+          <w:sz w:val="22"/>
+          <w:szCs w:val="18"/>
+          <w:lang w:eastAsia="zh-CN"/>
+        </w:rPr>
+        <w:t>Z</w:t>
+      </w:r>
+      <w:r>
+        <w:rPr>
+          <w:sz w:val="22"/>
+          <w:szCs w:val="18"/>
+          <w:lang w:eastAsia="zh-CN"/>
+        </w:rPr>
+        <w:t>umoQueen are expect to be more defensive, it’ll avoid run out of the ring and wait for the opponent to make mistakes. These two strategies will lead these two agents into different evolutionary process and different behaviours.</w:t>
+      </w:r>
+    </w:p>
+    <w:p>
+      <w:pPr>
+        <w:rPr>
+          <w:sz w:val="22"/>
+          <w:szCs w:val="18"/>
+          <w:lang w:eastAsia="zh-CN"/>
+        </w:rPr>
+      </w:pPr>
+      <w:r>
+        <w:rPr>
+          <w:sz w:val="22"/>
+          <w:szCs w:val="18"/>
+          <w:lang w:eastAsia="zh-CN"/>
+        </w:rPr>
+        <w:t>This is only one way of defining the fitness function, more way of calculating fitness score will be examined in the next chapter.</w:t>
+      </w:r>
+    </w:p>
+    <w:p>
+      <w:pPr>
+        <w:rPr>
+          <w:sz w:val="22"/>
+          <w:szCs w:val="18"/>
+          <w:lang w:eastAsia="zh-CN"/>
+        </w:rPr>
+      </w:pPr>
     </w:p>
     <w:p>
       <w:pPr>
@@ -19226,7 +19948,7 @@
         </w:rPr>
         <w:t xml:space="preserve">. [Online]. Available from: </w:t>
       </w:r>
-      <w:hyperlink r:id="rId51" w:anchor=":~:text=Mini%2Dclass%20Sumo%20robots%20may%20be%2010%20centimeters%20(3.93%20inches" w:history="1">
+      <w:hyperlink r:id="rId53" w:anchor=":~:text=Mini%2Dclass%20Sumo%20robots%20may%20be%2010%20centimeters%20(3.93%20inches" w:history="1">
         <w:r>
           <w:rPr>
             <w:rStyle w:val="ac"/>
@@ -19574,8 +20296,8 @@
       </w:r>
       <w:smartTag w:uri="urn:schemas-microsoft-com:office:cs:smarttags" w:element="NumConv6p0">
         <w:smartTagPr>
+          <w:attr w:name="val" w:val="2"/>
           <w:attr w:name="sch" w:val="1"/>
-          <w:attr w:name="val" w:val="2"/>
         </w:smartTagPr>
         <w:r>
           <w:rPr>
@@ -19594,8 +20316,8 @@
       </w:r>
       <w:smartTag w:uri="urn:schemas-microsoft-com:office:cs:smarttags" w:element="NumConv6p0">
         <w:smartTagPr>
+          <w:attr w:name="val" w:val="2"/>
           <w:attr w:name="sch" w:val="1"/>
-          <w:attr w:name="val" w:val="2"/>
         </w:smartTagPr>
         <w:r>
           <w:rPr>
@@ -19614,8 +20336,8 @@
       </w:r>
       <w:smartTag w:uri="urn:schemas-microsoft-com:office:cs:smarttags" w:element="NumConv6p0">
         <w:smartTagPr>
+          <w:attr w:name="val" w:val="2"/>
           <w:attr w:name="sch" w:val="1"/>
-          <w:attr w:name="val" w:val="2"/>
         </w:smartTagPr>
         <w:r>
           <w:rPr>
@@ -19643,8 +20365,8 @@
       </w:r>
       <w:smartTag w:uri="urn:schemas-microsoft-com:office:cs:smarttags" w:element="NumConv6p0">
         <w:smartTagPr>
+          <w:attr w:name="val" w:val="2"/>
           <w:attr w:name="sch" w:val="1"/>
-          <w:attr w:name="val" w:val="2"/>
         </w:smartTagPr>
         <w:r>
           <w:rPr>
@@ -19663,8 +20385,8 @@
       </w:r>
       <w:smartTag w:uri="urn:schemas-microsoft-com:office:cs:smarttags" w:element="NumConv6p0">
         <w:smartTagPr>
+          <w:attr w:name="val" w:val="2"/>
           <w:attr w:name="sch" w:val="1"/>
-          <w:attr w:name="val" w:val="2"/>
         </w:smartTagPr>
         <w:r>
           <w:rPr>
@@ -19683,8 +20405,8 @@
       </w:r>
       <w:smartTag w:uri="urn:schemas-microsoft-com:office:cs:smarttags" w:element="NumConv6p0">
         <w:smartTagPr>
+          <w:attr w:name="val" w:val="2"/>
           <w:attr w:name="sch" w:val="1"/>
-          <w:attr w:name="val" w:val="2"/>
         </w:smartTagPr>
         <w:r>
           <w:rPr>
@@ -19703,8 +20425,8 @@
       </w:r>
       <w:smartTag w:uri="urn:schemas-microsoft-com:office:cs:smarttags" w:element="NumConv6p0">
         <w:smartTagPr>
+          <w:attr w:name="val" w:val="2"/>
           <w:attr w:name="sch" w:val="1"/>
-          <w:attr w:name="val" w:val="2"/>
         </w:smartTagPr>
         <w:r>
           <w:rPr>
@@ -19740,8 +20462,8 @@
       </w:r>
       <w:smartTag w:uri="urn:schemas-microsoft-com:office:cs:smarttags" w:element="NumConv6p0">
         <w:smartTagPr>
+          <w:attr w:name="val" w:val="1"/>
           <w:attr w:name="sch" w:val="1"/>
-          <w:attr w:name="val" w:val="1"/>
         </w:smartTagPr>
         <w:r>
           <w:rPr>
@@ -19760,8 +20482,8 @@
       </w:r>
       <w:smartTag w:uri="urn:schemas-microsoft-com:office:cs:smarttags" w:element="NumConv6p0">
         <w:smartTagPr>
+          <w:attr w:name="val" w:val="1"/>
           <w:attr w:name="sch" w:val="1"/>
-          <w:attr w:name="val" w:val="1"/>
         </w:smartTagPr>
         <w:r>
           <w:rPr>
@@ -19780,8 +20502,8 @@
       </w:r>
       <w:smartTag w:uri="urn:schemas-microsoft-com:office:cs:smarttags" w:element="NumConv6p0">
         <w:smartTagPr>
+          <w:attr w:name="val" w:val="3"/>
           <w:attr w:name="sch" w:val="1"/>
-          <w:attr w:name="val" w:val="3"/>
         </w:smartTagPr>
         <w:r>
           <w:rPr>
@@ -19800,8 +20522,8 @@
       </w:r>
       <w:smartTag w:uri="urn:schemas-microsoft-com:office:cs:smarttags" w:element="NumConv6p0">
         <w:smartTagPr>
+          <w:attr w:name="val" w:val="3"/>
           <w:attr w:name="sch" w:val="1"/>
-          <w:attr w:name="val" w:val="3"/>
         </w:smartTagPr>
         <w:r>
           <w:rPr>
@@ -19820,8 +20542,8 @@
       </w:r>
       <w:smartTag w:uri="urn:schemas-microsoft-com:office:cs:smarttags" w:element="NumConv6p0">
         <w:smartTagPr>
+          <w:attr w:name="val" w:val="3"/>
           <w:attr w:name="sch" w:val="1"/>
-          <w:attr w:name="val" w:val="3"/>
         </w:smartTagPr>
         <w:r>
           <w:rPr>
@@ -19849,8 +20571,8 @@
       </w:r>
       <w:smartTag w:uri="urn:schemas-microsoft-com:office:cs:smarttags" w:element="NumConv6p0">
         <w:smartTagPr>
+          <w:attr w:name="val" w:val="3"/>
           <w:attr w:name="sch" w:val="1"/>
-          <w:attr w:name="val" w:val="3"/>
         </w:smartTagPr>
         <w:r>
           <w:rPr>
@@ -19869,8 +20591,8 @@
       </w:r>
       <w:smartTag w:uri="urn:schemas-microsoft-com:office:cs:smarttags" w:element="NumConv6p0">
         <w:smartTagPr>
+          <w:attr w:name="val" w:val="3"/>
           <w:attr w:name="sch" w:val="1"/>
-          <w:attr w:name="val" w:val="3"/>
         </w:smartTagPr>
         <w:r>
           <w:rPr>
@@ -19889,8 +20611,8 @@
       </w:r>
       <w:smartTag w:uri="urn:schemas-microsoft-com:office:cs:smarttags" w:element="NumConv6p0">
         <w:smartTagPr>
+          <w:attr w:name="val" w:val="3"/>
           <w:attr w:name="sch" w:val="1"/>
-          <w:attr w:name="val" w:val="3"/>
         </w:smartTagPr>
         <w:r>
           <w:rPr>
@@ -19909,8 +20631,8 @@
       </w:r>
       <w:smartTag w:uri="urn:schemas-microsoft-com:office:cs:smarttags" w:element="NumConv6p0">
         <w:smartTagPr>
+          <w:attr w:name="val" w:val="3"/>
           <w:attr w:name="sch" w:val="1"/>
-          <w:attr w:name="val" w:val="3"/>
         </w:smartTagPr>
         <w:r>
           <w:rPr>
@@ -19946,8 +20668,8 @@
       </w:r>
       <w:smartTag w:uri="urn:schemas-microsoft-com:office:cs:smarttags" w:element="NumConv6p0">
         <w:smartTagPr>
+          <w:attr w:name="val" w:val="1"/>
           <w:attr w:name="sch" w:val="1"/>
-          <w:attr w:name="val" w:val="1"/>
         </w:smartTagPr>
         <w:r>
           <w:rPr>
@@ -19966,8 +20688,8 @@
       </w:r>
       <w:smartTag w:uri="urn:schemas-microsoft-com:office:cs:smarttags" w:element="NumConv6p0">
         <w:smartTagPr>
+          <w:attr w:name="val" w:val="1"/>
           <w:attr w:name="sch" w:val="1"/>
-          <w:attr w:name="val" w:val="1"/>
         </w:smartTagPr>
         <w:r>
           <w:rPr>
@@ -19986,8 +20708,8 @@
       </w:r>
       <w:smartTag w:uri="urn:schemas-microsoft-com:office:cs:smarttags" w:element="NumConv6p0">
         <w:smartTagPr>
+          <w:attr w:name="val" w:val="1"/>
           <w:attr w:name="sch" w:val="1"/>
-          <w:attr w:name="val" w:val="1"/>
         </w:smartTagPr>
         <w:r>
           <w:rPr>
@@ -20006,8 +20728,8 @@
       </w:r>
       <w:smartTag w:uri="urn:schemas-microsoft-com:office:cs:smarttags" w:element="NumConv6p0">
         <w:smartTagPr>
+          <w:attr w:name="val" w:val="4"/>
           <w:attr w:name="sch" w:val="1"/>
-          <w:attr w:name="val" w:val="4"/>
         </w:smartTagPr>
         <w:r>
           <w:rPr>
@@ -20026,8 +20748,8 @@
       </w:r>
       <w:smartTag w:uri="urn:schemas-microsoft-com:office:cs:smarttags" w:element="NumConv6p0">
         <w:smartTagPr>
+          <w:attr w:name="val" w:val="4"/>
           <w:attr w:name="sch" w:val="1"/>
-          <w:attr w:name="val" w:val="4"/>
         </w:smartTagPr>
         <w:r>
           <w:rPr>
@@ -20046,8 +20768,8 @@
       </w:r>
       <w:smartTag w:uri="urn:schemas-microsoft-com:office:cs:smarttags" w:element="NumConv6p0">
         <w:smartTagPr>
+          <w:attr w:name="val" w:val="4"/>
           <w:attr w:name="sch" w:val="1"/>
-          <w:attr w:name="val" w:val="4"/>
         </w:smartTagPr>
         <w:r>
           <w:rPr>
@@ -20075,8 +20797,8 @@
       </w:r>
       <w:smartTag w:uri="urn:schemas-microsoft-com:office:cs:smarttags" w:element="NumConv6p0">
         <w:smartTagPr>
+          <w:attr w:name="val" w:val="4"/>
           <w:attr w:name="sch" w:val="1"/>
-          <w:attr w:name="val" w:val="4"/>
         </w:smartTagPr>
         <w:r>
           <w:rPr>
@@ -20095,8 +20817,8 @@
       </w:r>
       <w:smartTag w:uri="urn:schemas-microsoft-com:office:cs:smarttags" w:element="NumConv6p0">
         <w:smartTagPr>
+          <w:attr w:name="val" w:val="4"/>
           <w:attr w:name="sch" w:val="1"/>
-          <w:attr w:name="val" w:val="4"/>
         </w:smartTagPr>
         <w:r>
           <w:rPr>
@@ -20115,8 +20837,8 @@
       </w:r>
       <w:smartTag w:uri="urn:schemas-microsoft-com:office:cs:smarttags" w:element="NumConv6p0">
         <w:smartTagPr>
+          <w:attr w:name="val" w:val="4"/>
           <w:attr w:name="sch" w:val="1"/>
-          <w:attr w:name="val" w:val="4"/>
         </w:smartTagPr>
         <w:r>
           <w:rPr>
@@ -20135,8 +20857,8 @@
       </w:r>
       <w:smartTag w:uri="urn:schemas-microsoft-com:office:cs:smarttags" w:element="NumConv6p0">
         <w:smartTagPr>
+          <w:attr w:name="val" w:val="4"/>
           <w:attr w:name="sch" w:val="1"/>
-          <w:attr w:name="val" w:val="4"/>
         </w:smartTagPr>
         <w:r>
           <w:rPr>
@@ -20204,8 +20926,8 @@
       </w:r>
       <w:smartTag w:uri="urn:schemas-microsoft-com:office:cs:smarttags" w:element="NumConv6p0">
         <w:smartTagPr>
+          <w:attr w:name="val" w:val="2"/>
           <w:attr w:name="sch" w:val="1"/>
-          <w:attr w:name="val" w:val="2"/>
         </w:smartTagPr>
         <w:r>
           <w:rPr>
@@ -20240,8 +20962,8 @@
       </w:r>
       <w:smartTag w:uri="urn:schemas-microsoft-com:office:cs:smarttags" w:element="NumConv6p0">
         <w:smartTagPr>
+          <w:attr w:name="val" w:val="2"/>
           <w:attr w:name="sch" w:val="1"/>
-          <w:attr w:name="val" w:val="2"/>
         </w:smartTagPr>
         <w:r>
           <w:rPr>
@@ -20260,8 +20982,8 @@
       </w:r>
       <w:smartTag w:uri="urn:schemas-microsoft-com:office:cs:smarttags" w:element="NumConv6p0">
         <w:smartTagPr>
+          <w:attr w:name="val" w:val="2"/>
           <w:attr w:name="sch" w:val="1"/>
-          <w:attr w:name="val" w:val="2"/>
         </w:smartTagPr>
         <w:r>
           <w:rPr>
@@ -20280,8 +21002,8 @@
       </w:r>
       <w:smartTag w:uri="urn:schemas-microsoft-com:office:cs:smarttags" w:element="NumConv6p0">
         <w:smartTagPr>
+          <w:attr w:name="val" w:val="2"/>
           <w:attr w:name="sch" w:val="1"/>
-          <w:attr w:name="val" w:val="2"/>
         </w:smartTagPr>
         <w:r>
           <w:rPr>
@@ -20300,8 +21022,8 @@
       </w:r>
       <w:smartTag w:uri="urn:schemas-microsoft-com:office:cs:smarttags" w:element="NumConv6p0">
         <w:smartTagPr>
+          <w:attr w:name="val" w:val="2"/>
           <w:attr w:name="sch" w:val="1"/>
-          <w:attr w:name="val" w:val="2"/>
         </w:smartTagPr>
         <w:r>
           <w:rPr>
@@ -20320,7 +21042,7 @@
       </w:r>
     </w:p>
     <w:sectPr>
-      <w:headerReference w:type="default" r:id="rId52"/>
+      <w:headerReference w:type="default" r:id="rId54"/>
       <w:footnotePr>
         <w:numRestart w:val="eachSect"/>
       </w:footnotePr>

</xml_diff>

<commit_message>
complete draft chapter 4
</commit_message>
<xml_diff>
--- a/SoC-report-Template.docx
+++ b/SoC-report-Template.docx
@@ -340,7 +340,7 @@
           </mc:Choice>
           <mc:Fallback>
             <w:pict>
-              <v:line w14:anchorId="53D381A4" id="Straight Connector 4" o:spid="_x0000_s1026" style="position:absolute;left:0;text-align:left;z-index:251660288;visibility:visible;mso-wrap-style:square;mso-width-percent:0;mso-height-percent:0;mso-wrap-distance-left:9pt;mso-wrap-distance-top:0;mso-wrap-distance-right:9pt;mso-wrap-distance-bottom:0;mso-position-horizontal:absolute;mso-position-horizontal-relative:page;mso-position-vertical:absolute;mso-position-vertical-relative:page;mso-width-percent:0;mso-height-percent:0;mso-width-relative:page;mso-height-relative:page" from="13.05pt,197.5pt" to="580pt,197.5pt" o:gfxdata="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">
+              <v:line w14:anchorId="5FADC54B" id="Straight Connector 4" o:spid="_x0000_s1026" style="position:absolute;left:0;text-align:left;z-index:251660288;visibility:visible;mso-wrap-style:square;mso-width-percent:0;mso-height-percent:0;mso-wrap-distance-left:9pt;mso-wrap-distance-top:0;mso-wrap-distance-right:9pt;mso-wrap-distance-bottom:0;mso-position-horizontal:absolute;mso-position-horizontal-relative:page;mso-position-vertical:absolute;mso-position-vertical-relative:page;mso-width-percent:0;mso-height-percent:0;mso-width-relative:page;mso-height-relative:page" from="13.05pt,197.5pt" to="580pt,197.5pt" o:gfxdata="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">
                 <w10:wrap anchorx="page" anchory="page"/>
                 <w10:anchorlock/>
               </v:line>
@@ -17847,7 +17847,119 @@
           <w:szCs w:val="18"/>
           <w:lang w:eastAsia="zh-CN"/>
         </w:rPr>
-        <w:t>After having these class.</w:t>
+        <w:t>Then, Figure 4.21 shows to implement these classes in the simulation class.</w:t>
+      </w:r>
+    </w:p>
+    <w:p>
+      <w:pPr>
+        <w:jc w:val="center"/>
+        <w:rPr>
+          <w:sz w:val="22"/>
+          <w:szCs w:val="18"/>
+          <w:lang w:eastAsia="zh-CN"/>
+        </w:rPr>
+      </w:pPr>
+      <w:r>
+        <w:rPr>
+          <w:noProof/>
+        </w:rPr>
+        <w:drawing>
+          <wp:inline distT="0" distB="0" distL="0" distR="0" wp14:anchorId="50688750" wp14:editId="4757B916">
+            <wp:extent cx="4318427" cy="889661"/>
+            <wp:effectExtent l="0" t="0" r="6350" b="5715"/>
+            <wp:docPr id="48" name="图片 48"/>
+            <wp:cNvGraphicFramePr>
+              <a:graphicFrameLocks xmlns:a="http://schemas.openxmlformats.org/drawingml/2006/main" noChangeAspect="1"/>
+            </wp:cNvGraphicFramePr>
+            <a:graphic xmlns:a="http://schemas.openxmlformats.org/drawingml/2006/main">
+              <a:graphicData uri="http://schemas.openxmlformats.org/drawingml/2006/picture">
+                <pic:pic xmlns:pic="http://schemas.openxmlformats.org/drawingml/2006/picture">
+                  <pic:nvPicPr>
+                    <pic:cNvPr id="1" name=""/>
+                    <pic:cNvPicPr/>
+                  </pic:nvPicPr>
+                  <pic:blipFill>
+                    <a:blip r:embed="rId46"/>
+                    <a:stretch>
+                      <a:fillRect/>
+                    </a:stretch>
+                  </pic:blipFill>
+                  <pic:spPr>
+                    <a:xfrm>
+                      <a:off x="0" y="0"/>
+                      <a:ext cx="4394253" cy="905282"/>
+                    </a:xfrm>
+                    <a:prstGeom prst="rect">
+                      <a:avLst/>
+                    </a:prstGeom>
+                  </pic:spPr>
+                </pic:pic>
+              </a:graphicData>
+            </a:graphic>
+          </wp:inline>
+        </w:drawing>
+      </w:r>
+    </w:p>
+    <w:p>
+      <w:pPr>
+        <w:jc w:val="center"/>
+        <w:rPr>
+          <w:rFonts w:hint="eastAsia"/>
+          <w:sz w:val="22"/>
+          <w:szCs w:val="18"/>
+          <w:lang w:eastAsia="zh-CN"/>
+        </w:rPr>
+      </w:pPr>
+      <w:r>
+        <w:rPr>
+          <w:rFonts w:hint="eastAsia"/>
+          <w:sz w:val="22"/>
+          <w:szCs w:val="18"/>
+          <w:lang w:eastAsia="zh-CN"/>
+        </w:rPr>
+        <w:t>F</w:t>
+      </w:r>
+      <w:r>
+        <w:rPr>
+          <w:sz w:val="22"/>
+          <w:szCs w:val="18"/>
+          <w:lang w:eastAsia="zh-CN"/>
+        </w:rPr>
+        <w:t>igure 4.21 Code for implement classes into simulation class</w:t>
+      </w:r>
+    </w:p>
+    <w:p>
+      <w:pPr>
+        <w:rPr>
+          <w:sz w:val="22"/>
+          <w:szCs w:val="18"/>
+          <w:lang w:eastAsia="zh-CN"/>
+        </w:rPr>
+      </w:pPr>
+      <w:r>
+        <w:rPr>
+          <w:sz w:val="22"/>
+          <w:szCs w:val="18"/>
+          <w:lang w:eastAsia="zh-CN"/>
+        </w:rPr>
+        <w:lastRenderedPageBreak/>
+        <w:t>After having these class</w:t>
+      </w:r>
+      <w:r>
+        <w:rPr>
+          <w:sz w:val="22"/>
+          <w:szCs w:val="18"/>
+          <w:lang w:eastAsia="zh-CN"/>
+        </w:rPr>
+        <w:t>es</w:t>
+      </w:r>
+      <w:r>
+        <w:rPr>
+          <w:sz w:val="22"/>
+          <w:szCs w:val="18"/>
+          <w:lang w:eastAsia="zh-CN"/>
+        </w:rPr>
+        <w:t>.</w:t>
       </w:r>
       <w:r>
         <w:rPr>
@@ -17929,16 +18041,7 @@
           <w:szCs w:val="18"/>
           <w:lang w:eastAsia="zh-CN"/>
         </w:rPr>
-        <w:t xml:space="preserve">In the simulation, the agent is a round shape, while it’s square </w:t>
-      </w:r>
-      <w:r>
-        <w:rPr>
-          <w:sz w:val="22"/>
-          <w:szCs w:val="18"/>
-          <w:lang w:eastAsia="zh-CN"/>
-        </w:rPr>
-        <w:lastRenderedPageBreak/>
-        <w:t>shape in real world. The area of the robot will be considered, but this shape difference will not consider in this project).</w:t>
+        <w:t>In the simulation, the agent is a round shape, while it’s square shape in real world. The area of the robot will be considered, but this shape difference will not consider in this project).</w:t>
       </w:r>
     </w:p>
     <w:p>
@@ -18024,7 +18127,7 @@
                     </pic:cNvPicPr>
                   </pic:nvPicPr>
                   <pic:blipFill>
-                    <a:blip r:embed="rId46" cstate="print">
+                    <a:blip r:embed="rId47" cstate="print">
                       <a:extLst>
                         <a:ext uri="{28A0092B-C50C-407E-A947-70E740481C1C}">
                           <a14:useLocalDpi xmlns:a14="http://schemas.microsoft.com/office/drawing/2010/main" val="0"/>
@@ -18075,7 +18178,7 @@
                     <pic:cNvPicPr/>
                   </pic:nvPicPr>
                   <pic:blipFill>
-                    <a:blip r:embed="rId47"/>
+                    <a:blip r:embed="rId48"/>
                     <a:stretch>
                       <a:fillRect/>
                     </a:stretch>
@@ -18322,7 +18425,16 @@
           <w:szCs w:val="18"/>
           <w:lang w:eastAsia="zh-CN"/>
         </w:rPr>
-        <w:t>From Figure 4.22, it’s quite clear that a white dot in the middle of the ring, which is useful for the line sensor. The white transparent thing in the simulation is the detect range of all the sensors. From the code in Figure 4.21, there are one line sensor and two proximity sensors added in the agent, which simulated the Zumo robot. And the ring is also well simulated in BEAST.</w:t>
+        <w:t xml:space="preserve">From Figure 4.22, it’s quite clear that a white dot in the middle of the ring, which is useful for the line sensor. The white transparent thing in the simulation is the detect range of all the sensors. From the code in Figure 4.21, there are one line sensor and two proximity sensors </w:t>
+      </w:r>
+      <w:r>
+        <w:rPr>
+          <w:sz w:val="22"/>
+          <w:szCs w:val="18"/>
+          <w:lang w:eastAsia="zh-CN"/>
+        </w:rPr>
+        <w:lastRenderedPageBreak/>
+        <w:t>added in the agent, which simulated the Zumo robot. And the ring is also well simulated in BEAST.</w:t>
       </w:r>
     </w:p>
     <w:p>
@@ -18356,16 +18468,7 @@
           <w:szCs w:val="18"/>
           <w:lang w:eastAsia="zh-CN"/>
         </w:rPr>
-        <w:t xml:space="preserve">rom Figure 4.20, it’s also initialised the FeedForwardNet (FFN) with five hidden nodes. And the number of inputs and </w:t>
-      </w:r>
-      <w:r>
-        <w:rPr>
-          <w:sz w:val="22"/>
-          <w:szCs w:val="18"/>
-          <w:lang w:eastAsia="zh-CN"/>
-        </w:rPr>
-        <w:lastRenderedPageBreak/>
-        <w:t xml:space="preserve">outputs is decided by the number of sensors and the number of motors. </w:t>
+        <w:t xml:space="preserve">rom Figure 4.20, it’s also initialised the FeedForwardNet (FFN) with five hidden nodes. And the number of inputs and outputs is decided by the number of sensors and the number of motors. </w:t>
       </w:r>
       <w:r>
         <w:rPr>
@@ -18410,7 +18513,7 @@
                     </pic:cNvPicPr>
                   </pic:nvPicPr>
                   <pic:blipFill>
-                    <a:blip r:embed="rId48" cstate="print">
+                    <a:blip r:embed="rId49" cstate="print">
                       <a:extLst>
                         <a:ext uri="{28A0092B-C50C-407E-A947-70E740481C1C}">
                           <a14:useLocalDpi xmlns:a14="http://schemas.microsoft.com/office/drawing/2010/main" val="0"/>
@@ -18461,7 +18564,7 @@
                     <pic:cNvPicPr/>
                   </pic:nvPicPr>
                   <pic:blipFill>
-                    <a:blip r:embed="rId49"/>
+                    <a:blip r:embed="rId50"/>
                     <a:stretch>
                       <a:fillRect/>
                     </a:stretch>
@@ -18613,15 +18716,31 @@
           <w:szCs w:val="18"/>
           <w:lang w:eastAsia="zh-CN"/>
         </w:rPr>
-        <w:t>In this case,</w:t>
-      </w:r>
-      <w:r>
-        <w:rPr>
-          <w:sz w:val="22"/>
-          <w:szCs w:val="18"/>
-          <w:lang w:eastAsia="zh-CN"/>
-        </w:rPr>
-        <w:t xml:space="preserve"> the time of each assessment will set as 10 seconds, and </w:t>
+        <w:t>Figure 4.23 shows that</w:t>
+      </w:r>
+      <w:r>
+        <w:rPr>
+          <w:sz w:val="22"/>
+          <w:szCs w:val="18"/>
+          <w:lang w:eastAsia="zh-CN"/>
+        </w:rPr>
+        <w:t xml:space="preserve"> the time of each assessment will set as </w:t>
+      </w:r>
+      <w:r>
+        <w:rPr>
+          <w:sz w:val="22"/>
+          <w:szCs w:val="18"/>
+          <w:lang w:eastAsia="zh-CN"/>
+        </w:rPr>
+        <w:t>2</w:t>
+      </w:r>
+      <w:r>
+        <w:rPr>
+          <w:sz w:val="22"/>
+          <w:szCs w:val="18"/>
+          <w:lang w:eastAsia="zh-CN"/>
+        </w:rPr>
+        <w:t xml:space="preserve">0 seconds, and </w:t>
       </w:r>
       <w:r>
         <w:rPr>
@@ -18653,6 +18772,14 @@
           <w:szCs w:val="18"/>
           <w:lang w:eastAsia="zh-CN"/>
         </w:rPr>
+        <w:t xml:space="preserve">The population for each agents are five. </w:t>
+      </w:r>
+      <w:r>
+        <w:rPr>
+          <w:sz w:val="22"/>
+          <w:szCs w:val="18"/>
+          <w:lang w:eastAsia="zh-CN"/>
+        </w:rPr>
         <w:t>Each assessment will be</w:t>
       </w:r>
       <w:r>
@@ -18702,107 +18829,6 @@
           <w:lang w:eastAsia="zh-CN"/>
         </w:rPr>
         <w:t xml:space="preserve"> The simulation class will make sure that the next two agents (one from ZumoKing, another from ZumoQueen) are picked. </w:t>
-      </w:r>
-      <w:r>
-        <w:rPr>
-          <w:sz w:val="22"/>
-          <w:szCs w:val="18"/>
-          <w:lang w:eastAsia="zh-CN"/>
-        </w:rPr>
-        <w:t xml:space="preserve"> </w:t>
-      </w:r>
-      <w:r>
-        <w:rPr>
-          <w:sz w:val="22"/>
-          <w:szCs w:val="18"/>
-          <w:lang w:eastAsia="zh-CN"/>
-        </w:rPr>
-        <w:t>During the</w:t>
-      </w:r>
-      <w:r>
-        <w:rPr>
-          <w:sz w:val="22"/>
-          <w:szCs w:val="18"/>
-          <w:lang w:eastAsia="zh-CN"/>
-        </w:rPr>
-        <w:t xml:space="preserve"> assessment, if one robot is fall out of the ring, then the code in Figure 4.23 will reset everything, including the position, speed, etc.</w:t>
-      </w:r>
-    </w:p>
-    <w:p>
-      <w:pPr>
-        <w:rPr>
-          <w:color w:val="000000"/>
-          <w:sz w:val="22"/>
-          <w:szCs w:val="18"/>
-          <w:shd w:val="clear" w:color="auto" w:fill="FFFFFF"/>
-          <w:lang w:eastAsia="zh-CN"/>
-        </w:rPr>
-      </w:pPr>
-      <w:r>
-        <w:rPr>
-          <w:sz w:val="22"/>
-          <w:szCs w:val="18"/>
-          <w:lang w:eastAsia="zh-CN"/>
-        </w:rPr>
-        <w:t xml:space="preserve">For the record, rule of </w:t>
-      </w:r>
-      <w:r>
-        <w:rPr>
-          <w:i/>
-          <w:iCs/>
-          <w:sz w:val="22"/>
-          <w:szCs w:val="18"/>
-          <w:lang w:eastAsia="zh-CN"/>
-        </w:rPr>
-        <w:t>‘</w:t>
-      </w:r>
-      <w:r>
-        <w:rPr>
-          <w:i/>
-          <w:iCs/>
-          <w:color w:val="000000"/>
-          <w:sz w:val="22"/>
-          <w:szCs w:val="18"/>
-          <w:shd w:val="clear" w:color="auto" w:fill="FFFFFF"/>
-          <w:lang w:eastAsia="zh-CN"/>
-        </w:rPr>
-        <w:t>Upon pressing the start buttons, each robot must not move at all for five seconds</w:t>
-      </w:r>
-      <w:r>
-        <w:rPr>
-          <w:i/>
-          <w:iCs/>
-          <w:sz w:val="22"/>
-          <w:szCs w:val="18"/>
-          <w:lang w:eastAsia="zh-CN"/>
-        </w:rPr>
-        <w:t>’</w:t>
-      </w:r>
-      <w:r>
-        <w:rPr>
-          <w:i/>
-          <w:iCs/>
-          <w:sz w:val="22"/>
-          <w:szCs w:val="18"/>
-          <w:lang w:eastAsia="zh-CN"/>
-        </w:rPr>
-        <w:t xml:space="preserve"> </w:t>
-      </w:r>
-      <w:r>
-        <w:rPr>
-          <w:sz w:val="22"/>
-          <w:szCs w:val="18"/>
-          <w:lang w:eastAsia="zh-CN"/>
-        </w:rPr>
-        <w:t xml:space="preserve">are not considered in this GA based control system implementation. Which means, the robot wouldn’t wait for five seconds at the beginning of each assessment. </w:t>
-      </w:r>
-      <w:r>
-        <w:rPr>
-          <w:sz w:val="22"/>
-          <w:szCs w:val="18"/>
-          <w:lang w:eastAsia="zh-CN"/>
-        </w:rPr>
-        <w:t>It will save much time in each assessment.</w:t>
       </w:r>
     </w:p>
     <w:p>
@@ -18820,809 +18846,10 @@
         </w:rPr>
         <w:lastRenderedPageBreak/>
         <w:drawing>
-          <wp:inline distT="0" distB="0" distL="0" distR="0" wp14:anchorId="65250388" wp14:editId="2C9FA97C">
-            <wp:extent cx="4326111" cy="4246548"/>
-            <wp:effectExtent l="0" t="0" r="0" b="1905"/>
-            <wp:docPr id="49" name="图片 49"/>
-            <wp:cNvGraphicFramePr>
-              <a:graphicFrameLocks xmlns:a="http://schemas.openxmlformats.org/drawingml/2006/main" noChangeAspect="1"/>
-            </wp:cNvGraphicFramePr>
-            <a:graphic xmlns:a="http://schemas.openxmlformats.org/drawingml/2006/main">
-              <a:graphicData uri="http://schemas.openxmlformats.org/drawingml/2006/picture">
-                <pic:pic xmlns:pic="http://schemas.openxmlformats.org/drawingml/2006/picture">
-                  <pic:nvPicPr>
-                    <pic:cNvPr id="1" name=""/>
-                    <pic:cNvPicPr/>
-                  </pic:nvPicPr>
-                  <pic:blipFill>
-                    <a:blip r:embed="rId50"/>
-                    <a:stretch>
-                      <a:fillRect/>
-                    </a:stretch>
-                  </pic:blipFill>
-                  <pic:spPr>
-                    <a:xfrm>
-                      <a:off x="0" y="0"/>
-                      <a:ext cx="4329968" cy="4250334"/>
-                    </a:xfrm>
-                    <a:prstGeom prst="rect">
-                      <a:avLst/>
-                    </a:prstGeom>
-                  </pic:spPr>
-                </pic:pic>
-              </a:graphicData>
-            </a:graphic>
-          </wp:inline>
-        </w:drawing>
-      </w:r>
-    </w:p>
-    <w:p>
-      <w:pPr>
-        <w:jc w:val="center"/>
-        <w:rPr>
-          <w:sz w:val="22"/>
-          <w:szCs w:val="18"/>
-          <w:lang w:eastAsia="zh-CN"/>
-        </w:rPr>
-      </w:pPr>
-      <w:r>
-        <w:rPr>
-          <w:rFonts w:hint="eastAsia"/>
-          <w:sz w:val="22"/>
-          <w:szCs w:val="18"/>
-          <w:lang w:eastAsia="zh-CN"/>
-        </w:rPr>
-        <w:t>F</w:t>
-      </w:r>
-      <w:r>
-        <w:rPr>
-          <w:sz w:val="22"/>
-          <w:szCs w:val="18"/>
-          <w:lang w:eastAsia="zh-CN"/>
-        </w:rPr>
-        <w:t>igure 4.23 Code for reset.</w:t>
-      </w:r>
-    </w:p>
-    <w:p>
-      <w:pPr>
-        <w:rPr>
-          <w:sz w:val="22"/>
-          <w:szCs w:val="18"/>
-          <w:lang w:eastAsia="zh-CN"/>
-        </w:rPr>
-      </w:pPr>
-      <w:r>
-        <w:rPr>
-          <w:sz w:val="22"/>
-          <w:szCs w:val="18"/>
-          <w:lang w:eastAsia="zh-CN"/>
-        </w:rPr>
-        <w:t xml:space="preserve">As for the </w:t>
-      </w:r>
-      <w:r>
-        <w:rPr>
-          <w:i/>
-          <w:iCs/>
-          <w:sz w:val="22"/>
-          <w:szCs w:val="18"/>
-          <w:lang w:eastAsia="zh-CN"/>
-        </w:rPr>
-        <w:t>inRangeA</w:t>
-      </w:r>
-      <w:r>
-        <w:rPr>
-          <w:sz w:val="22"/>
-          <w:szCs w:val="18"/>
-          <w:lang w:eastAsia="zh-CN"/>
-        </w:rPr>
-        <w:t xml:space="preserve"> or </w:t>
-      </w:r>
-      <w:r>
-        <w:rPr>
-          <w:i/>
-          <w:iCs/>
-          <w:sz w:val="22"/>
-          <w:szCs w:val="18"/>
-          <w:lang w:eastAsia="zh-CN"/>
-        </w:rPr>
-        <w:t>inRangeB</w:t>
-      </w:r>
-      <w:r>
-        <w:rPr>
-          <w:sz w:val="22"/>
-          <w:szCs w:val="18"/>
-          <w:lang w:eastAsia="zh-CN"/>
-        </w:rPr>
-        <w:t xml:space="preserve">, these two variable are boolean type. And </w:t>
-      </w:r>
-      <w:r>
-        <w:rPr>
-          <w:i/>
-          <w:iCs/>
-          <w:sz w:val="22"/>
-          <w:szCs w:val="18"/>
-          <w:lang w:eastAsia="zh-CN"/>
-        </w:rPr>
-        <w:t>counterA</w:t>
-      </w:r>
-      <w:r>
-        <w:rPr>
-          <w:sz w:val="22"/>
-          <w:szCs w:val="18"/>
-          <w:lang w:eastAsia="zh-CN"/>
-        </w:rPr>
-        <w:t xml:space="preserve"> and </w:t>
-      </w:r>
-      <w:r>
-        <w:rPr>
-          <w:i/>
-          <w:iCs/>
-          <w:sz w:val="22"/>
-          <w:szCs w:val="18"/>
-          <w:lang w:eastAsia="zh-CN"/>
-        </w:rPr>
-        <w:t>counterB</w:t>
-      </w:r>
-      <w:r>
-        <w:rPr>
-          <w:sz w:val="22"/>
-          <w:szCs w:val="18"/>
-          <w:lang w:eastAsia="zh-CN"/>
-        </w:rPr>
-        <w:t xml:space="preserve"> are integer for count how many times each agent has run out of the ring separately. If </w:t>
-      </w:r>
-      <w:r>
-        <w:rPr>
-          <w:i/>
-          <w:iCs/>
-          <w:sz w:val="22"/>
-          <w:szCs w:val="18"/>
-          <w:lang w:eastAsia="zh-CN"/>
-        </w:rPr>
-        <w:t>Z</w:t>
-      </w:r>
-      <w:r>
-        <w:rPr>
-          <w:rFonts w:hint="eastAsia"/>
-          <w:i/>
-          <w:iCs/>
-          <w:sz w:val="22"/>
-          <w:szCs w:val="18"/>
-          <w:lang w:eastAsia="zh-CN"/>
-        </w:rPr>
-        <w:t>u</w:t>
-      </w:r>
-      <w:r>
-        <w:rPr>
-          <w:i/>
-          <w:iCs/>
-          <w:sz w:val="22"/>
-          <w:szCs w:val="18"/>
-          <w:lang w:eastAsia="zh-CN"/>
-        </w:rPr>
-        <w:t>moQueen</w:t>
-      </w:r>
-      <w:r>
-        <w:rPr>
-          <w:sz w:val="22"/>
-          <w:szCs w:val="18"/>
-          <w:lang w:eastAsia="zh-CN"/>
-        </w:rPr>
-        <w:t xml:space="preserve"> is out of the ring, then </w:t>
-      </w:r>
-      <w:r>
-        <w:rPr>
-          <w:i/>
-          <w:iCs/>
-          <w:sz w:val="22"/>
-          <w:szCs w:val="18"/>
-          <w:lang w:eastAsia="zh-CN"/>
-        </w:rPr>
-        <w:t>inRangeB</w:t>
-      </w:r>
-      <w:r>
-        <w:rPr>
-          <w:sz w:val="22"/>
-          <w:szCs w:val="18"/>
-          <w:lang w:eastAsia="zh-CN"/>
-        </w:rPr>
-        <w:t xml:space="preserve"> is set to false, then </w:t>
-      </w:r>
-      <w:r>
-        <w:rPr>
-          <w:i/>
-          <w:iCs/>
-          <w:sz w:val="22"/>
-          <w:szCs w:val="18"/>
-          <w:lang w:eastAsia="zh-CN"/>
-        </w:rPr>
-        <w:t>counterB</w:t>
-      </w:r>
-      <w:r>
-        <w:rPr>
-          <w:sz w:val="22"/>
-          <w:szCs w:val="18"/>
-          <w:lang w:eastAsia="zh-CN"/>
-        </w:rPr>
-        <w:t xml:space="preserve"> plus 1, then reset </w:t>
-      </w:r>
-      <w:r>
-        <w:rPr>
-          <w:i/>
-          <w:iCs/>
-          <w:sz w:val="22"/>
-          <w:szCs w:val="18"/>
-          <w:lang w:eastAsia="zh-CN"/>
-        </w:rPr>
-        <w:t>inRangeB</w:t>
-      </w:r>
-      <w:r>
-        <w:rPr>
-          <w:sz w:val="22"/>
-          <w:szCs w:val="18"/>
-          <w:lang w:eastAsia="zh-CN"/>
-        </w:rPr>
-        <w:t xml:space="preserve"> to true. And do the same for </w:t>
-      </w:r>
-      <w:r>
-        <w:rPr>
-          <w:i/>
-          <w:iCs/>
-          <w:sz w:val="22"/>
-          <w:szCs w:val="18"/>
-          <w:lang w:eastAsia="zh-CN"/>
-        </w:rPr>
-        <w:t>ZumoKing</w:t>
-      </w:r>
-      <w:r>
-        <w:rPr>
-          <w:sz w:val="22"/>
-          <w:szCs w:val="18"/>
-          <w:lang w:eastAsia="zh-CN"/>
-        </w:rPr>
-        <w:t>.</w:t>
-      </w:r>
-    </w:p>
-    <w:p>
-      <w:pPr>
-        <w:rPr>
-          <w:sz w:val="22"/>
-          <w:szCs w:val="18"/>
-          <w:lang w:eastAsia="zh-CN"/>
-        </w:rPr>
-      </w:pPr>
-      <w:r>
-        <w:rPr>
-          <w:sz w:val="22"/>
-          <w:szCs w:val="18"/>
-          <w:lang w:eastAsia="zh-CN"/>
-        </w:rPr>
-        <w:t>By the end of one assessment comes to the GA.</w:t>
-      </w:r>
-    </w:p>
-    <w:p>
-      <w:pPr>
-        <w:rPr>
-          <w:sz w:val="22"/>
-          <w:szCs w:val="18"/>
-          <w:lang w:eastAsia="zh-CN"/>
-        </w:rPr>
-      </w:pPr>
-      <w:r>
-        <w:rPr>
-          <w:rFonts w:hint="eastAsia"/>
-          <w:sz w:val="22"/>
-          <w:szCs w:val="18"/>
-          <w:lang w:eastAsia="zh-CN"/>
-        </w:rPr>
-        <w:t>4</w:t>
-      </w:r>
-      <w:r>
-        <w:rPr>
-          <w:sz w:val="22"/>
-          <w:szCs w:val="18"/>
-          <w:lang w:eastAsia="zh-CN"/>
-        </w:rPr>
-        <w:t xml:space="preserve">.2.3 </w:t>
-      </w:r>
-      <w:r>
-        <w:rPr>
-          <w:sz w:val="22"/>
-          <w:szCs w:val="18"/>
-          <w:lang w:eastAsia="zh-CN"/>
-        </w:rPr>
-        <w:t>GA process</w:t>
-      </w:r>
-    </w:p>
-    <w:p>
-      <w:pPr>
-        <w:rPr>
-          <w:sz w:val="22"/>
-          <w:szCs w:val="18"/>
-          <w:lang w:eastAsia="zh-CN"/>
-        </w:rPr>
-      </w:pPr>
-      <w:r>
-        <w:rPr>
-          <w:rFonts w:hint="eastAsia"/>
-          <w:sz w:val="22"/>
-          <w:szCs w:val="18"/>
-          <w:lang w:eastAsia="zh-CN"/>
-        </w:rPr>
-        <w:t>H</w:t>
-      </w:r>
-      <w:r>
-        <w:rPr>
-          <w:sz w:val="22"/>
-          <w:szCs w:val="18"/>
-          <w:lang w:eastAsia="zh-CN"/>
-        </w:rPr>
-        <w:t xml:space="preserve">ere comes the fitness score, selection, mutation and crossover. </w:t>
-      </w:r>
-      <w:r>
-        <w:rPr>
-          <w:rFonts w:hint="eastAsia"/>
-          <w:sz w:val="22"/>
-          <w:szCs w:val="18"/>
-          <w:lang w:eastAsia="zh-CN"/>
-        </w:rPr>
-        <w:t>Most</w:t>
-      </w:r>
-      <w:r>
-        <w:rPr>
-          <w:sz w:val="22"/>
-          <w:szCs w:val="18"/>
-          <w:lang w:eastAsia="zh-CN"/>
-        </w:rPr>
-        <w:t xml:space="preserve"> of the function has </w:t>
-      </w:r>
-      <w:r>
-        <w:rPr>
-          <w:rFonts w:hint="eastAsia"/>
-          <w:sz w:val="22"/>
-          <w:szCs w:val="18"/>
-          <w:lang w:eastAsia="zh-CN"/>
-        </w:rPr>
-        <w:t>alr</w:t>
-      </w:r>
-      <w:r>
-        <w:rPr>
-          <w:sz w:val="22"/>
-          <w:szCs w:val="18"/>
-          <w:lang w:eastAsia="zh-CN"/>
-        </w:rPr>
-        <w:t xml:space="preserve">eady </w:t>
-      </w:r>
-      <w:r>
-        <w:rPr>
-          <w:sz w:val="22"/>
-          <w:szCs w:val="18"/>
-          <w:lang w:eastAsia="zh-CN"/>
-        </w:rPr>
-        <w:t xml:space="preserve">been implemented in the </w:t>
-      </w:r>
-      <w:r>
-        <w:rPr>
-          <w:i/>
-          <w:iCs/>
-          <w:sz w:val="22"/>
-          <w:szCs w:val="18"/>
-          <w:lang w:eastAsia="zh-CN"/>
-        </w:rPr>
-        <w:t>geneticalgorithm.h</w:t>
-      </w:r>
-      <w:r>
-        <w:rPr>
-          <w:i/>
-          <w:iCs/>
-          <w:sz w:val="22"/>
-          <w:szCs w:val="18"/>
-          <w:lang w:eastAsia="zh-CN"/>
-        </w:rPr>
-        <w:t xml:space="preserve"> </w:t>
-      </w:r>
-      <w:r>
-        <w:rPr>
-          <w:sz w:val="22"/>
-          <w:szCs w:val="18"/>
-          <w:lang w:eastAsia="zh-CN"/>
-        </w:rPr>
-        <w:t>file</w:t>
-      </w:r>
-      <w:r>
-        <w:rPr>
-          <w:sz w:val="22"/>
-          <w:szCs w:val="18"/>
-          <w:lang w:eastAsia="zh-CN"/>
-        </w:rPr>
-        <w:t xml:space="preserve">. </w:t>
-      </w:r>
-    </w:p>
-    <w:p>
-      <w:pPr>
-        <w:rPr>
-          <w:sz w:val="22"/>
-          <w:szCs w:val="18"/>
-          <w:lang w:eastAsia="zh-CN"/>
-        </w:rPr>
-      </w:pPr>
-      <w:r>
-        <w:rPr>
-          <w:sz w:val="22"/>
-          <w:szCs w:val="18"/>
-          <w:lang w:eastAsia="zh-CN"/>
-        </w:rPr>
-        <w:t xml:space="preserve">As for fitness score, this built-in function need to be override. </w:t>
-      </w:r>
-      <w:r>
-        <w:rPr>
-          <w:rFonts w:hint="eastAsia"/>
-          <w:sz w:val="22"/>
-          <w:szCs w:val="18"/>
-          <w:lang w:eastAsia="zh-CN"/>
-        </w:rPr>
-        <w:t>The</w:t>
-      </w:r>
-      <w:r>
-        <w:rPr>
-          <w:sz w:val="22"/>
-          <w:szCs w:val="18"/>
-          <w:lang w:eastAsia="zh-CN"/>
-        </w:rPr>
-        <w:t xml:space="preserve"> </w:t>
-      </w:r>
-      <w:r>
-        <w:rPr>
-          <w:i/>
-          <w:iCs/>
-          <w:sz w:val="22"/>
-          <w:szCs w:val="18"/>
-          <w:lang w:eastAsia="zh-CN"/>
-        </w:rPr>
-        <w:t>ZumoKing</w:t>
-      </w:r>
-      <w:r>
-        <w:rPr>
-          <w:sz w:val="22"/>
-          <w:szCs w:val="18"/>
-          <w:lang w:eastAsia="zh-CN"/>
-        </w:rPr>
-        <w:t xml:space="preserve"> and </w:t>
-      </w:r>
-      <w:r>
-        <w:rPr>
-          <w:i/>
-          <w:iCs/>
-          <w:sz w:val="22"/>
-          <w:szCs w:val="18"/>
-          <w:lang w:eastAsia="zh-CN"/>
-        </w:rPr>
-        <w:t>ZumoQueen</w:t>
-      </w:r>
-      <w:r>
-        <w:rPr>
-          <w:sz w:val="22"/>
-          <w:szCs w:val="18"/>
-          <w:lang w:eastAsia="zh-CN"/>
-        </w:rPr>
-        <w:t xml:space="preserve"> in this project have different fitness function. As for </w:t>
-      </w:r>
-      <w:r>
-        <w:rPr>
-          <w:i/>
-          <w:iCs/>
-          <w:sz w:val="22"/>
-          <w:szCs w:val="18"/>
-          <w:lang w:eastAsia="zh-CN"/>
-        </w:rPr>
-        <w:t>ZumoKing</w:t>
-      </w:r>
-      <w:r>
-        <w:rPr>
-          <w:sz w:val="22"/>
-          <w:szCs w:val="18"/>
-          <w:lang w:eastAsia="zh-CN"/>
-        </w:rPr>
-        <w:t>, the code of fitness is in Figure 4.24.</w:t>
-      </w:r>
-      <w:r>
-        <w:rPr>
-          <w:sz w:val="22"/>
-          <w:szCs w:val="18"/>
-          <w:lang w:eastAsia="zh-CN"/>
-        </w:rPr>
-        <w:t xml:space="preserve"> The score is related to counterA and counterB, which are the number of times it run out of the ring and the number of times it’s opponenets run out of the ring. For ZumoKing, it’s reasonable that fitness score has positive correlation with counterA, while has negative correlation with counterB.</w:t>
-      </w:r>
-      <w:r>
-        <w:rPr>
-          <w:sz w:val="22"/>
-          <w:szCs w:val="18"/>
-          <w:lang w:eastAsia="zh-CN"/>
-        </w:rPr>
-        <w:t xml:space="preserve"> </w:t>
-      </w:r>
-    </w:p>
-    <w:p>
-      <w:pPr>
-        <w:rPr>
-          <w:rFonts w:eastAsia="宋体"/>
-          <w:color w:val="2A2A2A"/>
-          <w:sz w:val="22"/>
-          <w:szCs w:val="22"/>
-          <w:lang w:val="en-US" w:eastAsia="zh-CN"/>
-        </w:rPr>
-      </w:pPr>
-      <w:r>
-        <w:rPr>
-          <w:sz w:val="22"/>
-          <w:szCs w:val="18"/>
-          <w:lang w:eastAsia="zh-CN"/>
-        </w:rPr>
-        <w:t xml:space="preserve">According to the rules, </w:t>
-      </w:r>
-      <w:r>
-        <w:rPr>
-          <w:i/>
-          <w:iCs/>
-          <w:sz w:val="22"/>
-          <w:szCs w:val="18"/>
-          <w:lang w:eastAsia="zh-CN"/>
-        </w:rPr>
-        <w:t>‘</w:t>
-      </w:r>
-      <w:r>
-        <w:rPr>
-          <w:i/>
-          <w:iCs/>
-          <w:color w:val="000000"/>
-          <w:sz w:val="22"/>
-          <w:szCs w:val="18"/>
-          <w:shd w:val="clear" w:color="auto" w:fill="FFFFFF"/>
-          <w:lang w:eastAsia="zh-CN"/>
-        </w:rPr>
-        <w:t>However, if the robot does not move for a long time after the start command. It will be punished or judged for losing the roun</w:t>
-      </w:r>
-      <w:r>
-        <w:rPr>
-          <w:i/>
-          <w:iCs/>
-          <w:color w:val="000000"/>
-          <w:sz w:val="22"/>
-          <w:szCs w:val="18"/>
-          <w:shd w:val="clear" w:color="auto" w:fill="FFFFFF"/>
-          <w:lang w:eastAsia="zh-CN"/>
-        </w:rPr>
-        <w:t>d’</w:t>
-      </w:r>
-      <w:r>
-        <w:rPr>
-          <w:color w:val="000000"/>
-          <w:sz w:val="22"/>
-          <w:szCs w:val="18"/>
-          <w:shd w:val="clear" w:color="auto" w:fill="FFFFFF"/>
-          <w:lang w:eastAsia="zh-CN"/>
-        </w:rPr>
-        <w:t xml:space="preserve"> and </w:t>
-      </w:r>
-      <w:r>
-        <w:rPr>
-          <w:i/>
-          <w:iCs/>
-          <w:color w:val="000000"/>
-          <w:sz w:val="22"/>
-          <w:szCs w:val="18"/>
-          <w:shd w:val="clear" w:color="auto" w:fill="FFFFFF"/>
-          <w:lang w:eastAsia="zh-CN"/>
-        </w:rPr>
-        <w:t xml:space="preserve">‘The robots fail to touch </w:t>
-      </w:r>
-      <w:r>
-        <w:rPr>
-          <w:i/>
-          <w:iCs/>
-          <w:color w:val="000000"/>
-          <w:sz w:val="22"/>
-          <w:szCs w:val="18"/>
-          <w:shd w:val="clear" w:color="auto" w:fill="FFFFFF"/>
-          <w:lang w:eastAsia="zh-CN"/>
-        </w:rPr>
-        <w:lastRenderedPageBreak/>
-        <w:t>each other for some period of time, the reference may choose to restart a round’</w:t>
-      </w:r>
-      <w:r>
-        <w:rPr>
-          <w:color w:val="000000"/>
-          <w:sz w:val="22"/>
-          <w:szCs w:val="18"/>
-          <w:shd w:val="clear" w:color="auto" w:fill="FFFFFF"/>
-          <w:lang w:eastAsia="zh-CN"/>
-        </w:rPr>
-        <w:t xml:space="preserve">. The fitness would encourage robot’s movement rather than stand still by introduce </w:t>
-      </w:r>
-      <w:r>
-        <w:rPr>
-          <w:i/>
-          <w:iCs/>
-          <w:color w:val="000000"/>
-          <w:sz w:val="22"/>
-          <w:szCs w:val="18"/>
-          <w:shd w:val="clear" w:color="auto" w:fill="FFFFFF"/>
-          <w:lang w:eastAsia="zh-CN"/>
-        </w:rPr>
-        <w:t>DistanceTravelled</w:t>
-      </w:r>
-      <w:r>
-        <w:rPr>
-          <w:color w:val="000000"/>
-          <w:sz w:val="22"/>
-          <w:szCs w:val="18"/>
-          <w:shd w:val="clear" w:color="auto" w:fill="FFFFFF"/>
-          <w:lang w:eastAsia="zh-CN"/>
-        </w:rPr>
-        <w:t xml:space="preserve">. </w:t>
-      </w:r>
-      <w:r>
-        <w:rPr>
-          <w:color w:val="000000"/>
-          <w:sz w:val="22"/>
-          <w:szCs w:val="18"/>
-          <w:shd w:val="clear" w:color="auto" w:fill="FFFFFF"/>
-          <w:lang w:eastAsia="zh-CN"/>
-        </w:rPr>
-        <w:t xml:space="preserve">Thus, </w:t>
-      </w:r>
-      <w:r>
-        <w:rPr>
-          <w:i/>
-          <w:iCs/>
-          <w:color w:val="000000"/>
-          <w:sz w:val="22"/>
-          <w:szCs w:val="18"/>
-          <w:shd w:val="clear" w:color="auto" w:fill="FFFFFF"/>
-          <w:lang w:eastAsia="zh-CN"/>
-        </w:rPr>
-        <w:t>DistanceTravelled</w:t>
-      </w:r>
-      <w:r>
-        <w:rPr>
-          <w:color w:val="000000"/>
-          <w:sz w:val="22"/>
-          <w:szCs w:val="18"/>
-          <w:shd w:val="clear" w:color="auto" w:fill="FFFFFF"/>
-          <w:lang w:eastAsia="zh-CN"/>
-        </w:rPr>
-        <w:t xml:space="preserve"> would also has positive correlation with fitness score, but wouldn’t affect the score as much as </w:t>
-      </w:r>
-      <w:r>
-        <w:rPr>
-          <w:i/>
-          <w:iCs/>
-          <w:color w:val="000000"/>
-          <w:sz w:val="22"/>
-          <w:szCs w:val="18"/>
-          <w:shd w:val="clear" w:color="auto" w:fill="FFFFFF"/>
-          <w:lang w:eastAsia="zh-CN"/>
-        </w:rPr>
-        <w:t>counterA</w:t>
-      </w:r>
-      <w:r>
-        <w:rPr>
-          <w:color w:val="000000"/>
-          <w:sz w:val="22"/>
-          <w:szCs w:val="18"/>
-          <w:shd w:val="clear" w:color="auto" w:fill="FFFFFF"/>
-          <w:lang w:eastAsia="zh-CN"/>
-        </w:rPr>
-        <w:t xml:space="preserve"> and </w:t>
-      </w:r>
-      <w:r>
-        <w:rPr>
-          <w:i/>
-          <w:iCs/>
-          <w:color w:val="000000"/>
-          <w:sz w:val="22"/>
-          <w:szCs w:val="18"/>
-          <w:shd w:val="clear" w:color="auto" w:fill="FFFFFF"/>
-          <w:lang w:eastAsia="zh-CN"/>
-        </w:rPr>
-        <w:t>counterB</w:t>
-      </w:r>
-      <w:r>
-        <w:rPr>
-          <w:i/>
-          <w:iCs/>
-          <w:color w:val="000000"/>
-          <w:sz w:val="22"/>
-          <w:szCs w:val="18"/>
-          <w:shd w:val="clear" w:color="auto" w:fill="FFFFFF"/>
-          <w:lang w:eastAsia="zh-CN"/>
-        </w:rPr>
-        <w:t xml:space="preserve">. </w:t>
-      </w:r>
-    </w:p>
-    <w:p>
-      <w:pPr>
-        <w:rPr>
-          <w:color w:val="000000"/>
-          <w:sz w:val="22"/>
-          <w:szCs w:val="18"/>
-          <w:shd w:val="clear" w:color="auto" w:fill="FFFFFF"/>
-          <w:lang w:val="en-US" w:eastAsia="zh-CN"/>
-        </w:rPr>
-      </w:pPr>
-      <w:r>
-        <w:rPr>
-          <w:color w:val="000000"/>
-          <w:sz w:val="22"/>
-          <w:szCs w:val="18"/>
-          <w:shd w:val="clear" w:color="auto" w:fill="FFFFFF"/>
-          <w:lang w:val="en-US" w:eastAsia="zh-CN"/>
-        </w:rPr>
-        <w:t>Because there are three selection choices, including roulette wheel selection, which is the probability selection according to fitness score. Thus, the fitness score should be positive rather than negative number.</w:t>
-      </w:r>
-    </w:p>
-    <w:p>
-      <w:pPr>
-        <w:rPr>
-          <w:color w:val="000000"/>
-          <w:sz w:val="22"/>
-          <w:szCs w:val="18"/>
-          <w:shd w:val="clear" w:color="auto" w:fill="FFFFFF"/>
-          <w:lang w:val="en-US" w:eastAsia="zh-CN"/>
-        </w:rPr>
-      </w:pPr>
-      <w:r>
-        <w:rPr>
-          <w:rFonts w:hint="eastAsia"/>
-          <w:color w:val="000000"/>
-          <w:sz w:val="22"/>
-          <w:szCs w:val="18"/>
-          <w:shd w:val="clear" w:color="auto" w:fill="FFFFFF"/>
-          <w:lang w:val="en-US" w:eastAsia="zh-CN"/>
-        </w:rPr>
-        <w:t>I</w:t>
-      </w:r>
-      <w:r>
-        <w:rPr>
-          <w:color w:val="000000"/>
-          <w:sz w:val="22"/>
-          <w:szCs w:val="18"/>
-          <w:shd w:val="clear" w:color="auto" w:fill="FFFFFF"/>
-          <w:lang w:val="en-US" w:eastAsia="zh-CN"/>
-        </w:rPr>
-        <w:t xml:space="preserve">n Figure 4.24, the ZumoKing would reward 5 times score for each time the opponent out of the ring. And it will be punished </w:t>
-      </w:r>
-      <w:r>
-        <w:rPr>
-          <w:color w:val="000000"/>
-          <w:sz w:val="22"/>
-          <w:szCs w:val="18"/>
-          <w:shd w:val="clear" w:color="auto" w:fill="FFFFFF"/>
-          <w:lang w:val="en-US" w:eastAsia="zh-CN"/>
-        </w:rPr>
-        <w:t>less for out of bounds itself. Because the DistanceTravelled is a large number and we don’t want it affect too much to the score, it’s reasonable to assign it with a small weight.</w:t>
-      </w:r>
-    </w:p>
-    <w:p>
-      <w:pPr>
-        <w:jc w:val="center"/>
-        <w:rPr>
-          <w:color w:val="000000"/>
-          <w:sz w:val="22"/>
-          <w:szCs w:val="18"/>
-          <w:shd w:val="clear" w:color="auto" w:fill="FFFFFF"/>
-          <w:lang w:val="en-US" w:eastAsia="zh-CN"/>
-        </w:rPr>
-      </w:pPr>
-      <w:r>
-        <w:rPr>
-          <w:noProof/>
-        </w:rPr>
-        <w:drawing>
-          <wp:inline distT="0" distB="0" distL="0" distR="0" wp14:anchorId="1516F1E2" wp14:editId="2B66F9B8">
-            <wp:extent cx="5731510" cy="2042160"/>
-            <wp:effectExtent l="0" t="0" r="2540" b="0"/>
-            <wp:docPr id="32" name="图片 32"/>
+          <wp:inline distT="0" distB="0" distL="0" distR="0" wp14:anchorId="65448B84" wp14:editId="39BF47BD">
+            <wp:extent cx="3812508" cy="2704780"/>
+            <wp:effectExtent l="0" t="0" r="0" b="635"/>
+            <wp:docPr id="45" name="图片 45"/>
             <wp:cNvGraphicFramePr>
               <a:graphicFrameLocks xmlns:a="http://schemas.openxmlformats.org/drawingml/2006/main" noChangeAspect="1"/>
             </wp:cNvGraphicFramePr>
@@ -19642,7 +18869,7 @@
                   <pic:spPr>
                     <a:xfrm>
                       <a:off x="0" y="0"/>
-                      <a:ext cx="5731510" cy="2042160"/>
+                      <a:ext cx="3883120" cy="2754876"/>
                     </a:xfrm>
                     <a:prstGeom prst="rect">
                       <a:avLst/>
@@ -19660,59 +18887,129 @@
         <w:jc w:val="center"/>
         <w:rPr>
           <w:rFonts w:hint="eastAsia"/>
+          <w:sz w:val="22"/>
+          <w:szCs w:val="18"/>
+          <w:lang w:eastAsia="zh-CN"/>
+        </w:rPr>
+      </w:pPr>
+      <w:r>
+        <w:rPr>
+          <w:rFonts w:hint="eastAsia"/>
+          <w:sz w:val="22"/>
+          <w:szCs w:val="18"/>
+          <w:lang w:eastAsia="zh-CN"/>
+        </w:rPr>
+        <w:t>F</w:t>
+      </w:r>
+      <w:r>
+        <w:rPr>
+          <w:sz w:val="22"/>
+          <w:szCs w:val="18"/>
+          <w:lang w:eastAsia="zh-CN"/>
+        </w:rPr>
+        <w:t>igure 4.23 Code for population and assesssment set</w:t>
+      </w:r>
+    </w:p>
+    <w:p>
+      <w:pPr>
+        <w:rPr>
+          <w:sz w:val="22"/>
+          <w:szCs w:val="18"/>
+          <w:lang w:eastAsia="zh-CN"/>
+        </w:rPr>
+      </w:pPr>
+      <w:r>
+        <w:rPr>
+          <w:sz w:val="22"/>
+          <w:szCs w:val="18"/>
+          <w:lang w:eastAsia="zh-CN"/>
+        </w:rPr>
+        <w:t>During the</w:t>
+      </w:r>
+      <w:r>
+        <w:rPr>
+          <w:sz w:val="22"/>
+          <w:szCs w:val="18"/>
+          <w:lang w:eastAsia="zh-CN"/>
+        </w:rPr>
+        <w:t xml:space="preserve"> assessment, if one robot is fall out of the ring, then the code in Figure 4.23 will reset everything, including the position, speed, etc.</w:t>
+      </w:r>
+    </w:p>
+    <w:p>
+      <w:pPr>
+        <w:rPr>
           <w:color w:val="000000"/>
           <w:sz w:val="22"/>
           <w:szCs w:val="18"/>
           <w:shd w:val="clear" w:color="auto" w:fill="FFFFFF"/>
-          <w:lang w:val="en-US" w:eastAsia="zh-CN"/>
-        </w:rPr>
-      </w:pPr>
-      <w:r>
-        <w:rPr>
-          <w:rFonts w:hint="eastAsia"/>
+          <w:lang w:eastAsia="zh-CN"/>
+        </w:rPr>
+      </w:pPr>
+      <w:r>
+        <w:rPr>
+          <w:sz w:val="22"/>
+          <w:szCs w:val="18"/>
+          <w:lang w:eastAsia="zh-CN"/>
+        </w:rPr>
+        <w:t xml:space="preserve">For the record, rule of </w:t>
+      </w:r>
+      <w:r>
+        <w:rPr>
+          <w:i/>
+          <w:iCs/>
+          <w:sz w:val="22"/>
+          <w:szCs w:val="18"/>
+          <w:lang w:eastAsia="zh-CN"/>
+        </w:rPr>
+        <w:t>‘</w:t>
+      </w:r>
+      <w:r>
+        <w:rPr>
+          <w:i/>
+          <w:iCs/>
           <w:color w:val="000000"/>
           <w:sz w:val="22"/>
           <w:szCs w:val="18"/>
           <w:shd w:val="clear" w:color="auto" w:fill="FFFFFF"/>
-          <w:lang w:val="en-US" w:eastAsia="zh-CN"/>
-        </w:rPr>
-        <w:t>F</w:t>
-      </w:r>
-      <w:r>
-        <w:rPr>
-          <w:color w:val="000000"/>
-          <w:sz w:val="22"/>
-          <w:szCs w:val="18"/>
-          <w:shd w:val="clear" w:color="auto" w:fill="FFFFFF"/>
-          <w:lang w:val="en-US" w:eastAsia="zh-CN"/>
-        </w:rPr>
-        <w:t>igure 4.22 Fitness code for ZumoKing</w:t>
-      </w:r>
-    </w:p>
-    <w:p>
-      <w:pPr>
-        <w:rPr>
-          <w:sz w:val="22"/>
-          <w:szCs w:val="18"/>
-          <w:lang w:eastAsia="zh-CN"/>
-        </w:rPr>
-      </w:pPr>
-      <w:r>
-        <w:rPr>
-          <w:rFonts w:hint="eastAsia"/>
-          <w:sz w:val="22"/>
-          <w:szCs w:val="18"/>
-          <w:lang w:eastAsia="zh-CN"/>
-        </w:rPr>
-        <w:t>T</w:t>
-      </w:r>
-      <w:r>
-        <w:rPr>
-          <w:sz w:val="22"/>
-          <w:szCs w:val="18"/>
-          <w:lang w:eastAsia="zh-CN"/>
-        </w:rPr>
-        <w:t>he same fitness rules for ZumoQueen, but has slightly difference with ZumoKing. In Figure 4.25, the agent would reward for it’s opponenets out of bounds, while it will be punished 5 times more for out of the bounds itself. And the travel distance is the same as ZumoKing.</w:t>
+          <w:lang w:eastAsia="zh-CN"/>
+        </w:rPr>
+        <w:t>Upon pressing the start buttons, each robot must not move at all for five seconds</w:t>
+      </w:r>
+      <w:r>
+        <w:rPr>
+          <w:i/>
+          <w:iCs/>
+          <w:sz w:val="22"/>
+          <w:szCs w:val="18"/>
+          <w:lang w:eastAsia="zh-CN"/>
+        </w:rPr>
+        <w:t>’</w:t>
+      </w:r>
+      <w:r>
+        <w:rPr>
+          <w:i/>
+          <w:iCs/>
+          <w:sz w:val="22"/>
+          <w:szCs w:val="18"/>
+          <w:lang w:eastAsia="zh-CN"/>
+        </w:rPr>
+        <w:t xml:space="preserve"> </w:t>
+      </w:r>
+      <w:r>
+        <w:rPr>
+          <w:sz w:val="22"/>
+          <w:szCs w:val="18"/>
+          <w:lang w:eastAsia="zh-CN"/>
+        </w:rPr>
+        <w:t xml:space="preserve">are not considered in this GA based control system implementation. Which means, the robot wouldn’t wait for five seconds at the beginning of each assessment. </w:t>
+      </w:r>
+      <w:r>
+        <w:rPr>
+          <w:sz w:val="22"/>
+          <w:szCs w:val="18"/>
+          <w:lang w:eastAsia="zh-CN"/>
+        </w:rPr>
+        <w:t>It will save much time in each assessment.</w:t>
       </w:r>
     </w:p>
     <w:p>
@@ -19729,10 +19026,10 @@
           <w:noProof/>
         </w:rPr>
         <w:drawing>
-          <wp:inline distT="0" distB="0" distL="0" distR="0" wp14:anchorId="73F32C8F" wp14:editId="51B3FE5C">
-            <wp:extent cx="5731510" cy="2245360"/>
-            <wp:effectExtent l="0" t="0" r="2540" b="2540"/>
-            <wp:docPr id="34" name="图片 34"/>
+          <wp:inline distT="0" distB="0" distL="0" distR="0" wp14:anchorId="65250388" wp14:editId="2C9FA97C">
+            <wp:extent cx="4326111" cy="4246548"/>
+            <wp:effectExtent l="0" t="0" r="0" b="1905"/>
+            <wp:docPr id="49" name="图片 49"/>
             <wp:cNvGraphicFramePr>
               <a:graphicFrameLocks xmlns:a="http://schemas.openxmlformats.org/drawingml/2006/main" noChangeAspect="1"/>
             </wp:cNvGraphicFramePr>
@@ -19752,6 +19049,924 @@
                   <pic:spPr>
                     <a:xfrm>
                       <a:off x="0" y="0"/>
+                      <a:ext cx="4329968" cy="4250334"/>
+                    </a:xfrm>
+                    <a:prstGeom prst="rect">
+                      <a:avLst/>
+                    </a:prstGeom>
+                  </pic:spPr>
+                </pic:pic>
+              </a:graphicData>
+            </a:graphic>
+          </wp:inline>
+        </w:drawing>
+      </w:r>
+    </w:p>
+    <w:p>
+      <w:pPr>
+        <w:jc w:val="center"/>
+        <w:rPr>
+          <w:sz w:val="22"/>
+          <w:szCs w:val="18"/>
+          <w:lang w:eastAsia="zh-CN"/>
+        </w:rPr>
+      </w:pPr>
+      <w:r>
+        <w:rPr>
+          <w:rFonts w:hint="eastAsia"/>
+          <w:sz w:val="22"/>
+          <w:szCs w:val="18"/>
+          <w:lang w:eastAsia="zh-CN"/>
+        </w:rPr>
+        <w:lastRenderedPageBreak/>
+        <w:t>F</w:t>
+      </w:r>
+      <w:r>
+        <w:rPr>
+          <w:sz w:val="22"/>
+          <w:szCs w:val="18"/>
+          <w:lang w:eastAsia="zh-CN"/>
+        </w:rPr>
+        <w:t>igure 4.23 Code for reset.</w:t>
+      </w:r>
+    </w:p>
+    <w:p>
+      <w:pPr>
+        <w:rPr>
+          <w:sz w:val="22"/>
+          <w:szCs w:val="18"/>
+          <w:lang w:eastAsia="zh-CN"/>
+        </w:rPr>
+      </w:pPr>
+      <w:r>
+        <w:rPr>
+          <w:sz w:val="22"/>
+          <w:szCs w:val="18"/>
+          <w:lang w:eastAsia="zh-CN"/>
+        </w:rPr>
+        <w:t xml:space="preserve">As for the </w:t>
+      </w:r>
+      <w:r>
+        <w:rPr>
+          <w:i/>
+          <w:iCs/>
+          <w:sz w:val="22"/>
+          <w:szCs w:val="18"/>
+          <w:lang w:eastAsia="zh-CN"/>
+        </w:rPr>
+        <w:t>inRangeA</w:t>
+      </w:r>
+      <w:r>
+        <w:rPr>
+          <w:sz w:val="22"/>
+          <w:szCs w:val="18"/>
+          <w:lang w:eastAsia="zh-CN"/>
+        </w:rPr>
+        <w:t xml:space="preserve"> or </w:t>
+      </w:r>
+      <w:r>
+        <w:rPr>
+          <w:i/>
+          <w:iCs/>
+          <w:sz w:val="22"/>
+          <w:szCs w:val="18"/>
+          <w:lang w:eastAsia="zh-CN"/>
+        </w:rPr>
+        <w:t>inRangeB</w:t>
+      </w:r>
+      <w:r>
+        <w:rPr>
+          <w:sz w:val="22"/>
+          <w:szCs w:val="18"/>
+          <w:lang w:eastAsia="zh-CN"/>
+        </w:rPr>
+        <w:t xml:space="preserve">, these two variable are boolean type. And </w:t>
+      </w:r>
+      <w:r>
+        <w:rPr>
+          <w:i/>
+          <w:iCs/>
+          <w:sz w:val="22"/>
+          <w:szCs w:val="18"/>
+          <w:lang w:eastAsia="zh-CN"/>
+        </w:rPr>
+        <w:t>counterA</w:t>
+      </w:r>
+      <w:r>
+        <w:rPr>
+          <w:sz w:val="22"/>
+          <w:szCs w:val="18"/>
+          <w:lang w:eastAsia="zh-CN"/>
+        </w:rPr>
+        <w:t xml:space="preserve"> and </w:t>
+      </w:r>
+      <w:r>
+        <w:rPr>
+          <w:i/>
+          <w:iCs/>
+          <w:sz w:val="22"/>
+          <w:szCs w:val="18"/>
+          <w:lang w:eastAsia="zh-CN"/>
+        </w:rPr>
+        <w:t>counterB</w:t>
+      </w:r>
+      <w:r>
+        <w:rPr>
+          <w:sz w:val="22"/>
+          <w:szCs w:val="18"/>
+          <w:lang w:eastAsia="zh-CN"/>
+        </w:rPr>
+        <w:t xml:space="preserve"> are integer for count how many times each agent has run out of the ring separately. If </w:t>
+      </w:r>
+      <w:r>
+        <w:rPr>
+          <w:i/>
+          <w:iCs/>
+          <w:sz w:val="22"/>
+          <w:szCs w:val="18"/>
+          <w:lang w:eastAsia="zh-CN"/>
+        </w:rPr>
+        <w:t>Z</w:t>
+      </w:r>
+      <w:r>
+        <w:rPr>
+          <w:rFonts w:hint="eastAsia"/>
+          <w:i/>
+          <w:iCs/>
+          <w:sz w:val="22"/>
+          <w:szCs w:val="18"/>
+          <w:lang w:eastAsia="zh-CN"/>
+        </w:rPr>
+        <w:t>u</w:t>
+      </w:r>
+      <w:r>
+        <w:rPr>
+          <w:i/>
+          <w:iCs/>
+          <w:sz w:val="22"/>
+          <w:szCs w:val="18"/>
+          <w:lang w:eastAsia="zh-CN"/>
+        </w:rPr>
+        <w:t>moQueen</w:t>
+      </w:r>
+      <w:r>
+        <w:rPr>
+          <w:sz w:val="22"/>
+          <w:szCs w:val="18"/>
+          <w:lang w:eastAsia="zh-CN"/>
+        </w:rPr>
+        <w:t xml:space="preserve"> is out of the ring, then </w:t>
+      </w:r>
+      <w:r>
+        <w:rPr>
+          <w:i/>
+          <w:iCs/>
+          <w:sz w:val="22"/>
+          <w:szCs w:val="18"/>
+          <w:lang w:eastAsia="zh-CN"/>
+        </w:rPr>
+        <w:t>inRangeB</w:t>
+      </w:r>
+      <w:r>
+        <w:rPr>
+          <w:sz w:val="22"/>
+          <w:szCs w:val="18"/>
+          <w:lang w:eastAsia="zh-CN"/>
+        </w:rPr>
+        <w:t xml:space="preserve"> is set to false, then </w:t>
+      </w:r>
+      <w:r>
+        <w:rPr>
+          <w:i/>
+          <w:iCs/>
+          <w:sz w:val="22"/>
+          <w:szCs w:val="18"/>
+          <w:lang w:eastAsia="zh-CN"/>
+        </w:rPr>
+        <w:t>counterB</w:t>
+      </w:r>
+      <w:r>
+        <w:rPr>
+          <w:sz w:val="22"/>
+          <w:szCs w:val="18"/>
+          <w:lang w:eastAsia="zh-CN"/>
+        </w:rPr>
+        <w:t xml:space="preserve"> plus 1, then reset </w:t>
+      </w:r>
+      <w:r>
+        <w:rPr>
+          <w:i/>
+          <w:iCs/>
+          <w:sz w:val="22"/>
+          <w:szCs w:val="18"/>
+          <w:lang w:eastAsia="zh-CN"/>
+        </w:rPr>
+        <w:t>inRangeB</w:t>
+      </w:r>
+      <w:r>
+        <w:rPr>
+          <w:sz w:val="22"/>
+          <w:szCs w:val="18"/>
+          <w:lang w:eastAsia="zh-CN"/>
+        </w:rPr>
+        <w:t xml:space="preserve"> to true. And do the same for </w:t>
+      </w:r>
+      <w:r>
+        <w:rPr>
+          <w:i/>
+          <w:iCs/>
+          <w:sz w:val="22"/>
+          <w:szCs w:val="18"/>
+          <w:lang w:eastAsia="zh-CN"/>
+        </w:rPr>
+        <w:t>ZumoKing</w:t>
+      </w:r>
+      <w:r>
+        <w:rPr>
+          <w:sz w:val="22"/>
+          <w:szCs w:val="18"/>
+          <w:lang w:eastAsia="zh-CN"/>
+        </w:rPr>
+        <w:t>.</w:t>
+      </w:r>
+    </w:p>
+    <w:p>
+      <w:pPr>
+        <w:rPr>
+          <w:sz w:val="22"/>
+          <w:szCs w:val="18"/>
+          <w:lang w:eastAsia="zh-CN"/>
+        </w:rPr>
+      </w:pPr>
+      <w:r>
+        <w:rPr>
+          <w:sz w:val="22"/>
+          <w:szCs w:val="18"/>
+          <w:lang w:eastAsia="zh-CN"/>
+        </w:rPr>
+        <w:t>By the end of one assessment comes to the GA.</w:t>
+      </w:r>
+    </w:p>
+    <w:p>
+      <w:pPr>
+        <w:rPr>
+          <w:sz w:val="22"/>
+          <w:szCs w:val="18"/>
+          <w:lang w:eastAsia="zh-CN"/>
+        </w:rPr>
+      </w:pPr>
+      <w:r>
+        <w:rPr>
+          <w:rFonts w:hint="eastAsia"/>
+          <w:sz w:val="22"/>
+          <w:szCs w:val="18"/>
+          <w:lang w:eastAsia="zh-CN"/>
+        </w:rPr>
+        <w:t>4</w:t>
+      </w:r>
+      <w:r>
+        <w:rPr>
+          <w:sz w:val="22"/>
+          <w:szCs w:val="18"/>
+          <w:lang w:eastAsia="zh-CN"/>
+        </w:rPr>
+        <w:t xml:space="preserve">.2.3 </w:t>
+      </w:r>
+      <w:r>
+        <w:rPr>
+          <w:sz w:val="22"/>
+          <w:szCs w:val="18"/>
+          <w:lang w:eastAsia="zh-CN"/>
+        </w:rPr>
+        <w:t>GA process</w:t>
+      </w:r>
+    </w:p>
+    <w:p>
+      <w:pPr>
+        <w:rPr>
+          <w:sz w:val="22"/>
+          <w:szCs w:val="18"/>
+          <w:lang w:eastAsia="zh-CN"/>
+        </w:rPr>
+      </w:pPr>
+      <w:r>
+        <w:rPr>
+          <w:rFonts w:hint="eastAsia"/>
+          <w:sz w:val="22"/>
+          <w:szCs w:val="18"/>
+          <w:lang w:eastAsia="zh-CN"/>
+        </w:rPr>
+        <w:t>H</w:t>
+      </w:r>
+      <w:r>
+        <w:rPr>
+          <w:sz w:val="22"/>
+          <w:szCs w:val="18"/>
+          <w:lang w:eastAsia="zh-CN"/>
+        </w:rPr>
+        <w:t xml:space="preserve">ere comes the fitness score, selection, mutation and crossover. </w:t>
+      </w:r>
+      <w:r>
+        <w:rPr>
+          <w:rFonts w:hint="eastAsia"/>
+          <w:sz w:val="22"/>
+          <w:szCs w:val="18"/>
+          <w:lang w:eastAsia="zh-CN"/>
+        </w:rPr>
+        <w:t>Most</w:t>
+      </w:r>
+      <w:r>
+        <w:rPr>
+          <w:sz w:val="22"/>
+          <w:szCs w:val="18"/>
+          <w:lang w:eastAsia="zh-CN"/>
+        </w:rPr>
+        <w:t xml:space="preserve"> of the function has </w:t>
+      </w:r>
+      <w:r>
+        <w:rPr>
+          <w:rFonts w:hint="eastAsia"/>
+          <w:sz w:val="22"/>
+          <w:szCs w:val="18"/>
+          <w:lang w:eastAsia="zh-CN"/>
+        </w:rPr>
+        <w:t>alr</w:t>
+      </w:r>
+      <w:r>
+        <w:rPr>
+          <w:sz w:val="22"/>
+          <w:szCs w:val="18"/>
+          <w:lang w:eastAsia="zh-CN"/>
+        </w:rPr>
+        <w:t xml:space="preserve">eady </w:t>
+      </w:r>
+      <w:r>
+        <w:rPr>
+          <w:sz w:val="22"/>
+          <w:szCs w:val="18"/>
+          <w:lang w:eastAsia="zh-CN"/>
+        </w:rPr>
+        <w:t xml:space="preserve">been implemented in the </w:t>
+      </w:r>
+      <w:r>
+        <w:rPr>
+          <w:i/>
+          <w:iCs/>
+          <w:sz w:val="22"/>
+          <w:szCs w:val="18"/>
+          <w:lang w:eastAsia="zh-CN"/>
+        </w:rPr>
+        <w:t>geneticalgorithm.h</w:t>
+      </w:r>
+      <w:r>
+        <w:rPr>
+          <w:i/>
+          <w:iCs/>
+          <w:sz w:val="22"/>
+          <w:szCs w:val="18"/>
+          <w:lang w:eastAsia="zh-CN"/>
+        </w:rPr>
+        <w:t xml:space="preserve"> </w:t>
+      </w:r>
+      <w:r>
+        <w:rPr>
+          <w:sz w:val="22"/>
+          <w:szCs w:val="18"/>
+          <w:lang w:eastAsia="zh-CN"/>
+        </w:rPr>
+        <w:t>file</w:t>
+      </w:r>
+      <w:r>
+        <w:rPr>
+          <w:sz w:val="22"/>
+          <w:szCs w:val="18"/>
+          <w:lang w:eastAsia="zh-CN"/>
+        </w:rPr>
+        <w:t xml:space="preserve">. </w:t>
+      </w:r>
+    </w:p>
+    <w:p>
+      <w:pPr>
+        <w:rPr>
+          <w:sz w:val="22"/>
+          <w:szCs w:val="18"/>
+          <w:lang w:eastAsia="zh-CN"/>
+        </w:rPr>
+      </w:pPr>
+      <w:r>
+        <w:rPr>
+          <w:sz w:val="22"/>
+          <w:szCs w:val="18"/>
+          <w:lang w:eastAsia="zh-CN"/>
+        </w:rPr>
+        <w:t xml:space="preserve">As for fitness score, this built-in function need to be override. </w:t>
+      </w:r>
+      <w:r>
+        <w:rPr>
+          <w:rFonts w:hint="eastAsia"/>
+          <w:sz w:val="22"/>
+          <w:szCs w:val="18"/>
+          <w:lang w:eastAsia="zh-CN"/>
+        </w:rPr>
+        <w:t>The</w:t>
+      </w:r>
+      <w:r>
+        <w:rPr>
+          <w:sz w:val="22"/>
+          <w:szCs w:val="18"/>
+          <w:lang w:eastAsia="zh-CN"/>
+        </w:rPr>
+        <w:t xml:space="preserve"> </w:t>
+      </w:r>
+      <w:r>
+        <w:rPr>
+          <w:i/>
+          <w:iCs/>
+          <w:sz w:val="22"/>
+          <w:szCs w:val="18"/>
+          <w:lang w:eastAsia="zh-CN"/>
+        </w:rPr>
+        <w:t>ZumoKing</w:t>
+      </w:r>
+      <w:r>
+        <w:rPr>
+          <w:sz w:val="22"/>
+          <w:szCs w:val="18"/>
+          <w:lang w:eastAsia="zh-CN"/>
+        </w:rPr>
+        <w:t xml:space="preserve"> and </w:t>
+      </w:r>
+      <w:r>
+        <w:rPr>
+          <w:i/>
+          <w:iCs/>
+          <w:sz w:val="22"/>
+          <w:szCs w:val="18"/>
+          <w:lang w:eastAsia="zh-CN"/>
+        </w:rPr>
+        <w:t>ZumoQueen</w:t>
+      </w:r>
+      <w:r>
+        <w:rPr>
+          <w:sz w:val="22"/>
+          <w:szCs w:val="18"/>
+          <w:lang w:eastAsia="zh-CN"/>
+        </w:rPr>
+        <w:t xml:space="preserve"> in this project have different fitness function. As for </w:t>
+      </w:r>
+      <w:r>
+        <w:rPr>
+          <w:i/>
+          <w:iCs/>
+          <w:sz w:val="22"/>
+          <w:szCs w:val="18"/>
+          <w:lang w:eastAsia="zh-CN"/>
+        </w:rPr>
+        <w:t>ZumoKing</w:t>
+      </w:r>
+      <w:r>
+        <w:rPr>
+          <w:sz w:val="22"/>
+          <w:szCs w:val="18"/>
+          <w:lang w:eastAsia="zh-CN"/>
+        </w:rPr>
+        <w:t>, the code of fitness is in Figure 4.24.</w:t>
+      </w:r>
+      <w:r>
+        <w:rPr>
+          <w:sz w:val="22"/>
+          <w:szCs w:val="18"/>
+          <w:lang w:eastAsia="zh-CN"/>
+        </w:rPr>
+        <w:t xml:space="preserve"> The score is related to counterA and counterB, which are the number of times it run out of the ring and the number of times it’s opponenets run out of the ring. For ZumoKing, it’s reasonable that fitness score has positive correlation with counterA, while has negative correlation with counterB.</w:t>
+      </w:r>
+      <w:r>
+        <w:rPr>
+          <w:sz w:val="22"/>
+          <w:szCs w:val="18"/>
+          <w:lang w:eastAsia="zh-CN"/>
+        </w:rPr>
+        <w:t xml:space="preserve"> </w:t>
+      </w:r>
+    </w:p>
+    <w:p>
+      <w:pPr>
+        <w:rPr>
+          <w:rFonts w:eastAsia="宋体"/>
+          <w:color w:val="2A2A2A"/>
+          <w:sz w:val="22"/>
+          <w:szCs w:val="22"/>
+          <w:lang w:val="en-US" w:eastAsia="zh-CN"/>
+        </w:rPr>
+      </w:pPr>
+      <w:r>
+        <w:rPr>
+          <w:sz w:val="22"/>
+          <w:szCs w:val="18"/>
+          <w:lang w:eastAsia="zh-CN"/>
+        </w:rPr>
+        <w:t xml:space="preserve">According to the rules, </w:t>
+      </w:r>
+      <w:r>
+        <w:rPr>
+          <w:i/>
+          <w:iCs/>
+          <w:sz w:val="22"/>
+          <w:szCs w:val="18"/>
+          <w:lang w:eastAsia="zh-CN"/>
+        </w:rPr>
+        <w:t>‘</w:t>
+      </w:r>
+      <w:r>
+        <w:rPr>
+          <w:i/>
+          <w:iCs/>
+          <w:color w:val="000000"/>
+          <w:sz w:val="22"/>
+          <w:szCs w:val="18"/>
+          <w:shd w:val="clear" w:color="auto" w:fill="FFFFFF"/>
+          <w:lang w:eastAsia="zh-CN"/>
+        </w:rPr>
+        <w:t>However, if the robot does not move for a long time after the start command. It will be punished or judged for losing the roun</w:t>
+      </w:r>
+      <w:r>
+        <w:rPr>
+          <w:i/>
+          <w:iCs/>
+          <w:color w:val="000000"/>
+          <w:sz w:val="22"/>
+          <w:szCs w:val="18"/>
+          <w:shd w:val="clear" w:color="auto" w:fill="FFFFFF"/>
+          <w:lang w:eastAsia="zh-CN"/>
+        </w:rPr>
+        <w:t>d’</w:t>
+      </w:r>
+      <w:r>
+        <w:rPr>
+          <w:color w:val="000000"/>
+          <w:sz w:val="22"/>
+          <w:szCs w:val="18"/>
+          <w:shd w:val="clear" w:color="auto" w:fill="FFFFFF"/>
+          <w:lang w:eastAsia="zh-CN"/>
+        </w:rPr>
+        <w:t xml:space="preserve"> and </w:t>
+      </w:r>
+      <w:r>
+        <w:rPr>
+          <w:i/>
+          <w:iCs/>
+          <w:color w:val="000000"/>
+          <w:sz w:val="22"/>
+          <w:szCs w:val="18"/>
+          <w:shd w:val="clear" w:color="auto" w:fill="FFFFFF"/>
+          <w:lang w:eastAsia="zh-CN"/>
+        </w:rPr>
+        <w:t>‘The robots fail to touch each other for some period of time, the reference may choose to restart a round’</w:t>
+      </w:r>
+      <w:r>
+        <w:rPr>
+          <w:color w:val="000000"/>
+          <w:sz w:val="22"/>
+          <w:szCs w:val="18"/>
+          <w:shd w:val="clear" w:color="auto" w:fill="FFFFFF"/>
+          <w:lang w:eastAsia="zh-CN"/>
+        </w:rPr>
+        <w:t xml:space="preserve">. The fitness would encourage robot’s movement rather than stand still by introduce </w:t>
+      </w:r>
+      <w:r>
+        <w:rPr>
+          <w:i/>
+          <w:iCs/>
+          <w:color w:val="000000"/>
+          <w:sz w:val="22"/>
+          <w:szCs w:val="18"/>
+          <w:shd w:val="clear" w:color="auto" w:fill="FFFFFF"/>
+          <w:lang w:eastAsia="zh-CN"/>
+        </w:rPr>
+        <w:t>DistanceTravelled</w:t>
+      </w:r>
+      <w:r>
+        <w:rPr>
+          <w:color w:val="000000"/>
+          <w:sz w:val="22"/>
+          <w:szCs w:val="18"/>
+          <w:shd w:val="clear" w:color="auto" w:fill="FFFFFF"/>
+          <w:lang w:eastAsia="zh-CN"/>
+        </w:rPr>
+        <w:t xml:space="preserve">. </w:t>
+      </w:r>
+      <w:r>
+        <w:rPr>
+          <w:color w:val="000000"/>
+          <w:sz w:val="22"/>
+          <w:szCs w:val="18"/>
+          <w:shd w:val="clear" w:color="auto" w:fill="FFFFFF"/>
+          <w:lang w:eastAsia="zh-CN"/>
+        </w:rPr>
+        <w:t xml:space="preserve">Thus, </w:t>
+      </w:r>
+      <w:r>
+        <w:rPr>
+          <w:i/>
+          <w:iCs/>
+          <w:color w:val="000000"/>
+          <w:sz w:val="22"/>
+          <w:szCs w:val="18"/>
+          <w:shd w:val="clear" w:color="auto" w:fill="FFFFFF"/>
+          <w:lang w:eastAsia="zh-CN"/>
+        </w:rPr>
+        <w:t>DistanceTravelled</w:t>
+      </w:r>
+      <w:r>
+        <w:rPr>
+          <w:color w:val="000000"/>
+          <w:sz w:val="22"/>
+          <w:szCs w:val="18"/>
+          <w:shd w:val="clear" w:color="auto" w:fill="FFFFFF"/>
+          <w:lang w:eastAsia="zh-CN"/>
+        </w:rPr>
+        <w:t xml:space="preserve"> would also has positive correlation with fitness score, but wouldn’t affect the score as much as </w:t>
+      </w:r>
+      <w:r>
+        <w:rPr>
+          <w:i/>
+          <w:iCs/>
+          <w:color w:val="000000"/>
+          <w:sz w:val="22"/>
+          <w:szCs w:val="18"/>
+          <w:shd w:val="clear" w:color="auto" w:fill="FFFFFF"/>
+          <w:lang w:eastAsia="zh-CN"/>
+        </w:rPr>
+        <w:t>counterA</w:t>
+      </w:r>
+      <w:r>
+        <w:rPr>
+          <w:color w:val="000000"/>
+          <w:sz w:val="22"/>
+          <w:szCs w:val="18"/>
+          <w:shd w:val="clear" w:color="auto" w:fill="FFFFFF"/>
+          <w:lang w:eastAsia="zh-CN"/>
+        </w:rPr>
+        <w:t xml:space="preserve"> and </w:t>
+      </w:r>
+      <w:r>
+        <w:rPr>
+          <w:i/>
+          <w:iCs/>
+          <w:color w:val="000000"/>
+          <w:sz w:val="22"/>
+          <w:szCs w:val="18"/>
+          <w:shd w:val="clear" w:color="auto" w:fill="FFFFFF"/>
+          <w:lang w:eastAsia="zh-CN"/>
+        </w:rPr>
+        <w:t>counterB</w:t>
+      </w:r>
+      <w:r>
+        <w:rPr>
+          <w:i/>
+          <w:iCs/>
+          <w:color w:val="000000"/>
+          <w:sz w:val="22"/>
+          <w:szCs w:val="18"/>
+          <w:shd w:val="clear" w:color="auto" w:fill="FFFFFF"/>
+          <w:lang w:eastAsia="zh-CN"/>
+        </w:rPr>
+        <w:t xml:space="preserve">. </w:t>
+      </w:r>
+    </w:p>
+    <w:p>
+      <w:pPr>
+        <w:rPr>
+          <w:color w:val="000000"/>
+          <w:sz w:val="22"/>
+          <w:szCs w:val="18"/>
+          <w:shd w:val="clear" w:color="auto" w:fill="FFFFFF"/>
+          <w:lang w:val="en-US" w:eastAsia="zh-CN"/>
+        </w:rPr>
+      </w:pPr>
+      <w:r>
+        <w:rPr>
+          <w:color w:val="000000"/>
+          <w:sz w:val="22"/>
+          <w:szCs w:val="18"/>
+          <w:shd w:val="clear" w:color="auto" w:fill="FFFFFF"/>
+          <w:lang w:val="en-US" w:eastAsia="zh-CN"/>
+        </w:rPr>
+        <w:t>Because there are three selection choices, including roulette wheel selection, which is the probability selection according to fitness score. Thus, the fitness score should be positive rather than negative number.</w:t>
+      </w:r>
+    </w:p>
+    <w:p>
+      <w:pPr>
+        <w:rPr>
+          <w:color w:val="000000"/>
+          <w:sz w:val="22"/>
+          <w:szCs w:val="18"/>
+          <w:shd w:val="clear" w:color="auto" w:fill="FFFFFF"/>
+          <w:lang w:val="en-US" w:eastAsia="zh-CN"/>
+        </w:rPr>
+      </w:pPr>
+      <w:r>
+        <w:rPr>
+          <w:rFonts w:hint="eastAsia"/>
+          <w:color w:val="000000"/>
+          <w:sz w:val="22"/>
+          <w:szCs w:val="18"/>
+          <w:shd w:val="clear" w:color="auto" w:fill="FFFFFF"/>
+          <w:lang w:val="en-US" w:eastAsia="zh-CN"/>
+        </w:rPr>
+        <w:t>I</w:t>
+      </w:r>
+      <w:r>
+        <w:rPr>
+          <w:color w:val="000000"/>
+          <w:sz w:val="22"/>
+          <w:szCs w:val="18"/>
+          <w:shd w:val="clear" w:color="auto" w:fill="FFFFFF"/>
+          <w:lang w:val="en-US" w:eastAsia="zh-CN"/>
+        </w:rPr>
+        <w:t xml:space="preserve">n Figure 4.24, the ZumoKing would reward 5 times score for each time the opponent out of the ring. And it will be punished </w:t>
+      </w:r>
+      <w:r>
+        <w:rPr>
+          <w:color w:val="000000"/>
+          <w:sz w:val="22"/>
+          <w:szCs w:val="18"/>
+          <w:shd w:val="clear" w:color="auto" w:fill="FFFFFF"/>
+          <w:lang w:val="en-US" w:eastAsia="zh-CN"/>
+        </w:rPr>
+        <w:t>less for out of bounds itself. Because the DistanceTravelled is a large number and we don’t want it affect too much to the score, it’s reasonable to assign it with a small weight.</w:t>
+      </w:r>
+    </w:p>
+    <w:p>
+      <w:pPr>
+        <w:jc w:val="center"/>
+        <w:rPr>
+          <w:color w:val="000000"/>
+          <w:sz w:val="22"/>
+          <w:szCs w:val="18"/>
+          <w:shd w:val="clear" w:color="auto" w:fill="FFFFFF"/>
+          <w:lang w:val="en-US" w:eastAsia="zh-CN"/>
+        </w:rPr>
+      </w:pPr>
+      <w:r>
+        <w:rPr>
+          <w:noProof/>
+        </w:rPr>
+        <w:lastRenderedPageBreak/>
+        <w:drawing>
+          <wp:inline distT="0" distB="0" distL="0" distR="0" wp14:anchorId="1516F1E2" wp14:editId="2B66F9B8">
+            <wp:extent cx="5731510" cy="2042160"/>
+            <wp:effectExtent l="0" t="0" r="2540" b="0"/>
+            <wp:docPr id="32" name="图片 32"/>
+            <wp:cNvGraphicFramePr>
+              <a:graphicFrameLocks xmlns:a="http://schemas.openxmlformats.org/drawingml/2006/main" noChangeAspect="1"/>
+            </wp:cNvGraphicFramePr>
+            <a:graphic xmlns:a="http://schemas.openxmlformats.org/drawingml/2006/main">
+              <a:graphicData uri="http://schemas.openxmlformats.org/drawingml/2006/picture">
+                <pic:pic xmlns:pic="http://schemas.openxmlformats.org/drawingml/2006/picture">
+                  <pic:nvPicPr>
+                    <pic:cNvPr id="1" name=""/>
+                    <pic:cNvPicPr/>
+                  </pic:nvPicPr>
+                  <pic:blipFill>
+                    <a:blip r:embed="rId53"/>
+                    <a:stretch>
+                      <a:fillRect/>
+                    </a:stretch>
+                  </pic:blipFill>
+                  <pic:spPr>
+                    <a:xfrm>
+                      <a:off x="0" y="0"/>
+                      <a:ext cx="5731510" cy="2042160"/>
+                    </a:xfrm>
+                    <a:prstGeom prst="rect">
+                      <a:avLst/>
+                    </a:prstGeom>
+                  </pic:spPr>
+                </pic:pic>
+              </a:graphicData>
+            </a:graphic>
+          </wp:inline>
+        </w:drawing>
+      </w:r>
+    </w:p>
+    <w:p>
+      <w:pPr>
+        <w:jc w:val="center"/>
+        <w:rPr>
+          <w:rFonts w:hint="eastAsia"/>
+          <w:color w:val="000000"/>
+          <w:sz w:val="22"/>
+          <w:szCs w:val="18"/>
+          <w:shd w:val="clear" w:color="auto" w:fill="FFFFFF"/>
+          <w:lang w:val="en-US" w:eastAsia="zh-CN"/>
+        </w:rPr>
+      </w:pPr>
+      <w:r>
+        <w:rPr>
+          <w:rFonts w:hint="eastAsia"/>
+          <w:color w:val="000000"/>
+          <w:sz w:val="22"/>
+          <w:szCs w:val="18"/>
+          <w:shd w:val="clear" w:color="auto" w:fill="FFFFFF"/>
+          <w:lang w:val="en-US" w:eastAsia="zh-CN"/>
+        </w:rPr>
+        <w:t>F</w:t>
+      </w:r>
+      <w:r>
+        <w:rPr>
+          <w:color w:val="000000"/>
+          <w:sz w:val="22"/>
+          <w:szCs w:val="18"/>
+          <w:shd w:val="clear" w:color="auto" w:fill="FFFFFF"/>
+          <w:lang w:val="en-US" w:eastAsia="zh-CN"/>
+        </w:rPr>
+        <w:t>igure 4.2</w:t>
+      </w:r>
+      <w:r>
+        <w:rPr>
+          <w:color w:val="000000"/>
+          <w:sz w:val="22"/>
+          <w:szCs w:val="18"/>
+          <w:shd w:val="clear" w:color="auto" w:fill="FFFFFF"/>
+          <w:lang w:val="en-US" w:eastAsia="zh-CN"/>
+        </w:rPr>
+        <w:t>4</w:t>
+      </w:r>
+      <w:r>
+        <w:rPr>
+          <w:color w:val="000000"/>
+          <w:sz w:val="22"/>
+          <w:szCs w:val="18"/>
+          <w:shd w:val="clear" w:color="auto" w:fill="FFFFFF"/>
+          <w:lang w:val="en-US" w:eastAsia="zh-CN"/>
+        </w:rPr>
+        <w:t xml:space="preserve"> Fitness code for ZumoKing</w:t>
+      </w:r>
+    </w:p>
+    <w:p>
+      <w:pPr>
+        <w:rPr>
+          <w:sz w:val="22"/>
+          <w:szCs w:val="18"/>
+          <w:lang w:eastAsia="zh-CN"/>
+        </w:rPr>
+      </w:pPr>
+      <w:r>
+        <w:rPr>
+          <w:rFonts w:hint="eastAsia"/>
+          <w:sz w:val="22"/>
+          <w:szCs w:val="18"/>
+          <w:lang w:eastAsia="zh-CN"/>
+        </w:rPr>
+        <w:t>T</w:t>
+      </w:r>
+      <w:r>
+        <w:rPr>
+          <w:sz w:val="22"/>
+          <w:szCs w:val="18"/>
+          <w:lang w:eastAsia="zh-CN"/>
+        </w:rPr>
+        <w:t>he same fitness rules for ZumoQueen, but has slightly difference with ZumoKing. In Figure 4.25, the agent would reward for it’s opponenets out of bounds, while it will be punished 5 times more for out of the bounds itself. And the travel distance is the same as ZumoKing.</w:t>
+      </w:r>
+    </w:p>
+    <w:p>
+      <w:pPr>
+        <w:jc w:val="center"/>
+        <w:rPr>
+          <w:sz w:val="22"/>
+          <w:szCs w:val="18"/>
+          <w:lang w:eastAsia="zh-CN"/>
+        </w:rPr>
+      </w:pPr>
+      <w:r>
+        <w:rPr>
+          <w:noProof/>
+        </w:rPr>
+        <w:drawing>
+          <wp:inline distT="0" distB="0" distL="0" distR="0" wp14:anchorId="73F32C8F" wp14:editId="51B3FE5C">
+            <wp:extent cx="5731510" cy="2245360"/>
+            <wp:effectExtent l="0" t="0" r="2540" b="2540"/>
+            <wp:docPr id="34" name="图片 34"/>
+            <wp:cNvGraphicFramePr>
+              <a:graphicFrameLocks xmlns:a="http://schemas.openxmlformats.org/drawingml/2006/main" noChangeAspect="1"/>
+            </wp:cNvGraphicFramePr>
+            <a:graphic xmlns:a="http://schemas.openxmlformats.org/drawingml/2006/main">
+              <a:graphicData uri="http://schemas.openxmlformats.org/drawingml/2006/picture">
+                <pic:pic xmlns:pic="http://schemas.openxmlformats.org/drawingml/2006/picture">
+                  <pic:nvPicPr>
+                    <pic:cNvPr id="1" name=""/>
+                    <pic:cNvPicPr/>
+                  </pic:nvPicPr>
+                  <pic:blipFill>
+                    <a:blip r:embed="rId54"/>
+                    <a:stretch>
+                      <a:fillRect/>
+                    </a:stretch>
+                  </pic:blipFill>
+                  <pic:spPr>
+                    <a:xfrm>
+                      <a:off x="0" y="0"/>
                       <a:ext cx="5731510" cy="2245360"/>
                     </a:xfrm>
                     <a:prstGeom prst="rect">
@@ -19790,7 +20005,23 @@
           <w:szCs w:val="18"/>
           <w:lang w:eastAsia="zh-CN"/>
         </w:rPr>
-        <w:t>igure 4.23 Fitness code for ZumoQueen</w:t>
+        <w:t>igure 4.2</w:t>
+      </w:r>
+      <w:r>
+        <w:rPr>
+          <w:sz w:val="22"/>
+          <w:szCs w:val="18"/>
+          <w:lang w:eastAsia="zh-CN"/>
+        </w:rPr>
+        <w:t>5</w:t>
+      </w:r>
+      <w:r>
+        <w:rPr>
+          <w:sz w:val="22"/>
+          <w:szCs w:val="18"/>
+          <w:lang w:eastAsia="zh-CN"/>
+        </w:rPr>
+        <w:t xml:space="preserve"> Fitness code for ZumoQueen</w:t>
       </w:r>
     </w:p>
     <w:p>
@@ -19808,95 +20039,527 @@
           <w:szCs w:val="18"/>
           <w:lang w:eastAsia="zh-CN"/>
         </w:rPr>
+        <w:t>A</w:t>
+      </w:r>
+      <w:r>
+        <w:rPr>
+          <w:sz w:val="22"/>
+          <w:szCs w:val="18"/>
+          <w:lang w:eastAsia="zh-CN"/>
+        </w:rPr>
+        <w:t>lthough, only slight difference are made for these two agents</w:t>
+      </w:r>
+      <w:r>
+        <w:rPr>
+          <w:sz w:val="22"/>
+          <w:szCs w:val="18"/>
+          <w:lang w:eastAsia="zh-CN"/>
+        </w:rPr>
+        <w:t>’ fitness</w:t>
+      </w:r>
+      <w:r>
+        <w:rPr>
+          <w:sz w:val="22"/>
+          <w:szCs w:val="18"/>
+          <w:lang w:eastAsia="zh-CN"/>
+        </w:rPr>
+        <w:t>, the expected behaviour</w:t>
+      </w:r>
+      <w:r>
+        <w:rPr>
+          <w:sz w:val="22"/>
+          <w:szCs w:val="18"/>
+          <w:lang w:eastAsia="zh-CN"/>
+        </w:rPr>
+        <w:t>s</w:t>
+      </w:r>
+      <w:r>
+        <w:rPr>
+          <w:sz w:val="22"/>
+          <w:szCs w:val="18"/>
+          <w:lang w:eastAsia="zh-CN"/>
+        </w:rPr>
+        <w:t xml:space="preserve"> can be </w:t>
+      </w:r>
+      <w:r>
+        <w:rPr>
+          <w:sz w:val="22"/>
+          <w:szCs w:val="18"/>
+          <w:lang w:eastAsia="zh-CN"/>
+        </w:rPr>
+        <w:t xml:space="preserve">very different. ZumoKing are expect to be more aggressive as well as offensive, and it will care more about attack and care less about keep it self inside the ring. In the opposite, </w:t>
+      </w:r>
+      <w:r>
+        <w:rPr>
+          <w:rFonts w:hint="eastAsia"/>
+          <w:sz w:val="22"/>
+          <w:szCs w:val="18"/>
+          <w:lang w:eastAsia="zh-CN"/>
+        </w:rPr>
+        <w:t>Z</w:t>
+      </w:r>
+      <w:r>
+        <w:rPr>
+          <w:sz w:val="22"/>
+          <w:szCs w:val="18"/>
+          <w:lang w:eastAsia="zh-CN"/>
+        </w:rPr>
+        <w:t>umoQueen are expect to be more defensive, it’ll avoid run out of the ring and wait for the opponent to make mistakes. These two strategies will lead these two agents into different evolutionary process and different behaviours.</w:t>
+      </w:r>
+    </w:p>
+    <w:p>
+      <w:pPr>
+        <w:rPr>
+          <w:sz w:val="22"/>
+          <w:szCs w:val="18"/>
+          <w:lang w:eastAsia="zh-CN"/>
+        </w:rPr>
+      </w:pPr>
+      <w:r>
+        <w:rPr>
+          <w:sz w:val="22"/>
+          <w:szCs w:val="18"/>
+          <w:lang w:eastAsia="zh-CN"/>
+        </w:rPr>
+        <w:t>This is only one way of defining the fitness function, more way of calculating fitness score</w:t>
+      </w:r>
+      <w:r>
+        <w:rPr>
+          <w:sz w:val="22"/>
+          <w:szCs w:val="18"/>
+          <w:lang w:eastAsia="zh-CN"/>
+        </w:rPr>
+        <w:t xml:space="preserve"> (with the same variables) </w:t>
+      </w:r>
+      <w:r>
+        <w:rPr>
+          <w:sz w:val="22"/>
+          <w:szCs w:val="18"/>
+          <w:lang w:eastAsia="zh-CN"/>
+        </w:rPr>
+        <w:t>will be examined in the next chapter.</w:t>
+      </w:r>
+    </w:p>
+    <w:p>
+      <w:pPr>
+        <w:rPr>
+          <w:sz w:val="22"/>
+          <w:szCs w:val="18"/>
+          <w:lang w:eastAsia="zh-CN"/>
+        </w:rPr>
+      </w:pPr>
+      <w:r>
+        <w:rPr>
+          <w:rFonts w:hint="eastAsia"/>
+          <w:sz w:val="22"/>
+          <w:szCs w:val="18"/>
+          <w:lang w:eastAsia="zh-CN"/>
+        </w:rPr>
+        <w:t>F</w:t>
+      </w:r>
+      <w:r>
+        <w:rPr>
+          <w:sz w:val="22"/>
+          <w:szCs w:val="18"/>
+          <w:lang w:eastAsia="zh-CN"/>
+        </w:rPr>
+        <w:t xml:space="preserve">or selection function, it’s a built-in function, it’s only need one line of code to implement it. There are three selection methods, including roulette wheel, rank, tournament selection. The selection code in Figure 4.26 is based on rank proportional selection. </w:t>
+      </w:r>
+      <w:r>
+        <w:rPr>
+          <w:sz w:val="22"/>
+          <w:szCs w:val="18"/>
+          <w:lang w:eastAsia="zh-CN"/>
+        </w:rPr>
+        <w:t>Other two selections are simular and will be experiment in the next chapter as well.</w:t>
+      </w:r>
+    </w:p>
+    <w:p>
+      <w:pPr>
+        <w:jc w:val="center"/>
+        <w:rPr>
+          <w:sz w:val="22"/>
+          <w:szCs w:val="18"/>
+          <w:lang w:eastAsia="zh-CN"/>
+        </w:rPr>
+      </w:pPr>
+      <w:r>
+        <w:rPr>
+          <w:noProof/>
+        </w:rPr>
         <w:lastRenderedPageBreak/>
-        <w:t>A</w:t>
-      </w:r>
-      <w:r>
-        <w:rPr>
-          <w:sz w:val="22"/>
-          <w:szCs w:val="18"/>
-          <w:lang w:eastAsia="zh-CN"/>
-        </w:rPr>
-        <w:t>lthough, only slight difference are made for these two agents</w:t>
-      </w:r>
-      <w:r>
-        <w:rPr>
-          <w:sz w:val="22"/>
-          <w:szCs w:val="18"/>
-          <w:lang w:eastAsia="zh-CN"/>
-        </w:rPr>
-        <w:t>’ fitness</w:t>
-      </w:r>
-      <w:r>
-        <w:rPr>
-          <w:sz w:val="22"/>
-          <w:szCs w:val="18"/>
-          <w:lang w:eastAsia="zh-CN"/>
-        </w:rPr>
-        <w:t>, the expected behaviour</w:t>
-      </w:r>
-      <w:r>
-        <w:rPr>
-          <w:sz w:val="22"/>
-          <w:szCs w:val="18"/>
-          <w:lang w:eastAsia="zh-CN"/>
-        </w:rPr>
-        <w:t>s</w:t>
-      </w:r>
-      <w:r>
-        <w:rPr>
-          <w:sz w:val="22"/>
-          <w:szCs w:val="18"/>
-          <w:lang w:eastAsia="zh-CN"/>
-        </w:rPr>
-        <w:t xml:space="preserve"> can be </w:t>
-      </w:r>
-      <w:r>
-        <w:rPr>
-          <w:sz w:val="22"/>
-          <w:szCs w:val="18"/>
-          <w:lang w:eastAsia="zh-CN"/>
-        </w:rPr>
-        <w:t xml:space="preserve">very different. ZumoKing are expect to be more aggressive as well as offensive, and it will care more about attack and care less about keep it self inside the ring. In the opposite, </w:t>
-      </w:r>
-      <w:r>
+        <w:drawing>
+          <wp:inline distT="0" distB="0" distL="0" distR="0" wp14:anchorId="1C4761BA" wp14:editId="3226139B">
+            <wp:extent cx="4602737" cy="930818"/>
+            <wp:effectExtent l="0" t="0" r="0" b="3175"/>
+            <wp:docPr id="37" name="图片 37"/>
+            <wp:cNvGraphicFramePr>
+              <a:graphicFrameLocks xmlns:a="http://schemas.openxmlformats.org/drawingml/2006/main" noChangeAspect="1"/>
+            </wp:cNvGraphicFramePr>
+            <a:graphic xmlns:a="http://schemas.openxmlformats.org/drawingml/2006/main">
+              <a:graphicData uri="http://schemas.openxmlformats.org/drawingml/2006/picture">
+                <pic:pic xmlns:pic="http://schemas.openxmlformats.org/drawingml/2006/picture">
+                  <pic:nvPicPr>
+                    <pic:cNvPr id="1" name=""/>
+                    <pic:cNvPicPr/>
+                  </pic:nvPicPr>
+                  <pic:blipFill>
+                    <a:blip r:embed="rId55"/>
+                    <a:stretch>
+                      <a:fillRect/>
+                    </a:stretch>
+                  </pic:blipFill>
+                  <pic:spPr>
+                    <a:xfrm>
+                      <a:off x="0" y="0"/>
+                      <a:ext cx="4646589" cy="939686"/>
+                    </a:xfrm>
+                    <a:prstGeom prst="rect">
+                      <a:avLst/>
+                    </a:prstGeom>
+                  </pic:spPr>
+                </pic:pic>
+              </a:graphicData>
+            </a:graphic>
+          </wp:inline>
+        </w:drawing>
+      </w:r>
+    </w:p>
+    <w:p>
+      <w:pPr>
+        <w:jc w:val="center"/>
         <w:rPr>
           <w:rFonts w:hint="eastAsia"/>
           <w:sz w:val="22"/>
           <w:szCs w:val="18"/>
           <w:lang w:eastAsia="zh-CN"/>
         </w:rPr>
-        <w:t>Z</w:t>
-      </w:r>
-      <w:r>
-        <w:rPr>
-          <w:sz w:val="22"/>
-          <w:szCs w:val="18"/>
-          <w:lang w:eastAsia="zh-CN"/>
-        </w:rPr>
-        <w:t>umoQueen are expect to be more defensive, it’ll avoid run out of the ring and wait for the opponent to make mistakes. These two strategies will lead these two agents into different evolutionary process and different behaviours.</w:t>
-      </w:r>
-    </w:p>
-    <w:p>
-      <w:pPr>
-        <w:rPr>
-          <w:sz w:val="22"/>
-          <w:szCs w:val="18"/>
-          <w:lang w:eastAsia="zh-CN"/>
-        </w:rPr>
-      </w:pPr>
-      <w:r>
-        <w:rPr>
-          <w:sz w:val="22"/>
-          <w:szCs w:val="18"/>
-          <w:lang w:eastAsia="zh-CN"/>
-        </w:rPr>
-        <w:t>This is only one way of defining the fitness function, more way of calculating fitness score will be examined in the next chapter.</w:t>
-      </w:r>
-    </w:p>
-    <w:p>
-      <w:pPr>
-        <w:rPr>
+      </w:pPr>
+      <w:r>
+        <w:rPr>
+          <w:rFonts w:hint="eastAsia"/>
+          <w:sz w:val="22"/>
+          <w:szCs w:val="18"/>
+          <w:lang w:eastAsia="zh-CN"/>
+        </w:rPr>
+        <w:t>F</w:t>
+      </w:r>
+      <w:r>
+        <w:rPr>
+          <w:sz w:val="22"/>
+          <w:szCs w:val="18"/>
+          <w:lang w:eastAsia="zh-CN"/>
+        </w:rPr>
+        <w:t>igure 4.26 Code for selection</w:t>
+      </w:r>
+    </w:p>
+    <w:p>
+      <w:pPr>
+        <w:rPr>
+          <w:sz w:val="22"/>
+          <w:szCs w:val="18"/>
+          <w:lang w:eastAsia="zh-CN"/>
+        </w:rPr>
+      </w:pPr>
+      <w:r>
+        <w:rPr>
+          <w:sz w:val="22"/>
+          <w:szCs w:val="18"/>
+          <w:lang w:eastAsia="zh-CN"/>
+        </w:rPr>
+        <w:t>For crossover and mutation function, it’s also a built-in funtion. In Figure 4.27, it means the crossover probability is 0.7 and the mutation probability is 0.05.</w:t>
+      </w:r>
+    </w:p>
+    <w:p>
+      <w:pPr>
+        <w:jc w:val="center"/>
+        <w:rPr>
+          <w:sz w:val="22"/>
+          <w:szCs w:val="18"/>
+          <w:lang w:eastAsia="zh-CN"/>
+        </w:rPr>
+      </w:pPr>
+      <w:r>
+        <w:rPr>
+          <w:noProof/>
+        </w:rPr>
+        <w:drawing>
+          <wp:inline distT="0" distB="0" distL="0" distR="0" wp14:anchorId="24D537B9" wp14:editId="22C76D4E">
+            <wp:extent cx="2366702" cy="553255"/>
+            <wp:effectExtent l="0" t="0" r="0" b="0"/>
+            <wp:docPr id="43" name="图片 43"/>
+            <wp:cNvGraphicFramePr>
+              <a:graphicFrameLocks xmlns:a="http://schemas.openxmlformats.org/drawingml/2006/main" noChangeAspect="1"/>
+            </wp:cNvGraphicFramePr>
+            <a:graphic xmlns:a="http://schemas.openxmlformats.org/drawingml/2006/main">
+              <a:graphicData uri="http://schemas.openxmlformats.org/drawingml/2006/picture">
+                <pic:pic xmlns:pic="http://schemas.openxmlformats.org/drawingml/2006/picture">
+                  <pic:nvPicPr>
+                    <pic:cNvPr id="1" name=""/>
+                    <pic:cNvPicPr/>
+                  </pic:nvPicPr>
+                  <pic:blipFill>
+                    <a:blip r:embed="rId56"/>
+                    <a:stretch>
+                      <a:fillRect/>
+                    </a:stretch>
+                  </pic:blipFill>
+                  <pic:spPr>
+                    <a:xfrm>
+                      <a:off x="0" y="0"/>
+                      <a:ext cx="2366702" cy="553255"/>
+                    </a:xfrm>
+                    <a:prstGeom prst="rect">
+                      <a:avLst/>
+                    </a:prstGeom>
+                  </pic:spPr>
+                </pic:pic>
+              </a:graphicData>
+            </a:graphic>
+          </wp:inline>
+        </w:drawing>
+      </w:r>
+    </w:p>
+    <w:p>
+      <w:pPr>
+        <w:jc w:val="center"/>
+        <w:rPr>
+          <w:sz w:val="22"/>
+          <w:szCs w:val="18"/>
+          <w:lang w:eastAsia="zh-CN"/>
+        </w:rPr>
+      </w:pPr>
+      <w:r>
+        <w:rPr>
+          <w:rFonts w:hint="eastAsia"/>
+          <w:sz w:val="22"/>
+          <w:szCs w:val="18"/>
+          <w:lang w:eastAsia="zh-CN"/>
+        </w:rPr>
+        <w:t>F</w:t>
+      </w:r>
+      <w:r>
+        <w:rPr>
+          <w:sz w:val="22"/>
+          <w:szCs w:val="18"/>
+          <w:lang w:eastAsia="zh-CN"/>
+        </w:rPr>
+        <w:t>igure 4.27 Code for crossover and mutation</w:t>
+      </w:r>
+    </w:p>
+    <w:p>
+      <w:pPr>
+        <w:rPr>
+          <w:sz w:val="22"/>
+          <w:szCs w:val="18"/>
+          <w:lang w:eastAsia="zh-CN"/>
+        </w:rPr>
+      </w:pPr>
+    </w:p>
+    <w:p>
+      <w:pPr>
+        <w:rPr>
+          <w:sz w:val="22"/>
+          <w:szCs w:val="18"/>
+          <w:lang w:eastAsia="zh-CN"/>
+        </w:rPr>
+      </w:pPr>
+    </w:p>
+    <w:p>
+      <w:pPr>
+        <w:rPr>
+          <w:sz w:val="22"/>
+          <w:szCs w:val="18"/>
+          <w:lang w:eastAsia="zh-CN"/>
+        </w:rPr>
+      </w:pPr>
+    </w:p>
+    <w:p>
+      <w:pPr>
+        <w:rPr>
+          <w:sz w:val="22"/>
+          <w:szCs w:val="18"/>
+          <w:lang w:eastAsia="zh-CN"/>
+        </w:rPr>
+      </w:pPr>
+    </w:p>
+    <w:p>
+      <w:pPr>
+        <w:rPr>
+          <w:sz w:val="22"/>
+          <w:szCs w:val="18"/>
+          <w:lang w:eastAsia="zh-CN"/>
+        </w:rPr>
+      </w:pPr>
+    </w:p>
+    <w:p>
+      <w:pPr>
+        <w:rPr>
+          <w:sz w:val="22"/>
+          <w:szCs w:val="18"/>
+          <w:lang w:eastAsia="zh-CN"/>
+        </w:rPr>
+      </w:pPr>
+    </w:p>
+    <w:p>
+      <w:pPr>
+        <w:rPr>
+          <w:sz w:val="22"/>
+          <w:szCs w:val="18"/>
+          <w:lang w:eastAsia="zh-CN"/>
+        </w:rPr>
+      </w:pPr>
+    </w:p>
+    <w:p>
+      <w:pPr>
+        <w:rPr>
+          <w:sz w:val="22"/>
+          <w:szCs w:val="18"/>
+          <w:lang w:eastAsia="zh-CN"/>
+        </w:rPr>
+      </w:pPr>
+    </w:p>
+    <w:p>
+      <w:pPr>
+        <w:rPr>
+          <w:sz w:val="22"/>
+          <w:szCs w:val="18"/>
+          <w:lang w:eastAsia="zh-CN"/>
+        </w:rPr>
+      </w:pPr>
+    </w:p>
+    <w:p>
+      <w:pPr>
+        <w:rPr>
+          <w:sz w:val="22"/>
+          <w:szCs w:val="18"/>
+          <w:lang w:eastAsia="zh-CN"/>
+        </w:rPr>
+      </w:pPr>
+    </w:p>
+    <w:p>
+      <w:pPr>
+        <w:rPr>
+          <w:sz w:val="22"/>
+          <w:szCs w:val="18"/>
+          <w:lang w:eastAsia="zh-CN"/>
+        </w:rPr>
+      </w:pPr>
+    </w:p>
+    <w:p>
+      <w:pPr>
+        <w:rPr>
+          <w:sz w:val="22"/>
+          <w:szCs w:val="18"/>
+          <w:lang w:eastAsia="zh-CN"/>
+        </w:rPr>
+      </w:pPr>
+    </w:p>
+    <w:p>
+      <w:pPr>
+        <w:rPr>
+          <w:sz w:val="22"/>
+          <w:szCs w:val="18"/>
+          <w:lang w:eastAsia="zh-CN"/>
+        </w:rPr>
+      </w:pPr>
+    </w:p>
+    <w:p>
+      <w:pPr>
+        <w:rPr>
+          <w:rFonts w:hint="eastAsia"/>
+          <w:sz w:val="22"/>
+          <w:szCs w:val="18"/>
+          <w:lang w:eastAsia="zh-CN"/>
+        </w:rPr>
+      </w:pPr>
+    </w:p>
+    <w:p>
+      <w:pPr>
+        <w:rPr>
+          <w:sz w:val="22"/>
+          <w:szCs w:val="18"/>
+          <w:lang w:eastAsia="zh-CN"/>
+        </w:rPr>
+      </w:pPr>
+    </w:p>
+    <w:p>
+      <w:pPr>
+        <w:rPr>
+          <w:sz w:val="22"/>
+          <w:szCs w:val="18"/>
+          <w:lang w:eastAsia="zh-CN"/>
+        </w:rPr>
+      </w:pPr>
+    </w:p>
+    <w:p>
+      <w:pPr>
+        <w:rPr>
+          <w:sz w:val="22"/>
+          <w:szCs w:val="18"/>
+          <w:lang w:eastAsia="zh-CN"/>
+        </w:rPr>
+      </w:pPr>
+    </w:p>
+    <w:p>
+      <w:pPr>
+        <w:rPr>
+          <w:sz w:val="22"/>
+          <w:szCs w:val="18"/>
+          <w:lang w:eastAsia="zh-CN"/>
+        </w:rPr>
+      </w:pPr>
+    </w:p>
+    <w:p>
+      <w:pPr>
+        <w:rPr>
+          <w:sz w:val="22"/>
+          <w:szCs w:val="18"/>
+          <w:lang w:eastAsia="zh-CN"/>
+        </w:rPr>
+      </w:pPr>
+    </w:p>
+    <w:p>
+      <w:pPr>
+        <w:rPr>
+          <w:sz w:val="22"/>
+          <w:szCs w:val="18"/>
+          <w:lang w:eastAsia="zh-CN"/>
+        </w:rPr>
+      </w:pPr>
+    </w:p>
+    <w:p>
+      <w:pPr>
+        <w:pStyle w:val="1"/>
+      </w:pPr>
+      <w:r>
+        <w:lastRenderedPageBreak/>
+        <w:t xml:space="preserve">Chapter </w:t>
+      </w:r>
+      <w:r>
+        <w:rPr>
+          <w:lang w:eastAsia="zh-CN"/>
+        </w:rPr>
+        <w:t>5</w:t>
+      </w:r>
+      <w:r>
+        <w:br/>
+      </w:r>
+      <w:r>
+        <w:rPr>
+          <w:rFonts w:hint="eastAsia"/>
+          <w:lang w:eastAsia="zh-CN"/>
+        </w:rPr>
+        <w:t>S</w:t>
+      </w:r>
+      <w:r>
+        <w:t>oftware Implementation</w:t>
+      </w:r>
+    </w:p>
+    <w:p>
+      <w:pPr>
+        <w:rPr>
+          <w:rFonts w:hint="eastAsia"/>
           <w:sz w:val="22"/>
           <w:szCs w:val="18"/>
           <w:lang w:eastAsia="zh-CN"/>
@@ -19948,7 +20611,7 @@
         </w:rPr>
         <w:t xml:space="preserve">. [Online]. Available from: </w:t>
       </w:r>
-      <w:hyperlink r:id="rId53" w:anchor=":~:text=Mini%2Dclass%20Sumo%20robots%20may%20be%2010%20centimeters%20(3.93%20inches" w:history="1">
+      <w:hyperlink r:id="rId57" w:anchor=":~:text=Mini%2Dclass%20Sumo%20robots%20may%20be%2010%20centimeters%20(3.93%20inches" w:history="1">
         <w:r>
           <w:rPr>
             <w:rStyle w:val="ac"/>
@@ -21042,7 +21705,7 @@
       </w:r>
     </w:p>
     <w:sectPr>
-      <w:headerReference w:type="default" r:id="rId54"/>
+      <w:headerReference w:type="default" r:id="rId58"/>
       <w:footnotePr>
         <w:numRestart w:val="eachSect"/>
       </w:footnotePr>

</xml_diff>